<commit_message>
- fix some issues on the pdp template
</commit_message>
<xml_diff>
--- a/server_static/pdp_templates/pdp_template.docx
+++ b/server_static/pdp_templates/pdp_template.docx
@@ -3422,30 +3422,13 @@
           <w:szCs w:val="28"/>
         </w:rPr>
       </w:pPr>
-      <w:bookmarkStart w:name="_30j0zll" w:colFirst="0" w:colLast="0" w:id="1"/>
+      <w:bookmarkStart w:name="_30j0zll" w:id="1"/>
       <w:bookmarkEnd w:id="1"/>
     </w:p>
-    <w:p xmlns:wp14="http://schemas.microsoft.com/office/word/2010/wordml" wp14:textId="77777777">
-      <w:pPr>
-        <w:rPr>
-          <w:b/>
-          <w:sz w:val="28"/>
-          <w:szCs w:val="28"/>
-        </w:rPr>
-      </w:pPr>
-      <w:bookmarkStart w:name="_ruxs80csmlux" w:colFirst="0" w:colLast="0" w:id="2"/>
-      <w:bookmarkEnd w:id="2"/>
-    </w:p>
-    <w:p xmlns:wp14="http://schemas.microsoft.com/office/word/2010/wordml" wp14:textId="77777777">
-      <w:pPr>
-        <w:rPr>
-          <w:b/>
-          <w:sz w:val="28"/>
-          <w:szCs w:val="28"/>
-        </w:rPr>
-      </w:pPr>
-      <w:bookmarkStart w:name="_1muati390fvq" w:colFirst="0" w:colLast="0" w:id="3"/>
-      <w:bookmarkEnd w:id="3"/>
+    <w:p>
+      <w:r>
+        <w:br w:type="page"/>
+      </w:r>
     </w:p>
     <w:p xmlns:wp14="http://schemas.microsoft.com/office/word/2010/wordml" wp14:textId="77777777">
       <w:pPr>
@@ -4197,18 +4180,6 @@
         </w:tc>
       </w:tr>
     </w:tbl>
-    <w:p xmlns:wp14="http://schemas.microsoft.com/office/word/2010/wordml" wp14:textId="77777777">
-      <w:pPr>
-        <w:spacing w:after="200"/>
-        <w:jc w:val="center"/>
-        <w:rPr>
-          <w:b w:val="1"/>
-          <w:bCs w:val="1"/>
-          <w:sz w:val="18"/>
-          <w:szCs w:val="18"/>
-        </w:rPr>
-      </w:pPr>
-    </w:p>
     <w:p>
       <w:pPr>
         <w:pStyle w:val="Normale"/>
@@ -4904,29 +4875,6 @@
         </w:tc>
       </w:tr>
     </w:tbl>
-    <w:p xmlns:wp14="http://schemas.microsoft.com/office/word/2010/wordml" wp14:textId="77777777">
-      <w:pPr>
-        <w:spacing w:after="200"/>
-        <w:jc w:val="center"/>
-        <w:rPr>
-          <w:b/>
-          <w:sz w:val="24"/>
-          <w:szCs w:val="24"/>
-        </w:rPr>
-      </w:pPr>
-    </w:p>
-    <w:p xmlns:wp14="http://schemas.microsoft.com/office/word/2010/wordml" wp14:textId="77777777">
-      <w:pPr>
-        <w:spacing w:after="200"/>
-        <w:jc w:val="center"/>
-        <w:rPr>
-          <w:b w:val="1"/>
-          <w:bCs w:val="1"/>
-          <w:sz w:val="24"/>
-          <w:szCs w:val="24"/>
-        </w:rPr>
-      </w:pPr>
-    </w:p>
     <w:p>
       <w:pPr>
         <w:pStyle w:val="Normale"/>
@@ -4935,69 +4883,6 @@
         <w:rPr>
           <w:b w:val="1"/>
           <w:bCs w:val="1"/>
-          <w:sz w:val="24"/>
-          <w:szCs w:val="24"/>
-        </w:rPr>
-      </w:pPr>
-    </w:p>
-    <w:p>
-      <w:pPr>
-        <w:pStyle w:val="Normale"/>
-        <w:spacing w:after="200"/>
-        <w:jc w:val="center"/>
-        <w:rPr>
-          <w:b w:val="1"/>
-          <w:bCs w:val="1"/>
-          <w:sz w:val="24"/>
-          <w:szCs w:val="24"/>
-        </w:rPr>
-      </w:pPr>
-    </w:p>
-    <w:p>
-      <w:pPr>
-        <w:pStyle w:val="Normale"/>
-        <w:spacing w:after="200"/>
-        <w:jc w:val="center"/>
-        <w:rPr>
-          <w:b w:val="1"/>
-          <w:bCs w:val="1"/>
-          <w:sz w:val="24"/>
-          <w:szCs w:val="24"/>
-        </w:rPr>
-      </w:pPr>
-    </w:p>
-    <w:p>
-      <w:pPr>
-        <w:pStyle w:val="Normale"/>
-        <w:spacing w:after="200"/>
-        <w:jc w:val="center"/>
-        <w:rPr>
-          <w:b w:val="1"/>
-          <w:bCs w:val="1"/>
-          <w:sz w:val="24"/>
-          <w:szCs w:val="24"/>
-        </w:rPr>
-      </w:pPr>
-    </w:p>
-    <w:p>
-      <w:pPr>
-        <w:pStyle w:val="Normale"/>
-        <w:spacing w:after="200"/>
-        <w:jc w:val="center"/>
-        <w:rPr>
-          <w:b w:val="1"/>
-          <w:bCs w:val="1"/>
-          <w:sz w:val="24"/>
-          <w:szCs w:val="24"/>
-        </w:rPr>
-      </w:pPr>
-    </w:p>
-    <w:p xmlns:wp14="http://schemas.microsoft.com/office/word/2010/wordml" wp14:textId="77777777">
-      <w:pPr>
-        <w:spacing w:after="200"/>
-        <w:jc w:val="center"/>
-        <w:rPr>
-          <w:b/>
           <w:sz w:val="24"/>
           <w:szCs w:val="24"/>
         </w:rPr>
@@ -5690,17 +5575,6 @@
         </w:tc>
       </w:tr>
     </w:tbl>
-    <w:p xmlns:wp14="http://schemas.microsoft.com/office/word/2010/wordml" wp14:textId="77777777">
-      <w:pPr>
-        <w:spacing w:after="200"/>
-        <w:rPr>
-          <w:b w:val="1"/>
-          <w:bCs w:val="1"/>
-          <w:sz w:val="24"/>
-          <w:szCs w:val="24"/>
-        </w:rPr>
-      </w:pPr>
-    </w:p>
     <w:p>
       <w:pPr>
         <w:pStyle w:val="Normale"/>
@@ -5843,33 +5717,26 @@
         <w:t>Altro……………………………………………………………………………………</w:t>
       </w:r>
     </w:p>
-    <w:p xmlns:wp14="http://schemas.microsoft.com/office/word/2010/wordml" wp14:textId="77777777">
-      <w:pPr>
+    <w:p>
+      <w:r>
+        <w:br w:type="page"/>
+      </w:r>
+    </w:p>
+    <w:p xmlns:wp14="http://schemas.microsoft.com/office/word/2010/wordml" wp14:textId="4A8616D2">
+      <w:pPr>
+        <w:pStyle w:val="Normale"/>
         <w:spacing w:line="360" w:lineRule="auto"/>
         <w:rPr>
-          <w:b/>
+          <w:b w:val="1"/>
+          <w:bCs w:val="1"/>
           <w:sz w:val="28"/>
           <w:szCs w:val="28"/>
         </w:rPr>
       </w:pPr>
-    </w:p>
-    <w:p>
-      <w:r>
-        <w:br w:type="page"/>
-      </w:r>
-    </w:p>
-    <w:p xmlns:wp14="http://schemas.microsoft.com/office/word/2010/wordml" wp14:textId="77777777">
-      <w:pPr>
-        <w:spacing w:line="360" w:lineRule="auto"/>
-        <w:rPr>
-          <w:b/>
-          <w:sz w:val="28"/>
-          <w:szCs w:val="28"/>
-        </w:rPr>
-      </w:pPr>
-      <w:r>
-        <w:rPr>
-          <w:b/>
+      <w:r>
+        <w:rPr>
+          <w:b w:val="1"/>
+          <w:bCs w:val="1"/>
           <w:sz w:val="28"/>
           <w:szCs w:val="28"/>
         </w:rPr>
@@ -7308,7 +7175,7 @@
     <w:p xmlns:wp14="http://schemas.microsoft.com/office/word/2010/wordml" wp14:textId="77777777">
       <w:pPr>
         <w:spacing w:line="360" w:lineRule="auto"/>
-        <w:ind w:left="425"/>
+        <w:ind w:left="0"/>
         <w:jc w:val="both"/>
         <w:rPr>
           <w:sz w:val="24"/>
@@ -7316,101 +7183,6 @@
         </w:rPr>
       </w:pPr>
       <w:r>
-        <w:rPr>
-          <w:b/>
-          <w:sz w:val="28"/>
-          <w:szCs w:val="28"/>
-          <w:u w:val="single"/>
-        </w:rPr>
-        <w:t>MISURE DISPENSATIVE :</w:t>
-      </w:r>
-    </w:p>
-    <w:p xmlns:wp14="http://schemas.microsoft.com/office/word/2010/wordml" wp14:textId="2D437A38">
-      <w:pPr>
-        <w:spacing w:line="360" w:lineRule="auto"/>
-        <w:ind w:left="425"/>
-        <w:jc w:val="both"/>
-        <w:rPr>
-          <w:sz w:val="24"/>
-          <w:szCs w:val="24"/>
-        </w:rPr>
-      </w:pPr>
-      <w:r>
-        <w:rPr>
-          <w:sz w:val="24"/>
-          <w:szCs w:val="24"/>
-        </w:rPr>
-        <w:t>{#dispensative}</w:t>
-      </w:r>
-    </w:p>
-    <w:p xmlns:wp14="http://schemas.microsoft.com/office/word/2010/wordml" wp14:textId="00CC3702">
-      <w:pPr>
-        <w:pStyle w:val="ListParagraph"/>
-        <w:numPr>
-          <w:ilvl w:val="0"/>
-          <w:numId w:val="16"/>
-        </w:numPr>
-        <w:spacing w:line="360" w:lineRule="auto"/>
-        <w:ind/>
-        <w:jc w:val="both"/>
-        <w:rPr>
-          <w:sz w:val="24"/>
-          <w:szCs w:val="24"/>
-        </w:rPr>
-      </w:pPr>
-      <w:r>
-        <w:rPr>
-          <w:sz w:val="24"/>
-          <w:szCs w:val="24"/>
-        </w:rPr>
-        <w:t>{</w:t>
-      </w:r>
-      <w:r>
-        <w:rPr>
-          <w:sz w:val="24"/>
-          <w:szCs w:val="24"/>
-        </w:rPr>
-        <w:t>text</w:t>
-      </w:r>
-      <w:r>
-        <w:rPr>
-          <w:sz w:val="24"/>
-          <w:szCs w:val="24"/>
-        </w:rPr>
-        <w:t>}</w:t>
-      </w:r>
-    </w:p>
-    <w:p xmlns:wp14="http://schemas.microsoft.com/office/word/2010/wordml" wp14:textId="25049C39">
-      <w:pPr>
-        <w:pStyle w:val="Normale"/>
-        <w:spacing w:line="360" w:lineRule="auto"/>
-        <w:ind w:left="425"/>
-        <w:jc w:val="both"/>
-        <w:rPr>
-          <w:sz w:val="24"/>
-          <w:szCs w:val="24"/>
-        </w:rPr>
-      </w:pPr>
-      <w:r>
-        <w:rPr>
-          <w:sz w:val="24"/>
-          <w:szCs w:val="24"/>
-        </w:rPr>
-        <w:t>{/dispensative}</w:t>
-      </w:r>
-    </w:p>
-    <w:p xmlns:wp14="http://schemas.microsoft.com/office/word/2010/wordml" wp14:textId="77777777">
-      <w:pPr>
-        <w:spacing w:line="360" w:lineRule="auto"/>
-        <w:ind w:left="425" w:hanging="420"/>
-        <w:jc w:val="both"/>
-      </w:pPr>
-    </w:p>
-    <w:p xmlns:wp14="http://schemas.microsoft.com/office/word/2010/wordml" wp14:textId="3CBB6E90">
-      <w:pPr>
-        <w:spacing w:line="360" w:lineRule="auto"/>
-        <w:ind w:left="425"/>
-        <w:jc w:val="both"/>
         <w:rPr>
           <w:b w:val="1"/>
           <w:bCs w:val="1"/>
@@ -7418,8 +7190,95 @@
           <w:szCs w:val="28"/>
           <w:u w:val="single"/>
         </w:rPr>
-      </w:pPr>
-      <w:r>
+        <w:t>MISURE DISPENSATIVE :</w:t>
+      </w:r>
+    </w:p>
+    <w:p xmlns:wp14="http://schemas.microsoft.com/office/word/2010/wordml" wp14:textId="2D437A38">
+      <w:pPr>
+        <w:spacing w:line="360" w:lineRule="auto"/>
+        <w:ind w:left="0" w:firstLine="0"/>
+        <w:jc w:val="both"/>
+        <w:rPr>
+          <w:sz w:val="24"/>
+          <w:szCs w:val="24"/>
+        </w:rPr>
+      </w:pPr>
+      <w:r>
+        <w:rPr>
+          <w:sz w:val="24"/>
+          <w:szCs w:val="24"/>
+        </w:rPr>
+        <w:t>{#dispensative}</w:t>
+      </w:r>
+    </w:p>
+    <w:p xmlns:wp14="http://schemas.microsoft.com/office/word/2010/wordml" wp14:textId="00CC3702">
+      <w:pPr>
+        <w:pStyle w:val="ListParagraph"/>
+        <w:numPr>
+          <w:ilvl w:val="0"/>
+          <w:numId w:val="17"/>
+        </w:numPr>
+        <w:spacing w:line="360" w:lineRule="auto"/>
+        <w:ind/>
+        <w:jc w:val="both"/>
+        <w:rPr>
+          <w:sz w:val="24"/>
+          <w:szCs w:val="24"/>
+        </w:rPr>
+      </w:pPr>
+      <w:r>
+        <w:rPr>
+          <w:sz w:val="24"/>
+          <w:szCs w:val="24"/>
+        </w:rPr>
+        <w:t>{</w:t>
+      </w:r>
+      <w:r>
+        <w:rPr>
+          <w:sz w:val="24"/>
+          <w:szCs w:val="24"/>
+        </w:rPr>
+        <w:t>text</w:t>
+      </w:r>
+      <w:r>
+        <w:rPr>
+          <w:sz w:val="24"/>
+          <w:szCs w:val="24"/>
+        </w:rPr>
+        <w:t>}</w:t>
+      </w:r>
+    </w:p>
+    <w:p xmlns:wp14="http://schemas.microsoft.com/office/word/2010/wordml" wp14:textId="25049C39">
+      <w:pPr>
+        <w:pStyle w:val="Normale"/>
+        <w:spacing w:line="360" w:lineRule="auto"/>
+        <w:ind w:left="0" w:firstLine="0"/>
+        <w:jc w:val="both"/>
+        <w:rPr>
+          <w:sz w:val="24"/>
+          <w:szCs w:val="24"/>
+        </w:rPr>
+      </w:pPr>
+      <w:r>
+        <w:rPr>
+          <w:sz w:val="24"/>
+          <w:szCs w:val="24"/>
+        </w:rPr>
+        <w:t>{/dispensative}</w:t>
+      </w:r>
+    </w:p>
+    <w:p xmlns:wp14="http://schemas.microsoft.com/office/word/2010/wordml" wp14:textId="77777777">
+      <w:pPr>
+        <w:spacing w:line="360" w:lineRule="auto"/>
+        <w:ind w:left="425" w:hanging="420"/>
+        <w:jc w:val="both"/>
+      </w:pPr>
+    </w:p>
+    <w:p xmlns:wp14="http://schemas.microsoft.com/office/word/2010/wordml" wp14:textId="3CBB6E90">
+      <w:pPr>
+        <w:spacing w:line="360" w:lineRule="auto"/>
+        <w:ind w:left="0"/>
+        <w:jc w:val="both"/>
         <w:rPr>
           <w:b w:val="1"/>
           <w:bCs w:val="1"/>
@@ -7427,107 +7286,6 @@
           <w:szCs w:val="28"/>
           <w:u w:val="single"/>
         </w:rPr>
-        <w:t>STRUMENTI COMPENSATIVI:</w:t>
-      </w:r>
-    </w:p>
-    <w:p xmlns:wp14="http://schemas.microsoft.com/office/word/2010/wordml" wp14:textId="395B0DB3">
-      <w:pPr>
-        <w:spacing w:line="360" w:lineRule="auto"/>
-        <w:ind w:left="425"/>
-        <w:jc w:val="both"/>
-        <w:rPr>
-          <w:sz w:val="24"/>
-          <w:szCs w:val="24"/>
-        </w:rPr>
-      </w:pPr>
-      <w:r>
-        <w:rPr>
-          <w:sz w:val="24"/>
-          <w:szCs w:val="24"/>
-        </w:rPr>
-        <w:t>{#compensative}</w:t>
-      </w:r>
-    </w:p>
-    <w:p xmlns:wp14="http://schemas.microsoft.com/office/word/2010/wordml" wp14:textId="622DAC36">
-      <w:pPr>
-        <w:pStyle w:val="ListParagraph"/>
-        <w:numPr>
-          <w:ilvl w:val="0"/>
-          <w:numId w:val="16"/>
-        </w:numPr>
-        <w:spacing w:line="360" w:lineRule="auto"/>
-        <w:ind/>
-        <w:jc w:val="both"/>
-        <w:rPr>
-          <w:sz w:val="24"/>
-          <w:szCs w:val="24"/>
-        </w:rPr>
-      </w:pPr>
-      <w:r>
-        <w:rPr>
-          <w:sz w:val="24"/>
-          <w:szCs w:val="24"/>
-        </w:rPr>
-        <w:t>{</w:t>
-      </w:r>
-      <w:r>
-        <w:rPr>
-          <w:sz w:val="24"/>
-          <w:szCs w:val="24"/>
-        </w:rPr>
-        <w:t>text</w:t>
-      </w:r>
-      <w:r>
-        <w:rPr>
-          <w:sz w:val="24"/>
-          <w:szCs w:val="24"/>
-        </w:rPr>
-        <w:t>}</w:t>
-      </w:r>
-    </w:p>
-    <w:p xmlns:wp14="http://schemas.microsoft.com/office/word/2010/wordml" wp14:textId="3C540192">
-      <w:pPr>
-        <w:pStyle w:val="Normale"/>
-        <w:spacing w:line="360" w:lineRule="auto"/>
-        <w:ind w:left="425"/>
-        <w:jc w:val="both"/>
-        <w:rPr>
-          <w:sz w:val="24"/>
-          <w:szCs w:val="24"/>
-        </w:rPr>
-      </w:pPr>
-      <w:r>
-        <w:rPr>
-          <w:sz w:val="24"/>
-          <w:szCs w:val="24"/>
-        </w:rPr>
-        <w:t>{/compensative}</w:t>
-      </w:r>
-    </w:p>
-    <w:p xmlns:wp14="http://schemas.microsoft.com/office/word/2010/wordml" wp14:textId="177CE23B">
-      <w:pPr>
-        <w:pStyle w:val="Normale"/>
-        <w:spacing w:line="360" w:lineRule="auto"/>
-        <w:ind w:left="425"/>
-        <w:jc w:val="both"/>
-        <w:rPr>
-          <w:sz w:val="24"/>
-          <w:szCs w:val="24"/>
-          <w:highlight w:val="cyan"/>
-        </w:rPr>
-      </w:pPr>
-    </w:p>
-    <w:p xmlns:wp14="http://schemas.microsoft.com/office/word/2010/wordml" wp14:textId="77777777">
-      <w:pPr>
-        <w:spacing w:line="360" w:lineRule="auto"/>
-        <w:ind w:left="425"/>
-        <w:jc w:val="both"/>
-        <w:rPr>
-          <w:b/>
-          <w:sz w:val="28"/>
-          <w:szCs w:val="28"/>
-          <w:u w:val="single"/>
-        </w:rPr>
       </w:pPr>
       <w:r>
         <w:rPr>
@@ -7537,13 +7295,13 @@
           <w:szCs w:val="28"/>
           <w:u w:val="single"/>
         </w:rPr>
-        <w:t>PARAMETRI DI VALUTAZIONE:</w:t>
-      </w:r>
-    </w:p>
-    <w:p xmlns:wp14="http://schemas.microsoft.com/office/word/2010/wordml" wp14:textId="64A14E05">
+        <w:t>STRUMENTI COMPENSATIVI:</w:t>
+      </w:r>
+    </w:p>
+    <w:p xmlns:wp14="http://schemas.microsoft.com/office/word/2010/wordml" wp14:textId="395B0DB3">
       <w:pPr>
         <w:spacing w:line="360" w:lineRule="auto"/>
-        <w:ind w:left="425"/>
+        <w:ind w:left="0"/>
         <w:jc w:val="both"/>
         <w:rPr>
           <w:sz w:val="24"/>
@@ -7555,15 +7313,15 @@
           <w:sz w:val="24"/>
           <w:szCs w:val="24"/>
         </w:rPr>
-        <w:t>{#valutative}</w:t>
-      </w:r>
-    </w:p>
-    <w:p xmlns:wp14="http://schemas.microsoft.com/office/word/2010/wordml" wp14:textId="0F5DD1B3">
+        <w:t>{#compensative}</w:t>
+      </w:r>
+    </w:p>
+    <w:p xmlns:wp14="http://schemas.microsoft.com/office/word/2010/wordml" wp14:textId="622DAC36">
       <w:pPr>
         <w:pStyle w:val="ListParagraph"/>
         <w:numPr>
           <w:ilvl w:val="0"/>
-          <w:numId w:val="16"/>
+          <w:numId w:val="18"/>
         </w:numPr>
         <w:spacing w:line="360" w:lineRule="auto"/>
         <w:ind/>
@@ -7595,11 +7353,122 @@
         <w:t>}</w:t>
       </w:r>
     </w:p>
-    <w:p xmlns:wp14="http://schemas.microsoft.com/office/word/2010/wordml" wp14:textId="2C6FC8BF">
+    <w:p xmlns:wp14="http://schemas.microsoft.com/office/word/2010/wordml" wp14:textId="3C540192">
+      <w:pPr>
+        <w:pStyle w:val="Normale"/>
+        <w:spacing w:line="360" w:lineRule="auto"/>
+        <w:ind w:left="0"/>
+        <w:jc w:val="both"/>
+        <w:rPr>
+          <w:sz w:val="24"/>
+          <w:szCs w:val="24"/>
+        </w:rPr>
+      </w:pPr>
+      <w:r>
+        <w:rPr>
+          <w:sz w:val="24"/>
+          <w:szCs w:val="24"/>
+        </w:rPr>
+        <w:t>{/compensative}</w:t>
+      </w:r>
+    </w:p>
+    <w:p xmlns:wp14="http://schemas.microsoft.com/office/word/2010/wordml" wp14:textId="177CE23B">
       <w:pPr>
         <w:pStyle w:val="Normale"/>
         <w:spacing w:line="360" w:lineRule="auto"/>
         <w:ind w:left="425"/>
+        <w:jc w:val="both"/>
+        <w:rPr>
+          <w:sz w:val="24"/>
+          <w:szCs w:val="24"/>
+          <w:highlight w:val="cyan"/>
+        </w:rPr>
+      </w:pPr>
+    </w:p>
+    <w:p xmlns:wp14="http://schemas.microsoft.com/office/word/2010/wordml" wp14:textId="77777777">
+      <w:pPr>
+        <w:spacing w:line="360" w:lineRule="auto"/>
+        <w:ind w:left="0"/>
+        <w:jc w:val="both"/>
+        <w:rPr>
+          <w:b w:val="1"/>
+          <w:bCs w:val="1"/>
+          <w:sz w:val="28"/>
+          <w:szCs w:val="28"/>
+          <w:u w:val="single"/>
+        </w:rPr>
+      </w:pPr>
+      <w:r>
+        <w:rPr>
+          <w:b w:val="1"/>
+          <w:bCs w:val="1"/>
+          <w:sz w:val="28"/>
+          <w:szCs w:val="28"/>
+          <w:u w:val="single"/>
+        </w:rPr>
+        <w:t>PARAMETRI DI VALUTAZIONE:</w:t>
+      </w:r>
+    </w:p>
+    <w:p xmlns:wp14="http://schemas.microsoft.com/office/word/2010/wordml" wp14:textId="64A14E05">
+      <w:pPr>
+        <w:spacing w:line="360" w:lineRule="auto"/>
+        <w:ind w:left="0"/>
+        <w:jc w:val="both"/>
+        <w:rPr>
+          <w:sz w:val="24"/>
+          <w:szCs w:val="24"/>
+        </w:rPr>
+      </w:pPr>
+      <w:r>
+        <w:rPr>
+          <w:sz w:val="24"/>
+          <w:szCs w:val="24"/>
+        </w:rPr>
+        <w:t>{#valutative}</w:t>
+      </w:r>
+    </w:p>
+    <w:p xmlns:wp14="http://schemas.microsoft.com/office/word/2010/wordml" wp14:textId="0F5DD1B3">
+      <w:pPr>
+        <w:pStyle w:val="ListParagraph"/>
+        <w:numPr>
+          <w:ilvl w:val="0"/>
+          <w:numId w:val="19"/>
+        </w:numPr>
+        <w:spacing w:line="360" w:lineRule="auto"/>
+        <w:ind/>
+        <w:jc w:val="both"/>
+        <w:rPr>
+          <w:sz w:val="24"/>
+          <w:szCs w:val="24"/>
+        </w:rPr>
+      </w:pPr>
+      <w:r>
+        <w:rPr>
+          <w:sz w:val="24"/>
+          <w:szCs w:val="24"/>
+        </w:rPr>
+        <w:t>{</w:t>
+      </w:r>
+      <w:r>
+        <w:rPr>
+          <w:sz w:val="24"/>
+          <w:szCs w:val="24"/>
+        </w:rPr>
+        <w:t>text</w:t>
+      </w:r>
+      <w:r>
+        <w:rPr>
+          <w:sz w:val="24"/>
+          <w:szCs w:val="24"/>
+        </w:rPr>
+        <w:t>}</w:t>
+      </w:r>
+    </w:p>
+    <w:p xmlns:wp14="http://schemas.microsoft.com/office/word/2010/wordml" wp14:textId="2C6FC8BF">
+      <w:pPr>
+        <w:pStyle w:val="Normale"/>
+        <w:spacing w:line="360" w:lineRule="auto"/>
+        <w:ind w:left="0"/>
         <w:jc w:val="both"/>
         <w:rPr>
           <w:sz w:val="24"/>
@@ -8259,44 +8128,30 @@
     </w:p>
     <w:p>
       <w:pPr>
-        <w:widowControl w:val="0"/>
-        <w:spacing w:before="8" w:line="240" w:lineRule="auto"/>
-        <w:rPr>
-          <w:b w:val="1"/>
-          <w:bCs w:val="1"/>
-          <w:sz w:val="18"/>
-          <w:szCs w:val="18"/>
-        </w:rPr>
+        <w:pStyle w:val="Normale"/>
       </w:pPr>
     </w:p>
     <w:tbl>
       <w:tblPr>
+        <w:tblStyle w:val="TableGrid"/>
         <w:tblW w:w="0" w:type="auto"/>
-        <w:tblInd w:w="776" w:type="dxa"/>
-        <w:tblBorders>
-          <w:top w:val="single" w:color="000000" w:themeColor="text1" w:sz="4"/>
-          <w:left w:val="single" w:color="000000" w:themeColor="text1" w:sz="4"/>
-          <w:bottom w:val="single" w:color="000000" w:themeColor="text1" w:sz="4"/>
-          <w:right w:val="single" w:color="000000" w:themeColor="text1" w:sz="4"/>
-          <w:insideH w:val="single" w:color="000000" w:themeColor="text1" w:sz="4"/>
-          <w:insideV w:val="single" w:color="000000" w:themeColor="text1" w:sz="4"/>
-        </w:tblBorders>
-        <w:tblLook w:val="0000" w:firstRow="0" w:lastRow="0" w:firstColumn="0" w:lastColumn="0" w:noHBand="0" w:noVBand="0"/>
+        <w:jc w:val="center"/>
+        <w:tblLayout w:type="fixed"/>
+        <w:tblLook w:val="06A0" w:firstRow="1" w:lastRow="0" w:firstColumn="1" w:lastColumn="0" w:noHBand="1" w:noVBand="1"/>
       </w:tblPr>
       <w:tblGrid>
-        <w:gridCol w:w="3150"/>
-        <w:gridCol w:w="2895"/>
-        <w:gridCol w:w="3105"/>
+        <w:gridCol w:w="3210"/>
+        <w:gridCol w:w="3210"/>
+        <w:gridCol w:w="3210"/>
       </w:tblGrid>
       <w:tr>
         <w:trPr>
-          <w:trHeight w:val="340"/>
+          <w:trHeight w:val="360"/>
         </w:trPr>
         <w:tc>
           <w:tcPr>
-            <w:tcW w:w="3150" w:type="dxa"/>
+            <w:tcW w:w="3210" w:type="dxa"/>
             <w:tcMar/>
-            <w:vAlign w:val="center"/>
           </w:tcPr>
           <w:p>
             <w:pPr>
@@ -8305,16 +8160,39 @@
               <w:ind w:right="215"/>
               <w:jc w:val="center"/>
               <w:rPr>
+                <w:rFonts w:ascii="Arial" w:hAnsi="Arial" w:eastAsia="Arial" w:cs="Arial"/>
                 <w:b w:val="1"/>
                 <w:bCs w:val="1"/>
+                <w:i w:val="0"/>
+                <w:iCs w:val="0"/>
+                <w:sz w:val="16"/>
+                <w:szCs w:val="16"/>
+              </w:rPr>
+            </w:pPr>
+          </w:p>
+          <w:p>
+            <w:pPr>
+              <w:widowControl w:val="0"/>
+              <w:spacing w:line="320" w:lineRule="auto"/>
+              <w:ind w:right="215"/>
+              <w:jc w:val="center"/>
+              <w:rPr>
+                <w:rFonts w:ascii="Arial" w:hAnsi="Arial" w:eastAsia="Arial" w:cs="Arial"/>
+                <w:b w:val="1"/>
+                <w:bCs w:val="1"/>
+                <w:i w:val="0"/>
+                <w:iCs w:val="0"/>
                 <w:sz w:val="28"/>
                 <w:szCs w:val="28"/>
               </w:rPr>
             </w:pPr>
             <w:r>
               <w:rPr>
+                <w:rFonts w:ascii="Arial" w:hAnsi="Arial" w:eastAsia="Arial" w:cs="Arial"/>
                 <w:b w:val="1"/>
                 <w:bCs w:val="1"/>
+                <w:i w:val="0"/>
+                <w:iCs w:val="0"/>
                 <w:sz w:val="28"/>
                 <w:szCs w:val="28"/>
               </w:rPr>
@@ -8324,27 +8202,45 @@
         </w:tc>
         <w:tc>
           <w:tcPr>
-            <w:tcW w:w="2895" w:type="dxa"/>
+            <w:tcW w:w="3210" w:type="dxa"/>
             <w:tcMar/>
-            <w:vAlign w:val="center"/>
           </w:tcPr>
           <w:p>
             <w:pPr>
-              <w:widowControl w:val="0"/>
-              <w:spacing w:line="320" w:lineRule="auto"/>
-              <w:ind w:right="390"/>
+              <w:pStyle w:val="Normale"/>
               <w:jc w:val="center"/>
               <w:rPr>
+                <w:rFonts w:ascii="Arial" w:hAnsi="Arial" w:eastAsia="Arial" w:cs="Arial"/>
                 <w:b w:val="1"/>
                 <w:bCs w:val="1"/>
+                <w:i w:val="0"/>
+                <w:iCs w:val="0"/>
+                <w:sz w:val="20"/>
+                <w:szCs w:val="20"/>
+              </w:rPr>
+            </w:pPr>
+          </w:p>
+          <w:p>
+            <w:pPr>
+              <w:pStyle w:val="Normale"/>
+              <w:jc w:val="center"/>
+              <w:rPr>
+                <w:rFonts w:ascii="Arial" w:hAnsi="Arial" w:eastAsia="Arial" w:cs="Arial"/>
+                <w:b w:val="1"/>
+                <w:bCs w:val="1"/>
+                <w:i w:val="0"/>
+                <w:iCs w:val="0"/>
                 <w:sz w:val="28"/>
                 <w:szCs w:val="28"/>
               </w:rPr>
             </w:pPr>
             <w:r>
               <w:rPr>
+                <w:rFonts w:ascii="Arial" w:hAnsi="Arial" w:eastAsia="Arial" w:cs="Arial"/>
                 <w:b w:val="1"/>
                 <w:bCs w:val="1"/>
+                <w:i w:val="0"/>
+                <w:iCs w:val="0"/>
                 <w:sz w:val="28"/>
                 <w:szCs w:val="28"/>
               </w:rPr>
@@ -8354,54 +8250,77 @@
         </w:tc>
         <w:tc>
           <w:tcPr>
-            <w:tcW w:w="3105" w:type="dxa"/>
+            <w:tcW w:w="3210" w:type="dxa"/>
             <w:tcMar/>
-            <w:vAlign w:val="center"/>
           </w:tcPr>
           <w:p>
             <w:pPr>
-              <w:widowControl w:val="0"/>
-              <w:spacing w:line="320" w:lineRule="auto"/>
-              <w:ind w:right="390"/>
+              <w:pStyle w:val="Normale"/>
               <w:jc w:val="center"/>
               <w:rPr>
+                <w:rFonts w:ascii="Arial" w:hAnsi="Arial" w:eastAsia="Arial" w:cs="Arial"/>
                 <w:b w:val="1"/>
                 <w:bCs w:val="1"/>
+                <w:i w:val="0"/>
+                <w:iCs w:val="0"/>
+                <w:sz w:val="20"/>
+                <w:szCs w:val="20"/>
+              </w:rPr>
+            </w:pPr>
+          </w:p>
+          <w:p>
+            <w:pPr>
+              <w:pStyle w:val="Normale"/>
+              <w:jc w:val="center"/>
+              <w:rPr>
+                <w:rFonts w:ascii="Arial" w:hAnsi="Arial" w:eastAsia="Arial" w:cs="Arial"/>
+                <w:b w:val="1"/>
+                <w:bCs w:val="1"/>
+                <w:i w:val="0"/>
+                <w:iCs w:val="0"/>
                 <w:sz w:val="28"/>
                 <w:szCs w:val="28"/>
               </w:rPr>
             </w:pPr>
             <w:r>
               <w:rPr>
+                <w:rFonts w:ascii="Arial" w:hAnsi="Arial" w:eastAsia="Arial" w:cs="Arial"/>
                 <w:b w:val="1"/>
                 <w:bCs w:val="1"/>
+                <w:i w:val="0"/>
+                <w:iCs w:val="0"/>
                 <w:sz w:val="28"/>
                 <w:szCs w:val="28"/>
               </w:rPr>
               <w:t>Firma</w:t>
             </w:r>
+          </w:p>
+          <w:p>
+            <w:pPr>
+              <w:pStyle w:val="Normale"/>
+              <w:jc w:val="center"/>
+              <w:rPr>
+                <w:rFonts w:ascii="Arial" w:hAnsi="Arial" w:eastAsia="Arial" w:cs="Arial"/>
+                <w:b w:val="1"/>
+                <w:bCs w:val="1"/>
+                <w:i w:val="0"/>
+                <w:iCs w:val="0"/>
+                <w:sz w:val="16"/>
+                <w:szCs w:val="16"/>
+              </w:rPr>
+            </w:pPr>
           </w:p>
         </w:tc>
       </w:tr>
       <w:tr>
         <w:trPr>
-          <w:trHeight w:val="460"/>
+          <w:trHeight w:val="300"/>
         </w:trPr>
         <w:tc>
           <w:tcPr>
-            <w:tcW w:w="3150" w:type="dxa"/>
-            <w:tcBorders>
-              <w:top w:val="single" w:color="000000" w:themeColor="text1" w:sz="6"/>
-              <w:left w:val="single" w:color="000000" w:themeColor="text1" w:sz="6"/>
-              <w:bottom w:val="single" w:color="000000" w:themeColor="text1" w:sz="6"/>
-              <w:right w:val="single" w:color="000000" w:themeColor="text1" w:sz="6"/>
-            </w:tcBorders>
-            <w:tcMar>
-              <w:top w:w="0" w:type="dxa"/>
-              <w:left w:w="0" w:type="dxa"/>
-              <w:bottom w:w="0" w:type="dxa"/>
-              <w:right w:w="0" w:type="dxa"/>
-            </w:tcMar>
+            <w:tcW w:w="3210" w:type="dxa"/>
+            <w:tcMar/>
+            <w:vAlign w:val="center"/>
           </w:tcPr>
           <w:p>
             <w:pPr>
@@ -8423,28 +8342,18 @@
         </w:tc>
         <w:tc>
           <w:tcPr>
-            <w:tcW w:w="2895" w:type="dxa"/>
-            <w:tcBorders>
-              <w:top w:val="single" w:color="000000" w:themeColor="text1" w:sz="6"/>
-              <w:left w:val="single" w:color="000000" w:themeColor="text1" w:sz="6"/>
-              <w:bottom w:val="single" w:color="000000" w:themeColor="text1" w:sz="6"/>
-              <w:right w:val="single" w:color="000000" w:themeColor="text1" w:sz="6"/>
-            </w:tcBorders>
-            <w:tcMar>
-              <w:top w:w="0" w:type="dxa"/>
-              <w:left w:w="0" w:type="dxa"/>
-              <w:bottom w:w="0" w:type="dxa"/>
-              <w:right w:w="0" w:type="dxa"/>
-            </w:tcMar>
+            <w:tcW w:w="3210" w:type="dxa"/>
+            <w:tcMar/>
+            <w:vAlign w:val="center"/>
           </w:tcPr>
           <w:p>
             <w:pPr>
-              <w:pStyle w:val="Normale"/>
-              <w:suppressLineNumbers w:val="0"/>
-              <w:bidi w:val="0"/>
-              <w:spacing w:before="220" w:beforeAutospacing="off" w:after="140" w:afterAutospacing="off" w:line="276" w:lineRule="auto"/>
-              <w:ind w:left="0" w:right="0"/>
+              <w:spacing w:before="220" w:after="140"/>
               <w:jc w:val="center"/>
+              <w:rPr>
+                <w:sz w:val="24"/>
+                <w:szCs w:val="24"/>
+              </w:rPr>
             </w:pPr>
             <w:r>
               <w:rPr>
@@ -8457,13 +8366,8 @@
         </w:tc>
         <w:tc>
           <w:tcPr>
-            <w:tcW w:w="3105" w:type="dxa"/>
-            <w:tcMar>
-              <w:top w:w="113" w:type="dxa"/>
-              <w:left w:w="113" w:type="dxa"/>
-              <w:bottom w:w="113" w:type="dxa"/>
-              <w:right w:w="113" w:type="dxa"/>
-            </w:tcMar>
+            <w:tcW w:w="3210" w:type="dxa"/>
+            <w:tcMar/>
             <w:vAlign w:val="center"/>
           </w:tcPr>
           <w:p>
@@ -8474,6 +8378,20 @@
               <w:spacing w:before="0" w:beforeAutospacing="off" w:after="0" w:afterAutospacing="off" w:line="240" w:lineRule="auto"/>
               <w:ind w:left="0" w:right="0"/>
               <w:jc w:val="center"/>
+              <w:rPr>
+                <w:sz w:val="24"/>
+                <w:szCs w:val="24"/>
+              </w:rPr>
+            </w:pPr>
+          </w:p>
+          <w:p>
+            <w:pPr>
+              <w:pStyle w:val="Normale"/>
+              <w:suppressLineNumbers w:val="0"/>
+              <w:bidi w:val="0"/>
+              <w:spacing w:before="0" w:beforeAutospacing="off" w:after="0" w:afterAutospacing="off" w:line="240" w:lineRule="auto"/>
+              <w:ind w:left="0" w:right="0"/>
+              <w:jc w:val="center"/>
             </w:pPr>
             <w:r>
               <w:rPr>
@@ -8482,6 +8400,18 @@
               </w:rPr>
               <w:t>{/firme}</w:t>
             </w:r>
+          </w:p>
+          <w:p>
+            <w:pPr>
+              <w:pStyle w:val="Normale"/>
+              <w:jc w:val="center"/>
+            </w:pPr>
+          </w:p>
+          <w:p>
+            <w:pPr>
+              <w:pStyle w:val="Normale"/>
+              <w:jc w:val="center"/>
+            </w:pPr>
           </w:p>
         </w:tc>
       </w:tr>
@@ -8492,6 +8422,11 @@
       </w:pPr>
     </w:p>
     <w:p>
+      <w:pPr>
+        <w:pStyle w:val="Normale"/>
+      </w:pPr>
+    </w:p>
+    <w:p>
       <w:r>
         <w:br w:type="page"/>
       </w:r>
@@ -8529,28 +8464,21 @@
       </w:pPr>
       <w:r>
         <w:rPr>
-          <w:b/>
+          <w:b w:val="1"/>
+          <w:bCs w:val="1"/>
           <w:sz w:val="24"/>
           <w:szCs w:val="24"/>
         </w:rPr>
         <w:t>FIRMA DEI GENITORI</w:t>
       </w:r>
     </w:p>
-    <w:p xmlns:wp14="http://schemas.microsoft.com/office/word/2010/wordml" wp14:textId="77777777">
-      <w:pPr>
-        <w:rPr>
-          <w:b/>
-          <w:sz w:val="24"/>
-          <w:szCs w:val="24"/>
-        </w:rPr>
-      </w:pPr>
-      <w:r>
+    <w:p>
+      <w:pPr>
         <w:rPr>
           <w:sz w:val="26"/>
           <w:szCs w:val="26"/>
         </w:rPr>
-        <w:t>___________________________                   ___________________________</w:t>
-      </w:r>
+      </w:pPr>
     </w:p>
     <w:p xmlns:wp14="http://schemas.microsoft.com/office/word/2010/wordml" wp14:textId="77777777">
       <w:pPr>
@@ -8560,41 +8488,61 @@
           <w:szCs w:val="24"/>
         </w:rPr>
       </w:pPr>
-    </w:p>
-    <w:p xmlns:wp14="http://schemas.microsoft.com/office/word/2010/wordml" wp14:textId="77777777">
-      <w:pPr>
-        <w:jc w:val="both"/>
-        <w:rPr>
-          <w:b/>
-          <w:sz w:val="24"/>
-          <w:szCs w:val="24"/>
-        </w:rPr>
-      </w:pPr>
-    </w:p>
-    <w:p xmlns:wp14="http://schemas.microsoft.com/office/word/2010/wordml" wp14:textId="77777777">
-      <w:pPr>
-        <w:jc w:val="both"/>
+      <w:r>
         <w:rPr>
           <w:sz w:val="26"/>
           <w:szCs w:val="26"/>
         </w:rPr>
-      </w:pPr>
-      <w:r>
+        <w:t>___________________________                   ___________________________</w:t>
+      </w:r>
+    </w:p>
+    <w:p xmlns:wp14="http://schemas.microsoft.com/office/word/2010/wordml" wp14:textId="77777777">
+      <w:pPr>
+        <w:rPr>
+          <w:b w:val="1"/>
+          <w:bCs w:val="1"/>
+          <w:sz w:val="24"/>
+          <w:szCs w:val="24"/>
+        </w:rPr>
+      </w:pPr>
+    </w:p>
+    <w:p>
+      <w:pPr>
+        <w:pStyle w:val="Normale"/>
+        <w:rPr>
+          <w:b w:val="1"/>
+          <w:bCs w:val="1"/>
+          <w:sz w:val="24"/>
+          <w:szCs w:val="24"/>
+        </w:rPr>
+      </w:pPr>
+    </w:p>
+    <w:p xmlns:wp14="http://schemas.microsoft.com/office/word/2010/wordml" wp14:textId="77777777">
+      <w:pPr>
+        <w:jc w:val="both"/>
         <w:rPr>
           <w:b/>
           <w:sz w:val="24"/>
           <w:szCs w:val="24"/>
         </w:rPr>
-        <w:t>FIRMA DELL'ALUNNO</w:t>
-      </w:r>
+      </w:pPr>
     </w:p>
     <w:p xmlns:wp14="http://schemas.microsoft.com/office/word/2010/wordml" wp14:textId="77777777">
       <w:pPr>
+        <w:jc w:val="both"/>
         <w:rPr>
           <w:sz w:val="26"/>
           <w:szCs w:val="26"/>
         </w:rPr>
       </w:pPr>
+      <w:r>
+        <w:rPr>
+          <w:b/>
+          <w:sz w:val="24"/>
+          <w:szCs w:val="24"/>
+        </w:rPr>
+        <w:t>FIRMA DELL'ALUNNO</w:t>
+      </w:r>
     </w:p>
     <w:p xmlns:wp14="http://schemas.microsoft.com/office/word/2010/wordml" wp14:textId="77777777">
       <w:pPr>
@@ -8603,21 +8551,21 @@
           <w:szCs w:val="26"/>
         </w:rPr>
       </w:pPr>
-      <w:r>
+    </w:p>
+    <w:p xmlns:wp14="http://schemas.microsoft.com/office/word/2010/wordml" wp14:textId="77777777">
+      <w:pPr>
         <w:rPr>
           <w:sz w:val="26"/>
           <w:szCs w:val="26"/>
         </w:rPr>
-        <w:t>______________________________</w:t>
-      </w:r>
-    </w:p>
-    <w:p xmlns:wp14="http://schemas.microsoft.com/office/word/2010/wordml" wp14:textId="77777777">
-      <w:pPr>
+      </w:pPr>
+      <w:r>
         <w:rPr>
           <w:sz w:val="26"/>
           <w:szCs w:val="26"/>
         </w:rPr>
-      </w:pPr>
+        <w:t>______________________________</w:t>
+      </w:r>
     </w:p>
     <w:p xmlns:wp14="http://schemas.microsoft.com/office/word/2010/wordml" wp14:textId="77777777">
       <w:pPr>
@@ -8627,26 +8575,43 @@
         </w:rPr>
       </w:pPr>
     </w:p>
-    <w:p xmlns:wp14="http://schemas.microsoft.com/office/word/2010/wordml" wp14:textId="02C189FE">
-      <w:pPr>
-        <w:ind/>
+    <w:p>
+      <w:pPr>
+        <w:pStyle w:val="Normale"/>
         <w:rPr>
           <w:sz w:val="26"/>
           <w:szCs w:val="26"/>
         </w:rPr>
       </w:pPr>
-      <w:r>
+    </w:p>
+    <w:p xmlns:wp14="http://schemas.microsoft.com/office/word/2010/wordml" wp14:textId="77777777">
+      <w:pPr>
         <w:rPr>
           <w:sz w:val="26"/>
           <w:szCs w:val="26"/>
         </w:rPr>
-        <w:t>__________________, lì ___________</w:t>
-      </w:r>
-      <w:r>
+      </w:pPr>
+    </w:p>
+    <w:p xmlns:wp14="http://schemas.microsoft.com/office/word/2010/wordml" wp14:textId="02C189FE">
+      <w:pPr>
+        <w:ind/>
         <w:rPr>
           <w:sz w:val="26"/>
           <w:szCs w:val="26"/>
         </w:rPr>
+      </w:pPr>
+      <w:r>
+        <w:rPr>
+          <w:sz w:val="26"/>
+          <w:szCs w:val="26"/>
+        </w:rPr>
+        <w:t>__________________, lì ___________</w:t>
+      </w:r>
+      <w:r>
+        <w:rPr>
+          <w:sz w:val="26"/>
+          <w:szCs w:val="26"/>
+        </w:rPr>
         <w:t xml:space="preserve">               </w:t>
       </w:r>
       <w:r>
@@ -8669,6 +8634,18 @@
       </w:r>
     </w:p>
     <w:p xmlns:wp14="http://schemas.microsoft.com/office/word/2010/wordml" wp14:textId="171599E7">
+      <w:pPr>
+        <w:pStyle w:val="Normale"/>
+        <w:ind/>
+        <w:rPr>
+          <w:b w:val="1"/>
+          <w:bCs w:val="1"/>
+          <w:sz w:val="24"/>
+          <w:szCs w:val="24"/>
+        </w:rPr>
+      </w:pPr>
+    </w:p>
+    <w:p xmlns:wp14="http://schemas.microsoft.com/office/word/2010/wordml" wp14:textId="60B6F196">
       <w:pPr>
         <w:pStyle w:val="Normale"/>
         <w:ind/>
@@ -8736,6 +8713,342 @@
 
 <file path=word/numbering.xml><?xml version="1.0" encoding="utf-8"?>
 <w:numbering xmlns:wpc="http://schemas.microsoft.com/office/word/2010/wordprocessingCanvas" xmlns:cx="http://schemas.microsoft.com/office/drawing/2014/chartex" xmlns:cx1="http://schemas.microsoft.com/office/drawing/2015/9/8/chartex" xmlns:cx2="http://schemas.microsoft.com/office/drawing/2015/10/21/chartex" xmlns:cx3="http://schemas.microsoft.com/office/drawing/2016/5/9/chartex" xmlns:cx4="http://schemas.microsoft.com/office/drawing/2016/5/10/chartex" xmlns:cx5="http://schemas.microsoft.com/office/drawing/2016/5/11/chartex" xmlns:cx6="http://schemas.microsoft.com/office/drawing/2016/5/12/chartex" xmlns:cx7="http://schemas.microsoft.com/office/drawing/2016/5/13/chartex" xmlns:cx8="http://schemas.microsoft.com/office/drawing/2016/5/14/chartex" xmlns:mc="http://schemas.openxmlformats.org/markup-compatibility/2006" xmlns:aink="http://schemas.microsoft.com/office/drawing/2016/ink" xmlns:am3d="http://schemas.microsoft.com/office/drawing/2017/model3d" xmlns:o="urn:schemas-microsoft-com:office:office" xmlns:oel="http://schemas.microsoft.com/office/2019/extlst" xmlns:r="http://schemas.openxmlformats.org/officeDocument/2006/relationships" xmlns:m="http://schemas.openxmlformats.org/officeDocument/2006/math" xmlns:v="urn:schemas-microsoft-com:vml" xmlns:wp14="http://schemas.microsoft.com/office/word/2010/wordprocessingDrawing" xmlns:wp="http://schemas.openxmlformats.org/drawingml/2006/wordprocessingDrawing" xmlns:w10="urn:schemas-microsoft-com:office:word" xmlns:w="http://schemas.openxmlformats.org/wordprocessingml/2006/main" xmlns:w14="http://schemas.microsoft.com/office/word/2010/wordml" xmlns:w15="http://schemas.microsoft.com/office/word/2012/wordml" xmlns:w16cex="http://schemas.microsoft.com/office/word/2018/wordml/cex" xmlns:w16cid="http://schemas.microsoft.com/office/word/2016/wordml/cid" xmlns:w16="http://schemas.microsoft.com/office/word/2018/wordml" xmlns:w16sdtdh="http://schemas.microsoft.com/office/word/2020/wordml/sdtdatahash" xmlns:w16se="http://schemas.microsoft.com/office/word/2015/wordml/symex" xmlns:wpg="http://schemas.microsoft.com/office/word/2010/wordprocessingGroup" xmlns:wpi="http://schemas.microsoft.com/office/word/2010/wordprocessingInk" xmlns:wne="http://schemas.microsoft.com/office/word/2006/wordml" xmlns:wps="http://schemas.microsoft.com/office/word/2010/wordprocessingShape" mc:Ignorable="w14 w15 w16se w16cid w16 w16cex w16sdtdh wp14">
+  <w:abstractNum xmlns:w="http://schemas.openxmlformats.org/wordprocessingml/2006/main" w:abstractNumId="18">
+    <w:nsid w:val="32ea877e"/>
+    <w:multiLevelType xmlns:w="http://schemas.openxmlformats.org/wordprocessingml/2006/main" w:val="hybridMultilevel"/>
+    <w:lvl xmlns:w="http://schemas.openxmlformats.org/wordprocessingml/2006/main" w:ilvl="0">
+      <w:start w:val="1"/>
+      <w:numFmt w:val="bullet"/>
+      <w:lvlText w:val=""/>
+      <w:lvlJc w:val="left"/>
+      <w:pPr>
+        <w:ind w:left="720" w:hanging="360"/>
+      </w:pPr>
+      <w:rPr>
+        <w:rFonts w:hint="default" w:ascii="Wingdings" w:hAnsi="Wingdings"/>
+      </w:rPr>
+    </w:lvl>
+    <w:lvl xmlns:w="http://schemas.openxmlformats.org/wordprocessingml/2006/main" w:ilvl="1">
+      <w:start w:val="1"/>
+      <w:numFmt w:val="bullet"/>
+      <w:lvlText w:val="o"/>
+      <w:lvlJc w:val="left"/>
+      <w:pPr>
+        <w:ind w:left="1440" w:hanging="360"/>
+      </w:pPr>
+      <w:rPr>
+        <w:rFonts w:hint="default" w:ascii="Courier New" w:hAnsi="Courier New"/>
+      </w:rPr>
+    </w:lvl>
+    <w:lvl xmlns:w="http://schemas.openxmlformats.org/wordprocessingml/2006/main" w:ilvl="2">
+      <w:start w:val="1"/>
+      <w:numFmt w:val="bullet"/>
+      <w:lvlText w:val=""/>
+      <w:lvlJc w:val="left"/>
+      <w:pPr>
+        <w:ind w:left="2160" w:hanging="360"/>
+      </w:pPr>
+      <w:rPr>
+        <w:rFonts w:hint="default" w:ascii="Wingdings" w:hAnsi="Wingdings"/>
+      </w:rPr>
+    </w:lvl>
+    <w:lvl xmlns:w="http://schemas.openxmlformats.org/wordprocessingml/2006/main" w:ilvl="3">
+      <w:start w:val="1"/>
+      <w:numFmt w:val="bullet"/>
+      <w:lvlText w:val=""/>
+      <w:lvlJc w:val="left"/>
+      <w:pPr>
+        <w:ind w:left="2880" w:hanging="360"/>
+      </w:pPr>
+      <w:rPr>
+        <w:rFonts w:hint="default" w:ascii="Symbol" w:hAnsi="Symbol"/>
+      </w:rPr>
+    </w:lvl>
+    <w:lvl xmlns:w="http://schemas.openxmlformats.org/wordprocessingml/2006/main" w:ilvl="4">
+      <w:start w:val="1"/>
+      <w:numFmt w:val="bullet"/>
+      <w:lvlText w:val="o"/>
+      <w:lvlJc w:val="left"/>
+      <w:pPr>
+        <w:ind w:left="3600" w:hanging="360"/>
+      </w:pPr>
+      <w:rPr>
+        <w:rFonts w:hint="default" w:ascii="Courier New" w:hAnsi="Courier New"/>
+      </w:rPr>
+    </w:lvl>
+    <w:lvl xmlns:w="http://schemas.openxmlformats.org/wordprocessingml/2006/main" w:ilvl="5">
+      <w:start w:val="1"/>
+      <w:numFmt w:val="bullet"/>
+      <w:lvlText w:val=""/>
+      <w:lvlJc w:val="left"/>
+      <w:pPr>
+        <w:ind w:left="4320" w:hanging="360"/>
+      </w:pPr>
+      <w:rPr>
+        <w:rFonts w:hint="default" w:ascii="Wingdings" w:hAnsi="Wingdings"/>
+      </w:rPr>
+    </w:lvl>
+    <w:lvl xmlns:w="http://schemas.openxmlformats.org/wordprocessingml/2006/main" w:ilvl="6">
+      <w:start w:val="1"/>
+      <w:numFmt w:val="bullet"/>
+      <w:lvlText w:val=""/>
+      <w:lvlJc w:val="left"/>
+      <w:pPr>
+        <w:ind w:left="5040" w:hanging="360"/>
+      </w:pPr>
+      <w:rPr>
+        <w:rFonts w:hint="default" w:ascii="Symbol" w:hAnsi="Symbol"/>
+      </w:rPr>
+    </w:lvl>
+    <w:lvl xmlns:w="http://schemas.openxmlformats.org/wordprocessingml/2006/main" w:ilvl="7">
+      <w:start w:val="1"/>
+      <w:numFmt w:val="bullet"/>
+      <w:lvlText w:val="o"/>
+      <w:lvlJc w:val="left"/>
+      <w:pPr>
+        <w:ind w:left="5760" w:hanging="360"/>
+      </w:pPr>
+      <w:rPr>
+        <w:rFonts w:hint="default" w:ascii="Courier New" w:hAnsi="Courier New"/>
+      </w:rPr>
+    </w:lvl>
+    <w:lvl xmlns:w="http://schemas.openxmlformats.org/wordprocessingml/2006/main" w:ilvl="8">
+      <w:start w:val="1"/>
+      <w:numFmt w:val="bullet"/>
+      <w:lvlText w:val=""/>
+      <w:lvlJc w:val="left"/>
+      <w:pPr>
+        <w:ind w:left="6480" w:hanging="360"/>
+      </w:pPr>
+      <w:rPr>
+        <w:rFonts w:hint="default" w:ascii="Wingdings" w:hAnsi="Wingdings"/>
+      </w:rPr>
+    </w:lvl>
+  </w:abstractNum>
+  <w:abstractNum xmlns:w="http://schemas.openxmlformats.org/wordprocessingml/2006/main" w:abstractNumId="17">
+    <w:nsid w:val="2960f7ed"/>
+    <w:multiLevelType xmlns:w="http://schemas.openxmlformats.org/wordprocessingml/2006/main" w:val="hybridMultilevel"/>
+    <w:lvl xmlns:w="http://schemas.openxmlformats.org/wordprocessingml/2006/main" w:ilvl="0">
+      <w:start w:val="1"/>
+      <w:numFmt w:val="bullet"/>
+      <w:lvlText w:val=""/>
+      <w:lvlJc w:val="left"/>
+      <w:pPr>
+        <w:ind w:left="720" w:hanging="360"/>
+      </w:pPr>
+      <w:rPr>
+        <w:rFonts w:hint="default" w:ascii="Wingdings" w:hAnsi="Wingdings"/>
+      </w:rPr>
+    </w:lvl>
+    <w:lvl xmlns:w="http://schemas.openxmlformats.org/wordprocessingml/2006/main" w:ilvl="1">
+      <w:start w:val="1"/>
+      <w:numFmt w:val="bullet"/>
+      <w:lvlText w:val="o"/>
+      <w:lvlJc w:val="left"/>
+      <w:pPr>
+        <w:ind w:left="1440" w:hanging="360"/>
+      </w:pPr>
+      <w:rPr>
+        <w:rFonts w:hint="default" w:ascii="Courier New" w:hAnsi="Courier New"/>
+      </w:rPr>
+    </w:lvl>
+    <w:lvl xmlns:w="http://schemas.openxmlformats.org/wordprocessingml/2006/main" w:ilvl="2">
+      <w:start w:val="1"/>
+      <w:numFmt w:val="bullet"/>
+      <w:lvlText w:val=""/>
+      <w:lvlJc w:val="left"/>
+      <w:pPr>
+        <w:ind w:left="2160" w:hanging="360"/>
+      </w:pPr>
+      <w:rPr>
+        <w:rFonts w:hint="default" w:ascii="Wingdings" w:hAnsi="Wingdings"/>
+      </w:rPr>
+    </w:lvl>
+    <w:lvl xmlns:w="http://schemas.openxmlformats.org/wordprocessingml/2006/main" w:ilvl="3">
+      <w:start w:val="1"/>
+      <w:numFmt w:val="bullet"/>
+      <w:lvlText w:val=""/>
+      <w:lvlJc w:val="left"/>
+      <w:pPr>
+        <w:ind w:left="2880" w:hanging="360"/>
+      </w:pPr>
+      <w:rPr>
+        <w:rFonts w:hint="default" w:ascii="Symbol" w:hAnsi="Symbol"/>
+      </w:rPr>
+    </w:lvl>
+    <w:lvl xmlns:w="http://schemas.openxmlformats.org/wordprocessingml/2006/main" w:ilvl="4">
+      <w:start w:val="1"/>
+      <w:numFmt w:val="bullet"/>
+      <w:lvlText w:val="o"/>
+      <w:lvlJc w:val="left"/>
+      <w:pPr>
+        <w:ind w:left="3600" w:hanging="360"/>
+      </w:pPr>
+      <w:rPr>
+        <w:rFonts w:hint="default" w:ascii="Courier New" w:hAnsi="Courier New"/>
+      </w:rPr>
+    </w:lvl>
+    <w:lvl xmlns:w="http://schemas.openxmlformats.org/wordprocessingml/2006/main" w:ilvl="5">
+      <w:start w:val="1"/>
+      <w:numFmt w:val="bullet"/>
+      <w:lvlText w:val=""/>
+      <w:lvlJc w:val="left"/>
+      <w:pPr>
+        <w:ind w:left="4320" w:hanging="360"/>
+      </w:pPr>
+      <w:rPr>
+        <w:rFonts w:hint="default" w:ascii="Wingdings" w:hAnsi="Wingdings"/>
+      </w:rPr>
+    </w:lvl>
+    <w:lvl xmlns:w="http://schemas.openxmlformats.org/wordprocessingml/2006/main" w:ilvl="6">
+      <w:start w:val="1"/>
+      <w:numFmt w:val="bullet"/>
+      <w:lvlText w:val=""/>
+      <w:lvlJc w:val="left"/>
+      <w:pPr>
+        <w:ind w:left="5040" w:hanging="360"/>
+      </w:pPr>
+      <w:rPr>
+        <w:rFonts w:hint="default" w:ascii="Symbol" w:hAnsi="Symbol"/>
+      </w:rPr>
+    </w:lvl>
+    <w:lvl xmlns:w="http://schemas.openxmlformats.org/wordprocessingml/2006/main" w:ilvl="7">
+      <w:start w:val="1"/>
+      <w:numFmt w:val="bullet"/>
+      <w:lvlText w:val="o"/>
+      <w:lvlJc w:val="left"/>
+      <w:pPr>
+        <w:ind w:left="5760" w:hanging="360"/>
+      </w:pPr>
+      <w:rPr>
+        <w:rFonts w:hint="default" w:ascii="Courier New" w:hAnsi="Courier New"/>
+      </w:rPr>
+    </w:lvl>
+    <w:lvl xmlns:w="http://schemas.openxmlformats.org/wordprocessingml/2006/main" w:ilvl="8">
+      <w:start w:val="1"/>
+      <w:numFmt w:val="bullet"/>
+      <w:lvlText w:val=""/>
+      <w:lvlJc w:val="left"/>
+      <w:pPr>
+        <w:ind w:left="6480" w:hanging="360"/>
+      </w:pPr>
+      <w:rPr>
+        <w:rFonts w:hint="default" w:ascii="Wingdings" w:hAnsi="Wingdings"/>
+      </w:rPr>
+    </w:lvl>
+  </w:abstractNum>
+  <w:abstractNum xmlns:w="http://schemas.openxmlformats.org/wordprocessingml/2006/main" w:abstractNumId="16">
+    <w:nsid w:val="1ece8c5e"/>
+    <w:multiLevelType xmlns:w="http://schemas.openxmlformats.org/wordprocessingml/2006/main" w:val="hybridMultilevel"/>
+    <w:lvl xmlns:w="http://schemas.openxmlformats.org/wordprocessingml/2006/main" w:ilvl="0">
+      <w:start w:val="1"/>
+      <w:numFmt w:val="bullet"/>
+      <w:lvlText w:val=""/>
+      <w:lvlJc w:val="left"/>
+      <w:pPr>
+        <w:ind w:left="720" w:hanging="360"/>
+      </w:pPr>
+      <w:rPr>
+        <w:rFonts w:hint="default" w:ascii="Wingdings" w:hAnsi="Wingdings"/>
+      </w:rPr>
+    </w:lvl>
+    <w:lvl xmlns:w="http://schemas.openxmlformats.org/wordprocessingml/2006/main" w:ilvl="1">
+      <w:start w:val="1"/>
+      <w:numFmt w:val="bullet"/>
+      <w:lvlText w:val="o"/>
+      <w:lvlJc w:val="left"/>
+      <w:pPr>
+        <w:ind w:left="1440" w:hanging="360"/>
+      </w:pPr>
+      <w:rPr>
+        <w:rFonts w:hint="default" w:ascii="Courier New" w:hAnsi="Courier New"/>
+      </w:rPr>
+    </w:lvl>
+    <w:lvl xmlns:w="http://schemas.openxmlformats.org/wordprocessingml/2006/main" w:ilvl="2">
+      <w:start w:val="1"/>
+      <w:numFmt w:val="bullet"/>
+      <w:lvlText w:val=""/>
+      <w:lvlJc w:val="left"/>
+      <w:pPr>
+        <w:ind w:left="2160" w:hanging="360"/>
+      </w:pPr>
+      <w:rPr>
+        <w:rFonts w:hint="default" w:ascii="Wingdings" w:hAnsi="Wingdings"/>
+      </w:rPr>
+    </w:lvl>
+    <w:lvl xmlns:w="http://schemas.openxmlformats.org/wordprocessingml/2006/main" w:ilvl="3">
+      <w:start w:val="1"/>
+      <w:numFmt w:val="bullet"/>
+      <w:lvlText w:val=""/>
+      <w:lvlJc w:val="left"/>
+      <w:pPr>
+        <w:ind w:left="2880" w:hanging="360"/>
+      </w:pPr>
+      <w:rPr>
+        <w:rFonts w:hint="default" w:ascii="Symbol" w:hAnsi="Symbol"/>
+      </w:rPr>
+    </w:lvl>
+    <w:lvl xmlns:w="http://schemas.openxmlformats.org/wordprocessingml/2006/main" w:ilvl="4">
+      <w:start w:val="1"/>
+      <w:numFmt w:val="bullet"/>
+      <w:lvlText w:val="o"/>
+      <w:lvlJc w:val="left"/>
+      <w:pPr>
+        <w:ind w:left="3600" w:hanging="360"/>
+      </w:pPr>
+      <w:rPr>
+        <w:rFonts w:hint="default" w:ascii="Courier New" w:hAnsi="Courier New"/>
+      </w:rPr>
+    </w:lvl>
+    <w:lvl xmlns:w="http://schemas.openxmlformats.org/wordprocessingml/2006/main" w:ilvl="5">
+      <w:start w:val="1"/>
+      <w:numFmt w:val="bullet"/>
+      <w:lvlText w:val=""/>
+      <w:lvlJc w:val="left"/>
+      <w:pPr>
+        <w:ind w:left="4320" w:hanging="360"/>
+      </w:pPr>
+      <w:rPr>
+        <w:rFonts w:hint="default" w:ascii="Wingdings" w:hAnsi="Wingdings"/>
+      </w:rPr>
+    </w:lvl>
+    <w:lvl xmlns:w="http://schemas.openxmlformats.org/wordprocessingml/2006/main" w:ilvl="6">
+      <w:start w:val="1"/>
+      <w:numFmt w:val="bullet"/>
+      <w:lvlText w:val=""/>
+      <w:lvlJc w:val="left"/>
+      <w:pPr>
+        <w:ind w:left="5040" w:hanging="360"/>
+      </w:pPr>
+      <w:rPr>
+        <w:rFonts w:hint="default" w:ascii="Symbol" w:hAnsi="Symbol"/>
+      </w:rPr>
+    </w:lvl>
+    <w:lvl xmlns:w="http://schemas.openxmlformats.org/wordprocessingml/2006/main" w:ilvl="7">
+      <w:start w:val="1"/>
+      <w:numFmt w:val="bullet"/>
+      <w:lvlText w:val="o"/>
+      <w:lvlJc w:val="left"/>
+      <w:pPr>
+        <w:ind w:left="5760" w:hanging="360"/>
+      </w:pPr>
+      <w:rPr>
+        <w:rFonts w:hint="default" w:ascii="Courier New" w:hAnsi="Courier New"/>
+      </w:rPr>
+    </w:lvl>
+    <w:lvl xmlns:w="http://schemas.openxmlformats.org/wordprocessingml/2006/main" w:ilvl="8">
+      <w:start w:val="1"/>
+      <w:numFmt w:val="bullet"/>
+      <w:lvlText w:val=""/>
+      <w:lvlJc w:val="left"/>
+      <w:pPr>
+        <w:ind w:left="6480" w:hanging="360"/>
+      </w:pPr>
+      <w:rPr>
+        <w:rFonts w:hint="default" w:ascii="Wingdings" w:hAnsi="Wingdings"/>
+      </w:rPr>
+    </w:lvl>
+  </w:abstractNum>
   <w:abstractNum xmlns:w="http://schemas.openxmlformats.org/wordprocessingml/2006/main" w:abstractNumId="15">
     <w:nsid w:val="367d7254"/>
     <w:multiLevelType xmlns:w="http://schemas.openxmlformats.org/wordprocessingml/2006/main" w:val="hybridMultilevel"/>
@@ -10504,6 +10817,15 @@
       </w:pPr>
     </w:lvl>
   </w:abstractNum>
+  <w:num w:numId="19">
+    <w:abstractNumId w:val="18"/>
+  </w:num>
+  <w:num w:numId="18">
+    <w:abstractNumId w:val="17"/>
+  </w:num>
+  <w:num w:numId="17">
+    <w:abstractNumId w:val="16"/>
+  </w:num>
   <w:num w:numId="16">
     <w:abstractNumId w:val="15"/>
   </w:num>

</xml_diff>

<commit_message>
- fix#476: PDP misure opzionali - se non sono selezionate misure viene visualizzato nel PDP un messaggio standard - modificato script di creazione PDP per rimuovere Ginnastica, CLIL e Educazione Civica
</commit_message>
<xml_diff>
--- a/server_static/pdp_templates/pdp_template.docx
+++ b/server_static/pdp_templates/pdp_template.docx
@@ -7193,8 +7193,28 @@
         <w:t>MISURE DISPENSATIVE :</w:t>
       </w:r>
     </w:p>
-    <w:p xmlns:wp14="http://schemas.microsoft.com/office/word/2010/wordml" wp14:textId="2D437A38">
-      <w:pPr>
+    <w:p>
+      <w:pPr>
+        <w:pStyle w:val="Normale"/>
+        <w:spacing w:line="360" w:lineRule="auto"/>
+        <w:ind w:left="0" w:firstLine="0"/>
+        <w:jc w:val="both"/>
+        <w:rPr>
+          <w:sz w:val="24"/>
+          <w:szCs w:val="24"/>
+        </w:rPr>
+      </w:pPr>
+      <w:r>
+        <w:rPr>
+          <w:sz w:val="24"/>
+          <w:szCs w:val="24"/>
+        </w:rPr>
+        <w:t>{#dispensative_yes}</w:t>
+      </w:r>
+    </w:p>
+    <w:p xmlns:wp14="http://schemas.microsoft.com/office/word/2010/wordml" wp14:textId="7966DA65">
+      <w:pPr>
+        <w:pStyle w:val="Normale"/>
         <w:spacing w:line="360" w:lineRule="auto"/>
         <w:ind w:left="0" w:firstLine="0"/>
         <w:jc w:val="both"/>
@@ -7267,6 +7287,85 @@
         <w:t>{/dispensative}</w:t>
       </w:r>
     </w:p>
+    <w:p>
+      <w:pPr>
+        <w:pStyle w:val="Normale"/>
+        <w:spacing w:line="360" w:lineRule="auto"/>
+        <w:ind w:left="0" w:firstLine="0"/>
+        <w:jc w:val="both"/>
+        <w:rPr>
+          <w:sz w:val="24"/>
+          <w:szCs w:val="24"/>
+        </w:rPr>
+      </w:pPr>
+      <w:r>
+        <w:rPr>
+          <w:sz w:val="24"/>
+          <w:szCs w:val="24"/>
+        </w:rPr>
+        <w:t>{/dispensative_yes}</w:t>
+      </w:r>
+    </w:p>
+    <w:p>
+      <w:pPr>
+        <w:pStyle w:val="Normale"/>
+        <w:spacing w:line="360" w:lineRule="auto"/>
+        <w:ind w:left="0" w:firstLine="0"/>
+        <w:jc w:val="both"/>
+        <w:rPr>
+          <w:sz w:val="24"/>
+          <w:szCs w:val="24"/>
+        </w:rPr>
+      </w:pPr>
+      <w:r>
+        <w:rPr>
+          <w:sz w:val="24"/>
+          <w:szCs w:val="24"/>
+        </w:rPr>
+        <w:t>{#dispensative_no}</w:t>
+      </w:r>
+    </w:p>
+    <w:p>
+      <w:pPr>
+        <w:pStyle w:val="ListParagraph"/>
+        <w:numPr>
+          <w:ilvl w:val="0"/>
+          <w:numId w:val="21"/>
+        </w:numPr>
+        <w:spacing w:line="360" w:lineRule="auto"/>
+        <w:jc w:val="both"/>
+        <w:rPr>
+          <w:sz w:val="24"/>
+          <w:szCs w:val="24"/>
+        </w:rPr>
+      </w:pPr>
+      <w:r>
+        <w:rPr>
+          <w:sz w:val="24"/>
+          <w:szCs w:val="24"/>
+        </w:rPr>
+        <w:t>Non sono previste misure dispensative</w:t>
+      </w:r>
+    </w:p>
+    <w:p>
+      <w:pPr>
+        <w:pStyle w:val="Normale"/>
+        <w:spacing w:line="360" w:lineRule="auto"/>
+        <w:ind w:left="0" w:firstLine="0"/>
+        <w:jc w:val="both"/>
+        <w:rPr>
+          <w:sz w:val="24"/>
+          <w:szCs w:val="24"/>
+        </w:rPr>
+      </w:pPr>
+      <w:r>
+        <w:rPr>
+          <w:sz w:val="24"/>
+          <w:szCs w:val="24"/>
+        </w:rPr>
+        <w:t>{/dispensative_no}</w:t>
+      </w:r>
+    </w:p>
     <w:p xmlns:wp14="http://schemas.microsoft.com/office/word/2010/wordml" wp14:textId="77777777">
       <w:pPr>
         <w:spacing w:line="360" w:lineRule="auto"/>
@@ -7296,6 +7395,24 @@
           <w:u w:val="single"/>
         </w:rPr>
         <w:t>STRUMENTI COMPENSATIVI:</w:t>
+      </w:r>
+    </w:p>
+    <w:p>
+      <w:pPr>
+        <w:spacing w:line="360" w:lineRule="auto"/>
+        <w:ind w:left="0"/>
+        <w:jc w:val="both"/>
+        <w:rPr>
+          <w:sz w:val="24"/>
+          <w:szCs w:val="24"/>
+        </w:rPr>
+      </w:pPr>
+      <w:r>
+        <w:rPr>
+          <w:sz w:val="24"/>
+          <w:szCs w:val="24"/>
+        </w:rPr>
+        <w:t>{#compensative_yes}</w:t>
       </w:r>
     </w:p>
     <w:p xmlns:wp14="http://schemas.microsoft.com/office/word/2010/wordml" wp14:textId="395B0DB3">
@@ -7372,16 +7489,108 @@
         <w:t>{/compensative}</w:t>
       </w:r>
     </w:p>
-    <w:p xmlns:wp14="http://schemas.microsoft.com/office/word/2010/wordml" wp14:textId="177CE23B">
+    <w:p>
       <w:pPr>
         <w:pStyle w:val="Normale"/>
         <w:spacing w:line="360" w:lineRule="auto"/>
-        <w:ind w:left="425"/>
+        <w:ind w:left="0"/>
         <w:jc w:val="both"/>
         <w:rPr>
           <w:sz w:val="24"/>
           <w:szCs w:val="24"/>
-          <w:highlight w:val="cyan"/>
+        </w:rPr>
+      </w:pPr>
+      <w:r>
+        <w:rPr>
+          <w:sz w:val="24"/>
+          <w:szCs w:val="24"/>
+        </w:rPr>
+        <w:t>{/compensative_</w:t>
+      </w:r>
+      <w:r>
+        <w:rPr>
+          <w:sz w:val="24"/>
+          <w:szCs w:val="24"/>
+        </w:rPr>
+        <w:t>yes</w:t>
+      </w:r>
+      <w:r>
+        <w:rPr>
+          <w:sz w:val="24"/>
+          <w:szCs w:val="24"/>
+        </w:rPr>
+        <w:t>}</w:t>
+      </w:r>
+    </w:p>
+    <w:p>
+      <w:pPr>
+        <w:pStyle w:val="Normale"/>
+        <w:spacing w:line="360" w:lineRule="auto"/>
+        <w:ind w:left="0" w:firstLine="0"/>
+        <w:jc w:val="both"/>
+        <w:rPr>
+          <w:sz w:val="24"/>
+          <w:szCs w:val="24"/>
+        </w:rPr>
+      </w:pPr>
+      <w:r>
+        <w:rPr>
+          <w:sz w:val="24"/>
+          <w:szCs w:val="24"/>
+        </w:rPr>
+        <w:t>{#compensative_no}</w:t>
+      </w:r>
+    </w:p>
+    <w:p>
+      <w:pPr>
+        <w:pStyle w:val="ListParagraph"/>
+        <w:numPr>
+          <w:ilvl w:val="0"/>
+          <w:numId w:val="21"/>
+        </w:numPr>
+        <w:spacing w:line="360" w:lineRule="auto"/>
+        <w:jc w:val="both"/>
+        <w:rPr>
+          <w:sz w:val="24"/>
+          <w:szCs w:val="24"/>
+        </w:rPr>
+      </w:pPr>
+      <w:r>
+        <w:rPr>
+          <w:sz w:val="24"/>
+          <w:szCs w:val="24"/>
+        </w:rPr>
+        <w:t>Non sono previste misure compensative</w:t>
+      </w:r>
+    </w:p>
+    <w:p>
+      <w:pPr>
+        <w:pStyle w:val="Normale"/>
+        <w:spacing w:line="360" w:lineRule="auto"/>
+        <w:ind w:left="0" w:firstLine="0"/>
+        <w:jc w:val="both"/>
+        <w:rPr>
+          <w:sz w:val="24"/>
+          <w:szCs w:val="24"/>
+        </w:rPr>
+      </w:pPr>
+      <w:r>
+        <w:rPr>
+          <w:sz w:val="24"/>
+          <w:szCs w:val="24"/>
+        </w:rPr>
+        <w:t>{/compensative_no}</w:t>
+      </w:r>
+    </w:p>
+    <w:p xmlns:wp14="http://schemas.microsoft.com/office/word/2010/wordml" wp14:textId="56AE85F5">
+      <w:pPr>
+        <w:pStyle w:val="Normale"/>
+        <w:spacing w:line="360" w:lineRule="auto"/>
+        <w:ind w:left="0"/>
+        <w:jc w:val="both"/>
+        <w:rPr>
+          <w:sz w:val="24"/>
+          <w:szCs w:val="24"/>
         </w:rPr>
       </w:pPr>
     </w:p>
@@ -7407,6 +7616,24 @@
           <w:u w:val="single"/>
         </w:rPr>
         <w:t>PARAMETRI DI VALUTAZIONE:</w:t>
+      </w:r>
+    </w:p>
+    <w:p>
+      <w:pPr>
+        <w:spacing w:line="360" w:lineRule="auto"/>
+        <w:ind w:left="0"/>
+        <w:jc w:val="both"/>
+        <w:rPr>
+          <w:sz w:val="24"/>
+          <w:szCs w:val="24"/>
+        </w:rPr>
+      </w:pPr>
+      <w:r>
+        <w:rPr>
+          <w:sz w:val="24"/>
+          <w:szCs w:val="24"/>
+        </w:rPr>
+        <w:t>{#valutative_yes}</w:t>
       </w:r>
     </w:p>
     <w:p xmlns:wp14="http://schemas.microsoft.com/office/word/2010/wordml" wp14:textId="64A14E05">
@@ -7482,6 +7709,97 @@
         </w:rPr>
         <w:t>{/valutative}</w:t>
       </w:r>
+    </w:p>
+    <w:p>
+      <w:pPr>
+        <w:pStyle w:val="Normale"/>
+        <w:spacing w:line="360" w:lineRule="auto"/>
+        <w:ind w:left="0"/>
+        <w:jc w:val="both"/>
+        <w:rPr>
+          <w:sz w:val="24"/>
+          <w:szCs w:val="24"/>
+        </w:rPr>
+      </w:pPr>
+      <w:r>
+        <w:rPr>
+          <w:sz w:val="24"/>
+          <w:szCs w:val="24"/>
+        </w:rPr>
+        <w:t>{/valutative_yes}</w:t>
+      </w:r>
+    </w:p>
+    <w:p>
+      <w:pPr>
+        <w:pStyle w:val="Normale"/>
+        <w:spacing w:line="360" w:lineRule="auto"/>
+        <w:ind w:left="0" w:firstLine="0"/>
+        <w:jc w:val="both"/>
+        <w:rPr>
+          <w:sz w:val="24"/>
+          <w:szCs w:val="24"/>
+        </w:rPr>
+      </w:pPr>
+      <w:r>
+        <w:rPr>
+          <w:sz w:val="24"/>
+          <w:szCs w:val="24"/>
+        </w:rPr>
+        <w:t>{#valutative_no}</w:t>
+      </w:r>
+    </w:p>
+    <w:p>
+      <w:pPr>
+        <w:pStyle w:val="ListParagraph"/>
+        <w:numPr>
+          <w:ilvl w:val="0"/>
+          <w:numId w:val="21"/>
+        </w:numPr>
+        <w:spacing w:line="360" w:lineRule="auto"/>
+        <w:jc w:val="both"/>
+        <w:rPr>
+          <w:sz w:val="24"/>
+          <w:szCs w:val="24"/>
+        </w:rPr>
+      </w:pPr>
+      <w:r>
+        <w:rPr>
+          <w:sz w:val="24"/>
+          <w:szCs w:val="24"/>
+        </w:rPr>
+        <w:t>Non sono previsti parametri di valutazione</w:t>
+      </w:r>
+    </w:p>
+    <w:p>
+      <w:pPr>
+        <w:pStyle w:val="Normale"/>
+        <w:spacing w:line="360" w:lineRule="auto"/>
+        <w:ind w:left="0" w:firstLine="0"/>
+        <w:jc w:val="both"/>
+        <w:rPr>
+          <w:sz w:val="24"/>
+          <w:szCs w:val="24"/>
+        </w:rPr>
+      </w:pPr>
+      <w:r>
+        <w:rPr>
+          <w:sz w:val="24"/>
+          <w:szCs w:val="24"/>
+        </w:rPr>
+        <w:t>{/valutative_no}</w:t>
+      </w:r>
+    </w:p>
+    <w:p>
+      <w:pPr>
+        <w:pStyle w:val="Normale"/>
+        <w:spacing w:line="360" w:lineRule="auto"/>
+        <w:ind w:left="0"/>
+        <w:jc w:val="both"/>
+        <w:rPr>
+          <w:sz w:val="24"/>
+          <w:szCs w:val="24"/>
+        </w:rPr>
+      </w:pPr>
     </w:p>
     <w:p>
       <w:pPr>
@@ -8728,6 +9046,230 @@
 
 <file path=word/numbering.xml><?xml version="1.0" encoding="utf-8"?>
 <w:numbering xmlns:wpc="http://schemas.microsoft.com/office/word/2010/wordprocessingCanvas" xmlns:cx="http://schemas.microsoft.com/office/drawing/2014/chartex" xmlns:cx1="http://schemas.microsoft.com/office/drawing/2015/9/8/chartex" xmlns:cx2="http://schemas.microsoft.com/office/drawing/2015/10/21/chartex" xmlns:cx3="http://schemas.microsoft.com/office/drawing/2016/5/9/chartex" xmlns:cx4="http://schemas.microsoft.com/office/drawing/2016/5/10/chartex" xmlns:cx5="http://schemas.microsoft.com/office/drawing/2016/5/11/chartex" xmlns:cx6="http://schemas.microsoft.com/office/drawing/2016/5/12/chartex" xmlns:cx7="http://schemas.microsoft.com/office/drawing/2016/5/13/chartex" xmlns:cx8="http://schemas.microsoft.com/office/drawing/2016/5/14/chartex" xmlns:mc="http://schemas.openxmlformats.org/markup-compatibility/2006" xmlns:aink="http://schemas.microsoft.com/office/drawing/2016/ink" xmlns:am3d="http://schemas.microsoft.com/office/drawing/2017/model3d" xmlns:o="urn:schemas-microsoft-com:office:office" xmlns:oel="http://schemas.microsoft.com/office/2019/extlst" xmlns:r="http://schemas.openxmlformats.org/officeDocument/2006/relationships" xmlns:m="http://schemas.openxmlformats.org/officeDocument/2006/math" xmlns:v="urn:schemas-microsoft-com:vml" xmlns:wp14="http://schemas.microsoft.com/office/word/2010/wordprocessingDrawing" xmlns:wp="http://schemas.openxmlformats.org/drawingml/2006/wordprocessingDrawing" xmlns:w10="urn:schemas-microsoft-com:office:word" xmlns:w="http://schemas.openxmlformats.org/wordprocessingml/2006/main" xmlns:w14="http://schemas.microsoft.com/office/word/2010/wordml" xmlns:w15="http://schemas.microsoft.com/office/word/2012/wordml" xmlns:w16cex="http://schemas.microsoft.com/office/word/2018/wordml/cex" xmlns:w16cid="http://schemas.microsoft.com/office/word/2016/wordml/cid" xmlns:w16="http://schemas.microsoft.com/office/word/2018/wordml" xmlns:w16sdtdh="http://schemas.microsoft.com/office/word/2020/wordml/sdtdatahash" xmlns:w16se="http://schemas.microsoft.com/office/word/2015/wordml/symex" xmlns:wpg="http://schemas.microsoft.com/office/word/2010/wordprocessingGroup" xmlns:wpi="http://schemas.microsoft.com/office/word/2010/wordprocessingInk" xmlns:wne="http://schemas.microsoft.com/office/word/2006/wordml" xmlns:wps="http://schemas.microsoft.com/office/word/2010/wordprocessingShape" mc:Ignorable="w14 w15 w16se w16cid w16 w16cex w16sdtdh wp14">
+  <w:abstractNum xmlns:w="http://schemas.openxmlformats.org/wordprocessingml/2006/main" w:abstractNumId="20">
+    <w:nsid w:val="7b8fbcc9"/>
+    <w:multiLevelType xmlns:w="http://schemas.openxmlformats.org/wordprocessingml/2006/main" w:val="hybridMultilevel"/>
+    <w:lvl xmlns:w="http://schemas.openxmlformats.org/wordprocessingml/2006/main" w:ilvl="0">
+      <w:start w:val="1"/>
+      <w:numFmt w:val="bullet"/>
+      <w:lvlText w:val=""/>
+      <w:lvlJc w:val="left"/>
+      <w:pPr>
+        <w:ind w:left="720" w:hanging="360"/>
+      </w:pPr>
+      <w:rPr>
+        <w:rFonts w:hint="default" w:ascii="Wingdings" w:hAnsi="Wingdings"/>
+      </w:rPr>
+    </w:lvl>
+    <w:lvl xmlns:w="http://schemas.openxmlformats.org/wordprocessingml/2006/main" w:ilvl="1">
+      <w:start w:val="1"/>
+      <w:numFmt w:val="bullet"/>
+      <w:lvlText w:val="o"/>
+      <w:lvlJc w:val="left"/>
+      <w:pPr>
+        <w:ind w:left="1440" w:hanging="360"/>
+      </w:pPr>
+      <w:rPr>
+        <w:rFonts w:hint="default" w:ascii="Courier New" w:hAnsi="Courier New"/>
+      </w:rPr>
+    </w:lvl>
+    <w:lvl xmlns:w="http://schemas.openxmlformats.org/wordprocessingml/2006/main" w:ilvl="2">
+      <w:start w:val="1"/>
+      <w:numFmt w:val="bullet"/>
+      <w:lvlText w:val=""/>
+      <w:lvlJc w:val="left"/>
+      <w:pPr>
+        <w:ind w:left="2160" w:hanging="360"/>
+      </w:pPr>
+      <w:rPr>
+        <w:rFonts w:hint="default" w:ascii="Wingdings" w:hAnsi="Wingdings"/>
+      </w:rPr>
+    </w:lvl>
+    <w:lvl xmlns:w="http://schemas.openxmlformats.org/wordprocessingml/2006/main" w:ilvl="3">
+      <w:start w:val="1"/>
+      <w:numFmt w:val="bullet"/>
+      <w:lvlText w:val=""/>
+      <w:lvlJc w:val="left"/>
+      <w:pPr>
+        <w:ind w:left="2880" w:hanging="360"/>
+      </w:pPr>
+      <w:rPr>
+        <w:rFonts w:hint="default" w:ascii="Symbol" w:hAnsi="Symbol"/>
+      </w:rPr>
+    </w:lvl>
+    <w:lvl xmlns:w="http://schemas.openxmlformats.org/wordprocessingml/2006/main" w:ilvl="4">
+      <w:start w:val="1"/>
+      <w:numFmt w:val="bullet"/>
+      <w:lvlText w:val="o"/>
+      <w:lvlJc w:val="left"/>
+      <w:pPr>
+        <w:ind w:left="3600" w:hanging="360"/>
+      </w:pPr>
+      <w:rPr>
+        <w:rFonts w:hint="default" w:ascii="Courier New" w:hAnsi="Courier New"/>
+      </w:rPr>
+    </w:lvl>
+    <w:lvl xmlns:w="http://schemas.openxmlformats.org/wordprocessingml/2006/main" w:ilvl="5">
+      <w:start w:val="1"/>
+      <w:numFmt w:val="bullet"/>
+      <w:lvlText w:val=""/>
+      <w:lvlJc w:val="left"/>
+      <w:pPr>
+        <w:ind w:left="4320" w:hanging="360"/>
+      </w:pPr>
+      <w:rPr>
+        <w:rFonts w:hint="default" w:ascii="Wingdings" w:hAnsi="Wingdings"/>
+      </w:rPr>
+    </w:lvl>
+    <w:lvl xmlns:w="http://schemas.openxmlformats.org/wordprocessingml/2006/main" w:ilvl="6">
+      <w:start w:val="1"/>
+      <w:numFmt w:val="bullet"/>
+      <w:lvlText w:val=""/>
+      <w:lvlJc w:val="left"/>
+      <w:pPr>
+        <w:ind w:left="5040" w:hanging="360"/>
+      </w:pPr>
+      <w:rPr>
+        <w:rFonts w:hint="default" w:ascii="Symbol" w:hAnsi="Symbol"/>
+      </w:rPr>
+    </w:lvl>
+    <w:lvl xmlns:w="http://schemas.openxmlformats.org/wordprocessingml/2006/main" w:ilvl="7">
+      <w:start w:val="1"/>
+      <w:numFmt w:val="bullet"/>
+      <w:lvlText w:val="o"/>
+      <w:lvlJc w:val="left"/>
+      <w:pPr>
+        <w:ind w:left="5760" w:hanging="360"/>
+      </w:pPr>
+      <w:rPr>
+        <w:rFonts w:hint="default" w:ascii="Courier New" w:hAnsi="Courier New"/>
+      </w:rPr>
+    </w:lvl>
+    <w:lvl xmlns:w="http://schemas.openxmlformats.org/wordprocessingml/2006/main" w:ilvl="8">
+      <w:start w:val="1"/>
+      <w:numFmt w:val="bullet"/>
+      <w:lvlText w:val=""/>
+      <w:lvlJc w:val="left"/>
+      <w:pPr>
+        <w:ind w:left="6480" w:hanging="360"/>
+      </w:pPr>
+      <w:rPr>
+        <w:rFonts w:hint="default" w:ascii="Wingdings" w:hAnsi="Wingdings"/>
+      </w:rPr>
+    </w:lvl>
+  </w:abstractNum>
+  <w:abstractNum xmlns:w="http://schemas.openxmlformats.org/wordprocessingml/2006/main" w:abstractNumId="19">
+    <w:nsid w:val="7df784a6"/>
+    <w:multiLevelType xmlns:w="http://schemas.openxmlformats.org/wordprocessingml/2006/main" w:val="hybridMultilevel"/>
+    <w:lvl xmlns:w="http://schemas.openxmlformats.org/wordprocessingml/2006/main" w:ilvl="0">
+      <w:start w:val="1"/>
+      <w:numFmt w:val="bullet"/>
+      <w:lvlText w:val=""/>
+      <w:lvlJc w:val="left"/>
+      <w:pPr>
+        <w:ind w:left="720" w:hanging="360"/>
+      </w:pPr>
+      <w:rPr>
+        <w:rFonts w:hint="default" w:ascii="Symbol" w:hAnsi="Symbol"/>
+      </w:rPr>
+    </w:lvl>
+    <w:lvl xmlns:w="http://schemas.openxmlformats.org/wordprocessingml/2006/main" w:ilvl="1">
+      <w:start w:val="1"/>
+      <w:numFmt w:val="bullet"/>
+      <w:lvlText w:val="o"/>
+      <w:lvlJc w:val="left"/>
+      <w:pPr>
+        <w:ind w:left="1440" w:hanging="360"/>
+      </w:pPr>
+      <w:rPr>
+        <w:rFonts w:hint="default" w:ascii="Courier New" w:hAnsi="Courier New"/>
+      </w:rPr>
+    </w:lvl>
+    <w:lvl xmlns:w="http://schemas.openxmlformats.org/wordprocessingml/2006/main" w:ilvl="2">
+      <w:start w:val="1"/>
+      <w:numFmt w:val="bullet"/>
+      <w:lvlText w:val=""/>
+      <w:lvlJc w:val="left"/>
+      <w:pPr>
+        <w:ind w:left="2160" w:hanging="360"/>
+      </w:pPr>
+      <w:rPr>
+        <w:rFonts w:hint="default" w:ascii="Wingdings" w:hAnsi="Wingdings"/>
+      </w:rPr>
+    </w:lvl>
+    <w:lvl xmlns:w="http://schemas.openxmlformats.org/wordprocessingml/2006/main" w:ilvl="3">
+      <w:start w:val="1"/>
+      <w:numFmt w:val="bullet"/>
+      <w:lvlText w:val=""/>
+      <w:lvlJc w:val="left"/>
+      <w:pPr>
+        <w:ind w:left="2880" w:hanging="360"/>
+      </w:pPr>
+      <w:rPr>
+        <w:rFonts w:hint="default" w:ascii="Symbol" w:hAnsi="Symbol"/>
+      </w:rPr>
+    </w:lvl>
+    <w:lvl xmlns:w="http://schemas.openxmlformats.org/wordprocessingml/2006/main" w:ilvl="4">
+      <w:start w:val="1"/>
+      <w:numFmt w:val="bullet"/>
+      <w:lvlText w:val="o"/>
+      <w:lvlJc w:val="left"/>
+      <w:pPr>
+        <w:ind w:left="3600" w:hanging="360"/>
+      </w:pPr>
+      <w:rPr>
+        <w:rFonts w:hint="default" w:ascii="Courier New" w:hAnsi="Courier New"/>
+      </w:rPr>
+    </w:lvl>
+    <w:lvl xmlns:w="http://schemas.openxmlformats.org/wordprocessingml/2006/main" w:ilvl="5">
+      <w:start w:val="1"/>
+      <w:numFmt w:val="bullet"/>
+      <w:lvlText w:val=""/>
+      <w:lvlJc w:val="left"/>
+      <w:pPr>
+        <w:ind w:left="4320" w:hanging="360"/>
+      </w:pPr>
+      <w:rPr>
+        <w:rFonts w:hint="default" w:ascii="Wingdings" w:hAnsi="Wingdings"/>
+      </w:rPr>
+    </w:lvl>
+    <w:lvl xmlns:w="http://schemas.openxmlformats.org/wordprocessingml/2006/main" w:ilvl="6">
+      <w:start w:val="1"/>
+      <w:numFmt w:val="bullet"/>
+      <w:lvlText w:val=""/>
+      <w:lvlJc w:val="left"/>
+      <w:pPr>
+        <w:ind w:left="5040" w:hanging="360"/>
+      </w:pPr>
+      <w:rPr>
+        <w:rFonts w:hint="default" w:ascii="Symbol" w:hAnsi="Symbol"/>
+      </w:rPr>
+    </w:lvl>
+    <w:lvl xmlns:w="http://schemas.openxmlformats.org/wordprocessingml/2006/main" w:ilvl="7">
+      <w:start w:val="1"/>
+      <w:numFmt w:val="bullet"/>
+      <w:lvlText w:val="o"/>
+      <w:lvlJc w:val="left"/>
+      <w:pPr>
+        <w:ind w:left="5760" w:hanging="360"/>
+      </w:pPr>
+      <w:rPr>
+        <w:rFonts w:hint="default" w:ascii="Courier New" w:hAnsi="Courier New"/>
+      </w:rPr>
+    </w:lvl>
+    <w:lvl xmlns:w="http://schemas.openxmlformats.org/wordprocessingml/2006/main" w:ilvl="8">
+      <w:start w:val="1"/>
+      <w:numFmt w:val="bullet"/>
+      <w:lvlText w:val=""/>
+      <w:lvlJc w:val="left"/>
+      <w:pPr>
+        <w:ind w:left="6480" w:hanging="360"/>
+      </w:pPr>
+      <w:rPr>
+        <w:rFonts w:hint="default" w:ascii="Wingdings" w:hAnsi="Wingdings"/>
+      </w:rPr>
+    </w:lvl>
+  </w:abstractNum>
   <w:abstractNum xmlns:w="http://schemas.openxmlformats.org/wordprocessingml/2006/main" w:abstractNumId="18">
     <w:nsid w:val="32ea877e"/>
     <w:multiLevelType xmlns:w="http://schemas.openxmlformats.org/wordprocessingml/2006/main" w:val="hybridMultilevel"/>
@@ -10832,6 +11374,12 @@
       </w:pPr>
     </w:lvl>
   </w:abstractNum>
+  <w:num w:numId="21">
+    <w:abstractNumId w:val="20"/>
+  </w:num>
+  <w:num w:numId="20">
+    <w:abstractNumId w:val="19"/>
+  </w:num>
   <w:num w:numId="19">
     <w:abstractNumId w:val="18"/>
   </w:num>

</xml_diff>

<commit_message>
- fix#476: PDP misure opzionali (#478)
- se non sono selezionate misure viene visualizzato nel PDP un messaggio standard
- modificato script di creazione PDP per rimuovere Ginnastica, CLIL e Educazione Civica
</commit_message>
<xml_diff>
--- a/server_static/pdp_templates/pdp_template.docx
+++ b/server_static/pdp_templates/pdp_template.docx
@@ -7193,8 +7193,28 @@
         <w:t>MISURE DISPENSATIVE :</w:t>
       </w:r>
     </w:p>
-    <w:p xmlns:wp14="http://schemas.microsoft.com/office/word/2010/wordml" wp14:textId="2D437A38">
-      <w:pPr>
+    <w:p>
+      <w:pPr>
+        <w:pStyle w:val="Normale"/>
+        <w:spacing w:line="360" w:lineRule="auto"/>
+        <w:ind w:left="0" w:firstLine="0"/>
+        <w:jc w:val="both"/>
+        <w:rPr>
+          <w:sz w:val="24"/>
+          <w:szCs w:val="24"/>
+        </w:rPr>
+      </w:pPr>
+      <w:r>
+        <w:rPr>
+          <w:sz w:val="24"/>
+          <w:szCs w:val="24"/>
+        </w:rPr>
+        <w:t>{#dispensative_yes}</w:t>
+      </w:r>
+    </w:p>
+    <w:p xmlns:wp14="http://schemas.microsoft.com/office/word/2010/wordml" wp14:textId="7966DA65">
+      <w:pPr>
+        <w:pStyle w:val="Normale"/>
         <w:spacing w:line="360" w:lineRule="auto"/>
         <w:ind w:left="0" w:firstLine="0"/>
         <w:jc w:val="both"/>
@@ -7267,6 +7287,85 @@
         <w:t>{/dispensative}</w:t>
       </w:r>
     </w:p>
+    <w:p>
+      <w:pPr>
+        <w:pStyle w:val="Normale"/>
+        <w:spacing w:line="360" w:lineRule="auto"/>
+        <w:ind w:left="0" w:firstLine="0"/>
+        <w:jc w:val="both"/>
+        <w:rPr>
+          <w:sz w:val="24"/>
+          <w:szCs w:val="24"/>
+        </w:rPr>
+      </w:pPr>
+      <w:r>
+        <w:rPr>
+          <w:sz w:val="24"/>
+          <w:szCs w:val="24"/>
+        </w:rPr>
+        <w:t>{/dispensative_yes}</w:t>
+      </w:r>
+    </w:p>
+    <w:p>
+      <w:pPr>
+        <w:pStyle w:val="Normale"/>
+        <w:spacing w:line="360" w:lineRule="auto"/>
+        <w:ind w:left="0" w:firstLine="0"/>
+        <w:jc w:val="both"/>
+        <w:rPr>
+          <w:sz w:val="24"/>
+          <w:szCs w:val="24"/>
+        </w:rPr>
+      </w:pPr>
+      <w:r>
+        <w:rPr>
+          <w:sz w:val="24"/>
+          <w:szCs w:val="24"/>
+        </w:rPr>
+        <w:t>{#dispensative_no}</w:t>
+      </w:r>
+    </w:p>
+    <w:p>
+      <w:pPr>
+        <w:pStyle w:val="ListParagraph"/>
+        <w:numPr>
+          <w:ilvl w:val="0"/>
+          <w:numId w:val="21"/>
+        </w:numPr>
+        <w:spacing w:line="360" w:lineRule="auto"/>
+        <w:jc w:val="both"/>
+        <w:rPr>
+          <w:sz w:val="24"/>
+          <w:szCs w:val="24"/>
+        </w:rPr>
+      </w:pPr>
+      <w:r>
+        <w:rPr>
+          <w:sz w:val="24"/>
+          <w:szCs w:val="24"/>
+        </w:rPr>
+        <w:t>Non sono previste misure dispensative</w:t>
+      </w:r>
+    </w:p>
+    <w:p>
+      <w:pPr>
+        <w:pStyle w:val="Normale"/>
+        <w:spacing w:line="360" w:lineRule="auto"/>
+        <w:ind w:left="0" w:firstLine="0"/>
+        <w:jc w:val="both"/>
+        <w:rPr>
+          <w:sz w:val="24"/>
+          <w:szCs w:val="24"/>
+        </w:rPr>
+      </w:pPr>
+      <w:r>
+        <w:rPr>
+          <w:sz w:val="24"/>
+          <w:szCs w:val="24"/>
+        </w:rPr>
+        <w:t>{/dispensative_no}</w:t>
+      </w:r>
+    </w:p>
     <w:p xmlns:wp14="http://schemas.microsoft.com/office/word/2010/wordml" wp14:textId="77777777">
       <w:pPr>
         <w:spacing w:line="360" w:lineRule="auto"/>
@@ -7296,6 +7395,24 @@
           <w:u w:val="single"/>
         </w:rPr>
         <w:t>STRUMENTI COMPENSATIVI:</w:t>
+      </w:r>
+    </w:p>
+    <w:p>
+      <w:pPr>
+        <w:spacing w:line="360" w:lineRule="auto"/>
+        <w:ind w:left="0"/>
+        <w:jc w:val="both"/>
+        <w:rPr>
+          <w:sz w:val="24"/>
+          <w:szCs w:val="24"/>
+        </w:rPr>
+      </w:pPr>
+      <w:r>
+        <w:rPr>
+          <w:sz w:val="24"/>
+          <w:szCs w:val="24"/>
+        </w:rPr>
+        <w:t>{#compensative_yes}</w:t>
       </w:r>
     </w:p>
     <w:p xmlns:wp14="http://schemas.microsoft.com/office/word/2010/wordml" wp14:textId="395B0DB3">
@@ -7372,16 +7489,108 @@
         <w:t>{/compensative}</w:t>
       </w:r>
     </w:p>
-    <w:p xmlns:wp14="http://schemas.microsoft.com/office/word/2010/wordml" wp14:textId="177CE23B">
+    <w:p>
       <w:pPr>
         <w:pStyle w:val="Normale"/>
         <w:spacing w:line="360" w:lineRule="auto"/>
-        <w:ind w:left="425"/>
+        <w:ind w:left="0"/>
         <w:jc w:val="both"/>
         <w:rPr>
           <w:sz w:val="24"/>
           <w:szCs w:val="24"/>
-          <w:highlight w:val="cyan"/>
+        </w:rPr>
+      </w:pPr>
+      <w:r>
+        <w:rPr>
+          <w:sz w:val="24"/>
+          <w:szCs w:val="24"/>
+        </w:rPr>
+        <w:t>{/compensative_</w:t>
+      </w:r>
+      <w:r>
+        <w:rPr>
+          <w:sz w:val="24"/>
+          <w:szCs w:val="24"/>
+        </w:rPr>
+        <w:t>yes</w:t>
+      </w:r>
+      <w:r>
+        <w:rPr>
+          <w:sz w:val="24"/>
+          <w:szCs w:val="24"/>
+        </w:rPr>
+        <w:t>}</w:t>
+      </w:r>
+    </w:p>
+    <w:p>
+      <w:pPr>
+        <w:pStyle w:val="Normale"/>
+        <w:spacing w:line="360" w:lineRule="auto"/>
+        <w:ind w:left="0" w:firstLine="0"/>
+        <w:jc w:val="both"/>
+        <w:rPr>
+          <w:sz w:val="24"/>
+          <w:szCs w:val="24"/>
+        </w:rPr>
+      </w:pPr>
+      <w:r>
+        <w:rPr>
+          <w:sz w:val="24"/>
+          <w:szCs w:val="24"/>
+        </w:rPr>
+        <w:t>{#compensative_no}</w:t>
+      </w:r>
+    </w:p>
+    <w:p>
+      <w:pPr>
+        <w:pStyle w:val="ListParagraph"/>
+        <w:numPr>
+          <w:ilvl w:val="0"/>
+          <w:numId w:val="21"/>
+        </w:numPr>
+        <w:spacing w:line="360" w:lineRule="auto"/>
+        <w:jc w:val="both"/>
+        <w:rPr>
+          <w:sz w:val="24"/>
+          <w:szCs w:val="24"/>
+        </w:rPr>
+      </w:pPr>
+      <w:r>
+        <w:rPr>
+          <w:sz w:val="24"/>
+          <w:szCs w:val="24"/>
+        </w:rPr>
+        <w:t>Non sono previste misure compensative</w:t>
+      </w:r>
+    </w:p>
+    <w:p>
+      <w:pPr>
+        <w:pStyle w:val="Normale"/>
+        <w:spacing w:line="360" w:lineRule="auto"/>
+        <w:ind w:left="0" w:firstLine="0"/>
+        <w:jc w:val="both"/>
+        <w:rPr>
+          <w:sz w:val="24"/>
+          <w:szCs w:val="24"/>
+        </w:rPr>
+      </w:pPr>
+      <w:r>
+        <w:rPr>
+          <w:sz w:val="24"/>
+          <w:szCs w:val="24"/>
+        </w:rPr>
+        <w:t>{/compensative_no}</w:t>
+      </w:r>
+    </w:p>
+    <w:p xmlns:wp14="http://schemas.microsoft.com/office/word/2010/wordml" wp14:textId="56AE85F5">
+      <w:pPr>
+        <w:pStyle w:val="Normale"/>
+        <w:spacing w:line="360" w:lineRule="auto"/>
+        <w:ind w:left="0"/>
+        <w:jc w:val="both"/>
+        <w:rPr>
+          <w:sz w:val="24"/>
+          <w:szCs w:val="24"/>
         </w:rPr>
       </w:pPr>
     </w:p>
@@ -7407,6 +7616,24 @@
           <w:u w:val="single"/>
         </w:rPr>
         <w:t>PARAMETRI DI VALUTAZIONE:</w:t>
+      </w:r>
+    </w:p>
+    <w:p>
+      <w:pPr>
+        <w:spacing w:line="360" w:lineRule="auto"/>
+        <w:ind w:left="0"/>
+        <w:jc w:val="both"/>
+        <w:rPr>
+          <w:sz w:val="24"/>
+          <w:szCs w:val="24"/>
+        </w:rPr>
+      </w:pPr>
+      <w:r>
+        <w:rPr>
+          <w:sz w:val="24"/>
+          <w:szCs w:val="24"/>
+        </w:rPr>
+        <w:t>{#valutative_yes}</w:t>
       </w:r>
     </w:p>
     <w:p xmlns:wp14="http://schemas.microsoft.com/office/word/2010/wordml" wp14:textId="64A14E05">
@@ -7482,6 +7709,97 @@
         </w:rPr>
         <w:t>{/valutative}</w:t>
       </w:r>
+    </w:p>
+    <w:p>
+      <w:pPr>
+        <w:pStyle w:val="Normale"/>
+        <w:spacing w:line="360" w:lineRule="auto"/>
+        <w:ind w:left="0"/>
+        <w:jc w:val="both"/>
+        <w:rPr>
+          <w:sz w:val="24"/>
+          <w:szCs w:val="24"/>
+        </w:rPr>
+      </w:pPr>
+      <w:r>
+        <w:rPr>
+          <w:sz w:val="24"/>
+          <w:szCs w:val="24"/>
+        </w:rPr>
+        <w:t>{/valutative_yes}</w:t>
+      </w:r>
+    </w:p>
+    <w:p>
+      <w:pPr>
+        <w:pStyle w:val="Normale"/>
+        <w:spacing w:line="360" w:lineRule="auto"/>
+        <w:ind w:left="0" w:firstLine="0"/>
+        <w:jc w:val="both"/>
+        <w:rPr>
+          <w:sz w:val="24"/>
+          <w:szCs w:val="24"/>
+        </w:rPr>
+      </w:pPr>
+      <w:r>
+        <w:rPr>
+          <w:sz w:val="24"/>
+          <w:szCs w:val="24"/>
+        </w:rPr>
+        <w:t>{#valutative_no}</w:t>
+      </w:r>
+    </w:p>
+    <w:p>
+      <w:pPr>
+        <w:pStyle w:val="ListParagraph"/>
+        <w:numPr>
+          <w:ilvl w:val="0"/>
+          <w:numId w:val="21"/>
+        </w:numPr>
+        <w:spacing w:line="360" w:lineRule="auto"/>
+        <w:jc w:val="both"/>
+        <w:rPr>
+          <w:sz w:val="24"/>
+          <w:szCs w:val="24"/>
+        </w:rPr>
+      </w:pPr>
+      <w:r>
+        <w:rPr>
+          <w:sz w:val="24"/>
+          <w:szCs w:val="24"/>
+        </w:rPr>
+        <w:t>Non sono previsti parametri di valutazione</w:t>
+      </w:r>
+    </w:p>
+    <w:p>
+      <w:pPr>
+        <w:pStyle w:val="Normale"/>
+        <w:spacing w:line="360" w:lineRule="auto"/>
+        <w:ind w:left="0" w:firstLine="0"/>
+        <w:jc w:val="both"/>
+        <w:rPr>
+          <w:sz w:val="24"/>
+          <w:szCs w:val="24"/>
+        </w:rPr>
+      </w:pPr>
+      <w:r>
+        <w:rPr>
+          <w:sz w:val="24"/>
+          <w:szCs w:val="24"/>
+        </w:rPr>
+        <w:t>{/valutative_no}</w:t>
+      </w:r>
+    </w:p>
+    <w:p>
+      <w:pPr>
+        <w:pStyle w:val="Normale"/>
+        <w:spacing w:line="360" w:lineRule="auto"/>
+        <w:ind w:left="0"/>
+        <w:jc w:val="both"/>
+        <w:rPr>
+          <w:sz w:val="24"/>
+          <w:szCs w:val="24"/>
+        </w:rPr>
+      </w:pPr>
     </w:p>
     <w:p>
       <w:pPr>
@@ -8728,6 +9046,230 @@
 
 <file path=word/numbering.xml><?xml version="1.0" encoding="utf-8"?>
 <w:numbering xmlns:wpc="http://schemas.microsoft.com/office/word/2010/wordprocessingCanvas" xmlns:cx="http://schemas.microsoft.com/office/drawing/2014/chartex" xmlns:cx1="http://schemas.microsoft.com/office/drawing/2015/9/8/chartex" xmlns:cx2="http://schemas.microsoft.com/office/drawing/2015/10/21/chartex" xmlns:cx3="http://schemas.microsoft.com/office/drawing/2016/5/9/chartex" xmlns:cx4="http://schemas.microsoft.com/office/drawing/2016/5/10/chartex" xmlns:cx5="http://schemas.microsoft.com/office/drawing/2016/5/11/chartex" xmlns:cx6="http://schemas.microsoft.com/office/drawing/2016/5/12/chartex" xmlns:cx7="http://schemas.microsoft.com/office/drawing/2016/5/13/chartex" xmlns:cx8="http://schemas.microsoft.com/office/drawing/2016/5/14/chartex" xmlns:mc="http://schemas.openxmlformats.org/markup-compatibility/2006" xmlns:aink="http://schemas.microsoft.com/office/drawing/2016/ink" xmlns:am3d="http://schemas.microsoft.com/office/drawing/2017/model3d" xmlns:o="urn:schemas-microsoft-com:office:office" xmlns:oel="http://schemas.microsoft.com/office/2019/extlst" xmlns:r="http://schemas.openxmlformats.org/officeDocument/2006/relationships" xmlns:m="http://schemas.openxmlformats.org/officeDocument/2006/math" xmlns:v="urn:schemas-microsoft-com:vml" xmlns:wp14="http://schemas.microsoft.com/office/word/2010/wordprocessingDrawing" xmlns:wp="http://schemas.openxmlformats.org/drawingml/2006/wordprocessingDrawing" xmlns:w10="urn:schemas-microsoft-com:office:word" xmlns:w="http://schemas.openxmlformats.org/wordprocessingml/2006/main" xmlns:w14="http://schemas.microsoft.com/office/word/2010/wordml" xmlns:w15="http://schemas.microsoft.com/office/word/2012/wordml" xmlns:w16cex="http://schemas.microsoft.com/office/word/2018/wordml/cex" xmlns:w16cid="http://schemas.microsoft.com/office/word/2016/wordml/cid" xmlns:w16="http://schemas.microsoft.com/office/word/2018/wordml" xmlns:w16sdtdh="http://schemas.microsoft.com/office/word/2020/wordml/sdtdatahash" xmlns:w16se="http://schemas.microsoft.com/office/word/2015/wordml/symex" xmlns:wpg="http://schemas.microsoft.com/office/word/2010/wordprocessingGroup" xmlns:wpi="http://schemas.microsoft.com/office/word/2010/wordprocessingInk" xmlns:wne="http://schemas.microsoft.com/office/word/2006/wordml" xmlns:wps="http://schemas.microsoft.com/office/word/2010/wordprocessingShape" mc:Ignorable="w14 w15 w16se w16cid w16 w16cex w16sdtdh wp14">
+  <w:abstractNum xmlns:w="http://schemas.openxmlformats.org/wordprocessingml/2006/main" w:abstractNumId="20">
+    <w:nsid w:val="7b8fbcc9"/>
+    <w:multiLevelType xmlns:w="http://schemas.openxmlformats.org/wordprocessingml/2006/main" w:val="hybridMultilevel"/>
+    <w:lvl xmlns:w="http://schemas.openxmlformats.org/wordprocessingml/2006/main" w:ilvl="0">
+      <w:start w:val="1"/>
+      <w:numFmt w:val="bullet"/>
+      <w:lvlText w:val=""/>
+      <w:lvlJc w:val="left"/>
+      <w:pPr>
+        <w:ind w:left="720" w:hanging="360"/>
+      </w:pPr>
+      <w:rPr>
+        <w:rFonts w:hint="default" w:ascii="Wingdings" w:hAnsi="Wingdings"/>
+      </w:rPr>
+    </w:lvl>
+    <w:lvl xmlns:w="http://schemas.openxmlformats.org/wordprocessingml/2006/main" w:ilvl="1">
+      <w:start w:val="1"/>
+      <w:numFmt w:val="bullet"/>
+      <w:lvlText w:val="o"/>
+      <w:lvlJc w:val="left"/>
+      <w:pPr>
+        <w:ind w:left="1440" w:hanging="360"/>
+      </w:pPr>
+      <w:rPr>
+        <w:rFonts w:hint="default" w:ascii="Courier New" w:hAnsi="Courier New"/>
+      </w:rPr>
+    </w:lvl>
+    <w:lvl xmlns:w="http://schemas.openxmlformats.org/wordprocessingml/2006/main" w:ilvl="2">
+      <w:start w:val="1"/>
+      <w:numFmt w:val="bullet"/>
+      <w:lvlText w:val=""/>
+      <w:lvlJc w:val="left"/>
+      <w:pPr>
+        <w:ind w:left="2160" w:hanging="360"/>
+      </w:pPr>
+      <w:rPr>
+        <w:rFonts w:hint="default" w:ascii="Wingdings" w:hAnsi="Wingdings"/>
+      </w:rPr>
+    </w:lvl>
+    <w:lvl xmlns:w="http://schemas.openxmlformats.org/wordprocessingml/2006/main" w:ilvl="3">
+      <w:start w:val="1"/>
+      <w:numFmt w:val="bullet"/>
+      <w:lvlText w:val=""/>
+      <w:lvlJc w:val="left"/>
+      <w:pPr>
+        <w:ind w:left="2880" w:hanging="360"/>
+      </w:pPr>
+      <w:rPr>
+        <w:rFonts w:hint="default" w:ascii="Symbol" w:hAnsi="Symbol"/>
+      </w:rPr>
+    </w:lvl>
+    <w:lvl xmlns:w="http://schemas.openxmlformats.org/wordprocessingml/2006/main" w:ilvl="4">
+      <w:start w:val="1"/>
+      <w:numFmt w:val="bullet"/>
+      <w:lvlText w:val="o"/>
+      <w:lvlJc w:val="left"/>
+      <w:pPr>
+        <w:ind w:left="3600" w:hanging="360"/>
+      </w:pPr>
+      <w:rPr>
+        <w:rFonts w:hint="default" w:ascii="Courier New" w:hAnsi="Courier New"/>
+      </w:rPr>
+    </w:lvl>
+    <w:lvl xmlns:w="http://schemas.openxmlformats.org/wordprocessingml/2006/main" w:ilvl="5">
+      <w:start w:val="1"/>
+      <w:numFmt w:val="bullet"/>
+      <w:lvlText w:val=""/>
+      <w:lvlJc w:val="left"/>
+      <w:pPr>
+        <w:ind w:left="4320" w:hanging="360"/>
+      </w:pPr>
+      <w:rPr>
+        <w:rFonts w:hint="default" w:ascii="Wingdings" w:hAnsi="Wingdings"/>
+      </w:rPr>
+    </w:lvl>
+    <w:lvl xmlns:w="http://schemas.openxmlformats.org/wordprocessingml/2006/main" w:ilvl="6">
+      <w:start w:val="1"/>
+      <w:numFmt w:val="bullet"/>
+      <w:lvlText w:val=""/>
+      <w:lvlJc w:val="left"/>
+      <w:pPr>
+        <w:ind w:left="5040" w:hanging="360"/>
+      </w:pPr>
+      <w:rPr>
+        <w:rFonts w:hint="default" w:ascii="Symbol" w:hAnsi="Symbol"/>
+      </w:rPr>
+    </w:lvl>
+    <w:lvl xmlns:w="http://schemas.openxmlformats.org/wordprocessingml/2006/main" w:ilvl="7">
+      <w:start w:val="1"/>
+      <w:numFmt w:val="bullet"/>
+      <w:lvlText w:val="o"/>
+      <w:lvlJc w:val="left"/>
+      <w:pPr>
+        <w:ind w:left="5760" w:hanging="360"/>
+      </w:pPr>
+      <w:rPr>
+        <w:rFonts w:hint="default" w:ascii="Courier New" w:hAnsi="Courier New"/>
+      </w:rPr>
+    </w:lvl>
+    <w:lvl xmlns:w="http://schemas.openxmlformats.org/wordprocessingml/2006/main" w:ilvl="8">
+      <w:start w:val="1"/>
+      <w:numFmt w:val="bullet"/>
+      <w:lvlText w:val=""/>
+      <w:lvlJc w:val="left"/>
+      <w:pPr>
+        <w:ind w:left="6480" w:hanging="360"/>
+      </w:pPr>
+      <w:rPr>
+        <w:rFonts w:hint="default" w:ascii="Wingdings" w:hAnsi="Wingdings"/>
+      </w:rPr>
+    </w:lvl>
+  </w:abstractNum>
+  <w:abstractNum xmlns:w="http://schemas.openxmlformats.org/wordprocessingml/2006/main" w:abstractNumId="19">
+    <w:nsid w:val="7df784a6"/>
+    <w:multiLevelType xmlns:w="http://schemas.openxmlformats.org/wordprocessingml/2006/main" w:val="hybridMultilevel"/>
+    <w:lvl xmlns:w="http://schemas.openxmlformats.org/wordprocessingml/2006/main" w:ilvl="0">
+      <w:start w:val="1"/>
+      <w:numFmt w:val="bullet"/>
+      <w:lvlText w:val=""/>
+      <w:lvlJc w:val="left"/>
+      <w:pPr>
+        <w:ind w:left="720" w:hanging="360"/>
+      </w:pPr>
+      <w:rPr>
+        <w:rFonts w:hint="default" w:ascii="Symbol" w:hAnsi="Symbol"/>
+      </w:rPr>
+    </w:lvl>
+    <w:lvl xmlns:w="http://schemas.openxmlformats.org/wordprocessingml/2006/main" w:ilvl="1">
+      <w:start w:val="1"/>
+      <w:numFmt w:val="bullet"/>
+      <w:lvlText w:val="o"/>
+      <w:lvlJc w:val="left"/>
+      <w:pPr>
+        <w:ind w:left="1440" w:hanging="360"/>
+      </w:pPr>
+      <w:rPr>
+        <w:rFonts w:hint="default" w:ascii="Courier New" w:hAnsi="Courier New"/>
+      </w:rPr>
+    </w:lvl>
+    <w:lvl xmlns:w="http://schemas.openxmlformats.org/wordprocessingml/2006/main" w:ilvl="2">
+      <w:start w:val="1"/>
+      <w:numFmt w:val="bullet"/>
+      <w:lvlText w:val=""/>
+      <w:lvlJc w:val="left"/>
+      <w:pPr>
+        <w:ind w:left="2160" w:hanging="360"/>
+      </w:pPr>
+      <w:rPr>
+        <w:rFonts w:hint="default" w:ascii="Wingdings" w:hAnsi="Wingdings"/>
+      </w:rPr>
+    </w:lvl>
+    <w:lvl xmlns:w="http://schemas.openxmlformats.org/wordprocessingml/2006/main" w:ilvl="3">
+      <w:start w:val="1"/>
+      <w:numFmt w:val="bullet"/>
+      <w:lvlText w:val=""/>
+      <w:lvlJc w:val="left"/>
+      <w:pPr>
+        <w:ind w:left="2880" w:hanging="360"/>
+      </w:pPr>
+      <w:rPr>
+        <w:rFonts w:hint="default" w:ascii="Symbol" w:hAnsi="Symbol"/>
+      </w:rPr>
+    </w:lvl>
+    <w:lvl xmlns:w="http://schemas.openxmlformats.org/wordprocessingml/2006/main" w:ilvl="4">
+      <w:start w:val="1"/>
+      <w:numFmt w:val="bullet"/>
+      <w:lvlText w:val="o"/>
+      <w:lvlJc w:val="left"/>
+      <w:pPr>
+        <w:ind w:left="3600" w:hanging="360"/>
+      </w:pPr>
+      <w:rPr>
+        <w:rFonts w:hint="default" w:ascii="Courier New" w:hAnsi="Courier New"/>
+      </w:rPr>
+    </w:lvl>
+    <w:lvl xmlns:w="http://schemas.openxmlformats.org/wordprocessingml/2006/main" w:ilvl="5">
+      <w:start w:val="1"/>
+      <w:numFmt w:val="bullet"/>
+      <w:lvlText w:val=""/>
+      <w:lvlJc w:val="left"/>
+      <w:pPr>
+        <w:ind w:left="4320" w:hanging="360"/>
+      </w:pPr>
+      <w:rPr>
+        <w:rFonts w:hint="default" w:ascii="Wingdings" w:hAnsi="Wingdings"/>
+      </w:rPr>
+    </w:lvl>
+    <w:lvl xmlns:w="http://schemas.openxmlformats.org/wordprocessingml/2006/main" w:ilvl="6">
+      <w:start w:val="1"/>
+      <w:numFmt w:val="bullet"/>
+      <w:lvlText w:val=""/>
+      <w:lvlJc w:val="left"/>
+      <w:pPr>
+        <w:ind w:left="5040" w:hanging="360"/>
+      </w:pPr>
+      <w:rPr>
+        <w:rFonts w:hint="default" w:ascii="Symbol" w:hAnsi="Symbol"/>
+      </w:rPr>
+    </w:lvl>
+    <w:lvl xmlns:w="http://schemas.openxmlformats.org/wordprocessingml/2006/main" w:ilvl="7">
+      <w:start w:val="1"/>
+      <w:numFmt w:val="bullet"/>
+      <w:lvlText w:val="o"/>
+      <w:lvlJc w:val="left"/>
+      <w:pPr>
+        <w:ind w:left="5760" w:hanging="360"/>
+      </w:pPr>
+      <w:rPr>
+        <w:rFonts w:hint="default" w:ascii="Courier New" w:hAnsi="Courier New"/>
+      </w:rPr>
+    </w:lvl>
+    <w:lvl xmlns:w="http://schemas.openxmlformats.org/wordprocessingml/2006/main" w:ilvl="8">
+      <w:start w:val="1"/>
+      <w:numFmt w:val="bullet"/>
+      <w:lvlText w:val=""/>
+      <w:lvlJc w:val="left"/>
+      <w:pPr>
+        <w:ind w:left="6480" w:hanging="360"/>
+      </w:pPr>
+      <w:rPr>
+        <w:rFonts w:hint="default" w:ascii="Wingdings" w:hAnsi="Wingdings"/>
+      </w:rPr>
+    </w:lvl>
+  </w:abstractNum>
   <w:abstractNum xmlns:w="http://schemas.openxmlformats.org/wordprocessingml/2006/main" w:abstractNumId="18">
     <w:nsid w:val="32ea877e"/>
     <w:multiLevelType xmlns:w="http://schemas.openxmlformats.org/wordprocessingml/2006/main" w:val="hybridMultilevel"/>
@@ -10832,6 +11374,12 @@
       </w:pPr>
     </w:lvl>
   </w:abstractNum>
+  <w:num w:numId="21">
+    <w:abstractNumId w:val="20"/>
+  </w:num>
+  <w:num w:numId="20">
+    <w:abstractNumId w:val="19"/>
+  </w:num>
   <w:num w:numId="19">
     <w:abstractNumId w:val="18"/>
   </w:num>

</xml_diff>

<commit_message>
aggiunto senzione mi presento al template
</commit_message>
<xml_diff>
--- a/server_static/pdp_templates/pdp_template.docx
+++ b/server_static/pdp_templates/pdp_template.docx
@@ -602,7 +602,14 @@
           <w:sz w:val="24"/>
           <w:szCs w:val="24"/>
         </w:rPr>
-        <w:t>Cognome e nome allievo: TROVATO NICKOLAS</w:t>
+        <w:t xml:space="preserve">Cognome e nome allievo: </w:t>
+      </w:r>
+      <w:r>
+        <w:rPr>
+          <w:sz w:val="24"/>
+          <w:szCs w:val="24"/>
+        </w:rPr>
+        <w:t>{cognome} {nome}</w:t>
       </w:r>
     </w:p>
     <w:p>
@@ -621,9 +628,30 @@
           <w:sz w:val="24"/>
           <w:szCs w:val="24"/>
         </w:rPr>
-        <w:t xml:space="preserve">Luogo di nascita:TORINO </w:t>
+        <w:t xml:space="preserve">Luogo di nascita: </w:t>
+      </w:r>
+      <w:r>
+        <w:rPr>
+          <w:sz w:val="24"/>
+          <w:szCs w:val="24"/>
+        </w:rPr>
+        <w:t>{nato_a}</w:t>
+      </w:r>
+      <w:r>
+        <w:rPr>
+          <w:sz w:val="24"/>
+          <w:szCs w:val="24"/>
+        </w:rPr>
+        <w:t xml:space="preserve"> </w:t>
         <w:tab/>
-        <w:t>Data 9/11/2007</w:t>
+        <w:t xml:space="preserve">Data </w:t>
+      </w:r>
+      <w:r>
+        <w:rPr>
+          <w:sz w:val="24"/>
+          <w:szCs w:val="24"/>
+        </w:rPr>
+        <w:t>{nato_il}</w:t>
       </w:r>
     </w:p>
     <w:p>
@@ -959,6 +987,875 @@
           <w:sz w:val="24"/>
           <w:szCs w:val="24"/>
         </w:rPr>
+      </w:r>
+      <w:r>
+        <w:br w:type="page"/>
+      </w:r>
+    </w:p>
+    <w:p>
+      <w:pPr>
+        <w:pStyle w:val="Corpodeltesto"/>
+        <w:spacing w:lineRule="auto" w:line="480" w:before="0" w:after="200"/>
+        <w:rPr>
+          <w:rFonts w:ascii="Arial;sans-serif" w:hAnsi="Arial;sans-serif"/>
+          <w:b/>
+          <w:b/>
+          <w:i w:val="false"/>
+          <w:i w:val="false"/>
+          <w:caps w:val="false"/>
+          <w:smallCaps w:val="false"/>
+          <w:strike w:val="false"/>
+          <w:dstrike w:val="false"/>
+          <w:color w:val="000000"/>
+          <w:sz w:val="24"/>
+          <w:szCs w:val="24"/>
+          <w:u w:val="none"/>
+          <w:effect w:val="none"/>
+          <w:shd w:fill="auto" w:val="clear"/>
+        </w:rPr>
+      </w:pPr>
+      <w:bookmarkStart w:id="1" w:name="docs-internal-guid-53917a1c-7fff-d861-13"/>
+      <w:bookmarkEnd w:id="1"/>
+      <w:r>
+        <w:rPr>
+          <w:rFonts w:ascii="Arial;sans-serif" w:hAnsi="Arial;sans-serif"/>
+          <w:b/>
+          <w:i w:val="false"/>
+          <w:caps w:val="false"/>
+          <w:smallCaps w:val="false"/>
+          <w:strike w:val="false"/>
+          <w:dstrike w:val="false"/>
+          <w:color w:val="000000"/>
+          <w:sz w:val="24"/>
+          <w:szCs w:val="24"/>
+          <w:u w:val="none"/>
+          <w:effect w:val="none"/>
+          <w:shd w:fill="auto" w:val="clear"/>
+        </w:rPr>
+        <w:t>SEZIONE A1: IL CONTESTO</w:t>
+      </w:r>
+    </w:p>
+    <w:p>
+      <w:pPr>
+        <w:pStyle w:val="Corpodeltesto"/>
+        <w:bidi w:val="0"/>
+        <w:spacing w:lineRule="auto" w:line="576" w:before="280" w:after="280"/>
+        <w:jc w:val="center"/>
+        <w:rPr>
+          <w:rFonts w:ascii="Arial;sans-serif" w:hAnsi="Arial;sans-serif"/>
+          <w:b/>
+          <w:b/>
+          <w:i w:val="false"/>
+          <w:i w:val="false"/>
+          <w:caps w:val="false"/>
+          <w:smallCaps w:val="false"/>
+          <w:strike w:val="false"/>
+          <w:dstrike w:val="false"/>
+          <w:color w:val="000000"/>
+          <w:sz w:val="24"/>
+          <w:u w:val="none"/>
+          <w:effect w:val="none"/>
+          <w:shd w:fill="auto" w:val="clear"/>
+        </w:rPr>
+      </w:pPr>
+      <w:r>
+        <w:rPr>
+          <w:rFonts w:ascii="Arial;sans-serif" w:hAnsi="Arial;sans-serif"/>
+          <w:b/>
+          <w:i w:val="false"/>
+          <w:caps w:val="false"/>
+          <w:smallCaps w:val="false"/>
+          <w:strike w:val="false"/>
+          <w:dstrike w:val="false"/>
+          <w:color w:val="000000"/>
+          <w:sz w:val="24"/>
+          <w:u w:val="none"/>
+          <w:effect w:val="none"/>
+          <w:shd w:fill="auto" w:val="clear"/>
+        </w:rPr>
+        <w:t>Mi presento al consiglio di classe</w:t>
+      </w:r>
+    </w:p>
+    <w:p>
+      <w:pPr>
+        <w:pStyle w:val="Corpodeltesto"/>
+        <w:bidi w:val="0"/>
+        <w:spacing w:lineRule="auto" w:line="576" w:before="280" w:after="280"/>
+        <w:rPr>
+          <w:b w:val="false"/>
+          <w:b w:val="false"/>
+        </w:rPr>
+      </w:pPr>
+      <w:r>
+        <w:rPr>
+          <w:rFonts w:ascii="Arial;sans-serif" w:hAnsi="Arial;sans-serif"/>
+          <w:b w:val="false"/>
+          <w:i w:val="false"/>
+          <w:caps w:val="false"/>
+          <w:smallCaps w:val="false"/>
+          <w:strike w:val="false"/>
+          <w:dstrike w:val="false"/>
+          <w:color w:val="000000"/>
+          <w:sz w:val="24"/>
+          <w:u w:val="none"/>
+          <w:effect w:val="none"/>
+          <w:shd w:fill="auto" w:val="clear"/>
+        </w:rPr>
+        <w:t xml:space="preserve">Io sono {mipresento_nome} ho {mipresento_anni} anni e frequento la classe {mipresento_classe} </w:t>
+      </w:r>
+    </w:p>
+    <w:p>
+      <w:pPr>
+        <w:pStyle w:val="Corpodeltesto"/>
+        <w:bidi w:val="0"/>
+        <w:spacing w:lineRule="auto" w:line="576" w:before="280" w:after="280"/>
+        <w:rPr>
+          <w:rFonts w:ascii="Arial;sans-serif" w:hAnsi="Arial;sans-serif"/>
+          <w:b w:val="false"/>
+          <w:b w:val="false"/>
+          <w:i w:val="false"/>
+          <w:i w:val="false"/>
+          <w:caps w:val="false"/>
+          <w:smallCaps w:val="false"/>
+          <w:strike w:val="false"/>
+          <w:dstrike w:val="false"/>
+          <w:color w:val="000000"/>
+          <w:sz w:val="24"/>
+          <w:u w:val="none"/>
+          <w:effect w:val="none"/>
+          <w:shd w:fill="auto" w:val="clear"/>
+        </w:rPr>
+      </w:pPr>
+      <w:r>
+        <w:rPr>
+          <w:rFonts w:ascii="Arial;sans-serif" w:hAnsi="Arial;sans-serif"/>
+          <w:b w:val="false"/>
+          <w:i w:val="false"/>
+          <w:caps w:val="false"/>
+          <w:smallCaps w:val="false"/>
+          <w:strike w:val="false"/>
+          <w:dstrike w:val="false"/>
+          <w:color w:val="000000"/>
+          <w:sz w:val="24"/>
+          <w:u w:val="none"/>
+          <w:effect w:val="none"/>
+          <w:shd w:fill="auto" w:val="clear"/>
+        </w:rPr>
+        <w:t>Chi sono; quali sono i miei interessi, le difficoltà, le attività preferite.</w:t>
+      </w:r>
+    </w:p>
+    <w:p>
+      <w:pPr>
+        <w:pStyle w:val="Corpodeltesto"/>
+        <w:bidi w:val="0"/>
+        <w:spacing w:lineRule="auto" w:line="576" w:before="280" w:after="280"/>
+        <w:rPr>
+          <w:rFonts w:ascii="Arial;sans-serif" w:hAnsi="Arial;sans-serif"/>
+          <w:b w:val="false"/>
+          <w:b w:val="false"/>
+          <w:i w:val="false"/>
+          <w:i w:val="false"/>
+          <w:caps w:val="false"/>
+          <w:smallCaps w:val="false"/>
+          <w:strike w:val="false"/>
+          <w:dstrike w:val="false"/>
+          <w:color w:val="000000"/>
+          <w:sz w:val="24"/>
+          <w:u w:val="none"/>
+          <w:effect w:val="none"/>
+          <w:shd w:fill="auto" w:val="clear"/>
+        </w:rPr>
+      </w:pPr>
+      <w:r>
+        <w:rPr>
+          <w:rFonts w:ascii="Arial;sans-serif" w:hAnsi="Arial;sans-serif"/>
+          <w:b w:val="false"/>
+          <w:i w:val="false"/>
+          <w:caps w:val="false"/>
+          <w:smallCaps w:val="false"/>
+          <w:strike w:val="false"/>
+          <w:dstrike w:val="false"/>
+          <w:color w:val="000000"/>
+          <w:sz w:val="24"/>
+          <w:u w:val="none"/>
+          <w:effect w:val="none"/>
+          <w:shd w:fill="auto" w:val="clear"/>
+        </w:rPr>
+        <w:t>{mipresento_testo_1}</w:t>
+      </w:r>
+    </w:p>
+    <w:p>
+      <w:pPr>
+        <w:pStyle w:val="Corpodeltesto"/>
+        <w:bidi w:val="0"/>
+        <w:spacing w:lineRule="auto" w:line="576" w:before="280" w:after="280"/>
+        <w:rPr>
+          <w:rFonts w:ascii="Arial;sans-serif" w:hAnsi="Arial;sans-serif"/>
+          <w:b w:val="false"/>
+          <w:b w:val="false"/>
+          <w:i w:val="false"/>
+          <w:i w:val="false"/>
+          <w:caps w:val="false"/>
+          <w:smallCaps w:val="false"/>
+          <w:strike w:val="false"/>
+          <w:dstrike w:val="false"/>
+          <w:color w:val="000000"/>
+          <w:sz w:val="24"/>
+          <w:u w:val="none"/>
+          <w:effect w:val="none"/>
+          <w:shd w:fill="auto" w:val="clear"/>
+        </w:rPr>
+      </w:pPr>
+      <w:r>
+        <w:rPr>
+          <w:rFonts w:ascii="Arial;sans-serif" w:hAnsi="Arial;sans-serif"/>
+          <w:b w:val="false"/>
+          <w:i w:val="false"/>
+          <w:caps w:val="false"/>
+          <w:smallCaps w:val="false"/>
+          <w:strike w:val="false"/>
+          <w:dstrike w:val="false"/>
+          <w:color w:val="000000"/>
+          <w:sz w:val="24"/>
+          <w:u w:val="none"/>
+          <w:effect w:val="none"/>
+          <w:shd w:fill="auto" w:val="clear"/>
+        </w:rPr>
+        <w:t>Quando sono soddisfatto; quando sto bene?</w:t>
+      </w:r>
+    </w:p>
+    <w:p>
+      <w:pPr>
+        <w:pStyle w:val="Corpodeltesto"/>
+        <w:bidi w:val="0"/>
+        <w:spacing w:lineRule="auto" w:line="576" w:before="280" w:after="280"/>
+        <w:rPr>
+          <w:rFonts w:ascii="Arial;sans-serif" w:hAnsi="Arial;sans-serif"/>
+          <w:b w:val="false"/>
+          <w:b w:val="false"/>
+          <w:i w:val="false"/>
+          <w:i w:val="false"/>
+          <w:caps w:val="false"/>
+          <w:smallCaps w:val="false"/>
+          <w:strike w:val="false"/>
+          <w:dstrike w:val="false"/>
+          <w:color w:val="000000"/>
+          <w:sz w:val="24"/>
+          <w:u w:val="none"/>
+          <w:effect w:val="none"/>
+          <w:shd w:fill="auto" w:val="clear"/>
+        </w:rPr>
+      </w:pPr>
+      <w:r>
+        <w:rPr>
+          <w:rFonts w:ascii="Arial;sans-serif" w:hAnsi="Arial;sans-serif"/>
+          <w:b w:val="false"/>
+          <w:i w:val="false"/>
+          <w:caps w:val="false"/>
+          <w:smallCaps w:val="false"/>
+          <w:strike w:val="false"/>
+          <w:dstrike w:val="false"/>
+          <w:color w:val="000000"/>
+          <w:sz w:val="24"/>
+          <w:u w:val="none"/>
+          <w:effect w:val="none"/>
+          <w:shd w:fill="auto" w:val="clear"/>
+        </w:rPr>
+        <w:t>{mipresento_testo_2}</w:t>
+      </w:r>
+    </w:p>
+    <w:p>
+      <w:pPr>
+        <w:pStyle w:val="Corpodeltesto"/>
+        <w:bidi w:val="0"/>
+        <w:spacing w:lineRule="auto" w:line="576" w:before="280" w:after="280"/>
+        <w:rPr>
+          <w:rFonts w:ascii="Arial;sans-serif" w:hAnsi="Arial;sans-serif"/>
+          <w:b w:val="false"/>
+          <w:b w:val="false"/>
+          <w:i w:val="false"/>
+          <w:i w:val="false"/>
+          <w:caps w:val="false"/>
+          <w:smallCaps w:val="false"/>
+          <w:strike w:val="false"/>
+          <w:dstrike w:val="false"/>
+          <w:color w:val="000000"/>
+          <w:sz w:val="24"/>
+          <w:u w:val="none"/>
+          <w:effect w:val="none"/>
+          <w:shd w:fill="auto" w:val="clear"/>
+        </w:rPr>
+      </w:pPr>
+      <w:r>
+        <w:rPr>
+          <w:rFonts w:ascii="Arial;sans-serif" w:hAnsi="Arial;sans-serif"/>
+          <w:b w:val="false"/>
+          <w:i w:val="false"/>
+          <w:caps w:val="false"/>
+          <w:smallCaps w:val="false"/>
+          <w:strike w:val="false"/>
+          <w:dstrike w:val="false"/>
+          <w:color w:val="000000"/>
+          <w:sz w:val="24"/>
+          <w:u w:val="none"/>
+          <w:effect w:val="none"/>
+          <w:shd w:fill="auto" w:val="clear"/>
+        </w:rPr>
+        <w:t>Che cosa non mi piace; che cosa mi è di aiuto; che cosa mi è difficile?</w:t>
+      </w:r>
+    </w:p>
+    <w:p>
+      <w:pPr>
+        <w:pStyle w:val="Corpodeltesto"/>
+        <w:bidi w:val="0"/>
+        <w:spacing w:lineRule="auto" w:line="576" w:before="280" w:after="280"/>
+        <w:rPr>
+          <w:rFonts w:ascii="Arial;sans-serif" w:hAnsi="Arial;sans-serif"/>
+          <w:b w:val="false"/>
+          <w:b w:val="false"/>
+          <w:i w:val="false"/>
+          <w:i w:val="false"/>
+          <w:caps w:val="false"/>
+          <w:smallCaps w:val="false"/>
+          <w:strike w:val="false"/>
+          <w:dstrike w:val="false"/>
+          <w:color w:val="000000"/>
+          <w:sz w:val="24"/>
+          <w:u w:val="none"/>
+          <w:effect w:val="none"/>
+          <w:shd w:fill="auto" w:val="clear"/>
+        </w:rPr>
+      </w:pPr>
+      <w:r>
+        <w:rPr>
+          <w:rFonts w:ascii="Arial;sans-serif" w:hAnsi="Arial;sans-serif"/>
+          <w:b w:val="false"/>
+          <w:i w:val="false"/>
+          <w:caps w:val="false"/>
+          <w:smallCaps w:val="false"/>
+          <w:strike w:val="false"/>
+          <w:dstrike w:val="false"/>
+          <w:color w:val="000000"/>
+          <w:sz w:val="24"/>
+          <w:u w:val="none"/>
+          <w:effect w:val="none"/>
+          <w:shd w:fill="auto" w:val="clear"/>
+        </w:rPr>
+        <w:t>{mipresento_testo_3}</w:t>
+      </w:r>
+    </w:p>
+    <w:p>
+      <w:pPr>
+        <w:pStyle w:val="Corpodeltesto"/>
+        <w:bidi w:val="0"/>
+        <w:spacing w:lineRule="auto" w:line="576" w:before="280" w:after="280"/>
+        <w:rPr>
+          <w:rFonts w:ascii="Arial;sans-serif" w:hAnsi="Arial;sans-serif"/>
+          <w:b w:val="false"/>
+          <w:b w:val="false"/>
+          <w:i w:val="false"/>
+          <w:i w:val="false"/>
+          <w:caps w:val="false"/>
+          <w:smallCaps w:val="false"/>
+          <w:strike w:val="false"/>
+          <w:dstrike w:val="false"/>
+          <w:color w:val="000000"/>
+          <w:sz w:val="24"/>
+          <w:u w:val="none"/>
+          <w:effect w:val="none"/>
+          <w:shd w:fill="auto" w:val="clear"/>
+        </w:rPr>
+      </w:pPr>
+      <w:r>
+        <w:rPr>
+          <w:rFonts w:ascii="Arial;sans-serif" w:hAnsi="Arial;sans-serif"/>
+          <w:b w:val="false"/>
+          <w:i w:val="false"/>
+          <w:caps w:val="false"/>
+          <w:smallCaps w:val="false"/>
+          <w:strike w:val="false"/>
+          <w:dstrike w:val="false"/>
+          <w:color w:val="000000"/>
+          <w:sz w:val="24"/>
+          <w:u w:val="none"/>
+          <w:effect w:val="none"/>
+          <w:shd w:fill="auto" w:val="clear"/>
+        </w:rPr>
+        <w:t>Che cosa vorrei che succedesse; che cosa mi aspetto dalla scuola, dagli insegnanti, dai compagni.</w:t>
+      </w:r>
+    </w:p>
+    <w:p>
+      <w:pPr>
+        <w:pStyle w:val="Corpodeltesto"/>
+        <w:bidi w:val="0"/>
+        <w:spacing w:lineRule="auto" w:line="576" w:before="280" w:after="280"/>
+        <w:rPr>
+          <w:rFonts w:ascii="Arial;sans-serif" w:hAnsi="Arial;sans-serif"/>
+          <w:b w:val="false"/>
+          <w:b w:val="false"/>
+          <w:i w:val="false"/>
+          <w:i w:val="false"/>
+          <w:caps w:val="false"/>
+          <w:smallCaps w:val="false"/>
+          <w:strike w:val="false"/>
+          <w:dstrike w:val="false"/>
+          <w:color w:val="000000"/>
+          <w:sz w:val="24"/>
+          <w:u w:val="none"/>
+          <w:effect w:val="none"/>
+          <w:shd w:fill="auto" w:val="clear"/>
+        </w:rPr>
+      </w:pPr>
+      <w:r>
+        <w:rPr>
+          <w:rFonts w:ascii="Arial;sans-serif" w:hAnsi="Arial;sans-serif"/>
+          <w:b w:val="false"/>
+          <w:i w:val="false"/>
+          <w:caps w:val="false"/>
+          <w:smallCaps w:val="false"/>
+          <w:strike w:val="false"/>
+          <w:dstrike w:val="false"/>
+          <w:color w:val="000000"/>
+          <w:sz w:val="24"/>
+          <w:u w:val="none"/>
+          <w:effect w:val="none"/>
+          <w:shd w:fill="auto" w:val="clear"/>
+        </w:rPr>
+        <w:t>{mipresento_testo_4}</w:t>
+      </w:r>
+    </w:p>
+    <w:p>
+      <w:pPr>
+        <w:pStyle w:val="Corpodeltesto"/>
+        <w:bidi w:val="0"/>
+        <w:spacing w:lineRule="auto" w:line="576" w:before="280" w:after="280"/>
+        <w:rPr>
+          <w:rFonts w:ascii="Arial;sans-serif" w:hAnsi="Arial;sans-serif"/>
+          <w:b w:val="false"/>
+          <w:b w:val="false"/>
+          <w:i w:val="false"/>
+          <w:i w:val="false"/>
+          <w:caps w:val="false"/>
+          <w:smallCaps w:val="false"/>
+          <w:strike w:val="false"/>
+          <w:dstrike w:val="false"/>
+          <w:color w:val="000000"/>
+          <w:sz w:val="24"/>
+          <w:u w:val="none"/>
+          <w:effect w:val="none"/>
+          <w:shd w:fill="auto" w:val="clear"/>
+        </w:rPr>
+      </w:pPr>
+      <w:r>
+        <w:rPr>
+          <w:rFonts w:ascii="Arial;sans-serif" w:hAnsi="Arial;sans-serif"/>
+          <w:b w:val="false"/>
+          <w:i w:val="false"/>
+          <w:caps w:val="false"/>
+          <w:smallCaps w:val="false"/>
+          <w:strike w:val="false"/>
+          <w:dstrike w:val="false"/>
+          <w:color w:val="000000"/>
+          <w:sz w:val="24"/>
+          <w:u w:val="none"/>
+          <w:effect w:val="none"/>
+          <w:shd w:fill="auto" w:val="clear"/>
+        </w:rPr>
+        <w:t>Quali sono i miei interessi, sport, hobby, attività, ….</w:t>
+      </w:r>
+    </w:p>
+    <w:p>
+      <w:pPr>
+        <w:pStyle w:val="Corpodeltesto"/>
+        <w:bidi w:val="0"/>
+        <w:spacing w:lineRule="auto" w:line="576" w:before="280" w:after="280"/>
+        <w:rPr>
+          <w:rFonts w:ascii="Arial;sans-serif" w:hAnsi="Arial;sans-serif"/>
+          <w:b w:val="false"/>
+          <w:b w:val="false"/>
+          <w:i w:val="false"/>
+          <w:i w:val="false"/>
+          <w:caps w:val="false"/>
+          <w:smallCaps w:val="false"/>
+          <w:strike w:val="false"/>
+          <w:dstrike w:val="false"/>
+          <w:color w:val="000000"/>
+          <w:sz w:val="24"/>
+          <w:u w:val="none"/>
+          <w:effect w:val="none"/>
+          <w:shd w:fill="auto" w:val="clear"/>
+        </w:rPr>
+      </w:pPr>
+      <w:r>
+        <w:rPr>
+          <w:rFonts w:ascii="Arial;sans-serif" w:hAnsi="Arial;sans-serif"/>
+          <w:b w:val="false"/>
+          <w:i w:val="false"/>
+          <w:caps w:val="false"/>
+          <w:smallCaps w:val="false"/>
+          <w:strike w:val="false"/>
+          <w:dstrike w:val="false"/>
+          <w:color w:val="000000"/>
+          <w:sz w:val="24"/>
+          <w:u w:val="none"/>
+          <w:effect w:val="none"/>
+          <w:shd w:fill="auto" w:val="clear"/>
+        </w:rPr>
+        <w:t>{mipresento_testo_5}</w:t>
+      </w:r>
+    </w:p>
+    <w:p>
+      <w:pPr>
+        <w:pStyle w:val="Corpodeltesto"/>
+        <w:bidi w:val="0"/>
+        <w:spacing w:lineRule="auto" w:line="576" w:before="280" w:after="280"/>
+        <w:rPr>
+          <w:rFonts w:ascii="Arial;sans-serif" w:hAnsi="Arial;sans-serif"/>
+          <w:b w:val="false"/>
+          <w:b w:val="false"/>
+          <w:i w:val="false"/>
+          <w:i w:val="false"/>
+          <w:caps w:val="false"/>
+          <w:smallCaps w:val="false"/>
+          <w:strike w:val="false"/>
+          <w:dstrike w:val="false"/>
+          <w:color w:val="000000"/>
+          <w:sz w:val="24"/>
+          <w:u w:val="none"/>
+          <w:effect w:val="none"/>
+          <w:shd w:fill="auto" w:val="clear"/>
+        </w:rPr>
+      </w:pPr>
+      <w:r>
+        <w:rPr>
+          <w:rFonts w:ascii="Arial;sans-serif" w:hAnsi="Arial;sans-serif"/>
+          <w:b w:val="false"/>
+          <w:i w:val="false"/>
+          <w:caps w:val="false"/>
+          <w:smallCaps w:val="false"/>
+          <w:strike w:val="false"/>
+          <w:dstrike w:val="false"/>
+          <w:color w:val="000000"/>
+          <w:sz w:val="24"/>
+          <w:u w:val="none"/>
+          <w:effect w:val="none"/>
+          <w:shd w:fill="auto" w:val="clear"/>
+        </w:rPr>
+        <w:t>A che gruppi extra scolastici partecipo?</w:t>
+      </w:r>
+    </w:p>
+    <w:p>
+      <w:pPr>
+        <w:pStyle w:val="Corpodeltesto"/>
+        <w:bidi w:val="0"/>
+        <w:spacing w:lineRule="auto" w:line="576" w:before="280" w:after="280"/>
+        <w:rPr>
+          <w:rFonts w:ascii="Arial;sans-serif" w:hAnsi="Arial;sans-serif"/>
+          <w:b w:val="false"/>
+          <w:b w:val="false"/>
+          <w:i w:val="false"/>
+          <w:i w:val="false"/>
+          <w:caps w:val="false"/>
+          <w:smallCaps w:val="false"/>
+          <w:strike w:val="false"/>
+          <w:dstrike w:val="false"/>
+          <w:color w:val="000000"/>
+          <w:sz w:val="24"/>
+          <w:u w:val="none"/>
+          <w:effect w:val="none"/>
+          <w:shd w:fill="auto" w:val="clear"/>
+        </w:rPr>
+      </w:pPr>
+      <w:r>
+        <w:rPr>
+          <w:rFonts w:ascii="Arial;sans-serif" w:hAnsi="Arial;sans-serif"/>
+          <w:b w:val="false"/>
+          <w:i w:val="false"/>
+          <w:caps w:val="false"/>
+          <w:smallCaps w:val="false"/>
+          <w:strike w:val="false"/>
+          <w:dstrike w:val="false"/>
+          <w:color w:val="000000"/>
+          <w:sz w:val="24"/>
+          <w:u w:val="none"/>
+          <w:effect w:val="none"/>
+          <w:shd w:fill="auto" w:val="clear"/>
+        </w:rPr>
+        <w:t>{mipresento_testo_6}</w:t>
+      </w:r>
+    </w:p>
+    <w:p>
+      <w:pPr>
+        <w:pStyle w:val="Corpodeltesto"/>
+        <w:rPr/>
+      </w:pPr>
+      <w:r>
+        <w:rPr/>
+      </w:r>
+    </w:p>
+    <w:p>
+      <w:pPr>
+        <w:pStyle w:val="Corpodeltesto"/>
+        <w:bidi w:val="0"/>
+        <w:spacing w:lineRule="auto" w:line="576" w:before="280" w:after="280"/>
+        <w:rPr>
+          <w:rFonts w:ascii="Arial;sans-serif" w:hAnsi="Arial;sans-serif"/>
+          <w:b/>
+          <w:b/>
+          <w:i w:val="false"/>
+          <w:i w:val="false"/>
+          <w:caps w:val="false"/>
+          <w:smallCaps w:val="false"/>
+          <w:strike w:val="false"/>
+          <w:dstrike w:val="false"/>
+          <w:color w:val="000000"/>
+          <w:sz w:val="24"/>
+          <w:u w:val="none"/>
+          <w:effect w:val="none"/>
+          <w:shd w:fill="auto" w:val="clear"/>
+        </w:rPr>
+      </w:pPr>
+      <w:r>
+        <w:rPr>
+          <w:rFonts w:ascii="Arial;sans-serif" w:hAnsi="Arial;sans-serif"/>
+          <w:b/>
+          <w:i w:val="false"/>
+          <w:caps w:val="false"/>
+          <w:smallCaps w:val="false"/>
+          <w:strike w:val="false"/>
+          <w:dstrike w:val="false"/>
+          <w:color w:val="000000"/>
+          <w:sz w:val="24"/>
+          <w:u w:val="none"/>
+          <w:effect w:val="none"/>
+          <w:shd w:fill="auto" w:val="clear"/>
+        </w:rPr>
+        <w:t>PER CONOSCERMI UN PO’ MEGLIO:</w:t>
+      </w:r>
+    </w:p>
+    <w:p>
+      <w:pPr>
+        <w:pStyle w:val="Corpodeltesto"/>
+        <w:bidi w:val="0"/>
+        <w:spacing w:lineRule="auto" w:line="576" w:before="280" w:after="280"/>
+        <w:rPr>
+          <w:rFonts w:ascii="Arial;sans-serif" w:hAnsi="Arial;sans-serif"/>
+          <w:b w:val="false"/>
+          <w:b w:val="false"/>
+          <w:i w:val="false"/>
+          <w:i w:val="false"/>
+          <w:caps w:val="false"/>
+          <w:smallCaps w:val="false"/>
+          <w:strike w:val="false"/>
+          <w:dstrike w:val="false"/>
+          <w:color w:val="000000"/>
+          <w:sz w:val="24"/>
+          <w:u w:val="none"/>
+          <w:effect w:val="none"/>
+          <w:shd w:fill="auto" w:val="clear"/>
+        </w:rPr>
+      </w:pPr>
+      <w:r>
+        <w:rPr>
+          <w:rFonts w:ascii="Arial;sans-serif" w:hAnsi="Arial;sans-serif"/>
+          <w:b w:val="false"/>
+          <w:i w:val="false"/>
+          <w:caps w:val="false"/>
+          <w:smallCaps w:val="false"/>
+          <w:strike w:val="false"/>
+          <w:dstrike w:val="false"/>
+          <w:color w:val="000000"/>
+          <w:sz w:val="24"/>
+          <w:u w:val="none"/>
+          <w:effect w:val="none"/>
+          <w:shd w:fill="auto" w:val="clear"/>
+        </w:rPr>
+        <w:t>I miei punti di forza</w:t>
+      </w:r>
+    </w:p>
+    <w:p>
+      <w:pPr>
+        <w:pStyle w:val="Corpodeltesto"/>
+        <w:bidi w:val="0"/>
+        <w:spacing w:lineRule="auto" w:line="576" w:before="280" w:after="280"/>
+        <w:rPr>
+          <w:rFonts w:ascii="Arial;sans-serif" w:hAnsi="Arial;sans-serif"/>
+          <w:b w:val="false"/>
+          <w:b w:val="false"/>
+          <w:i w:val="false"/>
+          <w:i w:val="false"/>
+          <w:caps w:val="false"/>
+          <w:smallCaps w:val="false"/>
+          <w:strike w:val="false"/>
+          <w:dstrike w:val="false"/>
+          <w:color w:val="000000"/>
+          <w:sz w:val="24"/>
+          <w:u w:val="none"/>
+          <w:effect w:val="none"/>
+          <w:shd w:fill="auto" w:val="clear"/>
+        </w:rPr>
+      </w:pPr>
+      <w:r>
+        <w:rPr>
+          <w:rFonts w:ascii="Arial;sans-serif" w:hAnsi="Arial;sans-serif"/>
+          <w:b w:val="false"/>
+          <w:i w:val="false"/>
+          <w:caps w:val="false"/>
+          <w:smallCaps w:val="false"/>
+          <w:strike w:val="false"/>
+          <w:dstrike w:val="false"/>
+          <w:color w:val="000000"/>
+          <w:sz w:val="24"/>
+          <w:u w:val="none"/>
+          <w:effect w:val="none"/>
+          <w:shd w:fill="auto" w:val="clear"/>
+        </w:rPr>
+        <w:t>{mipresento_testo_7}</w:t>
+      </w:r>
+    </w:p>
+    <w:p>
+      <w:pPr>
+        <w:pStyle w:val="Corpodeltesto"/>
+        <w:bidi w:val="0"/>
+        <w:spacing w:lineRule="auto" w:line="576" w:before="280" w:after="280"/>
+        <w:rPr>
+          <w:rFonts w:ascii="Arial;sans-serif" w:hAnsi="Arial;sans-serif"/>
+          <w:b w:val="false"/>
+          <w:b w:val="false"/>
+          <w:i w:val="false"/>
+          <w:i w:val="false"/>
+          <w:caps w:val="false"/>
+          <w:smallCaps w:val="false"/>
+          <w:strike w:val="false"/>
+          <w:dstrike w:val="false"/>
+          <w:color w:val="000000"/>
+          <w:sz w:val="24"/>
+          <w:u w:val="none"/>
+          <w:effect w:val="none"/>
+          <w:shd w:fill="auto" w:val="clear"/>
+        </w:rPr>
+      </w:pPr>
+      <w:r>
+        <w:rPr>
+          <w:rFonts w:ascii="Arial;sans-serif" w:hAnsi="Arial;sans-serif"/>
+          <w:b w:val="false"/>
+          <w:i w:val="false"/>
+          <w:caps w:val="false"/>
+          <w:smallCaps w:val="false"/>
+          <w:strike w:val="false"/>
+          <w:dstrike w:val="false"/>
+          <w:color w:val="000000"/>
+          <w:sz w:val="24"/>
+          <w:u w:val="none"/>
+          <w:effect w:val="none"/>
+          <w:shd w:fill="auto" w:val="clear"/>
+        </w:rPr>
+        <w:t>Le mie fragilità</w:t>
+      </w:r>
+    </w:p>
+    <w:p>
+      <w:pPr>
+        <w:pStyle w:val="Corpodeltesto"/>
+        <w:bidi w:val="0"/>
+        <w:spacing w:lineRule="auto" w:line="576" w:before="280" w:after="280"/>
+        <w:rPr>
+          <w:rFonts w:ascii="Arial;sans-serif" w:hAnsi="Arial;sans-serif"/>
+          <w:b w:val="false"/>
+          <w:b w:val="false"/>
+          <w:i w:val="false"/>
+          <w:i w:val="false"/>
+          <w:caps w:val="false"/>
+          <w:smallCaps w:val="false"/>
+          <w:strike w:val="false"/>
+          <w:dstrike w:val="false"/>
+          <w:color w:val="000000"/>
+          <w:sz w:val="24"/>
+          <w:u w:val="none"/>
+          <w:effect w:val="none"/>
+          <w:shd w:fill="auto" w:val="clear"/>
+        </w:rPr>
+      </w:pPr>
+      <w:r>
+        <w:rPr>
+          <w:rFonts w:ascii="Arial;sans-serif" w:hAnsi="Arial;sans-serif"/>
+          <w:b w:val="false"/>
+          <w:i w:val="false"/>
+          <w:caps w:val="false"/>
+          <w:smallCaps w:val="false"/>
+          <w:strike w:val="false"/>
+          <w:dstrike w:val="false"/>
+          <w:color w:val="000000"/>
+          <w:sz w:val="24"/>
+          <w:u w:val="none"/>
+          <w:effect w:val="none"/>
+          <w:shd w:fill="auto" w:val="clear"/>
+        </w:rPr>
+        <w:t>{mipresento_testo_8}</w:t>
+      </w:r>
+    </w:p>
+    <w:p>
+      <w:pPr>
+        <w:pStyle w:val="Corpodeltesto"/>
+        <w:rPr>
+          <w:sz w:val="24"/>
+        </w:rPr>
+      </w:pPr>
+      <w:r>
+        <w:rPr>
+          <w:rFonts w:ascii="Arial;sans-serif" w:hAnsi="Arial;sans-serif"/>
+          <w:b w:val="false"/>
+          <w:i w:val="false"/>
+          <w:caps w:val="false"/>
+          <w:smallCaps w:val="false"/>
+          <w:strike w:val="false"/>
+          <w:dstrike w:val="false"/>
+          <w:color w:val="000000"/>
+          <w:sz w:val="24"/>
+          <w:u w:val="none"/>
+          <w:effect w:val="none"/>
+          <w:shd w:fill="auto" w:val="clear"/>
+        </w:rPr>
+        <w:t>Bisogni : che cosa chiedo ai miei insegnanti?</w:t>
+      </w:r>
+    </w:p>
+    <w:p>
+      <w:pPr>
+        <w:pStyle w:val="Corpodeltesto"/>
+        <w:bidi w:val="0"/>
+        <w:spacing w:lineRule="auto" w:line="576" w:before="280" w:after="280"/>
+        <w:rPr>
+          <w:rFonts w:ascii="Arial;sans-serif" w:hAnsi="Arial;sans-serif"/>
+          <w:b w:val="false"/>
+          <w:b w:val="false"/>
+          <w:i w:val="false"/>
+          <w:i w:val="false"/>
+          <w:caps w:val="false"/>
+          <w:smallCaps w:val="false"/>
+          <w:strike w:val="false"/>
+          <w:dstrike w:val="false"/>
+          <w:color w:val="000000"/>
+          <w:sz w:val="24"/>
+          <w:u w:val="none"/>
+          <w:effect w:val="none"/>
+          <w:shd w:fill="auto" w:val="clear"/>
+        </w:rPr>
+      </w:pPr>
+      <w:r>
+        <w:rPr>
+          <w:rFonts w:ascii="Arial;sans-serif" w:hAnsi="Arial;sans-serif"/>
+          <w:b w:val="false"/>
+          <w:i w:val="false"/>
+          <w:caps w:val="false"/>
+          <w:smallCaps w:val="false"/>
+          <w:strike w:val="false"/>
+          <w:dstrike w:val="false"/>
+          <w:color w:val="000000"/>
+          <w:sz w:val="24"/>
+          <w:u w:val="none"/>
+          <w:effect w:val="none"/>
+          <w:shd w:fill="auto" w:val="clear"/>
+        </w:rPr>
+        <w:t>{mipresento_testo_9}</w:t>
       </w:r>
       <w:r>
         <w:br w:type="page"/>
@@ -3539,9 +4436,9 @@
         <w:tblLook w:val="0000" w:noHBand="0" w:noVBand="0" w:firstColumn="0" w:lastRow="0" w:lastColumn="0" w:firstRow="0"/>
       </w:tblPr>
       <w:tblGrid>
-        <w:gridCol w:w="4784"/>
+        <w:gridCol w:w="4782"/>
         <w:gridCol w:w="1200"/>
-        <w:gridCol w:w="1201"/>
+        <w:gridCol w:w="1203"/>
         <w:gridCol w:w="1125"/>
         <w:gridCol w:w="1380"/>
       </w:tblGrid>
@@ -3549,7 +4446,7 @@
         <w:trPr/>
         <w:tc>
           <w:tcPr>
-            <w:tcW w:w="4784" w:type="dxa"/>
+            <w:tcW w:w="4782" w:type="dxa"/>
             <w:vMerge w:val="restart"/>
             <w:tcBorders>
               <w:top w:val="single" w:sz="8" w:space="0" w:color="000000"/>
@@ -3583,7 +4480,7 @@
         </w:tc>
         <w:tc>
           <w:tcPr>
-            <w:tcW w:w="4906" w:type="dxa"/>
+            <w:tcW w:w="4908" w:type="dxa"/>
             <w:gridSpan w:val="4"/>
             <w:tcBorders>
               <w:top w:val="single" w:sz="8" w:space="0" w:color="000000"/>
@@ -3619,7 +4516,7 @@
         <w:trPr/>
         <w:tc>
           <w:tcPr>
-            <w:tcW w:w="4784" w:type="dxa"/>
+            <w:tcW w:w="4782" w:type="dxa"/>
             <w:vMerge w:val="continue"/>
             <w:tcBorders/>
             <w:vAlign w:val="center"/>
@@ -3673,7 +4570,7 @@
         </w:tc>
         <w:tc>
           <w:tcPr>
-            <w:tcW w:w="1201" w:type="dxa"/>
+            <w:tcW w:w="1203" w:type="dxa"/>
             <w:tcBorders>
               <w:top w:val="single" w:sz="8" w:space="0" w:color="000000"/>
               <w:left w:val="single" w:sz="8" w:space="0" w:color="000000"/>
@@ -3767,7 +4664,7 @@
         <w:trPr/>
         <w:tc>
           <w:tcPr>
-            <w:tcW w:w="4784" w:type="dxa"/>
+            <w:tcW w:w="4782" w:type="dxa"/>
             <w:tcBorders>
               <w:top w:val="single" w:sz="8" w:space="0" w:color="000000"/>
               <w:left w:val="single" w:sz="8" w:space="0" w:color="000000"/>
@@ -3824,27 +4721,13 @@
                 <w:sz w:val="24"/>
                 <w:szCs w:val="24"/>
               </w:rPr>
-              <w:t>{</w:t>
-            </w:r>
-            <w:r>
-              <w:rPr>
-                <w:sz w:val="24"/>
-                <w:szCs w:val="24"/>
-              </w:rPr>
-              <w:t>d</w:t>
-            </w:r>
-            <w:r>
-              <w:rPr>
-                <w:sz w:val="24"/>
-                <w:szCs w:val="24"/>
-              </w:rPr>
-              <w:t>ans_a}</w:t>
-            </w:r>
-          </w:p>
-        </w:tc>
-        <w:tc>
-          <w:tcPr>
-            <w:tcW w:w="1201" w:type="dxa"/>
+              <w:t>{dans_a}</w:t>
+            </w:r>
+          </w:p>
+        </w:tc>
+        <w:tc>
+          <w:tcPr>
+            <w:tcW w:w="1203" w:type="dxa"/>
             <w:tcBorders>
               <w:top w:val="single" w:sz="8" w:space="0" w:color="000000"/>
               <w:left w:val="single" w:sz="8" w:space="0" w:color="000000"/>
@@ -3868,21 +4751,7 @@
                 <w:sz w:val="24"/>
                 <w:szCs w:val="24"/>
               </w:rPr>
-              <w:t>{</w:t>
-            </w:r>
-            <w:r>
-              <w:rPr>
-                <w:sz w:val="24"/>
-                <w:szCs w:val="24"/>
-              </w:rPr>
-              <w:t>d</w:t>
-            </w:r>
-            <w:r>
-              <w:rPr>
-                <w:sz w:val="24"/>
-                <w:szCs w:val="24"/>
-              </w:rPr>
-              <w:t>ans_b}</w:t>
+              <w:t>{dans_b}</w:t>
             </w:r>
           </w:p>
         </w:tc>
@@ -3912,21 +4781,7 @@
                 <w:sz w:val="24"/>
                 <w:szCs w:val="24"/>
               </w:rPr>
-              <w:t>{</w:t>
-            </w:r>
-            <w:r>
-              <w:rPr>
-                <w:sz w:val="24"/>
-                <w:szCs w:val="24"/>
-              </w:rPr>
-              <w:t>d</w:t>
-            </w:r>
-            <w:r>
-              <w:rPr>
-                <w:sz w:val="24"/>
-                <w:szCs w:val="24"/>
-              </w:rPr>
-              <w:t>ans_c}</w:t>
+              <w:t>{dans_c}</w:t>
             </w:r>
           </w:p>
         </w:tc>
@@ -3957,21 +4812,7 @@
                 <w:sz w:val="24"/>
                 <w:szCs w:val="24"/>
               </w:rPr>
-              <w:t>{</w:t>
-            </w:r>
-            <w:r>
-              <w:rPr>
-                <w:sz w:val="24"/>
-                <w:szCs w:val="24"/>
-              </w:rPr>
-              <w:t>d</w:t>
-            </w:r>
-            <w:r>
-              <w:rPr>
-                <w:sz w:val="24"/>
-                <w:szCs w:val="24"/>
-              </w:rPr>
-              <w:t>ans_d}{/griglia1}</w:t>
+              <w:t>{dans_d}{/griglia1}</w:t>
             </w:r>
           </w:p>
         </w:tc>
@@ -3994,9 +4835,9 @@
           <w:szCs w:val="28"/>
         </w:rPr>
       </w:r>
-      <w:bookmarkStart w:id="1" w:name="_30j0zll"/>
       <w:bookmarkStart w:id="2" w:name="_30j0zll"/>
-      <w:bookmarkEnd w:id="2"/>
+      <w:bookmarkStart w:id="3" w:name="_30j0zll"/>
+      <w:bookmarkEnd w:id="3"/>
     </w:p>
     <w:p>
       <w:pPr>
@@ -4018,8 +4859,8 @@
           <w:szCs w:val="28"/>
         </w:rPr>
       </w:pPr>
-      <w:bookmarkStart w:id="3" w:name="_6kehlv4ktnt8"/>
-      <w:bookmarkEnd w:id="3"/>
+      <w:bookmarkStart w:id="4" w:name="_6kehlv4ktnt8"/>
+      <w:bookmarkEnd w:id="4"/>
       <w:r>
         <w:rPr>
           <w:b/>
@@ -4136,9 +4977,9 @@
         <w:tblLook w:val="0000" w:noHBand="0" w:noVBand="0" w:firstColumn="0" w:lastRow="0" w:lastColumn="0" w:firstRow="0"/>
       </w:tblPr>
       <w:tblGrid>
-        <w:gridCol w:w="1409"/>
+        <w:gridCol w:w="1407"/>
         <w:gridCol w:w="1065"/>
-        <w:gridCol w:w="1096"/>
+        <w:gridCol w:w="1098"/>
         <w:gridCol w:w="1065"/>
         <w:gridCol w:w="1065"/>
         <w:gridCol w:w="1064"/>
@@ -4152,7 +4993,7 @@
         </w:trPr>
         <w:tc>
           <w:tcPr>
-            <w:tcW w:w="1409" w:type="dxa"/>
+            <w:tcW w:w="1407" w:type="dxa"/>
             <w:vMerge w:val="restart"/>
             <w:tcBorders>
               <w:top w:val="single" w:sz="4" w:space="0" w:color="000000"/>
@@ -4182,7 +5023,7 @@
         </w:tc>
         <w:tc>
           <w:tcPr>
-            <w:tcW w:w="4291" w:type="dxa"/>
+            <w:tcW w:w="4293" w:type="dxa"/>
             <w:gridSpan w:val="4"/>
             <w:tcBorders>
               <w:top w:val="single" w:sz="4" w:space="0" w:color="000000"/>
@@ -4254,7 +5095,7 @@
         <w:trPr/>
         <w:tc>
           <w:tcPr>
-            <w:tcW w:w="1409" w:type="dxa"/>
+            <w:tcW w:w="1407" w:type="dxa"/>
             <w:vMerge w:val="continue"/>
             <w:tcBorders/>
             <w:vAlign w:val="center"/>
@@ -4312,7 +5153,7 @@
         </w:tc>
         <w:tc>
           <w:tcPr>
-            <w:tcW w:w="1096" w:type="dxa"/>
+            <w:tcW w:w="1098" w:type="dxa"/>
             <w:tcBorders>
               <w:top w:val="single" w:sz="4" w:space="0" w:color="000000"/>
               <w:left w:val="single" w:sz="4" w:space="0" w:color="000000"/>
@@ -4552,7 +5393,7 @@
         <w:trPr/>
         <w:tc>
           <w:tcPr>
-            <w:tcW w:w="1409" w:type="dxa"/>
+            <w:tcW w:w="1407" w:type="dxa"/>
             <w:tcBorders>
               <w:top w:val="single" w:sz="4" w:space="0" w:color="000000"/>
               <w:left w:val="single" w:sz="4" w:space="0" w:color="000000"/>
@@ -4610,27 +5451,13 @@
                 <w:sz w:val="18"/>
                 <w:szCs w:val="18"/>
               </w:rPr>
-              <w:t>{</w:t>
-            </w:r>
-            <w:r>
-              <w:rPr>
-                <w:sz w:val="18"/>
-                <w:szCs w:val="18"/>
-              </w:rPr>
-              <w:t>d</w:t>
-            </w:r>
-            <w:r>
-              <w:rPr>
-                <w:sz w:val="18"/>
-                <w:szCs w:val="18"/>
-              </w:rPr>
-              <w:t>ans_a}</w:t>
-            </w:r>
-          </w:p>
-        </w:tc>
-        <w:tc>
-          <w:tcPr>
-            <w:tcW w:w="1096" w:type="dxa"/>
+              <w:t>{dans_a}</w:t>
+            </w:r>
+          </w:p>
+        </w:tc>
+        <w:tc>
+          <w:tcPr>
+            <w:tcW w:w="1098" w:type="dxa"/>
             <w:tcBorders>
               <w:top w:val="single" w:sz="4" w:space="0" w:color="000000"/>
               <w:left w:val="single" w:sz="4" w:space="0" w:color="000000"/>
@@ -4657,21 +5484,7 @@
                 <w:sz w:val="18"/>
                 <w:szCs w:val="18"/>
               </w:rPr>
-              <w:t>{</w:t>
-            </w:r>
-            <w:r>
-              <w:rPr>
-                <w:sz w:val="18"/>
-                <w:szCs w:val="18"/>
-              </w:rPr>
-              <w:t>d</w:t>
-            </w:r>
-            <w:r>
-              <w:rPr>
-                <w:sz w:val="18"/>
-                <w:szCs w:val="18"/>
-              </w:rPr>
-              <w:t>ans_b}</w:t>
+              <w:t>{dans_b}</w:t>
             </w:r>
           </w:p>
         </w:tc>
@@ -4704,21 +5517,7 @@
                 <w:sz w:val="18"/>
                 <w:szCs w:val="18"/>
               </w:rPr>
-              <w:t>{</w:t>
-            </w:r>
-            <w:r>
-              <w:rPr>
-                <w:sz w:val="18"/>
-                <w:szCs w:val="18"/>
-              </w:rPr>
-              <w:t>d</w:t>
-            </w:r>
-            <w:r>
-              <w:rPr>
-                <w:sz w:val="18"/>
-                <w:szCs w:val="18"/>
-              </w:rPr>
-              <w:t>ans_c}</w:t>
+              <w:t>{dans_c}</w:t>
             </w:r>
           </w:p>
         </w:tc>
@@ -4751,21 +5550,7 @@
                 <w:sz w:val="18"/>
                 <w:szCs w:val="18"/>
               </w:rPr>
-              <w:t>{</w:t>
-            </w:r>
-            <w:r>
-              <w:rPr>
-                <w:sz w:val="18"/>
-                <w:szCs w:val="18"/>
-              </w:rPr>
-              <w:t>d</w:t>
-            </w:r>
-            <w:r>
-              <w:rPr>
-                <w:sz w:val="18"/>
-                <w:szCs w:val="18"/>
-              </w:rPr>
-              <w:t>ans_d}</w:t>
+              <w:t>{dans_d}</w:t>
             </w:r>
           </w:p>
         </w:tc>
@@ -4798,21 +5583,7 @@
                 <w:sz w:val="18"/>
                 <w:szCs w:val="18"/>
               </w:rPr>
-              <w:t>{</w:t>
-            </w:r>
-            <w:r>
-              <w:rPr>
-                <w:sz w:val="18"/>
-                <w:szCs w:val="18"/>
-              </w:rPr>
-              <w:t>s</w:t>
-            </w:r>
-            <w:r>
-              <w:rPr>
-                <w:sz w:val="18"/>
-                <w:szCs w:val="18"/>
-              </w:rPr>
-              <w:t>ans_a}</w:t>
+              <w:t>{sans_a}</w:t>
             </w:r>
           </w:p>
         </w:tc>
@@ -4845,21 +5616,7 @@
                 <w:sz w:val="18"/>
                 <w:szCs w:val="18"/>
               </w:rPr>
-              <w:t>{</w:t>
-            </w:r>
-            <w:r>
-              <w:rPr>
-                <w:sz w:val="18"/>
-                <w:szCs w:val="18"/>
-              </w:rPr>
-              <w:t>s</w:t>
-            </w:r>
-            <w:r>
-              <w:rPr>
-                <w:sz w:val="18"/>
-                <w:szCs w:val="18"/>
-              </w:rPr>
-              <w:t>ans_b}</w:t>
+              <w:t>{sans_b}</w:t>
             </w:r>
           </w:p>
         </w:tc>
@@ -4892,21 +5649,7 @@
                 <w:sz w:val="18"/>
                 <w:szCs w:val="18"/>
               </w:rPr>
-              <w:t>{</w:t>
-            </w:r>
-            <w:r>
-              <w:rPr>
-                <w:sz w:val="18"/>
-                <w:szCs w:val="18"/>
-              </w:rPr>
-              <w:t>s</w:t>
-            </w:r>
-            <w:r>
-              <w:rPr>
-                <w:sz w:val="18"/>
-                <w:szCs w:val="18"/>
-              </w:rPr>
-              <w:t>ans_c}</w:t>
+              <w:t>{sans_c}</w:t>
             </w:r>
           </w:p>
         </w:tc>
@@ -4940,21 +5683,7 @@
                 <w:sz w:val="18"/>
                 <w:szCs w:val="18"/>
               </w:rPr>
-              <w:t>{</w:t>
-            </w:r>
-            <w:r>
-              <w:rPr>
-                <w:sz w:val="18"/>
-                <w:szCs w:val="18"/>
-              </w:rPr>
-              <w:t>s</w:t>
-            </w:r>
-            <w:r>
-              <w:rPr>
-                <w:sz w:val="18"/>
-                <w:szCs w:val="18"/>
-              </w:rPr>
-              <w:t>ans_d}{/griglia2}</w:t>
+              <w:t>{sans_d}{/griglia2}</w:t>
             </w:r>
           </w:p>
         </w:tc>
@@ -5021,8 +5750,8 @@
         <w:gridCol w:w="1096"/>
         <w:gridCol w:w="1005"/>
         <w:gridCol w:w="1094"/>
-        <w:gridCol w:w="1036"/>
-        <w:gridCol w:w="1064"/>
+        <w:gridCol w:w="1038"/>
+        <w:gridCol w:w="1062"/>
         <w:gridCol w:w="1035"/>
         <w:gridCol w:w="1035"/>
       </w:tblGrid>
@@ -5293,7 +6022,7 @@
         </w:tc>
         <w:tc>
           <w:tcPr>
-            <w:tcW w:w="1036" w:type="dxa"/>
+            <w:tcW w:w="1038" w:type="dxa"/>
             <w:tcBorders>
               <w:top w:val="single" w:sz="4" w:space="0" w:color="000000"/>
               <w:left w:val="single" w:sz="4" w:space="0" w:color="000000"/>
@@ -5327,7 +6056,7 @@
         </w:tc>
         <w:tc>
           <w:tcPr>
-            <w:tcW w:w="1064" w:type="dxa"/>
+            <w:tcW w:w="1062" w:type="dxa"/>
             <w:tcBorders>
               <w:top w:val="single" w:sz="4" w:space="0" w:color="000000"/>
               <w:left w:val="single" w:sz="4" w:space="0" w:color="000000"/>
@@ -5489,21 +6218,7 @@
                 <w:sz w:val="18"/>
                 <w:szCs w:val="18"/>
               </w:rPr>
-              <w:t>{</w:t>
-            </w:r>
-            <w:r>
-              <w:rPr>
-                <w:sz w:val="18"/>
-                <w:szCs w:val="18"/>
-              </w:rPr>
-              <w:t>d</w:t>
-            </w:r>
-            <w:r>
-              <w:rPr>
-                <w:sz w:val="18"/>
-                <w:szCs w:val="18"/>
-              </w:rPr>
-              <w:t>ans_a}</w:t>
+              <w:t>{dans_a}</w:t>
             </w:r>
           </w:p>
         </w:tc>
@@ -5536,21 +6251,7 @@
                 <w:sz w:val="18"/>
                 <w:szCs w:val="18"/>
               </w:rPr>
-              <w:t>{</w:t>
-            </w:r>
-            <w:r>
-              <w:rPr>
-                <w:sz w:val="18"/>
-                <w:szCs w:val="18"/>
-              </w:rPr>
-              <w:t>d</w:t>
-            </w:r>
-            <w:r>
-              <w:rPr>
-                <w:sz w:val="18"/>
-                <w:szCs w:val="18"/>
-              </w:rPr>
-              <w:t>ans_b}</w:t>
+              <w:t>{dans_b}</w:t>
             </w:r>
           </w:p>
         </w:tc>
@@ -5583,21 +6284,7 @@
                 <w:sz w:val="18"/>
                 <w:szCs w:val="18"/>
               </w:rPr>
-              <w:t>{</w:t>
-            </w:r>
-            <w:r>
-              <w:rPr>
-                <w:sz w:val="18"/>
-                <w:szCs w:val="18"/>
-              </w:rPr>
-              <w:t>d</w:t>
-            </w:r>
-            <w:r>
-              <w:rPr>
-                <w:sz w:val="18"/>
-                <w:szCs w:val="18"/>
-              </w:rPr>
-              <w:t>ans_c}</w:t>
+              <w:t>{dans_c}</w:t>
             </w:r>
           </w:p>
         </w:tc>
@@ -5630,27 +6317,13 @@
                 <w:sz w:val="18"/>
                 <w:szCs w:val="18"/>
               </w:rPr>
-              <w:t>{</w:t>
-            </w:r>
-            <w:r>
-              <w:rPr>
-                <w:sz w:val="18"/>
-                <w:szCs w:val="18"/>
-              </w:rPr>
-              <w:t>d</w:t>
-            </w:r>
-            <w:r>
-              <w:rPr>
-                <w:sz w:val="18"/>
-                <w:szCs w:val="18"/>
-              </w:rPr>
-              <w:t>ans_d}</w:t>
-            </w:r>
-          </w:p>
-        </w:tc>
-        <w:tc>
-          <w:tcPr>
-            <w:tcW w:w="1036" w:type="dxa"/>
+              <w:t>{dans_d}</w:t>
+            </w:r>
+          </w:p>
+        </w:tc>
+        <w:tc>
+          <w:tcPr>
+            <w:tcW w:w="1038" w:type="dxa"/>
             <w:tcBorders>
               <w:top w:val="single" w:sz="4" w:space="0" w:color="000000"/>
               <w:left w:val="single" w:sz="4" w:space="0" w:color="000000"/>
@@ -5677,27 +6350,13 @@
                 <w:sz w:val="18"/>
                 <w:szCs w:val="18"/>
               </w:rPr>
-              <w:t>{</w:t>
-            </w:r>
-            <w:r>
-              <w:rPr>
-                <w:sz w:val="18"/>
-                <w:szCs w:val="18"/>
-              </w:rPr>
-              <w:t>s</w:t>
-            </w:r>
-            <w:r>
-              <w:rPr>
-                <w:sz w:val="18"/>
-                <w:szCs w:val="18"/>
-              </w:rPr>
-              <w:t>ans_a}</w:t>
-            </w:r>
-          </w:p>
-        </w:tc>
-        <w:tc>
-          <w:tcPr>
-            <w:tcW w:w="1064" w:type="dxa"/>
+              <w:t>{sans_a}</w:t>
+            </w:r>
+          </w:p>
+        </w:tc>
+        <w:tc>
+          <w:tcPr>
+            <w:tcW w:w="1062" w:type="dxa"/>
             <w:tcBorders>
               <w:top w:val="single" w:sz="4" w:space="0" w:color="000000"/>
               <w:left w:val="single" w:sz="4" w:space="0" w:color="000000"/>
@@ -5724,21 +6383,7 @@
                 <w:sz w:val="18"/>
                 <w:szCs w:val="18"/>
               </w:rPr>
-              <w:t>{</w:t>
-            </w:r>
-            <w:r>
-              <w:rPr>
-                <w:sz w:val="18"/>
-                <w:szCs w:val="18"/>
-              </w:rPr>
-              <w:t>s</w:t>
-            </w:r>
-            <w:r>
-              <w:rPr>
-                <w:sz w:val="18"/>
-                <w:szCs w:val="18"/>
-              </w:rPr>
-              <w:t>ans_b}</w:t>
+              <w:t>{sans_b}</w:t>
             </w:r>
           </w:p>
         </w:tc>
@@ -5771,21 +6416,7 @@
                 <w:sz w:val="18"/>
                 <w:szCs w:val="18"/>
               </w:rPr>
-              <w:t>{</w:t>
-            </w:r>
-            <w:r>
-              <w:rPr>
-                <w:sz w:val="18"/>
-                <w:szCs w:val="18"/>
-              </w:rPr>
-              <w:t>s</w:t>
-            </w:r>
-            <w:r>
-              <w:rPr>
-                <w:sz w:val="18"/>
-                <w:szCs w:val="18"/>
-              </w:rPr>
-              <w:t>ans_c}</w:t>
+              <w:t>{sans_c}</w:t>
             </w:r>
           </w:p>
         </w:tc>
@@ -5819,35 +6450,7 @@
                 <w:sz w:val="18"/>
                 <w:szCs w:val="18"/>
               </w:rPr>
-              <w:t>{</w:t>
-            </w:r>
-            <w:r>
-              <w:rPr>
-                <w:sz w:val="18"/>
-                <w:szCs w:val="18"/>
-              </w:rPr>
-              <w:t>s</w:t>
-            </w:r>
-            <w:r>
-              <w:rPr>
-                <w:sz w:val="18"/>
-                <w:szCs w:val="18"/>
-              </w:rPr>
-              <w:t>ans_d}{/griglia</w:t>
-            </w:r>
-            <w:r>
-              <w:rPr>
-                <w:sz w:val="18"/>
-                <w:szCs w:val="18"/>
-              </w:rPr>
-              <w:t>3</w:t>
-            </w:r>
-            <w:r>
-              <w:rPr>
-                <w:sz w:val="18"/>
-                <w:szCs w:val="18"/>
-              </w:rPr>
-              <w:t>}</w:t>
+              <w:t>{sans_d}{/griglia3}</w:t>
             </w:r>
           </w:p>
         </w:tc>
@@ -5931,12 +6534,12 @@
       </w:tblPr>
       <w:tblGrid>
         <w:gridCol w:w="1845"/>
-        <w:gridCol w:w="1019"/>
-        <w:gridCol w:w="1125"/>
+        <w:gridCol w:w="1017"/>
+        <w:gridCol w:w="1127"/>
         <w:gridCol w:w="1021"/>
         <w:gridCol w:w="1034"/>
-        <w:gridCol w:w="1036"/>
-        <w:gridCol w:w="1140"/>
+        <w:gridCol w:w="1038"/>
+        <w:gridCol w:w="1138"/>
         <w:gridCol w:w="1109"/>
         <w:gridCol w:w="1065"/>
       </w:tblGrid>
@@ -6069,7 +6672,7 @@
         </w:tc>
         <w:tc>
           <w:tcPr>
-            <w:tcW w:w="1019" w:type="dxa"/>
+            <w:tcW w:w="1017" w:type="dxa"/>
             <w:tcBorders>
               <w:top w:val="single" w:sz="4" w:space="0" w:color="000000"/>
               <w:left w:val="single" w:sz="4" w:space="0" w:color="000000"/>
@@ -6103,7 +6706,7 @@
         </w:tc>
         <w:tc>
           <w:tcPr>
-            <w:tcW w:w="1125" w:type="dxa"/>
+            <w:tcW w:w="1127" w:type="dxa"/>
             <w:tcBorders>
               <w:top w:val="single" w:sz="4" w:space="0" w:color="000000"/>
               <w:left w:val="single" w:sz="4" w:space="0" w:color="000000"/>
@@ -6205,7 +6808,7 @@
         </w:tc>
         <w:tc>
           <w:tcPr>
-            <w:tcW w:w="1036" w:type="dxa"/>
+            <w:tcW w:w="1038" w:type="dxa"/>
             <w:tcBorders>
               <w:top w:val="single" w:sz="4" w:space="0" w:color="000000"/>
               <w:left w:val="single" w:sz="4" w:space="0" w:color="000000"/>
@@ -6239,7 +6842,7 @@
         </w:tc>
         <w:tc>
           <w:tcPr>
-            <w:tcW w:w="1140" w:type="dxa"/>
+            <w:tcW w:w="1138" w:type="dxa"/>
             <w:tcBorders>
               <w:top w:val="single" w:sz="4" w:space="0" w:color="000000"/>
               <w:left w:val="single" w:sz="4" w:space="0" w:color="000000"/>
@@ -6373,7 +6976,7 @@
         </w:tc>
         <w:tc>
           <w:tcPr>
-            <w:tcW w:w="1019" w:type="dxa"/>
+            <w:tcW w:w="1017" w:type="dxa"/>
             <w:tcBorders>
               <w:top w:val="single" w:sz="4" w:space="0" w:color="000000"/>
               <w:left w:val="single" w:sz="4" w:space="0" w:color="000000"/>
@@ -6400,27 +7003,13 @@
                 <w:sz w:val="18"/>
                 <w:szCs w:val="18"/>
               </w:rPr>
-              <w:t>{</w:t>
-            </w:r>
-            <w:r>
-              <w:rPr>
-                <w:sz w:val="18"/>
-                <w:szCs w:val="18"/>
-              </w:rPr>
-              <w:t>d</w:t>
-            </w:r>
-            <w:r>
-              <w:rPr>
-                <w:sz w:val="18"/>
-                <w:szCs w:val="18"/>
-              </w:rPr>
-              <w:t>ans_a}</w:t>
-            </w:r>
-          </w:p>
-        </w:tc>
-        <w:tc>
-          <w:tcPr>
-            <w:tcW w:w="1125" w:type="dxa"/>
+              <w:t>{dans_a}</w:t>
+            </w:r>
+          </w:p>
+        </w:tc>
+        <w:tc>
+          <w:tcPr>
+            <w:tcW w:w="1127" w:type="dxa"/>
             <w:tcBorders>
               <w:top w:val="single" w:sz="4" w:space="0" w:color="000000"/>
               <w:left w:val="single" w:sz="4" w:space="0" w:color="000000"/>
@@ -6447,21 +7036,7 @@
                 <w:sz w:val="18"/>
                 <w:szCs w:val="18"/>
               </w:rPr>
-              <w:t>{</w:t>
-            </w:r>
-            <w:r>
-              <w:rPr>
-                <w:sz w:val="18"/>
-                <w:szCs w:val="18"/>
-              </w:rPr>
-              <w:t>d</w:t>
-            </w:r>
-            <w:r>
-              <w:rPr>
-                <w:sz w:val="18"/>
-                <w:szCs w:val="18"/>
-              </w:rPr>
-              <w:t>ans_b}</w:t>
+              <w:t>{dans_b}</w:t>
             </w:r>
           </w:p>
         </w:tc>
@@ -6494,21 +7069,7 @@
                 <w:sz w:val="18"/>
                 <w:szCs w:val="18"/>
               </w:rPr>
-              <w:t>{</w:t>
-            </w:r>
-            <w:r>
-              <w:rPr>
-                <w:sz w:val="18"/>
-                <w:szCs w:val="18"/>
-              </w:rPr>
-              <w:t>d</w:t>
-            </w:r>
-            <w:r>
-              <w:rPr>
-                <w:sz w:val="18"/>
-                <w:szCs w:val="18"/>
-              </w:rPr>
-              <w:t>ans_c}</w:t>
+              <w:t>{dans_c}</w:t>
             </w:r>
           </w:p>
         </w:tc>
@@ -6541,27 +7102,13 @@
                 <w:sz w:val="18"/>
                 <w:szCs w:val="18"/>
               </w:rPr>
-              <w:t>{</w:t>
-            </w:r>
-            <w:r>
-              <w:rPr>
-                <w:sz w:val="18"/>
-                <w:szCs w:val="18"/>
-              </w:rPr>
-              <w:t>d</w:t>
-            </w:r>
-            <w:r>
-              <w:rPr>
-                <w:sz w:val="18"/>
-                <w:szCs w:val="18"/>
-              </w:rPr>
-              <w:t>ans_d}</w:t>
-            </w:r>
-          </w:p>
-        </w:tc>
-        <w:tc>
-          <w:tcPr>
-            <w:tcW w:w="1036" w:type="dxa"/>
+              <w:t>{dans_d}</w:t>
+            </w:r>
+          </w:p>
+        </w:tc>
+        <w:tc>
+          <w:tcPr>
+            <w:tcW w:w="1038" w:type="dxa"/>
             <w:tcBorders>
               <w:top w:val="single" w:sz="4" w:space="0" w:color="000000"/>
               <w:left w:val="single" w:sz="4" w:space="0" w:color="000000"/>
@@ -6588,27 +7135,13 @@
                 <w:sz w:val="18"/>
                 <w:szCs w:val="18"/>
               </w:rPr>
-              <w:t>{</w:t>
-            </w:r>
-            <w:r>
-              <w:rPr>
-                <w:sz w:val="18"/>
-                <w:szCs w:val="18"/>
-              </w:rPr>
-              <w:t>s</w:t>
-            </w:r>
-            <w:r>
-              <w:rPr>
-                <w:sz w:val="18"/>
-                <w:szCs w:val="18"/>
-              </w:rPr>
-              <w:t>ans_a}</w:t>
-            </w:r>
-          </w:p>
-        </w:tc>
-        <w:tc>
-          <w:tcPr>
-            <w:tcW w:w="1140" w:type="dxa"/>
+              <w:t>{sans_a}</w:t>
+            </w:r>
+          </w:p>
+        </w:tc>
+        <w:tc>
+          <w:tcPr>
+            <w:tcW w:w="1138" w:type="dxa"/>
             <w:tcBorders>
               <w:top w:val="single" w:sz="4" w:space="0" w:color="000000"/>
               <w:left w:val="single" w:sz="4" w:space="0" w:color="000000"/>
@@ -6635,21 +7168,7 @@
                 <w:sz w:val="18"/>
                 <w:szCs w:val="18"/>
               </w:rPr>
-              <w:t>{</w:t>
-            </w:r>
-            <w:r>
-              <w:rPr>
-                <w:sz w:val="18"/>
-                <w:szCs w:val="18"/>
-              </w:rPr>
-              <w:t>s</w:t>
-            </w:r>
-            <w:r>
-              <w:rPr>
-                <w:sz w:val="18"/>
-                <w:szCs w:val="18"/>
-              </w:rPr>
-              <w:t>ans_b}</w:t>
+              <w:t>{sans_b}</w:t>
             </w:r>
           </w:p>
         </w:tc>
@@ -6682,21 +7201,7 @@
                 <w:sz w:val="18"/>
                 <w:szCs w:val="18"/>
               </w:rPr>
-              <w:t>{</w:t>
-            </w:r>
-            <w:r>
-              <w:rPr>
-                <w:sz w:val="18"/>
-                <w:szCs w:val="18"/>
-              </w:rPr>
-              <w:t>s</w:t>
-            </w:r>
-            <w:r>
-              <w:rPr>
-                <w:sz w:val="18"/>
-                <w:szCs w:val="18"/>
-              </w:rPr>
-              <w:t>ans_c}</w:t>
+              <w:t>{sans_c}</w:t>
             </w:r>
           </w:p>
         </w:tc>
@@ -6730,35 +7235,7 @@
                 <w:sz w:val="18"/>
                 <w:szCs w:val="18"/>
               </w:rPr>
-              <w:t>{</w:t>
-            </w:r>
-            <w:r>
-              <w:rPr>
-                <w:sz w:val="18"/>
-                <w:szCs w:val="18"/>
-              </w:rPr>
-              <w:t>s</w:t>
-            </w:r>
-            <w:r>
-              <w:rPr>
-                <w:sz w:val="18"/>
-                <w:szCs w:val="18"/>
-              </w:rPr>
-              <w:t>ans_d}{/griglia</w:t>
-            </w:r>
-            <w:r>
-              <w:rPr>
-                <w:sz w:val="18"/>
-                <w:szCs w:val="18"/>
-              </w:rPr>
-              <w:t>4</w:t>
-            </w:r>
-            <w:r>
-              <w:rPr>
-                <w:sz w:val="18"/>
-                <w:szCs w:val="18"/>
-              </w:rPr>
-              <w:t>}</w:t>
+              <w:t>{sans_d}{/griglia4}</w:t>
             </w:r>
           </w:p>
         </w:tc>
@@ -6819,14 +7296,14 @@
         <w:tblLook w:val="0000" w:noHBand="0" w:noVBand="0" w:firstColumn="0" w:lastRow="0" w:lastColumn="0" w:firstRow="0"/>
       </w:tblPr>
       <w:tblGrid>
-        <w:gridCol w:w="8471"/>
-        <w:gridCol w:w="1138"/>
+        <w:gridCol w:w="8473"/>
+        <w:gridCol w:w="1136"/>
       </w:tblGrid>
       <w:tr>
         <w:trPr/>
         <w:tc>
           <w:tcPr>
-            <w:tcW w:w="8471" w:type="dxa"/>
+            <w:tcW w:w="8473" w:type="dxa"/>
             <w:tcBorders>
               <w:top w:val="single" w:sz="4" w:space="0" w:color="000000"/>
               <w:left w:val="single" w:sz="4" w:space="0" w:color="000000"/>
@@ -6857,7 +7334,7 @@
         </w:tc>
         <w:tc>
           <w:tcPr>
-            <w:tcW w:w="1138" w:type="dxa"/>
+            <w:tcW w:w="1136" w:type="dxa"/>
             <w:tcBorders>
               <w:top w:val="single" w:sz="4" w:space="0" w:color="000000"/>
               <w:left w:val="single" w:sz="4" w:space="0" w:color="000000"/>
@@ -6890,25 +7367,7 @@
                 <w:sz w:val="18"/>
                 <w:szCs w:val="18"/>
               </w:rPr>
-              <w:t>{</w:t>
-            </w:r>
-            <w:r>
-              <w:rPr>
-                <w:b/>
-                <w:bCs/>
-                <w:sz w:val="18"/>
-                <w:szCs w:val="18"/>
-              </w:rPr>
-              <w:t>d</w:t>
-            </w:r>
-            <w:r>
-              <w:rPr>
-                <w:b/>
-                <w:bCs/>
-                <w:sz w:val="18"/>
-                <w:szCs w:val="18"/>
-              </w:rPr>
-              <w:t>ans}{/griglia5}</w:t>
+              <w:t>{dans}{/griglia5}</w:t>
             </w:r>
           </w:p>
         </w:tc>
@@ -7050,14 +7509,14 @@
         <w:tblLook w:val="0600" w:noHBand="1" w:noVBand="1" w:firstColumn="0" w:lastRow="0" w:lastColumn="0" w:firstRow="0"/>
       </w:tblPr>
       <w:tblGrid>
-        <w:gridCol w:w="1049"/>
-        <w:gridCol w:w="8280"/>
+        <w:gridCol w:w="1047"/>
+        <w:gridCol w:w="8282"/>
       </w:tblGrid>
       <w:tr>
         <w:trPr/>
         <w:tc>
           <w:tcPr>
-            <w:tcW w:w="1049" w:type="dxa"/>
+            <w:tcW w:w="1047" w:type="dxa"/>
             <w:tcBorders>
               <w:top w:val="single" w:sz="8" w:space="0" w:color="000000"/>
               <w:left w:val="single" w:sz="8" w:space="0" w:color="000000"/>
@@ -7074,23 +7533,22 @@
                 <w:ilvl w:val="0"/>
                 <w:numId w:val="11"/>
               </w:numPr>
-              <w:pBdr/>
-              <w:rPr>
-                <w:sz w:val="24"/>
-                <w:szCs w:val="24"/>
-              </w:rPr>
-            </w:pPr>
-            <w:r>
-              <w:rPr>
-                <w:sz w:val="24"/>
-                <w:szCs w:val="24"/>
-              </w:rPr>
-            </w:r>
-          </w:p>
-        </w:tc>
-        <w:tc>
-          <w:tcPr>
-            <w:tcW w:w="8280" w:type="dxa"/>
+              <w:rPr>
+                <w:sz w:val="24"/>
+                <w:szCs w:val="24"/>
+              </w:rPr>
+            </w:pPr>
+            <w:r>
+              <w:rPr>
+                <w:sz w:val="24"/>
+                <w:szCs w:val="24"/>
+              </w:rPr>
+            </w:r>
+          </w:p>
+        </w:tc>
+        <w:tc>
+          <w:tcPr>
+            <w:tcW w:w="8282" w:type="dxa"/>
             <w:tcBorders>
               <w:top w:val="single" w:sz="8" w:space="0" w:color="000000"/>
               <w:left w:val="single" w:sz="8" w:space="0" w:color="000000"/>
@@ -7194,7 +7652,7 @@
         <w:trPr/>
         <w:tc>
           <w:tcPr>
-            <w:tcW w:w="1049" w:type="dxa"/>
+            <w:tcW w:w="1047" w:type="dxa"/>
             <w:tcBorders>
               <w:top w:val="single" w:sz="8" w:space="0" w:color="000000"/>
               <w:left w:val="single" w:sz="8" w:space="0" w:color="000000"/>
@@ -7211,23 +7669,22 @@
                 <w:ilvl w:val="0"/>
                 <w:numId w:val="15"/>
               </w:numPr>
-              <w:pBdr/>
-              <w:rPr>
-                <w:sz w:val="24"/>
-                <w:szCs w:val="24"/>
-              </w:rPr>
-            </w:pPr>
-            <w:r>
-              <w:rPr>
-                <w:sz w:val="24"/>
-                <w:szCs w:val="24"/>
-              </w:rPr>
-            </w:r>
-          </w:p>
-        </w:tc>
-        <w:tc>
-          <w:tcPr>
-            <w:tcW w:w="8280" w:type="dxa"/>
+              <w:rPr>
+                <w:sz w:val="24"/>
+                <w:szCs w:val="24"/>
+              </w:rPr>
+            </w:pPr>
+            <w:r>
+              <w:rPr>
+                <w:sz w:val="24"/>
+                <w:szCs w:val="24"/>
+              </w:rPr>
+            </w:r>
+          </w:p>
+        </w:tc>
+        <w:tc>
+          <w:tcPr>
+            <w:tcW w:w="8282" w:type="dxa"/>
             <w:tcBorders>
               <w:top w:val="single" w:sz="8" w:space="0" w:color="000000"/>
               <w:left w:val="single" w:sz="8" w:space="0" w:color="000000"/>
@@ -7259,7 +7716,7 @@
         <w:trPr/>
         <w:tc>
           <w:tcPr>
-            <w:tcW w:w="1049" w:type="dxa"/>
+            <w:tcW w:w="1047" w:type="dxa"/>
             <w:tcBorders>
               <w:top w:val="single" w:sz="8" w:space="0" w:color="000000"/>
               <w:left w:val="single" w:sz="8" w:space="0" w:color="000000"/>
@@ -7276,23 +7733,22 @@
                 <w:ilvl w:val="0"/>
                 <w:numId w:val="14"/>
               </w:numPr>
-              <w:pBdr/>
-              <w:rPr>
-                <w:sz w:val="24"/>
-                <w:szCs w:val="24"/>
-              </w:rPr>
-            </w:pPr>
-            <w:r>
-              <w:rPr>
-                <w:sz w:val="24"/>
-                <w:szCs w:val="24"/>
-              </w:rPr>
-            </w:r>
-          </w:p>
-        </w:tc>
-        <w:tc>
-          <w:tcPr>
-            <w:tcW w:w="8280" w:type="dxa"/>
+              <w:rPr>
+                <w:sz w:val="24"/>
+                <w:szCs w:val="24"/>
+              </w:rPr>
+            </w:pPr>
+            <w:r>
+              <w:rPr>
+                <w:sz w:val="24"/>
+                <w:szCs w:val="24"/>
+              </w:rPr>
+            </w:r>
+          </w:p>
+        </w:tc>
+        <w:tc>
+          <w:tcPr>
+            <w:tcW w:w="8282" w:type="dxa"/>
             <w:tcBorders>
               <w:top w:val="single" w:sz="8" w:space="0" w:color="000000"/>
               <w:left w:val="single" w:sz="8" w:space="0" w:color="000000"/>
@@ -7324,7 +7780,7 @@
         <w:trPr/>
         <w:tc>
           <w:tcPr>
-            <w:tcW w:w="1049" w:type="dxa"/>
+            <w:tcW w:w="1047" w:type="dxa"/>
             <w:tcBorders>
               <w:top w:val="single" w:sz="8" w:space="0" w:color="000000"/>
               <w:left w:val="single" w:sz="8" w:space="0" w:color="000000"/>
@@ -7341,23 +7797,22 @@
                 <w:ilvl w:val="0"/>
                 <w:numId w:val="12"/>
               </w:numPr>
-              <w:pBdr/>
-              <w:rPr>
-                <w:sz w:val="24"/>
-                <w:szCs w:val="24"/>
-              </w:rPr>
-            </w:pPr>
-            <w:r>
-              <w:rPr>
-                <w:sz w:val="24"/>
-                <w:szCs w:val="24"/>
-              </w:rPr>
-            </w:r>
-          </w:p>
-        </w:tc>
-        <w:tc>
-          <w:tcPr>
-            <w:tcW w:w="8280" w:type="dxa"/>
+              <w:rPr>
+                <w:sz w:val="24"/>
+                <w:szCs w:val="24"/>
+              </w:rPr>
+            </w:pPr>
+            <w:r>
+              <w:rPr>
+                <w:sz w:val="24"/>
+                <w:szCs w:val="24"/>
+              </w:rPr>
+            </w:r>
+          </w:p>
+        </w:tc>
+        <w:tc>
+          <w:tcPr>
+            <w:tcW w:w="8282" w:type="dxa"/>
             <w:tcBorders>
               <w:top w:val="single" w:sz="8" w:space="0" w:color="000000"/>
               <w:left w:val="single" w:sz="8" w:space="0" w:color="000000"/>
@@ -7389,7 +7844,7 @@
         <w:trPr/>
         <w:tc>
           <w:tcPr>
-            <w:tcW w:w="1049" w:type="dxa"/>
+            <w:tcW w:w="1047" w:type="dxa"/>
             <w:tcBorders>
               <w:top w:val="single" w:sz="8" w:space="0" w:color="000000"/>
               <w:left w:val="single" w:sz="8" w:space="0" w:color="000000"/>
@@ -7406,23 +7861,22 @@
                 <w:ilvl w:val="0"/>
                 <w:numId w:val="16"/>
               </w:numPr>
-              <w:pBdr/>
-              <w:rPr>
-                <w:sz w:val="24"/>
-                <w:szCs w:val="24"/>
-              </w:rPr>
-            </w:pPr>
-            <w:r>
-              <w:rPr>
-                <w:sz w:val="24"/>
-                <w:szCs w:val="24"/>
-              </w:rPr>
-            </w:r>
-          </w:p>
-        </w:tc>
-        <w:tc>
-          <w:tcPr>
-            <w:tcW w:w="8280" w:type="dxa"/>
+              <w:rPr>
+                <w:sz w:val="24"/>
+                <w:szCs w:val="24"/>
+              </w:rPr>
+            </w:pPr>
+            <w:r>
+              <w:rPr>
+                <w:sz w:val="24"/>
+                <w:szCs w:val="24"/>
+              </w:rPr>
+            </w:r>
+          </w:p>
+        </w:tc>
+        <w:tc>
+          <w:tcPr>
+            <w:tcW w:w="8282" w:type="dxa"/>
             <w:tcBorders>
               <w:top w:val="single" w:sz="8" w:space="0" w:color="000000"/>
               <w:left w:val="single" w:sz="8" w:space="0" w:color="000000"/>
@@ -7454,7 +7908,7 @@
         <w:trPr/>
         <w:tc>
           <w:tcPr>
-            <w:tcW w:w="1049" w:type="dxa"/>
+            <w:tcW w:w="1047" w:type="dxa"/>
             <w:tcBorders>
               <w:top w:val="single" w:sz="8" w:space="0" w:color="000000"/>
               <w:left w:val="single" w:sz="8" w:space="0" w:color="000000"/>
@@ -7471,23 +7925,22 @@
                 <w:ilvl w:val="0"/>
                 <w:numId w:val="5"/>
               </w:numPr>
-              <w:pBdr/>
-              <w:rPr>
-                <w:sz w:val="24"/>
-                <w:szCs w:val="24"/>
-              </w:rPr>
-            </w:pPr>
-            <w:r>
-              <w:rPr>
-                <w:sz w:val="24"/>
-                <w:szCs w:val="24"/>
-              </w:rPr>
-            </w:r>
-          </w:p>
-        </w:tc>
-        <w:tc>
-          <w:tcPr>
-            <w:tcW w:w="8280" w:type="dxa"/>
+              <w:rPr>
+                <w:sz w:val="24"/>
+                <w:szCs w:val="24"/>
+              </w:rPr>
+            </w:pPr>
+            <w:r>
+              <w:rPr>
+                <w:sz w:val="24"/>
+                <w:szCs w:val="24"/>
+              </w:rPr>
+            </w:r>
+          </w:p>
+        </w:tc>
+        <w:tc>
+          <w:tcPr>
+            <w:tcW w:w="8282" w:type="dxa"/>
             <w:tcBorders>
               <w:top w:val="single" w:sz="8" w:space="0" w:color="000000"/>
               <w:left w:val="single" w:sz="8" w:space="0" w:color="000000"/>
@@ -7519,7 +7972,7 @@
         <w:trPr/>
         <w:tc>
           <w:tcPr>
-            <w:tcW w:w="1049" w:type="dxa"/>
+            <w:tcW w:w="1047" w:type="dxa"/>
             <w:tcBorders>
               <w:top w:val="single" w:sz="8" w:space="0" w:color="000000"/>
               <w:left w:val="single" w:sz="8" w:space="0" w:color="000000"/>
@@ -7536,23 +7989,22 @@
                 <w:ilvl w:val="0"/>
                 <w:numId w:val="10"/>
               </w:numPr>
-              <w:pBdr/>
-              <w:rPr>
-                <w:sz w:val="24"/>
-                <w:szCs w:val="24"/>
-              </w:rPr>
-            </w:pPr>
-            <w:r>
-              <w:rPr>
-                <w:sz w:val="24"/>
-                <w:szCs w:val="24"/>
-              </w:rPr>
-            </w:r>
-          </w:p>
-        </w:tc>
-        <w:tc>
-          <w:tcPr>
-            <w:tcW w:w="8280" w:type="dxa"/>
+              <w:rPr>
+                <w:sz w:val="24"/>
+                <w:szCs w:val="24"/>
+              </w:rPr>
+            </w:pPr>
+            <w:r>
+              <w:rPr>
+                <w:sz w:val="24"/>
+                <w:szCs w:val="24"/>
+              </w:rPr>
+            </w:r>
+          </w:p>
+        </w:tc>
+        <w:tc>
+          <w:tcPr>
+            <w:tcW w:w="8282" w:type="dxa"/>
             <w:tcBorders>
               <w:top w:val="single" w:sz="8" w:space="0" w:color="000000"/>
               <w:left w:val="single" w:sz="8" w:space="0" w:color="000000"/>
@@ -7584,7 +8036,7 @@
         <w:trPr/>
         <w:tc>
           <w:tcPr>
-            <w:tcW w:w="1049" w:type="dxa"/>
+            <w:tcW w:w="1047" w:type="dxa"/>
             <w:tcBorders>
               <w:top w:val="single" w:sz="8" w:space="0" w:color="000000"/>
               <w:left w:val="single" w:sz="8" w:space="0" w:color="000000"/>
@@ -7601,23 +8053,22 @@
                 <w:ilvl w:val="0"/>
                 <w:numId w:val="19"/>
               </w:numPr>
-              <w:pBdr/>
-              <w:rPr>
-                <w:sz w:val="24"/>
-                <w:szCs w:val="24"/>
-              </w:rPr>
-            </w:pPr>
-            <w:r>
-              <w:rPr>
-                <w:sz w:val="24"/>
-                <w:szCs w:val="24"/>
-              </w:rPr>
-            </w:r>
-          </w:p>
-        </w:tc>
-        <w:tc>
-          <w:tcPr>
-            <w:tcW w:w="8280" w:type="dxa"/>
+              <w:rPr>
+                <w:sz w:val="24"/>
+                <w:szCs w:val="24"/>
+              </w:rPr>
+            </w:pPr>
+            <w:r>
+              <w:rPr>
+                <w:sz w:val="24"/>
+                <w:szCs w:val="24"/>
+              </w:rPr>
+            </w:r>
+          </w:p>
+        </w:tc>
+        <w:tc>
+          <w:tcPr>
+            <w:tcW w:w="8282" w:type="dxa"/>
             <w:tcBorders>
               <w:top w:val="single" w:sz="8" w:space="0" w:color="000000"/>
               <w:left w:val="single" w:sz="8" w:space="0" w:color="000000"/>
@@ -7698,14 +8149,14 @@
         <w:tblLook w:val="0600" w:noHBand="1" w:noVBand="1" w:firstColumn="0" w:lastRow="0" w:lastColumn="0" w:firstRow="0"/>
       </w:tblPr>
       <w:tblGrid>
-        <w:gridCol w:w="1049"/>
-        <w:gridCol w:w="8280"/>
+        <w:gridCol w:w="1047"/>
+        <w:gridCol w:w="8282"/>
       </w:tblGrid>
       <w:tr>
         <w:trPr/>
         <w:tc>
           <w:tcPr>
-            <w:tcW w:w="1049" w:type="dxa"/>
+            <w:tcW w:w="1047" w:type="dxa"/>
             <w:tcBorders>
               <w:top w:val="single" w:sz="8" w:space="0" w:color="000000"/>
               <w:left w:val="single" w:sz="8" w:space="0" w:color="000000"/>
@@ -7737,7 +8188,7 @@
         </w:tc>
         <w:tc>
           <w:tcPr>
-            <w:tcW w:w="8280" w:type="dxa"/>
+            <w:tcW w:w="8282" w:type="dxa"/>
             <w:tcBorders>
               <w:top w:val="single" w:sz="8" w:space="0" w:color="000000"/>
               <w:left w:val="single" w:sz="8" w:space="0" w:color="000000"/>
@@ -7769,7 +8220,7 @@
         <w:trPr/>
         <w:tc>
           <w:tcPr>
-            <w:tcW w:w="1049" w:type="dxa"/>
+            <w:tcW w:w="1047" w:type="dxa"/>
             <w:tcBorders>
               <w:top w:val="single" w:sz="8" w:space="0" w:color="000000"/>
               <w:left w:val="single" w:sz="8" w:space="0" w:color="000000"/>
@@ -7801,7 +8252,7 @@
         </w:tc>
         <w:tc>
           <w:tcPr>
-            <w:tcW w:w="8280" w:type="dxa"/>
+            <w:tcW w:w="8282" w:type="dxa"/>
             <w:tcBorders>
               <w:top w:val="single" w:sz="8" w:space="0" w:color="000000"/>
               <w:left w:val="single" w:sz="8" w:space="0" w:color="000000"/>
@@ -7833,7 +8284,7 @@
         <w:trPr/>
         <w:tc>
           <w:tcPr>
-            <w:tcW w:w="1049" w:type="dxa"/>
+            <w:tcW w:w="1047" w:type="dxa"/>
             <w:tcBorders>
               <w:top w:val="single" w:sz="8" w:space="0" w:color="000000"/>
               <w:left w:val="single" w:sz="8" w:space="0" w:color="000000"/>
@@ -7865,7 +8316,7 @@
         </w:tc>
         <w:tc>
           <w:tcPr>
-            <w:tcW w:w="8280" w:type="dxa"/>
+            <w:tcW w:w="8282" w:type="dxa"/>
             <w:tcBorders>
               <w:top w:val="single" w:sz="8" w:space="0" w:color="000000"/>
               <w:left w:val="single" w:sz="8" w:space="0" w:color="000000"/>
@@ -7897,7 +8348,7 @@
         <w:trPr/>
         <w:tc>
           <w:tcPr>
-            <w:tcW w:w="1049" w:type="dxa"/>
+            <w:tcW w:w="1047" w:type="dxa"/>
             <w:tcBorders>
               <w:top w:val="single" w:sz="8" w:space="0" w:color="000000"/>
               <w:left w:val="single" w:sz="8" w:space="0" w:color="000000"/>
@@ -7929,7 +8380,7 @@
         </w:tc>
         <w:tc>
           <w:tcPr>
-            <w:tcW w:w="8280" w:type="dxa"/>
+            <w:tcW w:w="8282" w:type="dxa"/>
             <w:tcBorders>
               <w:top w:val="single" w:sz="8" w:space="0" w:color="000000"/>
               <w:left w:val="single" w:sz="8" w:space="0" w:color="000000"/>
@@ -7961,7 +8412,7 @@
         <w:trPr/>
         <w:tc>
           <w:tcPr>
-            <w:tcW w:w="1049" w:type="dxa"/>
+            <w:tcW w:w="1047" w:type="dxa"/>
             <w:tcBorders>
               <w:top w:val="single" w:sz="8" w:space="0" w:color="000000"/>
               <w:left w:val="single" w:sz="8" w:space="0" w:color="000000"/>
@@ -7993,7 +8444,7 @@
         </w:tc>
         <w:tc>
           <w:tcPr>
-            <w:tcW w:w="8280" w:type="dxa"/>
+            <w:tcW w:w="8282" w:type="dxa"/>
             <w:tcBorders>
               <w:top w:val="single" w:sz="8" w:space="0" w:color="000000"/>
               <w:left w:val="single" w:sz="8" w:space="0" w:color="000000"/>
@@ -8025,7 +8476,7 @@
         <w:trPr/>
         <w:tc>
           <w:tcPr>
-            <w:tcW w:w="1049" w:type="dxa"/>
+            <w:tcW w:w="1047" w:type="dxa"/>
             <w:tcBorders>
               <w:top w:val="single" w:sz="8" w:space="0" w:color="000000"/>
               <w:left w:val="single" w:sz="8" w:space="0" w:color="000000"/>
@@ -8057,7 +8508,7 @@
         </w:tc>
         <w:tc>
           <w:tcPr>
-            <w:tcW w:w="8280" w:type="dxa"/>
+            <w:tcW w:w="8282" w:type="dxa"/>
             <w:tcBorders>
               <w:top w:val="single" w:sz="8" w:space="0" w:color="000000"/>
               <w:left w:val="single" w:sz="8" w:space="0" w:color="000000"/>
@@ -8089,7 +8540,7 @@
         <w:trPr/>
         <w:tc>
           <w:tcPr>
-            <w:tcW w:w="1049" w:type="dxa"/>
+            <w:tcW w:w="1047" w:type="dxa"/>
             <w:tcBorders>
               <w:top w:val="single" w:sz="8" w:space="0" w:color="000000"/>
               <w:left w:val="single" w:sz="8" w:space="0" w:color="000000"/>
@@ -8121,7 +8572,7 @@
         </w:tc>
         <w:tc>
           <w:tcPr>
-            <w:tcW w:w="8280" w:type="dxa"/>
+            <w:tcW w:w="8282" w:type="dxa"/>
             <w:tcBorders>
               <w:top w:val="single" w:sz="8" w:space="0" w:color="000000"/>
               <w:left w:val="single" w:sz="8" w:space="0" w:color="000000"/>
@@ -8153,7 +8604,7 @@
         <w:trPr/>
         <w:tc>
           <w:tcPr>
-            <w:tcW w:w="1049" w:type="dxa"/>
+            <w:tcW w:w="1047" w:type="dxa"/>
             <w:tcBorders>
               <w:top w:val="single" w:sz="8" w:space="0" w:color="000000"/>
               <w:left w:val="single" w:sz="8" w:space="0" w:color="000000"/>
@@ -8185,7 +8636,7 @@
         </w:tc>
         <w:tc>
           <w:tcPr>
-            <w:tcW w:w="8280" w:type="dxa"/>
+            <w:tcW w:w="8282" w:type="dxa"/>
             <w:tcBorders>
               <w:top w:val="single" w:sz="8" w:space="0" w:color="000000"/>
               <w:left w:val="single" w:sz="8" w:space="0" w:color="000000"/>
@@ -8217,7 +8668,7 @@
         <w:trPr/>
         <w:tc>
           <w:tcPr>
-            <w:tcW w:w="1049" w:type="dxa"/>
+            <w:tcW w:w="1047" w:type="dxa"/>
             <w:tcBorders>
               <w:top w:val="single" w:sz="8" w:space="0" w:color="000000"/>
               <w:left w:val="single" w:sz="8" w:space="0" w:color="000000"/>
@@ -8249,7 +8700,7 @@
         </w:tc>
         <w:tc>
           <w:tcPr>
-            <w:tcW w:w="8280" w:type="dxa"/>
+            <w:tcW w:w="8282" w:type="dxa"/>
             <w:tcBorders>
               <w:top w:val="single" w:sz="8" w:space="0" w:color="000000"/>
               <w:left w:val="single" w:sz="8" w:space="0" w:color="000000"/>
@@ -8281,7 +8732,7 @@
         <w:trPr/>
         <w:tc>
           <w:tcPr>
-            <w:tcW w:w="1049" w:type="dxa"/>
+            <w:tcW w:w="1047" w:type="dxa"/>
             <w:tcBorders>
               <w:top w:val="single" w:sz="8" w:space="0" w:color="000000"/>
               <w:left w:val="single" w:sz="8" w:space="0" w:color="000000"/>
@@ -8313,7 +8764,7 @@
         </w:tc>
         <w:tc>
           <w:tcPr>
-            <w:tcW w:w="8280" w:type="dxa"/>
+            <w:tcW w:w="8282" w:type="dxa"/>
             <w:tcBorders>
               <w:top w:val="single" w:sz="8" w:space="0" w:color="000000"/>
               <w:left w:val="single" w:sz="8" w:space="0" w:color="000000"/>
@@ -9969,6 +10420,7 @@
             <w:pPr>
               <w:pStyle w:val="Normal"/>
               <w:widowControl w:val="false"/>
+              <w:suppressAutoHyphens w:val="true"/>
               <w:spacing w:lineRule="auto" w:line="319" w:before="0" w:after="0"/>
               <w:ind w:right="215" w:hanging="0"/>
               <w:jc w:val="center"/>
@@ -9991,17 +10443,16 @@
                 <w:bCs/>
                 <w:i w:val="false"/>
                 <w:iCs w:val="false"/>
-                <w:kern w:val="0"/>
-                <w:sz w:val="22"/>
-                <w:szCs w:val="22"/>
-                <w:lang w:val="it-IT" w:eastAsia="ja-JP" w:bidi="ar-SA"/>
-              </w:rPr>
-            </w:r>
-          </w:p>
-          <w:p>
-            <w:pPr>
-              <w:pStyle w:val="Normal"/>
-              <w:widowControl w:val="false"/>
+                <w:sz w:val="16"/>
+                <w:szCs w:val="16"/>
+              </w:rPr>
+            </w:r>
+          </w:p>
+          <w:p>
+            <w:pPr>
+              <w:pStyle w:val="Normal"/>
+              <w:widowControl w:val="false"/>
+              <w:suppressAutoHyphens w:val="true"/>
               <w:spacing w:lineRule="auto" w:line="319" w:before="0" w:after="0"/>
               <w:ind w:right="215" w:hanging="0"/>
               <w:jc w:val="center"/>
@@ -10041,7 +10492,8 @@
           <w:p>
             <w:pPr>
               <w:pStyle w:val="Normal"/>
-              <w:widowControl/>
+              <w:widowControl w:val="false"/>
+              <w:suppressAutoHyphens w:val="true"/>
               <w:spacing w:lineRule="auto" w:line="240" w:before="0" w:after="0"/>
               <w:jc w:val="center"/>
               <w:rPr>
@@ -10063,17 +10515,16 @@
                 <w:bCs/>
                 <w:i w:val="false"/>
                 <w:iCs w:val="false"/>
-                <w:kern w:val="0"/>
-                <w:sz w:val="22"/>
-                <w:szCs w:val="22"/>
-                <w:lang w:val="it-IT" w:eastAsia="ja-JP" w:bidi="ar-SA"/>
-              </w:rPr>
-            </w:r>
-          </w:p>
-          <w:p>
-            <w:pPr>
-              <w:pStyle w:val="Normal"/>
-              <w:widowControl/>
+                <w:sz w:val="20"/>
+                <w:szCs w:val="20"/>
+              </w:rPr>
+            </w:r>
+          </w:p>
+          <w:p>
+            <w:pPr>
+              <w:pStyle w:val="Normal"/>
+              <w:widowControl w:val="false"/>
+              <w:suppressAutoHyphens w:val="true"/>
               <w:spacing w:lineRule="auto" w:line="240" w:before="0" w:after="0"/>
               <w:jc w:val="center"/>
               <w:rPr>
@@ -10112,7 +10563,8 @@
           <w:p>
             <w:pPr>
               <w:pStyle w:val="Normal"/>
-              <w:widowControl/>
+              <w:widowControl w:val="false"/>
+              <w:suppressAutoHyphens w:val="true"/>
               <w:spacing w:lineRule="auto" w:line="240" w:before="0" w:after="0"/>
               <w:jc w:val="center"/>
               <w:rPr>
@@ -10134,17 +10586,16 @@
                 <w:bCs/>
                 <w:i w:val="false"/>
                 <w:iCs w:val="false"/>
-                <w:kern w:val="0"/>
-                <w:sz w:val="22"/>
-                <w:szCs w:val="22"/>
-                <w:lang w:val="it-IT" w:eastAsia="ja-JP" w:bidi="ar-SA"/>
-              </w:rPr>
-            </w:r>
-          </w:p>
-          <w:p>
-            <w:pPr>
-              <w:pStyle w:val="Normal"/>
-              <w:widowControl/>
+                <w:sz w:val="20"/>
+                <w:szCs w:val="20"/>
+              </w:rPr>
+            </w:r>
+          </w:p>
+          <w:p>
+            <w:pPr>
+              <w:pStyle w:val="Normal"/>
+              <w:widowControl w:val="false"/>
+              <w:suppressAutoHyphens w:val="true"/>
               <w:spacing w:lineRule="auto" w:line="240" w:before="0" w:after="0"/>
               <w:jc w:val="center"/>
               <w:rPr>
@@ -10177,7 +10628,8 @@
           <w:p>
             <w:pPr>
               <w:pStyle w:val="Normal"/>
-              <w:widowControl/>
+              <w:widowControl w:val="false"/>
+              <w:suppressAutoHyphens w:val="true"/>
               <w:spacing w:lineRule="auto" w:line="240" w:before="0" w:after="0"/>
               <w:jc w:val="center"/>
               <w:rPr>
@@ -10199,10 +10651,8 @@
                 <w:bCs/>
                 <w:i w:val="false"/>
                 <w:iCs w:val="false"/>
-                <w:kern w:val="0"/>
-                <w:sz w:val="22"/>
-                <w:szCs w:val="22"/>
-                <w:lang w:val="it-IT" w:eastAsia="ja-JP" w:bidi="ar-SA"/>
+                <w:sz w:val="16"/>
+                <w:szCs w:val="16"/>
               </w:rPr>
             </w:r>
           </w:p>
@@ -10221,7 +10671,8 @@
           <w:p>
             <w:pPr>
               <w:pStyle w:val="Normal"/>
-              <w:widowControl/>
+              <w:widowControl w:val="false"/>
+              <w:suppressAutoHyphens w:val="true"/>
               <w:spacing w:lineRule="auto" w:line="240" w:before="220" w:after="140"/>
               <w:jc w:val="center"/>
               <w:rPr>
@@ -10250,7 +10701,8 @@
           <w:p>
             <w:pPr>
               <w:pStyle w:val="Normal"/>
-              <w:widowControl/>
+              <w:widowControl w:val="false"/>
+              <w:suppressAutoHyphens w:val="true"/>
               <w:spacing w:lineRule="auto" w:line="240" w:before="220" w:after="140"/>
               <w:jc w:val="center"/>
               <w:rPr>
@@ -10279,7 +10731,8 @@
           <w:p>
             <w:pPr>
               <w:pStyle w:val="Normal"/>
-              <w:widowControl/>
+              <w:widowControl w:val="false"/>
+              <w:suppressAutoHyphens w:val="true"/>
               <w:bidi w:val="0"/>
               <w:spacing w:lineRule="auto" w:line="240" w:beforeAutospacing="0" w:before="0" w:afterAutospacing="0" w:after="0"/>
               <w:ind w:left="0" w:right="0" w:hanging="0"/>
@@ -10287,6 +10740,54 @@
               <w:rPr>
                 <w:sz w:val="24"/>
                 <w:szCs w:val="24"/>
+              </w:rPr>
+            </w:pPr>
+            <w:r>
+              <w:rPr>
+                <w:sz w:val="24"/>
+                <w:szCs w:val="24"/>
+              </w:rPr>
+            </w:r>
+          </w:p>
+          <w:p>
+            <w:pPr>
+              <w:pStyle w:val="Normal"/>
+              <w:widowControl w:val="false"/>
+              <w:suppressAutoHyphens w:val="true"/>
+              <w:bidi w:val="0"/>
+              <w:spacing w:lineRule="auto" w:line="240" w:beforeAutospacing="0" w:before="0" w:afterAutospacing="0" w:after="0"/>
+              <w:ind w:left="0" w:right="0" w:hanging="0"/>
+              <w:jc w:val="center"/>
+              <w:rPr>
+                <w:rFonts w:ascii="Arial" w:hAnsi="Arial" w:eastAsia="Arial" w:cs="Arial"/>
+                <w:kern w:val="0"/>
+                <w:lang w:val="it-IT" w:eastAsia="ja-JP" w:bidi="ar-SA"/>
+              </w:rPr>
+            </w:pPr>
+            <w:r>
+              <w:rPr>
+                <w:rFonts w:eastAsia="Arial" w:cs="Arial"/>
+                <w:kern w:val="0"/>
+                <w:sz w:val="24"/>
+                <w:szCs w:val="24"/>
+                <w:lang w:val="it-IT" w:eastAsia="ja-JP" w:bidi="ar-SA"/>
+              </w:rPr>
+              <w:t>{/firme}</w:t>
+            </w:r>
+          </w:p>
+          <w:p>
+            <w:pPr>
+              <w:pStyle w:val="Normal"/>
+              <w:widowControl w:val="false"/>
+              <w:suppressAutoHyphens w:val="true"/>
+              <w:spacing w:lineRule="auto" w:line="240" w:before="0" w:after="0"/>
+              <w:jc w:val="center"/>
+              <w:rPr>
+                <w:rFonts w:ascii="Arial" w:hAnsi="Arial" w:eastAsia="Arial" w:cs="Arial"/>
+                <w:kern w:val="0"/>
+                <w:sz w:val="22"/>
+                <w:szCs w:val="22"/>
+                <w:lang w:val="it-IT" w:eastAsia="ja-JP" w:bidi="ar-SA"/>
               </w:rPr>
             </w:pPr>
             <w:r>
@@ -10302,32 +10803,8 @@
           <w:p>
             <w:pPr>
               <w:pStyle w:val="Normal"/>
-              <w:widowControl/>
-              <w:bidi w:val="0"/>
-              <w:spacing w:lineRule="auto" w:line="240" w:beforeAutospacing="0" w:before="0" w:afterAutospacing="0" w:after="0"/>
-              <w:ind w:left="0" w:right="0" w:hanging="0"/>
-              <w:jc w:val="center"/>
-              <w:rPr>
-                <w:rFonts w:ascii="Arial" w:hAnsi="Arial" w:eastAsia="Arial" w:cs="Arial"/>
-                <w:kern w:val="0"/>
-                <w:lang w:val="it-IT" w:eastAsia="ja-JP" w:bidi="ar-SA"/>
-              </w:rPr>
-            </w:pPr>
-            <w:r>
-              <w:rPr>
-                <w:rFonts w:eastAsia="Arial" w:cs="Arial"/>
-                <w:kern w:val="0"/>
-                <w:sz w:val="24"/>
-                <w:szCs w:val="24"/>
-                <w:lang w:val="it-IT" w:eastAsia="ja-JP" w:bidi="ar-SA"/>
-              </w:rPr>
-              <w:t>{/firme}</w:t>
-            </w:r>
-          </w:p>
-          <w:p>
-            <w:pPr>
-              <w:pStyle w:val="Normal"/>
-              <w:widowControl/>
+              <w:widowControl w:val="false"/>
+              <w:suppressAutoHyphens w:val="true"/>
               <w:spacing w:lineRule="auto" w:line="240" w:before="0" w:after="0"/>
               <w:jc w:val="center"/>
               <w:rPr>
@@ -10348,30 +10825,6 @@
               </w:rPr>
             </w:r>
           </w:p>
-          <w:p>
-            <w:pPr>
-              <w:pStyle w:val="Normal"/>
-              <w:widowControl/>
-              <w:spacing w:lineRule="auto" w:line="240" w:before="0" w:after="0"/>
-              <w:jc w:val="center"/>
-              <w:rPr>
-                <w:rFonts w:ascii="Arial" w:hAnsi="Arial" w:eastAsia="Arial" w:cs="Arial"/>
-                <w:kern w:val="0"/>
-                <w:sz w:val="22"/>
-                <w:szCs w:val="22"/>
-                <w:lang w:val="it-IT" w:eastAsia="ja-JP" w:bidi="ar-SA"/>
-              </w:rPr>
-            </w:pPr>
-            <w:r>
-              <w:rPr>
-                <w:rFonts w:eastAsia="Arial" w:cs="Arial"/>
-                <w:kern w:val="0"/>
-                <w:sz w:val="22"/>
-                <w:szCs w:val="22"/>
-                <w:lang w:val="it-IT" w:eastAsia="ja-JP" w:bidi="ar-SA"/>
-              </w:rPr>
-            </w:r>
-          </w:p>
         </w:tc>
       </w:tr>
     </w:tbl>
@@ -10788,9 +11241,9 @@
           <w:szCs w:val="24"/>
         </w:rPr>
       </w:r>
-      <w:bookmarkStart w:id="4" w:name="_vvn01rx4xgpj"/>
       <w:bookmarkStart w:id="5" w:name="_vvn01rx4xgpj"/>
-      <w:bookmarkEnd w:id="5"/>
+      <w:bookmarkStart w:id="6" w:name="_vvn01rx4xgpj"/>
+      <w:bookmarkEnd w:id="6"/>
     </w:p>
     <w:p>
       <w:pPr>
@@ -10816,9 +11269,9 @@
       <w:r>
         <w:rPr/>
       </w:r>
-      <w:bookmarkStart w:id="6" w:name="_ygn4l66j1a0k"/>
       <w:bookmarkStart w:id="7" w:name="_ygn4l66j1a0k"/>
-      <w:bookmarkEnd w:id="7"/>
+      <w:bookmarkStart w:id="8" w:name="_ygn4l66j1a0k"/>
+      <w:bookmarkEnd w:id="8"/>
     </w:p>
     <w:sectPr>
       <w:type w:val="nextPage"/>
@@ -11727,6 +12180,7 @@
         <w:vertAlign w:val="baseline"/>
         <w:position w:val="0"/>
         <w:sz w:val="22"/>
+        <w:sz w:val="22"/>
         <w:rFonts w:ascii="Noto Sans Symbols" w:hAnsi="Noto Sans Symbols" w:eastAsia="Noto Sans Symbols" w:cs="Noto Sans Symbols"/>
       </w:rPr>
     </w:lvl>
@@ -11868,6 +12322,7 @@
         <w:vertAlign w:val="baseline"/>
         <w:position w:val="0"/>
         <w:sz w:val="22"/>
+        <w:sz w:val="22"/>
         <w:color w:val="000000"/>
       </w:rPr>
     </w:lvl>
@@ -12008,6 +12463,7 @@
         <w:vertAlign w:val="baseline"/>
         <w:position w:val="0"/>
         <w:sz w:val="22"/>
+        <w:sz w:val="22"/>
         <w:rFonts w:eastAsia="Noto Sans Symbols" w:cs="Noto Sans Symbols"/>
         <w:color w:val="000000"/>
       </w:rPr>
@@ -12027,6 +12483,7 @@
         <w:vertAlign w:val="baseline"/>
         <w:position w:val="0"/>
         <w:sz w:val="22"/>
+        <w:sz w:val="22"/>
       </w:rPr>
     </w:lvl>
     <w:lvl w:ilvl="2">
@@ -12044,6 +12501,7 @@
         <w:vertAlign w:val="baseline"/>
         <w:position w:val="0"/>
         <w:sz w:val="22"/>
+        <w:sz w:val="22"/>
       </w:rPr>
     </w:lvl>
     <w:lvl w:ilvl="3">
@@ -12061,6 +12519,7 @@
         <w:vertAlign w:val="baseline"/>
         <w:position w:val="0"/>
         <w:sz w:val="22"/>
+        <w:sz w:val="22"/>
       </w:rPr>
     </w:lvl>
     <w:lvl w:ilvl="4">
@@ -12078,6 +12537,7 @@
         <w:vertAlign w:val="baseline"/>
         <w:position w:val="0"/>
         <w:sz w:val="22"/>
+        <w:sz w:val="22"/>
       </w:rPr>
     </w:lvl>
     <w:lvl w:ilvl="5">
@@ -12095,6 +12555,7 @@
         <w:vertAlign w:val="baseline"/>
         <w:position w:val="0"/>
         <w:sz w:val="22"/>
+        <w:sz w:val="22"/>
       </w:rPr>
     </w:lvl>
     <w:lvl w:ilvl="6">
@@ -12112,6 +12573,7 @@
         <w:vertAlign w:val="baseline"/>
         <w:position w:val="0"/>
         <w:sz w:val="22"/>
+        <w:sz w:val="22"/>
       </w:rPr>
     </w:lvl>
     <w:lvl w:ilvl="7">
@@ -12129,6 +12591,7 @@
         <w:vertAlign w:val="baseline"/>
         <w:position w:val="0"/>
         <w:sz w:val="22"/>
+        <w:sz w:val="22"/>
       </w:rPr>
     </w:lvl>
     <w:lvl w:ilvl="8">
@@ -12146,6 +12609,7 @@
         <w:vertAlign w:val="baseline"/>
         <w:position w:val="0"/>
         <w:sz w:val="22"/>
+        <w:sz w:val="22"/>
       </w:rPr>
     </w:lvl>
   </w:abstractNum>
@@ -13333,6 +13797,7 @@
         <w:rFonts w:ascii="Noto Sans Symbols" w:hAnsi="Noto Sans Symbols" w:cs="Noto Sans Symbols" w:hint="default"/>
         <w:vertAlign w:val="baseline"/>
         <w:position w:val="0"/>
+        <w:sz w:val="22"/>
         <w:sz w:val="22"/>
       </w:rPr>
     </w:lvl>
@@ -14185,6 +14650,7 @@
     <w:qFormat/>
     <w:pPr>
       <w:widowControl/>
+      <w:suppressAutoHyphens w:val="true"/>
       <w:bidi w:val="0"/>
       <w:spacing w:lineRule="auto" w:line="276" w:before="0" w:after="0"/>
       <w:jc w:val="left"/>

</xml_diff>

<commit_message>
- fix:#511: PDP aggiunta tre sezioni altro in template e docente - Il docente sia nel template che nel PDP studente può specificare altre indicazioni per le misure dispensative, compensative e valutative
</commit_message>
<xml_diff>
--- a/server_static/pdp_templates/pdp_template.docx
+++ b/server_static/pdp_templates/pdp_template.docx
@@ -8853,6 +8853,37 @@
         <w:jc w:val="both"/>
       </w:pPr>
     </w:p>
+    <w:p>
+      <w:pPr>
+        <w:pStyle w:val="Normale"/>
+        <w:spacing w:line="360" w:lineRule="auto"/>
+        <w:ind w:left="425" w:hanging="425"/>
+        <w:jc w:val="both"/>
+        <w:rPr>
+          <w:sz w:val="24"/>
+          <w:szCs w:val="24"/>
+        </w:rPr>
+      </w:pPr>
+      <w:r>
+        <w:rPr>
+          <w:sz w:val="24"/>
+          <w:szCs w:val="24"/>
+        </w:rPr>
+        <w:t>ALTRO: {altro_dispensative}</w:t>
+      </w:r>
+    </w:p>
+    <w:p>
+      <w:pPr>
+        <w:pStyle w:val="Normale"/>
+        <w:spacing w:line="360" w:lineRule="auto"/>
+        <w:ind w:left="425" w:hanging="425"/>
+        <w:jc w:val="both"/>
+        <w:rPr>
+          <w:sz w:val="24"/>
+          <w:szCs w:val="24"/>
+        </w:rPr>
+      </w:pPr>
+    </w:p>
     <w:p xmlns:wp14="http://schemas.microsoft.com/office/word/2010/wordml" wp14:textId="47291EC4">
       <w:pPr>
         <w:pStyle w:val="Normale"/>
@@ -9173,7 +9204,7 @@
         </w:rPr>
       </w:pPr>
     </w:p>
-    <w:p xmlns:wp14="http://schemas.microsoft.com/office/word/2010/wordml" wp14:textId="7E4DB17D">
+    <w:p xmlns:wp14="http://schemas.microsoft.com/office/word/2010/wordml" wp14:textId="7DD61FFA">
       <w:pPr>
         <w:pStyle w:val="Normale"/>
         <w:spacing w:line="360" w:lineRule="auto"/>
@@ -9189,7 +9220,28 @@
           <w:sz w:val="24"/>
           <w:szCs w:val="24"/>
         </w:rPr>
-        <w:t xml:space="preserve"> ALTRO_________________________________________________________</w:t>
+        <w:t xml:space="preserve"> </w:t>
+      </w:r>
+      <w:r>
+        <w:rPr>
+          <w:sz w:val="24"/>
+          <w:szCs w:val="24"/>
+        </w:rPr>
+        <w:t>ALTRO: {altro</w:t>
+      </w:r>
+      <w:r>
+        <w:rPr>
+          <w:sz w:val="24"/>
+          <w:szCs w:val="24"/>
+        </w:rPr>
+        <w:t>_compensative</w:t>
+      </w:r>
+      <w:r>
+        <w:rPr>
+          <w:sz w:val="24"/>
+          <w:szCs w:val="24"/>
+        </w:rPr>
+        <w:t>}</w:t>
       </w:r>
     </w:p>
     <w:p xmlns:wp14="http://schemas.microsoft.com/office/word/2010/wordml" wp14:textId="77777777">
@@ -9486,7 +9538,7 @@
         <w:t>}</w:t>
       </w:r>
     </w:p>
-    <w:p xmlns:wp14="http://schemas.microsoft.com/office/word/2010/wordml" wp14:textId="2E467427">
+    <w:p xmlns:wp14="http://schemas.microsoft.com/office/word/2010/wordml" wp14:textId="61F31807">
       <w:pPr>
         <w:spacing w:line="360" w:lineRule="auto"/>
         <w:ind w:left="283" w:hanging="283"/>
@@ -9504,35 +9556,10 @@
         <w:t xml:space="preserve"> </w:t>
       </w:r>
     </w:p>
-    <w:p xmlns:wp14="http://schemas.microsoft.com/office/word/2010/wordml" wp14:textId="2E729839">
-      <w:pPr>
-        <w:spacing w:before="220" w:beforeAutospacing="off" w:after="0" w:afterAutospacing="off" w:line="276" w:lineRule="auto"/>
-        <w:ind/>
-        <w:jc w:val="left"/>
-      </w:pPr>
-      <w:r>
-        <w:rPr>
-          <w:rFonts w:ascii="Arial" w:hAnsi="Arial" w:eastAsia="Arial" w:cs="Arial"/>
-          <w:b w:val="0"/>
-          <w:bCs w:val="0"/>
-          <w:i w:val="0"/>
-          <w:iCs w:val="0"/>
-          <w:strike w:val="0"/>
-          <w:dstrike w:val="0"/>
-          <w:noProof w:val="0"/>
-          <w:color w:val="000000" w:themeColor="text1" w:themeTint="FF" w:themeShade="FF"/>
-          <w:sz w:val="22"/>
-          <w:szCs w:val="22"/>
-          <w:u w:val="none"/>
-          <w:lang w:val="it-IT"/>
-        </w:rPr>
-        <w:t>{#has_altro}</w:t>
-      </w:r>
-    </w:p>
-    <w:p xmlns:wp14="http://schemas.microsoft.com/office/word/2010/wordml" wp14:textId="2223199F">
+    <w:p xmlns:wp14="http://schemas.microsoft.com/office/word/2010/wordml" wp14:textId="656DA311">
       <w:pPr>
         <w:spacing w:line="360" w:lineRule="auto"/>
-        <w:ind w:left="0" w:hanging="0"/>
+        <w:ind w:left="283" w:hanging="283"/>
         <w:jc w:val="both"/>
         <w:rPr>
           <w:sz w:val="24"/>
@@ -9551,7 +9578,21 @@
           <w:sz w:val="24"/>
           <w:szCs w:val="24"/>
         </w:rPr>
-        <w:t>: {altro}</w:t>
+        <w:t>: {altro</w:t>
+      </w:r>
+      <w:r>
+        <w:rPr>
+          <w:sz w:val="24"/>
+          <w:szCs w:val="24"/>
+        </w:rPr>
+        <w:t>_valutative</w:t>
+      </w:r>
+      <w:r>
+        <w:rPr>
+          <w:sz w:val="24"/>
+          <w:szCs w:val="24"/>
+        </w:rPr>
+        <w:t>}</w:t>
       </w:r>
     </w:p>
     <w:p>
@@ -9567,27 +9608,6 @@
           <w:lang w:val="it"/>
         </w:rPr>
       </w:pPr>
-      <w:r>
-        <w:rPr>
-          <w:noProof w:val="0"/>
-          <w:lang w:val="it"/>
-        </w:rPr>
-        <w:t>{/</w:t>
-      </w:r>
-      <w:r>
-        <w:rPr>
-          <w:noProof w:val="0"/>
-          <w:lang w:val="it"/>
-        </w:rPr>
-        <w:t>has_altro</w:t>
-      </w:r>
-      <w:r>
-        <w:rPr>
-          <w:noProof w:val="0"/>
-          <w:lang w:val="it"/>
-        </w:rPr>
-        <w:t>}</w:t>
-      </w:r>
     </w:p>
     <w:p>
       <w:pPr>

</xml_diff>

<commit_message>
- fix:#511: PDP aggiunta tre sezioni altro in template e docente (#512)
- Il docente sia nel template che nel PDP studente può specificare altre indicazioni per le misure dispensative, compensative e valutative
</commit_message>
<xml_diff>
--- a/server_static/pdp_templates/pdp_template.docx
+++ b/server_static/pdp_templates/pdp_template.docx
@@ -8853,6 +8853,37 @@
         <w:jc w:val="both"/>
       </w:pPr>
     </w:p>
+    <w:p>
+      <w:pPr>
+        <w:pStyle w:val="Normale"/>
+        <w:spacing w:line="360" w:lineRule="auto"/>
+        <w:ind w:left="425" w:hanging="425"/>
+        <w:jc w:val="both"/>
+        <w:rPr>
+          <w:sz w:val="24"/>
+          <w:szCs w:val="24"/>
+        </w:rPr>
+      </w:pPr>
+      <w:r>
+        <w:rPr>
+          <w:sz w:val="24"/>
+          <w:szCs w:val="24"/>
+        </w:rPr>
+        <w:t>ALTRO: {altro_dispensative}</w:t>
+      </w:r>
+    </w:p>
+    <w:p>
+      <w:pPr>
+        <w:pStyle w:val="Normale"/>
+        <w:spacing w:line="360" w:lineRule="auto"/>
+        <w:ind w:left="425" w:hanging="425"/>
+        <w:jc w:val="both"/>
+        <w:rPr>
+          <w:sz w:val="24"/>
+          <w:szCs w:val="24"/>
+        </w:rPr>
+      </w:pPr>
+    </w:p>
     <w:p xmlns:wp14="http://schemas.microsoft.com/office/word/2010/wordml" wp14:textId="47291EC4">
       <w:pPr>
         <w:pStyle w:val="Normale"/>
@@ -9173,7 +9204,7 @@
         </w:rPr>
       </w:pPr>
     </w:p>
-    <w:p xmlns:wp14="http://schemas.microsoft.com/office/word/2010/wordml" wp14:textId="7E4DB17D">
+    <w:p xmlns:wp14="http://schemas.microsoft.com/office/word/2010/wordml" wp14:textId="7DD61FFA">
       <w:pPr>
         <w:pStyle w:val="Normale"/>
         <w:spacing w:line="360" w:lineRule="auto"/>
@@ -9189,7 +9220,28 @@
           <w:sz w:val="24"/>
           <w:szCs w:val="24"/>
         </w:rPr>
-        <w:t xml:space="preserve"> ALTRO_________________________________________________________</w:t>
+        <w:t xml:space="preserve"> </w:t>
+      </w:r>
+      <w:r>
+        <w:rPr>
+          <w:sz w:val="24"/>
+          <w:szCs w:val="24"/>
+        </w:rPr>
+        <w:t>ALTRO: {altro</w:t>
+      </w:r>
+      <w:r>
+        <w:rPr>
+          <w:sz w:val="24"/>
+          <w:szCs w:val="24"/>
+        </w:rPr>
+        <w:t>_compensative</w:t>
+      </w:r>
+      <w:r>
+        <w:rPr>
+          <w:sz w:val="24"/>
+          <w:szCs w:val="24"/>
+        </w:rPr>
+        <w:t>}</w:t>
       </w:r>
     </w:p>
     <w:p xmlns:wp14="http://schemas.microsoft.com/office/word/2010/wordml" wp14:textId="77777777">
@@ -9486,7 +9538,7 @@
         <w:t>}</w:t>
       </w:r>
     </w:p>
-    <w:p xmlns:wp14="http://schemas.microsoft.com/office/word/2010/wordml" wp14:textId="2E467427">
+    <w:p xmlns:wp14="http://schemas.microsoft.com/office/word/2010/wordml" wp14:textId="61F31807">
       <w:pPr>
         <w:spacing w:line="360" w:lineRule="auto"/>
         <w:ind w:left="283" w:hanging="283"/>
@@ -9504,35 +9556,10 @@
         <w:t xml:space="preserve"> </w:t>
       </w:r>
     </w:p>
-    <w:p xmlns:wp14="http://schemas.microsoft.com/office/word/2010/wordml" wp14:textId="2E729839">
-      <w:pPr>
-        <w:spacing w:before="220" w:beforeAutospacing="off" w:after="0" w:afterAutospacing="off" w:line="276" w:lineRule="auto"/>
-        <w:ind/>
-        <w:jc w:val="left"/>
-      </w:pPr>
-      <w:r>
-        <w:rPr>
-          <w:rFonts w:ascii="Arial" w:hAnsi="Arial" w:eastAsia="Arial" w:cs="Arial"/>
-          <w:b w:val="0"/>
-          <w:bCs w:val="0"/>
-          <w:i w:val="0"/>
-          <w:iCs w:val="0"/>
-          <w:strike w:val="0"/>
-          <w:dstrike w:val="0"/>
-          <w:noProof w:val="0"/>
-          <w:color w:val="000000" w:themeColor="text1" w:themeTint="FF" w:themeShade="FF"/>
-          <w:sz w:val="22"/>
-          <w:szCs w:val="22"/>
-          <w:u w:val="none"/>
-          <w:lang w:val="it-IT"/>
-        </w:rPr>
-        <w:t>{#has_altro}</w:t>
-      </w:r>
-    </w:p>
-    <w:p xmlns:wp14="http://schemas.microsoft.com/office/word/2010/wordml" wp14:textId="2223199F">
+    <w:p xmlns:wp14="http://schemas.microsoft.com/office/word/2010/wordml" wp14:textId="656DA311">
       <w:pPr>
         <w:spacing w:line="360" w:lineRule="auto"/>
-        <w:ind w:left="0" w:hanging="0"/>
+        <w:ind w:left="283" w:hanging="283"/>
         <w:jc w:val="both"/>
         <w:rPr>
           <w:sz w:val="24"/>
@@ -9551,7 +9578,21 @@
           <w:sz w:val="24"/>
           <w:szCs w:val="24"/>
         </w:rPr>
-        <w:t>: {altro}</w:t>
+        <w:t>: {altro</w:t>
+      </w:r>
+      <w:r>
+        <w:rPr>
+          <w:sz w:val="24"/>
+          <w:szCs w:val="24"/>
+        </w:rPr>
+        <w:t>_valutative</w:t>
+      </w:r>
+      <w:r>
+        <w:rPr>
+          <w:sz w:val="24"/>
+          <w:szCs w:val="24"/>
+        </w:rPr>
+        <w:t>}</w:t>
       </w:r>
     </w:p>
     <w:p>
@@ -9567,27 +9608,6 @@
           <w:lang w:val="it"/>
         </w:rPr>
       </w:pPr>
-      <w:r>
-        <w:rPr>
-          <w:noProof w:val="0"/>
-          <w:lang w:val="it"/>
-        </w:rPr>
-        <w:t>{/</w:t>
-      </w:r>
-      <w:r>
-        <w:rPr>
-          <w:noProof w:val="0"/>
-          <w:lang w:val="it"/>
-        </w:rPr>
-        <w:t>has_altro</w:t>
-      </w:r>
-      <w:r>
-        <w:rPr>
-          <w:noProof w:val="0"/>
-          <w:lang w:val="it"/>
-        </w:rPr>
-        <w:t>}</w:t>
-      </w:r>
     </w:p>
     <w:p>
       <w:pPr>

</xml_diff>

<commit_message>
- fix#519: PDP obiettivi minimi per materia in template
</commit_message>
<xml_diff>
--- a/server_static/pdp_templates/pdp_template.docx
+++ b/server_static/pdp_templates/pdp_template.docx
@@ -9611,35 +9611,6 @@
     </w:p>
     <w:p>
       <w:pPr>
-        <w:rPr>
-          <w:b w:val="1"/>
-          <w:bCs w:val="1"/>
-          <w:sz w:val="28"/>
-          <w:szCs w:val="28"/>
-          <w:u w:val="single"/>
-        </w:rPr>
-      </w:pPr>
-    </w:p>
-    <w:p>
-      <w:pPr>
-        <w:rPr>
-          <w:sz w:val="24"/>
-          <w:szCs w:val="24"/>
-        </w:rPr>
-      </w:pPr>
-      <w:r>
-        <w:rPr>
-          <w:b w:val="1"/>
-          <w:bCs w:val="1"/>
-          <w:sz w:val="28"/>
-          <w:szCs w:val="28"/>
-          <w:u w:val="single"/>
-        </w:rPr>
-        <w:t xml:space="preserve">OBIETTIVI DISCIPLINARI PERSONALIZZATI   (CONOSCENZE/COMPETENZE): </w:t>
-      </w:r>
-    </w:p>
-    <w:p>
-      <w:pPr>
         <w:pStyle w:val="Normale"/>
         <w:suppressLineNumbers w:val="0"/>
         <w:bidi w:val="0"/>
@@ -9648,9 +9619,788 @@
         <w:jc w:val="both"/>
         <w:rPr>
           <w:noProof w:val="0"/>
+          <w:sz w:val="24"/>
+          <w:szCs w:val="24"/>
           <w:lang w:val="it-IT"/>
         </w:rPr>
       </w:pPr>
+      <w:r>
+        <w:rPr>
+          <w:sz w:val="24"/>
+          <w:szCs w:val="24"/>
+        </w:rPr>
+        <w:t>{#has_obiettivi_minimi}</w:t>
+      </w:r>
+    </w:p>
+    <w:p>
+      <w:pPr>
+        <w:rPr>
+          <w:sz w:val="24"/>
+          <w:szCs w:val="24"/>
+        </w:rPr>
+      </w:pPr>
+      <w:r>
+        <w:rPr>
+          <w:b w:val="1"/>
+          <w:bCs w:val="1"/>
+          <w:sz w:val="28"/>
+          <w:szCs w:val="28"/>
+          <w:u w:val="single"/>
+        </w:rPr>
+        <w:t xml:space="preserve">OBIETTIVI DISCIPLINARI PERSONALIZZATI   (CONOSCENZE/COMPETENZE): </w:t>
+      </w:r>
+    </w:p>
+    <w:p>
+      <w:pPr>
+        <w:pStyle w:val="Normale"/>
+        <w:suppressLineNumbers w:val="0"/>
+        <w:bidi w:val="0"/>
+        <w:spacing w:before="0" w:beforeAutospacing="off" w:after="0" w:afterAutospacing="off" w:line="360" w:lineRule="auto"/>
+        <w:ind w:left="0" w:right="0" w:hanging="0"/>
+        <w:jc w:val="both"/>
+        <w:rPr>
+          <w:rFonts w:ascii="Arial" w:hAnsi="Arial" w:eastAsia="Arial" w:cs="Arial"/>
+          <w:b w:val="1"/>
+          <w:bCs w:val="1"/>
+          <w:noProof w:val="0"/>
+          <w:sz w:val="22"/>
+          <w:szCs w:val="22"/>
+          <w:lang w:val="it-IT"/>
+        </w:rPr>
+      </w:pPr>
+    </w:p>
+    <w:p>
+      <w:pPr>
+        <w:pStyle w:val="Normale"/>
+        <w:suppressLineNumbers w:val="0"/>
+        <w:bidi w:val="0"/>
+        <w:spacing w:before="0" w:beforeAutospacing="off" w:after="0" w:afterAutospacing="off" w:line="360" w:lineRule="auto"/>
+        <w:ind w:left="0" w:right="0" w:hanging="0"/>
+        <w:jc w:val="both"/>
+        <w:rPr>
+          <w:noProof w:val="0"/>
+          <w:lang w:val="it-IT"/>
+        </w:rPr>
+      </w:pPr>
+      <w:r>
+        <w:rPr>
+          <w:rFonts w:ascii="Arial" w:hAnsi="Arial" w:eastAsia="Arial" w:cs="Arial"/>
+          <w:b w:val="1"/>
+          <w:bCs w:val="1"/>
+          <w:noProof w:val="0"/>
+          <w:sz w:val="22"/>
+          <w:szCs w:val="22"/>
+          <w:lang w:val="it-IT"/>
+        </w:rPr>
+        <w:t>Trimestre</w:t>
+      </w:r>
+    </w:p>
+    <w:p>
+      <w:pPr>
+        <w:pStyle w:val="Normale"/>
+        <w:bidi w:val="0"/>
+        <w:spacing w:before="220" w:beforeAutospacing="off" w:after="0" w:afterAutospacing="off" w:line="240" w:lineRule="auto"/>
+        <w:jc w:val="left"/>
+        <w:rPr>
+          <w:rFonts w:ascii="Arial" w:hAnsi="Arial" w:eastAsia="Arial" w:cs="Arial"/>
+          <w:b w:val="1"/>
+          <w:bCs w:val="1"/>
+          <w:noProof w:val="0"/>
+          <w:sz w:val="22"/>
+          <w:szCs w:val="22"/>
+          <w:lang w:val="it-IT"/>
+        </w:rPr>
+      </w:pPr>
+    </w:p>
+    <w:p>
+      <w:pPr>
+        <w:bidi w:val="0"/>
+        <w:spacing w:before="0" w:beforeAutospacing="off" w:after="0" w:afterAutospacing="off" w:line="276" w:lineRule="auto"/>
+        <w:ind w:left="0" w:right="0"/>
+        <w:jc w:val="left"/>
+        <w:rPr>
+          <w:rFonts w:ascii="Arial" w:hAnsi="Arial" w:eastAsia="Arial" w:cs="Arial"/>
+          <w:noProof w:val="0"/>
+          <w:sz w:val="24"/>
+          <w:szCs w:val="24"/>
+          <w:lang w:val="it-IT"/>
+        </w:rPr>
+      </w:pPr>
+      <w:r>
+        <w:rPr>
+          <w:rFonts w:ascii="Arial" w:hAnsi="Arial" w:eastAsia="Arial" w:cs="Arial"/>
+          <w:noProof w:val="0"/>
+          <w:sz w:val="24"/>
+          <w:szCs w:val="24"/>
+          <w:lang w:val="it-IT"/>
+        </w:rPr>
+        <w:t>{#argomenti_q1}</w:t>
+      </w:r>
+      <w:r>
+        <w:tab/>
+      </w:r>
+    </w:p>
+    <w:p>
+      <w:pPr>
+        <w:pStyle w:val="ListParagraph"/>
+        <w:numPr>
+          <w:ilvl w:val="0"/>
+          <w:numId w:val="32"/>
+        </w:numPr>
+        <w:bidi w:val="0"/>
+        <w:spacing w:before="0" w:beforeAutospacing="off" w:after="0" w:afterAutospacing="off" w:line="276" w:lineRule="auto"/>
+        <w:ind w:right="0"/>
+        <w:jc w:val="left"/>
+        <w:rPr>
+          <w:rFonts w:ascii="Arial" w:hAnsi="Arial" w:eastAsia="Arial" w:cs="Arial"/>
+          <w:b w:val="1"/>
+          <w:bCs w:val="1"/>
+          <w:noProof w:val="0"/>
+          <w:sz w:val="24"/>
+          <w:szCs w:val="24"/>
+          <w:lang w:val="it-IT"/>
+        </w:rPr>
+      </w:pPr>
+      <w:r>
+        <w:rPr>
+          <w:rFonts w:ascii="Arial" w:hAnsi="Arial" w:eastAsia="Arial" w:cs="Arial"/>
+          <w:b w:val="1"/>
+          <w:bCs w:val="1"/>
+          <w:noProof w:val="0"/>
+          <w:sz w:val="24"/>
+          <w:szCs w:val="24"/>
+          <w:lang w:val="it-IT"/>
+        </w:rPr>
+        <w:t>{titolo}</w:t>
+      </w:r>
+    </w:p>
+    <w:p>
+      <w:pPr>
+        <w:bidi w:val="0"/>
+        <w:spacing w:before="0" w:beforeAutospacing="off" w:after="0" w:afterAutospacing="off" w:line="276" w:lineRule="auto"/>
+        <w:ind w:left="0" w:right="0" w:firstLine="720"/>
+        <w:jc w:val="left"/>
+        <w:rPr>
+          <w:rFonts w:ascii="Arial" w:hAnsi="Arial" w:eastAsia="Arial" w:cs="Arial"/>
+          <w:noProof w:val="0"/>
+          <w:sz w:val="24"/>
+          <w:szCs w:val="24"/>
+          <w:lang w:val="it-IT"/>
+        </w:rPr>
+      </w:pPr>
+      <w:r>
+        <w:rPr>
+          <w:rFonts w:ascii="Arial" w:hAnsi="Arial" w:eastAsia="Arial" w:cs="Arial"/>
+          <w:noProof w:val="0"/>
+          <w:sz w:val="24"/>
+          <w:szCs w:val="24"/>
+          <w:lang w:val="it-IT"/>
+        </w:rPr>
+        <w:t>{#sotto_argomenti}</w:t>
+      </w:r>
+      <w:r>
+        <w:tab/>
+      </w:r>
+    </w:p>
+    <w:p>
+      <w:pPr>
+        <w:pStyle w:val="ListParagraph"/>
+        <w:numPr>
+          <w:ilvl w:val="0"/>
+          <w:numId w:val="33"/>
+        </w:numPr>
+        <w:bidi w:val="0"/>
+        <w:spacing w:before="0" w:beforeAutospacing="off" w:after="0" w:afterAutospacing="off" w:line="276" w:lineRule="auto"/>
+        <w:ind w:right="0"/>
+        <w:jc w:val="left"/>
+        <w:rPr>
+          <w:rFonts w:ascii="Arial" w:hAnsi="Arial" w:eastAsia="Arial" w:cs="Arial"/>
+          <w:b w:val="0"/>
+          <w:bCs w:val="0"/>
+          <w:i w:val="0"/>
+          <w:iCs w:val="0"/>
+          <w:strike w:val="0"/>
+          <w:dstrike w:val="0"/>
+          <w:noProof w:val="0"/>
+          <w:color w:val="000000" w:themeColor="text1" w:themeTint="FF" w:themeShade="FF"/>
+          <w:sz w:val="24"/>
+          <w:szCs w:val="24"/>
+          <w:u w:val="none"/>
+          <w:lang w:val="it-IT"/>
+        </w:rPr>
+      </w:pPr>
+      <w:r>
+        <w:rPr>
+          <w:rFonts w:ascii="Arial" w:hAnsi="Arial" w:eastAsia="Arial" w:cs="Arial"/>
+          <w:b w:val="0"/>
+          <w:bCs w:val="0"/>
+          <w:i w:val="0"/>
+          <w:iCs w:val="0"/>
+          <w:strike w:val="0"/>
+          <w:dstrike w:val="0"/>
+          <w:noProof w:val="0"/>
+          <w:color w:val="000000" w:themeColor="text1" w:themeTint="FF" w:themeShade="FF"/>
+          <w:sz w:val="24"/>
+          <w:szCs w:val="24"/>
+          <w:u w:val="none"/>
+          <w:lang w:val="it-IT"/>
+        </w:rPr>
+        <w:t>{</w:t>
+      </w:r>
+      <w:r>
+        <w:rPr>
+          <w:rFonts w:ascii="Arial" w:hAnsi="Arial" w:eastAsia="Arial" w:cs="Arial"/>
+          <w:noProof w:val="0"/>
+          <w:sz w:val="24"/>
+          <w:szCs w:val="24"/>
+          <w:lang w:val="it-IT"/>
+        </w:rPr>
+        <w:t>sotto_argomento_text</w:t>
+      </w:r>
+      <w:r>
+        <w:rPr>
+          <w:rFonts w:ascii="Arial" w:hAnsi="Arial" w:eastAsia="Arial" w:cs="Arial"/>
+          <w:b w:val="0"/>
+          <w:bCs w:val="0"/>
+          <w:i w:val="0"/>
+          <w:iCs w:val="0"/>
+          <w:strike w:val="0"/>
+          <w:dstrike w:val="0"/>
+          <w:noProof w:val="0"/>
+          <w:color w:val="000000" w:themeColor="text1" w:themeTint="FF" w:themeShade="FF"/>
+          <w:sz w:val="24"/>
+          <w:szCs w:val="24"/>
+          <w:u w:val="none"/>
+          <w:lang w:val="it-IT"/>
+        </w:rPr>
+        <w:t>}</w:t>
+      </w:r>
+    </w:p>
+    <w:p>
+      <w:pPr>
+        <w:bidi w:val="0"/>
+        <w:spacing w:before="0" w:beforeAutospacing="off" w:after="0" w:afterAutospacing="off" w:line="276" w:lineRule="auto"/>
+        <w:ind w:left="0" w:right="0" w:firstLine="720"/>
+        <w:jc w:val="left"/>
+        <w:rPr>
+          <w:rFonts w:ascii="Arial" w:hAnsi="Arial" w:eastAsia="Arial" w:cs="Arial"/>
+          <w:noProof w:val="0"/>
+          <w:sz w:val="24"/>
+          <w:szCs w:val="24"/>
+          <w:lang w:val="it-IT"/>
+        </w:rPr>
+      </w:pPr>
+      <w:r>
+        <w:rPr>
+          <w:rFonts w:ascii="Arial" w:hAnsi="Arial" w:eastAsia="Arial" w:cs="Arial"/>
+          <w:noProof w:val="0"/>
+          <w:sz w:val="24"/>
+          <w:szCs w:val="24"/>
+          <w:lang w:val="it-IT"/>
+        </w:rPr>
+        <w:t>{#sotto_sotto_argomenti}</w:t>
+      </w:r>
+    </w:p>
+    <w:p>
+      <w:pPr>
+        <w:pStyle w:val="ListParagraph"/>
+        <w:numPr>
+          <w:ilvl w:val="0"/>
+          <w:numId w:val="34"/>
+        </w:numPr>
+        <w:bidi w:val="0"/>
+        <w:spacing w:before="0" w:beforeAutospacing="off" w:after="0" w:afterAutospacing="off" w:line="276" w:lineRule="auto"/>
+        <w:ind w:right="0"/>
+        <w:jc w:val="left"/>
+        <w:rPr>
+          <w:rFonts w:ascii="Arial" w:hAnsi="Arial" w:eastAsia="Arial" w:cs="Arial"/>
+          <w:noProof w:val="0"/>
+          <w:sz w:val="24"/>
+          <w:szCs w:val="24"/>
+          <w:lang w:val="it-IT"/>
+        </w:rPr>
+      </w:pPr>
+      <w:r>
+        <w:rPr>
+          <w:rFonts w:ascii="Arial" w:hAnsi="Arial" w:eastAsia="Arial" w:cs="Arial"/>
+          <w:noProof w:val="0"/>
+          <w:sz w:val="24"/>
+          <w:szCs w:val="24"/>
+          <w:lang w:val="it-IT"/>
+        </w:rPr>
+        <w:t>{.}</w:t>
+      </w:r>
+    </w:p>
+    <w:p>
+      <w:pPr>
+        <w:bidi w:val="0"/>
+        <w:spacing w:before="0" w:beforeAutospacing="off" w:after="0" w:afterAutospacing="off"/>
+        <w:ind w:firstLine="720"/>
+        <w:jc w:val="both"/>
+      </w:pPr>
+      <w:r>
+        <w:rPr>
+          <w:rFonts w:ascii="Arial" w:hAnsi="Arial" w:eastAsia="Arial" w:cs="Arial"/>
+          <w:noProof w:val="0"/>
+          <w:sz w:val="24"/>
+          <w:szCs w:val="24"/>
+          <w:lang w:val="it-IT"/>
+        </w:rPr>
+        <w:t>{/</w:t>
+      </w:r>
+      <w:r>
+        <w:rPr>
+          <w:rFonts w:ascii="Arial" w:hAnsi="Arial" w:eastAsia="Arial" w:cs="Arial"/>
+          <w:noProof w:val="0"/>
+          <w:sz w:val="24"/>
+          <w:szCs w:val="24"/>
+          <w:lang w:val="it-IT"/>
+        </w:rPr>
+        <w:t>s</w:t>
+      </w:r>
+      <w:r>
+        <w:rPr>
+          <w:rFonts w:ascii="Arial" w:hAnsi="Arial" w:eastAsia="Arial" w:cs="Arial"/>
+          <w:noProof w:val="0"/>
+          <w:sz w:val="24"/>
+          <w:szCs w:val="24"/>
+          <w:lang w:val="it-IT"/>
+        </w:rPr>
+        <w:t>otto_sotto_argomenti</w:t>
+      </w:r>
+      <w:r>
+        <w:rPr>
+          <w:rFonts w:ascii="Arial" w:hAnsi="Arial" w:eastAsia="Arial" w:cs="Arial"/>
+          <w:noProof w:val="0"/>
+          <w:sz w:val="24"/>
+          <w:szCs w:val="24"/>
+          <w:lang w:val="it-IT"/>
+        </w:rPr>
+        <w:t>}</w:t>
+      </w:r>
+    </w:p>
+    <w:p>
+      <w:pPr>
+        <w:bidi w:val="0"/>
+        <w:spacing w:before="0" w:beforeAutospacing="off" w:after="0" w:afterAutospacing="off"/>
+        <w:ind w:firstLine="720"/>
+        <w:jc w:val="both"/>
+      </w:pPr>
+      <w:r>
+        <w:rPr>
+          <w:rFonts w:ascii="Arial" w:hAnsi="Arial" w:eastAsia="Arial" w:cs="Arial"/>
+          <w:noProof w:val="0"/>
+          <w:sz w:val="24"/>
+          <w:szCs w:val="24"/>
+          <w:lang w:val="it-IT"/>
+        </w:rPr>
+        <w:t>{/</w:t>
+      </w:r>
+      <w:r>
+        <w:rPr>
+          <w:rFonts w:ascii="Arial" w:hAnsi="Arial" w:eastAsia="Arial" w:cs="Arial"/>
+          <w:noProof w:val="0"/>
+          <w:sz w:val="24"/>
+          <w:szCs w:val="24"/>
+          <w:lang w:val="it-IT"/>
+        </w:rPr>
+        <w:t>sotto_argomenti</w:t>
+      </w:r>
+      <w:r>
+        <w:rPr>
+          <w:rFonts w:ascii="Arial" w:hAnsi="Arial" w:eastAsia="Arial" w:cs="Arial"/>
+          <w:noProof w:val="0"/>
+          <w:sz w:val="24"/>
+          <w:szCs w:val="24"/>
+          <w:lang w:val="it-IT"/>
+        </w:rPr>
+        <w:t>}</w:t>
+      </w:r>
+    </w:p>
+    <w:p>
+      <w:pPr>
+        <w:bidi w:val="0"/>
+        <w:spacing w:before="0" w:beforeAutospacing="off" w:after="0" w:afterAutospacing="off"/>
+        <w:jc w:val="both"/>
+      </w:pPr>
+      <w:r>
+        <w:rPr>
+          <w:rFonts w:ascii="Arial" w:hAnsi="Arial" w:eastAsia="Arial" w:cs="Arial"/>
+          <w:noProof w:val="0"/>
+          <w:sz w:val="24"/>
+          <w:szCs w:val="24"/>
+          <w:lang w:val="it-IT"/>
+        </w:rPr>
+        <w:t>{/argomenti_q1}</w:t>
+      </w:r>
+    </w:p>
+    <w:p>
+      <w:pPr>
+        <w:pStyle w:val="Normale"/>
+        <w:bidi w:val="0"/>
+        <w:spacing w:before="0" w:beforeAutospacing="off" w:after="0" w:afterAutospacing="off"/>
+        <w:jc w:val="both"/>
+        <w:rPr>
+          <w:rFonts w:ascii="Arial" w:hAnsi="Arial" w:eastAsia="Arial" w:cs="Arial"/>
+          <w:noProof w:val="0"/>
+          <w:sz w:val="24"/>
+          <w:szCs w:val="24"/>
+          <w:lang w:val="it-IT"/>
+        </w:rPr>
+      </w:pPr>
+    </w:p>
+    <w:p>
+      <w:pPr>
+        <w:bidi w:val="0"/>
+        <w:spacing w:before="220" w:beforeAutospacing="off" w:after="0" w:afterAutospacing="off" w:line="240" w:lineRule="auto"/>
+        <w:jc w:val="left"/>
+      </w:pPr>
+      <w:r>
+        <w:rPr>
+          <w:rFonts w:ascii="Arial" w:hAnsi="Arial" w:eastAsia="Arial" w:cs="Arial"/>
+          <w:b w:val="1"/>
+          <w:bCs w:val="1"/>
+          <w:noProof w:val="0"/>
+          <w:sz w:val="22"/>
+          <w:szCs w:val="22"/>
+          <w:lang w:val="it-IT"/>
+        </w:rPr>
+        <w:t>Pentamestre</w:t>
+      </w:r>
+    </w:p>
+    <w:p>
+      <w:pPr>
+        <w:pStyle w:val="Normale"/>
+        <w:bidi w:val="0"/>
+        <w:spacing w:before="220" w:beforeAutospacing="off" w:after="0" w:afterAutospacing="off" w:line="240" w:lineRule="auto"/>
+        <w:jc w:val="left"/>
+        <w:rPr>
+          <w:rFonts w:ascii="Arial" w:hAnsi="Arial" w:eastAsia="Arial" w:cs="Arial"/>
+          <w:b w:val="1"/>
+          <w:bCs w:val="1"/>
+          <w:noProof w:val="0"/>
+          <w:sz w:val="22"/>
+          <w:szCs w:val="22"/>
+          <w:lang w:val="it-IT"/>
+        </w:rPr>
+      </w:pPr>
+    </w:p>
+    <w:p>
+      <w:pPr>
+        <w:bidi w:val="0"/>
+        <w:spacing w:before="0" w:beforeAutospacing="off" w:after="0" w:afterAutospacing="off" w:line="276" w:lineRule="auto"/>
+        <w:ind w:left="0" w:right="0"/>
+        <w:jc w:val="left"/>
+        <w:rPr>
+          <w:rFonts w:ascii="Arial" w:hAnsi="Arial" w:eastAsia="Arial" w:cs="Arial"/>
+          <w:noProof w:val="0"/>
+          <w:sz w:val="24"/>
+          <w:szCs w:val="24"/>
+          <w:lang w:val="it-IT"/>
+        </w:rPr>
+      </w:pPr>
+      <w:r>
+        <w:rPr>
+          <w:rFonts w:ascii="Arial" w:hAnsi="Arial" w:eastAsia="Arial" w:cs="Arial"/>
+          <w:noProof w:val="0"/>
+          <w:sz w:val="24"/>
+          <w:szCs w:val="24"/>
+          <w:lang w:val="it-IT"/>
+        </w:rPr>
+        <w:t>{#argomenti_q2}</w:t>
+      </w:r>
+      <w:r>
+        <w:tab/>
+      </w:r>
+    </w:p>
+    <w:p>
+      <w:pPr>
+        <w:pStyle w:val="ListParagraph"/>
+        <w:numPr>
+          <w:ilvl w:val="0"/>
+          <w:numId w:val="35"/>
+        </w:numPr>
+        <w:bidi w:val="0"/>
+        <w:spacing w:before="0" w:beforeAutospacing="off" w:after="0" w:afterAutospacing="off" w:line="276" w:lineRule="auto"/>
+        <w:ind w:right="0"/>
+        <w:jc w:val="left"/>
+        <w:rPr>
+          <w:rFonts w:ascii="Arial" w:hAnsi="Arial" w:eastAsia="Arial" w:cs="Arial"/>
+          <w:noProof w:val="0"/>
+          <w:sz w:val="24"/>
+          <w:szCs w:val="24"/>
+          <w:lang w:val="it-IT"/>
+        </w:rPr>
+      </w:pPr>
+      <w:r>
+        <w:rPr>
+          <w:rFonts w:ascii="Arial" w:hAnsi="Arial" w:eastAsia="Arial" w:cs="Arial"/>
+          <w:b w:val="1"/>
+          <w:bCs w:val="1"/>
+          <w:noProof w:val="0"/>
+          <w:sz w:val="24"/>
+          <w:szCs w:val="24"/>
+          <w:lang w:val="it-IT"/>
+        </w:rPr>
+        <w:t>{titolo}</w:t>
+      </w:r>
+    </w:p>
+    <w:p>
+      <w:pPr>
+        <w:bidi w:val="0"/>
+        <w:spacing w:before="0" w:beforeAutospacing="off" w:after="0" w:afterAutospacing="off" w:line="276" w:lineRule="auto"/>
+        <w:ind w:left="0" w:right="0" w:firstLine="720"/>
+        <w:jc w:val="left"/>
+        <w:rPr>
+          <w:rFonts w:ascii="Arial" w:hAnsi="Arial" w:eastAsia="Arial" w:cs="Arial"/>
+          <w:noProof w:val="0"/>
+          <w:sz w:val="24"/>
+          <w:szCs w:val="24"/>
+          <w:lang w:val="it-IT"/>
+        </w:rPr>
+      </w:pPr>
+      <w:r>
+        <w:rPr>
+          <w:rFonts w:ascii="Arial" w:hAnsi="Arial" w:eastAsia="Arial" w:cs="Arial"/>
+          <w:noProof w:val="0"/>
+          <w:sz w:val="24"/>
+          <w:szCs w:val="24"/>
+          <w:lang w:val="it-IT"/>
+        </w:rPr>
+        <w:t>{#sotto_argomenti}</w:t>
+      </w:r>
+      <w:r>
+        <w:tab/>
+      </w:r>
+    </w:p>
+    <w:p>
+      <w:pPr>
+        <w:pStyle w:val="ListParagraph"/>
+        <w:numPr>
+          <w:ilvl w:val="0"/>
+          <w:numId w:val="36"/>
+        </w:numPr>
+        <w:bidi w:val="0"/>
+        <w:spacing w:before="0" w:beforeAutospacing="off" w:after="0" w:afterAutospacing="off" w:line="276" w:lineRule="auto"/>
+        <w:ind w:right="0"/>
+        <w:jc w:val="left"/>
+        <w:rPr>
+          <w:rFonts w:ascii="Arial" w:hAnsi="Arial" w:eastAsia="Arial" w:cs="Arial"/>
+          <w:b w:val="0"/>
+          <w:bCs w:val="0"/>
+          <w:i w:val="0"/>
+          <w:iCs w:val="0"/>
+          <w:strike w:val="0"/>
+          <w:dstrike w:val="0"/>
+          <w:noProof w:val="0"/>
+          <w:color w:val="000000" w:themeColor="text1" w:themeTint="FF" w:themeShade="FF"/>
+          <w:sz w:val="24"/>
+          <w:szCs w:val="24"/>
+          <w:u w:val="none"/>
+          <w:lang w:val="it-IT"/>
+        </w:rPr>
+      </w:pPr>
+      <w:r>
+        <w:rPr>
+          <w:rFonts w:ascii="Arial" w:hAnsi="Arial" w:eastAsia="Arial" w:cs="Arial"/>
+          <w:b w:val="0"/>
+          <w:bCs w:val="0"/>
+          <w:i w:val="0"/>
+          <w:iCs w:val="0"/>
+          <w:strike w:val="0"/>
+          <w:dstrike w:val="0"/>
+          <w:noProof w:val="0"/>
+          <w:color w:val="000000" w:themeColor="text1" w:themeTint="FF" w:themeShade="FF"/>
+          <w:sz w:val="24"/>
+          <w:szCs w:val="24"/>
+          <w:u w:val="none"/>
+          <w:lang w:val="it-IT"/>
+        </w:rPr>
+        <w:t>{</w:t>
+      </w:r>
+      <w:r>
+        <w:rPr>
+          <w:rFonts w:ascii="Arial" w:hAnsi="Arial" w:eastAsia="Arial" w:cs="Arial"/>
+          <w:noProof w:val="0"/>
+          <w:sz w:val="24"/>
+          <w:szCs w:val="24"/>
+          <w:lang w:val="it-IT"/>
+        </w:rPr>
+        <w:t>sotto_argomento_text</w:t>
+      </w:r>
+      <w:r>
+        <w:rPr>
+          <w:rFonts w:ascii="Arial" w:hAnsi="Arial" w:eastAsia="Arial" w:cs="Arial"/>
+          <w:b w:val="0"/>
+          <w:bCs w:val="0"/>
+          <w:i w:val="0"/>
+          <w:iCs w:val="0"/>
+          <w:strike w:val="0"/>
+          <w:dstrike w:val="0"/>
+          <w:noProof w:val="0"/>
+          <w:color w:val="000000" w:themeColor="text1" w:themeTint="FF" w:themeShade="FF"/>
+          <w:sz w:val="24"/>
+          <w:szCs w:val="24"/>
+          <w:u w:val="none"/>
+          <w:lang w:val="it-IT"/>
+        </w:rPr>
+        <w:t>}</w:t>
+      </w:r>
+    </w:p>
+    <w:p>
+      <w:pPr>
+        <w:bidi w:val="0"/>
+        <w:spacing w:before="0" w:beforeAutospacing="off" w:after="0" w:afterAutospacing="off" w:line="276" w:lineRule="auto"/>
+        <w:ind w:left="0" w:right="0" w:firstLine="720"/>
+        <w:jc w:val="left"/>
+        <w:rPr>
+          <w:rFonts w:ascii="Arial" w:hAnsi="Arial" w:eastAsia="Arial" w:cs="Arial"/>
+          <w:noProof w:val="0"/>
+          <w:sz w:val="24"/>
+          <w:szCs w:val="24"/>
+          <w:lang w:val="it-IT"/>
+        </w:rPr>
+      </w:pPr>
+      <w:r>
+        <w:rPr>
+          <w:rFonts w:ascii="Arial" w:hAnsi="Arial" w:eastAsia="Arial" w:cs="Arial"/>
+          <w:noProof w:val="0"/>
+          <w:sz w:val="24"/>
+          <w:szCs w:val="24"/>
+          <w:lang w:val="it-IT"/>
+        </w:rPr>
+        <w:t>{#sotto_sotto_argomenti}</w:t>
+      </w:r>
+    </w:p>
+    <w:p>
+      <w:pPr>
+        <w:pStyle w:val="ListParagraph"/>
+        <w:numPr>
+          <w:ilvl w:val="0"/>
+          <w:numId w:val="37"/>
+        </w:numPr>
+        <w:bidi w:val="0"/>
+        <w:spacing w:before="0" w:beforeAutospacing="off" w:after="0" w:afterAutospacing="off" w:line="276" w:lineRule="auto"/>
+        <w:ind w:right="0"/>
+        <w:jc w:val="left"/>
+        <w:rPr>
+          <w:rFonts w:ascii="Arial" w:hAnsi="Arial" w:eastAsia="Arial" w:cs="Arial"/>
+          <w:noProof w:val="0"/>
+          <w:sz w:val="24"/>
+          <w:szCs w:val="24"/>
+          <w:lang w:val="it-IT"/>
+        </w:rPr>
+      </w:pPr>
+      <w:r>
+        <w:rPr>
+          <w:rFonts w:ascii="Arial" w:hAnsi="Arial" w:eastAsia="Arial" w:cs="Arial"/>
+          <w:noProof w:val="0"/>
+          <w:sz w:val="24"/>
+          <w:szCs w:val="24"/>
+          <w:lang w:val="it-IT"/>
+        </w:rPr>
+        <w:t>{.}</w:t>
+      </w:r>
+    </w:p>
+    <w:p>
+      <w:pPr>
+        <w:bidi w:val="0"/>
+        <w:spacing w:before="0" w:beforeAutospacing="off" w:after="0" w:afterAutospacing="off"/>
+        <w:ind w:firstLine="720"/>
+        <w:jc w:val="both"/>
+      </w:pPr>
+      <w:r>
+        <w:rPr>
+          <w:rFonts w:ascii="Arial" w:hAnsi="Arial" w:eastAsia="Arial" w:cs="Arial"/>
+          <w:noProof w:val="0"/>
+          <w:sz w:val="24"/>
+          <w:szCs w:val="24"/>
+          <w:lang w:val="it-IT"/>
+        </w:rPr>
+        <w:t>{/</w:t>
+      </w:r>
+      <w:r>
+        <w:rPr>
+          <w:rFonts w:ascii="Arial" w:hAnsi="Arial" w:eastAsia="Arial" w:cs="Arial"/>
+          <w:noProof w:val="0"/>
+          <w:sz w:val="24"/>
+          <w:szCs w:val="24"/>
+          <w:lang w:val="it-IT"/>
+        </w:rPr>
+        <w:t>sotto_sotto_argomenti</w:t>
+      </w:r>
+      <w:r>
+        <w:rPr>
+          <w:rFonts w:ascii="Arial" w:hAnsi="Arial" w:eastAsia="Arial" w:cs="Arial"/>
+          <w:noProof w:val="0"/>
+          <w:sz w:val="24"/>
+          <w:szCs w:val="24"/>
+          <w:lang w:val="it-IT"/>
+        </w:rPr>
+        <w:t>}</w:t>
+      </w:r>
+    </w:p>
+    <w:p>
+      <w:pPr>
+        <w:bidi w:val="0"/>
+        <w:spacing w:before="0" w:beforeAutospacing="off" w:after="0" w:afterAutospacing="off"/>
+        <w:ind w:firstLine="720"/>
+        <w:jc w:val="both"/>
+      </w:pPr>
+      <w:r>
+        <w:rPr>
+          <w:rFonts w:ascii="Arial" w:hAnsi="Arial" w:eastAsia="Arial" w:cs="Arial"/>
+          <w:noProof w:val="0"/>
+          <w:sz w:val="24"/>
+          <w:szCs w:val="24"/>
+          <w:lang w:val="it-IT"/>
+        </w:rPr>
+        <w:t>{/</w:t>
+      </w:r>
+      <w:r>
+        <w:rPr>
+          <w:rFonts w:ascii="Arial" w:hAnsi="Arial" w:eastAsia="Arial" w:cs="Arial"/>
+          <w:noProof w:val="0"/>
+          <w:sz w:val="24"/>
+          <w:szCs w:val="24"/>
+          <w:lang w:val="it-IT"/>
+        </w:rPr>
+        <w:t>sotto_argomenti</w:t>
+      </w:r>
+      <w:r>
+        <w:rPr>
+          <w:rFonts w:ascii="Arial" w:hAnsi="Arial" w:eastAsia="Arial" w:cs="Arial"/>
+          <w:noProof w:val="0"/>
+          <w:sz w:val="24"/>
+          <w:szCs w:val="24"/>
+          <w:lang w:val="it-IT"/>
+        </w:rPr>
+        <w:t>}</w:t>
+      </w:r>
+    </w:p>
+    <w:p>
+      <w:pPr>
+        <w:bidi w:val="0"/>
+        <w:spacing w:before="0" w:beforeAutospacing="off" w:after="0" w:afterAutospacing="off"/>
+        <w:jc w:val="both"/>
+        <w:rPr>
+          <w:rFonts w:ascii="Arial" w:hAnsi="Arial" w:eastAsia="Arial" w:cs="Arial"/>
+          <w:noProof w:val="0"/>
+          <w:sz w:val="24"/>
+          <w:szCs w:val="24"/>
+          <w:lang w:val="it-IT"/>
+        </w:rPr>
+      </w:pPr>
+      <w:r>
+        <w:rPr>
+          <w:rFonts w:ascii="Arial" w:hAnsi="Arial" w:eastAsia="Arial" w:cs="Arial"/>
+          <w:noProof w:val="0"/>
+          <w:sz w:val="24"/>
+          <w:szCs w:val="24"/>
+          <w:lang w:val="it-IT"/>
+        </w:rPr>
+        <w:t>{/argomenti_q2}</w:t>
+      </w:r>
     </w:p>
     <w:p>
       <w:pPr>
@@ -9662,15 +10412,31 @@
         <w:jc w:val="both"/>
         <w:rPr>
           <w:noProof w:val="0"/>
+          <w:sz w:val="24"/>
+          <w:szCs w:val="24"/>
           <w:lang w:val="it-IT"/>
         </w:rPr>
       </w:pPr>
       <w:r>
         <w:rPr>
-          <w:noProof w:val="0"/>
-          <w:lang w:val="it-IT"/>
-        </w:rPr>
-        <w:t>{@pageBreak}</w:t>
+          <w:sz w:val="24"/>
+          <w:szCs w:val="24"/>
+        </w:rPr>
+        <w:t>{/</w:t>
+      </w:r>
+      <w:r>
+        <w:rPr>
+          <w:sz w:val="24"/>
+          <w:szCs w:val="24"/>
+        </w:rPr>
+        <w:t>has_obiettivi_minimi</w:t>
+      </w:r>
+      <w:r>
+        <w:rPr>
+          <w:sz w:val="24"/>
+          <w:szCs w:val="24"/>
+        </w:rPr>
+        <w:t>}</w:t>
       </w:r>
     </w:p>
     <w:p>
@@ -9683,15 +10449,15 @@
         <w:jc w:val="both"/>
         <w:rPr>
           <w:noProof w:val="0"/>
-          <w:lang w:val="it"/>
+          <w:lang w:val="it-IT"/>
         </w:rPr>
       </w:pPr>
       <w:r>
         <w:rPr>
           <w:noProof w:val="0"/>
-          <w:lang w:val="it"/>
-        </w:rPr>
-        <w:t>{/materie}</w:t>
+          <w:lang w:val="it-IT"/>
+        </w:rPr>
+        <w:t>{@pageBreak}</w:t>
       </w:r>
     </w:p>
     <w:p>
@@ -9707,6 +10473,20 @@
           <w:lang w:val="it"/>
         </w:rPr>
       </w:pPr>
+      <w:r>
+        <w:rPr>
+          <w:noProof w:val="0"/>
+          <w:lang w:val="it"/>
+        </w:rPr>
+        <w:t>{/materie</w:t>
+      </w:r>
+      <w:r>
+        <w:rPr>
+          <w:noProof w:val="0"/>
+          <w:lang w:val="it"/>
+        </w:rPr>
+        <w:t>}</w:t>
+      </w:r>
     </w:p>
     <w:p>
       <w:r>
@@ -10962,6 +11742,678 @@
 
 <file path=word/numbering.xml><?xml version="1.0" encoding="utf-8"?>
 <w:numbering xmlns:wpc="http://schemas.microsoft.com/office/word/2010/wordprocessingCanvas" xmlns:cx="http://schemas.microsoft.com/office/drawing/2014/chartex" xmlns:cx1="http://schemas.microsoft.com/office/drawing/2015/9/8/chartex" xmlns:cx2="http://schemas.microsoft.com/office/drawing/2015/10/21/chartex" xmlns:cx3="http://schemas.microsoft.com/office/drawing/2016/5/9/chartex" xmlns:cx4="http://schemas.microsoft.com/office/drawing/2016/5/10/chartex" xmlns:cx5="http://schemas.microsoft.com/office/drawing/2016/5/11/chartex" xmlns:cx6="http://schemas.microsoft.com/office/drawing/2016/5/12/chartex" xmlns:cx7="http://schemas.microsoft.com/office/drawing/2016/5/13/chartex" xmlns:cx8="http://schemas.microsoft.com/office/drawing/2016/5/14/chartex" xmlns:mc="http://schemas.openxmlformats.org/markup-compatibility/2006" xmlns:aink="http://schemas.microsoft.com/office/drawing/2016/ink" xmlns:am3d="http://schemas.microsoft.com/office/drawing/2017/model3d" xmlns:o="urn:schemas-microsoft-com:office:office" xmlns:oel="http://schemas.microsoft.com/office/2019/extlst" xmlns:r="http://schemas.openxmlformats.org/officeDocument/2006/relationships" xmlns:m="http://schemas.openxmlformats.org/officeDocument/2006/math" xmlns:v="urn:schemas-microsoft-com:vml" xmlns:wp14="http://schemas.microsoft.com/office/word/2010/wordprocessingDrawing" xmlns:wp="http://schemas.openxmlformats.org/drawingml/2006/wordprocessingDrawing" xmlns:w10="urn:schemas-microsoft-com:office:word" xmlns:w="http://schemas.openxmlformats.org/wordprocessingml/2006/main" xmlns:w14="http://schemas.microsoft.com/office/word/2010/wordml" xmlns:w15="http://schemas.microsoft.com/office/word/2012/wordml" xmlns:w16cex="http://schemas.microsoft.com/office/word/2018/wordml/cex" xmlns:w16cid="http://schemas.microsoft.com/office/word/2016/wordml/cid" xmlns:w16="http://schemas.microsoft.com/office/word/2018/wordml" xmlns:w16sdtdh="http://schemas.microsoft.com/office/word/2020/wordml/sdtdatahash" xmlns:w16se="http://schemas.microsoft.com/office/word/2015/wordml/symex" xmlns:wpg="http://schemas.microsoft.com/office/word/2010/wordprocessingGroup" xmlns:wpi="http://schemas.microsoft.com/office/word/2010/wordprocessingInk" xmlns:wne="http://schemas.microsoft.com/office/word/2006/wordml" xmlns:wps="http://schemas.microsoft.com/office/word/2010/wordprocessingShape" mc:Ignorable="w14 w15 w16se w16cid w16 w16cex w16sdtdh wp14">
+  <w:abstractNum xmlns:w="http://schemas.openxmlformats.org/wordprocessingml/2006/main" w:abstractNumId="36">
+    <w:nsid w:val="2dbac369"/>
+    <w:multiLevelType xmlns:w="http://schemas.openxmlformats.org/wordprocessingml/2006/main" w:val="hybridMultilevel"/>
+    <w:lvl xmlns:w="http://schemas.openxmlformats.org/wordprocessingml/2006/main" w:ilvl="0">
+      <w:start w:val="1"/>
+      <w:numFmt w:val="bullet"/>
+      <w:lvlText w:val="o"/>
+      <w:lvlJc w:val="left"/>
+      <w:pPr>
+        <w:ind w:left="1440" w:hanging="360"/>
+      </w:pPr>
+      <w:rPr>
+        <w:rFonts w:hint="default" w:ascii="Courier New" w:hAnsi="Courier New"/>
+      </w:rPr>
+    </w:lvl>
+    <w:lvl xmlns:w="http://schemas.openxmlformats.org/wordprocessingml/2006/main" w:ilvl="1">
+      <w:start w:val="1"/>
+      <w:numFmt w:val="bullet"/>
+      <w:lvlText w:val="o"/>
+      <w:lvlJc w:val="left"/>
+      <w:pPr>
+        <w:ind w:left="2160" w:hanging="360"/>
+      </w:pPr>
+      <w:rPr>
+        <w:rFonts w:hint="default" w:ascii="Courier New" w:hAnsi="Courier New"/>
+      </w:rPr>
+    </w:lvl>
+    <w:lvl xmlns:w="http://schemas.openxmlformats.org/wordprocessingml/2006/main" w:ilvl="2">
+      <w:start w:val="1"/>
+      <w:numFmt w:val="bullet"/>
+      <w:lvlText w:val=""/>
+      <w:lvlJc w:val="left"/>
+      <w:pPr>
+        <w:ind w:left="2880" w:hanging="360"/>
+      </w:pPr>
+      <w:rPr>
+        <w:rFonts w:hint="default" w:ascii="Wingdings" w:hAnsi="Wingdings"/>
+      </w:rPr>
+    </w:lvl>
+    <w:lvl xmlns:w="http://schemas.openxmlformats.org/wordprocessingml/2006/main" w:ilvl="3">
+      <w:start w:val="1"/>
+      <w:numFmt w:val="bullet"/>
+      <w:lvlText w:val=""/>
+      <w:lvlJc w:val="left"/>
+      <w:pPr>
+        <w:ind w:left="3600" w:hanging="360"/>
+      </w:pPr>
+      <w:rPr>
+        <w:rFonts w:hint="default" w:ascii="Symbol" w:hAnsi="Symbol"/>
+      </w:rPr>
+    </w:lvl>
+    <w:lvl xmlns:w="http://schemas.openxmlformats.org/wordprocessingml/2006/main" w:ilvl="4">
+      <w:start w:val="1"/>
+      <w:numFmt w:val="bullet"/>
+      <w:lvlText w:val="o"/>
+      <w:lvlJc w:val="left"/>
+      <w:pPr>
+        <w:ind w:left="4320" w:hanging="360"/>
+      </w:pPr>
+      <w:rPr>
+        <w:rFonts w:hint="default" w:ascii="Courier New" w:hAnsi="Courier New"/>
+      </w:rPr>
+    </w:lvl>
+    <w:lvl xmlns:w="http://schemas.openxmlformats.org/wordprocessingml/2006/main" w:ilvl="5">
+      <w:start w:val="1"/>
+      <w:numFmt w:val="bullet"/>
+      <w:lvlText w:val=""/>
+      <w:lvlJc w:val="left"/>
+      <w:pPr>
+        <w:ind w:left="5040" w:hanging="360"/>
+      </w:pPr>
+      <w:rPr>
+        <w:rFonts w:hint="default" w:ascii="Wingdings" w:hAnsi="Wingdings"/>
+      </w:rPr>
+    </w:lvl>
+    <w:lvl xmlns:w="http://schemas.openxmlformats.org/wordprocessingml/2006/main" w:ilvl="6">
+      <w:start w:val="1"/>
+      <w:numFmt w:val="bullet"/>
+      <w:lvlText w:val=""/>
+      <w:lvlJc w:val="left"/>
+      <w:pPr>
+        <w:ind w:left="5760" w:hanging="360"/>
+      </w:pPr>
+      <w:rPr>
+        <w:rFonts w:hint="default" w:ascii="Symbol" w:hAnsi="Symbol"/>
+      </w:rPr>
+    </w:lvl>
+    <w:lvl xmlns:w="http://schemas.openxmlformats.org/wordprocessingml/2006/main" w:ilvl="7">
+      <w:start w:val="1"/>
+      <w:numFmt w:val="bullet"/>
+      <w:lvlText w:val="o"/>
+      <w:lvlJc w:val="left"/>
+      <w:pPr>
+        <w:ind w:left="6480" w:hanging="360"/>
+      </w:pPr>
+      <w:rPr>
+        <w:rFonts w:hint="default" w:ascii="Courier New" w:hAnsi="Courier New"/>
+      </w:rPr>
+    </w:lvl>
+    <w:lvl xmlns:w="http://schemas.openxmlformats.org/wordprocessingml/2006/main" w:ilvl="8">
+      <w:start w:val="1"/>
+      <w:numFmt w:val="bullet"/>
+      <w:lvlText w:val=""/>
+      <w:lvlJc w:val="left"/>
+      <w:pPr>
+        <w:ind w:left="7200" w:hanging="360"/>
+      </w:pPr>
+      <w:rPr>
+        <w:rFonts w:hint="default" w:ascii="Wingdings" w:hAnsi="Wingdings"/>
+      </w:rPr>
+    </w:lvl>
+  </w:abstractNum>
+  <w:abstractNum xmlns:w="http://schemas.openxmlformats.org/wordprocessingml/2006/main" w:abstractNumId="35">
+    <w:nsid w:val="4ba26037"/>
+    <w:multiLevelType xmlns:w="http://schemas.openxmlformats.org/wordprocessingml/2006/main" w:val="hybridMultilevel"/>
+    <w:lvl xmlns:w="http://schemas.openxmlformats.org/wordprocessingml/2006/main" w:ilvl="0">
+      <w:start w:val="1"/>
+      <w:numFmt w:val="bullet"/>
+      <w:lvlText w:val=""/>
+      <w:lvlJc w:val="left"/>
+      <w:pPr>
+        <w:ind w:left="1080" w:hanging="360"/>
+      </w:pPr>
+      <w:rPr>
+        <w:rFonts w:hint="default" w:ascii="Wingdings" w:hAnsi="Wingdings"/>
+      </w:rPr>
+    </w:lvl>
+    <w:lvl xmlns:w="http://schemas.openxmlformats.org/wordprocessingml/2006/main" w:ilvl="1">
+      <w:start w:val="1"/>
+      <w:numFmt w:val="bullet"/>
+      <w:lvlText w:val="o"/>
+      <w:lvlJc w:val="left"/>
+      <w:pPr>
+        <w:ind w:left="1800" w:hanging="360"/>
+      </w:pPr>
+      <w:rPr>
+        <w:rFonts w:hint="default" w:ascii="Courier New" w:hAnsi="Courier New"/>
+      </w:rPr>
+    </w:lvl>
+    <w:lvl xmlns:w="http://schemas.openxmlformats.org/wordprocessingml/2006/main" w:ilvl="2">
+      <w:start w:val="1"/>
+      <w:numFmt w:val="bullet"/>
+      <w:lvlText w:val=""/>
+      <w:lvlJc w:val="left"/>
+      <w:pPr>
+        <w:ind w:left="2520" w:hanging="360"/>
+      </w:pPr>
+      <w:rPr>
+        <w:rFonts w:hint="default" w:ascii="Wingdings" w:hAnsi="Wingdings"/>
+      </w:rPr>
+    </w:lvl>
+    <w:lvl xmlns:w="http://schemas.openxmlformats.org/wordprocessingml/2006/main" w:ilvl="3">
+      <w:start w:val="1"/>
+      <w:numFmt w:val="bullet"/>
+      <w:lvlText w:val=""/>
+      <w:lvlJc w:val="left"/>
+      <w:pPr>
+        <w:ind w:left="3240" w:hanging="360"/>
+      </w:pPr>
+      <w:rPr>
+        <w:rFonts w:hint="default" w:ascii="Symbol" w:hAnsi="Symbol"/>
+      </w:rPr>
+    </w:lvl>
+    <w:lvl xmlns:w="http://schemas.openxmlformats.org/wordprocessingml/2006/main" w:ilvl="4">
+      <w:start w:val="1"/>
+      <w:numFmt w:val="bullet"/>
+      <w:lvlText w:val="o"/>
+      <w:lvlJc w:val="left"/>
+      <w:pPr>
+        <w:ind w:left="3960" w:hanging="360"/>
+      </w:pPr>
+      <w:rPr>
+        <w:rFonts w:hint="default" w:ascii="Courier New" w:hAnsi="Courier New"/>
+      </w:rPr>
+    </w:lvl>
+    <w:lvl xmlns:w="http://schemas.openxmlformats.org/wordprocessingml/2006/main" w:ilvl="5">
+      <w:start w:val="1"/>
+      <w:numFmt w:val="bullet"/>
+      <w:lvlText w:val=""/>
+      <w:lvlJc w:val="left"/>
+      <w:pPr>
+        <w:ind w:left="4680" w:hanging="360"/>
+      </w:pPr>
+      <w:rPr>
+        <w:rFonts w:hint="default" w:ascii="Wingdings" w:hAnsi="Wingdings"/>
+      </w:rPr>
+    </w:lvl>
+    <w:lvl xmlns:w="http://schemas.openxmlformats.org/wordprocessingml/2006/main" w:ilvl="6">
+      <w:start w:val="1"/>
+      <w:numFmt w:val="bullet"/>
+      <w:lvlText w:val=""/>
+      <w:lvlJc w:val="left"/>
+      <w:pPr>
+        <w:ind w:left="5400" w:hanging="360"/>
+      </w:pPr>
+      <w:rPr>
+        <w:rFonts w:hint="default" w:ascii="Symbol" w:hAnsi="Symbol"/>
+      </w:rPr>
+    </w:lvl>
+    <w:lvl xmlns:w="http://schemas.openxmlformats.org/wordprocessingml/2006/main" w:ilvl="7">
+      <w:start w:val="1"/>
+      <w:numFmt w:val="bullet"/>
+      <w:lvlText w:val="o"/>
+      <w:lvlJc w:val="left"/>
+      <w:pPr>
+        <w:ind w:left="6120" w:hanging="360"/>
+      </w:pPr>
+      <w:rPr>
+        <w:rFonts w:hint="default" w:ascii="Courier New" w:hAnsi="Courier New"/>
+      </w:rPr>
+    </w:lvl>
+    <w:lvl xmlns:w="http://schemas.openxmlformats.org/wordprocessingml/2006/main" w:ilvl="8">
+      <w:start w:val="1"/>
+      <w:numFmt w:val="bullet"/>
+      <w:lvlText w:val=""/>
+      <w:lvlJc w:val="left"/>
+      <w:pPr>
+        <w:ind w:left="6840" w:hanging="360"/>
+      </w:pPr>
+      <w:rPr>
+        <w:rFonts w:hint="default" w:ascii="Wingdings" w:hAnsi="Wingdings"/>
+      </w:rPr>
+    </w:lvl>
+  </w:abstractNum>
+  <w:abstractNum xmlns:w="http://schemas.openxmlformats.org/wordprocessingml/2006/main" w:abstractNumId="34">
+    <w:nsid w:val="1f6c860d"/>
+    <w:multiLevelType xmlns:w="http://schemas.openxmlformats.org/wordprocessingml/2006/main" w:val="hybridMultilevel"/>
+    <w:lvl xmlns:w="http://schemas.openxmlformats.org/wordprocessingml/2006/main" w:ilvl="0">
+      <w:start w:val="1"/>
+      <w:numFmt w:val="bullet"/>
+      <w:lvlText w:val=""/>
+      <w:lvlJc w:val="left"/>
+      <w:pPr>
+        <w:ind w:left="720" w:hanging="360"/>
+      </w:pPr>
+      <w:rPr>
+        <w:rFonts w:hint="default" w:ascii="Symbol" w:hAnsi="Symbol"/>
+      </w:rPr>
+    </w:lvl>
+    <w:lvl xmlns:w="http://schemas.openxmlformats.org/wordprocessingml/2006/main" w:ilvl="1">
+      <w:start w:val="1"/>
+      <w:numFmt w:val="bullet"/>
+      <w:lvlText w:val="o"/>
+      <w:lvlJc w:val="left"/>
+      <w:pPr>
+        <w:ind w:left="1440" w:hanging="360"/>
+      </w:pPr>
+      <w:rPr>
+        <w:rFonts w:hint="default" w:ascii="Courier New" w:hAnsi="Courier New"/>
+      </w:rPr>
+    </w:lvl>
+    <w:lvl xmlns:w="http://schemas.openxmlformats.org/wordprocessingml/2006/main" w:ilvl="2">
+      <w:start w:val="1"/>
+      <w:numFmt w:val="bullet"/>
+      <w:lvlText w:val=""/>
+      <w:lvlJc w:val="left"/>
+      <w:pPr>
+        <w:ind w:left="2160" w:hanging="360"/>
+      </w:pPr>
+      <w:rPr>
+        <w:rFonts w:hint="default" w:ascii="Wingdings" w:hAnsi="Wingdings"/>
+      </w:rPr>
+    </w:lvl>
+    <w:lvl xmlns:w="http://schemas.openxmlformats.org/wordprocessingml/2006/main" w:ilvl="3">
+      <w:start w:val="1"/>
+      <w:numFmt w:val="bullet"/>
+      <w:lvlText w:val=""/>
+      <w:lvlJc w:val="left"/>
+      <w:pPr>
+        <w:ind w:left="2880" w:hanging="360"/>
+      </w:pPr>
+      <w:rPr>
+        <w:rFonts w:hint="default" w:ascii="Symbol" w:hAnsi="Symbol"/>
+      </w:rPr>
+    </w:lvl>
+    <w:lvl xmlns:w="http://schemas.openxmlformats.org/wordprocessingml/2006/main" w:ilvl="4">
+      <w:start w:val="1"/>
+      <w:numFmt w:val="bullet"/>
+      <w:lvlText w:val="o"/>
+      <w:lvlJc w:val="left"/>
+      <w:pPr>
+        <w:ind w:left="3600" w:hanging="360"/>
+      </w:pPr>
+      <w:rPr>
+        <w:rFonts w:hint="default" w:ascii="Courier New" w:hAnsi="Courier New"/>
+      </w:rPr>
+    </w:lvl>
+    <w:lvl xmlns:w="http://schemas.openxmlformats.org/wordprocessingml/2006/main" w:ilvl="5">
+      <w:start w:val="1"/>
+      <w:numFmt w:val="bullet"/>
+      <w:lvlText w:val=""/>
+      <w:lvlJc w:val="left"/>
+      <w:pPr>
+        <w:ind w:left="4320" w:hanging="360"/>
+      </w:pPr>
+      <w:rPr>
+        <w:rFonts w:hint="default" w:ascii="Wingdings" w:hAnsi="Wingdings"/>
+      </w:rPr>
+    </w:lvl>
+    <w:lvl xmlns:w="http://schemas.openxmlformats.org/wordprocessingml/2006/main" w:ilvl="6">
+      <w:start w:val="1"/>
+      <w:numFmt w:val="bullet"/>
+      <w:lvlText w:val=""/>
+      <w:lvlJc w:val="left"/>
+      <w:pPr>
+        <w:ind w:left="5040" w:hanging="360"/>
+      </w:pPr>
+      <w:rPr>
+        <w:rFonts w:hint="default" w:ascii="Symbol" w:hAnsi="Symbol"/>
+      </w:rPr>
+    </w:lvl>
+    <w:lvl xmlns:w="http://schemas.openxmlformats.org/wordprocessingml/2006/main" w:ilvl="7">
+      <w:start w:val="1"/>
+      <w:numFmt w:val="bullet"/>
+      <w:lvlText w:val="o"/>
+      <w:lvlJc w:val="left"/>
+      <w:pPr>
+        <w:ind w:left="5760" w:hanging="360"/>
+      </w:pPr>
+      <w:rPr>
+        <w:rFonts w:hint="default" w:ascii="Courier New" w:hAnsi="Courier New"/>
+      </w:rPr>
+    </w:lvl>
+    <w:lvl xmlns:w="http://schemas.openxmlformats.org/wordprocessingml/2006/main" w:ilvl="8">
+      <w:start w:val="1"/>
+      <w:numFmt w:val="bullet"/>
+      <w:lvlText w:val=""/>
+      <w:lvlJc w:val="left"/>
+      <w:pPr>
+        <w:ind w:left="6480" w:hanging="360"/>
+      </w:pPr>
+      <w:rPr>
+        <w:rFonts w:hint="default" w:ascii="Wingdings" w:hAnsi="Wingdings"/>
+      </w:rPr>
+    </w:lvl>
+  </w:abstractNum>
+  <w:abstractNum xmlns:w="http://schemas.openxmlformats.org/wordprocessingml/2006/main" w:abstractNumId="33">
+    <w:nsid w:val="5bfbce17"/>
+    <w:multiLevelType xmlns:w="http://schemas.openxmlformats.org/wordprocessingml/2006/main" w:val="hybridMultilevel"/>
+    <w:lvl xmlns:w="http://schemas.openxmlformats.org/wordprocessingml/2006/main" w:ilvl="0">
+      <w:start w:val="1"/>
+      <w:numFmt w:val="bullet"/>
+      <w:lvlText w:val="o"/>
+      <w:lvlJc w:val="left"/>
+      <w:pPr>
+        <w:ind w:left="1440" w:hanging="360"/>
+      </w:pPr>
+      <w:rPr>
+        <w:rFonts w:hint="default" w:ascii="Courier New" w:hAnsi="Courier New"/>
+      </w:rPr>
+    </w:lvl>
+    <w:lvl xmlns:w="http://schemas.openxmlformats.org/wordprocessingml/2006/main" w:ilvl="1">
+      <w:start w:val="1"/>
+      <w:numFmt w:val="bullet"/>
+      <w:lvlText w:val="o"/>
+      <w:lvlJc w:val="left"/>
+      <w:pPr>
+        <w:ind w:left="2160" w:hanging="360"/>
+      </w:pPr>
+      <w:rPr>
+        <w:rFonts w:hint="default" w:ascii="Courier New" w:hAnsi="Courier New"/>
+      </w:rPr>
+    </w:lvl>
+    <w:lvl xmlns:w="http://schemas.openxmlformats.org/wordprocessingml/2006/main" w:ilvl="2">
+      <w:start w:val="1"/>
+      <w:numFmt w:val="bullet"/>
+      <w:lvlText w:val=""/>
+      <w:lvlJc w:val="left"/>
+      <w:pPr>
+        <w:ind w:left="2880" w:hanging="360"/>
+      </w:pPr>
+      <w:rPr>
+        <w:rFonts w:hint="default" w:ascii="Wingdings" w:hAnsi="Wingdings"/>
+      </w:rPr>
+    </w:lvl>
+    <w:lvl xmlns:w="http://schemas.openxmlformats.org/wordprocessingml/2006/main" w:ilvl="3">
+      <w:start w:val="1"/>
+      <w:numFmt w:val="bullet"/>
+      <w:lvlText w:val=""/>
+      <w:lvlJc w:val="left"/>
+      <w:pPr>
+        <w:ind w:left="3600" w:hanging="360"/>
+      </w:pPr>
+      <w:rPr>
+        <w:rFonts w:hint="default" w:ascii="Symbol" w:hAnsi="Symbol"/>
+      </w:rPr>
+    </w:lvl>
+    <w:lvl xmlns:w="http://schemas.openxmlformats.org/wordprocessingml/2006/main" w:ilvl="4">
+      <w:start w:val="1"/>
+      <w:numFmt w:val="bullet"/>
+      <w:lvlText w:val="o"/>
+      <w:lvlJc w:val="left"/>
+      <w:pPr>
+        <w:ind w:left="4320" w:hanging="360"/>
+      </w:pPr>
+      <w:rPr>
+        <w:rFonts w:hint="default" w:ascii="Courier New" w:hAnsi="Courier New"/>
+      </w:rPr>
+    </w:lvl>
+    <w:lvl xmlns:w="http://schemas.openxmlformats.org/wordprocessingml/2006/main" w:ilvl="5">
+      <w:start w:val="1"/>
+      <w:numFmt w:val="bullet"/>
+      <w:lvlText w:val=""/>
+      <w:lvlJc w:val="left"/>
+      <w:pPr>
+        <w:ind w:left="5040" w:hanging="360"/>
+      </w:pPr>
+      <w:rPr>
+        <w:rFonts w:hint="default" w:ascii="Wingdings" w:hAnsi="Wingdings"/>
+      </w:rPr>
+    </w:lvl>
+    <w:lvl xmlns:w="http://schemas.openxmlformats.org/wordprocessingml/2006/main" w:ilvl="6">
+      <w:start w:val="1"/>
+      <w:numFmt w:val="bullet"/>
+      <w:lvlText w:val=""/>
+      <w:lvlJc w:val="left"/>
+      <w:pPr>
+        <w:ind w:left="5760" w:hanging="360"/>
+      </w:pPr>
+      <w:rPr>
+        <w:rFonts w:hint="default" w:ascii="Symbol" w:hAnsi="Symbol"/>
+      </w:rPr>
+    </w:lvl>
+    <w:lvl xmlns:w="http://schemas.openxmlformats.org/wordprocessingml/2006/main" w:ilvl="7">
+      <w:start w:val="1"/>
+      <w:numFmt w:val="bullet"/>
+      <w:lvlText w:val="o"/>
+      <w:lvlJc w:val="left"/>
+      <w:pPr>
+        <w:ind w:left="6480" w:hanging="360"/>
+      </w:pPr>
+      <w:rPr>
+        <w:rFonts w:hint="default" w:ascii="Courier New" w:hAnsi="Courier New"/>
+      </w:rPr>
+    </w:lvl>
+    <w:lvl xmlns:w="http://schemas.openxmlformats.org/wordprocessingml/2006/main" w:ilvl="8">
+      <w:start w:val="1"/>
+      <w:numFmt w:val="bullet"/>
+      <w:lvlText w:val=""/>
+      <w:lvlJc w:val="left"/>
+      <w:pPr>
+        <w:ind w:left="7200" w:hanging="360"/>
+      </w:pPr>
+      <w:rPr>
+        <w:rFonts w:hint="default" w:ascii="Wingdings" w:hAnsi="Wingdings"/>
+      </w:rPr>
+    </w:lvl>
+  </w:abstractNum>
+  <w:abstractNum xmlns:w="http://schemas.openxmlformats.org/wordprocessingml/2006/main" w:abstractNumId="32">
+    <w:nsid w:val="721d2e4d"/>
+    <w:multiLevelType xmlns:w="http://schemas.openxmlformats.org/wordprocessingml/2006/main" w:val="hybridMultilevel"/>
+    <w:lvl xmlns:w="http://schemas.openxmlformats.org/wordprocessingml/2006/main" w:ilvl="0">
+      <w:start w:val="1"/>
+      <w:numFmt w:val="bullet"/>
+      <w:lvlText w:val=""/>
+      <w:lvlJc w:val="left"/>
+      <w:pPr>
+        <w:ind w:left="1080" w:hanging="360"/>
+      </w:pPr>
+      <w:rPr>
+        <w:rFonts w:hint="default" w:ascii="Wingdings" w:hAnsi="Wingdings"/>
+      </w:rPr>
+    </w:lvl>
+    <w:lvl xmlns:w="http://schemas.openxmlformats.org/wordprocessingml/2006/main" w:ilvl="1">
+      <w:start w:val="1"/>
+      <w:numFmt w:val="bullet"/>
+      <w:lvlText w:val="o"/>
+      <w:lvlJc w:val="left"/>
+      <w:pPr>
+        <w:ind w:left="1800" w:hanging="360"/>
+      </w:pPr>
+      <w:rPr>
+        <w:rFonts w:hint="default" w:ascii="Courier New" w:hAnsi="Courier New"/>
+      </w:rPr>
+    </w:lvl>
+    <w:lvl xmlns:w="http://schemas.openxmlformats.org/wordprocessingml/2006/main" w:ilvl="2">
+      <w:start w:val="1"/>
+      <w:numFmt w:val="bullet"/>
+      <w:lvlText w:val=""/>
+      <w:lvlJc w:val="left"/>
+      <w:pPr>
+        <w:ind w:left="2520" w:hanging="360"/>
+      </w:pPr>
+      <w:rPr>
+        <w:rFonts w:hint="default" w:ascii="Wingdings" w:hAnsi="Wingdings"/>
+      </w:rPr>
+    </w:lvl>
+    <w:lvl xmlns:w="http://schemas.openxmlformats.org/wordprocessingml/2006/main" w:ilvl="3">
+      <w:start w:val="1"/>
+      <w:numFmt w:val="bullet"/>
+      <w:lvlText w:val=""/>
+      <w:lvlJc w:val="left"/>
+      <w:pPr>
+        <w:ind w:left="3240" w:hanging="360"/>
+      </w:pPr>
+      <w:rPr>
+        <w:rFonts w:hint="default" w:ascii="Symbol" w:hAnsi="Symbol"/>
+      </w:rPr>
+    </w:lvl>
+    <w:lvl xmlns:w="http://schemas.openxmlformats.org/wordprocessingml/2006/main" w:ilvl="4">
+      <w:start w:val="1"/>
+      <w:numFmt w:val="bullet"/>
+      <w:lvlText w:val="o"/>
+      <w:lvlJc w:val="left"/>
+      <w:pPr>
+        <w:ind w:left="3960" w:hanging="360"/>
+      </w:pPr>
+      <w:rPr>
+        <w:rFonts w:hint="default" w:ascii="Courier New" w:hAnsi="Courier New"/>
+      </w:rPr>
+    </w:lvl>
+    <w:lvl xmlns:w="http://schemas.openxmlformats.org/wordprocessingml/2006/main" w:ilvl="5">
+      <w:start w:val="1"/>
+      <w:numFmt w:val="bullet"/>
+      <w:lvlText w:val=""/>
+      <w:lvlJc w:val="left"/>
+      <w:pPr>
+        <w:ind w:left="4680" w:hanging="360"/>
+      </w:pPr>
+      <w:rPr>
+        <w:rFonts w:hint="default" w:ascii="Wingdings" w:hAnsi="Wingdings"/>
+      </w:rPr>
+    </w:lvl>
+    <w:lvl xmlns:w="http://schemas.openxmlformats.org/wordprocessingml/2006/main" w:ilvl="6">
+      <w:start w:val="1"/>
+      <w:numFmt w:val="bullet"/>
+      <w:lvlText w:val=""/>
+      <w:lvlJc w:val="left"/>
+      <w:pPr>
+        <w:ind w:left="5400" w:hanging="360"/>
+      </w:pPr>
+      <w:rPr>
+        <w:rFonts w:hint="default" w:ascii="Symbol" w:hAnsi="Symbol"/>
+      </w:rPr>
+    </w:lvl>
+    <w:lvl xmlns:w="http://schemas.openxmlformats.org/wordprocessingml/2006/main" w:ilvl="7">
+      <w:start w:val="1"/>
+      <w:numFmt w:val="bullet"/>
+      <w:lvlText w:val="o"/>
+      <w:lvlJc w:val="left"/>
+      <w:pPr>
+        <w:ind w:left="6120" w:hanging="360"/>
+      </w:pPr>
+      <w:rPr>
+        <w:rFonts w:hint="default" w:ascii="Courier New" w:hAnsi="Courier New"/>
+      </w:rPr>
+    </w:lvl>
+    <w:lvl xmlns:w="http://schemas.openxmlformats.org/wordprocessingml/2006/main" w:ilvl="8">
+      <w:start w:val="1"/>
+      <w:numFmt w:val="bullet"/>
+      <w:lvlText w:val=""/>
+      <w:lvlJc w:val="left"/>
+      <w:pPr>
+        <w:ind w:left="6840" w:hanging="360"/>
+      </w:pPr>
+      <w:rPr>
+        <w:rFonts w:hint="default" w:ascii="Wingdings" w:hAnsi="Wingdings"/>
+      </w:rPr>
+    </w:lvl>
+  </w:abstractNum>
+  <w:abstractNum xmlns:w="http://schemas.openxmlformats.org/wordprocessingml/2006/main" w:abstractNumId="31">
+    <w:nsid w:val="5e2b573a"/>
+    <w:multiLevelType xmlns:w="http://schemas.openxmlformats.org/wordprocessingml/2006/main" w:val="hybridMultilevel"/>
+    <w:lvl xmlns:w="http://schemas.openxmlformats.org/wordprocessingml/2006/main" w:ilvl="0">
+      <w:start w:val="1"/>
+      <w:numFmt w:val="bullet"/>
+      <w:lvlText w:val=""/>
+      <w:lvlJc w:val="left"/>
+      <w:pPr>
+        <w:ind w:left="720" w:hanging="360"/>
+      </w:pPr>
+      <w:rPr>
+        <w:rFonts w:hint="default" w:ascii="Symbol" w:hAnsi="Symbol"/>
+      </w:rPr>
+    </w:lvl>
+    <w:lvl xmlns:w="http://schemas.openxmlformats.org/wordprocessingml/2006/main" w:ilvl="1">
+      <w:start w:val="1"/>
+      <w:numFmt w:val="bullet"/>
+      <w:lvlText w:val="o"/>
+      <w:lvlJc w:val="left"/>
+      <w:pPr>
+        <w:ind w:left="1440" w:hanging="360"/>
+      </w:pPr>
+      <w:rPr>
+        <w:rFonts w:hint="default" w:ascii="Courier New" w:hAnsi="Courier New"/>
+      </w:rPr>
+    </w:lvl>
+    <w:lvl xmlns:w="http://schemas.openxmlformats.org/wordprocessingml/2006/main" w:ilvl="2">
+      <w:start w:val="1"/>
+      <w:numFmt w:val="bullet"/>
+      <w:lvlText w:val=""/>
+      <w:lvlJc w:val="left"/>
+      <w:pPr>
+        <w:ind w:left="2160" w:hanging="360"/>
+      </w:pPr>
+      <w:rPr>
+        <w:rFonts w:hint="default" w:ascii="Wingdings" w:hAnsi="Wingdings"/>
+      </w:rPr>
+    </w:lvl>
+    <w:lvl xmlns:w="http://schemas.openxmlformats.org/wordprocessingml/2006/main" w:ilvl="3">
+      <w:start w:val="1"/>
+      <w:numFmt w:val="bullet"/>
+      <w:lvlText w:val=""/>
+      <w:lvlJc w:val="left"/>
+      <w:pPr>
+        <w:ind w:left="2880" w:hanging="360"/>
+      </w:pPr>
+      <w:rPr>
+        <w:rFonts w:hint="default" w:ascii="Symbol" w:hAnsi="Symbol"/>
+      </w:rPr>
+    </w:lvl>
+    <w:lvl xmlns:w="http://schemas.openxmlformats.org/wordprocessingml/2006/main" w:ilvl="4">
+      <w:start w:val="1"/>
+      <w:numFmt w:val="bullet"/>
+      <w:lvlText w:val="o"/>
+      <w:lvlJc w:val="left"/>
+      <w:pPr>
+        <w:ind w:left="3600" w:hanging="360"/>
+      </w:pPr>
+      <w:rPr>
+        <w:rFonts w:hint="default" w:ascii="Courier New" w:hAnsi="Courier New"/>
+      </w:rPr>
+    </w:lvl>
+    <w:lvl xmlns:w="http://schemas.openxmlformats.org/wordprocessingml/2006/main" w:ilvl="5">
+      <w:start w:val="1"/>
+      <w:numFmt w:val="bullet"/>
+      <w:lvlText w:val=""/>
+      <w:lvlJc w:val="left"/>
+      <w:pPr>
+        <w:ind w:left="4320" w:hanging="360"/>
+      </w:pPr>
+      <w:rPr>
+        <w:rFonts w:hint="default" w:ascii="Wingdings" w:hAnsi="Wingdings"/>
+      </w:rPr>
+    </w:lvl>
+    <w:lvl xmlns:w="http://schemas.openxmlformats.org/wordprocessingml/2006/main" w:ilvl="6">
+      <w:start w:val="1"/>
+      <w:numFmt w:val="bullet"/>
+      <w:lvlText w:val=""/>
+      <w:lvlJc w:val="left"/>
+      <w:pPr>
+        <w:ind w:left="5040" w:hanging="360"/>
+      </w:pPr>
+      <w:rPr>
+        <w:rFonts w:hint="default" w:ascii="Symbol" w:hAnsi="Symbol"/>
+      </w:rPr>
+    </w:lvl>
+    <w:lvl xmlns:w="http://schemas.openxmlformats.org/wordprocessingml/2006/main" w:ilvl="7">
+      <w:start w:val="1"/>
+      <w:numFmt w:val="bullet"/>
+      <w:lvlText w:val="o"/>
+      <w:lvlJc w:val="left"/>
+      <w:pPr>
+        <w:ind w:left="5760" w:hanging="360"/>
+      </w:pPr>
+      <w:rPr>
+        <w:rFonts w:hint="default" w:ascii="Courier New" w:hAnsi="Courier New"/>
+      </w:rPr>
+    </w:lvl>
+    <w:lvl xmlns:w="http://schemas.openxmlformats.org/wordprocessingml/2006/main" w:ilvl="8">
+      <w:start w:val="1"/>
+      <w:numFmt w:val="bullet"/>
+      <w:lvlText w:val=""/>
+      <w:lvlJc w:val="left"/>
+      <w:pPr>
+        <w:ind w:left="6480" w:hanging="360"/>
+      </w:pPr>
+      <w:rPr>
+        <w:rFonts w:hint="default" w:ascii="Wingdings" w:hAnsi="Wingdings"/>
+      </w:rPr>
+    </w:lvl>
+  </w:abstractNum>
   <w:abstractNum xmlns:w="http://schemas.openxmlformats.org/wordprocessingml/2006/main" w:abstractNumId="30">
     <w:nsid w:val="5326a5b7"/>
     <w:multiLevelType xmlns:w="http://schemas.openxmlformats.org/wordprocessingml/2006/main" w:val="hybridMultilevel"/>
@@ -14391,6 +15843,24 @@
       </w:rPr>
     </w:lvl>
   </w:abstractNum>
+  <w:num w:numId="37">
+    <w:abstractNumId w:val="36"/>
+  </w:num>
+  <w:num w:numId="36">
+    <w:abstractNumId w:val="35"/>
+  </w:num>
+  <w:num w:numId="35">
+    <w:abstractNumId w:val="34"/>
+  </w:num>
+  <w:num w:numId="34">
+    <w:abstractNumId w:val="33"/>
+  </w:num>
+  <w:num w:numId="33">
+    <w:abstractNumId w:val="32"/>
+  </w:num>
+  <w:num w:numId="32">
+    <w:abstractNumId w:val="31"/>
+  </w:num>
   <w:num w:numId="31">
     <w:abstractNumId w:val="30"/>
   </w:num>

</xml_diff>

<commit_message>
- fix#519: PDP obiettivi minimi per materia in template (#520)
</commit_message>
<xml_diff>
--- a/server_static/pdp_templates/pdp_template.docx
+++ b/server_static/pdp_templates/pdp_template.docx
@@ -9611,35 +9611,6 @@
     </w:p>
     <w:p>
       <w:pPr>
-        <w:rPr>
-          <w:b w:val="1"/>
-          <w:bCs w:val="1"/>
-          <w:sz w:val="28"/>
-          <w:szCs w:val="28"/>
-          <w:u w:val="single"/>
-        </w:rPr>
-      </w:pPr>
-    </w:p>
-    <w:p>
-      <w:pPr>
-        <w:rPr>
-          <w:sz w:val="24"/>
-          <w:szCs w:val="24"/>
-        </w:rPr>
-      </w:pPr>
-      <w:r>
-        <w:rPr>
-          <w:b w:val="1"/>
-          <w:bCs w:val="1"/>
-          <w:sz w:val="28"/>
-          <w:szCs w:val="28"/>
-          <w:u w:val="single"/>
-        </w:rPr>
-        <w:t xml:space="preserve">OBIETTIVI DISCIPLINARI PERSONALIZZATI   (CONOSCENZE/COMPETENZE): </w:t>
-      </w:r>
-    </w:p>
-    <w:p>
-      <w:pPr>
         <w:pStyle w:val="Normale"/>
         <w:suppressLineNumbers w:val="0"/>
         <w:bidi w:val="0"/>
@@ -9648,9 +9619,788 @@
         <w:jc w:val="both"/>
         <w:rPr>
           <w:noProof w:val="0"/>
+          <w:sz w:val="24"/>
+          <w:szCs w:val="24"/>
           <w:lang w:val="it-IT"/>
         </w:rPr>
       </w:pPr>
+      <w:r>
+        <w:rPr>
+          <w:sz w:val="24"/>
+          <w:szCs w:val="24"/>
+        </w:rPr>
+        <w:t>{#has_obiettivi_minimi}</w:t>
+      </w:r>
+    </w:p>
+    <w:p>
+      <w:pPr>
+        <w:rPr>
+          <w:sz w:val="24"/>
+          <w:szCs w:val="24"/>
+        </w:rPr>
+      </w:pPr>
+      <w:r>
+        <w:rPr>
+          <w:b w:val="1"/>
+          <w:bCs w:val="1"/>
+          <w:sz w:val="28"/>
+          <w:szCs w:val="28"/>
+          <w:u w:val="single"/>
+        </w:rPr>
+        <w:t xml:space="preserve">OBIETTIVI DISCIPLINARI PERSONALIZZATI   (CONOSCENZE/COMPETENZE): </w:t>
+      </w:r>
+    </w:p>
+    <w:p>
+      <w:pPr>
+        <w:pStyle w:val="Normale"/>
+        <w:suppressLineNumbers w:val="0"/>
+        <w:bidi w:val="0"/>
+        <w:spacing w:before="0" w:beforeAutospacing="off" w:after="0" w:afterAutospacing="off" w:line="360" w:lineRule="auto"/>
+        <w:ind w:left="0" w:right="0" w:hanging="0"/>
+        <w:jc w:val="both"/>
+        <w:rPr>
+          <w:rFonts w:ascii="Arial" w:hAnsi="Arial" w:eastAsia="Arial" w:cs="Arial"/>
+          <w:b w:val="1"/>
+          <w:bCs w:val="1"/>
+          <w:noProof w:val="0"/>
+          <w:sz w:val="22"/>
+          <w:szCs w:val="22"/>
+          <w:lang w:val="it-IT"/>
+        </w:rPr>
+      </w:pPr>
+    </w:p>
+    <w:p>
+      <w:pPr>
+        <w:pStyle w:val="Normale"/>
+        <w:suppressLineNumbers w:val="0"/>
+        <w:bidi w:val="0"/>
+        <w:spacing w:before="0" w:beforeAutospacing="off" w:after="0" w:afterAutospacing="off" w:line="360" w:lineRule="auto"/>
+        <w:ind w:left="0" w:right="0" w:hanging="0"/>
+        <w:jc w:val="both"/>
+        <w:rPr>
+          <w:noProof w:val="0"/>
+          <w:lang w:val="it-IT"/>
+        </w:rPr>
+      </w:pPr>
+      <w:r>
+        <w:rPr>
+          <w:rFonts w:ascii="Arial" w:hAnsi="Arial" w:eastAsia="Arial" w:cs="Arial"/>
+          <w:b w:val="1"/>
+          <w:bCs w:val="1"/>
+          <w:noProof w:val="0"/>
+          <w:sz w:val="22"/>
+          <w:szCs w:val="22"/>
+          <w:lang w:val="it-IT"/>
+        </w:rPr>
+        <w:t>Trimestre</w:t>
+      </w:r>
+    </w:p>
+    <w:p>
+      <w:pPr>
+        <w:pStyle w:val="Normale"/>
+        <w:bidi w:val="0"/>
+        <w:spacing w:before="220" w:beforeAutospacing="off" w:after="0" w:afterAutospacing="off" w:line="240" w:lineRule="auto"/>
+        <w:jc w:val="left"/>
+        <w:rPr>
+          <w:rFonts w:ascii="Arial" w:hAnsi="Arial" w:eastAsia="Arial" w:cs="Arial"/>
+          <w:b w:val="1"/>
+          <w:bCs w:val="1"/>
+          <w:noProof w:val="0"/>
+          <w:sz w:val="22"/>
+          <w:szCs w:val="22"/>
+          <w:lang w:val="it-IT"/>
+        </w:rPr>
+      </w:pPr>
+    </w:p>
+    <w:p>
+      <w:pPr>
+        <w:bidi w:val="0"/>
+        <w:spacing w:before="0" w:beforeAutospacing="off" w:after="0" w:afterAutospacing="off" w:line="276" w:lineRule="auto"/>
+        <w:ind w:left="0" w:right="0"/>
+        <w:jc w:val="left"/>
+        <w:rPr>
+          <w:rFonts w:ascii="Arial" w:hAnsi="Arial" w:eastAsia="Arial" w:cs="Arial"/>
+          <w:noProof w:val="0"/>
+          <w:sz w:val="24"/>
+          <w:szCs w:val="24"/>
+          <w:lang w:val="it-IT"/>
+        </w:rPr>
+      </w:pPr>
+      <w:r>
+        <w:rPr>
+          <w:rFonts w:ascii="Arial" w:hAnsi="Arial" w:eastAsia="Arial" w:cs="Arial"/>
+          <w:noProof w:val="0"/>
+          <w:sz w:val="24"/>
+          <w:szCs w:val="24"/>
+          <w:lang w:val="it-IT"/>
+        </w:rPr>
+        <w:t>{#argomenti_q1}</w:t>
+      </w:r>
+      <w:r>
+        <w:tab/>
+      </w:r>
+    </w:p>
+    <w:p>
+      <w:pPr>
+        <w:pStyle w:val="ListParagraph"/>
+        <w:numPr>
+          <w:ilvl w:val="0"/>
+          <w:numId w:val="32"/>
+        </w:numPr>
+        <w:bidi w:val="0"/>
+        <w:spacing w:before="0" w:beforeAutospacing="off" w:after="0" w:afterAutospacing="off" w:line="276" w:lineRule="auto"/>
+        <w:ind w:right="0"/>
+        <w:jc w:val="left"/>
+        <w:rPr>
+          <w:rFonts w:ascii="Arial" w:hAnsi="Arial" w:eastAsia="Arial" w:cs="Arial"/>
+          <w:b w:val="1"/>
+          <w:bCs w:val="1"/>
+          <w:noProof w:val="0"/>
+          <w:sz w:val="24"/>
+          <w:szCs w:val="24"/>
+          <w:lang w:val="it-IT"/>
+        </w:rPr>
+      </w:pPr>
+      <w:r>
+        <w:rPr>
+          <w:rFonts w:ascii="Arial" w:hAnsi="Arial" w:eastAsia="Arial" w:cs="Arial"/>
+          <w:b w:val="1"/>
+          <w:bCs w:val="1"/>
+          <w:noProof w:val="0"/>
+          <w:sz w:val="24"/>
+          <w:szCs w:val="24"/>
+          <w:lang w:val="it-IT"/>
+        </w:rPr>
+        <w:t>{titolo}</w:t>
+      </w:r>
+    </w:p>
+    <w:p>
+      <w:pPr>
+        <w:bidi w:val="0"/>
+        <w:spacing w:before="0" w:beforeAutospacing="off" w:after="0" w:afterAutospacing="off" w:line="276" w:lineRule="auto"/>
+        <w:ind w:left="0" w:right="0" w:firstLine="720"/>
+        <w:jc w:val="left"/>
+        <w:rPr>
+          <w:rFonts w:ascii="Arial" w:hAnsi="Arial" w:eastAsia="Arial" w:cs="Arial"/>
+          <w:noProof w:val="0"/>
+          <w:sz w:val="24"/>
+          <w:szCs w:val="24"/>
+          <w:lang w:val="it-IT"/>
+        </w:rPr>
+      </w:pPr>
+      <w:r>
+        <w:rPr>
+          <w:rFonts w:ascii="Arial" w:hAnsi="Arial" w:eastAsia="Arial" w:cs="Arial"/>
+          <w:noProof w:val="0"/>
+          <w:sz w:val="24"/>
+          <w:szCs w:val="24"/>
+          <w:lang w:val="it-IT"/>
+        </w:rPr>
+        <w:t>{#sotto_argomenti}</w:t>
+      </w:r>
+      <w:r>
+        <w:tab/>
+      </w:r>
+    </w:p>
+    <w:p>
+      <w:pPr>
+        <w:pStyle w:val="ListParagraph"/>
+        <w:numPr>
+          <w:ilvl w:val="0"/>
+          <w:numId w:val="33"/>
+        </w:numPr>
+        <w:bidi w:val="0"/>
+        <w:spacing w:before="0" w:beforeAutospacing="off" w:after="0" w:afterAutospacing="off" w:line="276" w:lineRule="auto"/>
+        <w:ind w:right="0"/>
+        <w:jc w:val="left"/>
+        <w:rPr>
+          <w:rFonts w:ascii="Arial" w:hAnsi="Arial" w:eastAsia="Arial" w:cs="Arial"/>
+          <w:b w:val="0"/>
+          <w:bCs w:val="0"/>
+          <w:i w:val="0"/>
+          <w:iCs w:val="0"/>
+          <w:strike w:val="0"/>
+          <w:dstrike w:val="0"/>
+          <w:noProof w:val="0"/>
+          <w:color w:val="000000" w:themeColor="text1" w:themeTint="FF" w:themeShade="FF"/>
+          <w:sz w:val="24"/>
+          <w:szCs w:val="24"/>
+          <w:u w:val="none"/>
+          <w:lang w:val="it-IT"/>
+        </w:rPr>
+      </w:pPr>
+      <w:r>
+        <w:rPr>
+          <w:rFonts w:ascii="Arial" w:hAnsi="Arial" w:eastAsia="Arial" w:cs="Arial"/>
+          <w:b w:val="0"/>
+          <w:bCs w:val="0"/>
+          <w:i w:val="0"/>
+          <w:iCs w:val="0"/>
+          <w:strike w:val="0"/>
+          <w:dstrike w:val="0"/>
+          <w:noProof w:val="0"/>
+          <w:color w:val="000000" w:themeColor="text1" w:themeTint="FF" w:themeShade="FF"/>
+          <w:sz w:val="24"/>
+          <w:szCs w:val="24"/>
+          <w:u w:val="none"/>
+          <w:lang w:val="it-IT"/>
+        </w:rPr>
+        <w:t>{</w:t>
+      </w:r>
+      <w:r>
+        <w:rPr>
+          <w:rFonts w:ascii="Arial" w:hAnsi="Arial" w:eastAsia="Arial" w:cs="Arial"/>
+          <w:noProof w:val="0"/>
+          <w:sz w:val="24"/>
+          <w:szCs w:val="24"/>
+          <w:lang w:val="it-IT"/>
+        </w:rPr>
+        <w:t>sotto_argomento_text</w:t>
+      </w:r>
+      <w:r>
+        <w:rPr>
+          <w:rFonts w:ascii="Arial" w:hAnsi="Arial" w:eastAsia="Arial" w:cs="Arial"/>
+          <w:b w:val="0"/>
+          <w:bCs w:val="0"/>
+          <w:i w:val="0"/>
+          <w:iCs w:val="0"/>
+          <w:strike w:val="0"/>
+          <w:dstrike w:val="0"/>
+          <w:noProof w:val="0"/>
+          <w:color w:val="000000" w:themeColor="text1" w:themeTint="FF" w:themeShade="FF"/>
+          <w:sz w:val="24"/>
+          <w:szCs w:val="24"/>
+          <w:u w:val="none"/>
+          <w:lang w:val="it-IT"/>
+        </w:rPr>
+        <w:t>}</w:t>
+      </w:r>
+    </w:p>
+    <w:p>
+      <w:pPr>
+        <w:bidi w:val="0"/>
+        <w:spacing w:before="0" w:beforeAutospacing="off" w:after="0" w:afterAutospacing="off" w:line="276" w:lineRule="auto"/>
+        <w:ind w:left="0" w:right="0" w:firstLine="720"/>
+        <w:jc w:val="left"/>
+        <w:rPr>
+          <w:rFonts w:ascii="Arial" w:hAnsi="Arial" w:eastAsia="Arial" w:cs="Arial"/>
+          <w:noProof w:val="0"/>
+          <w:sz w:val="24"/>
+          <w:szCs w:val="24"/>
+          <w:lang w:val="it-IT"/>
+        </w:rPr>
+      </w:pPr>
+      <w:r>
+        <w:rPr>
+          <w:rFonts w:ascii="Arial" w:hAnsi="Arial" w:eastAsia="Arial" w:cs="Arial"/>
+          <w:noProof w:val="0"/>
+          <w:sz w:val="24"/>
+          <w:szCs w:val="24"/>
+          <w:lang w:val="it-IT"/>
+        </w:rPr>
+        <w:t>{#sotto_sotto_argomenti}</w:t>
+      </w:r>
+    </w:p>
+    <w:p>
+      <w:pPr>
+        <w:pStyle w:val="ListParagraph"/>
+        <w:numPr>
+          <w:ilvl w:val="0"/>
+          <w:numId w:val="34"/>
+        </w:numPr>
+        <w:bidi w:val="0"/>
+        <w:spacing w:before="0" w:beforeAutospacing="off" w:after="0" w:afterAutospacing="off" w:line="276" w:lineRule="auto"/>
+        <w:ind w:right="0"/>
+        <w:jc w:val="left"/>
+        <w:rPr>
+          <w:rFonts w:ascii="Arial" w:hAnsi="Arial" w:eastAsia="Arial" w:cs="Arial"/>
+          <w:noProof w:val="0"/>
+          <w:sz w:val="24"/>
+          <w:szCs w:val="24"/>
+          <w:lang w:val="it-IT"/>
+        </w:rPr>
+      </w:pPr>
+      <w:r>
+        <w:rPr>
+          <w:rFonts w:ascii="Arial" w:hAnsi="Arial" w:eastAsia="Arial" w:cs="Arial"/>
+          <w:noProof w:val="0"/>
+          <w:sz w:val="24"/>
+          <w:szCs w:val="24"/>
+          <w:lang w:val="it-IT"/>
+        </w:rPr>
+        <w:t>{.}</w:t>
+      </w:r>
+    </w:p>
+    <w:p>
+      <w:pPr>
+        <w:bidi w:val="0"/>
+        <w:spacing w:before="0" w:beforeAutospacing="off" w:after="0" w:afterAutospacing="off"/>
+        <w:ind w:firstLine="720"/>
+        <w:jc w:val="both"/>
+      </w:pPr>
+      <w:r>
+        <w:rPr>
+          <w:rFonts w:ascii="Arial" w:hAnsi="Arial" w:eastAsia="Arial" w:cs="Arial"/>
+          <w:noProof w:val="0"/>
+          <w:sz w:val="24"/>
+          <w:szCs w:val="24"/>
+          <w:lang w:val="it-IT"/>
+        </w:rPr>
+        <w:t>{/</w:t>
+      </w:r>
+      <w:r>
+        <w:rPr>
+          <w:rFonts w:ascii="Arial" w:hAnsi="Arial" w:eastAsia="Arial" w:cs="Arial"/>
+          <w:noProof w:val="0"/>
+          <w:sz w:val="24"/>
+          <w:szCs w:val="24"/>
+          <w:lang w:val="it-IT"/>
+        </w:rPr>
+        <w:t>s</w:t>
+      </w:r>
+      <w:r>
+        <w:rPr>
+          <w:rFonts w:ascii="Arial" w:hAnsi="Arial" w:eastAsia="Arial" w:cs="Arial"/>
+          <w:noProof w:val="0"/>
+          <w:sz w:val="24"/>
+          <w:szCs w:val="24"/>
+          <w:lang w:val="it-IT"/>
+        </w:rPr>
+        <w:t>otto_sotto_argomenti</w:t>
+      </w:r>
+      <w:r>
+        <w:rPr>
+          <w:rFonts w:ascii="Arial" w:hAnsi="Arial" w:eastAsia="Arial" w:cs="Arial"/>
+          <w:noProof w:val="0"/>
+          <w:sz w:val="24"/>
+          <w:szCs w:val="24"/>
+          <w:lang w:val="it-IT"/>
+        </w:rPr>
+        <w:t>}</w:t>
+      </w:r>
+    </w:p>
+    <w:p>
+      <w:pPr>
+        <w:bidi w:val="0"/>
+        <w:spacing w:before="0" w:beforeAutospacing="off" w:after="0" w:afterAutospacing="off"/>
+        <w:ind w:firstLine="720"/>
+        <w:jc w:val="both"/>
+      </w:pPr>
+      <w:r>
+        <w:rPr>
+          <w:rFonts w:ascii="Arial" w:hAnsi="Arial" w:eastAsia="Arial" w:cs="Arial"/>
+          <w:noProof w:val="0"/>
+          <w:sz w:val="24"/>
+          <w:szCs w:val="24"/>
+          <w:lang w:val="it-IT"/>
+        </w:rPr>
+        <w:t>{/</w:t>
+      </w:r>
+      <w:r>
+        <w:rPr>
+          <w:rFonts w:ascii="Arial" w:hAnsi="Arial" w:eastAsia="Arial" w:cs="Arial"/>
+          <w:noProof w:val="0"/>
+          <w:sz w:val="24"/>
+          <w:szCs w:val="24"/>
+          <w:lang w:val="it-IT"/>
+        </w:rPr>
+        <w:t>sotto_argomenti</w:t>
+      </w:r>
+      <w:r>
+        <w:rPr>
+          <w:rFonts w:ascii="Arial" w:hAnsi="Arial" w:eastAsia="Arial" w:cs="Arial"/>
+          <w:noProof w:val="0"/>
+          <w:sz w:val="24"/>
+          <w:szCs w:val="24"/>
+          <w:lang w:val="it-IT"/>
+        </w:rPr>
+        <w:t>}</w:t>
+      </w:r>
+    </w:p>
+    <w:p>
+      <w:pPr>
+        <w:bidi w:val="0"/>
+        <w:spacing w:before="0" w:beforeAutospacing="off" w:after="0" w:afterAutospacing="off"/>
+        <w:jc w:val="both"/>
+      </w:pPr>
+      <w:r>
+        <w:rPr>
+          <w:rFonts w:ascii="Arial" w:hAnsi="Arial" w:eastAsia="Arial" w:cs="Arial"/>
+          <w:noProof w:val="0"/>
+          <w:sz w:val="24"/>
+          <w:szCs w:val="24"/>
+          <w:lang w:val="it-IT"/>
+        </w:rPr>
+        <w:t>{/argomenti_q1}</w:t>
+      </w:r>
+    </w:p>
+    <w:p>
+      <w:pPr>
+        <w:pStyle w:val="Normale"/>
+        <w:bidi w:val="0"/>
+        <w:spacing w:before="0" w:beforeAutospacing="off" w:after="0" w:afterAutospacing="off"/>
+        <w:jc w:val="both"/>
+        <w:rPr>
+          <w:rFonts w:ascii="Arial" w:hAnsi="Arial" w:eastAsia="Arial" w:cs="Arial"/>
+          <w:noProof w:val="0"/>
+          <w:sz w:val="24"/>
+          <w:szCs w:val="24"/>
+          <w:lang w:val="it-IT"/>
+        </w:rPr>
+      </w:pPr>
+    </w:p>
+    <w:p>
+      <w:pPr>
+        <w:bidi w:val="0"/>
+        <w:spacing w:before="220" w:beforeAutospacing="off" w:after="0" w:afterAutospacing="off" w:line="240" w:lineRule="auto"/>
+        <w:jc w:val="left"/>
+      </w:pPr>
+      <w:r>
+        <w:rPr>
+          <w:rFonts w:ascii="Arial" w:hAnsi="Arial" w:eastAsia="Arial" w:cs="Arial"/>
+          <w:b w:val="1"/>
+          <w:bCs w:val="1"/>
+          <w:noProof w:val="0"/>
+          <w:sz w:val="22"/>
+          <w:szCs w:val="22"/>
+          <w:lang w:val="it-IT"/>
+        </w:rPr>
+        <w:t>Pentamestre</w:t>
+      </w:r>
+    </w:p>
+    <w:p>
+      <w:pPr>
+        <w:pStyle w:val="Normale"/>
+        <w:bidi w:val="0"/>
+        <w:spacing w:before="220" w:beforeAutospacing="off" w:after="0" w:afterAutospacing="off" w:line="240" w:lineRule="auto"/>
+        <w:jc w:val="left"/>
+        <w:rPr>
+          <w:rFonts w:ascii="Arial" w:hAnsi="Arial" w:eastAsia="Arial" w:cs="Arial"/>
+          <w:b w:val="1"/>
+          <w:bCs w:val="1"/>
+          <w:noProof w:val="0"/>
+          <w:sz w:val="22"/>
+          <w:szCs w:val="22"/>
+          <w:lang w:val="it-IT"/>
+        </w:rPr>
+      </w:pPr>
+    </w:p>
+    <w:p>
+      <w:pPr>
+        <w:bidi w:val="0"/>
+        <w:spacing w:before="0" w:beforeAutospacing="off" w:after="0" w:afterAutospacing="off" w:line="276" w:lineRule="auto"/>
+        <w:ind w:left="0" w:right="0"/>
+        <w:jc w:val="left"/>
+        <w:rPr>
+          <w:rFonts w:ascii="Arial" w:hAnsi="Arial" w:eastAsia="Arial" w:cs="Arial"/>
+          <w:noProof w:val="0"/>
+          <w:sz w:val="24"/>
+          <w:szCs w:val="24"/>
+          <w:lang w:val="it-IT"/>
+        </w:rPr>
+      </w:pPr>
+      <w:r>
+        <w:rPr>
+          <w:rFonts w:ascii="Arial" w:hAnsi="Arial" w:eastAsia="Arial" w:cs="Arial"/>
+          <w:noProof w:val="0"/>
+          <w:sz w:val="24"/>
+          <w:szCs w:val="24"/>
+          <w:lang w:val="it-IT"/>
+        </w:rPr>
+        <w:t>{#argomenti_q2}</w:t>
+      </w:r>
+      <w:r>
+        <w:tab/>
+      </w:r>
+    </w:p>
+    <w:p>
+      <w:pPr>
+        <w:pStyle w:val="ListParagraph"/>
+        <w:numPr>
+          <w:ilvl w:val="0"/>
+          <w:numId w:val="35"/>
+        </w:numPr>
+        <w:bidi w:val="0"/>
+        <w:spacing w:before="0" w:beforeAutospacing="off" w:after="0" w:afterAutospacing="off" w:line="276" w:lineRule="auto"/>
+        <w:ind w:right="0"/>
+        <w:jc w:val="left"/>
+        <w:rPr>
+          <w:rFonts w:ascii="Arial" w:hAnsi="Arial" w:eastAsia="Arial" w:cs="Arial"/>
+          <w:noProof w:val="0"/>
+          <w:sz w:val="24"/>
+          <w:szCs w:val="24"/>
+          <w:lang w:val="it-IT"/>
+        </w:rPr>
+      </w:pPr>
+      <w:r>
+        <w:rPr>
+          <w:rFonts w:ascii="Arial" w:hAnsi="Arial" w:eastAsia="Arial" w:cs="Arial"/>
+          <w:b w:val="1"/>
+          <w:bCs w:val="1"/>
+          <w:noProof w:val="0"/>
+          <w:sz w:val="24"/>
+          <w:szCs w:val="24"/>
+          <w:lang w:val="it-IT"/>
+        </w:rPr>
+        <w:t>{titolo}</w:t>
+      </w:r>
+    </w:p>
+    <w:p>
+      <w:pPr>
+        <w:bidi w:val="0"/>
+        <w:spacing w:before="0" w:beforeAutospacing="off" w:after="0" w:afterAutospacing="off" w:line="276" w:lineRule="auto"/>
+        <w:ind w:left="0" w:right="0" w:firstLine="720"/>
+        <w:jc w:val="left"/>
+        <w:rPr>
+          <w:rFonts w:ascii="Arial" w:hAnsi="Arial" w:eastAsia="Arial" w:cs="Arial"/>
+          <w:noProof w:val="0"/>
+          <w:sz w:val="24"/>
+          <w:szCs w:val="24"/>
+          <w:lang w:val="it-IT"/>
+        </w:rPr>
+      </w:pPr>
+      <w:r>
+        <w:rPr>
+          <w:rFonts w:ascii="Arial" w:hAnsi="Arial" w:eastAsia="Arial" w:cs="Arial"/>
+          <w:noProof w:val="0"/>
+          <w:sz w:val="24"/>
+          <w:szCs w:val="24"/>
+          <w:lang w:val="it-IT"/>
+        </w:rPr>
+        <w:t>{#sotto_argomenti}</w:t>
+      </w:r>
+      <w:r>
+        <w:tab/>
+      </w:r>
+    </w:p>
+    <w:p>
+      <w:pPr>
+        <w:pStyle w:val="ListParagraph"/>
+        <w:numPr>
+          <w:ilvl w:val="0"/>
+          <w:numId w:val="36"/>
+        </w:numPr>
+        <w:bidi w:val="0"/>
+        <w:spacing w:before="0" w:beforeAutospacing="off" w:after="0" w:afterAutospacing="off" w:line="276" w:lineRule="auto"/>
+        <w:ind w:right="0"/>
+        <w:jc w:val="left"/>
+        <w:rPr>
+          <w:rFonts w:ascii="Arial" w:hAnsi="Arial" w:eastAsia="Arial" w:cs="Arial"/>
+          <w:b w:val="0"/>
+          <w:bCs w:val="0"/>
+          <w:i w:val="0"/>
+          <w:iCs w:val="0"/>
+          <w:strike w:val="0"/>
+          <w:dstrike w:val="0"/>
+          <w:noProof w:val="0"/>
+          <w:color w:val="000000" w:themeColor="text1" w:themeTint="FF" w:themeShade="FF"/>
+          <w:sz w:val="24"/>
+          <w:szCs w:val="24"/>
+          <w:u w:val="none"/>
+          <w:lang w:val="it-IT"/>
+        </w:rPr>
+      </w:pPr>
+      <w:r>
+        <w:rPr>
+          <w:rFonts w:ascii="Arial" w:hAnsi="Arial" w:eastAsia="Arial" w:cs="Arial"/>
+          <w:b w:val="0"/>
+          <w:bCs w:val="0"/>
+          <w:i w:val="0"/>
+          <w:iCs w:val="0"/>
+          <w:strike w:val="0"/>
+          <w:dstrike w:val="0"/>
+          <w:noProof w:val="0"/>
+          <w:color w:val="000000" w:themeColor="text1" w:themeTint="FF" w:themeShade="FF"/>
+          <w:sz w:val="24"/>
+          <w:szCs w:val="24"/>
+          <w:u w:val="none"/>
+          <w:lang w:val="it-IT"/>
+        </w:rPr>
+        <w:t>{</w:t>
+      </w:r>
+      <w:r>
+        <w:rPr>
+          <w:rFonts w:ascii="Arial" w:hAnsi="Arial" w:eastAsia="Arial" w:cs="Arial"/>
+          <w:noProof w:val="0"/>
+          <w:sz w:val="24"/>
+          <w:szCs w:val="24"/>
+          <w:lang w:val="it-IT"/>
+        </w:rPr>
+        <w:t>sotto_argomento_text</w:t>
+      </w:r>
+      <w:r>
+        <w:rPr>
+          <w:rFonts w:ascii="Arial" w:hAnsi="Arial" w:eastAsia="Arial" w:cs="Arial"/>
+          <w:b w:val="0"/>
+          <w:bCs w:val="0"/>
+          <w:i w:val="0"/>
+          <w:iCs w:val="0"/>
+          <w:strike w:val="0"/>
+          <w:dstrike w:val="0"/>
+          <w:noProof w:val="0"/>
+          <w:color w:val="000000" w:themeColor="text1" w:themeTint="FF" w:themeShade="FF"/>
+          <w:sz w:val="24"/>
+          <w:szCs w:val="24"/>
+          <w:u w:val="none"/>
+          <w:lang w:val="it-IT"/>
+        </w:rPr>
+        <w:t>}</w:t>
+      </w:r>
+    </w:p>
+    <w:p>
+      <w:pPr>
+        <w:bidi w:val="0"/>
+        <w:spacing w:before="0" w:beforeAutospacing="off" w:after="0" w:afterAutospacing="off" w:line="276" w:lineRule="auto"/>
+        <w:ind w:left="0" w:right="0" w:firstLine="720"/>
+        <w:jc w:val="left"/>
+        <w:rPr>
+          <w:rFonts w:ascii="Arial" w:hAnsi="Arial" w:eastAsia="Arial" w:cs="Arial"/>
+          <w:noProof w:val="0"/>
+          <w:sz w:val="24"/>
+          <w:szCs w:val="24"/>
+          <w:lang w:val="it-IT"/>
+        </w:rPr>
+      </w:pPr>
+      <w:r>
+        <w:rPr>
+          <w:rFonts w:ascii="Arial" w:hAnsi="Arial" w:eastAsia="Arial" w:cs="Arial"/>
+          <w:noProof w:val="0"/>
+          <w:sz w:val="24"/>
+          <w:szCs w:val="24"/>
+          <w:lang w:val="it-IT"/>
+        </w:rPr>
+        <w:t>{#sotto_sotto_argomenti}</w:t>
+      </w:r>
+    </w:p>
+    <w:p>
+      <w:pPr>
+        <w:pStyle w:val="ListParagraph"/>
+        <w:numPr>
+          <w:ilvl w:val="0"/>
+          <w:numId w:val="37"/>
+        </w:numPr>
+        <w:bidi w:val="0"/>
+        <w:spacing w:before="0" w:beforeAutospacing="off" w:after="0" w:afterAutospacing="off" w:line="276" w:lineRule="auto"/>
+        <w:ind w:right="0"/>
+        <w:jc w:val="left"/>
+        <w:rPr>
+          <w:rFonts w:ascii="Arial" w:hAnsi="Arial" w:eastAsia="Arial" w:cs="Arial"/>
+          <w:noProof w:val="0"/>
+          <w:sz w:val="24"/>
+          <w:szCs w:val="24"/>
+          <w:lang w:val="it-IT"/>
+        </w:rPr>
+      </w:pPr>
+      <w:r>
+        <w:rPr>
+          <w:rFonts w:ascii="Arial" w:hAnsi="Arial" w:eastAsia="Arial" w:cs="Arial"/>
+          <w:noProof w:val="0"/>
+          <w:sz w:val="24"/>
+          <w:szCs w:val="24"/>
+          <w:lang w:val="it-IT"/>
+        </w:rPr>
+        <w:t>{.}</w:t>
+      </w:r>
+    </w:p>
+    <w:p>
+      <w:pPr>
+        <w:bidi w:val="0"/>
+        <w:spacing w:before="0" w:beforeAutospacing="off" w:after="0" w:afterAutospacing="off"/>
+        <w:ind w:firstLine="720"/>
+        <w:jc w:val="both"/>
+      </w:pPr>
+      <w:r>
+        <w:rPr>
+          <w:rFonts w:ascii="Arial" w:hAnsi="Arial" w:eastAsia="Arial" w:cs="Arial"/>
+          <w:noProof w:val="0"/>
+          <w:sz w:val="24"/>
+          <w:szCs w:val="24"/>
+          <w:lang w:val="it-IT"/>
+        </w:rPr>
+        <w:t>{/</w:t>
+      </w:r>
+      <w:r>
+        <w:rPr>
+          <w:rFonts w:ascii="Arial" w:hAnsi="Arial" w:eastAsia="Arial" w:cs="Arial"/>
+          <w:noProof w:val="0"/>
+          <w:sz w:val="24"/>
+          <w:szCs w:val="24"/>
+          <w:lang w:val="it-IT"/>
+        </w:rPr>
+        <w:t>sotto_sotto_argomenti</w:t>
+      </w:r>
+      <w:r>
+        <w:rPr>
+          <w:rFonts w:ascii="Arial" w:hAnsi="Arial" w:eastAsia="Arial" w:cs="Arial"/>
+          <w:noProof w:val="0"/>
+          <w:sz w:val="24"/>
+          <w:szCs w:val="24"/>
+          <w:lang w:val="it-IT"/>
+        </w:rPr>
+        <w:t>}</w:t>
+      </w:r>
+    </w:p>
+    <w:p>
+      <w:pPr>
+        <w:bidi w:val="0"/>
+        <w:spacing w:before="0" w:beforeAutospacing="off" w:after="0" w:afterAutospacing="off"/>
+        <w:ind w:firstLine="720"/>
+        <w:jc w:val="both"/>
+      </w:pPr>
+      <w:r>
+        <w:rPr>
+          <w:rFonts w:ascii="Arial" w:hAnsi="Arial" w:eastAsia="Arial" w:cs="Arial"/>
+          <w:noProof w:val="0"/>
+          <w:sz w:val="24"/>
+          <w:szCs w:val="24"/>
+          <w:lang w:val="it-IT"/>
+        </w:rPr>
+        <w:t>{/</w:t>
+      </w:r>
+      <w:r>
+        <w:rPr>
+          <w:rFonts w:ascii="Arial" w:hAnsi="Arial" w:eastAsia="Arial" w:cs="Arial"/>
+          <w:noProof w:val="0"/>
+          <w:sz w:val="24"/>
+          <w:szCs w:val="24"/>
+          <w:lang w:val="it-IT"/>
+        </w:rPr>
+        <w:t>sotto_argomenti</w:t>
+      </w:r>
+      <w:r>
+        <w:rPr>
+          <w:rFonts w:ascii="Arial" w:hAnsi="Arial" w:eastAsia="Arial" w:cs="Arial"/>
+          <w:noProof w:val="0"/>
+          <w:sz w:val="24"/>
+          <w:szCs w:val="24"/>
+          <w:lang w:val="it-IT"/>
+        </w:rPr>
+        <w:t>}</w:t>
+      </w:r>
+    </w:p>
+    <w:p>
+      <w:pPr>
+        <w:bidi w:val="0"/>
+        <w:spacing w:before="0" w:beforeAutospacing="off" w:after="0" w:afterAutospacing="off"/>
+        <w:jc w:val="both"/>
+        <w:rPr>
+          <w:rFonts w:ascii="Arial" w:hAnsi="Arial" w:eastAsia="Arial" w:cs="Arial"/>
+          <w:noProof w:val="0"/>
+          <w:sz w:val="24"/>
+          <w:szCs w:val="24"/>
+          <w:lang w:val="it-IT"/>
+        </w:rPr>
+      </w:pPr>
+      <w:r>
+        <w:rPr>
+          <w:rFonts w:ascii="Arial" w:hAnsi="Arial" w:eastAsia="Arial" w:cs="Arial"/>
+          <w:noProof w:val="0"/>
+          <w:sz w:val="24"/>
+          <w:szCs w:val="24"/>
+          <w:lang w:val="it-IT"/>
+        </w:rPr>
+        <w:t>{/argomenti_q2}</w:t>
+      </w:r>
     </w:p>
     <w:p>
       <w:pPr>
@@ -9662,15 +10412,31 @@
         <w:jc w:val="both"/>
         <w:rPr>
           <w:noProof w:val="0"/>
+          <w:sz w:val="24"/>
+          <w:szCs w:val="24"/>
           <w:lang w:val="it-IT"/>
         </w:rPr>
       </w:pPr>
       <w:r>
         <w:rPr>
-          <w:noProof w:val="0"/>
-          <w:lang w:val="it-IT"/>
-        </w:rPr>
-        <w:t>{@pageBreak}</w:t>
+          <w:sz w:val="24"/>
+          <w:szCs w:val="24"/>
+        </w:rPr>
+        <w:t>{/</w:t>
+      </w:r>
+      <w:r>
+        <w:rPr>
+          <w:sz w:val="24"/>
+          <w:szCs w:val="24"/>
+        </w:rPr>
+        <w:t>has_obiettivi_minimi</w:t>
+      </w:r>
+      <w:r>
+        <w:rPr>
+          <w:sz w:val="24"/>
+          <w:szCs w:val="24"/>
+        </w:rPr>
+        <w:t>}</w:t>
       </w:r>
     </w:p>
     <w:p>
@@ -9683,15 +10449,15 @@
         <w:jc w:val="both"/>
         <w:rPr>
           <w:noProof w:val="0"/>
-          <w:lang w:val="it"/>
+          <w:lang w:val="it-IT"/>
         </w:rPr>
       </w:pPr>
       <w:r>
         <w:rPr>
           <w:noProof w:val="0"/>
-          <w:lang w:val="it"/>
-        </w:rPr>
-        <w:t>{/materie}</w:t>
+          <w:lang w:val="it-IT"/>
+        </w:rPr>
+        <w:t>{@pageBreak}</w:t>
       </w:r>
     </w:p>
     <w:p>
@@ -9707,6 +10473,20 @@
           <w:lang w:val="it"/>
         </w:rPr>
       </w:pPr>
+      <w:r>
+        <w:rPr>
+          <w:noProof w:val="0"/>
+          <w:lang w:val="it"/>
+        </w:rPr>
+        <w:t>{/materie</w:t>
+      </w:r>
+      <w:r>
+        <w:rPr>
+          <w:noProof w:val="0"/>
+          <w:lang w:val="it"/>
+        </w:rPr>
+        <w:t>}</w:t>
+      </w:r>
     </w:p>
     <w:p>
       <w:r>
@@ -10962,6 +11742,678 @@
 
 <file path=word/numbering.xml><?xml version="1.0" encoding="utf-8"?>
 <w:numbering xmlns:wpc="http://schemas.microsoft.com/office/word/2010/wordprocessingCanvas" xmlns:cx="http://schemas.microsoft.com/office/drawing/2014/chartex" xmlns:cx1="http://schemas.microsoft.com/office/drawing/2015/9/8/chartex" xmlns:cx2="http://schemas.microsoft.com/office/drawing/2015/10/21/chartex" xmlns:cx3="http://schemas.microsoft.com/office/drawing/2016/5/9/chartex" xmlns:cx4="http://schemas.microsoft.com/office/drawing/2016/5/10/chartex" xmlns:cx5="http://schemas.microsoft.com/office/drawing/2016/5/11/chartex" xmlns:cx6="http://schemas.microsoft.com/office/drawing/2016/5/12/chartex" xmlns:cx7="http://schemas.microsoft.com/office/drawing/2016/5/13/chartex" xmlns:cx8="http://schemas.microsoft.com/office/drawing/2016/5/14/chartex" xmlns:mc="http://schemas.openxmlformats.org/markup-compatibility/2006" xmlns:aink="http://schemas.microsoft.com/office/drawing/2016/ink" xmlns:am3d="http://schemas.microsoft.com/office/drawing/2017/model3d" xmlns:o="urn:schemas-microsoft-com:office:office" xmlns:oel="http://schemas.microsoft.com/office/2019/extlst" xmlns:r="http://schemas.openxmlformats.org/officeDocument/2006/relationships" xmlns:m="http://schemas.openxmlformats.org/officeDocument/2006/math" xmlns:v="urn:schemas-microsoft-com:vml" xmlns:wp14="http://schemas.microsoft.com/office/word/2010/wordprocessingDrawing" xmlns:wp="http://schemas.openxmlformats.org/drawingml/2006/wordprocessingDrawing" xmlns:w10="urn:schemas-microsoft-com:office:word" xmlns:w="http://schemas.openxmlformats.org/wordprocessingml/2006/main" xmlns:w14="http://schemas.microsoft.com/office/word/2010/wordml" xmlns:w15="http://schemas.microsoft.com/office/word/2012/wordml" xmlns:w16cex="http://schemas.microsoft.com/office/word/2018/wordml/cex" xmlns:w16cid="http://schemas.microsoft.com/office/word/2016/wordml/cid" xmlns:w16="http://schemas.microsoft.com/office/word/2018/wordml" xmlns:w16sdtdh="http://schemas.microsoft.com/office/word/2020/wordml/sdtdatahash" xmlns:w16se="http://schemas.microsoft.com/office/word/2015/wordml/symex" xmlns:wpg="http://schemas.microsoft.com/office/word/2010/wordprocessingGroup" xmlns:wpi="http://schemas.microsoft.com/office/word/2010/wordprocessingInk" xmlns:wne="http://schemas.microsoft.com/office/word/2006/wordml" xmlns:wps="http://schemas.microsoft.com/office/word/2010/wordprocessingShape" mc:Ignorable="w14 w15 w16se w16cid w16 w16cex w16sdtdh wp14">
+  <w:abstractNum xmlns:w="http://schemas.openxmlformats.org/wordprocessingml/2006/main" w:abstractNumId="36">
+    <w:nsid w:val="2dbac369"/>
+    <w:multiLevelType xmlns:w="http://schemas.openxmlformats.org/wordprocessingml/2006/main" w:val="hybridMultilevel"/>
+    <w:lvl xmlns:w="http://schemas.openxmlformats.org/wordprocessingml/2006/main" w:ilvl="0">
+      <w:start w:val="1"/>
+      <w:numFmt w:val="bullet"/>
+      <w:lvlText w:val="o"/>
+      <w:lvlJc w:val="left"/>
+      <w:pPr>
+        <w:ind w:left="1440" w:hanging="360"/>
+      </w:pPr>
+      <w:rPr>
+        <w:rFonts w:hint="default" w:ascii="Courier New" w:hAnsi="Courier New"/>
+      </w:rPr>
+    </w:lvl>
+    <w:lvl xmlns:w="http://schemas.openxmlformats.org/wordprocessingml/2006/main" w:ilvl="1">
+      <w:start w:val="1"/>
+      <w:numFmt w:val="bullet"/>
+      <w:lvlText w:val="o"/>
+      <w:lvlJc w:val="left"/>
+      <w:pPr>
+        <w:ind w:left="2160" w:hanging="360"/>
+      </w:pPr>
+      <w:rPr>
+        <w:rFonts w:hint="default" w:ascii="Courier New" w:hAnsi="Courier New"/>
+      </w:rPr>
+    </w:lvl>
+    <w:lvl xmlns:w="http://schemas.openxmlformats.org/wordprocessingml/2006/main" w:ilvl="2">
+      <w:start w:val="1"/>
+      <w:numFmt w:val="bullet"/>
+      <w:lvlText w:val=""/>
+      <w:lvlJc w:val="left"/>
+      <w:pPr>
+        <w:ind w:left="2880" w:hanging="360"/>
+      </w:pPr>
+      <w:rPr>
+        <w:rFonts w:hint="default" w:ascii="Wingdings" w:hAnsi="Wingdings"/>
+      </w:rPr>
+    </w:lvl>
+    <w:lvl xmlns:w="http://schemas.openxmlformats.org/wordprocessingml/2006/main" w:ilvl="3">
+      <w:start w:val="1"/>
+      <w:numFmt w:val="bullet"/>
+      <w:lvlText w:val=""/>
+      <w:lvlJc w:val="left"/>
+      <w:pPr>
+        <w:ind w:left="3600" w:hanging="360"/>
+      </w:pPr>
+      <w:rPr>
+        <w:rFonts w:hint="default" w:ascii="Symbol" w:hAnsi="Symbol"/>
+      </w:rPr>
+    </w:lvl>
+    <w:lvl xmlns:w="http://schemas.openxmlformats.org/wordprocessingml/2006/main" w:ilvl="4">
+      <w:start w:val="1"/>
+      <w:numFmt w:val="bullet"/>
+      <w:lvlText w:val="o"/>
+      <w:lvlJc w:val="left"/>
+      <w:pPr>
+        <w:ind w:left="4320" w:hanging="360"/>
+      </w:pPr>
+      <w:rPr>
+        <w:rFonts w:hint="default" w:ascii="Courier New" w:hAnsi="Courier New"/>
+      </w:rPr>
+    </w:lvl>
+    <w:lvl xmlns:w="http://schemas.openxmlformats.org/wordprocessingml/2006/main" w:ilvl="5">
+      <w:start w:val="1"/>
+      <w:numFmt w:val="bullet"/>
+      <w:lvlText w:val=""/>
+      <w:lvlJc w:val="left"/>
+      <w:pPr>
+        <w:ind w:left="5040" w:hanging="360"/>
+      </w:pPr>
+      <w:rPr>
+        <w:rFonts w:hint="default" w:ascii="Wingdings" w:hAnsi="Wingdings"/>
+      </w:rPr>
+    </w:lvl>
+    <w:lvl xmlns:w="http://schemas.openxmlformats.org/wordprocessingml/2006/main" w:ilvl="6">
+      <w:start w:val="1"/>
+      <w:numFmt w:val="bullet"/>
+      <w:lvlText w:val=""/>
+      <w:lvlJc w:val="left"/>
+      <w:pPr>
+        <w:ind w:left="5760" w:hanging="360"/>
+      </w:pPr>
+      <w:rPr>
+        <w:rFonts w:hint="default" w:ascii="Symbol" w:hAnsi="Symbol"/>
+      </w:rPr>
+    </w:lvl>
+    <w:lvl xmlns:w="http://schemas.openxmlformats.org/wordprocessingml/2006/main" w:ilvl="7">
+      <w:start w:val="1"/>
+      <w:numFmt w:val="bullet"/>
+      <w:lvlText w:val="o"/>
+      <w:lvlJc w:val="left"/>
+      <w:pPr>
+        <w:ind w:left="6480" w:hanging="360"/>
+      </w:pPr>
+      <w:rPr>
+        <w:rFonts w:hint="default" w:ascii="Courier New" w:hAnsi="Courier New"/>
+      </w:rPr>
+    </w:lvl>
+    <w:lvl xmlns:w="http://schemas.openxmlformats.org/wordprocessingml/2006/main" w:ilvl="8">
+      <w:start w:val="1"/>
+      <w:numFmt w:val="bullet"/>
+      <w:lvlText w:val=""/>
+      <w:lvlJc w:val="left"/>
+      <w:pPr>
+        <w:ind w:left="7200" w:hanging="360"/>
+      </w:pPr>
+      <w:rPr>
+        <w:rFonts w:hint="default" w:ascii="Wingdings" w:hAnsi="Wingdings"/>
+      </w:rPr>
+    </w:lvl>
+  </w:abstractNum>
+  <w:abstractNum xmlns:w="http://schemas.openxmlformats.org/wordprocessingml/2006/main" w:abstractNumId="35">
+    <w:nsid w:val="4ba26037"/>
+    <w:multiLevelType xmlns:w="http://schemas.openxmlformats.org/wordprocessingml/2006/main" w:val="hybridMultilevel"/>
+    <w:lvl xmlns:w="http://schemas.openxmlformats.org/wordprocessingml/2006/main" w:ilvl="0">
+      <w:start w:val="1"/>
+      <w:numFmt w:val="bullet"/>
+      <w:lvlText w:val=""/>
+      <w:lvlJc w:val="left"/>
+      <w:pPr>
+        <w:ind w:left="1080" w:hanging="360"/>
+      </w:pPr>
+      <w:rPr>
+        <w:rFonts w:hint="default" w:ascii="Wingdings" w:hAnsi="Wingdings"/>
+      </w:rPr>
+    </w:lvl>
+    <w:lvl xmlns:w="http://schemas.openxmlformats.org/wordprocessingml/2006/main" w:ilvl="1">
+      <w:start w:val="1"/>
+      <w:numFmt w:val="bullet"/>
+      <w:lvlText w:val="o"/>
+      <w:lvlJc w:val="left"/>
+      <w:pPr>
+        <w:ind w:left="1800" w:hanging="360"/>
+      </w:pPr>
+      <w:rPr>
+        <w:rFonts w:hint="default" w:ascii="Courier New" w:hAnsi="Courier New"/>
+      </w:rPr>
+    </w:lvl>
+    <w:lvl xmlns:w="http://schemas.openxmlformats.org/wordprocessingml/2006/main" w:ilvl="2">
+      <w:start w:val="1"/>
+      <w:numFmt w:val="bullet"/>
+      <w:lvlText w:val=""/>
+      <w:lvlJc w:val="left"/>
+      <w:pPr>
+        <w:ind w:left="2520" w:hanging="360"/>
+      </w:pPr>
+      <w:rPr>
+        <w:rFonts w:hint="default" w:ascii="Wingdings" w:hAnsi="Wingdings"/>
+      </w:rPr>
+    </w:lvl>
+    <w:lvl xmlns:w="http://schemas.openxmlformats.org/wordprocessingml/2006/main" w:ilvl="3">
+      <w:start w:val="1"/>
+      <w:numFmt w:val="bullet"/>
+      <w:lvlText w:val=""/>
+      <w:lvlJc w:val="left"/>
+      <w:pPr>
+        <w:ind w:left="3240" w:hanging="360"/>
+      </w:pPr>
+      <w:rPr>
+        <w:rFonts w:hint="default" w:ascii="Symbol" w:hAnsi="Symbol"/>
+      </w:rPr>
+    </w:lvl>
+    <w:lvl xmlns:w="http://schemas.openxmlformats.org/wordprocessingml/2006/main" w:ilvl="4">
+      <w:start w:val="1"/>
+      <w:numFmt w:val="bullet"/>
+      <w:lvlText w:val="o"/>
+      <w:lvlJc w:val="left"/>
+      <w:pPr>
+        <w:ind w:left="3960" w:hanging="360"/>
+      </w:pPr>
+      <w:rPr>
+        <w:rFonts w:hint="default" w:ascii="Courier New" w:hAnsi="Courier New"/>
+      </w:rPr>
+    </w:lvl>
+    <w:lvl xmlns:w="http://schemas.openxmlformats.org/wordprocessingml/2006/main" w:ilvl="5">
+      <w:start w:val="1"/>
+      <w:numFmt w:val="bullet"/>
+      <w:lvlText w:val=""/>
+      <w:lvlJc w:val="left"/>
+      <w:pPr>
+        <w:ind w:left="4680" w:hanging="360"/>
+      </w:pPr>
+      <w:rPr>
+        <w:rFonts w:hint="default" w:ascii="Wingdings" w:hAnsi="Wingdings"/>
+      </w:rPr>
+    </w:lvl>
+    <w:lvl xmlns:w="http://schemas.openxmlformats.org/wordprocessingml/2006/main" w:ilvl="6">
+      <w:start w:val="1"/>
+      <w:numFmt w:val="bullet"/>
+      <w:lvlText w:val=""/>
+      <w:lvlJc w:val="left"/>
+      <w:pPr>
+        <w:ind w:left="5400" w:hanging="360"/>
+      </w:pPr>
+      <w:rPr>
+        <w:rFonts w:hint="default" w:ascii="Symbol" w:hAnsi="Symbol"/>
+      </w:rPr>
+    </w:lvl>
+    <w:lvl xmlns:w="http://schemas.openxmlformats.org/wordprocessingml/2006/main" w:ilvl="7">
+      <w:start w:val="1"/>
+      <w:numFmt w:val="bullet"/>
+      <w:lvlText w:val="o"/>
+      <w:lvlJc w:val="left"/>
+      <w:pPr>
+        <w:ind w:left="6120" w:hanging="360"/>
+      </w:pPr>
+      <w:rPr>
+        <w:rFonts w:hint="default" w:ascii="Courier New" w:hAnsi="Courier New"/>
+      </w:rPr>
+    </w:lvl>
+    <w:lvl xmlns:w="http://schemas.openxmlformats.org/wordprocessingml/2006/main" w:ilvl="8">
+      <w:start w:val="1"/>
+      <w:numFmt w:val="bullet"/>
+      <w:lvlText w:val=""/>
+      <w:lvlJc w:val="left"/>
+      <w:pPr>
+        <w:ind w:left="6840" w:hanging="360"/>
+      </w:pPr>
+      <w:rPr>
+        <w:rFonts w:hint="default" w:ascii="Wingdings" w:hAnsi="Wingdings"/>
+      </w:rPr>
+    </w:lvl>
+  </w:abstractNum>
+  <w:abstractNum xmlns:w="http://schemas.openxmlformats.org/wordprocessingml/2006/main" w:abstractNumId="34">
+    <w:nsid w:val="1f6c860d"/>
+    <w:multiLevelType xmlns:w="http://schemas.openxmlformats.org/wordprocessingml/2006/main" w:val="hybridMultilevel"/>
+    <w:lvl xmlns:w="http://schemas.openxmlformats.org/wordprocessingml/2006/main" w:ilvl="0">
+      <w:start w:val="1"/>
+      <w:numFmt w:val="bullet"/>
+      <w:lvlText w:val=""/>
+      <w:lvlJc w:val="left"/>
+      <w:pPr>
+        <w:ind w:left="720" w:hanging="360"/>
+      </w:pPr>
+      <w:rPr>
+        <w:rFonts w:hint="default" w:ascii="Symbol" w:hAnsi="Symbol"/>
+      </w:rPr>
+    </w:lvl>
+    <w:lvl xmlns:w="http://schemas.openxmlformats.org/wordprocessingml/2006/main" w:ilvl="1">
+      <w:start w:val="1"/>
+      <w:numFmt w:val="bullet"/>
+      <w:lvlText w:val="o"/>
+      <w:lvlJc w:val="left"/>
+      <w:pPr>
+        <w:ind w:left="1440" w:hanging="360"/>
+      </w:pPr>
+      <w:rPr>
+        <w:rFonts w:hint="default" w:ascii="Courier New" w:hAnsi="Courier New"/>
+      </w:rPr>
+    </w:lvl>
+    <w:lvl xmlns:w="http://schemas.openxmlformats.org/wordprocessingml/2006/main" w:ilvl="2">
+      <w:start w:val="1"/>
+      <w:numFmt w:val="bullet"/>
+      <w:lvlText w:val=""/>
+      <w:lvlJc w:val="left"/>
+      <w:pPr>
+        <w:ind w:left="2160" w:hanging="360"/>
+      </w:pPr>
+      <w:rPr>
+        <w:rFonts w:hint="default" w:ascii="Wingdings" w:hAnsi="Wingdings"/>
+      </w:rPr>
+    </w:lvl>
+    <w:lvl xmlns:w="http://schemas.openxmlformats.org/wordprocessingml/2006/main" w:ilvl="3">
+      <w:start w:val="1"/>
+      <w:numFmt w:val="bullet"/>
+      <w:lvlText w:val=""/>
+      <w:lvlJc w:val="left"/>
+      <w:pPr>
+        <w:ind w:left="2880" w:hanging="360"/>
+      </w:pPr>
+      <w:rPr>
+        <w:rFonts w:hint="default" w:ascii="Symbol" w:hAnsi="Symbol"/>
+      </w:rPr>
+    </w:lvl>
+    <w:lvl xmlns:w="http://schemas.openxmlformats.org/wordprocessingml/2006/main" w:ilvl="4">
+      <w:start w:val="1"/>
+      <w:numFmt w:val="bullet"/>
+      <w:lvlText w:val="o"/>
+      <w:lvlJc w:val="left"/>
+      <w:pPr>
+        <w:ind w:left="3600" w:hanging="360"/>
+      </w:pPr>
+      <w:rPr>
+        <w:rFonts w:hint="default" w:ascii="Courier New" w:hAnsi="Courier New"/>
+      </w:rPr>
+    </w:lvl>
+    <w:lvl xmlns:w="http://schemas.openxmlformats.org/wordprocessingml/2006/main" w:ilvl="5">
+      <w:start w:val="1"/>
+      <w:numFmt w:val="bullet"/>
+      <w:lvlText w:val=""/>
+      <w:lvlJc w:val="left"/>
+      <w:pPr>
+        <w:ind w:left="4320" w:hanging="360"/>
+      </w:pPr>
+      <w:rPr>
+        <w:rFonts w:hint="default" w:ascii="Wingdings" w:hAnsi="Wingdings"/>
+      </w:rPr>
+    </w:lvl>
+    <w:lvl xmlns:w="http://schemas.openxmlformats.org/wordprocessingml/2006/main" w:ilvl="6">
+      <w:start w:val="1"/>
+      <w:numFmt w:val="bullet"/>
+      <w:lvlText w:val=""/>
+      <w:lvlJc w:val="left"/>
+      <w:pPr>
+        <w:ind w:left="5040" w:hanging="360"/>
+      </w:pPr>
+      <w:rPr>
+        <w:rFonts w:hint="default" w:ascii="Symbol" w:hAnsi="Symbol"/>
+      </w:rPr>
+    </w:lvl>
+    <w:lvl xmlns:w="http://schemas.openxmlformats.org/wordprocessingml/2006/main" w:ilvl="7">
+      <w:start w:val="1"/>
+      <w:numFmt w:val="bullet"/>
+      <w:lvlText w:val="o"/>
+      <w:lvlJc w:val="left"/>
+      <w:pPr>
+        <w:ind w:left="5760" w:hanging="360"/>
+      </w:pPr>
+      <w:rPr>
+        <w:rFonts w:hint="default" w:ascii="Courier New" w:hAnsi="Courier New"/>
+      </w:rPr>
+    </w:lvl>
+    <w:lvl xmlns:w="http://schemas.openxmlformats.org/wordprocessingml/2006/main" w:ilvl="8">
+      <w:start w:val="1"/>
+      <w:numFmt w:val="bullet"/>
+      <w:lvlText w:val=""/>
+      <w:lvlJc w:val="left"/>
+      <w:pPr>
+        <w:ind w:left="6480" w:hanging="360"/>
+      </w:pPr>
+      <w:rPr>
+        <w:rFonts w:hint="default" w:ascii="Wingdings" w:hAnsi="Wingdings"/>
+      </w:rPr>
+    </w:lvl>
+  </w:abstractNum>
+  <w:abstractNum xmlns:w="http://schemas.openxmlformats.org/wordprocessingml/2006/main" w:abstractNumId="33">
+    <w:nsid w:val="5bfbce17"/>
+    <w:multiLevelType xmlns:w="http://schemas.openxmlformats.org/wordprocessingml/2006/main" w:val="hybridMultilevel"/>
+    <w:lvl xmlns:w="http://schemas.openxmlformats.org/wordprocessingml/2006/main" w:ilvl="0">
+      <w:start w:val="1"/>
+      <w:numFmt w:val="bullet"/>
+      <w:lvlText w:val="o"/>
+      <w:lvlJc w:val="left"/>
+      <w:pPr>
+        <w:ind w:left="1440" w:hanging="360"/>
+      </w:pPr>
+      <w:rPr>
+        <w:rFonts w:hint="default" w:ascii="Courier New" w:hAnsi="Courier New"/>
+      </w:rPr>
+    </w:lvl>
+    <w:lvl xmlns:w="http://schemas.openxmlformats.org/wordprocessingml/2006/main" w:ilvl="1">
+      <w:start w:val="1"/>
+      <w:numFmt w:val="bullet"/>
+      <w:lvlText w:val="o"/>
+      <w:lvlJc w:val="left"/>
+      <w:pPr>
+        <w:ind w:left="2160" w:hanging="360"/>
+      </w:pPr>
+      <w:rPr>
+        <w:rFonts w:hint="default" w:ascii="Courier New" w:hAnsi="Courier New"/>
+      </w:rPr>
+    </w:lvl>
+    <w:lvl xmlns:w="http://schemas.openxmlformats.org/wordprocessingml/2006/main" w:ilvl="2">
+      <w:start w:val="1"/>
+      <w:numFmt w:val="bullet"/>
+      <w:lvlText w:val=""/>
+      <w:lvlJc w:val="left"/>
+      <w:pPr>
+        <w:ind w:left="2880" w:hanging="360"/>
+      </w:pPr>
+      <w:rPr>
+        <w:rFonts w:hint="default" w:ascii="Wingdings" w:hAnsi="Wingdings"/>
+      </w:rPr>
+    </w:lvl>
+    <w:lvl xmlns:w="http://schemas.openxmlformats.org/wordprocessingml/2006/main" w:ilvl="3">
+      <w:start w:val="1"/>
+      <w:numFmt w:val="bullet"/>
+      <w:lvlText w:val=""/>
+      <w:lvlJc w:val="left"/>
+      <w:pPr>
+        <w:ind w:left="3600" w:hanging="360"/>
+      </w:pPr>
+      <w:rPr>
+        <w:rFonts w:hint="default" w:ascii="Symbol" w:hAnsi="Symbol"/>
+      </w:rPr>
+    </w:lvl>
+    <w:lvl xmlns:w="http://schemas.openxmlformats.org/wordprocessingml/2006/main" w:ilvl="4">
+      <w:start w:val="1"/>
+      <w:numFmt w:val="bullet"/>
+      <w:lvlText w:val="o"/>
+      <w:lvlJc w:val="left"/>
+      <w:pPr>
+        <w:ind w:left="4320" w:hanging="360"/>
+      </w:pPr>
+      <w:rPr>
+        <w:rFonts w:hint="default" w:ascii="Courier New" w:hAnsi="Courier New"/>
+      </w:rPr>
+    </w:lvl>
+    <w:lvl xmlns:w="http://schemas.openxmlformats.org/wordprocessingml/2006/main" w:ilvl="5">
+      <w:start w:val="1"/>
+      <w:numFmt w:val="bullet"/>
+      <w:lvlText w:val=""/>
+      <w:lvlJc w:val="left"/>
+      <w:pPr>
+        <w:ind w:left="5040" w:hanging="360"/>
+      </w:pPr>
+      <w:rPr>
+        <w:rFonts w:hint="default" w:ascii="Wingdings" w:hAnsi="Wingdings"/>
+      </w:rPr>
+    </w:lvl>
+    <w:lvl xmlns:w="http://schemas.openxmlformats.org/wordprocessingml/2006/main" w:ilvl="6">
+      <w:start w:val="1"/>
+      <w:numFmt w:val="bullet"/>
+      <w:lvlText w:val=""/>
+      <w:lvlJc w:val="left"/>
+      <w:pPr>
+        <w:ind w:left="5760" w:hanging="360"/>
+      </w:pPr>
+      <w:rPr>
+        <w:rFonts w:hint="default" w:ascii="Symbol" w:hAnsi="Symbol"/>
+      </w:rPr>
+    </w:lvl>
+    <w:lvl xmlns:w="http://schemas.openxmlformats.org/wordprocessingml/2006/main" w:ilvl="7">
+      <w:start w:val="1"/>
+      <w:numFmt w:val="bullet"/>
+      <w:lvlText w:val="o"/>
+      <w:lvlJc w:val="left"/>
+      <w:pPr>
+        <w:ind w:left="6480" w:hanging="360"/>
+      </w:pPr>
+      <w:rPr>
+        <w:rFonts w:hint="default" w:ascii="Courier New" w:hAnsi="Courier New"/>
+      </w:rPr>
+    </w:lvl>
+    <w:lvl xmlns:w="http://schemas.openxmlformats.org/wordprocessingml/2006/main" w:ilvl="8">
+      <w:start w:val="1"/>
+      <w:numFmt w:val="bullet"/>
+      <w:lvlText w:val=""/>
+      <w:lvlJc w:val="left"/>
+      <w:pPr>
+        <w:ind w:left="7200" w:hanging="360"/>
+      </w:pPr>
+      <w:rPr>
+        <w:rFonts w:hint="default" w:ascii="Wingdings" w:hAnsi="Wingdings"/>
+      </w:rPr>
+    </w:lvl>
+  </w:abstractNum>
+  <w:abstractNum xmlns:w="http://schemas.openxmlformats.org/wordprocessingml/2006/main" w:abstractNumId="32">
+    <w:nsid w:val="721d2e4d"/>
+    <w:multiLevelType xmlns:w="http://schemas.openxmlformats.org/wordprocessingml/2006/main" w:val="hybridMultilevel"/>
+    <w:lvl xmlns:w="http://schemas.openxmlformats.org/wordprocessingml/2006/main" w:ilvl="0">
+      <w:start w:val="1"/>
+      <w:numFmt w:val="bullet"/>
+      <w:lvlText w:val=""/>
+      <w:lvlJc w:val="left"/>
+      <w:pPr>
+        <w:ind w:left="1080" w:hanging="360"/>
+      </w:pPr>
+      <w:rPr>
+        <w:rFonts w:hint="default" w:ascii="Wingdings" w:hAnsi="Wingdings"/>
+      </w:rPr>
+    </w:lvl>
+    <w:lvl xmlns:w="http://schemas.openxmlformats.org/wordprocessingml/2006/main" w:ilvl="1">
+      <w:start w:val="1"/>
+      <w:numFmt w:val="bullet"/>
+      <w:lvlText w:val="o"/>
+      <w:lvlJc w:val="left"/>
+      <w:pPr>
+        <w:ind w:left="1800" w:hanging="360"/>
+      </w:pPr>
+      <w:rPr>
+        <w:rFonts w:hint="default" w:ascii="Courier New" w:hAnsi="Courier New"/>
+      </w:rPr>
+    </w:lvl>
+    <w:lvl xmlns:w="http://schemas.openxmlformats.org/wordprocessingml/2006/main" w:ilvl="2">
+      <w:start w:val="1"/>
+      <w:numFmt w:val="bullet"/>
+      <w:lvlText w:val=""/>
+      <w:lvlJc w:val="left"/>
+      <w:pPr>
+        <w:ind w:left="2520" w:hanging="360"/>
+      </w:pPr>
+      <w:rPr>
+        <w:rFonts w:hint="default" w:ascii="Wingdings" w:hAnsi="Wingdings"/>
+      </w:rPr>
+    </w:lvl>
+    <w:lvl xmlns:w="http://schemas.openxmlformats.org/wordprocessingml/2006/main" w:ilvl="3">
+      <w:start w:val="1"/>
+      <w:numFmt w:val="bullet"/>
+      <w:lvlText w:val=""/>
+      <w:lvlJc w:val="left"/>
+      <w:pPr>
+        <w:ind w:left="3240" w:hanging="360"/>
+      </w:pPr>
+      <w:rPr>
+        <w:rFonts w:hint="default" w:ascii="Symbol" w:hAnsi="Symbol"/>
+      </w:rPr>
+    </w:lvl>
+    <w:lvl xmlns:w="http://schemas.openxmlformats.org/wordprocessingml/2006/main" w:ilvl="4">
+      <w:start w:val="1"/>
+      <w:numFmt w:val="bullet"/>
+      <w:lvlText w:val="o"/>
+      <w:lvlJc w:val="left"/>
+      <w:pPr>
+        <w:ind w:left="3960" w:hanging="360"/>
+      </w:pPr>
+      <w:rPr>
+        <w:rFonts w:hint="default" w:ascii="Courier New" w:hAnsi="Courier New"/>
+      </w:rPr>
+    </w:lvl>
+    <w:lvl xmlns:w="http://schemas.openxmlformats.org/wordprocessingml/2006/main" w:ilvl="5">
+      <w:start w:val="1"/>
+      <w:numFmt w:val="bullet"/>
+      <w:lvlText w:val=""/>
+      <w:lvlJc w:val="left"/>
+      <w:pPr>
+        <w:ind w:left="4680" w:hanging="360"/>
+      </w:pPr>
+      <w:rPr>
+        <w:rFonts w:hint="default" w:ascii="Wingdings" w:hAnsi="Wingdings"/>
+      </w:rPr>
+    </w:lvl>
+    <w:lvl xmlns:w="http://schemas.openxmlformats.org/wordprocessingml/2006/main" w:ilvl="6">
+      <w:start w:val="1"/>
+      <w:numFmt w:val="bullet"/>
+      <w:lvlText w:val=""/>
+      <w:lvlJc w:val="left"/>
+      <w:pPr>
+        <w:ind w:left="5400" w:hanging="360"/>
+      </w:pPr>
+      <w:rPr>
+        <w:rFonts w:hint="default" w:ascii="Symbol" w:hAnsi="Symbol"/>
+      </w:rPr>
+    </w:lvl>
+    <w:lvl xmlns:w="http://schemas.openxmlformats.org/wordprocessingml/2006/main" w:ilvl="7">
+      <w:start w:val="1"/>
+      <w:numFmt w:val="bullet"/>
+      <w:lvlText w:val="o"/>
+      <w:lvlJc w:val="left"/>
+      <w:pPr>
+        <w:ind w:left="6120" w:hanging="360"/>
+      </w:pPr>
+      <w:rPr>
+        <w:rFonts w:hint="default" w:ascii="Courier New" w:hAnsi="Courier New"/>
+      </w:rPr>
+    </w:lvl>
+    <w:lvl xmlns:w="http://schemas.openxmlformats.org/wordprocessingml/2006/main" w:ilvl="8">
+      <w:start w:val="1"/>
+      <w:numFmt w:val="bullet"/>
+      <w:lvlText w:val=""/>
+      <w:lvlJc w:val="left"/>
+      <w:pPr>
+        <w:ind w:left="6840" w:hanging="360"/>
+      </w:pPr>
+      <w:rPr>
+        <w:rFonts w:hint="default" w:ascii="Wingdings" w:hAnsi="Wingdings"/>
+      </w:rPr>
+    </w:lvl>
+  </w:abstractNum>
+  <w:abstractNum xmlns:w="http://schemas.openxmlformats.org/wordprocessingml/2006/main" w:abstractNumId="31">
+    <w:nsid w:val="5e2b573a"/>
+    <w:multiLevelType xmlns:w="http://schemas.openxmlformats.org/wordprocessingml/2006/main" w:val="hybridMultilevel"/>
+    <w:lvl xmlns:w="http://schemas.openxmlformats.org/wordprocessingml/2006/main" w:ilvl="0">
+      <w:start w:val="1"/>
+      <w:numFmt w:val="bullet"/>
+      <w:lvlText w:val=""/>
+      <w:lvlJc w:val="left"/>
+      <w:pPr>
+        <w:ind w:left="720" w:hanging="360"/>
+      </w:pPr>
+      <w:rPr>
+        <w:rFonts w:hint="default" w:ascii="Symbol" w:hAnsi="Symbol"/>
+      </w:rPr>
+    </w:lvl>
+    <w:lvl xmlns:w="http://schemas.openxmlformats.org/wordprocessingml/2006/main" w:ilvl="1">
+      <w:start w:val="1"/>
+      <w:numFmt w:val="bullet"/>
+      <w:lvlText w:val="o"/>
+      <w:lvlJc w:val="left"/>
+      <w:pPr>
+        <w:ind w:left="1440" w:hanging="360"/>
+      </w:pPr>
+      <w:rPr>
+        <w:rFonts w:hint="default" w:ascii="Courier New" w:hAnsi="Courier New"/>
+      </w:rPr>
+    </w:lvl>
+    <w:lvl xmlns:w="http://schemas.openxmlformats.org/wordprocessingml/2006/main" w:ilvl="2">
+      <w:start w:val="1"/>
+      <w:numFmt w:val="bullet"/>
+      <w:lvlText w:val=""/>
+      <w:lvlJc w:val="left"/>
+      <w:pPr>
+        <w:ind w:left="2160" w:hanging="360"/>
+      </w:pPr>
+      <w:rPr>
+        <w:rFonts w:hint="default" w:ascii="Wingdings" w:hAnsi="Wingdings"/>
+      </w:rPr>
+    </w:lvl>
+    <w:lvl xmlns:w="http://schemas.openxmlformats.org/wordprocessingml/2006/main" w:ilvl="3">
+      <w:start w:val="1"/>
+      <w:numFmt w:val="bullet"/>
+      <w:lvlText w:val=""/>
+      <w:lvlJc w:val="left"/>
+      <w:pPr>
+        <w:ind w:left="2880" w:hanging="360"/>
+      </w:pPr>
+      <w:rPr>
+        <w:rFonts w:hint="default" w:ascii="Symbol" w:hAnsi="Symbol"/>
+      </w:rPr>
+    </w:lvl>
+    <w:lvl xmlns:w="http://schemas.openxmlformats.org/wordprocessingml/2006/main" w:ilvl="4">
+      <w:start w:val="1"/>
+      <w:numFmt w:val="bullet"/>
+      <w:lvlText w:val="o"/>
+      <w:lvlJc w:val="left"/>
+      <w:pPr>
+        <w:ind w:left="3600" w:hanging="360"/>
+      </w:pPr>
+      <w:rPr>
+        <w:rFonts w:hint="default" w:ascii="Courier New" w:hAnsi="Courier New"/>
+      </w:rPr>
+    </w:lvl>
+    <w:lvl xmlns:w="http://schemas.openxmlformats.org/wordprocessingml/2006/main" w:ilvl="5">
+      <w:start w:val="1"/>
+      <w:numFmt w:val="bullet"/>
+      <w:lvlText w:val=""/>
+      <w:lvlJc w:val="left"/>
+      <w:pPr>
+        <w:ind w:left="4320" w:hanging="360"/>
+      </w:pPr>
+      <w:rPr>
+        <w:rFonts w:hint="default" w:ascii="Wingdings" w:hAnsi="Wingdings"/>
+      </w:rPr>
+    </w:lvl>
+    <w:lvl xmlns:w="http://schemas.openxmlformats.org/wordprocessingml/2006/main" w:ilvl="6">
+      <w:start w:val="1"/>
+      <w:numFmt w:val="bullet"/>
+      <w:lvlText w:val=""/>
+      <w:lvlJc w:val="left"/>
+      <w:pPr>
+        <w:ind w:left="5040" w:hanging="360"/>
+      </w:pPr>
+      <w:rPr>
+        <w:rFonts w:hint="default" w:ascii="Symbol" w:hAnsi="Symbol"/>
+      </w:rPr>
+    </w:lvl>
+    <w:lvl xmlns:w="http://schemas.openxmlformats.org/wordprocessingml/2006/main" w:ilvl="7">
+      <w:start w:val="1"/>
+      <w:numFmt w:val="bullet"/>
+      <w:lvlText w:val="o"/>
+      <w:lvlJc w:val="left"/>
+      <w:pPr>
+        <w:ind w:left="5760" w:hanging="360"/>
+      </w:pPr>
+      <w:rPr>
+        <w:rFonts w:hint="default" w:ascii="Courier New" w:hAnsi="Courier New"/>
+      </w:rPr>
+    </w:lvl>
+    <w:lvl xmlns:w="http://schemas.openxmlformats.org/wordprocessingml/2006/main" w:ilvl="8">
+      <w:start w:val="1"/>
+      <w:numFmt w:val="bullet"/>
+      <w:lvlText w:val=""/>
+      <w:lvlJc w:val="left"/>
+      <w:pPr>
+        <w:ind w:left="6480" w:hanging="360"/>
+      </w:pPr>
+      <w:rPr>
+        <w:rFonts w:hint="default" w:ascii="Wingdings" w:hAnsi="Wingdings"/>
+      </w:rPr>
+    </w:lvl>
+  </w:abstractNum>
   <w:abstractNum xmlns:w="http://schemas.openxmlformats.org/wordprocessingml/2006/main" w:abstractNumId="30">
     <w:nsid w:val="5326a5b7"/>
     <w:multiLevelType xmlns:w="http://schemas.openxmlformats.org/wordprocessingml/2006/main" w:val="hybridMultilevel"/>
@@ -14391,6 +15843,24 @@
       </w:rPr>
     </w:lvl>
   </w:abstractNum>
+  <w:num w:numId="37">
+    <w:abstractNumId w:val="36"/>
+  </w:num>
+  <w:num w:numId="36">
+    <w:abstractNumId w:val="35"/>
+  </w:num>
+  <w:num w:numId="35">
+    <w:abstractNumId w:val="34"/>
+  </w:num>
+  <w:num w:numId="34">
+    <w:abstractNumId w:val="33"/>
+  </w:num>
+  <w:num w:numId="33">
+    <w:abstractNumId w:val="32"/>
+  </w:num>
+  <w:num w:numId="32">
+    <w:abstractNumId w:val="31"/>
+  </w:num>
   <w:num w:numId="31">
     <w:abstractNumId w:val="30"/>
   </w:num>

</xml_diff>

<commit_message>
- fix#492: PDP compilazione Sezione B initial commit
</commit_message>
<xml_diff>
--- a/server_static/pdp_templates/pdp_template.docx
+++ b/server_static/pdp_templates/pdp_template.docx
@@ -1735,41 +1735,57 @@
     </w:p>
     <w:tbl>
       <w:tblPr>
-        <w:tblStyle w:val="a0"/>
-        <w:tblW w:w="9646" w:type="dxa"/>
-        <w:tblInd w:w="-55" w:type="dxa"/>
+        <w:tblStyle w:val="Tabellanormale"/>
+        <w:tblW w:w="0" w:type="auto"/>
         <w:tblLayout w:type="fixed"/>
-        <w:tblLook w:val="0000" w:firstRow="0" w:lastRow="0" w:firstColumn="0" w:lastColumn="0" w:noHBand="0" w:noVBand="0"/>
+        <w:tblLook w:val="06A0" w:firstRow="1" w:lastRow="0" w:firstColumn="1" w:lastColumn="0" w:noHBand="1" w:noVBand="1"/>
       </w:tblPr>
       <w:tblGrid>
-        <w:gridCol w:w="3212"/>
-        <w:gridCol w:w="3213"/>
-        <w:gridCol w:w="3221"/>
+        <w:gridCol w:w="3085"/>
+        <w:gridCol w:w="3085"/>
+        <w:gridCol w:w="3100"/>
       </w:tblGrid>
-      <w:tr xmlns:wp14="http://schemas.microsoft.com/office/word/2010/wordml" wp14:textId="77777777">
+      <w:tr>
+        <w:trPr>
+          <w:trHeight w:val="300"/>
+        </w:trPr>
         <w:tc>
           <w:tcPr>
-            <w:tcW w:w="3212" w:type="dxa"/>
+            <w:tcW w:w="3085" w:type="dxa"/>
             <w:tcBorders>
-              <w:top w:val="single" w:color="000000" w:sz="4" w:space="0"/>
-              <w:left w:val="single" w:color="000000" w:sz="4" w:space="0"/>
-              <w:bottom w:val="single" w:color="000000" w:sz="4" w:space="0"/>
+              <w:top w:val="single" w:color="000000" w:themeColor="text1" w:sz="4"/>
+              <w:left w:val="single" w:color="000000" w:themeColor="text1" w:sz="4"/>
+              <w:bottom w:val="single" w:color="000000" w:themeColor="text1" w:sz="4"/>
+              <w:right w:val="single" w:color="000000" w:themeColor="text1" w:sz="4"/>
             </w:tcBorders>
             <w:shd w:val="clear" w:color="auto" w:fill="DDDDDD"/>
+            <w:tcMar>
+              <w:top w:w="55" w:type="dxa"/>
+              <w:left w:w="55" w:type="dxa"/>
+              <w:bottom w:w="55" w:type="dxa"/>
+              <w:right w:w="55" w:type="dxa"/>
+            </w:tcMar>
+            <w:vAlign w:val="top"/>
           </w:tcPr>
-          <w:p wp14:textId="77777777">
-            <w:pPr>
-              <w:spacing w:line="240" w:lineRule="auto"/>
+          <w:p>
+            <w:pPr>
+              <w:spacing w:before="0" w:beforeAutospacing="off" w:after="0" w:afterAutospacing="off"/>
+              <w:ind w:left="-55" w:right="0"/>
               <w:jc w:val="center"/>
-              <w:rPr>
-                <w:sz w:val="24"/>
-                <w:szCs w:val="24"/>
-              </w:rPr>
-            </w:pPr>
-            <w:r>
-              <w:rPr>
-                <w:sz w:val="24"/>
-                <w:szCs w:val="24"/>
+            </w:pPr>
+            <w:r>
+              <w:rPr>
+                <w:rFonts w:ascii="Arial" w:hAnsi="Arial" w:eastAsia="Arial" w:cs="Arial"/>
+                <w:b w:val="0"/>
+                <w:bCs w:val="0"/>
+                <w:i w:val="0"/>
+                <w:iCs w:val="0"/>
+                <w:strike w:val="0"/>
+                <w:dstrike w:val="0"/>
+                <w:color w:val="000000" w:themeColor="text1" w:themeTint="FF" w:themeShade="FF"/>
+                <w:sz w:val="24"/>
+                <w:szCs w:val="24"/>
+                <w:u w:val="none"/>
               </w:rPr>
               <w:t>LETTURA</w:t>
             </w:r>
@@ -1777,27 +1793,41 @@
         </w:tc>
         <w:tc>
           <w:tcPr>
-            <w:tcW w:w="3213" w:type="dxa"/>
+            <w:tcW w:w="3085" w:type="dxa"/>
             <w:tcBorders>
-              <w:top w:val="single" w:color="000000" w:sz="4" w:space="0"/>
-              <w:left w:val="single" w:color="000000" w:sz="4" w:space="0"/>
-              <w:bottom w:val="single" w:color="000000" w:sz="4" w:space="0"/>
+              <w:top w:val="single" w:color="000000" w:themeColor="text1" w:sz="4"/>
+              <w:left w:val="single" w:color="000000" w:themeColor="text1" w:sz="4"/>
+              <w:bottom w:val="single" w:color="000000" w:themeColor="text1" w:sz="4"/>
+              <w:right w:val="single" w:color="000000" w:themeColor="text1" w:sz="4"/>
             </w:tcBorders>
             <w:shd w:val="clear" w:color="auto" w:fill="DDDDDD"/>
+            <w:tcMar>
+              <w:top w:w="55" w:type="dxa"/>
+              <w:left w:w="55" w:type="dxa"/>
+              <w:bottom w:w="55" w:type="dxa"/>
+              <w:right w:w="55" w:type="dxa"/>
+            </w:tcMar>
+            <w:vAlign w:val="top"/>
           </w:tcPr>
-          <w:p wp14:textId="77777777">
-            <w:pPr>
-              <w:spacing w:line="240" w:lineRule="auto"/>
+          <w:p>
+            <w:pPr>
+              <w:spacing w:before="0" w:beforeAutospacing="off" w:after="0" w:afterAutospacing="off"/>
+              <w:ind w:left="-55" w:right="0"/>
               <w:jc w:val="center"/>
-              <w:rPr>
-                <w:sz w:val="24"/>
-                <w:szCs w:val="24"/>
-              </w:rPr>
-            </w:pPr>
-            <w:r>
-              <w:rPr>
-                <w:sz w:val="24"/>
-                <w:szCs w:val="24"/>
+            </w:pPr>
+            <w:r>
+              <w:rPr>
+                <w:rFonts w:ascii="Arial" w:hAnsi="Arial" w:eastAsia="Arial" w:cs="Arial"/>
+                <w:b w:val="0"/>
+                <w:bCs w:val="0"/>
+                <w:i w:val="0"/>
+                <w:iCs w:val="0"/>
+                <w:strike w:val="0"/>
+                <w:dstrike w:val="0"/>
+                <w:color w:val="000000" w:themeColor="text1" w:themeTint="FF" w:themeShade="FF"/>
+                <w:sz w:val="24"/>
+                <w:szCs w:val="24"/>
+                <w:u w:val="none"/>
               </w:rPr>
               <w:t>VELOCITÀ'</w:t>
             </w:r>
@@ -1805,56 +1835,86 @@
         </w:tc>
         <w:tc>
           <w:tcPr>
-            <w:tcW w:w="3221" w:type="dxa"/>
+            <w:tcW w:w="3100" w:type="dxa"/>
             <w:tcBorders>
-              <w:top w:val="single" w:color="000000" w:sz="4" w:space="0"/>
-              <w:left w:val="single" w:color="000000" w:sz="4" w:space="0"/>
-              <w:bottom w:val="single" w:color="000000" w:sz="4" w:space="0"/>
-              <w:right w:val="single" w:color="000000" w:sz="4" w:space="0"/>
+              <w:top w:val="single" w:color="000000" w:themeColor="text1" w:sz="4"/>
+              <w:left w:val="single" w:color="000000" w:themeColor="text1" w:sz="4"/>
+              <w:bottom w:val="single" w:color="000000" w:themeColor="text1" w:sz="4"/>
+              <w:right w:val="single" w:color="000000" w:themeColor="text1" w:sz="4"/>
             </w:tcBorders>
             <w:shd w:val="clear" w:color="auto" w:fill="DDDDDD"/>
+            <w:tcMar>
+              <w:top w:w="55" w:type="dxa"/>
+              <w:left w:w="55" w:type="dxa"/>
+              <w:bottom w:w="55" w:type="dxa"/>
+              <w:right w:w="55" w:type="dxa"/>
+            </w:tcMar>
+            <w:vAlign w:val="top"/>
           </w:tcPr>
-          <w:p wp14:textId="77777777">
-            <w:pPr>
-              <w:spacing w:line="240" w:lineRule="auto"/>
+          <w:p>
+            <w:pPr>
+              <w:spacing w:before="0" w:beforeAutospacing="off" w:after="0" w:afterAutospacing="off"/>
+              <w:ind w:left="-55" w:right="0"/>
               <w:jc w:val="center"/>
-              <w:rPr>
-                <w:sz w:val="24"/>
-                <w:szCs w:val="24"/>
-              </w:rPr>
-            </w:pPr>
-            <w:r>
-              <w:rPr>
-                <w:sz w:val="24"/>
-                <w:szCs w:val="24"/>
+            </w:pPr>
+            <w:r>
+              <w:rPr>
+                <w:rFonts w:ascii="Arial" w:hAnsi="Arial" w:eastAsia="Arial" w:cs="Arial"/>
+                <w:b w:val="0"/>
+                <w:bCs w:val="0"/>
+                <w:i w:val="0"/>
+                <w:iCs w:val="0"/>
+                <w:strike w:val="0"/>
+                <w:dstrike w:val="0"/>
+                <w:color w:val="000000" w:themeColor="text1" w:themeTint="FF" w:themeShade="FF"/>
+                <w:sz w:val="24"/>
+                <w:szCs w:val="24"/>
+                <w:u w:val="none"/>
               </w:rPr>
               <w:t>CORRETTEZZA</w:t>
             </w:r>
           </w:p>
         </w:tc>
       </w:tr>
-      <w:tr xmlns:wp14="http://schemas.microsoft.com/office/word/2010/wordml" wp14:textId="77777777">
+      <w:tr>
+        <w:trPr>
+          <w:trHeight w:val="300"/>
+        </w:trPr>
         <w:tc>
           <w:tcPr>
-            <w:tcW w:w="3212" w:type="dxa"/>
+            <w:tcW w:w="3085" w:type="dxa"/>
             <w:tcBorders>
-              <w:left w:val="single" w:color="000000" w:sz="4" w:space="0"/>
-              <w:bottom w:val="single" w:color="000000" w:sz="4" w:space="0"/>
+              <w:top w:val="single" w:color="000000" w:themeColor="text1" w:sz="4"/>
+              <w:left w:val="single" w:color="000000" w:themeColor="text1" w:sz="4"/>
+              <w:bottom w:val="single" w:color="000000" w:themeColor="text1" w:sz="4"/>
+              <w:right w:val="single" w:color="000000" w:themeColor="text1" w:sz="4"/>
             </w:tcBorders>
-            <w:shd w:val="clear" w:color="auto" w:fill="auto"/>
+            <w:tcMar>
+              <w:top w:w="55" w:type="dxa"/>
+              <w:left w:w="55" w:type="dxa"/>
+              <w:bottom w:w="55" w:type="dxa"/>
+              <w:right w:w="55" w:type="dxa"/>
+            </w:tcMar>
+            <w:vAlign w:val="top"/>
           </w:tcPr>
-          <w:p wp14:textId="77777777">
-            <w:pPr>
-              <w:spacing w:line="240" w:lineRule="auto"/>
-              <w:rPr>
-                <w:sz w:val="24"/>
-                <w:szCs w:val="24"/>
-              </w:rPr>
-            </w:pPr>
-            <w:r>
-              <w:rPr>
-                <w:sz w:val="24"/>
-                <w:szCs w:val="24"/>
+          <w:p>
+            <w:pPr>
+              <w:spacing w:before="0" w:beforeAutospacing="off" w:after="0" w:afterAutospacing="off"/>
+              <w:ind w:left="-55" w:right="0"/>
+            </w:pPr>
+            <w:r>
+              <w:rPr>
+                <w:rFonts w:ascii="Arial" w:hAnsi="Arial" w:eastAsia="Arial" w:cs="Arial"/>
+                <w:b w:val="0"/>
+                <w:bCs w:val="0"/>
+                <w:i w:val="0"/>
+                <w:iCs w:val="0"/>
+                <w:strike w:val="0"/>
+                <w:dstrike w:val="0"/>
+                <w:color w:val="000000" w:themeColor="text1" w:themeTint="FF" w:themeShade="FF"/>
+                <w:sz w:val="24"/>
+                <w:szCs w:val="24"/>
+                <w:u w:val="none"/>
               </w:rPr>
               <w:t>BRANO</w:t>
             </w:r>
@@ -1862,66 +1922,154 @@
         </w:tc>
         <w:tc>
           <w:tcPr>
-            <w:tcW w:w="3213" w:type="dxa"/>
+            <w:tcW w:w="3085" w:type="dxa"/>
             <w:tcBorders>
-              <w:left w:val="single" w:color="000000" w:sz="4" w:space="0"/>
-              <w:bottom w:val="single" w:color="000000" w:sz="4" w:space="0"/>
+              <w:top w:val="single" w:color="000000" w:themeColor="text1" w:sz="4"/>
+              <w:left w:val="single" w:color="000000" w:themeColor="text1" w:sz="4"/>
+              <w:bottom w:val="single" w:color="000000" w:themeColor="text1" w:sz="4"/>
+              <w:right w:val="single" w:color="000000" w:themeColor="text1" w:sz="4"/>
             </w:tcBorders>
-            <w:shd w:val="clear" w:color="auto" w:fill="auto"/>
+            <w:tcMar>
+              <w:top w:w="55" w:type="dxa"/>
+              <w:left w:w="55" w:type="dxa"/>
+              <w:bottom w:w="55" w:type="dxa"/>
+              <w:right w:w="55" w:type="dxa"/>
+            </w:tcMar>
+            <w:vAlign w:val="top"/>
           </w:tcPr>
-          <w:p wp14:textId="77777777">
-            <w:pPr>
-              <w:spacing w:line="240" w:lineRule="auto"/>
-              <w:rPr>
-                <w:sz w:val="24"/>
-                <w:szCs w:val="24"/>
-              </w:rPr>
-            </w:pPr>
+          <w:p>
+            <w:pPr>
+              <w:pStyle w:val="Normale"/>
+              <w:suppressLineNumbers w:val="0"/>
+              <w:bidi w:val="0"/>
+              <w:spacing w:before="0" w:beforeAutospacing="off" w:after="0" w:afterAutospacing="off" w:line="240" w:lineRule="auto"/>
+              <w:ind w:left="0" w:right="0"/>
+              <w:jc w:val="left"/>
+              <w:rPr>
+                <w:sz w:val="24"/>
+                <w:szCs w:val="24"/>
+              </w:rPr>
+            </w:pPr>
+            <w:r>
+              <w:rPr>
+                <w:sz w:val="24"/>
+                <w:szCs w:val="24"/>
+              </w:rPr>
+              <w:t>{</w:t>
+            </w:r>
+            <w:r>
+              <w:rPr>
+                <w:noProof w:val="0"/>
+                <w:sz w:val="24"/>
+                <w:szCs w:val="24"/>
+                <w:lang w:val="it"/>
+              </w:rPr>
+              <w:t>brano_velocita</w:t>
+            </w:r>
+            <w:r>
+              <w:rPr>
+                <w:sz w:val="24"/>
+                <w:szCs w:val="24"/>
+              </w:rPr>
+              <w:t>}</w:t>
+            </w:r>
           </w:p>
         </w:tc>
         <w:tc>
           <w:tcPr>
-            <w:tcW w:w="3221" w:type="dxa"/>
+            <w:tcW w:w="3100" w:type="dxa"/>
             <w:tcBorders>
-              <w:left w:val="single" w:color="000000" w:sz="4" w:space="0"/>
-              <w:bottom w:val="single" w:color="000000" w:sz="4" w:space="0"/>
-              <w:right w:val="single" w:color="000000" w:sz="4" w:space="0"/>
+              <w:top w:val="single" w:color="000000" w:themeColor="text1" w:sz="4"/>
+              <w:left w:val="single" w:color="000000" w:themeColor="text1" w:sz="4"/>
+              <w:bottom w:val="single" w:color="000000" w:themeColor="text1" w:sz="4"/>
+              <w:right w:val="single" w:color="000000" w:themeColor="text1" w:sz="4"/>
             </w:tcBorders>
-            <w:shd w:val="clear" w:color="auto" w:fill="auto"/>
+            <w:tcMar>
+              <w:top w:w="55" w:type="dxa"/>
+              <w:left w:w="55" w:type="dxa"/>
+              <w:bottom w:w="55" w:type="dxa"/>
+              <w:right w:w="55" w:type="dxa"/>
+            </w:tcMar>
+            <w:vAlign w:val="top"/>
           </w:tcPr>
-          <w:p wp14:textId="77777777">
-            <w:pPr>
-              <w:spacing w:line="240" w:lineRule="auto"/>
-              <w:rPr>
-                <w:sz w:val="24"/>
-                <w:szCs w:val="24"/>
-              </w:rPr>
-            </w:pPr>
+          <w:p>
+            <w:pPr>
+              <w:pStyle w:val="Normale"/>
+              <w:suppressLineNumbers w:val="0"/>
+              <w:bidi w:val="0"/>
+              <w:spacing w:before="0" w:beforeAutospacing="off" w:after="0" w:afterAutospacing="off" w:line="240" w:lineRule="auto"/>
+              <w:ind w:left="0" w:right="0"/>
+              <w:jc w:val="left"/>
+              <w:rPr>
+                <w:sz w:val="24"/>
+                <w:szCs w:val="24"/>
+              </w:rPr>
+            </w:pPr>
+            <w:r>
+              <w:rPr>
+                <w:sz w:val="24"/>
+                <w:szCs w:val="24"/>
+              </w:rPr>
+              <w:t>{</w:t>
+            </w:r>
+            <w:r>
+              <w:rPr>
+                <w:noProof w:val="0"/>
+                <w:sz w:val="24"/>
+                <w:szCs w:val="24"/>
+                <w:lang w:val="it"/>
+              </w:rPr>
+              <w:t>brano_correttezza</w:t>
+            </w:r>
+            <w:r>
+              <w:rPr>
+                <w:sz w:val="24"/>
+                <w:szCs w:val="24"/>
+              </w:rPr>
+              <w:t>}</w:t>
+            </w:r>
           </w:p>
         </w:tc>
       </w:tr>
-      <w:tr xmlns:wp14="http://schemas.microsoft.com/office/word/2010/wordml" wp14:textId="77777777">
+      <w:tr>
+        <w:trPr>
+          <w:trHeight w:val="300"/>
+        </w:trPr>
         <w:tc>
           <w:tcPr>
-            <w:tcW w:w="3212" w:type="dxa"/>
+            <w:tcW w:w="3085" w:type="dxa"/>
             <w:tcBorders>
-              <w:left w:val="single" w:color="000000" w:sz="4" w:space="0"/>
-              <w:bottom w:val="single" w:color="000000" w:sz="4" w:space="0"/>
+              <w:top w:val="single" w:color="000000" w:themeColor="text1" w:sz="4"/>
+              <w:left w:val="single" w:color="000000" w:themeColor="text1" w:sz="4"/>
+              <w:bottom w:val="single" w:color="000000" w:themeColor="text1" w:sz="4"/>
+              <w:right w:val="single" w:color="000000" w:themeColor="text1" w:sz="4"/>
             </w:tcBorders>
-            <w:shd w:val="clear" w:color="auto" w:fill="auto"/>
+            <w:tcMar>
+              <w:top w:w="55" w:type="dxa"/>
+              <w:left w:w="55" w:type="dxa"/>
+              <w:bottom w:w="55" w:type="dxa"/>
+              <w:right w:w="55" w:type="dxa"/>
+            </w:tcMar>
+            <w:vAlign w:val="top"/>
           </w:tcPr>
-          <w:p wp14:textId="77777777">
-            <w:pPr>
-              <w:spacing w:line="240" w:lineRule="auto"/>
-              <w:rPr>
-                <w:sz w:val="24"/>
-                <w:szCs w:val="24"/>
-              </w:rPr>
-            </w:pPr>
-            <w:r>
-              <w:rPr>
-                <w:sz w:val="24"/>
-                <w:szCs w:val="24"/>
+          <w:p>
+            <w:pPr>
+              <w:spacing w:before="0" w:beforeAutospacing="off" w:after="0" w:afterAutospacing="off"/>
+              <w:ind w:left="-55" w:right="0"/>
+            </w:pPr>
+            <w:r>
+              <w:rPr>
+                <w:rFonts w:ascii="Arial" w:hAnsi="Arial" w:eastAsia="Arial" w:cs="Arial"/>
+                <w:b w:val="1"/>
+                <w:bCs w:val="1"/>
+                <w:i w:val="0"/>
+                <w:iCs w:val="0"/>
+                <w:strike w:val="0"/>
+                <w:dstrike w:val="0"/>
+                <w:color w:val="000000" w:themeColor="text1" w:themeTint="FF" w:themeShade="FF"/>
+                <w:sz w:val="24"/>
+                <w:szCs w:val="24"/>
+                <w:u w:val="none"/>
               </w:rPr>
               <w:t>PAROLE</w:t>
             </w:r>
@@ -1929,66 +2077,154 @@
         </w:tc>
         <w:tc>
           <w:tcPr>
-            <w:tcW w:w="3213" w:type="dxa"/>
+            <w:tcW w:w="3085" w:type="dxa"/>
             <w:tcBorders>
-              <w:left w:val="single" w:color="000000" w:sz="4" w:space="0"/>
-              <w:bottom w:val="single" w:color="000000" w:sz="4" w:space="0"/>
+              <w:top w:val="single" w:color="000000" w:themeColor="text1" w:sz="4"/>
+              <w:left w:val="single" w:color="000000" w:themeColor="text1" w:sz="4"/>
+              <w:bottom w:val="single" w:color="000000" w:themeColor="text1" w:sz="4"/>
+              <w:right w:val="single" w:color="000000" w:themeColor="text1" w:sz="4"/>
             </w:tcBorders>
-            <w:shd w:val="clear" w:color="auto" w:fill="auto"/>
+            <w:tcMar>
+              <w:top w:w="55" w:type="dxa"/>
+              <w:left w:w="55" w:type="dxa"/>
+              <w:bottom w:w="55" w:type="dxa"/>
+              <w:right w:w="55" w:type="dxa"/>
+            </w:tcMar>
+            <w:vAlign w:val="top"/>
           </w:tcPr>
-          <w:p wp14:textId="77777777">
-            <w:pPr>
-              <w:spacing w:line="240" w:lineRule="auto"/>
-              <w:rPr>
-                <w:sz w:val="24"/>
-                <w:szCs w:val="24"/>
-              </w:rPr>
-            </w:pPr>
+          <w:p>
+            <w:pPr>
+              <w:pStyle w:val="Normale"/>
+              <w:suppressLineNumbers w:val="0"/>
+              <w:bidi w:val="0"/>
+              <w:spacing w:before="0" w:beforeAutospacing="off" w:after="0" w:afterAutospacing="off" w:line="240" w:lineRule="auto"/>
+              <w:ind w:left="0" w:right="0"/>
+              <w:jc w:val="left"/>
+              <w:rPr>
+                <w:sz w:val="24"/>
+                <w:szCs w:val="24"/>
+              </w:rPr>
+            </w:pPr>
+            <w:r>
+              <w:rPr>
+                <w:sz w:val="24"/>
+                <w:szCs w:val="24"/>
+              </w:rPr>
+              <w:t>{</w:t>
+            </w:r>
+            <w:r>
+              <w:rPr>
+                <w:noProof w:val="0"/>
+                <w:sz w:val="24"/>
+                <w:szCs w:val="24"/>
+                <w:lang w:val="it"/>
+              </w:rPr>
+              <w:t>parole_velocita</w:t>
+            </w:r>
+            <w:r>
+              <w:rPr>
+                <w:sz w:val="24"/>
+                <w:szCs w:val="24"/>
+              </w:rPr>
+              <w:t>}</w:t>
+            </w:r>
           </w:p>
         </w:tc>
         <w:tc>
           <w:tcPr>
-            <w:tcW w:w="3221" w:type="dxa"/>
+            <w:tcW w:w="3100" w:type="dxa"/>
             <w:tcBorders>
-              <w:left w:val="single" w:color="000000" w:sz="4" w:space="0"/>
-              <w:bottom w:val="single" w:color="000000" w:sz="4" w:space="0"/>
-              <w:right w:val="single" w:color="000000" w:sz="4" w:space="0"/>
+              <w:top w:val="single" w:color="000000" w:themeColor="text1" w:sz="4"/>
+              <w:left w:val="single" w:color="000000" w:themeColor="text1" w:sz="4"/>
+              <w:bottom w:val="single" w:color="000000" w:themeColor="text1" w:sz="4"/>
+              <w:right w:val="single" w:color="000000" w:themeColor="text1" w:sz="4"/>
             </w:tcBorders>
-            <w:shd w:val="clear" w:color="auto" w:fill="auto"/>
+            <w:tcMar>
+              <w:top w:w="55" w:type="dxa"/>
+              <w:left w:w="55" w:type="dxa"/>
+              <w:bottom w:w="55" w:type="dxa"/>
+              <w:right w:w="55" w:type="dxa"/>
+            </w:tcMar>
+            <w:vAlign w:val="top"/>
           </w:tcPr>
-          <w:p wp14:textId="77777777">
-            <w:pPr>
-              <w:spacing w:line="240" w:lineRule="auto"/>
-              <w:rPr>
-                <w:sz w:val="24"/>
-                <w:szCs w:val="24"/>
-              </w:rPr>
-            </w:pPr>
+          <w:p>
+            <w:pPr>
+              <w:pStyle w:val="Normale"/>
+              <w:suppressLineNumbers w:val="0"/>
+              <w:bidi w:val="0"/>
+              <w:spacing w:before="0" w:beforeAutospacing="off" w:after="0" w:afterAutospacing="off" w:line="240" w:lineRule="auto"/>
+              <w:ind w:left="0" w:right="0"/>
+              <w:jc w:val="left"/>
+              <w:rPr>
+                <w:sz w:val="24"/>
+                <w:szCs w:val="24"/>
+              </w:rPr>
+            </w:pPr>
+            <w:r>
+              <w:rPr>
+                <w:sz w:val="24"/>
+                <w:szCs w:val="24"/>
+              </w:rPr>
+              <w:t>{</w:t>
+            </w:r>
+            <w:r>
+              <w:rPr>
+                <w:noProof w:val="0"/>
+                <w:sz w:val="24"/>
+                <w:szCs w:val="24"/>
+                <w:lang w:val="it"/>
+              </w:rPr>
+              <w:t>parole_correttezza</w:t>
+            </w:r>
+            <w:r>
+              <w:rPr>
+                <w:sz w:val="24"/>
+                <w:szCs w:val="24"/>
+              </w:rPr>
+              <w:t>}</w:t>
+            </w:r>
           </w:p>
         </w:tc>
       </w:tr>
-      <w:tr xmlns:wp14="http://schemas.microsoft.com/office/word/2010/wordml" wp14:textId="77777777">
+      <w:tr>
+        <w:trPr>
+          <w:trHeight w:val="300"/>
+        </w:trPr>
         <w:tc>
           <w:tcPr>
-            <w:tcW w:w="3212" w:type="dxa"/>
+            <w:tcW w:w="3085" w:type="dxa"/>
             <w:tcBorders>
-              <w:left w:val="single" w:color="000000" w:sz="4" w:space="0"/>
-              <w:bottom w:val="single" w:color="000000" w:sz="4" w:space="0"/>
+              <w:top w:val="single" w:color="000000" w:themeColor="text1" w:sz="4"/>
+              <w:left w:val="single" w:color="000000" w:themeColor="text1" w:sz="4"/>
+              <w:bottom w:val="single" w:color="000000" w:themeColor="text1" w:sz="4"/>
+              <w:right w:val="single" w:color="000000" w:themeColor="text1" w:sz="4"/>
             </w:tcBorders>
-            <w:shd w:val="clear" w:color="auto" w:fill="auto"/>
+            <w:tcMar>
+              <w:top w:w="55" w:type="dxa"/>
+              <w:left w:w="55" w:type="dxa"/>
+              <w:bottom w:w="55" w:type="dxa"/>
+              <w:right w:w="55" w:type="dxa"/>
+            </w:tcMar>
+            <w:vAlign w:val="top"/>
           </w:tcPr>
-          <w:p wp14:textId="77777777">
-            <w:pPr>
-              <w:spacing w:line="240" w:lineRule="auto"/>
-              <w:rPr>
-                <w:sz w:val="24"/>
-                <w:szCs w:val="24"/>
-              </w:rPr>
-            </w:pPr>
-            <w:r>
-              <w:rPr>
-                <w:sz w:val="24"/>
-                <w:szCs w:val="24"/>
+          <w:p>
+            <w:pPr>
+              <w:spacing w:before="0" w:beforeAutospacing="off" w:after="0" w:afterAutospacing="off"/>
+              <w:ind w:left="-55" w:right="0"/>
+            </w:pPr>
+            <w:r>
+              <w:rPr>
+                <w:rFonts w:ascii="Arial" w:hAnsi="Arial" w:eastAsia="Arial" w:cs="Arial"/>
+                <w:b w:val="1"/>
+                <w:bCs w:val="1"/>
+                <w:i w:val="0"/>
+                <w:iCs w:val="0"/>
+                <w:strike w:val="0"/>
+                <w:dstrike w:val="0"/>
+                <w:color w:val="000000" w:themeColor="text1" w:themeTint="FF" w:themeShade="FF"/>
+                <w:sz w:val="24"/>
+                <w:szCs w:val="24"/>
+                <w:u w:val="none"/>
               </w:rPr>
               <w:t>NON PAROLE</w:t>
             </w:r>
@@ -1996,86 +2232,181 @@
         </w:tc>
         <w:tc>
           <w:tcPr>
-            <w:tcW w:w="3213" w:type="dxa"/>
+            <w:tcW w:w="3085" w:type="dxa"/>
             <w:tcBorders>
-              <w:left w:val="single" w:color="000000" w:sz="4" w:space="0"/>
-              <w:bottom w:val="single" w:color="000000" w:sz="4" w:space="0"/>
+              <w:top w:val="single" w:color="000000" w:themeColor="text1" w:sz="4"/>
+              <w:left w:val="single" w:color="000000" w:themeColor="text1" w:sz="4"/>
+              <w:bottom w:val="single" w:color="000000" w:themeColor="text1" w:sz="4"/>
+              <w:right w:val="single" w:color="000000" w:themeColor="text1" w:sz="4"/>
             </w:tcBorders>
-            <w:shd w:val="clear" w:color="auto" w:fill="auto"/>
+            <w:tcMar>
+              <w:top w:w="55" w:type="dxa"/>
+              <w:left w:w="55" w:type="dxa"/>
+              <w:bottom w:w="55" w:type="dxa"/>
+              <w:right w:w="55" w:type="dxa"/>
+            </w:tcMar>
+            <w:vAlign w:val="top"/>
           </w:tcPr>
-          <w:p wp14:textId="77777777">
-            <w:pPr>
-              <w:spacing w:line="240" w:lineRule="auto"/>
-              <w:rPr>
-                <w:sz w:val="24"/>
-                <w:szCs w:val="24"/>
-              </w:rPr>
-            </w:pPr>
+          <w:p>
+            <w:pPr>
+              <w:pStyle w:val="Normale"/>
+              <w:suppressLineNumbers w:val="0"/>
+              <w:bidi w:val="0"/>
+              <w:spacing w:before="0" w:beforeAutospacing="off" w:after="0" w:afterAutospacing="off" w:line="240" w:lineRule="auto"/>
+              <w:ind w:left="0" w:right="0"/>
+              <w:jc w:val="left"/>
+              <w:rPr>
+                <w:sz w:val="24"/>
+                <w:szCs w:val="24"/>
+              </w:rPr>
+            </w:pPr>
+            <w:r>
+              <w:rPr>
+                <w:sz w:val="24"/>
+                <w:szCs w:val="24"/>
+              </w:rPr>
+              <w:t>{</w:t>
+            </w:r>
+            <w:r>
+              <w:rPr>
+                <w:noProof w:val="0"/>
+                <w:sz w:val="24"/>
+                <w:szCs w:val="24"/>
+                <w:lang w:val="it"/>
+              </w:rPr>
+              <w:t>notparole_velocita</w:t>
+            </w:r>
+            <w:r>
+              <w:rPr>
+                <w:sz w:val="24"/>
+                <w:szCs w:val="24"/>
+              </w:rPr>
+              <w:t>}</w:t>
+            </w:r>
           </w:p>
         </w:tc>
         <w:tc>
           <w:tcPr>
-            <w:tcW w:w="3221" w:type="dxa"/>
+            <w:tcW w:w="3100" w:type="dxa"/>
             <w:tcBorders>
-              <w:left w:val="single" w:color="000000" w:sz="4" w:space="0"/>
-              <w:bottom w:val="single" w:color="000000" w:sz="4" w:space="0"/>
-              <w:right w:val="single" w:color="000000" w:sz="4" w:space="0"/>
+              <w:top w:val="single" w:color="000000" w:themeColor="text1" w:sz="4"/>
+              <w:left w:val="single" w:color="000000" w:themeColor="text1" w:sz="4"/>
+              <w:bottom w:val="single" w:color="000000" w:themeColor="text1" w:sz="4"/>
+              <w:right w:val="single" w:color="000000" w:themeColor="text1" w:sz="4"/>
             </w:tcBorders>
-            <w:shd w:val="clear" w:color="auto" w:fill="auto"/>
+            <w:tcMar>
+              <w:top w:w="55" w:type="dxa"/>
+              <w:left w:w="55" w:type="dxa"/>
+              <w:bottom w:w="55" w:type="dxa"/>
+              <w:right w:w="55" w:type="dxa"/>
+            </w:tcMar>
+            <w:vAlign w:val="top"/>
           </w:tcPr>
-          <w:p wp14:textId="77777777">
-            <w:pPr>
-              <w:spacing w:line="240" w:lineRule="auto"/>
-              <w:rPr>
-                <w:sz w:val="24"/>
-                <w:szCs w:val="24"/>
-              </w:rPr>
-            </w:pPr>
+          <w:p>
+            <w:pPr>
+              <w:pStyle w:val="Normale"/>
+              <w:suppressLineNumbers w:val="0"/>
+              <w:bidi w:val="0"/>
+              <w:spacing w:before="0" w:beforeAutospacing="off" w:after="0" w:afterAutospacing="off" w:line="240" w:lineRule="auto"/>
+              <w:ind w:left="0" w:right="0"/>
+              <w:jc w:val="left"/>
+              <w:rPr>
+                <w:sz w:val="24"/>
+                <w:szCs w:val="24"/>
+              </w:rPr>
+            </w:pPr>
+            <w:r>
+              <w:rPr>
+                <w:sz w:val="24"/>
+                <w:szCs w:val="24"/>
+              </w:rPr>
+              <w:t>{</w:t>
+            </w:r>
+            <w:r>
+              <w:rPr>
+                <w:noProof w:val="0"/>
+                <w:sz w:val="24"/>
+                <w:szCs w:val="24"/>
+                <w:lang w:val="it"/>
+              </w:rPr>
+              <w:t>notparole_correttezza</w:t>
+            </w:r>
+            <w:r>
+              <w:rPr>
+                <w:sz w:val="24"/>
+                <w:szCs w:val="24"/>
+              </w:rPr>
+              <w:t>}</w:t>
+            </w:r>
           </w:p>
         </w:tc>
       </w:tr>
-      <w:tr xmlns:wp14="http://schemas.microsoft.com/office/word/2010/wordml" wp14:textId="77777777">
+      <w:tr>
+        <w:trPr>
+          <w:trHeight w:val="300"/>
+        </w:trPr>
         <w:tc>
           <w:tcPr>
-            <w:tcW w:w="3212" w:type="dxa"/>
+            <w:tcW w:w="3085" w:type="dxa"/>
             <w:tcBorders>
-              <w:left w:val="single" w:color="000000" w:sz="4" w:space="0"/>
-              <w:bottom w:val="single" w:color="000000" w:sz="4" w:space="0"/>
+              <w:top w:val="single" w:color="000000" w:themeColor="text1" w:sz="4"/>
+              <w:left w:val="single" w:color="000000" w:themeColor="text1" w:sz="4"/>
+              <w:bottom w:val="single" w:color="000000" w:themeColor="text1" w:sz="4"/>
+              <w:right w:val="single" w:color="000000" w:themeColor="text1" w:sz="4"/>
             </w:tcBorders>
             <w:shd w:val="clear" w:color="auto" w:fill="DDDDDD"/>
+            <w:tcMar>
+              <w:top w:w="55" w:type="dxa"/>
+              <w:left w:w="55" w:type="dxa"/>
+              <w:bottom w:w="55" w:type="dxa"/>
+              <w:right w:w="55" w:type="dxa"/>
+            </w:tcMar>
+            <w:vAlign w:val="top"/>
           </w:tcPr>
-          <w:p wp14:textId="77777777">
-            <w:pPr>
-              <w:spacing w:line="240" w:lineRule="auto"/>
-              <w:rPr>
-                <w:sz w:val="24"/>
-                <w:szCs w:val="24"/>
-              </w:rPr>
+          <w:p>
+            <w:pPr>
+              <w:spacing w:before="0" w:beforeAutospacing="off" w:after="0" w:afterAutospacing="off"/>
+              <w:ind w:left="-55" w:right="0"/>
             </w:pPr>
           </w:p>
         </w:tc>
         <w:tc>
           <w:tcPr>
-            <w:tcW w:w="3213" w:type="dxa"/>
+            <w:tcW w:w="3085" w:type="dxa"/>
             <w:tcBorders>
-              <w:left w:val="single" w:color="000000" w:sz="4" w:space="0"/>
-              <w:bottom w:val="single" w:color="000000" w:sz="4" w:space="0"/>
+              <w:top w:val="single" w:color="000000" w:themeColor="text1" w:sz="4"/>
+              <w:left w:val="single" w:color="000000" w:themeColor="text1" w:sz="4"/>
+              <w:bottom w:val="single" w:color="000000" w:themeColor="text1" w:sz="4"/>
+              <w:right w:val="single" w:color="000000" w:themeColor="text1" w:sz="4"/>
             </w:tcBorders>
             <w:shd w:val="clear" w:color="auto" w:fill="DDDDDD"/>
+            <w:tcMar>
+              <w:top w:w="55" w:type="dxa"/>
+              <w:left w:w="55" w:type="dxa"/>
+              <w:bottom w:w="55" w:type="dxa"/>
+              <w:right w:w="55" w:type="dxa"/>
+            </w:tcMar>
+            <w:vAlign w:val="top"/>
           </w:tcPr>
-          <w:p wp14:textId="77777777">
-            <w:pPr>
-              <w:spacing w:line="240" w:lineRule="auto"/>
+          <w:p>
+            <w:pPr>
+              <w:spacing w:before="0" w:beforeAutospacing="off" w:after="0" w:afterAutospacing="off"/>
+              <w:ind w:left="-55" w:right="0"/>
               <w:jc w:val="center"/>
-              <w:rPr>
-                <w:sz w:val="24"/>
-                <w:szCs w:val="24"/>
-              </w:rPr>
-            </w:pPr>
-            <w:r>
-              <w:rPr>
-                <w:sz w:val="24"/>
-                <w:szCs w:val="24"/>
+            </w:pPr>
+            <w:r>
+              <w:rPr>
+                <w:rFonts w:ascii="Arial" w:hAnsi="Arial" w:eastAsia="Arial" w:cs="Arial"/>
+                <w:b w:val="0"/>
+                <w:bCs w:val="0"/>
+                <w:i w:val="0"/>
+                <w:iCs w:val="0"/>
+                <w:strike w:val="0"/>
+                <w:dstrike w:val="0"/>
+                <w:color w:val="000000" w:themeColor="text1" w:themeTint="FF" w:themeShade="FF"/>
+                <w:sz w:val="24"/>
+                <w:szCs w:val="24"/>
+                <w:u w:val="none"/>
               </w:rPr>
               <w:t>COMPRENSIONE</w:t>
             </w:r>
@@ -2083,151 +2414,297 @@
         </w:tc>
         <w:tc>
           <w:tcPr>
-            <w:tcW w:w="3221" w:type="dxa"/>
+            <w:tcW w:w="3100" w:type="dxa"/>
             <w:tcBorders>
-              <w:left w:val="single" w:color="000000" w:sz="4" w:space="0"/>
-              <w:bottom w:val="single" w:color="000000" w:sz="4" w:space="0"/>
-              <w:right w:val="single" w:color="000000" w:sz="4" w:space="0"/>
+              <w:top w:val="single" w:color="000000" w:themeColor="text1" w:sz="4"/>
+              <w:left w:val="single" w:color="000000" w:themeColor="text1" w:sz="4"/>
+              <w:bottom w:val="single" w:color="000000" w:themeColor="text1" w:sz="4"/>
+              <w:right w:val="single" w:color="000000" w:themeColor="text1" w:sz="4"/>
             </w:tcBorders>
             <w:shd w:val="clear" w:color="auto" w:fill="DDDDDD"/>
+            <w:tcMar>
+              <w:top w:w="55" w:type="dxa"/>
+              <w:left w:w="55" w:type="dxa"/>
+              <w:bottom w:w="55" w:type="dxa"/>
+              <w:right w:w="55" w:type="dxa"/>
+            </w:tcMar>
+            <w:vAlign w:val="top"/>
           </w:tcPr>
-          <w:p wp14:textId="77777777">
-            <w:pPr>
-              <w:spacing w:line="240" w:lineRule="auto"/>
-              <w:rPr>
-                <w:sz w:val="24"/>
-                <w:szCs w:val="24"/>
-              </w:rPr>
+          <w:p>
+            <w:pPr>
+              <w:spacing w:before="0" w:beforeAutospacing="off" w:after="0" w:afterAutospacing="off"/>
+              <w:ind w:left="-55" w:right="0"/>
             </w:pPr>
           </w:p>
         </w:tc>
       </w:tr>
-      <w:tr xmlns:wp14="http://schemas.microsoft.com/office/word/2010/wordml" wp14:textId="77777777">
+      <w:tr>
+        <w:trPr>
+          <w:trHeight w:val="300"/>
+        </w:trPr>
         <w:tc>
           <w:tcPr>
-            <w:tcW w:w="3212" w:type="dxa"/>
+            <w:tcW w:w="3085" w:type="dxa"/>
             <w:tcBorders>
-              <w:left w:val="single" w:color="000000" w:sz="4" w:space="0"/>
-              <w:bottom w:val="single" w:color="000000" w:sz="4" w:space="0"/>
+              <w:top w:val="single" w:color="000000" w:themeColor="text1" w:sz="4"/>
+              <w:left w:val="single" w:color="000000" w:themeColor="text1" w:sz="4"/>
+              <w:bottom w:val="single" w:color="000000" w:themeColor="text1" w:sz="4"/>
+              <w:right w:val="single" w:color="000000" w:themeColor="text1" w:sz="4"/>
             </w:tcBorders>
-            <w:shd w:val="clear" w:color="auto" w:fill="auto"/>
+            <w:tcMar>
+              <w:top w:w="55" w:type="dxa"/>
+              <w:left w:w="55" w:type="dxa"/>
+              <w:bottom w:w="55" w:type="dxa"/>
+              <w:right w:w="55" w:type="dxa"/>
+            </w:tcMar>
+            <w:vAlign w:val="top"/>
           </w:tcPr>
-          <w:p wp14:textId="77777777">
-            <w:pPr>
-              <w:spacing w:line="240" w:lineRule="auto"/>
-              <w:rPr>
-                <w:sz w:val="24"/>
-                <w:szCs w:val="24"/>
-              </w:rPr>
-            </w:pPr>
-            <w:r>
-              <w:rPr>
-                <w:sz w:val="24"/>
-                <w:szCs w:val="24"/>
+          <w:p>
+            <w:pPr>
+              <w:spacing w:before="0" w:beforeAutospacing="off" w:after="0" w:afterAutospacing="off"/>
+              <w:ind w:left="-55" w:right="0"/>
+            </w:pPr>
+            <w:r>
+              <w:rPr>
+                <w:rFonts w:ascii="Arial" w:hAnsi="Arial" w:eastAsia="Arial" w:cs="Arial"/>
+                <w:b w:val="0"/>
+                <w:bCs w:val="0"/>
+                <w:i w:val="0"/>
+                <w:iCs w:val="0"/>
+                <w:strike w:val="0"/>
+                <w:dstrike w:val="0"/>
+                <w:color w:val="000000" w:themeColor="text1" w:themeTint="FF" w:themeShade="FF"/>
+                <w:sz w:val="24"/>
+                <w:szCs w:val="24"/>
+                <w:u w:val="none"/>
               </w:rPr>
               <w:t>BRANO DI CRONACA</w:t>
+            </w:r>
+          </w:p>
+          <w:p>
+            <w:pPr>
+              <w:pStyle w:val="Normale"/>
+              <w:suppressLineNumbers w:val="0"/>
+              <w:bidi w:val="0"/>
+              <w:spacing w:before="0" w:beforeAutospacing="off" w:after="0" w:afterAutospacing="off"/>
+              <w:ind w:left="-55" w:right="0"/>
+              <w:rPr>
+                <w:sz w:val="24"/>
+                <w:szCs w:val="24"/>
+              </w:rPr>
+            </w:pPr>
+            <w:r>
+              <w:rPr>
+                <w:sz w:val="24"/>
+                <w:szCs w:val="24"/>
+              </w:rPr>
+              <w:t>{brano_cronaca}</w:t>
             </w:r>
           </w:p>
         </w:tc>
         <w:tc>
           <w:tcPr>
-            <w:tcW w:w="3213" w:type="dxa"/>
+            <w:tcW w:w="3085" w:type="dxa"/>
             <w:tcBorders>
-              <w:left w:val="single" w:color="000000" w:sz="4" w:space="0"/>
-              <w:bottom w:val="single" w:color="000000" w:sz="4" w:space="0"/>
+              <w:top w:val="single" w:color="000000" w:themeColor="text1" w:sz="4"/>
+              <w:left w:val="single" w:color="000000" w:themeColor="text1" w:sz="4"/>
+              <w:bottom w:val="single" w:color="000000" w:themeColor="text1" w:sz="4"/>
+              <w:right w:val="single" w:color="000000" w:themeColor="text1" w:sz="4"/>
             </w:tcBorders>
-            <w:shd w:val="clear" w:color="auto" w:fill="auto"/>
+            <w:tcMar>
+              <w:top w:w="55" w:type="dxa"/>
+              <w:left w:w="55" w:type="dxa"/>
+              <w:bottom w:w="55" w:type="dxa"/>
+              <w:right w:w="55" w:type="dxa"/>
+            </w:tcMar>
+            <w:vAlign w:val="top"/>
           </w:tcPr>
-          <w:p wp14:textId="77777777">
-            <w:pPr>
-              <w:spacing w:line="240" w:lineRule="auto"/>
-              <w:rPr>
-                <w:sz w:val="24"/>
-                <w:szCs w:val="24"/>
-              </w:rPr>
-            </w:pPr>
-            <w:r>
-              <w:rPr>
-                <w:sz w:val="24"/>
-                <w:szCs w:val="24"/>
+          <w:p>
+            <w:pPr>
+              <w:spacing w:before="0" w:beforeAutospacing="off" w:after="0" w:afterAutospacing="off"/>
+              <w:ind w:left="-55" w:right="0"/>
+            </w:pPr>
+            <w:r>
+              <w:rPr>
+                <w:rFonts w:ascii="Arial" w:hAnsi="Arial" w:eastAsia="Arial" w:cs="Arial"/>
+                <w:b w:val="0"/>
+                <w:bCs w:val="0"/>
+                <w:i w:val="0"/>
+                <w:iCs w:val="0"/>
+                <w:strike w:val="0"/>
+                <w:dstrike w:val="0"/>
+                <w:color w:val="000000" w:themeColor="text1" w:themeTint="FF" w:themeShade="FF"/>
+                <w:sz w:val="24"/>
+                <w:szCs w:val="24"/>
+                <w:u w:val="none"/>
               </w:rPr>
               <w:t>BRANO INFORMATIVO</w:t>
+            </w:r>
+          </w:p>
+          <w:p>
+            <w:pPr>
+              <w:pStyle w:val="Normale"/>
+              <w:suppressLineNumbers w:val="0"/>
+              <w:bidi w:val="0"/>
+              <w:spacing w:before="0" w:beforeAutospacing="off" w:after="0" w:afterAutospacing="off" w:line="240" w:lineRule="auto"/>
+              <w:ind w:left="0" w:right="0"/>
+              <w:jc w:val="left"/>
+              <w:rPr>
+                <w:sz w:val="24"/>
+                <w:szCs w:val="24"/>
+              </w:rPr>
+            </w:pPr>
+            <w:r>
+              <w:rPr>
+                <w:sz w:val="24"/>
+                <w:szCs w:val="24"/>
+              </w:rPr>
+              <w:t>{</w:t>
+            </w:r>
+            <w:r>
+              <w:rPr>
+                <w:sz w:val="24"/>
+                <w:szCs w:val="24"/>
+              </w:rPr>
+              <w:t>brano_informativo</w:t>
+            </w:r>
+            <w:r>
+              <w:rPr>
+                <w:sz w:val="24"/>
+                <w:szCs w:val="24"/>
+              </w:rPr>
+              <w:t>}</w:t>
             </w:r>
           </w:p>
         </w:tc>
         <w:tc>
           <w:tcPr>
-            <w:tcW w:w="3221" w:type="dxa"/>
+            <w:tcW w:w="3100" w:type="dxa"/>
             <w:tcBorders>
-              <w:left w:val="single" w:color="000000" w:sz="4" w:space="0"/>
-              <w:bottom w:val="single" w:color="000000" w:sz="4" w:space="0"/>
-              <w:right w:val="single" w:color="000000" w:sz="4" w:space="0"/>
+              <w:top w:val="single" w:color="000000" w:themeColor="text1" w:sz="4"/>
+              <w:left w:val="single" w:color="000000" w:themeColor="text1" w:sz="4"/>
+              <w:bottom w:val="single" w:color="000000" w:themeColor="text1" w:sz="4"/>
+              <w:right w:val="single" w:color="000000" w:themeColor="text1" w:sz="4"/>
             </w:tcBorders>
-            <w:shd w:val="clear" w:color="auto" w:fill="auto"/>
+            <w:tcMar>
+              <w:top w:w="55" w:type="dxa"/>
+              <w:left w:w="55" w:type="dxa"/>
+              <w:bottom w:w="55" w:type="dxa"/>
+              <w:right w:w="55" w:type="dxa"/>
+            </w:tcMar>
+            <w:vAlign w:val="top"/>
           </w:tcPr>
-          <w:p wp14:textId="77777777">
-            <w:pPr>
-              <w:spacing w:line="240" w:lineRule="auto"/>
-              <w:rPr>
-                <w:sz w:val="24"/>
-                <w:szCs w:val="24"/>
-              </w:rPr>
-            </w:pPr>
-            <w:r>
-              <w:rPr>
-                <w:sz w:val="24"/>
-                <w:szCs w:val="24"/>
+          <w:p>
+            <w:pPr>
+              <w:spacing w:before="0" w:beforeAutospacing="off" w:after="0" w:afterAutospacing="off"/>
+              <w:ind w:left="-55" w:right="0"/>
+            </w:pPr>
+            <w:r>
+              <w:rPr>
+                <w:rFonts w:ascii="Arial" w:hAnsi="Arial" w:eastAsia="Arial" w:cs="Arial"/>
+                <w:b w:val="0"/>
+                <w:bCs w:val="0"/>
+                <w:i w:val="0"/>
+                <w:iCs w:val="0"/>
+                <w:strike w:val="0"/>
+                <w:dstrike w:val="0"/>
+                <w:color w:val="000000" w:themeColor="text1" w:themeTint="FF" w:themeShade="FF"/>
+                <w:sz w:val="24"/>
+                <w:szCs w:val="24"/>
+                <w:u w:val="none"/>
               </w:rPr>
               <w:t>TOTALE</w:t>
+            </w:r>
+          </w:p>
+          <w:p>
+            <w:pPr>
+              <w:pStyle w:val="Normale"/>
+              <w:suppressLineNumbers w:val="0"/>
+              <w:bidi w:val="0"/>
+              <w:spacing w:before="0" w:beforeAutospacing="off" w:after="0" w:afterAutospacing="off" w:line="240" w:lineRule="auto"/>
+              <w:ind w:left="0" w:right="0"/>
+              <w:jc w:val="left"/>
+              <w:rPr>
+                <w:sz w:val="24"/>
+                <w:szCs w:val="24"/>
+              </w:rPr>
+            </w:pPr>
+            <w:r>
+              <w:rPr>
+                <w:sz w:val="24"/>
+                <w:szCs w:val="24"/>
+              </w:rPr>
+              <w:t>{brano_totale}</w:t>
             </w:r>
           </w:p>
         </w:tc>
       </w:tr>
-      <w:tr xmlns:wp14="http://schemas.microsoft.com/office/word/2010/wordml" wp14:textId="77777777">
+      <w:tr>
+        <w:trPr>
+          <w:trHeight w:val="300"/>
+        </w:trPr>
         <w:tc>
           <w:tcPr>
-            <w:tcW w:w="3212" w:type="dxa"/>
+            <w:tcW w:w="3085" w:type="dxa"/>
             <w:tcBorders>
-              <w:top w:val="single" w:color="000000" w:sz="4" w:space="0"/>
-              <w:left w:val="single" w:color="000000" w:sz="4" w:space="0"/>
-              <w:bottom w:val="single" w:color="000000" w:sz="4" w:space="0"/>
+              <w:top w:val="single" w:color="000000" w:themeColor="text1" w:sz="4"/>
+              <w:left w:val="single" w:color="000000" w:themeColor="text1" w:sz="4"/>
+              <w:bottom w:val="single" w:color="000000" w:themeColor="text1" w:sz="4"/>
+              <w:right w:val="single" w:color="000000" w:themeColor="text1" w:sz="4"/>
             </w:tcBorders>
             <w:shd w:val="clear" w:color="auto" w:fill="DDDDDD"/>
+            <w:tcMar>
+              <w:top w:w="55" w:type="dxa"/>
+              <w:left w:w="55" w:type="dxa"/>
+              <w:bottom w:w="55" w:type="dxa"/>
+              <w:right w:w="55" w:type="dxa"/>
+            </w:tcMar>
+            <w:vAlign w:val="top"/>
           </w:tcPr>
-          <w:p wp14:textId="77777777">
-            <w:pPr>
-              <w:spacing w:line="240" w:lineRule="auto"/>
-              <w:jc w:val="center"/>
-              <w:rPr>
-                <w:sz w:val="24"/>
-                <w:szCs w:val="24"/>
-              </w:rPr>
+          <w:p>
+            <w:pPr>
+              <w:spacing w:before="0" w:beforeAutospacing="off" w:after="0" w:afterAutospacing="off"/>
+              <w:ind w:left="-55" w:right="0"/>
             </w:pPr>
           </w:p>
         </w:tc>
         <w:tc>
           <w:tcPr>
-            <w:tcW w:w="3213" w:type="dxa"/>
+            <w:tcW w:w="3085" w:type="dxa"/>
             <w:tcBorders>
-              <w:top w:val="single" w:color="000000" w:sz="4" w:space="0"/>
-              <w:left w:val="single" w:color="000000" w:sz="4" w:space="0"/>
-              <w:bottom w:val="single" w:color="000000" w:sz="4" w:space="0"/>
+              <w:top w:val="single" w:color="000000" w:themeColor="text1" w:sz="4"/>
+              <w:left w:val="single" w:color="000000" w:themeColor="text1" w:sz="4"/>
+              <w:bottom w:val="single" w:color="000000" w:themeColor="text1" w:sz="4"/>
+              <w:right w:val="single" w:color="000000" w:themeColor="text1" w:sz="4"/>
             </w:tcBorders>
             <w:shd w:val="clear" w:color="auto" w:fill="DDDDDD"/>
+            <w:tcMar>
+              <w:top w:w="55" w:type="dxa"/>
+              <w:left w:w="55" w:type="dxa"/>
+              <w:bottom w:w="55" w:type="dxa"/>
+              <w:right w:w="55" w:type="dxa"/>
+            </w:tcMar>
+            <w:vAlign w:val="top"/>
           </w:tcPr>
-          <w:p wp14:textId="77777777">
-            <w:pPr>
-              <w:spacing w:line="240" w:lineRule="auto"/>
+          <w:p>
+            <w:pPr>
+              <w:spacing w:before="0" w:beforeAutospacing="off" w:after="0" w:afterAutospacing="off"/>
+              <w:ind w:left="-55" w:right="0"/>
               <w:jc w:val="center"/>
-              <w:rPr>
-                <w:sz w:val="24"/>
-                <w:szCs w:val="24"/>
-              </w:rPr>
-            </w:pPr>
-            <w:r>
-              <w:rPr>
-                <w:sz w:val="24"/>
-                <w:szCs w:val="24"/>
+            </w:pPr>
+            <w:r>
+              <w:rPr>
+                <w:rFonts w:ascii="Arial" w:hAnsi="Arial" w:eastAsia="Arial" w:cs="Arial"/>
+                <w:b w:val="0"/>
+                <w:bCs w:val="0"/>
+                <w:i w:val="0"/>
+                <w:iCs w:val="0"/>
+                <w:strike w:val="0"/>
+                <w:dstrike w:val="0"/>
+                <w:color w:val="000000" w:themeColor="text1" w:themeTint="FF" w:themeShade="FF"/>
+                <w:sz w:val="24"/>
+                <w:szCs w:val="24"/>
+                <w:u w:val="none"/>
               </w:rPr>
               <w:t>SCRITTURA</w:t>
             </w:r>
@@ -2235,64 +2712,129 @@
         </w:tc>
         <w:tc>
           <w:tcPr>
-            <w:tcW w:w="3221" w:type="dxa"/>
+            <w:tcW w:w="3100" w:type="dxa"/>
             <w:tcBorders>
-              <w:top w:val="single" w:color="000000" w:sz="4" w:space="0"/>
-              <w:left w:val="single" w:color="000000" w:sz="4" w:space="0"/>
-              <w:bottom w:val="single" w:color="000000" w:sz="4" w:space="0"/>
-              <w:right w:val="single" w:color="000000" w:sz="4" w:space="0"/>
+              <w:top w:val="single" w:color="000000" w:themeColor="text1" w:sz="4"/>
+              <w:left w:val="single" w:color="000000" w:themeColor="text1" w:sz="4"/>
+              <w:bottom w:val="single" w:color="000000" w:themeColor="text1" w:sz="4"/>
+              <w:right w:val="single" w:color="000000" w:themeColor="text1" w:sz="4"/>
             </w:tcBorders>
             <w:shd w:val="clear" w:color="auto" w:fill="DDDDDD"/>
+            <w:tcMar>
+              <w:top w:w="55" w:type="dxa"/>
+              <w:left w:w="55" w:type="dxa"/>
+              <w:bottom w:w="55" w:type="dxa"/>
+              <w:right w:w="55" w:type="dxa"/>
+            </w:tcMar>
+            <w:vAlign w:val="top"/>
           </w:tcPr>
-          <w:p wp14:textId="77777777">
-            <w:pPr>
-              <w:spacing w:line="240" w:lineRule="auto"/>
-              <w:jc w:val="center"/>
-              <w:rPr>
-                <w:sz w:val="24"/>
-                <w:szCs w:val="24"/>
-              </w:rPr>
+          <w:p>
+            <w:pPr>
+              <w:spacing w:before="0" w:beforeAutospacing="off" w:after="0" w:afterAutospacing="off"/>
+              <w:ind w:left="-55" w:right="0"/>
             </w:pPr>
           </w:p>
         </w:tc>
       </w:tr>
-      <w:tr xmlns:wp14="http://schemas.microsoft.com/office/word/2010/wordml" wp14:textId="77777777">
+      <w:tr>
+        <w:trPr>
+          <w:trHeight w:val="300"/>
+        </w:trPr>
         <w:tc>
           <w:tcPr>
-            <w:tcW w:w="3212" w:type="dxa"/>
+            <w:tcW w:w="3085" w:type="dxa"/>
             <w:tcBorders>
-              <w:left w:val="single" w:color="000000" w:sz="4" w:space="0"/>
-              <w:bottom w:val="single" w:color="000000" w:sz="4" w:space="0"/>
+              <w:top w:val="single" w:color="000000" w:themeColor="text1" w:sz="4"/>
+              <w:left w:val="single" w:color="000000" w:themeColor="text1" w:sz="4"/>
+              <w:bottom w:val="single" w:color="000000" w:themeColor="text1" w:sz="4"/>
+              <w:right w:val="single" w:color="000000" w:themeColor="text1" w:sz="4"/>
             </w:tcBorders>
-            <w:shd w:val="clear" w:color="auto" w:fill="auto"/>
+            <w:tcMar>
+              <w:top w:w="55" w:type="dxa"/>
+              <w:left w:w="55" w:type="dxa"/>
+              <w:bottom w:w="55" w:type="dxa"/>
+              <w:right w:w="55" w:type="dxa"/>
+            </w:tcMar>
+            <w:vAlign w:val="top"/>
           </w:tcPr>
-          <w:p wp14:textId="77777777">
-            <w:pPr>
-              <w:spacing w:line="240" w:lineRule="auto"/>
-              <w:rPr>
-                <w:sz w:val="24"/>
-                <w:szCs w:val="24"/>
-              </w:rPr>
-            </w:pPr>
-            <w:r>
-              <w:rPr>
-                <w:sz w:val="24"/>
-                <w:szCs w:val="24"/>
-              </w:rPr>
-              <w:t>DETTATO INCALZANTE</w:t>
+          <w:p>
+            <w:pPr>
+              <w:pStyle w:val="Normale"/>
+              <w:spacing w:before="0" w:beforeAutospacing="off" w:after="0" w:afterAutospacing="off" w:line="240" w:lineRule="auto"/>
+              <w:ind w:left="0" w:right="0"/>
+              <w:jc w:val="left"/>
+              <w:rPr>
+                <w:sz w:val="24"/>
+                <w:szCs w:val="24"/>
+              </w:rPr>
+            </w:pPr>
+            <w:r>
+              <w:rPr>
+                <w:sz w:val="24"/>
+                <w:szCs w:val="24"/>
+              </w:rPr>
+              <w:t xml:space="preserve">DETTATO DI </w:t>
+            </w:r>
+            <w:r>
+              <w:rPr>
+                <w:sz w:val="24"/>
+                <w:szCs w:val="24"/>
+              </w:rPr>
+              <w:t>BRANO</w:t>
+            </w:r>
+          </w:p>
+          <w:p>
+            <w:pPr>
+              <w:pStyle w:val="Normale"/>
+              <w:spacing w:before="0" w:beforeAutospacing="off" w:after="0" w:afterAutospacing="off" w:line="240" w:lineRule="auto"/>
+              <w:ind w:left="0" w:right="0"/>
+              <w:jc w:val="left"/>
+              <w:rPr>
+                <w:sz w:val="24"/>
+                <w:szCs w:val="24"/>
+              </w:rPr>
+            </w:pPr>
+            <w:r>
+              <w:rPr>
+                <w:sz w:val="24"/>
+                <w:szCs w:val="24"/>
+              </w:rPr>
+              <w:t>{</w:t>
+            </w:r>
+            <w:r>
+              <w:rPr>
+                <w:sz w:val="24"/>
+                <w:szCs w:val="24"/>
+              </w:rPr>
+              <w:t>dettato_brano</w:t>
+            </w:r>
+            <w:r>
+              <w:rPr>
+                <w:sz w:val="24"/>
+                <w:szCs w:val="24"/>
+              </w:rPr>
+              <w:t>}</w:t>
             </w:r>
           </w:p>
         </w:tc>
         <w:tc>
           <w:tcPr>
-            <w:tcW w:w="3213" w:type="dxa"/>
+            <w:tcW w:w="3085" w:type="dxa"/>
             <w:tcBorders>
-              <w:left w:val="single" w:color="000000" w:sz="4" w:space="0"/>
-              <w:bottom w:val="single" w:color="000000" w:sz="4" w:space="0"/>
+              <w:top w:val="single" w:color="000000" w:themeColor="text1" w:sz="4"/>
+              <w:left w:val="single" w:color="000000" w:themeColor="text1" w:sz="4"/>
+              <w:bottom w:val="single" w:color="000000" w:themeColor="text1" w:sz="4"/>
+              <w:right w:val="single" w:color="000000" w:themeColor="text1" w:sz="4"/>
             </w:tcBorders>
-            <w:shd w:val="clear" w:color="auto" w:fill="auto"/>
+            <w:tcMar>
+              <w:top w:w="55" w:type="dxa"/>
+              <w:left w:w="55" w:type="dxa"/>
+              <w:bottom w:w="55" w:type="dxa"/>
+              <w:right w:w="55" w:type="dxa"/>
+            </w:tcMar>
+            <w:vAlign w:val="top"/>
           </w:tcPr>
-          <w:p wp14:textId="77777777">
+          <w:p>
             <w:pPr>
               <w:spacing w:line="240" w:lineRule="auto"/>
               <w:rPr>
@@ -2306,128 +2848,364 @@
                 <w:szCs w:val="24"/>
               </w:rPr>
               <w:t>OMOFONE NON OMOGRAFE</w:t>
+            </w:r>
+          </w:p>
+          <w:p>
+            <w:pPr>
+              <w:pStyle w:val="Normale"/>
+              <w:suppressLineNumbers w:val="0"/>
+              <w:bidi w:val="0"/>
+              <w:spacing w:before="0" w:beforeAutospacing="off" w:after="0" w:afterAutospacing="off" w:line="240" w:lineRule="auto"/>
+              <w:ind w:left="0" w:right="0"/>
+              <w:jc w:val="left"/>
+              <w:rPr>
+                <w:sz w:val="24"/>
+                <w:szCs w:val="24"/>
+              </w:rPr>
+            </w:pPr>
+            <w:r>
+              <w:rPr>
+                <w:sz w:val="24"/>
+                <w:szCs w:val="24"/>
+              </w:rPr>
+              <w:t>{</w:t>
+            </w:r>
+            <w:r>
+              <w:rPr>
+                <w:noProof w:val="0"/>
+                <w:sz w:val="24"/>
+                <w:szCs w:val="24"/>
+                <w:lang w:val="it"/>
+              </w:rPr>
+              <w:t>omografe</w:t>
+            </w:r>
+            <w:r>
+              <w:rPr>
+                <w:sz w:val="24"/>
+                <w:szCs w:val="24"/>
+              </w:rPr>
+              <w:t>}</w:t>
             </w:r>
           </w:p>
         </w:tc>
         <w:tc>
           <w:tcPr>
-            <w:tcW w:w="3221" w:type="dxa"/>
+            <w:tcW w:w="3100" w:type="dxa"/>
             <w:tcBorders>
-              <w:left w:val="single" w:color="000000" w:sz="4" w:space="0"/>
-              <w:bottom w:val="single" w:color="000000" w:sz="4" w:space="0"/>
-              <w:right w:val="single" w:color="000000" w:sz="4" w:space="0"/>
+              <w:top w:val="single" w:color="000000" w:themeColor="text1" w:sz="4"/>
+              <w:left w:val="single" w:color="000000" w:themeColor="text1" w:sz="4"/>
+              <w:bottom w:val="single" w:color="000000" w:themeColor="text1" w:sz="4"/>
+              <w:right w:val="single" w:color="000000" w:themeColor="text1" w:sz="4"/>
             </w:tcBorders>
-            <w:shd w:val="clear" w:color="auto" w:fill="auto"/>
+            <w:tcMar>
+              <w:top w:w="55" w:type="dxa"/>
+              <w:left w:w="55" w:type="dxa"/>
+              <w:bottom w:w="55" w:type="dxa"/>
+              <w:right w:w="55" w:type="dxa"/>
+            </w:tcMar>
+            <w:vAlign w:val="top"/>
           </w:tcPr>
-          <w:p wp14:textId="77777777">
-            <w:pPr>
-              <w:spacing w:line="240" w:lineRule="auto"/>
-              <w:rPr>
-                <w:sz w:val="24"/>
-                <w:szCs w:val="24"/>
-              </w:rPr>
-            </w:pPr>
-            <w:r>
-              <w:rPr>
-                <w:sz w:val="24"/>
-                <w:szCs w:val="24"/>
-              </w:rPr>
-              <w:t>TIPOLOGIA ERRORI</w:t>
-            </w:r>
-          </w:p>
-          <w:p wp14:textId="77777777">
-            <w:pPr>
-              <w:spacing w:line="240" w:lineRule="auto"/>
-              <w:rPr>
-                <w:sz w:val="24"/>
-                <w:szCs w:val="24"/>
-              </w:rPr>
-            </w:pPr>
-            <w:r>
-              <w:rPr>
-                <w:sz w:val="24"/>
-                <w:szCs w:val="24"/>
-              </w:rPr>
-              <w:t>FONOLOGICI</w:t>
-            </w:r>
-          </w:p>
-          <w:p wp14:textId="77777777">
-            <w:pPr>
-              <w:spacing w:line="240" w:lineRule="auto"/>
-              <w:rPr>
-                <w:sz w:val="24"/>
-                <w:szCs w:val="24"/>
-              </w:rPr>
-            </w:pPr>
-            <w:r>
-              <w:rPr>
-                <w:sz w:val="24"/>
-                <w:szCs w:val="24"/>
-              </w:rPr>
-              <w:t>NON FONOLOGICI</w:t>
-            </w:r>
-          </w:p>
-          <w:p wp14:textId="77777777">
-            <w:pPr>
-              <w:spacing w:line="240" w:lineRule="auto"/>
-              <w:rPr>
-                <w:sz w:val="24"/>
-                <w:szCs w:val="24"/>
-              </w:rPr>
-            </w:pPr>
-            <w:r>
-              <w:rPr>
-                <w:sz w:val="24"/>
-                <w:szCs w:val="24"/>
-              </w:rPr>
-              <w:t>FONETICI</w:t>
+          <w:p>
+            <w:pPr>
+              <w:pStyle w:val="Normale"/>
+              <w:shd w:val="clear" w:color="auto" w:fill="FFFFFF" w:themeFill="background1"/>
+              <w:spacing w:before="0" w:beforeAutospacing="off" w:after="0" w:afterAutospacing="off" w:line="330" w:lineRule="exact"/>
+              <w:rPr>
+                <w:rFonts w:ascii="Arial" w:hAnsi="Arial" w:eastAsia="Arial" w:cs="Arial"/>
+                <w:b w:val="0"/>
+                <w:bCs w:val="0"/>
+                <w:i w:val="0"/>
+                <w:iCs w:val="0"/>
+                <w:strike w:val="0"/>
+                <w:dstrike w:val="0"/>
+                <w:noProof w:val="0"/>
+                <w:color w:val="000000" w:themeColor="text1" w:themeTint="FF" w:themeShade="FF"/>
+                <w:sz w:val="24"/>
+                <w:szCs w:val="24"/>
+                <w:u w:val="none"/>
+                <w:lang w:val="it"/>
+              </w:rPr>
+            </w:pPr>
+            <w:r>
+              <w:rPr>
+                <w:rFonts w:ascii="Arial" w:hAnsi="Arial" w:eastAsia="Arial" w:cs="Arial"/>
+                <w:b w:val="0"/>
+                <w:bCs w:val="0"/>
+                <w:i w:val="0"/>
+                <w:iCs w:val="0"/>
+                <w:strike w:val="0"/>
+                <w:dstrike w:val="0"/>
+                <w:noProof w:val="0"/>
+                <w:color w:val="000000" w:themeColor="text1" w:themeTint="FF" w:themeShade="FF"/>
+                <w:sz w:val="24"/>
+                <w:szCs w:val="24"/>
+                <w:u w:val="none"/>
+                <w:lang w:val="it"/>
+              </w:rPr>
+              <w:t>LISTA DI PAROLE</w:t>
+            </w:r>
+            <w:r>
+              <w:br/>
+            </w:r>
+            <w:r>
+              <w:rPr>
+                <w:rFonts w:ascii="Arial" w:hAnsi="Arial" w:eastAsia="Arial" w:cs="Arial"/>
+                <w:noProof w:val="0"/>
+                <w:color w:val="auto"/>
+                <w:sz w:val="24"/>
+                <w:szCs w:val="24"/>
+                <w:lang w:val="it" w:eastAsia="ja-JP" w:bidi="ar-SA"/>
+              </w:rPr>
+              <w:t>{</w:t>
+            </w:r>
+            <w:r>
+              <w:rPr>
+                <w:rFonts w:ascii="Arial" w:hAnsi="Arial" w:eastAsia="Arial" w:cs="Arial"/>
+                <w:noProof w:val="0"/>
+                <w:color w:val="auto"/>
+                <w:sz w:val="24"/>
+                <w:szCs w:val="24"/>
+                <w:lang w:val="it" w:eastAsia="ja-JP" w:bidi="ar-SA"/>
+              </w:rPr>
+              <w:t>lista_parole</w:t>
+            </w:r>
+            <w:r>
+              <w:rPr>
+                <w:rFonts w:ascii="Arial" w:hAnsi="Arial" w:eastAsia="Arial" w:cs="Arial"/>
+                <w:noProof w:val="0"/>
+                <w:color w:val="auto"/>
+                <w:sz w:val="24"/>
+                <w:szCs w:val="24"/>
+                <w:lang w:val="it" w:eastAsia="ja-JP" w:bidi="ar-SA"/>
+              </w:rPr>
+              <w:t>}</w:t>
+            </w:r>
+          </w:p>
+          <w:p>
+            <w:pPr>
+              <w:pStyle w:val="Normale"/>
+              <w:shd w:val="clear" w:color="auto" w:fill="FFFFFF" w:themeFill="background1"/>
+              <w:spacing w:before="0" w:beforeAutospacing="off" w:after="0" w:afterAutospacing="off" w:line="330" w:lineRule="exact"/>
+              <w:rPr>
+                <w:rFonts w:ascii="Arial" w:hAnsi="Arial" w:eastAsia="Arial" w:cs="Arial"/>
+                <w:b w:val="0"/>
+                <w:bCs w:val="0"/>
+                <w:i w:val="0"/>
+                <w:iCs w:val="0"/>
+                <w:strike w:val="0"/>
+                <w:dstrike w:val="0"/>
+                <w:noProof w:val="0"/>
+                <w:color w:val="000000" w:themeColor="text1" w:themeTint="FF" w:themeShade="FF"/>
+                <w:sz w:val="24"/>
+                <w:szCs w:val="24"/>
+                <w:u w:val="none"/>
+                <w:lang w:val="it"/>
+              </w:rPr>
+            </w:pPr>
+          </w:p>
+          <w:p>
+            <w:pPr>
+              <w:spacing w:before="0" w:beforeAutospacing="off" w:after="0" w:afterAutospacing="off"/>
+            </w:pPr>
+            <w:r>
+              <w:rPr>
+                <w:rFonts w:ascii="Arial" w:hAnsi="Arial" w:eastAsia="Arial" w:cs="Arial"/>
+                <w:b w:val="0"/>
+                <w:bCs w:val="0"/>
+                <w:i w:val="0"/>
+                <w:iCs w:val="0"/>
+                <w:strike w:val="0"/>
+                <w:dstrike w:val="0"/>
+                <w:noProof w:val="0"/>
+                <w:color w:val="000000" w:themeColor="text1" w:themeTint="FF" w:themeShade="FF"/>
+                <w:sz w:val="24"/>
+                <w:szCs w:val="24"/>
+                <w:u w:val="none"/>
+                <w:lang w:val="it"/>
+              </w:rPr>
+              <w:t>LISTA DI NON PAROLE</w:t>
+            </w:r>
+          </w:p>
+          <w:p>
+            <w:pPr>
+              <w:pStyle w:val="Normale"/>
+              <w:suppressLineNumbers w:val="0"/>
+              <w:shd w:val="clear" w:color="auto" w:fill="FFFFFF" w:themeFill="background1"/>
+              <w:bidi w:val="0"/>
+              <w:spacing w:before="0" w:beforeAutospacing="off" w:after="0" w:afterAutospacing="off" w:line="330" w:lineRule="exact"/>
+              <w:jc w:val="left"/>
+              <w:rPr>
+                <w:rFonts w:ascii="Arial" w:hAnsi="Arial" w:eastAsia="Arial" w:cs="Arial"/>
+                <w:noProof w:val="0"/>
+                <w:color w:val="auto"/>
+                <w:sz w:val="24"/>
+                <w:szCs w:val="24"/>
+                <w:lang w:val="it" w:eastAsia="ja-JP" w:bidi="ar-SA"/>
+              </w:rPr>
+            </w:pPr>
+            <w:r>
+              <w:rPr>
+                <w:rFonts w:ascii="Arial" w:hAnsi="Arial" w:eastAsia="Arial" w:cs="Arial"/>
+                <w:noProof w:val="0"/>
+                <w:color w:val="auto"/>
+                <w:sz w:val="24"/>
+                <w:szCs w:val="24"/>
+                <w:lang w:val="it" w:eastAsia="ja-JP" w:bidi="ar-SA"/>
+              </w:rPr>
+              <w:t>{</w:t>
+            </w:r>
+            <w:r>
+              <w:rPr>
+                <w:rFonts w:ascii="Arial" w:hAnsi="Arial" w:eastAsia="Arial" w:cs="Arial"/>
+                <w:noProof w:val="0"/>
+                <w:color w:val="auto"/>
+                <w:sz w:val="24"/>
+                <w:szCs w:val="24"/>
+                <w:lang w:val="it" w:eastAsia="ja-JP" w:bidi="ar-SA"/>
+              </w:rPr>
+              <w:t>lista_notparole</w:t>
+            </w:r>
+            <w:r>
+              <w:rPr>
+                <w:rFonts w:ascii="Arial" w:hAnsi="Arial" w:eastAsia="Arial" w:cs="Arial"/>
+                <w:noProof w:val="0"/>
+                <w:color w:val="auto"/>
+                <w:sz w:val="24"/>
+                <w:szCs w:val="24"/>
+                <w:lang w:val="it" w:eastAsia="ja-JP" w:bidi="ar-SA"/>
+              </w:rPr>
+              <w:t>}</w:t>
             </w:r>
           </w:p>
         </w:tc>
       </w:tr>
-      <w:tr xmlns:wp14="http://schemas.microsoft.com/office/word/2010/wordml" wp14:textId="77777777">
+      <w:tr>
+        <w:trPr>
+          <w:trHeight w:val="345"/>
+        </w:trPr>
         <w:tc>
           <w:tcPr>
-            <w:tcW w:w="3212" w:type="dxa"/>
+            <w:tcW w:w="9270" w:type="dxa"/>
+            <w:gridSpan w:val="3"/>
             <w:tcBorders>
-              <w:left w:val="single" w:color="000000" w:sz="4" w:space="0"/>
-              <w:bottom w:val="single" w:color="000000" w:sz="4" w:space="0"/>
+              <w:top w:val="single" w:color="000000" w:themeColor="text1" w:sz="4"/>
+              <w:left w:val="single" w:color="000000" w:themeColor="text1" w:sz="4"/>
+              <w:bottom w:val="single" w:color="000000" w:themeColor="text1" w:sz="4"/>
+              <w:right w:val="single" w:color="000000" w:themeColor="text1" w:sz="4"/>
+            </w:tcBorders>
+            <w:tcMar>
+              <w:top w:w="55" w:type="dxa"/>
+              <w:left w:w="55" w:type="dxa"/>
+              <w:bottom w:w="55" w:type="dxa"/>
+              <w:right w:w="55" w:type="dxa"/>
+            </w:tcMar>
+            <w:vAlign w:val="top"/>
+          </w:tcPr>
+          <w:p>
+            <w:pPr>
+              <w:pStyle w:val="Normale"/>
+              <w:suppressLineNumbers w:val="0"/>
+              <w:bidi w:val="0"/>
+              <w:spacing w:before="0" w:beforeAutospacing="off" w:after="0" w:afterAutospacing="off" w:line="240" w:lineRule="auto"/>
+              <w:ind w:left="0" w:right="0"/>
+              <w:jc w:val="left"/>
+              <w:rPr>
+                <w:sz w:val="24"/>
+                <w:szCs w:val="24"/>
+              </w:rPr>
+            </w:pPr>
+            <w:r>
+              <w:rPr>
+                <w:sz w:val="24"/>
+                <w:szCs w:val="24"/>
+              </w:rPr>
+              <w:t>{</w:t>
+            </w:r>
+            <w:r>
+              <w:rPr>
+                <w:noProof w:val="0"/>
+                <w:sz w:val="24"/>
+                <w:szCs w:val="24"/>
+                <w:lang w:val="it"/>
+              </w:rPr>
+              <w:t>scrittura_altro</w:t>
+            </w:r>
+            <w:r>
+              <w:rPr>
+                <w:sz w:val="24"/>
+                <w:szCs w:val="24"/>
+              </w:rPr>
+              <w:t>}</w:t>
+            </w:r>
+          </w:p>
+        </w:tc>
+      </w:tr>
+      <w:tr>
+        <w:trPr>
+          <w:trHeight w:val="300"/>
+        </w:trPr>
+        <w:tc>
+          <w:tcPr>
+            <w:tcW w:w="3085" w:type="dxa"/>
+            <w:tcBorders>
+              <w:top w:val="single" w:color="000000" w:themeColor="text1" w:sz="4"/>
+              <w:left w:val="single" w:color="000000" w:themeColor="text1" w:sz="4"/>
+              <w:bottom w:val="single" w:color="000000" w:themeColor="text1" w:sz="4"/>
+              <w:right w:val="single" w:color="000000" w:themeColor="text1" w:sz="4"/>
             </w:tcBorders>
             <w:shd w:val="clear" w:color="auto" w:fill="DDDDDD"/>
+            <w:tcMar>
+              <w:top w:w="55" w:type="dxa"/>
+              <w:left w:w="55" w:type="dxa"/>
+              <w:bottom w:w="55" w:type="dxa"/>
+              <w:right w:w="55" w:type="dxa"/>
+            </w:tcMar>
+            <w:vAlign w:val="top"/>
           </w:tcPr>
-          <w:p wp14:textId="77777777">
-            <w:pPr>
-              <w:spacing w:line="240" w:lineRule="auto"/>
-              <w:jc w:val="center"/>
-              <w:rPr>
-                <w:sz w:val="24"/>
-                <w:szCs w:val="24"/>
-              </w:rPr>
+          <w:p>
+            <w:pPr>
+              <w:spacing w:before="0" w:beforeAutospacing="off" w:after="0" w:afterAutospacing="off"/>
+              <w:ind w:left="-55" w:right="0"/>
             </w:pPr>
           </w:p>
         </w:tc>
         <w:tc>
           <w:tcPr>
-            <w:tcW w:w="3213" w:type="dxa"/>
+            <w:tcW w:w="3085" w:type="dxa"/>
             <w:tcBorders>
-              <w:left w:val="single" w:color="000000" w:sz="4" w:space="0"/>
-              <w:bottom w:val="single" w:color="000000" w:sz="4" w:space="0"/>
+              <w:top w:val="single" w:color="000000" w:themeColor="text1" w:sz="4"/>
+              <w:left w:val="single" w:color="000000" w:themeColor="text1" w:sz="4"/>
+              <w:bottom w:val="single" w:color="000000" w:themeColor="text1" w:sz="4"/>
+              <w:right w:val="single" w:color="000000" w:themeColor="text1" w:sz="4"/>
             </w:tcBorders>
             <w:shd w:val="clear" w:color="auto" w:fill="DDDDDD"/>
+            <w:tcMar>
+              <w:top w:w="55" w:type="dxa"/>
+              <w:left w:w="55" w:type="dxa"/>
+              <w:bottom w:w="55" w:type="dxa"/>
+              <w:right w:w="55" w:type="dxa"/>
+            </w:tcMar>
+            <w:vAlign w:val="top"/>
           </w:tcPr>
-          <w:p wp14:textId="77777777">
-            <w:pPr>
-              <w:spacing w:line="240" w:lineRule="auto"/>
+          <w:p>
+            <w:pPr>
+              <w:spacing w:before="0" w:beforeAutospacing="off" w:after="0" w:afterAutospacing="off"/>
+              <w:ind w:left="-55" w:right="0"/>
               <w:jc w:val="center"/>
-              <w:rPr>
-                <w:sz w:val="24"/>
-                <w:szCs w:val="24"/>
-              </w:rPr>
-            </w:pPr>
-            <w:r>
-              <w:rPr>
-                <w:sz w:val="24"/>
-                <w:szCs w:val="24"/>
+            </w:pPr>
+            <w:r>
+              <w:rPr>
+                <w:rFonts w:ascii="Arial" w:hAnsi="Arial" w:eastAsia="Arial" w:cs="Arial"/>
+                <w:b w:val="0"/>
+                <w:bCs w:val="0"/>
+                <w:i w:val="0"/>
+                <w:iCs w:val="0"/>
+                <w:strike w:val="0"/>
+                <w:dstrike w:val="0"/>
+                <w:color w:val="000000" w:themeColor="text1" w:themeTint="FF" w:themeShade="FF"/>
+                <w:sz w:val="24"/>
+                <w:szCs w:val="24"/>
+                <w:u w:val="none"/>
               </w:rPr>
               <w:t>GRAFIA</w:t>
             </w:r>
@@ -2435,150 +3213,498 @@
         </w:tc>
         <w:tc>
           <w:tcPr>
-            <w:tcW w:w="3221" w:type="dxa"/>
+            <w:tcW w:w="3100" w:type="dxa"/>
             <w:tcBorders>
-              <w:left w:val="single" w:color="000000" w:sz="4" w:space="0"/>
-              <w:bottom w:val="single" w:color="000000" w:sz="4" w:space="0"/>
-              <w:right w:val="single" w:color="000000" w:sz="4" w:space="0"/>
+              <w:top w:val="single" w:color="000000" w:themeColor="text1" w:sz="4"/>
+              <w:left w:val="single" w:color="000000" w:themeColor="text1" w:sz="4"/>
+              <w:bottom w:val="single" w:color="000000" w:themeColor="text1" w:sz="4"/>
+              <w:right w:val="single" w:color="000000" w:themeColor="text1" w:sz="4"/>
             </w:tcBorders>
             <w:shd w:val="clear" w:color="auto" w:fill="DDDDDD"/>
+            <w:tcMar>
+              <w:top w:w="55" w:type="dxa"/>
+              <w:left w:w="55" w:type="dxa"/>
+              <w:bottom w:w="55" w:type="dxa"/>
+              <w:right w:w="55" w:type="dxa"/>
+            </w:tcMar>
+            <w:vAlign w:val="top"/>
           </w:tcPr>
-          <w:p wp14:textId="77777777">
-            <w:pPr>
-              <w:spacing w:line="240" w:lineRule="auto"/>
-              <w:jc w:val="center"/>
-              <w:rPr>
-                <w:sz w:val="24"/>
-                <w:szCs w:val="24"/>
-              </w:rPr>
+          <w:p>
+            <w:pPr>
+              <w:spacing w:before="0" w:beforeAutospacing="off" w:after="0" w:afterAutospacing="off"/>
+              <w:ind w:left="-55" w:right="0"/>
             </w:pPr>
           </w:p>
         </w:tc>
       </w:tr>
-      <w:tr xmlns:wp14="http://schemas.microsoft.com/office/word/2010/wordml" wp14:textId="77777777">
+      <w:tr>
+        <w:trPr>
+          <w:trHeight w:val="300"/>
+        </w:trPr>
         <w:tc>
           <w:tcPr>
-            <w:tcW w:w="3212" w:type="dxa"/>
+            <w:tcW w:w="3085" w:type="dxa"/>
             <w:tcBorders>
-              <w:left w:val="single" w:color="000000" w:sz="4" w:space="0"/>
-              <w:bottom w:val="single" w:color="000000" w:sz="4" w:space="0"/>
+              <w:top w:val="single" w:color="000000" w:themeColor="text1" w:sz="4"/>
+              <w:left w:val="single" w:color="000000" w:themeColor="text1" w:sz="4"/>
+              <w:bottom w:val="single" w:color="000000" w:themeColor="text1" w:sz="4"/>
+              <w:right w:val="single" w:color="000000" w:themeColor="text1" w:sz="4"/>
             </w:tcBorders>
-            <w:shd w:val="clear" w:color="auto" w:fill="auto"/>
+            <w:tcMar>
+              <w:top w:w="55" w:type="dxa"/>
+              <w:left w:w="55" w:type="dxa"/>
+              <w:bottom w:w="55" w:type="dxa"/>
+              <w:right w:w="55" w:type="dxa"/>
+            </w:tcMar>
+            <w:vAlign w:val="top"/>
           </w:tcPr>
-          <w:p wp14:textId="77777777">
-            <w:pPr>
-              <w:spacing w:line="240" w:lineRule="auto"/>
-              <w:rPr>
-                <w:sz w:val="24"/>
-                <w:szCs w:val="24"/>
-              </w:rPr>
-            </w:pPr>
-            <w:r>
-              <w:rPr>
-                <w:sz w:val="24"/>
-                <w:szCs w:val="24"/>
-              </w:rPr>
-              <w:t>le le</w:t>
+          <w:p>
+            <w:pPr>
+              <w:pStyle w:val="Normale"/>
+              <w:shd w:val="clear" w:color="auto" w:fill="FFFFFF" w:themeFill="background1"/>
+              <w:spacing w:before="0" w:beforeAutospacing="off" w:after="0" w:afterAutospacing="off" w:line="330" w:lineRule="exact"/>
+              <w:rPr>
+                <w:rFonts w:ascii="Arial" w:hAnsi="Arial" w:eastAsia="Arial" w:cs="Arial"/>
+                <w:b w:val="0"/>
+                <w:bCs w:val="0"/>
+                <w:i w:val="0"/>
+                <w:iCs w:val="0"/>
+                <w:strike w:val="0"/>
+                <w:dstrike w:val="0"/>
+                <w:color w:val="000000" w:themeColor="text1" w:themeTint="FF" w:themeShade="FF"/>
+                <w:sz w:val="24"/>
+                <w:szCs w:val="24"/>
+                <w:u w:val="none"/>
+              </w:rPr>
+            </w:pPr>
+            <w:r>
+              <w:rPr>
+                <w:rFonts w:ascii="Arial" w:hAnsi="Arial" w:eastAsia="Arial" w:cs="Arial"/>
+                <w:b w:val="0"/>
+                <w:bCs w:val="0"/>
+                <w:i w:val="0"/>
+                <w:iCs w:val="0"/>
+                <w:strike w:val="0"/>
+                <w:dstrike w:val="0"/>
+                <w:color w:val="000000" w:themeColor="text1" w:themeTint="FF" w:themeShade="FF"/>
+                <w:sz w:val="24"/>
+                <w:szCs w:val="24"/>
+                <w:u w:val="none"/>
+              </w:rPr>
+              <w:t>lele</w:t>
+            </w:r>
+            <w:r>
+              <w:rPr>
+                <w:rFonts w:ascii="Arial" w:hAnsi="Arial" w:eastAsia="Arial" w:cs="Arial"/>
+                <w:b w:val="0"/>
+                <w:bCs w:val="0"/>
+                <w:i w:val="0"/>
+                <w:iCs w:val="0"/>
+                <w:strike w:val="0"/>
+                <w:dstrike w:val="0"/>
+                <w:color w:val="000000" w:themeColor="text1" w:themeTint="FF" w:themeShade="FF"/>
+                <w:sz w:val="24"/>
+                <w:szCs w:val="24"/>
+                <w:u w:val="none"/>
+              </w:rPr>
+              <w:t>:</w:t>
+            </w:r>
+          </w:p>
+          <w:p>
+            <w:pPr>
+              <w:pStyle w:val="Normale"/>
+              <w:shd w:val="clear" w:color="auto" w:fill="FFFFFF" w:themeFill="background1"/>
+              <w:spacing w:before="0" w:beforeAutospacing="off" w:after="0" w:afterAutospacing="off" w:line="330" w:lineRule="exact"/>
+              <w:rPr>
+                <w:rFonts w:ascii="Arial" w:hAnsi="Arial" w:eastAsia="Arial" w:cs="Arial"/>
+                <w:b w:val="0"/>
+                <w:bCs w:val="0"/>
+                <w:i w:val="0"/>
+                <w:iCs w:val="0"/>
+                <w:strike w:val="0"/>
+                <w:dstrike w:val="0"/>
+                <w:color w:val="000000" w:themeColor="text1" w:themeTint="FF" w:themeShade="FF"/>
+                <w:sz w:val="24"/>
+                <w:szCs w:val="24"/>
+                <w:u w:val="none"/>
+              </w:rPr>
+            </w:pPr>
+            <w:r>
+              <w:rPr>
+                <w:rFonts w:ascii="Arial" w:hAnsi="Arial" w:eastAsia="Arial" w:cs="Arial"/>
+                <w:color w:val="auto"/>
+                <w:sz w:val="24"/>
+                <w:szCs w:val="24"/>
+                <w:lang w:eastAsia="ja-JP" w:bidi="ar-SA"/>
+              </w:rPr>
+              <w:t>{</w:t>
+            </w:r>
+            <w:r>
+              <w:rPr>
+                <w:rFonts w:ascii="Arial" w:hAnsi="Arial" w:eastAsia="Arial" w:cs="Arial"/>
+                <w:noProof w:val="0"/>
+                <w:color w:val="auto"/>
+                <w:sz w:val="24"/>
+                <w:szCs w:val="24"/>
+                <w:lang w:val="it" w:eastAsia="ja-JP" w:bidi="ar-SA"/>
+              </w:rPr>
+              <w:t>grafia_lele</w:t>
+            </w:r>
+            <w:r>
+              <w:rPr>
+                <w:rFonts w:ascii="Arial" w:hAnsi="Arial" w:eastAsia="Arial" w:cs="Arial"/>
+                <w:color w:val="auto"/>
+                <w:sz w:val="24"/>
+                <w:szCs w:val="24"/>
+                <w:lang w:eastAsia="ja-JP" w:bidi="ar-SA"/>
+              </w:rPr>
+              <w:t>}</w:t>
             </w:r>
           </w:p>
         </w:tc>
         <w:tc>
           <w:tcPr>
-            <w:tcW w:w="3213" w:type="dxa"/>
+            <w:tcW w:w="3085" w:type="dxa"/>
             <w:tcBorders>
-              <w:left w:val="single" w:color="000000" w:sz="4" w:space="0"/>
-              <w:bottom w:val="single" w:color="000000" w:sz="4" w:space="0"/>
+              <w:top w:val="single" w:color="000000" w:themeColor="text1" w:sz="4"/>
+              <w:left w:val="single" w:color="000000" w:themeColor="text1" w:sz="4"/>
+              <w:bottom w:val="single" w:color="000000" w:themeColor="text1" w:sz="4"/>
+              <w:right w:val="single" w:color="000000" w:themeColor="text1" w:sz="4"/>
             </w:tcBorders>
-            <w:shd w:val="clear" w:color="auto" w:fill="auto"/>
+            <w:tcMar>
+              <w:top w:w="55" w:type="dxa"/>
+              <w:left w:w="55" w:type="dxa"/>
+              <w:bottom w:w="55" w:type="dxa"/>
+              <w:right w:w="55" w:type="dxa"/>
+            </w:tcMar>
+            <w:vAlign w:val="top"/>
           </w:tcPr>
-          <w:p wp14:textId="77777777">
-            <w:pPr>
-              <w:spacing w:line="240" w:lineRule="auto"/>
-              <w:rPr>
-                <w:sz w:val="24"/>
-                <w:szCs w:val="24"/>
-              </w:rPr>
-            </w:pPr>
-            <w:r>
-              <w:rPr>
-                <w:sz w:val="24"/>
-                <w:szCs w:val="24"/>
-              </w:rPr>
-              <w:t>uno</w:t>
+          <w:p>
+            <w:pPr>
+              <w:pStyle w:val="Normale"/>
+              <w:shd w:val="clear" w:color="auto" w:fill="FFFFFF" w:themeFill="background1"/>
+              <w:spacing w:before="0" w:beforeAutospacing="off" w:after="0" w:afterAutospacing="off" w:line="330" w:lineRule="exact"/>
+              <w:rPr>
+                <w:rFonts w:ascii="Arial" w:hAnsi="Arial" w:eastAsia="Arial" w:cs="Arial"/>
+                <w:b w:val="0"/>
+                <w:bCs w:val="0"/>
+                <w:i w:val="0"/>
+                <w:iCs w:val="0"/>
+                <w:strike w:val="0"/>
+                <w:dstrike w:val="0"/>
+                <w:color w:val="000000" w:themeColor="text1" w:themeTint="FF" w:themeShade="FF"/>
+                <w:sz w:val="24"/>
+                <w:szCs w:val="24"/>
+                <w:u w:val="none"/>
+              </w:rPr>
+            </w:pPr>
+            <w:r>
+              <w:rPr>
+                <w:rFonts w:ascii="Arial" w:hAnsi="Arial" w:eastAsia="Arial" w:cs="Arial"/>
+                <w:b w:val="0"/>
+                <w:bCs w:val="0"/>
+                <w:i w:val="0"/>
+                <w:iCs w:val="0"/>
+                <w:strike w:val="0"/>
+                <w:dstrike w:val="0"/>
+                <w:color w:val="000000" w:themeColor="text1" w:themeTint="FF" w:themeShade="FF"/>
+                <w:sz w:val="24"/>
+                <w:szCs w:val="24"/>
+                <w:u w:val="none"/>
+              </w:rPr>
+              <w:t xml:space="preserve">uno: </w:t>
+            </w:r>
+          </w:p>
+          <w:p>
+            <w:pPr>
+              <w:pStyle w:val="Normale"/>
+              <w:shd w:val="clear" w:color="auto" w:fill="FFFFFF" w:themeFill="background1"/>
+              <w:spacing w:before="0" w:beforeAutospacing="off" w:after="0" w:afterAutospacing="off" w:line="330" w:lineRule="exact"/>
+              <w:rPr>
+                <w:rFonts w:ascii="Arial" w:hAnsi="Arial" w:eastAsia="Arial" w:cs="Arial"/>
+                <w:b w:val="0"/>
+                <w:bCs w:val="0"/>
+                <w:i w:val="0"/>
+                <w:iCs w:val="0"/>
+                <w:strike w:val="0"/>
+                <w:dstrike w:val="0"/>
+                <w:color w:val="000000" w:themeColor="text1" w:themeTint="FF" w:themeShade="FF"/>
+                <w:sz w:val="24"/>
+                <w:szCs w:val="24"/>
+                <w:u w:val="none"/>
+              </w:rPr>
+            </w:pPr>
+            <w:r>
+              <w:rPr>
+                <w:rFonts w:ascii="Arial" w:hAnsi="Arial" w:eastAsia="Arial" w:cs="Arial"/>
+                <w:color w:val="auto"/>
+                <w:sz w:val="24"/>
+                <w:szCs w:val="24"/>
+                <w:lang w:eastAsia="ja-JP" w:bidi="ar-SA"/>
+              </w:rPr>
+              <w:t>{</w:t>
+            </w:r>
+            <w:r>
+              <w:rPr>
+                <w:rFonts w:ascii="Arial" w:hAnsi="Arial" w:eastAsia="Arial" w:cs="Arial"/>
+                <w:noProof w:val="0"/>
+                <w:color w:val="auto"/>
+                <w:sz w:val="24"/>
+                <w:szCs w:val="24"/>
+                <w:lang w:val="it" w:eastAsia="ja-JP" w:bidi="ar-SA"/>
+              </w:rPr>
+              <w:t>grafia_uno</w:t>
+            </w:r>
+            <w:r>
+              <w:rPr>
+                <w:rFonts w:ascii="Arial" w:hAnsi="Arial" w:eastAsia="Arial" w:cs="Arial"/>
+                <w:color w:val="auto"/>
+                <w:sz w:val="24"/>
+                <w:szCs w:val="24"/>
+                <w:lang w:eastAsia="ja-JP" w:bidi="ar-SA"/>
+              </w:rPr>
+              <w:t>}</w:t>
             </w:r>
           </w:p>
         </w:tc>
         <w:tc>
           <w:tcPr>
-            <w:tcW w:w="3221" w:type="dxa"/>
+            <w:tcW w:w="3100" w:type="dxa"/>
             <w:tcBorders>
-              <w:left w:val="single" w:color="000000" w:sz="4" w:space="0"/>
-              <w:bottom w:val="single" w:color="000000" w:sz="4" w:space="0"/>
-              <w:right w:val="single" w:color="000000" w:sz="4" w:space="0"/>
+              <w:top w:val="single" w:color="000000" w:themeColor="text1" w:sz="4"/>
+              <w:left w:val="single" w:color="000000" w:themeColor="text1" w:sz="4"/>
+              <w:bottom w:val="single" w:color="000000" w:themeColor="text1" w:sz="4"/>
+              <w:right w:val="single" w:color="000000" w:themeColor="text1" w:sz="4"/>
             </w:tcBorders>
-            <w:shd w:val="clear" w:color="auto" w:fill="auto"/>
+            <w:tcMar>
+              <w:top w:w="55" w:type="dxa"/>
+              <w:left w:w="55" w:type="dxa"/>
+              <w:bottom w:w="55" w:type="dxa"/>
+              <w:right w:w="55" w:type="dxa"/>
+            </w:tcMar>
+            <w:vAlign w:val="top"/>
           </w:tcPr>
-          <w:p wp14:textId="77777777">
-            <w:pPr>
-              <w:spacing w:line="240" w:lineRule="auto"/>
-              <w:rPr>
-                <w:sz w:val="24"/>
-                <w:szCs w:val="24"/>
-              </w:rPr>
-            </w:pPr>
-            <w:r>
-              <w:rPr>
-                <w:sz w:val="24"/>
-                <w:szCs w:val="24"/>
-              </w:rPr>
-              <w:t>Numeri in lettere</w:t>
+          <w:p>
+            <w:pPr>
+              <w:pStyle w:val="Normale"/>
+              <w:shd w:val="clear" w:color="auto" w:fill="FFFFFF" w:themeFill="background1"/>
+              <w:spacing w:before="0" w:beforeAutospacing="off" w:after="0" w:afterAutospacing="off" w:line="330" w:lineRule="exact"/>
+              <w:rPr>
+                <w:rFonts w:ascii="Arial" w:hAnsi="Arial" w:eastAsia="Arial" w:cs="Arial"/>
+                <w:b w:val="0"/>
+                <w:bCs w:val="0"/>
+                <w:i w:val="0"/>
+                <w:iCs w:val="0"/>
+                <w:strike w:val="0"/>
+                <w:dstrike w:val="0"/>
+                <w:color w:val="000000" w:themeColor="text1" w:themeTint="FF" w:themeShade="FF"/>
+                <w:sz w:val="24"/>
+                <w:szCs w:val="24"/>
+                <w:u w:val="none"/>
+              </w:rPr>
+            </w:pPr>
+            <w:r>
+              <w:rPr>
+                <w:rFonts w:ascii="Arial" w:hAnsi="Arial" w:eastAsia="Arial" w:cs="Arial"/>
+                <w:b w:val="0"/>
+                <w:bCs w:val="0"/>
+                <w:i w:val="0"/>
+                <w:iCs w:val="0"/>
+                <w:strike w:val="0"/>
+                <w:dstrike w:val="0"/>
+                <w:color w:val="000000" w:themeColor="text1" w:themeTint="FF" w:themeShade="FF"/>
+                <w:sz w:val="24"/>
+                <w:szCs w:val="24"/>
+                <w:u w:val="none"/>
+              </w:rPr>
+              <w:t>Numeri in parole</w:t>
+            </w:r>
+            <w:r>
+              <w:rPr>
+                <w:rFonts w:ascii="Arial" w:hAnsi="Arial" w:eastAsia="Arial" w:cs="Arial"/>
+                <w:b w:val="0"/>
+                <w:bCs w:val="0"/>
+                <w:i w:val="0"/>
+                <w:iCs w:val="0"/>
+                <w:strike w:val="0"/>
+                <w:dstrike w:val="0"/>
+                <w:color w:val="000000" w:themeColor="text1" w:themeTint="FF" w:themeShade="FF"/>
+                <w:sz w:val="24"/>
+                <w:szCs w:val="24"/>
+                <w:u w:val="none"/>
+              </w:rPr>
+              <w:t xml:space="preserve">: </w:t>
+            </w:r>
+            <w:r>
+              <w:rPr>
+                <w:rFonts w:ascii="Arial" w:hAnsi="Arial" w:eastAsia="Arial" w:cs="Arial"/>
+                <w:color w:val="auto"/>
+                <w:sz w:val="24"/>
+                <w:szCs w:val="24"/>
+                <w:lang w:eastAsia="ja-JP" w:bidi="ar-SA"/>
+              </w:rPr>
+              <w:t>{</w:t>
+            </w:r>
+            <w:r>
+              <w:rPr>
+                <w:rFonts w:ascii="Arial" w:hAnsi="Arial" w:eastAsia="Arial" w:cs="Arial"/>
+                <w:color w:val="auto"/>
+                <w:sz w:val="24"/>
+                <w:szCs w:val="24"/>
+                <w:lang w:eastAsia="ja-JP" w:bidi="ar-SA"/>
+              </w:rPr>
+              <w:t>grafia_numer</w:t>
+            </w:r>
+            <w:r>
+              <w:rPr>
+                <w:rFonts w:ascii="Arial" w:hAnsi="Arial" w:eastAsia="Arial" w:cs="Arial"/>
+                <w:color w:val="auto"/>
+                <w:sz w:val="24"/>
+                <w:szCs w:val="24"/>
+                <w:lang w:eastAsia="ja-JP" w:bidi="ar-SA"/>
+              </w:rPr>
+              <w:t>i</w:t>
+            </w:r>
+            <w:r>
+              <w:rPr>
+                <w:rFonts w:ascii="Arial" w:hAnsi="Arial" w:eastAsia="Arial" w:cs="Arial"/>
+                <w:color w:val="auto"/>
+                <w:sz w:val="24"/>
+                <w:szCs w:val="24"/>
+                <w:lang w:eastAsia="ja-JP" w:bidi="ar-SA"/>
+              </w:rPr>
+              <w:t>}</w:t>
             </w:r>
           </w:p>
         </w:tc>
       </w:tr>
-      <w:tr xmlns:wp14="http://schemas.microsoft.com/office/word/2010/wordml" wp14:textId="77777777">
+      <w:tr>
+        <w:trPr>
+          <w:trHeight w:val="345"/>
+        </w:trPr>
         <w:tc>
           <w:tcPr>
-            <w:tcW w:w="3212" w:type="dxa"/>
+            <w:tcW w:w="9270" w:type="dxa"/>
+            <w:gridSpan w:val="3"/>
             <w:tcBorders>
-              <w:left w:val="single" w:color="000000" w:sz="4" w:space="0"/>
-              <w:bottom w:val="single" w:color="000000" w:sz="4" w:space="0"/>
+              <w:top w:val="single" w:color="000000" w:themeColor="text1" w:sz="4"/>
+              <w:left w:val="single" w:color="000000" w:themeColor="text1" w:sz="4"/>
+              <w:bottom w:val="single" w:color="000000" w:themeColor="text1" w:sz="4"/>
+              <w:right w:val="single" w:color="000000" w:themeColor="text1" w:sz="4"/>
+            </w:tcBorders>
+            <w:tcMar>
+              <w:top w:w="55" w:type="dxa"/>
+              <w:left w:w="55" w:type="dxa"/>
+              <w:bottom w:w="55" w:type="dxa"/>
+              <w:right w:w="55" w:type="dxa"/>
+            </w:tcMar>
+            <w:vAlign w:val="top"/>
+          </w:tcPr>
+          <w:p>
+            <w:pPr>
+              <w:pStyle w:val="Normale"/>
+              <w:suppressLineNumbers w:val="0"/>
+              <w:bidi w:val="0"/>
+              <w:spacing w:before="0" w:beforeAutospacing="off" w:after="0" w:afterAutospacing="off" w:line="240" w:lineRule="auto"/>
+              <w:ind w:left="0" w:right="0"/>
+              <w:jc w:val="left"/>
+              <w:rPr>
+                <w:sz w:val="24"/>
+                <w:szCs w:val="24"/>
+              </w:rPr>
+            </w:pPr>
+            <w:r>
+              <w:rPr>
+                <w:sz w:val="24"/>
+                <w:szCs w:val="24"/>
+              </w:rPr>
+              <w:t>{</w:t>
+            </w:r>
+            <w:r>
+              <w:rPr>
+                <w:noProof w:val="0"/>
+                <w:sz w:val="24"/>
+                <w:szCs w:val="24"/>
+                <w:lang w:val="it"/>
+              </w:rPr>
+              <w:t>grafia_altro</w:t>
+            </w:r>
+            <w:r>
+              <w:rPr>
+                <w:sz w:val="24"/>
+                <w:szCs w:val="24"/>
+              </w:rPr>
+              <w:t>}</w:t>
+            </w:r>
+          </w:p>
+        </w:tc>
+      </w:tr>
+      <w:tr>
+        <w:trPr>
+          <w:trHeight w:val="300"/>
+        </w:trPr>
+        <w:tc>
+          <w:tcPr>
+            <w:tcW w:w="3085" w:type="dxa"/>
+            <w:tcBorders>
+              <w:top w:val="single" w:color="000000" w:themeColor="text1" w:sz="4"/>
+              <w:left w:val="single" w:color="000000" w:themeColor="text1" w:sz="4"/>
+              <w:bottom w:val="single" w:color="000000" w:themeColor="text1" w:sz="4"/>
+              <w:right w:val="single" w:color="000000" w:themeColor="text1" w:sz="4"/>
             </w:tcBorders>
             <w:shd w:val="clear" w:color="auto" w:fill="DDDDDD"/>
+            <w:tcMar>
+              <w:top w:w="55" w:type="dxa"/>
+              <w:left w:w="55" w:type="dxa"/>
+              <w:bottom w:w="55" w:type="dxa"/>
+              <w:right w:w="55" w:type="dxa"/>
+            </w:tcMar>
+            <w:vAlign w:val="top"/>
           </w:tcPr>
-          <w:p wp14:textId="77777777">
-            <w:pPr>
-              <w:spacing w:line="240" w:lineRule="auto"/>
-              <w:jc w:val="center"/>
-              <w:rPr>
-                <w:sz w:val="24"/>
-                <w:szCs w:val="24"/>
-              </w:rPr>
+          <w:p>
+            <w:pPr>
+              <w:spacing w:before="0" w:beforeAutospacing="off" w:after="0" w:afterAutospacing="off"/>
+              <w:ind w:left="-55" w:right="0"/>
             </w:pPr>
           </w:p>
         </w:tc>
         <w:tc>
           <w:tcPr>
-            <w:tcW w:w="3213" w:type="dxa"/>
+            <w:tcW w:w="3085" w:type="dxa"/>
             <w:tcBorders>
-              <w:left w:val="single" w:color="000000" w:sz="4" w:space="0"/>
-              <w:bottom w:val="single" w:color="000000" w:sz="4" w:space="0"/>
+              <w:top w:val="single" w:color="000000" w:themeColor="text1" w:sz="4"/>
+              <w:left w:val="single" w:color="000000" w:themeColor="text1" w:sz="4"/>
+              <w:bottom w:val="single" w:color="000000" w:themeColor="text1" w:sz="4"/>
+              <w:right w:val="single" w:color="000000" w:themeColor="text1" w:sz="4"/>
             </w:tcBorders>
             <w:shd w:val="clear" w:color="auto" w:fill="DDDDDD"/>
+            <w:tcMar>
+              <w:top w:w="55" w:type="dxa"/>
+              <w:left w:w="55" w:type="dxa"/>
+              <w:bottom w:w="55" w:type="dxa"/>
+              <w:right w:w="55" w:type="dxa"/>
+            </w:tcMar>
+            <w:vAlign w:val="top"/>
           </w:tcPr>
-          <w:p wp14:textId="77777777">
-            <w:pPr>
-              <w:spacing w:line="240" w:lineRule="auto"/>
+          <w:p>
+            <w:pPr>
+              <w:spacing w:before="0" w:beforeAutospacing="off" w:after="0" w:afterAutospacing="off"/>
+              <w:ind w:left="-55" w:right="0"/>
               <w:jc w:val="center"/>
-              <w:rPr>
-                <w:sz w:val="24"/>
-                <w:szCs w:val="24"/>
-              </w:rPr>
-            </w:pPr>
-            <w:r>
-              <w:rPr>
-                <w:sz w:val="24"/>
-                <w:szCs w:val="24"/>
+            </w:pPr>
+            <w:r>
+              <w:rPr>
+                <w:rFonts w:ascii="Arial" w:hAnsi="Arial" w:eastAsia="Arial" w:cs="Arial"/>
+                <w:b w:val="0"/>
+                <w:bCs w:val="0"/>
+                <w:i w:val="0"/>
+                <w:iCs w:val="0"/>
+                <w:strike w:val="0"/>
+                <w:dstrike w:val="0"/>
+                <w:color w:val="000000" w:themeColor="text1" w:themeTint="FF" w:themeShade="FF"/>
+                <w:sz w:val="24"/>
+                <w:szCs w:val="24"/>
+                <w:u w:val="none"/>
               </w:rPr>
               <w:t>CALCOLO</w:t>
             </w:r>
@@ -2586,162 +3712,1218 @@
         </w:tc>
         <w:tc>
           <w:tcPr>
-            <w:tcW w:w="3221" w:type="dxa"/>
+            <w:tcW w:w="3100" w:type="dxa"/>
             <w:tcBorders>
-              <w:left w:val="single" w:color="000000" w:sz="4" w:space="0"/>
-              <w:bottom w:val="single" w:color="000000" w:sz="4" w:space="0"/>
-              <w:right w:val="single" w:color="000000" w:sz="4" w:space="0"/>
+              <w:top w:val="single" w:color="000000" w:themeColor="text1" w:sz="4"/>
+              <w:left w:val="single" w:color="000000" w:themeColor="text1" w:sz="4"/>
+              <w:bottom w:val="single" w:color="000000" w:themeColor="text1" w:sz="4"/>
+              <w:right w:val="single" w:color="000000" w:themeColor="text1" w:sz="4"/>
             </w:tcBorders>
             <w:shd w:val="clear" w:color="auto" w:fill="DDDDDD"/>
+            <w:tcMar>
+              <w:top w:w="55" w:type="dxa"/>
+              <w:left w:w="55" w:type="dxa"/>
+              <w:bottom w:w="55" w:type="dxa"/>
+              <w:right w:w="55" w:type="dxa"/>
+            </w:tcMar>
+            <w:vAlign w:val="top"/>
           </w:tcPr>
-          <w:p wp14:textId="77777777">
-            <w:pPr>
-              <w:spacing w:line="240" w:lineRule="auto"/>
-              <w:jc w:val="center"/>
-              <w:rPr>
-                <w:sz w:val="24"/>
-                <w:szCs w:val="24"/>
-              </w:rPr>
+          <w:p>
+            <w:pPr>
+              <w:spacing w:before="0" w:beforeAutospacing="off" w:after="0" w:afterAutospacing="off"/>
+              <w:ind w:left="-55" w:right="0"/>
             </w:pPr>
           </w:p>
         </w:tc>
       </w:tr>
-      <w:tr xmlns:wp14="http://schemas.microsoft.com/office/word/2010/wordml" wp14:textId="77777777">
+      <w:tr>
+        <w:trPr>
+          <w:trHeight w:val="300"/>
+        </w:trPr>
         <w:tc>
           <w:tcPr>
-            <w:tcW w:w="3212" w:type="dxa"/>
+            <w:tcW w:w="3085" w:type="dxa"/>
             <w:tcBorders>
-              <w:left w:val="single" w:color="000000" w:sz="4" w:space="0"/>
-              <w:bottom w:val="single" w:color="000000" w:sz="4" w:space="0"/>
+              <w:top w:val="single" w:color="000000" w:themeColor="text1" w:sz="4"/>
+              <w:left w:val="single" w:color="000000" w:themeColor="text1" w:sz="4"/>
+              <w:bottom w:val="single" w:color="000000" w:themeColor="text1" w:sz="4"/>
+              <w:right w:val="single" w:color="000000" w:themeColor="text1" w:sz="4"/>
             </w:tcBorders>
-            <w:shd w:val="clear" w:color="auto" w:fill="auto"/>
+            <w:tcMar>
+              <w:top w:w="55" w:type="dxa"/>
+              <w:left w:w="55" w:type="dxa"/>
+              <w:bottom w:w="55" w:type="dxa"/>
+              <w:right w:w="55" w:type="dxa"/>
+            </w:tcMar>
+            <w:vAlign w:val="top"/>
           </w:tcPr>
-          <w:p wp14:textId="77777777">
-            <w:pPr>
-              <w:spacing w:line="240" w:lineRule="auto"/>
-              <w:rPr>
-                <w:sz w:val="24"/>
-                <w:szCs w:val="24"/>
-              </w:rPr>
-            </w:pPr>
+          <w:p>
+            <w:pPr>
+              <w:spacing w:before="0" w:beforeAutospacing="off" w:after="0" w:afterAutospacing="off"/>
+              <w:ind w:left="-55" w:right="0"/>
+            </w:pPr>
+            <w:r>
+              <w:rPr>
+                <w:rFonts w:ascii="Arial" w:hAnsi="Arial" w:eastAsia="Arial" w:cs="Arial"/>
+                <w:b w:val="1"/>
+                <w:bCs w:val="1"/>
+                <w:i w:val="0"/>
+                <w:iCs w:val="0"/>
+                <w:strike w:val="0"/>
+                <w:dstrike w:val="0"/>
+                <w:color w:val="000000" w:themeColor="text1" w:themeTint="FF" w:themeShade="FF"/>
+                <w:sz w:val="24"/>
+                <w:szCs w:val="24"/>
+                <w:u w:val="none"/>
+              </w:rPr>
+              <w:t xml:space="preserve">AREA DEL NUMERO </w:t>
+            </w:r>
+          </w:p>
+          <w:p>
+            <w:pPr>
+              <w:spacing w:before="0" w:beforeAutospacing="off" w:after="0" w:afterAutospacing="off"/>
+              <w:ind w:left="-55" w:right="0"/>
+            </w:pPr>
+            <w:r>
+              <w:rPr>
+                <w:rFonts w:ascii="Arial" w:hAnsi="Arial" w:eastAsia="Arial" w:cs="Arial"/>
+                <w:color w:val="auto"/>
+                <w:sz w:val="24"/>
+                <w:szCs w:val="24"/>
+                <w:lang w:eastAsia="ja-JP" w:bidi="ar-SA"/>
+              </w:rPr>
+              <w:t>{</w:t>
+            </w:r>
+            <w:r>
+              <w:rPr>
+                <w:rFonts w:ascii="Arial" w:hAnsi="Arial" w:eastAsia="Arial" w:cs="Arial"/>
+                <w:noProof w:val="0"/>
+                <w:color w:val="auto"/>
+                <w:sz w:val="24"/>
+                <w:szCs w:val="24"/>
+                <w:lang w:val="it" w:eastAsia="ja-JP" w:bidi="ar-SA"/>
+              </w:rPr>
+              <w:t>calcolo_area_numero</w:t>
+            </w:r>
+            <w:r>
+              <w:rPr/>
+              <w:t>}</w:t>
+            </w:r>
+          </w:p>
+          <w:p>
+            <w:pPr>
+              <w:pStyle w:val="Normale"/>
+              <w:shd w:val="clear" w:color="auto" w:fill="FFFFFF" w:themeFill="background1"/>
+              <w:spacing w:before="0" w:beforeAutospacing="off" w:after="0" w:afterAutospacing="off" w:line="330" w:lineRule="exact"/>
+            </w:pPr>
+          </w:p>
+          <w:p>
+            <w:pPr>
+              <w:spacing w:before="0" w:beforeAutospacing="off" w:after="0" w:afterAutospacing="off"/>
+              <w:ind w:left="-55" w:right="0"/>
+              <w:rPr>
+                <w:rFonts w:ascii="Arial" w:hAnsi="Arial" w:eastAsia="Arial" w:cs="Arial"/>
+                <w:color w:val="auto"/>
+                <w:sz w:val="24"/>
+                <w:szCs w:val="24"/>
+                <w:lang w:eastAsia="ja-JP" w:bidi="ar-SA"/>
+              </w:rPr>
+            </w:pPr>
+            <w:r>
+              <w:rPr>
+                <w:rFonts w:ascii="Arial" w:hAnsi="Arial" w:eastAsia="Arial" w:cs="Arial"/>
+                <w:b w:val="1"/>
+                <w:bCs w:val="1"/>
+                <w:i w:val="0"/>
+                <w:iCs w:val="0"/>
+                <w:strike w:val="0"/>
+                <w:dstrike w:val="0"/>
+                <w:color w:val="000000" w:themeColor="text1" w:themeTint="FF" w:themeShade="FF"/>
+                <w:sz w:val="24"/>
+                <w:szCs w:val="24"/>
+                <w:u w:val="none"/>
+              </w:rPr>
+              <w:t>Conteggi</w:t>
+            </w:r>
+            <w:r>
+              <w:rPr>
+                <w:rFonts w:ascii="Arial" w:hAnsi="Arial" w:eastAsia="Arial" w:cs="Arial"/>
+                <w:b w:val="1"/>
+                <w:bCs w:val="1"/>
+                <w:i w:val="1"/>
+                <w:iCs w:val="1"/>
+                <w:strike w:val="0"/>
+                <w:dstrike w:val="0"/>
+                <w:color w:val="000000" w:themeColor="text1" w:themeTint="FF" w:themeShade="FF"/>
+                <w:sz w:val="24"/>
+                <w:szCs w:val="24"/>
+                <w:u w:val="none"/>
+              </w:rPr>
+              <w:t>o</w:t>
+            </w:r>
+          </w:p>
+          <w:p>
+            <w:pPr>
+              <w:spacing w:before="0" w:beforeAutospacing="off" w:after="0" w:afterAutospacing="off"/>
+              <w:ind w:left="-55" w:right="0"/>
+              <w:rPr>
+                <w:rFonts w:ascii="Arial" w:hAnsi="Arial" w:eastAsia="Arial" w:cs="Arial"/>
+                <w:color w:val="auto"/>
+                <w:sz w:val="24"/>
+                <w:szCs w:val="24"/>
+                <w:lang w:eastAsia="ja-JP" w:bidi="ar-SA"/>
+              </w:rPr>
+            </w:pPr>
+            <w:r>
+              <w:rPr>
+                <w:rFonts w:ascii="Arial" w:hAnsi="Arial" w:eastAsia="Arial" w:cs="Arial"/>
+                <w:color w:val="auto"/>
+                <w:sz w:val="24"/>
+                <w:szCs w:val="24"/>
+                <w:lang w:eastAsia="ja-JP" w:bidi="ar-SA"/>
+              </w:rPr>
+              <w:t>{</w:t>
+            </w:r>
+            <w:r>
+              <w:rPr>
+                <w:rFonts w:ascii="Arial" w:hAnsi="Arial" w:eastAsia="Arial" w:cs="Arial"/>
+                <w:noProof w:val="0"/>
+                <w:color w:val="auto"/>
+                <w:sz w:val="24"/>
+                <w:szCs w:val="24"/>
+                <w:lang w:val="it" w:eastAsia="ja-JP" w:bidi="ar-SA"/>
+              </w:rPr>
+              <w:t>calcolo_conteggio</w:t>
+            </w:r>
+            <w:r>
+              <w:rPr>
+                <w:rFonts w:ascii="Arial" w:hAnsi="Arial" w:eastAsia="Arial" w:cs="Arial"/>
+                <w:color w:val="auto"/>
+                <w:sz w:val="24"/>
+                <w:szCs w:val="24"/>
+                <w:lang w:eastAsia="ja-JP" w:bidi="ar-SA"/>
+              </w:rPr>
+              <w:t>}</w:t>
+            </w:r>
+          </w:p>
+          <w:p>
+            <w:pPr>
+              <w:pStyle w:val="Normale"/>
+              <w:shd w:val="clear" w:color="auto" w:fill="FFFFFF" w:themeFill="background1"/>
+              <w:spacing w:before="0" w:beforeAutospacing="off" w:after="0" w:afterAutospacing="off" w:line="330" w:lineRule="exact"/>
+            </w:pPr>
+          </w:p>
+          <w:p>
+            <w:pPr>
+              <w:spacing w:before="0" w:beforeAutospacing="off" w:after="0" w:afterAutospacing="off"/>
+              <w:ind w:left="-55" w:right="0"/>
+              <w:rPr>
+                <w:rFonts w:ascii="Arial" w:hAnsi="Arial" w:eastAsia="Arial" w:cs="Arial"/>
+                <w:color w:val="auto"/>
+                <w:sz w:val="24"/>
+                <w:szCs w:val="24"/>
+                <w:lang w:eastAsia="ja-JP" w:bidi="ar-SA"/>
+              </w:rPr>
+            </w:pPr>
+            <w:r>
+              <w:rPr>
+                <w:rFonts w:ascii="Arial" w:hAnsi="Arial" w:eastAsia="Arial" w:cs="Arial"/>
+                <w:b w:val="0"/>
+                <w:bCs w:val="0"/>
+                <w:i w:val="0"/>
+                <w:iCs w:val="0"/>
+                <w:strike w:val="0"/>
+                <w:dstrike w:val="0"/>
+                <w:color w:val="000000" w:themeColor="text1" w:themeTint="FF" w:themeShade="FF"/>
+                <w:sz w:val="24"/>
+                <w:szCs w:val="24"/>
+                <w:u w:val="none"/>
+              </w:rPr>
+              <w:t>Lettura dei numeri</w:t>
+            </w:r>
+          </w:p>
+          <w:p>
+            <w:pPr>
+              <w:spacing w:before="0" w:beforeAutospacing="off" w:after="0" w:afterAutospacing="off"/>
+              <w:ind w:left="-55" w:right="0"/>
+              <w:rPr>
+                <w:rFonts w:ascii="Arial" w:hAnsi="Arial" w:eastAsia="Arial" w:cs="Arial"/>
+                <w:color w:val="auto"/>
+                <w:sz w:val="24"/>
+                <w:szCs w:val="24"/>
+                <w:lang w:eastAsia="ja-JP" w:bidi="ar-SA"/>
+              </w:rPr>
+            </w:pPr>
+            <w:r>
+              <w:rPr>
+                <w:rFonts w:ascii="Arial" w:hAnsi="Arial" w:eastAsia="Arial" w:cs="Arial"/>
+                <w:color w:val="auto"/>
+                <w:sz w:val="24"/>
+                <w:szCs w:val="24"/>
+                <w:lang w:eastAsia="ja-JP" w:bidi="ar-SA"/>
+              </w:rPr>
+              <w:t>{</w:t>
+            </w:r>
+            <w:r>
+              <w:rPr>
+                <w:rFonts w:ascii="Arial" w:hAnsi="Arial" w:eastAsia="Arial" w:cs="Arial"/>
+                <w:noProof w:val="0"/>
+                <w:color w:val="auto"/>
+                <w:sz w:val="24"/>
+                <w:szCs w:val="24"/>
+                <w:lang w:val="it" w:eastAsia="ja-JP" w:bidi="ar-SA"/>
+              </w:rPr>
+              <w:t>calcolo_lettura</w:t>
+            </w:r>
+            <w:r>
+              <w:rPr>
+                <w:rFonts w:ascii="Arial" w:hAnsi="Arial" w:eastAsia="Arial" w:cs="Arial"/>
+                <w:color w:val="auto"/>
+                <w:sz w:val="24"/>
+                <w:szCs w:val="24"/>
+                <w:lang w:eastAsia="ja-JP" w:bidi="ar-SA"/>
+              </w:rPr>
+              <w:t>}</w:t>
+            </w:r>
+          </w:p>
+          <w:p>
+            <w:pPr>
+              <w:pStyle w:val="Normale"/>
+              <w:shd w:val="clear" w:color="auto" w:fill="FFFFFF" w:themeFill="background1"/>
+              <w:spacing w:before="0" w:beforeAutospacing="off" w:after="0" w:afterAutospacing="off" w:line="330" w:lineRule="exact"/>
+            </w:pPr>
+          </w:p>
+          <w:p>
+            <w:pPr>
+              <w:spacing w:before="0" w:beforeAutospacing="off" w:after="0" w:afterAutospacing="off"/>
+              <w:ind w:left="-55" w:right="0"/>
+              <w:rPr>
+                <w:rFonts w:ascii="Arial" w:hAnsi="Arial" w:eastAsia="Arial" w:cs="Arial"/>
+                <w:color w:val="auto"/>
+                <w:sz w:val="24"/>
+                <w:szCs w:val="24"/>
+                <w:lang w:eastAsia="ja-JP" w:bidi="ar-SA"/>
+              </w:rPr>
+            </w:pPr>
+            <w:r>
+              <w:rPr>
+                <w:rFonts w:ascii="Arial" w:hAnsi="Arial" w:eastAsia="Arial" w:cs="Arial"/>
+                <w:b w:val="0"/>
+                <w:bCs w:val="0"/>
+                <w:i w:val="0"/>
+                <w:iCs w:val="0"/>
+                <w:strike w:val="0"/>
+                <w:dstrike w:val="0"/>
+                <w:color w:val="000000" w:themeColor="text1" w:themeTint="FF" w:themeShade="FF"/>
+                <w:sz w:val="24"/>
+                <w:szCs w:val="24"/>
+                <w:u w:val="none"/>
+              </w:rPr>
+              <w:t>Scrittura di numeri</w:t>
+            </w:r>
+          </w:p>
+          <w:p>
+            <w:pPr>
+              <w:spacing w:before="0" w:beforeAutospacing="off" w:after="0" w:afterAutospacing="off"/>
+              <w:ind w:left="-55" w:right="0"/>
+              <w:rPr>
+                <w:rFonts w:ascii="Arial" w:hAnsi="Arial" w:eastAsia="Arial" w:cs="Arial"/>
+                <w:color w:val="auto"/>
+                <w:sz w:val="24"/>
+                <w:szCs w:val="24"/>
+                <w:lang w:eastAsia="ja-JP" w:bidi="ar-SA"/>
+              </w:rPr>
+            </w:pPr>
+            <w:r>
+              <w:rPr>
+                <w:rFonts w:ascii="Arial" w:hAnsi="Arial" w:eastAsia="Arial" w:cs="Arial"/>
+                <w:color w:val="auto"/>
+                <w:sz w:val="24"/>
+                <w:szCs w:val="24"/>
+                <w:lang w:eastAsia="ja-JP" w:bidi="ar-SA"/>
+              </w:rPr>
+              <w:t>{</w:t>
+            </w:r>
+            <w:r>
+              <w:rPr>
+                <w:rFonts w:ascii="Arial" w:hAnsi="Arial" w:eastAsia="Arial" w:cs="Arial"/>
+                <w:noProof w:val="0"/>
+                <w:color w:val="auto"/>
+                <w:sz w:val="24"/>
+                <w:szCs w:val="24"/>
+                <w:lang w:val="it" w:eastAsia="ja-JP" w:bidi="ar-SA"/>
+              </w:rPr>
+              <w:t>calcolo_scrittura</w:t>
+            </w:r>
+            <w:r>
+              <w:rPr>
+                <w:rFonts w:ascii="Arial" w:hAnsi="Arial" w:eastAsia="Arial" w:cs="Arial"/>
+                <w:color w:val="auto"/>
+                <w:sz w:val="24"/>
+                <w:szCs w:val="24"/>
+                <w:lang w:eastAsia="ja-JP" w:bidi="ar-SA"/>
+              </w:rPr>
+              <w:t>}</w:t>
+            </w:r>
           </w:p>
         </w:tc>
         <w:tc>
           <w:tcPr>
-            <w:tcW w:w="3213" w:type="dxa"/>
+            <w:tcW w:w="3085" w:type="dxa"/>
             <w:tcBorders>
-              <w:left w:val="single" w:color="000000" w:sz="4" w:space="0"/>
-              <w:bottom w:val="single" w:color="000000" w:sz="4" w:space="0"/>
+              <w:top w:val="single" w:color="000000" w:themeColor="text1" w:sz="4"/>
+              <w:left w:val="single" w:color="000000" w:themeColor="text1" w:sz="4"/>
+              <w:bottom w:val="single" w:color="000000" w:themeColor="text1" w:sz="4"/>
+              <w:right w:val="single" w:color="000000" w:themeColor="text1" w:sz="4"/>
             </w:tcBorders>
-            <w:shd w:val="clear" w:color="auto" w:fill="auto"/>
+            <w:tcMar>
+              <w:top w:w="55" w:type="dxa"/>
+              <w:left w:w="55" w:type="dxa"/>
+              <w:bottom w:w="55" w:type="dxa"/>
+              <w:right w:w="55" w:type="dxa"/>
+            </w:tcMar>
+            <w:vAlign w:val="top"/>
           </w:tcPr>
-          <w:p wp14:textId="77777777">
-            <w:pPr>
-              <w:spacing w:line="240" w:lineRule="auto"/>
-              <w:rPr>
-                <w:sz w:val="24"/>
-                <w:szCs w:val="24"/>
-              </w:rPr>
-            </w:pPr>
+          <w:p>
+            <w:pPr>
+              <w:spacing w:before="0" w:beforeAutospacing="off" w:after="0" w:afterAutospacing="off"/>
+              <w:ind w:left="-55" w:right="0"/>
+            </w:pPr>
+            <w:r>
+              <w:rPr>
+                <w:rFonts w:ascii="Arial" w:hAnsi="Arial" w:eastAsia="Arial" w:cs="Arial"/>
+                <w:b w:val="1"/>
+                <w:bCs w:val="1"/>
+                <w:i w:val="0"/>
+                <w:iCs w:val="0"/>
+                <w:strike w:val="0"/>
+                <w:dstrike w:val="0"/>
+                <w:color w:val="000000" w:themeColor="text1" w:themeTint="FF" w:themeShade="FF"/>
+                <w:sz w:val="24"/>
+                <w:szCs w:val="24"/>
+                <w:u w:val="none"/>
+              </w:rPr>
+              <w:t>AREA DEL CALCOLO</w:t>
+            </w:r>
+          </w:p>
+          <w:p>
+            <w:pPr>
+              <w:spacing w:before="0" w:beforeAutospacing="off" w:after="0" w:afterAutospacing="off"/>
+              <w:ind w:left="-55" w:right="0"/>
+            </w:pPr>
+            <w:r>
+              <w:rPr>
+                <w:rFonts w:ascii="Arial" w:hAnsi="Arial" w:eastAsia="Arial" w:cs="Arial"/>
+                <w:color w:val="auto"/>
+                <w:sz w:val="24"/>
+                <w:szCs w:val="24"/>
+                <w:lang w:eastAsia="ja-JP" w:bidi="ar-SA"/>
+              </w:rPr>
+              <w:t>{</w:t>
+            </w:r>
+            <w:r>
+              <w:rPr>
+                <w:rFonts w:ascii="Arial" w:hAnsi="Arial" w:eastAsia="Arial" w:cs="Arial"/>
+                <w:noProof w:val="0"/>
+                <w:color w:val="auto"/>
+                <w:sz w:val="24"/>
+                <w:szCs w:val="24"/>
+                <w:lang w:val="it" w:eastAsia="ja-JP" w:bidi="ar-SA"/>
+              </w:rPr>
+              <w:t>calcolo_area_calcolo</w:t>
+            </w:r>
+            <w:r>
+              <w:rPr>
+                <w:rFonts w:ascii="Arial" w:hAnsi="Arial" w:eastAsia="Arial" w:cs="Arial"/>
+                <w:color w:val="auto"/>
+                <w:sz w:val="24"/>
+                <w:szCs w:val="24"/>
+                <w:lang w:eastAsia="ja-JP" w:bidi="ar-SA"/>
+              </w:rPr>
+              <w:t>}</w:t>
+            </w:r>
+          </w:p>
+          <w:p>
+            <w:pPr>
+              <w:pStyle w:val="Normale"/>
+              <w:suppressLineNumbers w:val="0"/>
+              <w:shd w:val="clear" w:color="auto" w:fill="FFFFFF" w:themeFill="background1"/>
+              <w:bidi w:val="0"/>
+              <w:spacing w:before="0" w:beforeAutospacing="off" w:after="0" w:afterAutospacing="off" w:line="330" w:lineRule="exact"/>
+              <w:ind w:left="0" w:right="0"/>
+              <w:jc w:val="left"/>
+              <w:rPr>
+                <w:rFonts w:ascii="Arial" w:hAnsi="Arial" w:eastAsia="Arial" w:cs="Arial"/>
+                <w:color w:val="auto"/>
+                <w:sz w:val="24"/>
+                <w:szCs w:val="24"/>
+                <w:lang w:eastAsia="ja-JP" w:bidi="ar-SA"/>
+              </w:rPr>
+            </w:pPr>
+          </w:p>
+          <w:p>
+            <w:pPr>
+              <w:spacing w:before="0" w:beforeAutospacing="off" w:after="0" w:afterAutospacing="off"/>
+              <w:ind w:left="-55" w:right="0"/>
+            </w:pPr>
+            <w:r>
+              <w:rPr>
+                <w:rFonts w:ascii="Arial" w:hAnsi="Arial" w:eastAsia="Arial" w:cs="Arial"/>
+                <w:b w:val="1"/>
+                <w:bCs w:val="1"/>
+                <w:i w:val="0"/>
+                <w:iCs w:val="0"/>
+                <w:strike w:val="0"/>
+                <w:dstrike w:val="0"/>
+                <w:color w:val="000000" w:themeColor="text1" w:themeTint="FF" w:themeShade="FF"/>
+                <w:sz w:val="24"/>
+                <w:szCs w:val="24"/>
+                <w:u w:val="none"/>
+              </w:rPr>
+              <w:t>Moltiplicazioni a mente</w:t>
+            </w:r>
+          </w:p>
+          <w:p>
+            <w:pPr>
+              <w:spacing w:before="0" w:beforeAutospacing="off" w:after="0" w:afterAutospacing="off"/>
+              <w:ind w:left="-55" w:right="0"/>
+            </w:pPr>
+            <w:r>
+              <w:rPr>
+                <w:rFonts w:ascii="Arial" w:hAnsi="Arial" w:eastAsia="Arial" w:cs="Arial"/>
+                <w:color w:val="auto"/>
+                <w:sz w:val="24"/>
+                <w:szCs w:val="24"/>
+                <w:lang w:eastAsia="ja-JP" w:bidi="ar-SA"/>
+              </w:rPr>
+              <w:t>{</w:t>
+            </w:r>
+            <w:r>
+              <w:rPr>
+                <w:rFonts w:ascii="Arial" w:hAnsi="Arial" w:eastAsia="Arial" w:cs="Arial"/>
+                <w:noProof w:val="0"/>
+                <w:color w:val="auto"/>
+                <w:sz w:val="24"/>
+                <w:szCs w:val="24"/>
+                <w:lang w:val="it" w:eastAsia="ja-JP" w:bidi="ar-SA"/>
+              </w:rPr>
+              <w:t>calcolo_moltiplicazioni</w:t>
+            </w:r>
+            <w:r>
+              <w:rPr>
+                <w:rFonts w:ascii="Arial" w:hAnsi="Arial" w:eastAsia="Arial" w:cs="Arial"/>
+                <w:color w:val="auto"/>
+                <w:sz w:val="24"/>
+                <w:szCs w:val="24"/>
+                <w:lang w:eastAsia="ja-JP" w:bidi="ar-SA"/>
+              </w:rPr>
+              <w:t>}</w:t>
+            </w:r>
+          </w:p>
+          <w:p>
+            <w:pPr>
+              <w:pStyle w:val="Normale"/>
+              <w:suppressLineNumbers w:val="0"/>
+              <w:shd w:val="clear" w:color="auto" w:fill="FFFFFF" w:themeFill="background1"/>
+              <w:bidi w:val="0"/>
+              <w:spacing w:before="0" w:beforeAutospacing="off" w:after="0" w:afterAutospacing="off" w:line="330" w:lineRule="exact"/>
+              <w:ind w:left="0" w:right="0"/>
+              <w:jc w:val="left"/>
+              <w:rPr>
+                <w:rFonts w:ascii="Arial" w:hAnsi="Arial" w:eastAsia="Arial" w:cs="Arial"/>
+                <w:color w:val="auto"/>
+                <w:sz w:val="24"/>
+                <w:szCs w:val="24"/>
+                <w:lang w:eastAsia="ja-JP" w:bidi="ar-SA"/>
+              </w:rPr>
+            </w:pPr>
+          </w:p>
+          <w:p>
+            <w:pPr>
+              <w:spacing w:before="0" w:beforeAutospacing="off" w:after="0" w:afterAutospacing="off"/>
+              <w:ind w:left="-55" w:right="0"/>
+              <w:rPr>
+                <w:rFonts w:ascii="Arial" w:hAnsi="Arial" w:eastAsia="Arial" w:cs="Arial"/>
+                <w:color w:val="auto"/>
+                <w:sz w:val="24"/>
+                <w:szCs w:val="24"/>
+                <w:lang w:eastAsia="ja-JP" w:bidi="ar-SA"/>
+              </w:rPr>
+            </w:pPr>
+            <w:r>
+              <w:rPr>
+                <w:rFonts w:ascii="Arial" w:hAnsi="Arial" w:eastAsia="Arial" w:cs="Arial"/>
+                <w:b w:val="1"/>
+                <w:bCs w:val="1"/>
+                <w:i w:val="0"/>
+                <w:iCs w:val="0"/>
+                <w:strike w:val="0"/>
+                <w:dstrike w:val="0"/>
+                <w:color w:val="000000" w:themeColor="text1" w:themeTint="FF" w:themeShade="FF"/>
+                <w:sz w:val="24"/>
+                <w:szCs w:val="24"/>
+                <w:u w:val="none"/>
+              </w:rPr>
+              <w:t>Calcolo a mente</w:t>
+            </w:r>
+          </w:p>
+          <w:p>
+            <w:pPr>
+              <w:spacing w:before="0" w:beforeAutospacing="off" w:after="0" w:afterAutospacing="off"/>
+              <w:ind w:left="-55" w:right="0"/>
+              <w:rPr>
+                <w:rFonts w:ascii="Arial" w:hAnsi="Arial" w:eastAsia="Arial" w:cs="Arial"/>
+                <w:color w:val="auto"/>
+                <w:sz w:val="24"/>
+                <w:szCs w:val="24"/>
+                <w:lang w:eastAsia="ja-JP" w:bidi="ar-SA"/>
+              </w:rPr>
+            </w:pPr>
+            <w:r>
+              <w:rPr>
+                <w:rFonts w:ascii="Arial" w:hAnsi="Arial" w:eastAsia="Arial" w:cs="Arial"/>
+                <w:color w:val="auto"/>
+                <w:sz w:val="24"/>
+                <w:szCs w:val="24"/>
+                <w:lang w:eastAsia="ja-JP" w:bidi="ar-SA"/>
+              </w:rPr>
+              <w:t>{</w:t>
+            </w:r>
+            <w:r>
+              <w:rPr>
+                <w:rFonts w:ascii="Arial" w:hAnsi="Arial" w:eastAsia="Arial" w:cs="Arial"/>
+                <w:noProof w:val="0"/>
+                <w:color w:val="auto"/>
+                <w:sz w:val="24"/>
+                <w:szCs w:val="24"/>
+                <w:lang w:val="it" w:eastAsia="ja-JP" w:bidi="ar-SA"/>
+              </w:rPr>
+              <w:t>calcolo_mente</w:t>
+            </w:r>
+            <w:r>
+              <w:rPr>
+                <w:rFonts w:ascii="Arial" w:hAnsi="Arial" w:eastAsia="Arial" w:cs="Arial"/>
+                <w:color w:val="auto"/>
+                <w:sz w:val="24"/>
+                <w:szCs w:val="24"/>
+                <w:lang w:eastAsia="ja-JP" w:bidi="ar-SA"/>
+              </w:rPr>
+              <w:t>}</w:t>
+            </w:r>
+          </w:p>
+          <w:p>
+            <w:pPr>
+              <w:pStyle w:val="Normale"/>
+              <w:shd w:val="clear" w:color="auto" w:fill="FFFFFF" w:themeFill="background1"/>
+              <w:spacing w:before="0" w:beforeAutospacing="off" w:after="0" w:afterAutospacing="off" w:line="330" w:lineRule="exact"/>
+            </w:pPr>
+          </w:p>
+          <w:p>
+            <w:pPr>
+              <w:spacing w:before="0" w:beforeAutospacing="off" w:after="0" w:afterAutospacing="off"/>
+              <w:ind w:left="-55" w:right="0"/>
+              <w:rPr>
+                <w:rFonts w:ascii="Arial" w:hAnsi="Arial" w:eastAsia="Arial" w:cs="Arial"/>
+                <w:color w:val="auto"/>
+                <w:sz w:val="24"/>
+                <w:szCs w:val="24"/>
+                <w:lang w:eastAsia="ja-JP" w:bidi="ar-SA"/>
+              </w:rPr>
+            </w:pPr>
+            <w:r>
+              <w:rPr>
+                <w:rFonts w:ascii="Arial" w:hAnsi="Arial" w:eastAsia="Arial" w:cs="Arial"/>
+                <w:b w:val="0"/>
+                <w:bCs w:val="0"/>
+                <w:i w:val="0"/>
+                <w:iCs w:val="0"/>
+                <w:strike w:val="0"/>
+                <w:dstrike w:val="0"/>
+                <w:color w:val="000000" w:themeColor="text1" w:themeTint="FF" w:themeShade="FF"/>
+                <w:sz w:val="24"/>
+                <w:szCs w:val="24"/>
+                <w:u w:val="none"/>
+              </w:rPr>
+              <w:t>Calcolo rapido</w:t>
+            </w:r>
+          </w:p>
+          <w:p>
+            <w:pPr>
+              <w:spacing w:before="0" w:beforeAutospacing="off" w:after="0" w:afterAutospacing="off"/>
+              <w:ind w:left="-55" w:right="0"/>
+              <w:rPr>
+                <w:rFonts w:ascii="Arial" w:hAnsi="Arial" w:eastAsia="Arial" w:cs="Arial"/>
+                <w:color w:val="auto"/>
+                <w:sz w:val="24"/>
+                <w:szCs w:val="24"/>
+                <w:lang w:eastAsia="ja-JP" w:bidi="ar-SA"/>
+              </w:rPr>
+            </w:pPr>
+            <w:r>
+              <w:rPr>
+                <w:rFonts w:ascii="Arial" w:hAnsi="Arial" w:eastAsia="Arial" w:cs="Arial"/>
+                <w:color w:val="auto"/>
+                <w:sz w:val="24"/>
+                <w:szCs w:val="24"/>
+                <w:lang w:eastAsia="ja-JP" w:bidi="ar-SA"/>
+              </w:rPr>
+              <w:t>{</w:t>
+            </w:r>
+            <w:r>
+              <w:rPr>
+                <w:rFonts w:ascii="Arial" w:hAnsi="Arial" w:eastAsia="Arial" w:cs="Arial"/>
+                <w:noProof w:val="0"/>
+                <w:color w:val="auto"/>
+                <w:sz w:val="24"/>
+                <w:szCs w:val="24"/>
+                <w:lang w:val="it" w:eastAsia="ja-JP" w:bidi="ar-SA"/>
+              </w:rPr>
+              <w:t>calcolo_rapido</w:t>
+            </w:r>
+            <w:r>
+              <w:rPr>
+                <w:rFonts w:ascii="Arial" w:hAnsi="Arial" w:eastAsia="Arial" w:cs="Arial"/>
+                <w:color w:val="auto"/>
+                <w:sz w:val="24"/>
+                <w:szCs w:val="24"/>
+                <w:lang w:eastAsia="ja-JP" w:bidi="ar-SA"/>
+              </w:rPr>
+              <w:t>}</w:t>
+            </w:r>
+          </w:p>
+          <w:p>
+            <w:pPr>
+              <w:pStyle w:val="Normale"/>
+              <w:shd w:val="clear" w:color="auto" w:fill="FFFFFF" w:themeFill="background1"/>
+              <w:spacing w:before="0" w:beforeAutospacing="off" w:after="0" w:afterAutospacing="off" w:line="330" w:lineRule="exact"/>
+            </w:pPr>
+          </w:p>
+          <w:p>
+            <w:pPr>
+              <w:spacing w:before="0" w:beforeAutospacing="off" w:after="0" w:afterAutospacing="off"/>
+              <w:ind w:left="-55" w:right="0"/>
+            </w:pPr>
+            <w:r>
+              <w:rPr>
+                <w:rFonts w:ascii="Arial" w:hAnsi="Arial" w:eastAsia="Arial" w:cs="Arial"/>
+                <w:b w:val="0"/>
+                <w:bCs w:val="0"/>
+                <w:i w:val="0"/>
+                <w:iCs w:val="0"/>
+                <w:strike w:val="0"/>
+                <w:dstrike w:val="0"/>
+                <w:color w:val="000000" w:themeColor="text1" w:themeTint="FF" w:themeShade="FF"/>
+                <w:sz w:val="24"/>
+                <w:szCs w:val="24"/>
+                <w:u w:val="none"/>
+              </w:rPr>
+              <w:t>Operazioni scritte</w:t>
+            </w:r>
+            <w:r>
+              <w:rPr>
+                <w:rFonts w:ascii="Arial" w:hAnsi="Arial" w:eastAsia="Arial" w:cs="Arial"/>
+                <w:b w:val="0"/>
+                <w:bCs w:val="0"/>
+                <w:i w:val="0"/>
+                <w:iCs w:val="0"/>
+                <w:strike w:val="0"/>
+                <w:dstrike w:val="0"/>
+                <w:color w:val="000000" w:themeColor="text1" w:themeTint="FF" w:themeShade="FF"/>
+                <w:sz w:val="24"/>
+                <w:szCs w:val="24"/>
+                <w:u w:val="none"/>
+              </w:rPr>
+              <w:t xml:space="preserve"> </w:t>
+            </w:r>
+            <w:r>
+              <w:rPr>
+                <w:rFonts w:ascii="Arial" w:hAnsi="Arial" w:eastAsia="Arial" w:cs="Arial"/>
+                <w:color w:val="auto"/>
+                <w:sz w:val="24"/>
+                <w:szCs w:val="24"/>
+                <w:lang w:eastAsia="ja-JP" w:bidi="ar-SA"/>
+              </w:rPr>
+              <w:t>{</w:t>
+            </w:r>
+            <w:r>
+              <w:rPr>
+                <w:rFonts w:ascii="Arial" w:hAnsi="Arial" w:eastAsia="Arial" w:cs="Arial"/>
+                <w:noProof w:val="0"/>
+                <w:color w:val="auto"/>
+                <w:sz w:val="24"/>
+                <w:szCs w:val="24"/>
+                <w:lang w:val="it" w:eastAsia="ja-JP" w:bidi="ar-SA"/>
+              </w:rPr>
+              <w:t>calcolo_scritte</w:t>
+            </w:r>
+            <w:r>
+              <w:rPr>
+                <w:rFonts w:ascii="Arial" w:hAnsi="Arial" w:eastAsia="Arial" w:cs="Arial"/>
+                <w:color w:val="auto"/>
+                <w:sz w:val="24"/>
+                <w:szCs w:val="24"/>
+                <w:lang w:eastAsia="ja-JP" w:bidi="ar-SA"/>
+              </w:rPr>
+              <w:t>}</w:t>
+            </w:r>
           </w:p>
         </w:tc>
         <w:tc>
           <w:tcPr>
-            <w:tcW w:w="3221" w:type="dxa"/>
+            <w:tcW w:w="3100" w:type="dxa"/>
             <w:tcBorders>
-              <w:left w:val="single" w:color="000000" w:sz="4" w:space="0"/>
-              <w:bottom w:val="single" w:color="000000" w:sz="4" w:space="0"/>
-              <w:right w:val="single" w:color="000000" w:sz="4" w:space="0"/>
+              <w:top w:val="single" w:color="000000" w:themeColor="text1" w:sz="4"/>
+              <w:left w:val="single" w:color="000000" w:themeColor="text1" w:sz="4"/>
+              <w:bottom w:val="single" w:color="000000" w:themeColor="text1" w:sz="4"/>
+              <w:right w:val="single" w:color="000000" w:themeColor="text1" w:sz="4"/>
             </w:tcBorders>
-            <w:shd w:val="clear" w:color="auto" w:fill="auto"/>
+            <w:tcMar>
+              <w:top w:w="55" w:type="dxa"/>
+              <w:left w:w="55" w:type="dxa"/>
+              <w:bottom w:w="55" w:type="dxa"/>
+              <w:right w:w="55" w:type="dxa"/>
+            </w:tcMar>
+            <w:vAlign w:val="top"/>
           </w:tcPr>
-          <w:p wp14:textId="77777777">
-            <w:pPr>
-              <w:spacing w:line="240" w:lineRule="auto"/>
-              <w:rPr>
-                <w:sz w:val="24"/>
-                <w:szCs w:val="24"/>
-              </w:rPr>
-            </w:pPr>
+          <w:p>
+            <w:pPr>
+              <w:spacing w:before="0" w:beforeAutospacing="off" w:after="0" w:afterAutospacing="off"/>
+              <w:ind w:left="-55" w:right="0"/>
+              <w:rPr>
+                <w:rFonts w:ascii="Arial" w:hAnsi="Arial" w:eastAsia="Arial" w:cs="Arial"/>
+                <w:color w:val="auto"/>
+                <w:sz w:val="24"/>
+                <w:szCs w:val="24"/>
+                <w:lang w:eastAsia="ja-JP" w:bidi="ar-SA"/>
+              </w:rPr>
+            </w:pPr>
+            <w:r>
+              <w:rPr>
+                <w:rFonts w:ascii="Arial" w:hAnsi="Arial" w:eastAsia="Arial" w:cs="Arial"/>
+                <w:b w:val="0"/>
+                <w:bCs w:val="0"/>
+                <w:i w:val="0"/>
+                <w:iCs w:val="0"/>
+                <w:strike w:val="0"/>
+                <w:dstrike w:val="0"/>
+                <w:color w:val="000000" w:themeColor="text1" w:themeTint="FF" w:themeShade="FF"/>
+                <w:sz w:val="24"/>
+                <w:szCs w:val="24"/>
+                <w:u w:val="none"/>
+              </w:rPr>
+              <w:t>SENSO DEL NUMERO</w:t>
+            </w:r>
+          </w:p>
+          <w:p>
+            <w:pPr>
+              <w:spacing w:before="0" w:beforeAutospacing="off" w:after="0" w:afterAutospacing="off"/>
+              <w:ind w:left="-55" w:right="0"/>
+              <w:rPr>
+                <w:rFonts w:ascii="Arial" w:hAnsi="Arial" w:eastAsia="Arial" w:cs="Arial"/>
+                <w:color w:val="auto"/>
+                <w:sz w:val="24"/>
+                <w:szCs w:val="24"/>
+                <w:lang w:eastAsia="ja-JP" w:bidi="ar-SA"/>
+              </w:rPr>
+            </w:pPr>
+            <w:r>
+              <w:rPr>
+                <w:rFonts w:ascii="Arial" w:hAnsi="Arial" w:eastAsia="Arial" w:cs="Arial"/>
+                <w:color w:val="auto"/>
+                <w:sz w:val="24"/>
+                <w:szCs w:val="24"/>
+                <w:lang w:eastAsia="ja-JP" w:bidi="ar-SA"/>
+              </w:rPr>
+              <w:t>{</w:t>
+            </w:r>
+            <w:r>
+              <w:rPr>
+                <w:rFonts w:ascii="Arial" w:hAnsi="Arial" w:eastAsia="Arial" w:cs="Arial"/>
+                <w:noProof w:val="0"/>
+                <w:color w:val="auto"/>
+                <w:sz w:val="24"/>
+                <w:szCs w:val="24"/>
+                <w:lang w:val="it" w:eastAsia="ja-JP" w:bidi="ar-SA"/>
+              </w:rPr>
+              <w:t>senso_numero</w:t>
+            </w:r>
+            <w:r>
+              <w:rPr>
+                <w:rFonts w:ascii="Arial" w:hAnsi="Arial" w:eastAsia="Arial" w:cs="Arial"/>
+                <w:color w:val="auto"/>
+                <w:sz w:val="24"/>
+                <w:szCs w:val="24"/>
+                <w:lang w:eastAsia="ja-JP" w:bidi="ar-SA"/>
+              </w:rPr>
+              <w:t>}</w:t>
+            </w:r>
+          </w:p>
+          <w:p>
+            <w:pPr>
+              <w:pStyle w:val="Normale"/>
+              <w:shd w:val="clear" w:color="auto" w:fill="FFFFFF" w:themeFill="background1"/>
+              <w:spacing w:before="0" w:beforeAutospacing="off" w:after="0" w:afterAutospacing="off" w:line="330" w:lineRule="exact"/>
+            </w:pPr>
+          </w:p>
+          <w:p>
+            <w:pPr>
+              <w:spacing w:before="0" w:beforeAutospacing="off" w:after="0" w:afterAutospacing="off"/>
+              <w:ind w:left="-55" w:right="0"/>
+              <w:rPr>
+                <w:rFonts w:ascii="Arial" w:hAnsi="Arial" w:eastAsia="Arial" w:cs="Arial"/>
+                <w:color w:val="auto"/>
+                <w:sz w:val="24"/>
+                <w:szCs w:val="24"/>
+                <w:lang w:eastAsia="ja-JP" w:bidi="ar-SA"/>
+              </w:rPr>
+            </w:pPr>
+            <w:r>
+              <w:rPr>
+                <w:rFonts w:ascii="Arial" w:hAnsi="Arial" w:eastAsia="Arial" w:cs="Arial"/>
+                <w:b w:val="0"/>
+                <w:bCs w:val="0"/>
+                <w:i w:val="0"/>
+                <w:iCs w:val="0"/>
+                <w:strike w:val="0"/>
+                <w:dstrike w:val="0"/>
+                <w:color w:val="000000" w:themeColor="text1" w:themeTint="FF" w:themeShade="FF"/>
+                <w:sz w:val="24"/>
+                <w:szCs w:val="24"/>
+                <w:u w:val="none"/>
+              </w:rPr>
+              <w:t xml:space="preserve">Triplette </w:t>
+            </w:r>
+          </w:p>
+          <w:p>
+            <w:pPr>
+              <w:spacing w:before="0" w:beforeAutospacing="off" w:after="0" w:afterAutospacing="off"/>
+              <w:ind w:left="-55" w:right="0"/>
+              <w:rPr>
+                <w:rFonts w:ascii="Arial" w:hAnsi="Arial" w:eastAsia="Arial" w:cs="Arial"/>
+                <w:color w:val="auto"/>
+                <w:sz w:val="24"/>
+                <w:szCs w:val="24"/>
+                <w:lang w:eastAsia="ja-JP" w:bidi="ar-SA"/>
+              </w:rPr>
+            </w:pPr>
+            <w:r>
+              <w:rPr>
+                <w:rFonts w:ascii="Arial" w:hAnsi="Arial" w:eastAsia="Arial" w:cs="Arial"/>
+                <w:color w:val="auto"/>
+                <w:sz w:val="24"/>
+                <w:szCs w:val="24"/>
+                <w:lang w:eastAsia="ja-JP" w:bidi="ar-SA"/>
+              </w:rPr>
+              <w:t>{</w:t>
+            </w:r>
+            <w:r>
+              <w:rPr>
+                <w:rFonts w:ascii="Arial" w:hAnsi="Arial" w:eastAsia="Arial" w:cs="Arial"/>
+                <w:noProof w:val="0"/>
+                <w:color w:val="auto"/>
+                <w:sz w:val="24"/>
+                <w:szCs w:val="24"/>
+                <w:lang w:val="it" w:eastAsia="ja-JP" w:bidi="ar-SA"/>
+              </w:rPr>
+              <w:t>senso_triplette</w:t>
+            </w:r>
+            <w:r>
+              <w:rPr>
+                <w:rFonts w:ascii="Arial" w:hAnsi="Arial" w:eastAsia="Arial" w:cs="Arial"/>
+                <w:color w:val="auto"/>
+                <w:sz w:val="24"/>
+                <w:szCs w:val="24"/>
+                <w:lang w:eastAsia="ja-JP" w:bidi="ar-SA"/>
+              </w:rPr>
+              <w:t>}</w:t>
+            </w:r>
+          </w:p>
+          <w:p>
+            <w:pPr>
+              <w:pStyle w:val="Normale"/>
+              <w:shd w:val="clear" w:color="auto" w:fill="FFFFFF" w:themeFill="background1"/>
+              <w:spacing w:before="0" w:beforeAutospacing="off" w:after="0" w:afterAutospacing="off" w:line="330" w:lineRule="exact"/>
+            </w:pPr>
+          </w:p>
+          <w:p>
+            <w:pPr>
+              <w:spacing w:before="0" w:beforeAutospacing="off" w:after="0" w:afterAutospacing="off"/>
+              <w:ind w:left="-55" w:right="0"/>
+              <w:rPr>
+                <w:rFonts w:ascii="Arial" w:hAnsi="Arial" w:eastAsia="Arial" w:cs="Arial"/>
+                <w:color w:val="auto"/>
+                <w:sz w:val="24"/>
+                <w:szCs w:val="24"/>
+                <w:lang w:eastAsia="ja-JP" w:bidi="ar-SA"/>
+              </w:rPr>
+            </w:pPr>
+            <w:r>
+              <w:rPr>
+                <w:rFonts w:ascii="Arial" w:hAnsi="Arial" w:eastAsia="Arial" w:cs="Arial"/>
+                <w:b w:val="1"/>
+                <w:bCs w:val="1"/>
+                <w:i w:val="0"/>
+                <w:iCs w:val="0"/>
+                <w:strike w:val="0"/>
+                <w:dstrike w:val="0"/>
+                <w:color w:val="000000" w:themeColor="text1" w:themeTint="FF" w:themeShade="FF"/>
+                <w:sz w:val="24"/>
+                <w:szCs w:val="24"/>
+                <w:u w:val="none"/>
+              </w:rPr>
+              <w:t xml:space="preserve">Inserzioni </w:t>
+            </w:r>
+          </w:p>
+          <w:p>
+            <w:pPr>
+              <w:spacing w:before="0" w:beforeAutospacing="off" w:after="0" w:afterAutospacing="off"/>
+              <w:ind w:left="-55" w:right="0"/>
+              <w:rPr>
+                <w:rFonts w:ascii="Arial" w:hAnsi="Arial" w:eastAsia="Arial" w:cs="Arial"/>
+                <w:color w:val="auto"/>
+                <w:sz w:val="24"/>
+                <w:szCs w:val="24"/>
+                <w:lang w:eastAsia="ja-JP" w:bidi="ar-SA"/>
+              </w:rPr>
+            </w:pPr>
+            <w:r>
+              <w:rPr>
+                <w:rFonts w:ascii="Arial" w:hAnsi="Arial" w:eastAsia="Arial" w:cs="Arial"/>
+                <w:color w:val="auto"/>
+                <w:sz w:val="24"/>
+                <w:szCs w:val="24"/>
+                <w:lang w:eastAsia="ja-JP" w:bidi="ar-SA"/>
+              </w:rPr>
+              <w:t>{</w:t>
+            </w:r>
+            <w:r>
+              <w:rPr>
+                <w:rFonts w:ascii="Arial" w:hAnsi="Arial" w:eastAsia="Arial" w:cs="Arial"/>
+                <w:noProof w:val="0"/>
+                <w:color w:val="auto"/>
+                <w:sz w:val="24"/>
+                <w:szCs w:val="24"/>
+                <w:lang w:val="it" w:eastAsia="ja-JP" w:bidi="ar-SA"/>
+              </w:rPr>
+              <w:t>senso_inserzioni</w:t>
+            </w:r>
+            <w:r>
+              <w:rPr>
+                <w:rFonts w:ascii="Arial" w:hAnsi="Arial" w:eastAsia="Arial" w:cs="Arial"/>
+                <w:color w:val="auto"/>
+                <w:sz w:val="24"/>
+                <w:szCs w:val="24"/>
+                <w:lang w:eastAsia="ja-JP" w:bidi="ar-SA"/>
+              </w:rPr>
+              <w:t>}</w:t>
+            </w:r>
+          </w:p>
+          <w:p>
+            <w:pPr>
+              <w:pStyle w:val="Normale"/>
+              <w:shd w:val="clear" w:color="auto" w:fill="FFFFFF" w:themeFill="background1"/>
+              <w:spacing w:before="0" w:beforeAutospacing="off" w:after="0" w:afterAutospacing="off" w:line="330" w:lineRule="exact"/>
+            </w:pPr>
+          </w:p>
+          <w:p>
+            <w:pPr>
+              <w:spacing w:before="0" w:beforeAutospacing="off" w:after="0" w:afterAutospacing="off"/>
+              <w:ind w:left="-55" w:right="0"/>
+              <w:rPr>
+                <w:rFonts w:ascii="Arial" w:hAnsi="Arial" w:eastAsia="Arial" w:cs="Arial"/>
+                <w:color w:val="auto"/>
+                <w:sz w:val="24"/>
+                <w:szCs w:val="24"/>
+                <w:lang w:eastAsia="ja-JP" w:bidi="ar-SA"/>
+              </w:rPr>
+            </w:pPr>
+            <w:r>
+              <w:rPr>
+                <w:rFonts w:ascii="Arial" w:hAnsi="Arial" w:eastAsia="Arial" w:cs="Arial"/>
+                <w:b w:val="0"/>
+                <w:bCs w:val="0"/>
+                <w:i w:val="0"/>
+                <w:iCs w:val="0"/>
+                <w:strike w:val="0"/>
+                <w:dstrike w:val="0"/>
+                <w:color w:val="000000" w:themeColor="text1" w:themeTint="FF" w:themeShade="FF"/>
+                <w:sz w:val="24"/>
+                <w:szCs w:val="24"/>
+                <w:u w:val="none"/>
+              </w:rPr>
+              <w:t>Calcolo approssimativo</w:t>
+            </w:r>
+          </w:p>
+          <w:p>
+            <w:pPr>
+              <w:spacing w:before="0" w:beforeAutospacing="off" w:after="0" w:afterAutospacing="off"/>
+              <w:ind w:left="-55" w:right="0"/>
+              <w:rPr>
+                <w:rFonts w:ascii="Arial" w:hAnsi="Arial" w:eastAsia="Arial" w:cs="Arial"/>
+                <w:color w:val="auto"/>
+                <w:sz w:val="24"/>
+                <w:szCs w:val="24"/>
+                <w:lang w:eastAsia="ja-JP" w:bidi="ar-SA"/>
+              </w:rPr>
+            </w:pPr>
+            <w:r>
+              <w:rPr>
+                <w:rFonts w:ascii="Arial" w:hAnsi="Arial" w:eastAsia="Arial" w:cs="Arial"/>
+                <w:color w:val="auto"/>
+                <w:sz w:val="24"/>
+                <w:szCs w:val="24"/>
+                <w:lang w:eastAsia="ja-JP" w:bidi="ar-SA"/>
+              </w:rPr>
+              <w:t>{</w:t>
+            </w:r>
+            <w:r>
+              <w:rPr>
+                <w:rFonts w:ascii="Arial" w:hAnsi="Arial" w:eastAsia="Arial" w:cs="Arial"/>
+                <w:noProof w:val="0"/>
+                <w:color w:val="auto"/>
+                <w:sz w:val="24"/>
+                <w:szCs w:val="24"/>
+                <w:lang w:val="it" w:eastAsia="ja-JP" w:bidi="ar-SA"/>
+              </w:rPr>
+              <w:t>senso_approssimativo</w:t>
+            </w:r>
+            <w:r>
+              <w:rPr>
+                <w:rFonts w:ascii="Arial" w:hAnsi="Arial" w:eastAsia="Arial" w:cs="Arial"/>
+                <w:color w:val="auto"/>
+                <w:sz w:val="24"/>
+                <w:szCs w:val="24"/>
+                <w:lang w:eastAsia="ja-JP" w:bidi="ar-SA"/>
+              </w:rPr>
+              <w:t>}</w:t>
+            </w:r>
           </w:p>
         </w:tc>
       </w:tr>
-      <w:tr xmlns:wp14="http://schemas.microsoft.com/office/word/2010/wordml" wp14:textId="77777777">
+      <w:tr>
+        <w:trPr>
+          <w:trHeight w:val="300"/>
+        </w:trPr>
         <w:tc>
           <w:tcPr>
-            <w:tcW w:w="3212" w:type="dxa"/>
+            <w:tcW w:w="3085" w:type="dxa"/>
             <w:tcBorders>
-              <w:left w:val="single" w:color="000000" w:sz="4" w:space="0"/>
-              <w:bottom w:val="single" w:color="000000" w:sz="4" w:space="0"/>
+              <w:top w:val="single" w:color="000000" w:themeColor="text1" w:sz="4"/>
+              <w:left w:val="single" w:color="000000" w:themeColor="text1" w:sz="4"/>
+              <w:bottom w:val="single" w:color="000000" w:themeColor="text1" w:sz="4"/>
+              <w:right w:val="single" w:color="000000" w:themeColor="text1" w:sz="4"/>
             </w:tcBorders>
-            <w:shd w:val="clear" w:color="auto" w:fill="auto"/>
+            <w:tcMar>
+              <w:top w:w="55" w:type="dxa"/>
+              <w:left w:w="55" w:type="dxa"/>
+              <w:bottom w:w="55" w:type="dxa"/>
+              <w:right w:w="55" w:type="dxa"/>
+            </w:tcMar>
+            <w:vAlign w:val="top"/>
           </w:tcPr>
-          <w:p wp14:textId="77777777">
-            <w:pPr>
-              <w:spacing w:line="240" w:lineRule="auto"/>
-              <w:rPr>
-                <w:sz w:val="24"/>
-                <w:szCs w:val="24"/>
+          <w:p>
+            <w:pPr>
+              <w:pStyle w:val="Normale"/>
+              <w:rPr>
+                <w:rFonts w:ascii="Arial" w:hAnsi="Arial" w:eastAsia="Arial" w:cs="Arial"/>
+                <w:b w:val="1"/>
+                <w:bCs w:val="1"/>
+                <w:i w:val="0"/>
+                <w:iCs w:val="0"/>
+                <w:strike w:val="0"/>
+                <w:dstrike w:val="0"/>
+                <w:color w:val="000000" w:themeColor="text1" w:themeTint="FF" w:themeShade="FF"/>
+                <w:sz w:val="24"/>
+                <w:szCs w:val="24"/>
+                <w:u w:val="none"/>
               </w:rPr>
             </w:pPr>
           </w:p>
         </w:tc>
         <w:tc>
           <w:tcPr>
-            <w:tcW w:w="3213" w:type="dxa"/>
+            <w:tcW w:w="3085" w:type="dxa"/>
             <w:tcBorders>
-              <w:left w:val="single" w:color="000000" w:sz="4" w:space="0"/>
-              <w:bottom w:val="single" w:color="000000" w:sz="4" w:space="0"/>
+              <w:top w:val="single" w:color="000000" w:themeColor="text1" w:sz="4"/>
+              <w:left w:val="single" w:color="000000" w:themeColor="text1" w:sz="4"/>
+              <w:bottom w:val="single" w:color="000000" w:themeColor="text1" w:sz="4"/>
+              <w:right w:val="single" w:color="000000" w:themeColor="text1" w:sz="4"/>
             </w:tcBorders>
-            <w:shd w:val="clear" w:color="auto" w:fill="auto"/>
+            <w:tcMar>
+              <w:top w:w="55" w:type="dxa"/>
+              <w:left w:w="55" w:type="dxa"/>
+              <w:bottom w:w="55" w:type="dxa"/>
+              <w:right w:w="55" w:type="dxa"/>
+            </w:tcMar>
+            <w:vAlign w:val="top"/>
           </w:tcPr>
-          <w:p wp14:textId="77777777">
-            <w:pPr>
-              <w:spacing w:line="240" w:lineRule="auto"/>
-              <w:rPr>
-                <w:sz w:val="24"/>
-                <w:szCs w:val="24"/>
+          <w:p>
+            <w:pPr>
+              <w:pStyle w:val="Normale"/>
+              <w:rPr>
+                <w:rFonts w:ascii="Arial" w:hAnsi="Arial" w:eastAsia="Arial" w:cs="Arial"/>
+                <w:b w:val="1"/>
+                <w:bCs w:val="1"/>
+                <w:i w:val="0"/>
+                <w:iCs w:val="0"/>
+                <w:strike w:val="0"/>
+                <w:dstrike w:val="0"/>
+                <w:color w:val="000000" w:themeColor="text1" w:themeTint="FF" w:themeShade="FF"/>
+                <w:sz w:val="24"/>
+                <w:szCs w:val="24"/>
+                <w:u w:val="none"/>
               </w:rPr>
             </w:pPr>
           </w:p>
         </w:tc>
         <w:tc>
           <w:tcPr>
-            <w:tcW w:w="3221" w:type="dxa"/>
+            <w:tcW w:w="3100" w:type="dxa"/>
             <w:tcBorders>
-              <w:left w:val="single" w:color="000000" w:sz="4" w:space="0"/>
-              <w:bottom w:val="single" w:color="000000" w:sz="4" w:space="0"/>
+              <w:top w:val="single" w:color="000000" w:themeColor="text1" w:sz="4"/>
+              <w:left w:val="single" w:color="000000" w:themeColor="text1" w:sz="4"/>
+              <w:bottom w:val="single" w:color="000000" w:themeColor="text1" w:sz="4"/>
+              <w:right w:val="single" w:color="000000" w:themeColor="text1" w:sz="4"/>
             </w:tcBorders>
-            <w:shd w:val="clear" w:color="auto" w:fill="auto"/>
+            <w:tcMar>
+              <w:top w:w="55" w:type="dxa"/>
+              <w:left w:w="55" w:type="dxa"/>
+              <w:bottom w:w="55" w:type="dxa"/>
+              <w:right w:w="55" w:type="dxa"/>
+            </w:tcMar>
+            <w:vAlign w:val="top"/>
           </w:tcPr>
-          <w:p wp14:textId="77777777">
+          <w:p>
             <w:pPr>
               <w:widowControl w:val="0"/>
               <w:spacing w:line="240" w:lineRule="auto"/>
             </w:pPr>
             <w:r>
+              <w:rPr/>
               <w:t>Legenda:</w:t>
             </w:r>
           </w:p>
-          <w:p wp14:textId="77777777">
+          <w:p>
             <w:pPr>
               <w:widowControl w:val="0"/>
               <w:spacing w:line="240" w:lineRule="auto"/>
             </w:pPr>
             <w:r>
+              <w:rPr/>
               <w:t>&lt;70 fascia clinica- Discalculia</w:t>
             </w:r>
           </w:p>
-          <w:p wp14:textId="77777777">
+          <w:p>
             <w:pPr>
               <w:widowControl w:val="0"/>
               <w:spacing w:line="240" w:lineRule="auto"/>
             </w:pPr>
             <w:r>
+              <w:rPr/>
               <w:t>Tra 70 e 84 = sotto la norma</w:t>
             </w:r>
           </w:p>
-          <w:p wp14:textId="77777777">
+          <w:p>
             <w:pPr>
               <w:spacing w:line="240" w:lineRule="auto"/>
               <w:rPr>
@@ -2750,24 +4932,21 @@
               </w:rPr>
             </w:pPr>
             <w:r>
+              <w:rPr/>
               <w:t>Tra 85 e 115= nella norma</w:t>
             </w:r>
           </w:p>
         </w:tc>
       </w:tr>
     </w:tbl>
+    <w:p>
+      <w:pPr>
+        <w:pStyle w:val="Normale"/>
+      </w:pPr>
+    </w:p>
     <w:p xmlns:wp14="http://schemas.microsoft.com/office/word/2010/wordml" wp14:textId="77777777">
       <w:pPr>
-        <w:spacing w:line="240" w:lineRule="auto"/>
-        <w:rPr>
-          <w:sz w:val="24"/>
-          <w:szCs w:val="24"/>
-        </w:rPr>
-      </w:pPr>
-    </w:p>
-    <w:p xmlns:wp14="http://schemas.microsoft.com/office/word/2010/wordml" wp14:textId="77777777">
-      <w:pPr>
-        <w:ind w:left="284"/>
+        <w:ind w:left="0"/>
         <w:rPr>
           <w:sz w:val="24"/>
           <w:szCs w:val="24"/>
@@ -2807,11 +4986,12 @@
           <w:tcPr>
             <w:tcW w:w="4819" w:type="dxa"/>
             <w:tcBorders>
-              <w:top w:val="single" w:color="000000" w:sz="4" w:space="0"/>
-              <w:left w:val="single" w:color="000000" w:sz="4" w:space="0"/>
-              <w:bottom w:val="single" w:color="000000" w:sz="4" w:space="0"/>
+              <w:top w:val="single" w:color="000000" w:themeColor="text1" w:sz="4" w:space="0"/>
+              <w:left w:val="single" w:color="000000" w:themeColor="text1" w:sz="4" w:space="0"/>
+              <w:bottom w:val="single" w:color="000000" w:themeColor="text1" w:sz="4" w:space="0"/>
             </w:tcBorders>
             <w:shd w:val="clear" w:color="auto" w:fill="auto"/>
+            <w:tcMar/>
           </w:tcPr>
           <w:p wp14:textId="77777777">
             <w:pPr>
@@ -2834,21 +5014,58 @@
           <w:tcPr>
             <w:tcW w:w="4827" w:type="dxa"/>
             <w:tcBorders>
-              <w:top w:val="single" w:color="000000" w:sz="4" w:space="0"/>
-              <w:left w:val="single" w:color="000000" w:sz="4" w:space="0"/>
-              <w:bottom w:val="single" w:color="000000" w:sz="4" w:space="0"/>
-              <w:right w:val="single" w:color="000000" w:sz="4" w:space="0"/>
+              <w:top w:val="single" w:color="000000" w:themeColor="text1" w:sz="4" w:space="0"/>
+              <w:left w:val="single" w:color="000000" w:themeColor="text1" w:sz="4" w:space="0"/>
+              <w:bottom w:val="single" w:color="000000" w:themeColor="text1" w:sz="4" w:space="0"/>
+              <w:right w:val="single" w:color="000000" w:themeColor="text1" w:sz="4" w:space="0"/>
             </w:tcBorders>
             <w:shd w:val="clear" w:color="auto" w:fill="auto"/>
+            <w:tcMar/>
           </w:tcPr>
-          <w:p wp14:textId="77777777">
-            <w:pPr>
-              <w:spacing w:line="240" w:lineRule="auto"/>
-              <w:rPr>
-                <w:sz w:val="24"/>
-                <w:szCs w:val="24"/>
-              </w:rPr>
-            </w:pPr>
+          <w:p wp14:textId="317465A2">
+            <w:pPr>
+              <w:pStyle w:val="Normale"/>
+              <w:shd w:val="clear" w:color="auto" w:fill="FFFFFF" w:themeFill="background1"/>
+              <w:spacing w:before="0" w:beforeAutospacing="off" w:after="0" w:afterAutospacing="off" w:line="330" w:lineRule="exact"/>
+              <w:rPr>
+                <w:rFonts w:ascii="Arial" w:hAnsi="Arial" w:eastAsia="Arial" w:cs="Arial"/>
+                <w:color w:val="auto"/>
+                <w:sz w:val="24"/>
+                <w:szCs w:val="24"/>
+                <w:lang w:eastAsia="ja-JP" w:bidi="ar-SA"/>
+              </w:rPr>
+            </w:pPr>
+            <w:r>
+              <w:rPr>
+                <w:rFonts w:ascii="Arial" w:hAnsi="Arial" w:eastAsia="Arial" w:cs="Arial"/>
+                <w:color w:val="auto"/>
+                <w:sz w:val="24"/>
+                <w:szCs w:val="24"/>
+                <w:lang w:eastAsia="ja-JP" w:bidi="ar-SA"/>
+              </w:rPr>
+              <w:t>{</w:t>
+            </w:r>
+            <w:r>
+              <w:rPr>
+                <w:rFonts w:ascii="Arial" w:hAnsi="Arial" w:eastAsia="Arial" w:cs="Arial"/>
+                <w:noProof w:val="0"/>
+                <w:color w:val="auto"/>
+                <w:sz w:val="24"/>
+                <w:szCs w:val="24"/>
+                <w:lang w:val="it" w:eastAsia="ja-JP" w:bidi="ar-SA"/>
+              </w:rPr>
+              <w:t>altro_linguistica</w:t>
+            </w:r>
+            <w:r>
+              <w:rPr>
+                <w:rFonts w:ascii="Arial" w:hAnsi="Arial" w:eastAsia="Arial" w:cs="Arial"/>
+                <w:color w:val="auto"/>
+                <w:sz w:val="24"/>
+                <w:szCs w:val="24"/>
+                <w:lang w:eastAsia="ja-JP" w:bidi="ar-SA"/>
+              </w:rPr>
+              <w:t>}</w:t>
+            </w:r>
           </w:p>
         </w:tc>
       </w:tr>
@@ -2857,10 +5074,11 @@
           <w:tcPr>
             <w:tcW w:w="4819" w:type="dxa"/>
             <w:tcBorders>
-              <w:left w:val="single" w:color="000000" w:sz="4" w:space="0"/>
-              <w:bottom w:val="single" w:color="000000" w:sz="4" w:space="0"/>
+              <w:left w:val="single" w:color="000000" w:themeColor="text1" w:sz="4" w:space="0"/>
+              <w:bottom w:val="single" w:color="000000" w:themeColor="text1" w:sz="4" w:space="0"/>
             </w:tcBorders>
             <w:shd w:val="clear" w:color="auto" w:fill="auto"/>
+            <w:tcMar/>
           </w:tcPr>
           <w:p wp14:textId="77777777">
             <w:pPr>
@@ -2883,20 +5101,59 @@
           <w:tcPr>
             <w:tcW w:w="4827" w:type="dxa"/>
             <w:tcBorders>
-              <w:left w:val="single" w:color="000000" w:sz="4" w:space="0"/>
-              <w:bottom w:val="single" w:color="000000" w:sz="4" w:space="0"/>
-              <w:right w:val="single" w:color="000000" w:sz="4" w:space="0"/>
+              <w:left w:val="single" w:color="000000" w:themeColor="text1" w:sz="4" w:space="0"/>
+              <w:bottom w:val="single" w:color="000000" w:themeColor="text1" w:sz="4" w:space="0"/>
+              <w:right w:val="single" w:color="000000" w:themeColor="text1" w:sz="4" w:space="0"/>
             </w:tcBorders>
             <w:shd w:val="clear" w:color="auto" w:fill="auto"/>
+            <w:tcMar/>
           </w:tcPr>
-          <w:p wp14:textId="77777777">
-            <w:pPr>
-              <w:spacing w:line="240" w:lineRule="auto"/>
-              <w:rPr>
-                <w:sz w:val="24"/>
-                <w:szCs w:val="24"/>
-              </w:rPr>
-            </w:pPr>
+          <w:p wp14:textId="0C628AB6">
+            <w:pPr>
+              <w:pStyle w:val="Normale"/>
+              <w:shd w:val="clear" w:color="auto" w:fill="FFFFFF" w:themeFill="background1"/>
+              <w:spacing w:before="0" w:beforeAutospacing="off" w:after="0" w:afterAutospacing="off" w:line="330" w:lineRule="exact"/>
+              <w:rPr>
+                <w:rFonts w:ascii="Arial" w:hAnsi="Arial" w:eastAsia="Arial" w:cs="Arial"/>
+                <w:noProof w:val="0"/>
+                <w:color w:val="auto"/>
+                <w:sz w:val="24"/>
+                <w:szCs w:val="24"/>
+                <w:lang w:val="it" w:eastAsia="ja-JP" w:bidi="ar-SA"/>
+              </w:rPr>
+            </w:pPr>
+            <w:r>
+              <w:rPr>
+                <w:rFonts w:ascii="Arial" w:hAnsi="Arial" w:eastAsia="Arial" w:cs="Arial"/>
+                <w:color w:val="auto"/>
+                <w:sz w:val="24"/>
+                <w:szCs w:val="24"/>
+                <w:lang w:eastAsia="ja-JP" w:bidi="ar-SA"/>
+              </w:rPr>
+              <w:t>{</w:t>
+            </w:r>
+            <w:r>
+              <w:rPr>
+                <w:rFonts w:ascii="Arial" w:hAnsi="Arial" w:eastAsia="Arial" w:cs="Arial"/>
+                <w:noProof w:val="0"/>
+                <w:color w:val="auto"/>
+                <w:sz w:val="24"/>
+                <w:szCs w:val="24"/>
+                <w:lang w:val="it" w:eastAsia="ja-JP" w:bidi="ar-SA"/>
+              </w:rPr>
+              <w:t>altro_memoria</w:t>
+            </w:r>
+            <w:r>
+              <w:rPr>
+                <w:rFonts w:ascii="Arial" w:hAnsi="Arial" w:eastAsia="Arial" w:cs="Arial"/>
+                <w:noProof w:val="0"/>
+                <w:color w:val="auto"/>
+                <w:sz w:val="24"/>
+                <w:szCs w:val="24"/>
+                <w:lang w:val="it" w:eastAsia="ja-JP" w:bidi="ar-SA"/>
+              </w:rPr>
+              <w:t>}</w:t>
+            </w:r>
           </w:p>
         </w:tc>
       </w:tr>
@@ -2905,10 +5162,11 @@
           <w:tcPr>
             <w:tcW w:w="4819" w:type="dxa"/>
             <w:tcBorders>
-              <w:left w:val="single" w:color="000000" w:sz="4" w:space="0"/>
-              <w:bottom w:val="single" w:color="000000" w:sz="4" w:space="0"/>
+              <w:left w:val="single" w:color="000000" w:themeColor="text1" w:sz="4" w:space="0"/>
+              <w:bottom w:val="single" w:color="000000" w:themeColor="text1" w:sz="4" w:space="0"/>
             </w:tcBorders>
             <w:shd w:val="clear" w:color="auto" w:fill="auto"/>
+            <w:tcMar/>
           </w:tcPr>
           <w:p wp14:textId="77777777">
             <w:pPr>
@@ -2931,20 +5189,70 @@
           <w:tcPr>
             <w:tcW w:w="4827" w:type="dxa"/>
             <w:tcBorders>
-              <w:left w:val="single" w:color="000000" w:sz="4" w:space="0"/>
-              <w:bottom w:val="single" w:color="000000" w:sz="4" w:space="0"/>
-              <w:right w:val="single" w:color="000000" w:sz="4" w:space="0"/>
+              <w:left w:val="single" w:color="000000" w:themeColor="text1" w:sz="4" w:space="0"/>
+              <w:bottom w:val="single" w:color="000000" w:themeColor="text1" w:sz="4" w:space="0"/>
+              <w:right w:val="single" w:color="000000" w:themeColor="text1" w:sz="4" w:space="0"/>
             </w:tcBorders>
             <w:shd w:val="clear" w:color="auto" w:fill="auto"/>
+            <w:tcMar/>
           </w:tcPr>
-          <w:p wp14:textId="77777777">
-            <w:pPr>
-              <w:spacing w:line="240" w:lineRule="auto"/>
-              <w:rPr>
-                <w:sz w:val="24"/>
-                <w:szCs w:val="24"/>
-              </w:rPr>
-            </w:pPr>
+          <w:p wp14:textId="0CE16CDD">
+            <w:pPr>
+              <w:pStyle w:val="Normale"/>
+              <w:shd w:val="clear" w:color="auto" w:fill="FFFFFF" w:themeFill="background1"/>
+              <w:spacing w:before="0" w:beforeAutospacing="off" w:after="0" w:afterAutospacing="off" w:line="330" w:lineRule="exact"/>
+              <w:rPr>
+                <w:rFonts w:ascii="Arial" w:hAnsi="Arial" w:eastAsia="Arial" w:cs="Arial"/>
+                <w:noProof w:val="0"/>
+                <w:color w:val="auto"/>
+                <w:sz w:val="24"/>
+                <w:szCs w:val="24"/>
+                <w:lang w:val="it" w:eastAsia="ja-JP" w:bidi="ar-SA"/>
+              </w:rPr>
+            </w:pPr>
+            <w:r>
+              <w:rPr>
+                <w:rFonts w:ascii="Arial" w:hAnsi="Arial" w:eastAsia="Arial" w:cs="Arial"/>
+                <w:color w:val="auto"/>
+                <w:sz w:val="24"/>
+                <w:szCs w:val="24"/>
+                <w:lang w:eastAsia="ja-JP" w:bidi="ar-SA"/>
+              </w:rPr>
+              <w:t>{</w:t>
+            </w:r>
+            <w:r>
+              <w:rPr>
+                <w:rFonts w:ascii="Arial" w:hAnsi="Arial" w:eastAsia="Arial" w:cs="Arial"/>
+                <w:noProof w:val="0"/>
+                <w:color w:val="auto"/>
+                <w:sz w:val="24"/>
+                <w:szCs w:val="24"/>
+                <w:lang w:val="it" w:eastAsia="ja-JP" w:bidi="ar-SA"/>
+              </w:rPr>
+              <w:t>altro_</w:t>
+            </w:r>
+            <w:r>
+              <w:rPr>
+                <w:rFonts w:ascii="Arial" w:hAnsi="Arial" w:eastAsia="Arial" w:cs="Arial"/>
+                <w:noProof w:val="0"/>
+                <w:color w:val="auto"/>
+                <w:sz w:val="24"/>
+                <w:szCs w:val="24"/>
+                <w:lang w:val="it" w:eastAsia="ja-JP" w:bidi="ar-SA"/>
+              </w:rPr>
+              <w:t>attenzione</w:t>
+            </w:r>
+            <w:r>
+              <w:rPr>
+                <w:rFonts w:ascii="Arial" w:hAnsi="Arial" w:eastAsia="Arial" w:cs="Arial"/>
+                <w:noProof w:val="0"/>
+                <w:color w:val="auto"/>
+                <w:sz w:val="24"/>
+                <w:szCs w:val="24"/>
+                <w:lang w:val="it" w:eastAsia="ja-JP" w:bidi="ar-SA"/>
+              </w:rPr>
+              <w:t>}</w:t>
+            </w:r>
           </w:p>
         </w:tc>
       </w:tr>
@@ -2953,10 +5261,11 @@
           <w:tcPr>
             <w:tcW w:w="4819" w:type="dxa"/>
             <w:tcBorders>
-              <w:left w:val="single" w:color="000000" w:sz="4" w:space="0"/>
-              <w:bottom w:val="single" w:color="000000" w:sz="4" w:space="0"/>
+              <w:left w:val="single" w:color="000000" w:themeColor="text1" w:sz="4" w:space="0"/>
+              <w:bottom w:val="single" w:color="000000" w:themeColor="text1" w:sz="4" w:space="0"/>
             </w:tcBorders>
             <w:shd w:val="clear" w:color="auto" w:fill="auto"/>
+            <w:tcMar/>
           </w:tcPr>
           <w:p wp14:textId="77777777">
             <w:pPr>
@@ -2979,20 +5288,57 @@
           <w:tcPr>
             <w:tcW w:w="4827" w:type="dxa"/>
             <w:tcBorders>
-              <w:left w:val="single" w:color="000000" w:sz="4" w:space="0"/>
-              <w:bottom w:val="single" w:color="000000" w:sz="4" w:space="0"/>
-              <w:right w:val="single" w:color="000000" w:sz="4" w:space="0"/>
+              <w:left w:val="single" w:color="000000" w:themeColor="text1" w:sz="4" w:space="0"/>
+              <w:bottom w:val="single" w:color="000000" w:themeColor="text1" w:sz="4" w:space="0"/>
+              <w:right w:val="single" w:color="000000" w:themeColor="text1" w:sz="4" w:space="0"/>
             </w:tcBorders>
             <w:shd w:val="clear" w:color="auto" w:fill="auto"/>
+            <w:tcMar/>
           </w:tcPr>
-          <w:p wp14:textId="77777777">
-            <w:pPr>
-              <w:spacing w:line="240" w:lineRule="auto"/>
-              <w:rPr>
-                <w:sz w:val="24"/>
-                <w:szCs w:val="24"/>
-              </w:rPr>
-            </w:pPr>
+          <w:p wp14:textId="15EFA3F9">
+            <w:pPr>
+              <w:pStyle w:val="Normale"/>
+              <w:shd w:val="clear" w:color="auto" w:fill="FFFFFF" w:themeFill="background1"/>
+              <w:spacing w:before="0" w:beforeAutospacing="off" w:after="0" w:afterAutospacing="off" w:line="330" w:lineRule="exact"/>
+              <w:rPr>
+                <w:rFonts w:ascii="Arial" w:hAnsi="Arial" w:eastAsia="Arial" w:cs="Arial"/>
+                <w:color w:val="auto"/>
+                <w:sz w:val="24"/>
+                <w:szCs w:val="24"/>
+                <w:lang w:eastAsia="ja-JP" w:bidi="ar-SA"/>
+              </w:rPr>
+            </w:pPr>
+            <w:r>
+              <w:rPr>
+                <w:rFonts w:ascii="Arial" w:hAnsi="Arial" w:eastAsia="Arial" w:cs="Arial"/>
+                <w:color w:val="auto"/>
+                <w:sz w:val="24"/>
+                <w:szCs w:val="24"/>
+                <w:lang w:eastAsia="ja-JP" w:bidi="ar-SA"/>
+              </w:rPr>
+              <w:t>{</w:t>
+            </w:r>
+            <w:r>
+              <w:rPr>
+                <w:rFonts w:ascii="Arial" w:hAnsi="Arial" w:eastAsia="Arial" w:cs="Arial"/>
+                <w:noProof w:val="0"/>
+                <w:color w:val="auto"/>
+                <w:sz w:val="24"/>
+                <w:szCs w:val="24"/>
+                <w:lang w:val="it" w:eastAsia="ja-JP" w:bidi="ar-SA"/>
+              </w:rPr>
+              <w:t>altro_elaborazione</w:t>
+            </w:r>
+            <w:r>
+              <w:rPr>
+                <w:rFonts w:ascii="Arial" w:hAnsi="Arial" w:eastAsia="Arial" w:cs="Arial"/>
+                <w:color w:val="auto"/>
+                <w:sz w:val="24"/>
+                <w:szCs w:val="24"/>
+                <w:lang w:eastAsia="ja-JP" w:bidi="ar-SA"/>
+              </w:rPr>
+              <w:t>}</w:t>
+            </w:r>
           </w:p>
         </w:tc>
       </w:tr>
@@ -3001,10 +5347,11 @@
           <w:tcPr>
             <w:tcW w:w="4819" w:type="dxa"/>
             <w:tcBorders>
-              <w:left w:val="single" w:color="000000" w:sz="4" w:space="0"/>
-              <w:bottom w:val="single" w:color="000000" w:sz="4" w:space="0"/>
+              <w:left w:val="single" w:color="000000" w:themeColor="text1" w:sz="4" w:space="0"/>
+              <w:bottom w:val="single" w:color="000000" w:themeColor="text1" w:sz="4" w:space="0"/>
             </w:tcBorders>
             <w:shd w:val="clear" w:color="auto" w:fill="auto"/>
+            <w:tcMar/>
           </w:tcPr>
           <w:p wp14:textId="77777777">
             <w:pPr>
@@ -3027,20 +5374,57 @@
           <w:tcPr>
             <w:tcW w:w="4827" w:type="dxa"/>
             <w:tcBorders>
-              <w:left w:val="single" w:color="000000" w:sz="4" w:space="0"/>
-              <w:bottom w:val="single" w:color="000000" w:sz="4" w:space="0"/>
-              <w:right w:val="single" w:color="000000" w:sz="4" w:space="0"/>
+              <w:left w:val="single" w:color="000000" w:themeColor="text1" w:sz="4" w:space="0"/>
+              <w:bottom w:val="single" w:color="000000" w:themeColor="text1" w:sz="4" w:space="0"/>
+              <w:right w:val="single" w:color="000000" w:themeColor="text1" w:sz="4" w:space="0"/>
             </w:tcBorders>
             <w:shd w:val="clear" w:color="auto" w:fill="auto"/>
+            <w:tcMar/>
           </w:tcPr>
-          <w:p wp14:textId="77777777">
-            <w:pPr>
-              <w:spacing w:line="240" w:lineRule="auto"/>
-              <w:rPr>
-                <w:sz w:val="24"/>
-                <w:szCs w:val="24"/>
-              </w:rPr>
-            </w:pPr>
+          <w:p wp14:textId="24DF68FF">
+            <w:pPr>
+              <w:pStyle w:val="Normale"/>
+              <w:shd w:val="clear" w:color="auto" w:fill="FFFFFF" w:themeFill="background1"/>
+              <w:spacing w:before="0" w:beforeAutospacing="off" w:after="0" w:afterAutospacing="off" w:line="330" w:lineRule="exact"/>
+              <w:rPr>
+                <w:rFonts w:ascii="Arial" w:hAnsi="Arial" w:eastAsia="Arial" w:cs="Arial"/>
+                <w:color w:val="auto"/>
+                <w:sz w:val="24"/>
+                <w:szCs w:val="24"/>
+                <w:lang w:eastAsia="ja-JP" w:bidi="ar-SA"/>
+              </w:rPr>
+            </w:pPr>
+            <w:r>
+              <w:rPr>
+                <w:rFonts w:ascii="Arial" w:hAnsi="Arial" w:eastAsia="Arial" w:cs="Arial"/>
+                <w:color w:val="auto"/>
+                <w:sz w:val="24"/>
+                <w:szCs w:val="24"/>
+                <w:lang w:eastAsia="ja-JP" w:bidi="ar-SA"/>
+              </w:rPr>
+              <w:t>{</w:t>
+            </w:r>
+            <w:r>
+              <w:rPr>
+                <w:rFonts w:ascii="Arial" w:hAnsi="Arial" w:eastAsia="Arial" w:cs="Arial"/>
+                <w:noProof w:val="0"/>
+                <w:color w:val="auto"/>
+                <w:sz w:val="24"/>
+                <w:szCs w:val="24"/>
+                <w:lang w:val="it" w:eastAsia="ja-JP" w:bidi="ar-SA"/>
+              </w:rPr>
+              <w:t>altro_forza</w:t>
+            </w:r>
+            <w:r>
+              <w:rPr>
+                <w:rFonts w:ascii="Arial" w:hAnsi="Arial" w:eastAsia="Arial" w:cs="Arial"/>
+                <w:color w:val="auto"/>
+                <w:sz w:val="24"/>
+                <w:szCs w:val="24"/>
+                <w:lang w:eastAsia="ja-JP" w:bidi="ar-SA"/>
+              </w:rPr>
+              <w:t>}</w:t>
+            </w:r>
           </w:p>
         </w:tc>
       </w:tr>
@@ -3057,7 +5441,13 @@
     </w:p>
     <w:p xmlns:wp14="http://schemas.microsoft.com/office/word/2010/wordml" wp14:textId="77777777">
       <w:pPr>
-        <w:spacing w:line="240" w:lineRule="auto"/>
+        <w:pStyle w:val="Normale"/>
+        <w:suppressLineNumbers w:val="0"/>
+        <w:shd w:val="clear" w:color="auto" w:fill="FFFFFF" w:themeFill="background1"/>
+        <w:bidi w:val="0"/>
+        <w:spacing w:before="0" w:beforeAutospacing="off" w:after="0" w:afterAutospacing="off" w:line="330" w:lineRule="exact"/>
+        <w:ind w:left="0" w:right="0"/>
+        <w:jc w:val="left"/>
         <w:rPr>
           <w:sz w:val="24"/>
           <w:szCs w:val="24"/>
@@ -16693,6 +19083,32 @@
       <w:contextualSpacing xmlns:w="http://schemas.openxmlformats.org/wordprocessingml/2006/main"/>
     </w:pPr>
   </w:style>
+  <w:style xmlns:w="http://schemas.openxmlformats.org/wordprocessingml/2006/main" w:type="table" w:styleId="TableGrid">
+    <w:name xmlns:w="http://schemas.openxmlformats.org/wordprocessingml/2006/main" w:val="Table Grid"/>
+    <w:basedOn xmlns:w="http://schemas.openxmlformats.org/wordprocessingml/2006/main" w:val="Tabellanormale"/>
+    <w:uiPriority xmlns:w="http://schemas.openxmlformats.org/wordprocessingml/2006/main" w:val="59"/>
+    <w:rsid xmlns:w="http://schemas.openxmlformats.org/wordprocessingml/2006/main" w:val="00FB4123"/>
+    <w:pPr xmlns:w="http://schemas.openxmlformats.org/wordprocessingml/2006/main">
+      <w:spacing w:after="0" w:line="240" w:lineRule="auto"/>
+    </w:pPr>
+    <w:tblPr xmlns:w="http://schemas.openxmlformats.org/wordprocessingml/2006/main">
+      <w:tblInd w:w="0" w:type="dxa"/>
+      <w:tblBorders>
+        <w:top w:val="single" w:color="000000" w:themeColor="text1" w:sz="4" w:space="0"/>
+        <w:left w:val="single" w:color="000000" w:themeColor="text1" w:sz="4" w:space="0"/>
+        <w:bottom w:val="single" w:color="000000" w:themeColor="text1" w:sz="4" w:space="0"/>
+        <w:right w:val="single" w:color="000000" w:themeColor="text1" w:sz="4" w:space="0"/>
+        <w:insideH w:val="single" w:color="000000" w:themeColor="text1" w:sz="4" w:space="0"/>
+        <w:insideV w:val="single" w:color="000000" w:themeColor="text1" w:sz="4" w:space="0"/>
+      </w:tblBorders>
+      <w:tblCellMar>
+        <w:top w:w="0" w:type="dxa"/>
+        <w:left w:w="108" w:type="dxa"/>
+        <w:bottom w:w="0" w:type="dxa"/>
+        <w:right w:w="108" w:type="dxa"/>
+      </w:tblCellMar>
+    </w:tblPr>
+  </w:style>
 </w:styles>
 </file>
 

</xml_diff>

<commit_message>
- fix#492: PDP compilazione Sezione B
</commit_message>
<xml_diff>
--- a/server_static/pdp_templates/pdp_template.docx
+++ b/server_static/pdp_templates/pdp_template.docx
@@ -3533,8 +3533,28 @@
                 <w:szCs w:val="24"/>
                 <w:u w:val="none"/>
               </w:rPr>
-              <w:t xml:space="preserve">: </w:t>
-            </w:r>
+              <w:t>:</w:t>
+            </w:r>
+          </w:p>
+          <w:p>
+            <w:pPr>
+              <w:pStyle w:val="Normale"/>
+              <w:shd w:val="clear" w:color="auto" w:fill="FFFFFF" w:themeFill="background1"/>
+              <w:spacing w:before="0" w:beforeAutospacing="off" w:after="0" w:afterAutospacing="off" w:line="330" w:lineRule="exact"/>
+              <w:rPr>
+                <w:rFonts w:ascii="Arial" w:hAnsi="Arial" w:eastAsia="Arial" w:cs="Arial"/>
+                <w:b w:val="0"/>
+                <w:bCs w:val="0"/>
+                <w:i w:val="0"/>
+                <w:iCs w:val="0"/>
+                <w:strike w:val="0"/>
+                <w:dstrike w:val="0"/>
+                <w:color w:val="000000" w:themeColor="text1" w:themeTint="FF" w:themeShade="FF"/>
+                <w:sz w:val="24"/>
+                <w:szCs w:val="24"/>
+                <w:u w:val="none"/>
+              </w:rPr>
+            </w:pPr>
             <w:r>
               <w:rPr>
                 <w:rFonts w:ascii="Arial" w:hAnsi="Arial" w:eastAsia="Arial" w:cs="Arial"/>
@@ -3553,7 +3573,17 @@
                 <w:szCs w:val="24"/>
                 <w:lang w:eastAsia="ja-JP" w:bidi="ar-SA"/>
               </w:rPr>
-              <w:t>grafia_numer</w:t>
+              <w:t>g</w:t>
+            </w:r>
+            <w:r>
+              <w:rPr>
+                <w:rFonts w:ascii="Arial" w:hAnsi="Arial" w:eastAsia="Arial" w:cs="Arial"/>
+                <w:color w:val="auto"/>
+                <w:sz w:val="24"/>
+                <w:szCs w:val="24"/>
+                <w:lang w:eastAsia="ja-JP" w:bidi="ar-SA"/>
+              </w:rPr>
+              <w:t>rafia_numer</w:t>
             </w:r>
             <w:r>
               <w:rPr>

</xml_diff>

<commit_message>
- fix#543: Tabelle documento PDP generato - ora l'ordine delle risposte è riportato correttamente nelle tabelle del documento finale
</commit_message>
<xml_diff>
--- a/server_static/pdp_templates/pdp_template.docx
+++ b/server_static/pdp_templates/pdp_template.docx
@@ -105,12 +105,13 @@
           <w:tcPr>
             <w:tcW w:w="8250" w:type="dxa"/>
             <w:tcBorders>
-              <w:top w:val="single" w:color="000000" w:sz="4" w:space="0"/>
-              <w:left w:val="single" w:color="000000" w:sz="4" w:space="0"/>
-              <w:bottom w:val="single" w:color="000000" w:sz="4" w:space="0"/>
-              <w:right w:val="single" w:color="000000" w:sz="4" w:space="0"/>
+              <w:top w:val="single" w:color="000000" w:themeColor="text1" w:sz="4" w:space="0"/>
+              <w:left w:val="single" w:color="000000" w:themeColor="text1" w:sz="4" w:space="0"/>
+              <w:bottom w:val="single" w:color="000000" w:themeColor="text1" w:sz="4" w:space="0"/>
+              <w:right w:val="single" w:color="000000" w:themeColor="text1" w:sz="4" w:space="0"/>
             </w:tcBorders>
             <w:shd w:val="clear" w:color="auto" w:fill="auto"/>
+            <w:tcMar/>
             <w:vAlign w:val="center"/>
           </w:tcPr>
           <w:p wp14:textId="77777777">
@@ -170,13 +171,16 @@
               <w:rPr>
                 <w:sz w:val="24"/>
                 <w:szCs w:val="24"/>
-              </w:rPr>
-            </w:pPr>
-            <w:r>
-              <w:rPr>
-                <w:b/>
-                <w:sz w:val="24"/>
-                <w:szCs w:val="24"/>
+                <w:lang w:val="it-IT"/>
+              </w:rPr>
+            </w:pPr>
+            <w:r>
+              <w:rPr>
+                <w:b w:val="1"/>
+                <w:bCs w:val="1"/>
+                <w:sz w:val="24"/>
+                <w:szCs w:val="24"/>
+                <w:lang w:val="it-IT"/>
               </w:rPr>
               <w:t>(Aggiornamento a.s. 2019-2020)</w:t>
             </w:r>
@@ -465,51 +469,55 @@
         <w:ind w:firstLine="708"/>
         <w:jc w:val="both"/>
         <w:rPr>
+          <w:b w:val="1"/>
+          <w:bCs w:val="1"/>
+          <w:sz w:val="28"/>
+          <w:szCs w:val="28"/>
+          <w:lang w:val="it-IT"/>
+        </w:rPr>
+      </w:pPr>
+      <w:r>
+        <w:rPr>
+          <w:b w:val="1"/>
+          <w:bCs w:val="1"/>
+          <w:sz w:val="28"/>
+          <w:szCs w:val="28"/>
+          <w:lang w:val="it-IT"/>
+        </w:rPr>
+        <w:t>Referente DSA/BES dr.ssa E. Planera</w:t>
+      </w:r>
+    </w:p>
+    <w:p xmlns:wp14="http://schemas.microsoft.com/office/word/2010/wordml" wp14:textId="77777777">
+      <w:pPr>
+        <w:widowControl w:val="0"/>
+        <w:spacing w:line="360" w:lineRule="auto"/>
+        <w:jc w:val="both"/>
+        <w:rPr>
+          <w:b/>
+          <w:sz w:val="24"/>
+          <w:szCs w:val="24"/>
+        </w:rPr>
+      </w:pPr>
+      <w:r>
+        <w:br w:type="page"/>
+      </w:r>
+    </w:p>
+    <w:p xmlns:wp14="http://schemas.microsoft.com/office/word/2010/wordml" wp14:textId="77777777">
+      <w:pPr>
+        <w:spacing w:line="360" w:lineRule="auto"/>
+        <w:rPr>
+          <w:sz w:val="24"/>
+          <w:szCs w:val="24"/>
+        </w:rPr>
+      </w:pPr>
+      <w:bookmarkStart w:name="_j9gvjg83yefz" w:colFirst="0" w:colLast="0" w:id="0"/>
+      <w:bookmarkEnd w:id="0"/>
+      <w:r>
+        <w:rPr>
           <w:b/>
           <w:sz w:val="28"/>
           <w:szCs w:val="28"/>
         </w:rPr>
-      </w:pPr>
-      <w:r>
-        <w:rPr>
-          <w:b/>
-          <w:sz w:val="28"/>
-          <w:szCs w:val="28"/>
-        </w:rPr>
-        <w:t>Referente DSA/BES dr.ssa E. Planera</w:t>
-      </w:r>
-    </w:p>
-    <w:p xmlns:wp14="http://schemas.microsoft.com/office/word/2010/wordml" wp14:textId="77777777">
-      <w:pPr>
-        <w:widowControl w:val="0"/>
-        <w:spacing w:line="360" w:lineRule="auto"/>
-        <w:jc w:val="both"/>
-        <w:rPr>
-          <w:b/>
-          <w:sz w:val="24"/>
-          <w:szCs w:val="24"/>
-        </w:rPr>
-      </w:pPr>
-      <w:r>
-        <w:br w:type="page"/>
-      </w:r>
-    </w:p>
-    <w:p xmlns:wp14="http://schemas.microsoft.com/office/word/2010/wordml" wp14:textId="77777777">
-      <w:pPr>
-        <w:spacing w:line="360" w:lineRule="auto"/>
-        <w:rPr>
-          <w:sz w:val="24"/>
-          <w:szCs w:val="24"/>
-        </w:rPr>
-      </w:pPr>
-      <w:bookmarkStart w:name="_j9gvjg83yefz" w:colFirst="0" w:colLast="0" w:id="0"/>
-      <w:bookmarkEnd w:id="0"/>
-      <w:r>
-        <w:rPr>
-          <w:b/>
-          <w:sz w:val="28"/>
-          <w:szCs w:val="28"/>
-        </w:rPr>
         <w:t>SEZIONE A</w:t>
       </w:r>
     </w:p>
@@ -564,12 +572,14 @@
         <w:rPr>
           <w:sz w:val="24"/>
           <w:szCs w:val="24"/>
-        </w:rPr>
-      </w:pPr>
-      <w:r>
-        <w:rPr>
-          <w:sz w:val="24"/>
-          <w:szCs w:val="24"/>
+          <w:lang w:val="it-IT"/>
+        </w:rPr>
+      </w:pPr>
+      <w:r>
+        <w:rPr>
+          <w:sz w:val="24"/>
+          <w:szCs w:val="24"/>
+          <w:lang w:val="it-IT"/>
         </w:rPr>
         <w:t xml:space="preserve">Luogo di nascita: </w:t>
       </w:r>
@@ -577,6 +587,7 @@
         <w:rPr>
           <w:sz w:val="24"/>
           <w:szCs w:val="24"/>
+          <w:lang w:val="it-IT"/>
         </w:rPr>
         <w:t>{</w:t>
       </w:r>
@@ -584,6 +595,7 @@
         <w:rPr>
           <w:sz w:val="24"/>
           <w:szCs w:val="24"/>
+          <w:lang w:val="it-IT"/>
         </w:rPr>
         <w:t>nato_a</w:t>
       </w:r>
@@ -591,6 +603,7 @@
         <w:rPr>
           <w:sz w:val="24"/>
           <w:szCs w:val="24"/>
+          <w:lang w:val="it-IT"/>
         </w:rPr>
         <w:t>}</w:t>
       </w:r>
@@ -601,6 +614,7 @@
         <w:rPr>
           <w:sz w:val="24"/>
           <w:szCs w:val="24"/>
+          <w:lang w:val="it-IT"/>
         </w:rPr>
         <w:t>Data</w:t>
       </w:r>
@@ -608,6 +622,7 @@
         <w:rPr>
           <w:sz w:val="24"/>
           <w:szCs w:val="24"/>
+          <w:lang w:val="it-IT"/>
         </w:rPr>
         <w:t xml:space="preserve"> {nato_il}</w:t>
       </w:r>
@@ -719,13 +734,16 @@
         <w:rPr>
           <w:sz w:val="24"/>
           <w:szCs w:val="24"/>
-        </w:rPr>
-      </w:pPr>
-      <w:r>
-        <w:rPr>
-          <w:b/>
-          <w:sz w:val="24"/>
-          <w:szCs w:val="24"/>
+          <w:lang w:val="it-IT"/>
+        </w:rPr>
+      </w:pPr>
+      <w:r>
+        <w:rPr>
+          <w:b w:val="1"/>
+          <w:bCs w:val="1"/>
+          <w:sz w:val="24"/>
+          <w:szCs w:val="24"/>
+          <w:lang w:val="it-IT"/>
         </w:rPr>
         <w:t xml:space="preserve">SERVIZIO SANITARIO </w:t>
       </w:r>
@@ -733,6 +751,7 @@
         <w:rPr>
           <w:sz w:val="24"/>
           <w:szCs w:val="24"/>
+          <w:lang w:val="it-IT"/>
         </w:rPr>
         <w:t>- Diagnosi / Relazione multi professionale:</w:t>
       </w:r>
@@ -796,13 +815,16 @@
         <w:rPr>
           <w:sz w:val="24"/>
           <w:szCs w:val="24"/>
-        </w:rPr>
-      </w:pPr>
-      <w:r>
-        <w:rPr>
-          <w:b/>
-          <w:sz w:val="24"/>
-          <w:szCs w:val="24"/>
+          <w:lang w:val="it-IT"/>
+        </w:rPr>
+      </w:pPr>
+      <w:r>
+        <w:rPr>
+          <w:b w:val="1"/>
+          <w:bCs w:val="1"/>
+          <w:sz w:val="24"/>
+          <w:szCs w:val="24"/>
+          <w:lang w:val="it-IT"/>
         </w:rPr>
         <w:t>Codice ICD10</w:t>
       </w:r>
@@ -810,6 +832,7 @@
         <w:rPr>
           <w:sz w:val="24"/>
           <w:szCs w:val="24"/>
+          <w:lang w:val="it-IT"/>
         </w:rPr>
         <w:t>:___________________________________</w:t>
       </w:r>
@@ -1048,12 +1071,14 @@
         <w:rPr>
           <w:sz w:val="24"/>
           <w:szCs w:val="24"/>
-        </w:rPr>
-      </w:pPr>
-      <w:r>
-        <w:rPr>
-          <w:sz w:val="24"/>
-          <w:szCs w:val="24"/>
+          <w:lang w:val="it-IT"/>
+        </w:rPr>
+      </w:pPr>
+      <w:r>
+        <w:rPr>
+          <w:sz w:val="24"/>
+          <w:szCs w:val="24"/>
+          <w:lang w:val="it-IT"/>
         </w:rPr>
         <w:t xml:space="preserve">Io sono </w:t>
       </w:r>
@@ -1071,7 +1096,7 @@
           <w:sz w:val="24"/>
           <w:szCs w:val="24"/>
           <w:u w:val="none"/>
-          <w:lang w:val="it"/>
+          <w:lang w:val="it-IT"/>
         </w:rPr>
         <w:t>{</w:t>
       </w:r>
@@ -1089,7 +1114,7 @@
           <w:sz w:val="24"/>
           <w:szCs w:val="24"/>
           <w:u w:val="none"/>
-          <w:lang w:val="it"/>
+          <w:lang w:val="it-IT"/>
         </w:rPr>
         <w:t>mipresento_nome</w:t>
       </w:r>
@@ -1107,7 +1132,7 @@
           <w:sz w:val="24"/>
           <w:szCs w:val="24"/>
           <w:u w:val="none"/>
-          <w:lang w:val="it"/>
+          <w:lang w:val="it-IT"/>
         </w:rPr>
         <w:t>}</w:t>
       </w:r>
@@ -1125,7 +1150,7 @@
           <w:sz w:val="24"/>
           <w:szCs w:val="24"/>
           <w:u w:val="none"/>
-          <w:lang w:val="it"/>
+          <w:lang w:val="it-IT"/>
         </w:rPr>
         <w:t xml:space="preserve"> </w:t>
       </w:r>
@@ -1133,6 +1158,7 @@
         <w:rPr>
           <w:sz w:val="24"/>
           <w:szCs w:val="24"/>
+          <w:lang w:val="it-IT"/>
         </w:rPr>
         <w:t xml:space="preserve">ho </w:t>
       </w:r>
@@ -1150,7 +1176,7 @@
           <w:sz w:val="24"/>
           <w:szCs w:val="24"/>
           <w:u w:val="none"/>
-          <w:lang w:val="it"/>
+          <w:lang w:val="it-IT"/>
         </w:rPr>
         <w:t>{</w:t>
       </w:r>
@@ -1168,7 +1194,7 @@
           <w:sz w:val="24"/>
           <w:szCs w:val="24"/>
           <w:u w:val="none"/>
-          <w:lang w:val="it"/>
+          <w:lang w:val="it-IT"/>
         </w:rPr>
         <w:t>mipresento_anni</w:t>
       </w:r>
@@ -1186,7 +1212,7 @@
           <w:sz w:val="24"/>
           <w:szCs w:val="24"/>
           <w:u w:val="none"/>
-          <w:lang w:val="it"/>
+          <w:lang w:val="it-IT"/>
         </w:rPr>
         <w:t xml:space="preserve">} </w:t>
       </w:r>
@@ -1194,6 +1220,7 @@
         <w:rPr>
           <w:sz w:val="24"/>
           <w:szCs w:val="24"/>
+          <w:lang w:val="it-IT"/>
         </w:rPr>
         <w:t>anni e frequento la classe</w:t>
       </w:r>
@@ -1201,6 +1228,7 @@
         <w:rPr>
           <w:sz w:val="24"/>
           <w:szCs w:val="24"/>
+          <w:lang w:val="it-IT"/>
         </w:rPr>
         <w:t xml:space="preserve"> </w:t>
       </w:r>
@@ -1218,7 +1246,7 @@
           <w:sz w:val="24"/>
           <w:szCs w:val="24"/>
           <w:u w:val="none"/>
-          <w:lang w:val="it"/>
+          <w:lang w:val="it-IT"/>
         </w:rPr>
         <w:t>{</w:t>
       </w:r>
@@ -1236,7 +1264,7 @@
           <w:sz w:val="24"/>
           <w:szCs w:val="24"/>
           <w:u w:val="none"/>
-          <w:lang w:val="it"/>
+          <w:lang w:val="it-IT"/>
         </w:rPr>
         <w:t>mipresento_classe</w:t>
       </w:r>
@@ -1254,7 +1282,7 @@
           <w:sz w:val="24"/>
           <w:szCs w:val="24"/>
           <w:u w:val="none"/>
-          <w:lang w:val="it"/>
+          <w:lang w:val="it-IT"/>
         </w:rPr>
         <w:t>}</w:t>
       </w:r>
@@ -1262,6 +1290,7 @@
         <w:rPr>
           <w:sz w:val="24"/>
           <w:szCs w:val="24"/>
+          <w:lang w:val="it-IT"/>
         </w:rPr>
         <w:t xml:space="preserve"> </w:t>
       </w:r>
@@ -1650,12 +1679,14 @@
         <w:rPr>
           <w:sz w:val="24"/>
           <w:szCs w:val="24"/>
-        </w:rPr>
-      </w:pPr>
-      <w:r>
-        <w:rPr>
-          <w:sz w:val="24"/>
-          <w:szCs w:val="24"/>
+          <w:lang w:val="it-IT"/>
+        </w:rPr>
+      </w:pPr>
+      <w:r>
+        <w:rPr>
+          <w:sz w:val="24"/>
+          <w:szCs w:val="24"/>
+          <w:lang w:val="it-IT"/>
         </w:rPr>
         <w:t>Bisogni :</w:t>
       </w:r>
@@ -1663,6 +1694,7 @@
         <w:rPr>
           <w:sz w:val="24"/>
           <w:szCs w:val="24"/>
+          <w:lang w:val="it-IT"/>
         </w:rPr>
         <w:t xml:space="preserve"> che cosa chiedo ai miei </w:t>
       </w:r>
@@ -1670,6 +1702,7 @@
         <w:rPr>
           <w:sz w:val="24"/>
           <w:szCs w:val="24"/>
+          <w:lang w:val="it-IT"/>
         </w:rPr>
         <w:t>insegnanti?</w:t>
       </w:r>
@@ -1948,12 +1981,14 @@
               <w:rPr>
                 <w:sz w:val="24"/>
                 <w:szCs w:val="24"/>
-              </w:rPr>
-            </w:pPr>
-            <w:r>
-              <w:rPr>
-                <w:sz w:val="24"/>
-                <w:szCs w:val="24"/>
+                <w:lang w:val="it-IT"/>
+              </w:rPr>
+            </w:pPr>
+            <w:r>
+              <w:rPr>
+                <w:sz w:val="24"/>
+                <w:szCs w:val="24"/>
+                <w:lang w:val="it-IT"/>
               </w:rPr>
               <w:t>{</w:t>
             </w:r>
@@ -1962,7 +1997,7 @@
                 <w:noProof w:val="0"/>
                 <w:sz w:val="24"/>
                 <w:szCs w:val="24"/>
-                <w:lang w:val="it"/>
+                <w:lang w:val="it-IT"/>
               </w:rPr>
               <w:t>brano_velocita</w:t>
             </w:r>
@@ -1970,6 +2005,7 @@
               <w:rPr>
                 <w:sz w:val="24"/>
                 <w:szCs w:val="24"/>
+                <w:lang w:val="it-IT"/>
               </w:rPr>
               <w:t>}</w:t>
             </w:r>
@@ -2003,12 +2039,14 @@
               <w:rPr>
                 <w:sz w:val="24"/>
                 <w:szCs w:val="24"/>
-              </w:rPr>
-            </w:pPr>
-            <w:r>
-              <w:rPr>
-                <w:sz w:val="24"/>
-                <w:szCs w:val="24"/>
+                <w:lang w:val="it-IT"/>
+              </w:rPr>
+            </w:pPr>
+            <w:r>
+              <w:rPr>
+                <w:sz w:val="24"/>
+                <w:szCs w:val="24"/>
+                <w:lang w:val="it-IT"/>
               </w:rPr>
               <w:t>{</w:t>
             </w:r>
@@ -2017,7 +2055,7 @@
                 <w:noProof w:val="0"/>
                 <w:sz w:val="24"/>
                 <w:szCs w:val="24"/>
-                <w:lang w:val="it"/>
+                <w:lang w:val="it-IT"/>
               </w:rPr>
               <w:t>brano_correttezza</w:t>
             </w:r>
@@ -2025,6 +2063,7 @@
               <w:rPr>
                 <w:sz w:val="24"/>
                 <w:szCs w:val="24"/>
+                <w:lang w:val="it-IT"/>
               </w:rPr>
               <w:t>}</w:t>
             </w:r>
@@ -2103,12 +2142,14 @@
               <w:rPr>
                 <w:sz w:val="24"/>
                 <w:szCs w:val="24"/>
-              </w:rPr>
-            </w:pPr>
-            <w:r>
-              <w:rPr>
-                <w:sz w:val="24"/>
-                <w:szCs w:val="24"/>
+                <w:lang w:val="it-IT"/>
+              </w:rPr>
+            </w:pPr>
+            <w:r>
+              <w:rPr>
+                <w:sz w:val="24"/>
+                <w:szCs w:val="24"/>
+                <w:lang w:val="it-IT"/>
               </w:rPr>
               <w:t>{</w:t>
             </w:r>
@@ -2117,7 +2158,7 @@
                 <w:noProof w:val="0"/>
                 <w:sz w:val="24"/>
                 <w:szCs w:val="24"/>
-                <w:lang w:val="it"/>
+                <w:lang w:val="it-IT"/>
               </w:rPr>
               <w:t>parole_velocita</w:t>
             </w:r>
@@ -2125,6 +2166,7 @@
               <w:rPr>
                 <w:sz w:val="24"/>
                 <w:szCs w:val="24"/>
+                <w:lang w:val="it-IT"/>
               </w:rPr>
               <w:t>}</w:t>
             </w:r>
@@ -2158,12 +2200,14 @@
               <w:rPr>
                 <w:sz w:val="24"/>
                 <w:szCs w:val="24"/>
-              </w:rPr>
-            </w:pPr>
-            <w:r>
-              <w:rPr>
-                <w:sz w:val="24"/>
-                <w:szCs w:val="24"/>
+                <w:lang w:val="it-IT"/>
+              </w:rPr>
+            </w:pPr>
+            <w:r>
+              <w:rPr>
+                <w:sz w:val="24"/>
+                <w:szCs w:val="24"/>
+                <w:lang w:val="it-IT"/>
               </w:rPr>
               <w:t>{</w:t>
             </w:r>
@@ -2172,7 +2216,7 @@
                 <w:noProof w:val="0"/>
                 <w:sz w:val="24"/>
                 <w:szCs w:val="24"/>
-                <w:lang w:val="it"/>
+                <w:lang w:val="it-IT"/>
               </w:rPr>
               <w:t>parole_correttezza</w:t>
             </w:r>
@@ -2180,6 +2224,7 @@
               <w:rPr>
                 <w:sz w:val="24"/>
                 <w:szCs w:val="24"/>
+                <w:lang w:val="it-IT"/>
               </w:rPr>
               <w:t>}</w:t>
             </w:r>
@@ -2258,12 +2303,14 @@
               <w:rPr>
                 <w:sz w:val="24"/>
                 <w:szCs w:val="24"/>
-              </w:rPr>
-            </w:pPr>
-            <w:r>
-              <w:rPr>
-                <w:sz w:val="24"/>
-                <w:szCs w:val="24"/>
+                <w:lang w:val="it-IT"/>
+              </w:rPr>
+            </w:pPr>
+            <w:r>
+              <w:rPr>
+                <w:sz w:val="24"/>
+                <w:szCs w:val="24"/>
+                <w:lang w:val="it-IT"/>
               </w:rPr>
               <w:t>{</w:t>
             </w:r>
@@ -2272,7 +2319,7 @@
                 <w:noProof w:val="0"/>
                 <w:sz w:val="24"/>
                 <w:szCs w:val="24"/>
-                <w:lang w:val="it"/>
+                <w:lang w:val="it-IT"/>
               </w:rPr>
               <w:t>notparole_velocita</w:t>
             </w:r>
@@ -2280,6 +2327,7 @@
               <w:rPr>
                 <w:sz w:val="24"/>
                 <w:szCs w:val="24"/>
+                <w:lang w:val="it-IT"/>
               </w:rPr>
               <w:t>}</w:t>
             </w:r>
@@ -2313,12 +2361,14 @@
               <w:rPr>
                 <w:sz w:val="24"/>
                 <w:szCs w:val="24"/>
-              </w:rPr>
-            </w:pPr>
-            <w:r>
-              <w:rPr>
-                <w:sz w:val="24"/>
-                <w:szCs w:val="24"/>
+                <w:lang w:val="it-IT"/>
+              </w:rPr>
+            </w:pPr>
+            <w:r>
+              <w:rPr>
+                <w:sz w:val="24"/>
+                <w:szCs w:val="24"/>
+                <w:lang w:val="it-IT"/>
               </w:rPr>
               <w:t>{</w:t>
             </w:r>
@@ -2327,7 +2377,7 @@
                 <w:noProof w:val="0"/>
                 <w:sz w:val="24"/>
                 <w:szCs w:val="24"/>
-                <w:lang w:val="it"/>
+                <w:lang w:val="it-IT"/>
               </w:rPr>
               <w:t>notparole_correttezza</w:t>
             </w:r>
@@ -2335,6 +2385,7 @@
               <w:rPr>
                 <w:sz w:val="24"/>
                 <w:szCs w:val="24"/>
+                <w:lang w:val="it-IT"/>
               </w:rPr>
               <w:t>}</w:t>
             </w:r>
@@ -2491,12 +2542,14 @@
               <w:rPr>
                 <w:sz w:val="24"/>
                 <w:szCs w:val="24"/>
-              </w:rPr>
-            </w:pPr>
-            <w:r>
-              <w:rPr>
-                <w:sz w:val="24"/>
-                <w:szCs w:val="24"/>
+                <w:lang w:val="it-IT"/>
+              </w:rPr>
+            </w:pPr>
+            <w:r>
+              <w:rPr>
+                <w:sz w:val="24"/>
+                <w:szCs w:val="24"/>
+                <w:lang w:val="it-IT"/>
               </w:rPr>
               <w:t>{brano_cronaca}</w:t>
             </w:r>
@@ -2552,12 +2605,14 @@
               <w:rPr>
                 <w:sz w:val="24"/>
                 <w:szCs w:val="24"/>
-              </w:rPr>
-            </w:pPr>
-            <w:r>
-              <w:rPr>
-                <w:sz w:val="24"/>
-                <w:szCs w:val="24"/>
+                <w:lang w:val="it-IT"/>
+              </w:rPr>
+            </w:pPr>
+            <w:r>
+              <w:rPr>
+                <w:sz w:val="24"/>
+                <w:szCs w:val="24"/>
+                <w:lang w:val="it-IT"/>
               </w:rPr>
               <w:t>{</w:t>
             </w:r>
@@ -2565,6 +2620,7 @@
               <w:rPr>
                 <w:sz w:val="24"/>
                 <w:szCs w:val="24"/>
+                <w:lang w:val="it-IT"/>
               </w:rPr>
               <w:t>brano_informativo</w:t>
             </w:r>
@@ -2572,6 +2628,7 @@
               <w:rPr>
                 <w:sz w:val="24"/>
                 <w:szCs w:val="24"/>
+                <w:lang w:val="it-IT"/>
               </w:rPr>
               <w:t>}</w:t>
             </w:r>
@@ -2627,12 +2684,14 @@
               <w:rPr>
                 <w:sz w:val="24"/>
                 <w:szCs w:val="24"/>
-              </w:rPr>
-            </w:pPr>
-            <w:r>
-              <w:rPr>
-                <w:sz w:val="24"/>
-                <w:szCs w:val="24"/>
+                <w:lang w:val="it-IT"/>
+              </w:rPr>
+            </w:pPr>
+            <w:r>
+              <w:rPr>
+                <w:sz w:val="24"/>
+                <w:szCs w:val="24"/>
+                <w:lang w:val="it-IT"/>
               </w:rPr>
               <w:t>{brano_totale}</w:t>
             </w:r>
@@ -2792,12 +2851,14 @@
               <w:rPr>
                 <w:sz w:val="24"/>
                 <w:szCs w:val="24"/>
-              </w:rPr>
-            </w:pPr>
-            <w:r>
-              <w:rPr>
-                <w:sz w:val="24"/>
-                <w:szCs w:val="24"/>
+                <w:lang w:val="it-IT"/>
+              </w:rPr>
+            </w:pPr>
+            <w:r>
+              <w:rPr>
+                <w:sz w:val="24"/>
+                <w:szCs w:val="24"/>
+                <w:lang w:val="it-IT"/>
               </w:rPr>
               <w:t>{</w:t>
             </w:r>
@@ -2805,6 +2866,7 @@
               <w:rPr>
                 <w:sz w:val="24"/>
                 <w:szCs w:val="24"/>
+                <w:lang w:val="it-IT"/>
               </w:rPr>
               <w:t>dettato_brano</w:t>
             </w:r>
@@ -2812,6 +2874,7 @@
               <w:rPr>
                 <w:sz w:val="24"/>
                 <w:szCs w:val="24"/>
+                <w:lang w:val="it-IT"/>
               </w:rPr>
               <w:t>}</w:t>
             </w:r>
@@ -2923,7 +2986,7 @@
                 <w:sz w:val="24"/>
                 <w:szCs w:val="24"/>
                 <w:u w:val="none"/>
-                <w:lang w:val="it"/>
+                <w:lang w:val="it-IT"/>
               </w:rPr>
             </w:pPr>
             <w:r>
@@ -2940,7 +3003,7 @@
                 <w:sz w:val="24"/>
                 <w:szCs w:val="24"/>
                 <w:u w:val="none"/>
-                <w:lang w:val="it"/>
+                <w:lang w:val="it-IT"/>
               </w:rPr>
               <w:t>LISTA DI PAROLE</w:t>
             </w:r>
@@ -2954,7 +3017,7 @@
                 <w:color w:val="auto"/>
                 <w:sz w:val="24"/>
                 <w:szCs w:val="24"/>
-                <w:lang w:val="it" w:eastAsia="ja-JP" w:bidi="ar-SA"/>
+                <w:lang w:val="it-IT" w:eastAsia="ja-JP" w:bidi="ar-SA"/>
               </w:rPr>
               <w:t>{</w:t>
             </w:r>
@@ -2965,7 +3028,7 @@
                 <w:color w:val="auto"/>
                 <w:sz w:val="24"/>
                 <w:szCs w:val="24"/>
-                <w:lang w:val="it" w:eastAsia="ja-JP" w:bidi="ar-SA"/>
+                <w:lang w:val="it-IT" w:eastAsia="ja-JP" w:bidi="ar-SA"/>
               </w:rPr>
               <w:t>lista_parole</w:t>
             </w:r>
@@ -2976,7 +3039,7 @@
                 <w:color w:val="auto"/>
                 <w:sz w:val="24"/>
                 <w:szCs w:val="24"/>
-                <w:lang w:val="it" w:eastAsia="ja-JP" w:bidi="ar-SA"/>
+                <w:lang w:val="it-IT" w:eastAsia="ja-JP" w:bidi="ar-SA"/>
               </w:rPr>
               <w:t>}</w:t>
             </w:r>
@@ -3040,7 +3103,7 @@
                 <w:color w:val="auto"/>
                 <w:sz w:val="24"/>
                 <w:szCs w:val="24"/>
-                <w:lang w:val="it" w:eastAsia="ja-JP" w:bidi="ar-SA"/>
+                <w:lang w:val="it-IT" w:eastAsia="ja-JP" w:bidi="ar-SA"/>
               </w:rPr>
             </w:pPr>
             <w:r>
@@ -3050,7 +3113,7 @@
                 <w:color w:val="auto"/>
                 <w:sz w:val="24"/>
                 <w:szCs w:val="24"/>
-                <w:lang w:val="it" w:eastAsia="ja-JP" w:bidi="ar-SA"/>
+                <w:lang w:val="it-IT" w:eastAsia="ja-JP" w:bidi="ar-SA"/>
               </w:rPr>
               <w:t>{</w:t>
             </w:r>
@@ -3061,7 +3124,7 @@
                 <w:color w:val="auto"/>
                 <w:sz w:val="24"/>
                 <w:szCs w:val="24"/>
-                <w:lang w:val="it" w:eastAsia="ja-JP" w:bidi="ar-SA"/>
+                <w:lang w:val="it-IT" w:eastAsia="ja-JP" w:bidi="ar-SA"/>
               </w:rPr>
               <w:t>lista_notparole</w:t>
             </w:r>
@@ -3072,7 +3135,7 @@
                 <w:color w:val="auto"/>
                 <w:sz w:val="24"/>
                 <w:szCs w:val="24"/>
-                <w:lang w:val="it" w:eastAsia="ja-JP" w:bidi="ar-SA"/>
+                <w:lang w:val="it-IT" w:eastAsia="ja-JP" w:bidi="ar-SA"/>
               </w:rPr>
               <w:t>}</w:t>
             </w:r>
@@ -3112,12 +3175,14 @@
               <w:rPr>
                 <w:sz w:val="24"/>
                 <w:szCs w:val="24"/>
-              </w:rPr>
-            </w:pPr>
-            <w:r>
-              <w:rPr>
-                <w:sz w:val="24"/>
-                <w:szCs w:val="24"/>
+                <w:lang w:val="it-IT"/>
+              </w:rPr>
+            </w:pPr>
+            <w:r>
+              <w:rPr>
+                <w:sz w:val="24"/>
+                <w:szCs w:val="24"/>
+                <w:lang w:val="it-IT"/>
               </w:rPr>
               <w:t>{</w:t>
             </w:r>
@@ -3126,7 +3191,7 @@
                 <w:noProof w:val="0"/>
                 <w:sz w:val="24"/>
                 <w:szCs w:val="24"/>
-                <w:lang w:val="it"/>
+                <w:lang w:val="it-IT"/>
               </w:rPr>
               <w:t>scrittura_altro</w:t>
             </w:r>
@@ -3134,6 +3199,7 @@
               <w:rPr>
                 <w:sz w:val="24"/>
                 <w:szCs w:val="24"/>
+                <w:lang w:val="it-IT"/>
               </w:rPr>
               <w:t>}</w:t>
             </w:r>
@@ -3275,6 +3341,7 @@
                 <w:sz w:val="24"/>
                 <w:szCs w:val="24"/>
                 <w:u w:val="none"/>
+                <w:lang w:val="it-IT"/>
               </w:rPr>
             </w:pPr>
             <w:r>
@@ -3290,6 +3357,7 @@
                 <w:sz w:val="24"/>
                 <w:szCs w:val="24"/>
                 <w:u w:val="none"/>
+                <w:lang w:val="it-IT"/>
               </w:rPr>
               <w:t>lele</w:t>
             </w:r>
@@ -3306,6 +3374,7 @@
                 <w:sz w:val="24"/>
                 <w:szCs w:val="24"/>
                 <w:u w:val="none"/>
+                <w:lang w:val="it-IT"/>
               </w:rPr>
               <w:t>:</w:t>
             </w:r>
@@ -3327,6 +3396,7 @@
                 <w:sz w:val="24"/>
                 <w:szCs w:val="24"/>
                 <w:u w:val="none"/>
+                <w:lang w:val="it-IT"/>
               </w:rPr>
             </w:pPr>
             <w:r>
@@ -3335,7 +3405,7 @@
                 <w:color w:val="auto"/>
                 <w:sz w:val="24"/>
                 <w:szCs w:val="24"/>
-                <w:lang w:eastAsia="ja-JP" w:bidi="ar-SA"/>
+                <w:lang w:val="it-IT" w:eastAsia="ja-JP" w:bidi="ar-SA"/>
               </w:rPr>
               <w:t>{</w:t>
             </w:r>
@@ -3346,7 +3416,7 @@
                 <w:color w:val="auto"/>
                 <w:sz w:val="24"/>
                 <w:szCs w:val="24"/>
-                <w:lang w:val="it" w:eastAsia="ja-JP" w:bidi="ar-SA"/>
+                <w:lang w:val="it-IT" w:eastAsia="ja-JP" w:bidi="ar-SA"/>
               </w:rPr>
               <w:t>grafia_lele</w:t>
             </w:r>
@@ -3356,7 +3426,7 @@
                 <w:color w:val="auto"/>
                 <w:sz w:val="24"/>
                 <w:szCs w:val="24"/>
-                <w:lang w:eastAsia="ja-JP" w:bidi="ar-SA"/>
+                <w:lang w:val="it-IT" w:eastAsia="ja-JP" w:bidi="ar-SA"/>
               </w:rPr>
               <w:t>}</w:t>
             </w:r>
@@ -3432,6 +3502,7 @@
                 <w:sz w:val="24"/>
                 <w:szCs w:val="24"/>
                 <w:u w:val="none"/>
+                <w:lang w:val="it-IT"/>
               </w:rPr>
             </w:pPr>
             <w:r>
@@ -3440,7 +3511,7 @@
                 <w:color w:val="auto"/>
                 <w:sz w:val="24"/>
                 <w:szCs w:val="24"/>
-                <w:lang w:eastAsia="ja-JP" w:bidi="ar-SA"/>
+                <w:lang w:val="it-IT" w:eastAsia="ja-JP" w:bidi="ar-SA"/>
               </w:rPr>
               <w:t>{</w:t>
             </w:r>
@@ -3451,7 +3522,7 @@
                 <w:color w:val="auto"/>
                 <w:sz w:val="24"/>
                 <w:szCs w:val="24"/>
-                <w:lang w:val="it" w:eastAsia="ja-JP" w:bidi="ar-SA"/>
+                <w:lang w:val="it-IT" w:eastAsia="ja-JP" w:bidi="ar-SA"/>
               </w:rPr>
               <w:t>grafia_uno</w:t>
             </w:r>
@@ -3461,7 +3532,7 @@
                 <w:color w:val="auto"/>
                 <w:sz w:val="24"/>
                 <w:szCs w:val="24"/>
-                <w:lang w:eastAsia="ja-JP" w:bidi="ar-SA"/>
+                <w:lang w:val="it-IT" w:eastAsia="ja-JP" w:bidi="ar-SA"/>
               </w:rPr>
               <w:t>}</w:t>
             </w:r>
@@ -3553,6 +3624,7 @@
                 <w:sz w:val="24"/>
                 <w:szCs w:val="24"/>
                 <w:u w:val="none"/>
+                <w:lang w:val="it-IT"/>
               </w:rPr>
             </w:pPr>
             <w:r>
@@ -3561,7 +3633,7 @@
                 <w:color w:val="auto"/>
                 <w:sz w:val="24"/>
                 <w:szCs w:val="24"/>
-                <w:lang w:eastAsia="ja-JP" w:bidi="ar-SA"/>
+                <w:lang w:val="it-IT" w:eastAsia="ja-JP" w:bidi="ar-SA"/>
               </w:rPr>
               <w:t>{</w:t>
             </w:r>
@@ -3571,7 +3643,7 @@
                 <w:color w:val="auto"/>
                 <w:sz w:val="24"/>
                 <w:szCs w:val="24"/>
-                <w:lang w:eastAsia="ja-JP" w:bidi="ar-SA"/>
+                <w:lang w:val="it-IT" w:eastAsia="ja-JP" w:bidi="ar-SA"/>
               </w:rPr>
               <w:t>g</w:t>
             </w:r>
@@ -3581,7 +3653,7 @@
                 <w:color w:val="auto"/>
                 <w:sz w:val="24"/>
                 <w:szCs w:val="24"/>
-                <w:lang w:eastAsia="ja-JP" w:bidi="ar-SA"/>
+                <w:lang w:val="it-IT" w:eastAsia="ja-JP" w:bidi="ar-SA"/>
               </w:rPr>
               <w:t>rafia_numer</w:t>
             </w:r>
@@ -3591,7 +3663,7 @@
                 <w:color w:val="auto"/>
                 <w:sz w:val="24"/>
                 <w:szCs w:val="24"/>
-                <w:lang w:eastAsia="ja-JP" w:bidi="ar-SA"/>
+                <w:lang w:val="it-IT" w:eastAsia="ja-JP" w:bidi="ar-SA"/>
               </w:rPr>
               <w:t>i</w:t>
             </w:r>
@@ -3601,7 +3673,7 @@
                 <w:color w:val="auto"/>
                 <w:sz w:val="24"/>
                 <w:szCs w:val="24"/>
-                <w:lang w:eastAsia="ja-JP" w:bidi="ar-SA"/>
+                <w:lang w:val="it-IT" w:eastAsia="ja-JP" w:bidi="ar-SA"/>
               </w:rPr>
               <w:t>}</w:t>
             </w:r>
@@ -3641,12 +3713,14 @@
               <w:rPr>
                 <w:sz w:val="24"/>
                 <w:szCs w:val="24"/>
-              </w:rPr>
-            </w:pPr>
-            <w:r>
-              <w:rPr>
-                <w:sz w:val="24"/>
-                <w:szCs w:val="24"/>
+                <w:lang w:val="it-IT"/>
+              </w:rPr>
+            </w:pPr>
+            <w:r>
+              <w:rPr>
+                <w:sz w:val="24"/>
+                <w:szCs w:val="24"/>
+                <w:lang w:val="it-IT"/>
               </w:rPr>
               <w:t>{</w:t>
             </w:r>
@@ -3655,7 +3729,7 @@
                 <w:noProof w:val="0"/>
                 <w:sz w:val="24"/>
                 <w:szCs w:val="24"/>
-                <w:lang w:val="it"/>
+                <w:lang w:val="it-IT"/>
               </w:rPr>
               <w:t>grafia_altro</w:t>
             </w:r>
@@ -3663,6 +3737,7 @@
               <w:rPr>
                 <w:sz w:val="24"/>
                 <w:szCs w:val="24"/>
+                <w:lang w:val="it-IT"/>
               </w:rPr>
               <w:t>}</w:t>
             </w:r>
@@ -3820,7 +3895,7 @@
                 <w:color w:val="auto"/>
                 <w:sz w:val="24"/>
                 <w:szCs w:val="24"/>
-                <w:lang w:eastAsia="ja-JP" w:bidi="ar-SA"/>
+                <w:lang w:val="it-IT" w:eastAsia="ja-JP" w:bidi="ar-SA"/>
               </w:rPr>
               <w:t>{</w:t>
             </w:r>
@@ -3831,12 +3906,14 @@
                 <w:color w:val="auto"/>
                 <w:sz w:val="24"/>
                 <w:szCs w:val="24"/>
-                <w:lang w:val="it" w:eastAsia="ja-JP" w:bidi="ar-SA"/>
+                <w:lang w:val="it-IT" w:eastAsia="ja-JP" w:bidi="ar-SA"/>
               </w:rPr>
               <w:t>calcolo_area_numero</w:t>
             </w:r>
             <w:r>
-              <w:rPr/>
+              <w:rPr>
+                <w:lang w:val="it-IT"/>
+              </w:rPr>
               <w:t>}</w:t>
             </w:r>
           </w:p>
@@ -3901,7 +3978,7 @@
                 <w:color w:val="auto"/>
                 <w:sz w:val="24"/>
                 <w:szCs w:val="24"/>
-                <w:lang w:eastAsia="ja-JP" w:bidi="ar-SA"/>
+                <w:lang w:val="it-IT" w:eastAsia="ja-JP" w:bidi="ar-SA"/>
               </w:rPr>
             </w:pPr>
             <w:r>
@@ -3910,7 +3987,7 @@
                 <w:color w:val="auto"/>
                 <w:sz w:val="24"/>
                 <w:szCs w:val="24"/>
-                <w:lang w:eastAsia="ja-JP" w:bidi="ar-SA"/>
+                <w:lang w:val="it-IT" w:eastAsia="ja-JP" w:bidi="ar-SA"/>
               </w:rPr>
               <w:t>{</w:t>
             </w:r>
@@ -3921,7 +3998,7 @@
                 <w:color w:val="auto"/>
                 <w:sz w:val="24"/>
                 <w:szCs w:val="24"/>
-                <w:lang w:val="it" w:eastAsia="ja-JP" w:bidi="ar-SA"/>
+                <w:lang w:val="it-IT" w:eastAsia="ja-JP" w:bidi="ar-SA"/>
               </w:rPr>
               <w:t>calcolo_conteggio</w:t>
             </w:r>
@@ -3931,7 +4008,7 @@
                 <w:color w:val="auto"/>
                 <w:sz w:val="24"/>
                 <w:szCs w:val="24"/>
-                <w:lang w:eastAsia="ja-JP" w:bidi="ar-SA"/>
+                <w:lang w:val="it-IT" w:eastAsia="ja-JP" w:bidi="ar-SA"/>
               </w:rPr>
               <w:t>}</w:t>
             </w:r>
@@ -3981,7 +4058,7 @@
                 <w:color w:val="auto"/>
                 <w:sz w:val="24"/>
                 <w:szCs w:val="24"/>
-                <w:lang w:eastAsia="ja-JP" w:bidi="ar-SA"/>
+                <w:lang w:val="it-IT" w:eastAsia="ja-JP" w:bidi="ar-SA"/>
               </w:rPr>
             </w:pPr>
             <w:r>
@@ -3990,7 +4067,7 @@
                 <w:color w:val="auto"/>
                 <w:sz w:val="24"/>
                 <w:szCs w:val="24"/>
-                <w:lang w:eastAsia="ja-JP" w:bidi="ar-SA"/>
+                <w:lang w:val="it-IT" w:eastAsia="ja-JP" w:bidi="ar-SA"/>
               </w:rPr>
               <w:t>{</w:t>
             </w:r>
@@ -4001,7 +4078,7 @@
                 <w:color w:val="auto"/>
                 <w:sz w:val="24"/>
                 <w:szCs w:val="24"/>
-                <w:lang w:val="it" w:eastAsia="ja-JP" w:bidi="ar-SA"/>
+                <w:lang w:val="it-IT" w:eastAsia="ja-JP" w:bidi="ar-SA"/>
               </w:rPr>
               <w:t>calcolo_lettura</w:t>
             </w:r>
@@ -4011,7 +4088,7 @@
                 <w:color w:val="auto"/>
                 <w:sz w:val="24"/>
                 <w:szCs w:val="24"/>
-                <w:lang w:eastAsia="ja-JP" w:bidi="ar-SA"/>
+                <w:lang w:val="it-IT" w:eastAsia="ja-JP" w:bidi="ar-SA"/>
               </w:rPr>
               <w:t>}</w:t>
             </w:r>
@@ -4061,7 +4138,7 @@
                 <w:color w:val="auto"/>
                 <w:sz w:val="24"/>
                 <w:szCs w:val="24"/>
-                <w:lang w:eastAsia="ja-JP" w:bidi="ar-SA"/>
+                <w:lang w:val="it-IT" w:eastAsia="ja-JP" w:bidi="ar-SA"/>
               </w:rPr>
             </w:pPr>
             <w:r>
@@ -4070,7 +4147,7 @@
                 <w:color w:val="auto"/>
                 <w:sz w:val="24"/>
                 <w:szCs w:val="24"/>
-                <w:lang w:eastAsia="ja-JP" w:bidi="ar-SA"/>
+                <w:lang w:val="it-IT" w:eastAsia="ja-JP" w:bidi="ar-SA"/>
               </w:rPr>
               <w:t>{</w:t>
             </w:r>
@@ -4081,7 +4158,7 @@
                 <w:color w:val="auto"/>
                 <w:sz w:val="24"/>
                 <w:szCs w:val="24"/>
-                <w:lang w:val="it" w:eastAsia="ja-JP" w:bidi="ar-SA"/>
+                <w:lang w:val="it-IT" w:eastAsia="ja-JP" w:bidi="ar-SA"/>
               </w:rPr>
               <w:t>calcolo_scrittura</w:t>
             </w:r>
@@ -4091,7 +4168,7 @@
                 <w:color w:val="auto"/>
                 <w:sz w:val="24"/>
                 <w:szCs w:val="24"/>
-                <w:lang w:eastAsia="ja-JP" w:bidi="ar-SA"/>
+                <w:lang w:val="it-IT" w:eastAsia="ja-JP" w:bidi="ar-SA"/>
               </w:rPr>
               <w:t>}</w:t>
             </w:r>
@@ -4147,7 +4224,7 @@
                 <w:color w:val="auto"/>
                 <w:sz w:val="24"/>
                 <w:szCs w:val="24"/>
-                <w:lang w:eastAsia="ja-JP" w:bidi="ar-SA"/>
+                <w:lang w:val="it-IT" w:eastAsia="ja-JP" w:bidi="ar-SA"/>
               </w:rPr>
               <w:t>{</w:t>
             </w:r>
@@ -4158,7 +4235,7 @@
                 <w:color w:val="auto"/>
                 <w:sz w:val="24"/>
                 <w:szCs w:val="24"/>
-                <w:lang w:val="it" w:eastAsia="ja-JP" w:bidi="ar-SA"/>
+                <w:lang w:val="it-IT" w:eastAsia="ja-JP" w:bidi="ar-SA"/>
               </w:rPr>
               <w:t>calcolo_area_calcolo</w:t>
             </w:r>
@@ -4168,7 +4245,7 @@
                 <w:color w:val="auto"/>
                 <w:sz w:val="24"/>
                 <w:szCs w:val="24"/>
-                <w:lang w:eastAsia="ja-JP" w:bidi="ar-SA"/>
+                <w:lang w:val="it-IT" w:eastAsia="ja-JP" w:bidi="ar-SA"/>
               </w:rPr>
               <w:t>}</w:t>
             </w:r>
@@ -4224,7 +4301,7 @@
                 <w:color w:val="auto"/>
                 <w:sz w:val="24"/>
                 <w:szCs w:val="24"/>
-                <w:lang w:eastAsia="ja-JP" w:bidi="ar-SA"/>
+                <w:lang w:val="it-IT" w:eastAsia="ja-JP" w:bidi="ar-SA"/>
               </w:rPr>
               <w:t>{</w:t>
             </w:r>
@@ -4235,7 +4312,7 @@
                 <w:color w:val="auto"/>
                 <w:sz w:val="24"/>
                 <w:szCs w:val="24"/>
-                <w:lang w:val="it" w:eastAsia="ja-JP" w:bidi="ar-SA"/>
+                <w:lang w:val="it-IT" w:eastAsia="ja-JP" w:bidi="ar-SA"/>
               </w:rPr>
               <w:t>calcolo_moltiplicazioni</w:t>
             </w:r>
@@ -4245,7 +4322,7 @@
                 <w:color w:val="auto"/>
                 <w:sz w:val="24"/>
                 <w:szCs w:val="24"/>
-                <w:lang w:eastAsia="ja-JP" w:bidi="ar-SA"/>
+                <w:lang w:val="it-IT" w:eastAsia="ja-JP" w:bidi="ar-SA"/>
               </w:rPr>
               <w:t>}</w:t>
             </w:r>
@@ -4306,7 +4383,7 @@
                 <w:color w:val="auto"/>
                 <w:sz w:val="24"/>
                 <w:szCs w:val="24"/>
-                <w:lang w:eastAsia="ja-JP" w:bidi="ar-SA"/>
+                <w:lang w:val="it-IT" w:eastAsia="ja-JP" w:bidi="ar-SA"/>
               </w:rPr>
             </w:pPr>
             <w:r>
@@ -4315,7 +4392,7 @@
                 <w:color w:val="auto"/>
                 <w:sz w:val="24"/>
                 <w:szCs w:val="24"/>
-                <w:lang w:eastAsia="ja-JP" w:bidi="ar-SA"/>
+                <w:lang w:val="it-IT" w:eastAsia="ja-JP" w:bidi="ar-SA"/>
               </w:rPr>
               <w:t>{</w:t>
             </w:r>
@@ -4326,7 +4403,7 @@
                 <w:color w:val="auto"/>
                 <w:sz w:val="24"/>
                 <w:szCs w:val="24"/>
-                <w:lang w:val="it" w:eastAsia="ja-JP" w:bidi="ar-SA"/>
+                <w:lang w:val="it-IT" w:eastAsia="ja-JP" w:bidi="ar-SA"/>
               </w:rPr>
               <w:t>calcolo_mente</w:t>
             </w:r>
@@ -4336,7 +4413,7 @@
                 <w:color w:val="auto"/>
                 <w:sz w:val="24"/>
                 <w:szCs w:val="24"/>
-                <w:lang w:eastAsia="ja-JP" w:bidi="ar-SA"/>
+                <w:lang w:val="it-IT" w:eastAsia="ja-JP" w:bidi="ar-SA"/>
               </w:rPr>
               <w:t>}</w:t>
             </w:r>
@@ -4386,7 +4463,7 @@
                 <w:color w:val="auto"/>
                 <w:sz w:val="24"/>
                 <w:szCs w:val="24"/>
-                <w:lang w:eastAsia="ja-JP" w:bidi="ar-SA"/>
+                <w:lang w:val="it-IT" w:eastAsia="ja-JP" w:bidi="ar-SA"/>
               </w:rPr>
             </w:pPr>
             <w:r>
@@ -4395,7 +4472,7 @@
                 <w:color w:val="auto"/>
                 <w:sz w:val="24"/>
                 <w:szCs w:val="24"/>
-                <w:lang w:eastAsia="ja-JP" w:bidi="ar-SA"/>
+                <w:lang w:val="it-IT" w:eastAsia="ja-JP" w:bidi="ar-SA"/>
               </w:rPr>
               <w:t>{</w:t>
             </w:r>
@@ -4406,7 +4483,7 @@
                 <w:color w:val="auto"/>
                 <w:sz w:val="24"/>
                 <w:szCs w:val="24"/>
-                <w:lang w:val="it" w:eastAsia="ja-JP" w:bidi="ar-SA"/>
+                <w:lang w:val="it-IT" w:eastAsia="ja-JP" w:bidi="ar-SA"/>
               </w:rPr>
               <w:t>calcolo_rapido</w:t>
             </w:r>
@@ -4416,7 +4493,7 @@
                 <w:color w:val="auto"/>
                 <w:sz w:val="24"/>
                 <w:szCs w:val="24"/>
-                <w:lang w:eastAsia="ja-JP" w:bidi="ar-SA"/>
+                <w:lang w:val="it-IT" w:eastAsia="ja-JP" w:bidi="ar-SA"/>
               </w:rPr>
               <w:t>}</w:t>
             </w:r>
@@ -4446,6 +4523,7 @@
                 <w:sz w:val="24"/>
                 <w:szCs w:val="24"/>
                 <w:u w:val="none"/>
+                <w:lang w:val="it-IT"/>
               </w:rPr>
               <w:t>Operazioni scritte</w:t>
             </w:r>
@@ -4462,6 +4540,7 @@
                 <w:sz w:val="24"/>
                 <w:szCs w:val="24"/>
                 <w:u w:val="none"/>
+                <w:lang w:val="it-IT"/>
               </w:rPr>
               <w:t xml:space="preserve"> </w:t>
             </w:r>
@@ -4471,7 +4550,7 @@
                 <w:color w:val="auto"/>
                 <w:sz w:val="24"/>
                 <w:szCs w:val="24"/>
-                <w:lang w:eastAsia="ja-JP" w:bidi="ar-SA"/>
+                <w:lang w:val="it-IT" w:eastAsia="ja-JP" w:bidi="ar-SA"/>
               </w:rPr>
               <w:t>{</w:t>
             </w:r>
@@ -4482,7 +4561,7 @@
                 <w:color w:val="auto"/>
                 <w:sz w:val="24"/>
                 <w:szCs w:val="24"/>
-                <w:lang w:val="it" w:eastAsia="ja-JP" w:bidi="ar-SA"/>
+                <w:lang w:val="it-IT" w:eastAsia="ja-JP" w:bidi="ar-SA"/>
               </w:rPr>
               <w:t>calcolo_scritte</w:t>
             </w:r>
@@ -4492,7 +4571,7 @@
                 <w:color w:val="auto"/>
                 <w:sz w:val="24"/>
                 <w:szCs w:val="24"/>
-                <w:lang w:eastAsia="ja-JP" w:bidi="ar-SA"/>
+                <w:lang w:val="it-IT" w:eastAsia="ja-JP" w:bidi="ar-SA"/>
               </w:rPr>
               <w:t>}</w:t>
             </w:r>
@@ -4553,7 +4632,7 @@
                 <w:color w:val="auto"/>
                 <w:sz w:val="24"/>
                 <w:szCs w:val="24"/>
-                <w:lang w:eastAsia="ja-JP" w:bidi="ar-SA"/>
+                <w:lang w:val="it-IT" w:eastAsia="ja-JP" w:bidi="ar-SA"/>
               </w:rPr>
             </w:pPr>
             <w:r>
@@ -4562,7 +4641,7 @@
                 <w:color w:val="auto"/>
                 <w:sz w:val="24"/>
                 <w:szCs w:val="24"/>
-                <w:lang w:eastAsia="ja-JP" w:bidi="ar-SA"/>
+                <w:lang w:val="it-IT" w:eastAsia="ja-JP" w:bidi="ar-SA"/>
               </w:rPr>
               <w:t>{</w:t>
             </w:r>
@@ -4573,7 +4652,7 @@
                 <w:color w:val="auto"/>
                 <w:sz w:val="24"/>
                 <w:szCs w:val="24"/>
-                <w:lang w:val="it" w:eastAsia="ja-JP" w:bidi="ar-SA"/>
+                <w:lang w:val="it-IT" w:eastAsia="ja-JP" w:bidi="ar-SA"/>
               </w:rPr>
               <w:t>senso_numero</w:t>
             </w:r>
@@ -4583,7 +4662,7 @@
                 <w:color w:val="auto"/>
                 <w:sz w:val="24"/>
                 <w:szCs w:val="24"/>
-                <w:lang w:eastAsia="ja-JP" w:bidi="ar-SA"/>
+                <w:lang w:val="it-IT" w:eastAsia="ja-JP" w:bidi="ar-SA"/>
               </w:rPr>
               <w:t>}</w:t>
             </w:r>
@@ -4633,7 +4712,7 @@
                 <w:color w:val="auto"/>
                 <w:sz w:val="24"/>
                 <w:szCs w:val="24"/>
-                <w:lang w:eastAsia="ja-JP" w:bidi="ar-SA"/>
+                <w:lang w:val="it-IT" w:eastAsia="ja-JP" w:bidi="ar-SA"/>
               </w:rPr>
             </w:pPr>
             <w:r>
@@ -4642,7 +4721,7 @@
                 <w:color w:val="auto"/>
                 <w:sz w:val="24"/>
                 <w:szCs w:val="24"/>
-                <w:lang w:eastAsia="ja-JP" w:bidi="ar-SA"/>
+                <w:lang w:val="it-IT" w:eastAsia="ja-JP" w:bidi="ar-SA"/>
               </w:rPr>
               <w:t>{</w:t>
             </w:r>
@@ -4653,7 +4732,7 @@
                 <w:color w:val="auto"/>
                 <w:sz w:val="24"/>
                 <w:szCs w:val="24"/>
-                <w:lang w:val="it" w:eastAsia="ja-JP" w:bidi="ar-SA"/>
+                <w:lang w:val="it-IT" w:eastAsia="ja-JP" w:bidi="ar-SA"/>
               </w:rPr>
               <w:t>senso_triplette</w:t>
             </w:r>
@@ -4663,7 +4742,7 @@
                 <w:color w:val="auto"/>
                 <w:sz w:val="24"/>
                 <w:szCs w:val="24"/>
-                <w:lang w:eastAsia="ja-JP" w:bidi="ar-SA"/>
+                <w:lang w:val="it-IT" w:eastAsia="ja-JP" w:bidi="ar-SA"/>
               </w:rPr>
               <w:t>}</w:t>
             </w:r>
@@ -4713,7 +4792,7 @@
                 <w:color w:val="auto"/>
                 <w:sz w:val="24"/>
                 <w:szCs w:val="24"/>
-                <w:lang w:eastAsia="ja-JP" w:bidi="ar-SA"/>
+                <w:lang w:val="it-IT" w:eastAsia="ja-JP" w:bidi="ar-SA"/>
               </w:rPr>
             </w:pPr>
             <w:r>
@@ -4722,7 +4801,7 @@
                 <w:color w:val="auto"/>
                 <w:sz w:val="24"/>
                 <w:szCs w:val="24"/>
-                <w:lang w:eastAsia="ja-JP" w:bidi="ar-SA"/>
+                <w:lang w:val="it-IT" w:eastAsia="ja-JP" w:bidi="ar-SA"/>
               </w:rPr>
               <w:t>{</w:t>
             </w:r>
@@ -4733,7 +4812,7 @@
                 <w:color w:val="auto"/>
                 <w:sz w:val="24"/>
                 <w:szCs w:val="24"/>
-                <w:lang w:val="it" w:eastAsia="ja-JP" w:bidi="ar-SA"/>
+                <w:lang w:val="it-IT" w:eastAsia="ja-JP" w:bidi="ar-SA"/>
               </w:rPr>
               <w:t>senso_inserzioni</w:t>
             </w:r>
@@ -4743,7 +4822,7 @@
                 <w:color w:val="auto"/>
                 <w:sz w:val="24"/>
                 <w:szCs w:val="24"/>
-                <w:lang w:eastAsia="ja-JP" w:bidi="ar-SA"/>
+                <w:lang w:val="it-IT" w:eastAsia="ja-JP" w:bidi="ar-SA"/>
               </w:rPr>
               <w:t>}</w:t>
             </w:r>
@@ -4793,7 +4872,7 @@
                 <w:color w:val="auto"/>
                 <w:sz w:val="24"/>
                 <w:szCs w:val="24"/>
-                <w:lang w:eastAsia="ja-JP" w:bidi="ar-SA"/>
+                <w:lang w:val="it-IT" w:eastAsia="ja-JP" w:bidi="ar-SA"/>
               </w:rPr>
             </w:pPr>
             <w:r>
@@ -4802,7 +4881,7 @@
                 <w:color w:val="auto"/>
                 <w:sz w:val="24"/>
                 <w:szCs w:val="24"/>
-                <w:lang w:eastAsia="ja-JP" w:bidi="ar-SA"/>
+                <w:lang w:val="it-IT" w:eastAsia="ja-JP" w:bidi="ar-SA"/>
               </w:rPr>
               <w:t>{</w:t>
             </w:r>
@@ -4813,7 +4892,7 @@
                 <w:color w:val="auto"/>
                 <w:sz w:val="24"/>
                 <w:szCs w:val="24"/>
-                <w:lang w:val="it" w:eastAsia="ja-JP" w:bidi="ar-SA"/>
+                <w:lang w:val="it-IT" w:eastAsia="ja-JP" w:bidi="ar-SA"/>
               </w:rPr>
               <w:t>senso_approssimativo</w:t>
             </w:r>
@@ -4823,7 +4902,7 @@
                 <w:color w:val="auto"/>
                 <w:sz w:val="24"/>
                 <w:szCs w:val="24"/>
-                <w:lang w:eastAsia="ja-JP" w:bidi="ar-SA"/>
+                <w:lang w:val="it-IT" w:eastAsia="ja-JP" w:bidi="ar-SA"/>
               </w:rPr>
               <w:t>}</w:t>
             </w:r>
@@ -5062,7 +5141,7 @@
                 <w:color w:val="auto"/>
                 <w:sz w:val="24"/>
                 <w:szCs w:val="24"/>
-                <w:lang w:eastAsia="ja-JP" w:bidi="ar-SA"/>
+                <w:lang w:val="it-IT" w:eastAsia="ja-JP" w:bidi="ar-SA"/>
               </w:rPr>
             </w:pPr>
             <w:r>
@@ -5071,7 +5150,7 @@
                 <w:color w:val="auto"/>
                 <w:sz w:val="24"/>
                 <w:szCs w:val="24"/>
-                <w:lang w:eastAsia="ja-JP" w:bidi="ar-SA"/>
+                <w:lang w:val="it-IT" w:eastAsia="ja-JP" w:bidi="ar-SA"/>
               </w:rPr>
               <w:t>{</w:t>
             </w:r>
@@ -5082,7 +5161,7 @@
                 <w:color w:val="auto"/>
                 <w:sz w:val="24"/>
                 <w:szCs w:val="24"/>
-                <w:lang w:val="it" w:eastAsia="ja-JP" w:bidi="ar-SA"/>
+                <w:lang w:val="it-IT" w:eastAsia="ja-JP" w:bidi="ar-SA"/>
               </w:rPr>
               <w:t>altro_linguistica</w:t>
             </w:r>
@@ -5092,7 +5171,7 @@
                 <w:color w:val="auto"/>
                 <w:sz w:val="24"/>
                 <w:szCs w:val="24"/>
-                <w:lang w:eastAsia="ja-JP" w:bidi="ar-SA"/>
+                <w:lang w:val="it-IT" w:eastAsia="ja-JP" w:bidi="ar-SA"/>
               </w:rPr>
               <w:t>}</w:t>
             </w:r>
@@ -5149,7 +5228,7 @@
                 <w:color w:val="auto"/>
                 <w:sz w:val="24"/>
                 <w:szCs w:val="24"/>
-                <w:lang w:val="it" w:eastAsia="ja-JP" w:bidi="ar-SA"/>
+                <w:lang w:val="it-IT" w:eastAsia="ja-JP" w:bidi="ar-SA"/>
               </w:rPr>
             </w:pPr>
             <w:r>
@@ -5158,7 +5237,7 @@
                 <w:color w:val="auto"/>
                 <w:sz w:val="24"/>
                 <w:szCs w:val="24"/>
-                <w:lang w:eastAsia="ja-JP" w:bidi="ar-SA"/>
+                <w:lang w:val="it-IT" w:eastAsia="ja-JP" w:bidi="ar-SA"/>
               </w:rPr>
               <w:t>{</w:t>
             </w:r>
@@ -5169,7 +5248,7 @@
                 <w:color w:val="auto"/>
                 <w:sz w:val="24"/>
                 <w:szCs w:val="24"/>
-                <w:lang w:val="it" w:eastAsia="ja-JP" w:bidi="ar-SA"/>
+                <w:lang w:val="it-IT" w:eastAsia="ja-JP" w:bidi="ar-SA"/>
               </w:rPr>
               <w:t>altro_memoria</w:t>
             </w:r>
@@ -5180,7 +5259,7 @@
                 <w:color w:val="auto"/>
                 <w:sz w:val="24"/>
                 <w:szCs w:val="24"/>
-                <w:lang w:val="it" w:eastAsia="ja-JP" w:bidi="ar-SA"/>
+                <w:lang w:val="it-IT" w:eastAsia="ja-JP" w:bidi="ar-SA"/>
               </w:rPr>
               <w:t>}</w:t>
             </w:r>
@@ -5237,7 +5316,7 @@
                 <w:color w:val="auto"/>
                 <w:sz w:val="24"/>
                 <w:szCs w:val="24"/>
-                <w:lang w:val="it" w:eastAsia="ja-JP" w:bidi="ar-SA"/>
+                <w:lang w:val="it-IT" w:eastAsia="ja-JP" w:bidi="ar-SA"/>
               </w:rPr>
             </w:pPr>
             <w:r>
@@ -5246,7 +5325,7 @@
                 <w:color w:val="auto"/>
                 <w:sz w:val="24"/>
                 <w:szCs w:val="24"/>
-                <w:lang w:eastAsia="ja-JP" w:bidi="ar-SA"/>
+                <w:lang w:val="it-IT" w:eastAsia="ja-JP" w:bidi="ar-SA"/>
               </w:rPr>
               <w:t>{</w:t>
             </w:r>
@@ -5257,7 +5336,7 @@
                 <w:color w:val="auto"/>
                 <w:sz w:val="24"/>
                 <w:szCs w:val="24"/>
-                <w:lang w:val="it" w:eastAsia="ja-JP" w:bidi="ar-SA"/>
+                <w:lang w:val="it-IT" w:eastAsia="ja-JP" w:bidi="ar-SA"/>
               </w:rPr>
               <w:t>altro_</w:t>
             </w:r>
@@ -5268,7 +5347,7 @@
                 <w:color w:val="auto"/>
                 <w:sz w:val="24"/>
                 <w:szCs w:val="24"/>
-                <w:lang w:val="it" w:eastAsia="ja-JP" w:bidi="ar-SA"/>
+                <w:lang w:val="it-IT" w:eastAsia="ja-JP" w:bidi="ar-SA"/>
               </w:rPr>
               <w:t>attenzione</w:t>
             </w:r>
@@ -5279,7 +5358,7 @@
                 <w:color w:val="auto"/>
                 <w:sz w:val="24"/>
                 <w:szCs w:val="24"/>
-                <w:lang w:val="it" w:eastAsia="ja-JP" w:bidi="ar-SA"/>
+                <w:lang w:val="it-IT" w:eastAsia="ja-JP" w:bidi="ar-SA"/>
               </w:rPr>
               <w:t>}</w:t>
             </w:r>
@@ -5335,7 +5414,7 @@
                 <w:color w:val="auto"/>
                 <w:sz w:val="24"/>
                 <w:szCs w:val="24"/>
-                <w:lang w:eastAsia="ja-JP" w:bidi="ar-SA"/>
+                <w:lang w:val="it-IT" w:eastAsia="ja-JP" w:bidi="ar-SA"/>
               </w:rPr>
             </w:pPr>
             <w:r>
@@ -5344,7 +5423,7 @@
                 <w:color w:val="auto"/>
                 <w:sz w:val="24"/>
                 <w:szCs w:val="24"/>
-                <w:lang w:eastAsia="ja-JP" w:bidi="ar-SA"/>
+                <w:lang w:val="it-IT" w:eastAsia="ja-JP" w:bidi="ar-SA"/>
               </w:rPr>
               <w:t>{</w:t>
             </w:r>
@@ -5355,7 +5434,7 @@
                 <w:color w:val="auto"/>
                 <w:sz w:val="24"/>
                 <w:szCs w:val="24"/>
-                <w:lang w:val="it" w:eastAsia="ja-JP" w:bidi="ar-SA"/>
+                <w:lang w:val="it-IT" w:eastAsia="ja-JP" w:bidi="ar-SA"/>
               </w:rPr>
               <w:t>altro_elaborazione</w:t>
             </w:r>
@@ -5365,7 +5444,7 @@
                 <w:color w:val="auto"/>
                 <w:sz w:val="24"/>
                 <w:szCs w:val="24"/>
-                <w:lang w:eastAsia="ja-JP" w:bidi="ar-SA"/>
+                <w:lang w:val="it-IT" w:eastAsia="ja-JP" w:bidi="ar-SA"/>
               </w:rPr>
               <w:t>}</w:t>
             </w:r>
@@ -5421,7 +5500,7 @@
                 <w:color w:val="auto"/>
                 <w:sz w:val="24"/>
                 <w:szCs w:val="24"/>
-                <w:lang w:eastAsia="ja-JP" w:bidi="ar-SA"/>
+                <w:lang w:val="it-IT" w:eastAsia="ja-JP" w:bidi="ar-SA"/>
               </w:rPr>
             </w:pPr>
             <w:r>
@@ -5430,7 +5509,7 @@
                 <w:color w:val="auto"/>
                 <w:sz w:val="24"/>
                 <w:szCs w:val="24"/>
-                <w:lang w:eastAsia="ja-JP" w:bidi="ar-SA"/>
+                <w:lang w:val="it-IT" w:eastAsia="ja-JP" w:bidi="ar-SA"/>
               </w:rPr>
               <w:t>{</w:t>
             </w:r>
@@ -5441,7 +5520,7 @@
                 <w:color w:val="auto"/>
                 <w:sz w:val="24"/>
                 <w:szCs w:val="24"/>
-                <w:lang w:val="it" w:eastAsia="ja-JP" w:bidi="ar-SA"/>
+                <w:lang w:val="it-IT" w:eastAsia="ja-JP" w:bidi="ar-SA"/>
               </w:rPr>
               <w:t>altro_forza</w:t>
             </w:r>
@@ -5451,7 +5530,7 @@
                 <w:color w:val="auto"/>
                 <w:sz w:val="24"/>
                 <w:szCs w:val="24"/>
-                <w:lang w:eastAsia="ja-JP" w:bidi="ar-SA"/>
+                <w:lang w:val="it-IT" w:eastAsia="ja-JP" w:bidi="ar-SA"/>
               </w:rPr>
               <w:t>}</w:t>
             </w:r>
@@ -5754,7 +5833,7 @@
                 <w:color w:val="000000" w:themeColor="text1" w:themeTint="FF" w:themeShade="FF"/>
                 <w:sz w:val="24"/>
                 <w:szCs w:val="24"/>
-                <w:lang w:val="it"/>
+                <w:lang w:val="it-IT"/>
               </w:rPr>
               <w:t>{#griglia</w:t>
             </w:r>
@@ -5765,7 +5844,7 @@
                 <w:color w:val="000000" w:themeColor="text1" w:themeTint="FF" w:themeShade="FF"/>
                 <w:sz w:val="24"/>
                 <w:szCs w:val="24"/>
-                <w:lang w:val="it"/>
+                <w:lang w:val="it-IT"/>
               </w:rPr>
               <w:t>1}{</w:t>
             </w:r>
@@ -5776,7 +5855,7 @@
                 <w:color w:val="000000" w:themeColor="text1" w:themeTint="FF" w:themeShade="FF"/>
                 <w:sz w:val="24"/>
                 <w:szCs w:val="24"/>
-                <w:lang w:val="it"/>
+                <w:lang w:val="it-IT"/>
               </w:rPr>
               <w:t>question}</w:t>
             </w:r>
@@ -5804,17 +5883,17 @@
                 <w:color w:val="000000" w:themeColor="text1" w:themeTint="FF" w:themeShade="FF"/>
                 <w:sz w:val="24"/>
                 <w:szCs w:val="24"/>
-                <w:lang w:val="it"/>
-              </w:rPr>
-            </w:pPr>
-            <w:r>
-              <w:rPr>
-                <w:rFonts w:ascii="Arial" w:hAnsi="Arial" w:eastAsia="Arial" w:cs="Arial"/>
-                <w:noProof w:val="0"/>
-                <w:color w:val="000000" w:themeColor="text1" w:themeTint="FF" w:themeShade="FF"/>
-                <w:sz w:val="24"/>
-                <w:szCs w:val="24"/>
-                <w:lang w:val="it"/>
+                <w:lang w:val="it-IT"/>
+              </w:rPr>
+            </w:pPr>
+            <w:r>
+              <w:rPr>
+                <w:rFonts w:ascii="Arial" w:hAnsi="Arial" w:eastAsia="Arial" w:cs="Arial"/>
+                <w:noProof w:val="0"/>
+                <w:color w:val="000000" w:themeColor="text1" w:themeTint="FF" w:themeShade="FF"/>
+                <w:sz w:val="24"/>
+                <w:szCs w:val="24"/>
+                <w:lang w:val="it-IT"/>
               </w:rPr>
               <w:t>{</w:t>
             </w:r>
@@ -5825,7 +5904,7 @@
                 <w:color w:val="000000" w:themeColor="text1" w:themeTint="FF" w:themeShade="FF"/>
                 <w:sz w:val="24"/>
                 <w:szCs w:val="24"/>
-                <w:lang w:val="it"/>
+                <w:lang w:val="it-IT"/>
               </w:rPr>
               <w:t>dans_a</w:t>
             </w:r>
@@ -5836,7 +5915,7 @@
                 <w:color w:val="000000" w:themeColor="text1" w:themeTint="FF" w:themeShade="FF"/>
                 <w:sz w:val="24"/>
                 <w:szCs w:val="24"/>
-                <w:lang w:val="it"/>
+                <w:lang w:val="it-IT"/>
               </w:rPr>
               <w:t>}</w:t>
             </w:r>
@@ -5866,7 +5945,7 @@
                 <w:color w:val="000000" w:themeColor="text1" w:themeTint="FF" w:themeShade="FF"/>
                 <w:sz w:val="24"/>
                 <w:szCs w:val="24"/>
-                <w:lang w:val="it"/>
+                <w:lang w:val="it-IT"/>
               </w:rPr>
               <w:t>{</w:t>
             </w:r>
@@ -5877,7 +5956,7 @@
                 <w:color w:val="000000" w:themeColor="text1" w:themeTint="FF" w:themeShade="FF"/>
                 <w:sz w:val="24"/>
                 <w:szCs w:val="24"/>
-                <w:lang w:val="it"/>
+                <w:lang w:val="it-IT"/>
               </w:rPr>
               <w:t>dans_b</w:t>
             </w:r>
@@ -5888,7 +5967,7 @@
                 <w:color w:val="000000" w:themeColor="text1" w:themeTint="FF" w:themeShade="FF"/>
                 <w:sz w:val="24"/>
                 <w:szCs w:val="24"/>
-                <w:lang w:val="it"/>
+                <w:lang w:val="it-IT"/>
               </w:rPr>
               <w:t>}</w:t>
             </w:r>
@@ -5918,7 +5997,7 @@
                 <w:color w:val="000000" w:themeColor="text1" w:themeTint="FF" w:themeShade="FF"/>
                 <w:sz w:val="24"/>
                 <w:szCs w:val="24"/>
-                <w:lang w:val="it"/>
+                <w:lang w:val="it-IT"/>
               </w:rPr>
               <w:t>{</w:t>
             </w:r>
@@ -5929,7 +6008,7 @@
                 <w:color w:val="000000" w:themeColor="text1" w:themeTint="FF" w:themeShade="FF"/>
                 <w:sz w:val="24"/>
                 <w:szCs w:val="24"/>
-                <w:lang w:val="it"/>
+                <w:lang w:val="it-IT"/>
               </w:rPr>
               <w:t>dans</w:t>
             </w:r>
@@ -5940,7 +6019,7 @@
                 <w:color w:val="000000" w:themeColor="text1" w:themeTint="FF" w:themeShade="FF"/>
                 <w:sz w:val="24"/>
                 <w:szCs w:val="24"/>
-                <w:lang w:val="it"/>
+                <w:lang w:val="it-IT"/>
               </w:rPr>
               <w:t>_c</w:t>
             </w:r>
@@ -5951,7 +6030,7 @@
                 <w:color w:val="000000" w:themeColor="text1" w:themeTint="FF" w:themeShade="FF"/>
                 <w:sz w:val="24"/>
                 <w:szCs w:val="24"/>
-                <w:lang w:val="it"/>
+                <w:lang w:val="it-IT"/>
               </w:rPr>
               <w:t>}</w:t>
             </w:r>
@@ -5982,7 +6061,7 @@
                 <w:color w:val="000000" w:themeColor="text1" w:themeTint="FF" w:themeShade="FF"/>
                 <w:sz w:val="24"/>
                 <w:szCs w:val="24"/>
-                <w:lang w:val="it"/>
+                <w:lang w:val="it-IT"/>
               </w:rPr>
               <w:t>{</w:t>
             </w:r>
@@ -5993,7 +6072,7 @@
                 <w:color w:val="000000" w:themeColor="text1" w:themeTint="FF" w:themeShade="FF"/>
                 <w:sz w:val="24"/>
                 <w:szCs w:val="24"/>
-                <w:lang w:val="it"/>
+                <w:lang w:val="it-IT"/>
               </w:rPr>
               <w:t>dans_d</w:t>
             </w:r>
@@ -6004,7 +6083,7 @@
                 <w:color w:val="000000" w:themeColor="text1" w:themeTint="FF" w:themeShade="FF"/>
                 <w:sz w:val="24"/>
                 <w:szCs w:val="24"/>
-                <w:lang w:val="it"/>
+                <w:lang w:val="it-IT"/>
               </w:rPr>
               <w:t>}{/griglia1}</w:t>
             </w:r>
@@ -6549,7 +6628,7 @@
                 <w:color w:val="000000" w:themeColor="text1" w:themeTint="FF" w:themeShade="FF"/>
                 <w:sz w:val="18"/>
                 <w:szCs w:val="18"/>
-                <w:lang w:val="it"/>
+                <w:lang w:val="it-IT"/>
               </w:rPr>
               <w:t>{#griglia2}{question}</w:t>
             </w:r>
@@ -6567,7 +6646,7 @@
             <w:tcMar/>
             <w:vAlign w:val="center"/>
           </w:tcPr>
-          <w:p wp14:textId="416C1006">
+          <w:p wp14:textId="7E96B6BD">
             <w:pPr>
               <w:spacing w:before="220" w:beforeAutospacing="off" w:after="198" w:afterAutospacing="off" w:line="276" w:lineRule="auto"/>
               <w:jc w:val="center"/>
@@ -6579,7 +6658,7 @@
                 <w:color w:val="000000" w:themeColor="text1" w:themeTint="FF" w:themeShade="FF"/>
                 <w:sz w:val="18"/>
                 <w:szCs w:val="18"/>
-                <w:lang w:val="it"/>
+                <w:lang w:val="it-IT"/>
               </w:rPr>
               <w:t>{</w:t>
             </w:r>
@@ -6590,9 +6669,9 @@
                 <w:color w:val="000000" w:themeColor="text1" w:themeTint="FF" w:themeShade="FF"/>
                 <w:sz w:val="18"/>
                 <w:szCs w:val="18"/>
-                <w:lang w:val="it"/>
-              </w:rPr>
-              <w:t>dans_a</w:t>
+                <w:lang w:val="it-IT"/>
+              </w:rPr>
+              <w:t>dans_</w:t>
             </w:r>
             <w:r>
               <w:rPr>
@@ -6601,7 +6680,18 @@
                 <w:color w:val="000000" w:themeColor="text1" w:themeTint="FF" w:themeShade="FF"/>
                 <w:sz w:val="18"/>
                 <w:szCs w:val="18"/>
-                <w:lang w:val="it"/>
+                <w:lang w:val="it-IT"/>
+              </w:rPr>
+              <w:t>d</w:t>
+            </w:r>
+            <w:r>
+              <w:rPr>
+                <w:rFonts w:ascii="Arial" w:hAnsi="Arial" w:eastAsia="Arial" w:cs="Arial"/>
+                <w:noProof w:val="0"/>
+                <w:color w:val="000000" w:themeColor="text1" w:themeTint="FF" w:themeShade="FF"/>
+                <w:sz w:val="18"/>
+                <w:szCs w:val="18"/>
+                <w:lang w:val="it-IT"/>
               </w:rPr>
               <w:t>}</w:t>
             </w:r>
@@ -6619,7 +6709,7 @@
             <w:tcMar/>
             <w:vAlign w:val="center"/>
           </w:tcPr>
-          <w:p wp14:textId="0CEC1F82">
+          <w:p wp14:textId="55115E8C">
             <w:pPr>
               <w:spacing w:before="220" w:beforeAutospacing="off" w:after="198" w:afterAutospacing="off" w:line="276" w:lineRule="auto"/>
               <w:jc w:val="center"/>
@@ -6631,7 +6721,7 @@
                 <w:color w:val="000000" w:themeColor="text1" w:themeTint="FF" w:themeShade="FF"/>
                 <w:sz w:val="18"/>
                 <w:szCs w:val="18"/>
-                <w:lang w:val="it"/>
+                <w:lang w:val="it-IT"/>
               </w:rPr>
               <w:t>{</w:t>
             </w:r>
@@ -6642,9 +6732,9 @@
                 <w:color w:val="000000" w:themeColor="text1" w:themeTint="FF" w:themeShade="FF"/>
                 <w:sz w:val="18"/>
                 <w:szCs w:val="18"/>
-                <w:lang w:val="it"/>
-              </w:rPr>
-              <w:t>dans_b</w:t>
+                <w:lang w:val="it-IT"/>
+              </w:rPr>
+              <w:t>dans_</w:t>
             </w:r>
             <w:r>
               <w:rPr>
@@ -6653,7 +6743,18 @@
                 <w:color w:val="000000" w:themeColor="text1" w:themeTint="FF" w:themeShade="FF"/>
                 <w:sz w:val="18"/>
                 <w:szCs w:val="18"/>
-                <w:lang w:val="it"/>
+                <w:lang w:val="it-IT"/>
+              </w:rPr>
+              <w:t>c</w:t>
+            </w:r>
+            <w:r>
+              <w:rPr>
+                <w:rFonts w:ascii="Arial" w:hAnsi="Arial" w:eastAsia="Arial" w:cs="Arial"/>
+                <w:noProof w:val="0"/>
+                <w:color w:val="000000" w:themeColor="text1" w:themeTint="FF" w:themeShade="FF"/>
+                <w:sz w:val="18"/>
+                <w:szCs w:val="18"/>
+                <w:lang w:val="it-IT"/>
               </w:rPr>
               <w:t>}</w:t>
             </w:r>
@@ -6671,7 +6772,7 @@
             <w:tcMar/>
             <w:vAlign w:val="center"/>
           </w:tcPr>
-          <w:p wp14:textId="0C520AA2">
+          <w:p wp14:textId="7863FCFA">
             <w:pPr>
               <w:spacing w:before="220" w:beforeAutospacing="off" w:after="198" w:afterAutospacing="off" w:line="276" w:lineRule="auto"/>
               <w:jc w:val="center"/>
@@ -6683,7 +6784,7 @@
                 <w:color w:val="000000" w:themeColor="text1" w:themeTint="FF" w:themeShade="FF"/>
                 <w:sz w:val="18"/>
                 <w:szCs w:val="18"/>
-                <w:lang w:val="it"/>
+                <w:lang w:val="it-IT"/>
               </w:rPr>
               <w:t>{</w:t>
             </w:r>
@@ -6694,9 +6795,9 @@
                 <w:color w:val="000000" w:themeColor="text1" w:themeTint="FF" w:themeShade="FF"/>
                 <w:sz w:val="18"/>
                 <w:szCs w:val="18"/>
-                <w:lang w:val="it"/>
-              </w:rPr>
-              <w:t>dans_c</w:t>
+                <w:lang w:val="it-IT"/>
+              </w:rPr>
+              <w:t>dans_</w:t>
             </w:r>
             <w:r>
               <w:rPr>
@@ -6705,7 +6806,18 @@
                 <w:color w:val="000000" w:themeColor="text1" w:themeTint="FF" w:themeShade="FF"/>
                 <w:sz w:val="18"/>
                 <w:szCs w:val="18"/>
-                <w:lang w:val="it"/>
+                <w:lang w:val="it-IT"/>
+              </w:rPr>
+              <w:t>b</w:t>
+            </w:r>
+            <w:r>
+              <w:rPr>
+                <w:rFonts w:ascii="Arial" w:hAnsi="Arial" w:eastAsia="Arial" w:cs="Arial"/>
+                <w:noProof w:val="0"/>
+                <w:color w:val="000000" w:themeColor="text1" w:themeTint="FF" w:themeShade="FF"/>
+                <w:sz w:val="18"/>
+                <w:szCs w:val="18"/>
+                <w:lang w:val="it-IT"/>
               </w:rPr>
               <w:t>}</w:t>
             </w:r>
@@ -6723,7 +6835,7 @@
             <w:tcMar/>
             <w:vAlign w:val="center"/>
           </w:tcPr>
-          <w:p wp14:textId="7AD5F104">
+          <w:p wp14:textId="0A08FB9A">
             <w:pPr>
               <w:spacing w:before="220" w:beforeAutospacing="off" w:after="198" w:afterAutospacing="off" w:line="276" w:lineRule="auto"/>
               <w:jc w:val="center"/>
@@ -6735,7 +6847,7 @@
                 <w:color w:val="000000" w:themeColor="text1" w:themeTint="FF" w:themeShade="FF"/>
                 <w:sz w:val="18"/>
                 <w:szCs w:val="18"/>
-                <w:lang w:val="it"/>
+                <w:lang w:val="it-IT"/>
               </w:rPr>
               <w:t>{</w:t>
             </w:r>
@@ -6746,9 +6858,9 @@
                 <w:color w:val="000000" w:themeColor="text1" w:themeTint="FF" w:themeShade="FF"/>
                 <w:sz w:val="18"/>
                 <w:szCs w:val="18"/>
-                <w:lang w:val="it"/>
-              </w:rPr>
-              <w:t>dans_d</w:t>
+                <w:lang w:val="it-IT"/>
+              </w:rPr>
+              <w:t>dans_</w:t>
             </w:r>
             <w:r>
               <w:rPr>
@@ -6757,7 +6869,18 @@
                 <w:color w:val="000000" w:themeColor="text1" w:themeTint="FF" w:themeShade="FF"/>
                 <w:sz w:val="18"/>
                 <w:szCs w:val="18"/>
-                <w:lang w:val="it"/>
+                <w:lang w:val="it-IT"/>
+              </w:rPr>
+              <w:t>a</w:t>
+            </w:r>
+            <w:r>
+              <w:rPr>
+                <w:rFonts w:ascii="Arial" w:hAnsi="Arial" w:eastAsia="Arial" w:cs="Arial"/>
+                <w:noProof w:val="0"/>
+                <w:color w:val="000000" w:themeColor="text1" w:themeTint="FF" w:themeShade="FF"/>
+                <w:sz w:val="18"/>
+                <w:szCs w:val="18"/>
+                <w:lang w:val="it-IT"/>
               </w:rPr>
               <w:t>}</w:t>
             </w:r>
@@ -6775,7 +6898,7 @@
             <w:tcMar/>
             <w:vAlign w:val="center"/>
           </w:tcPr>
-          <w:p wp14:textId="6F2D7B0B">
+          <w:p wp14:textId="2391340F">
             <w:pPr>
               <w:spacing w:before="220" w:beforeAutospacing="off" w:after="198" w:afterAutospacing="off" w:line="276" w:lineRule="auto"/>
               <w:jc w:val="center"/>
@@ -6787,7 +6910,7 @@
                 <w:color w:val="000000" w:themeColor="text1" w:themeTint="FF" w:themeShade="FF"/>
                 <w:sz w:val="18"/>
                 <w:szCs w:val="18"/>
-                <w:lang w:val="it"/>
+                <w:lang w:val="it-IT"/>
               </w:rPr>
               <w:t>{</w:t>
             </w:r>
@@ -6798,9 +6921,9 @@
                 <w:color w:val="000000" w:themeColor="text1" w:themeTint="FF" w:themeShade="FF"/>
                 <w:sz w:val="18"/>
                 <w:szCs w:val="18"/>
-                <w:lang w:val="it"/>
-              </w:rPr>
-              <w:t>sans_a</w:t>
+                <w:lang w:val="it-IT"/>
+              </w:rPr>
+              <w:t>sans_</w:t>
             </w:r>
             <w:r>
               <w:rPr>
@@ -6809,7 +6932,18 @@
                 <w:color w:val="000000" w:themeColor="text1" w:themeTint="FF" w:themeShade="FF"/>
                 <w:sz w:val="18"/>
                 <w:szCs w:val="18"/>
-                <w:lang w:val="it"/>
+                <w:lang w:val="it-IT"/>
+              </w:rPr>
+              <w:t>d</w:t>
+            </w:r>
+            <w:r>
+              <w:rPr>
+                <w:rFonts w:ascii="Arial" w:hAnsi="Arial" w:eastAsia="Arial" w:cs="Arial"/>
+                <w:noProof w:val="0"/>
+                <w:color w:val="000000" w:themeColor="text1" w:themeTint="FF" w:themeShade="FF"/>
+                <w:sz w:val="18"/>
+                <w:szCs w:val="18"/>
+                <w:lang w:val="it-IT"/>
               </w:rPr>
               <w:t>}</w:t>
             </w:r>
@@ -6827,7 +6961,7 @@
             <w:tcMar/>
             <w:vAlign w:val="center"/>
           </w:tcPr>
-          <w:p wp14:textId="670AC99F">
+          <w:p wp14:textId="6E3833DD">
             <w:pPr>
               <w:spacing w:before="220" w:beforeAutospacing="off" w:after="198" w:afterAutospacing="off" w:line="276" w:lineRule="auto"/>
               <w:jc w:val="center"/>
@@ -6839,7 +6973,7 @@
                 <w:color w:val="000000" w:themeColor="text1" w:themeTint="FF" w:themeShade="FF"/>
                 <w:sz w:val="18"/>
                 <w:szCs w:val="18"/>
-                <w:lang w:val="it"/>
+                <w:lang w:val="it-IT"/>
               </w:rPr>
               <w:t>{</w:t>
             </w:r>
@@ -6850,9 +6984,9 @@
                 <w:color w:val="000000" w:themeColor="text1" w:themeTint="FF" w:themeShade="FF"/>
                 <w:sz w:val="18"/>
                 <w:szCs w:val="18"/>
-                <w:lang w:val="it"/>
-              </w:rPr>
-              <w:t>sans_b</w:t>
+                <w:lang w:val="it-IT"/>
+              </w:rPr>
+              <w:t>sans_</w:t>
             </w:r>
             <w:r>
               <w:rPr>
@@ -6861,7 +6995,18 @@
                 <w:color w:val="000000" w:themeColor="text1" w:themeTint="FF" w:themeShade="FF"/>
                 <w:sz w:val="18"/>
                 <w:szCs w:val="18"/>
-                <w:lang w:val="it"/>
+                <w:lang w:val="it-IT"/>
+              </w:rPr>
+              <w:t>c</w:t>
+            </w:r>
+            <w:r>
+              <w:rPr>
+                <w:rFonts w:ascii="Arial" w:hAnsi="Arial" w:eastAsia="Arial" w:cs="Arial"/>
+                <w:noProof w:val="0"/>
+                <w:color w:val="000000" w:themeColor="text1" w:themeTint="FF" w:themeShade="FF"/>
+                <w:sz w:val="18"/>
+                <w:szCs w:val="18"/>
+                <w:lang w:val="it-IT"/>
               </w:rPr>
               <w:t>}</w:t>
             </w:r>
@@ -6879,7 +7024,7 @@
             <w:tcMar/>
             <w:vAlign w:val="center"/>
           </w:tcPr>
-          <w:p wp14:textId="187B8725">
+          <w:p wp14:textId="5DA515F0">
             <w:pPr>
               <w:spacing w:before="220" w:beforeAutospacing="off" w:after="198" w:afterAutospacing="off" w:line="276" w:lineRule="auto"/>
               <w:jc w:val="center"/>
@@ -6891,7 +7036,7 @@
                 <w:color w:val="000000" w:themeColor="text1" w:themeTint="FF" w:themeShade="FF"/>
                 <w:sz w:val="18"/>
                 <w:szCs w:val="18"/>
-                <w:lang w:val="it"/>
+                <w:lang w:val="it-IT"/>
               </w:rPr>
               <w:t>{</w:t>
             </w:r>
@@ -6902,9 +7047,9 @@
                 <w:color w:val="000000" w:themeColor="text1" w:themeTint="FF" w:themeShade="FF"/>
                 <w:sz w:val="18"/>
                 <w:szCs w:val="18"/>
-                <w:lang w:val="it"/>
-              </w:rPr>
-              <w:t>sans_c</w:t>
+                <w:lang w:val="it-IT"/>
+              </w:rPr>
+              <w:t>sans_</w:t>
             </w:r>
             <w:r>
               <w:rPr>
@@ -6913,7 +7058,18 @@
                 <w:color w:val="000000" w:themeColor="text1" w:themeTint="FF" w:themeShade="FF"/>
                 <w:sz w:val="18"/>
                 <w:szCs w:val="18"/>
-                <w:lang w:val="it"/>
+                <w:lang w:val="it-IT"/>
+              </w:rPr>
+              <w:t>b</w:t>
+            </w:r>
+            <w:r>
+              <w:rPr>
+                <w:rFonts w:ascii="Arial" w:hAnsi="Arial" w:eastAsia="Arial" w:cs="Arial"/>
+                <w:noProof w:val="0"/>
+                <w:color w:val="000000" w:themeColor="text1" w:themeTint="FF" w:themeShade="FF"/>
+                <w:sz w:val="18"/>
+                <w:szCs w:val="18"/>
+                <w:lang w:val="it-IT"/>
               </w:rPr>
               <w:t>}</w:t>
             </w:r>
@@ -6932,7 +7088,7 @@
             <w:tcMar/>
             <w:vAlign w:val="center"/>
           </w:tcPr>
-          <w:p wp14:textId="5403797A">
+          <w:p wp14:textId="255FEA11">
             <w:pPr>
               <w:pStyle w:val="Normale"/>
               <w:spacing w:before="220" w:beforeAutospacing="off" w:after="198" w:afterAutospacing="off" w:line="276" w:lineRule="auto"/>
@@ -6945,7 +7101,7 @@
                 <w:color w:val="000000" w:themeColor="text1" w:themeTint="FF" w:themeShade="FF"/>
                 <w:sz w:val="18"/>
                 <w:szCs w:val="18"/>
-                <w:lang w:val="it"/>
+                <w:lang w:val="it-IT"/>
               </w:rPr>
               <w:t>{</w:t>
             </w:r>
@@ -6956,9 +7112,9 @@
                 <w:color w:val="000000" w:themeColor="text1" w:themeTint="FF" w:themeShade="FF"/>
                 <w:sz w:val="18"/>
                 <w:szCs w:val="18"/>
-                <w:lang w:val="it"/>
-              </w:rPr>
-              <w:t>sans_d</w:t>
+                <w:lang w:val="it-IT"/>
+              </w:rPr>
+              <w:t>sans_</w:t>
             </w:r>
             <w:r>
               <w:rPr>
@@ -6967,7 +7123,18 @@
                 <w:color w:val="000000" w:themeColor="text1" w:themeTint="FF" w:themeShade="FF"/>
                 <w:sz w:val="18"/>
                 <w:szCs w:val="18"/>
-                <w:lang w:val="it"/>
+                <w:lang w:val="it-IT"/>
+              </w:rPr>
+              <w:t>a</w:t>
+            </w:r>
+            <w:r>
+              <w:rPr>
+                <w:rFonts w:ascii="Arial" w:hAnsi="Arial" w:eastAsia="Arial" w:cs="Arial"/>
+                <w:noProof w:val="0"/>
+                <w:color w:val="000000" w:themeColor="text1" w:themeTint="FF" w:themeShade="FF"/>
+                <w:sz w:val="18"/>
+                <w:szCs w:val="18"/>
+                <w:lang w:val="it-IT"/>
               </w:rPr>
               <w:t>} {/griglia2}</w:t>
             </w:r>
@@ -7418,7 +7585,7 @@
                 <w:color w:val="000000" w:themeColor="text1" w:themeTint="FF" w:themeShade="FF"/>
                 <w:sz w:val="18"/>
                 <w:szCs w:val="18"/>
-                <w:lang w:val="it"/>
+                <w:lang w:val="it-IT"/>
               </w:rPr>
               <w:t>{#griglia</w:t>
             </w:r>
@@ -7429,7 +7596,7 @@
                 <w:color w:val="000000" w:themeColor="text1" w:themeTint="FF" w:themeShade="FF"/>
                 <w:sz w:val="18"/>
                 <w:szCs w:val="18"/>
-                <w:lang w:val="it"/>
+                <w:lang w:val="it-IT"/>
               </w:rPr>
               <w:t>3}{</w:t>
             </w:r>
@@ -7440,7 +7607,7 @@
                 <w:color w:val="000000" w:themeColor="text1" w:themeTint="FF" w:themeShade="FF"/>
                 <w:sz w:val="18"/>
                 <w:szCs w:val="18"/>
-                <w:lang w:val="it"/>
+                <w:lang w:val="it-IT"/>
               </w:rPr>
               <w:t>question}</w:t>
             </w:r>
@@ -7468,7 +7635,7 @@
             <w:tcMar/>
             <w:vAlign w:val="center"/>
           </w:tcPr>
-          <w:p wp14:textId="4316D75C">
+          <w:p wp14:textId="543C28B1">
             <w:pPr>
               <w:spacing w:before="220" w:beforeAutospacing="off" w:after="198" w:afterAutospacing="off" w:line="276" w:lineRule="auto"/>
               <w:jc w:val="center"/>
@@ -7480,7 +7647,7 @@
                 <w:color w:val="000000" w:themeColor="text1" w:themeTint="FF" w:themeShade="FF"/>
                 <w:sz w:val="18"/>
                 <w:szCs w:val="18"/>
-                <w:lang w:val="it"/>
+                <w:lang w:val="it-IT"/>
               </w:rPr>
               <w:t>{</w:t>
             </w:r>
@@ -7491,9 +7658,9 @@
                 <w:color w:val="000000" w:themeColor="text1" w:themeTint="FF" w:themeShade="FF"/>
                 <w:sz w:val="18"/>
                 <w:szCs w:val="18"/>
-                <w:lang w:val="it"/>
-              </w:rPr>
-              <w:t>dans_a</w:t>
+                <w:lang w:val="it-IT"/>
+              </w:rPr>
+              <w:t>dans_</w:t>
             </w:r>
             <w:r>
               <w:rPr>
@@ -7502,7 +7669,18 @@
                 <w:color w:val="000000" w:themeColor="text1" w:themeTint="FF" w:themeShade="FF"/>
                 <w:sz w:val="18"/>
                 <w:szCs w:val="18"/>
-                <w:lang w:val="it"/>
+                <w:lang w:val="it-IT"/>
+              </w:rPr>
+              <w:t>d</w:t>
+            </w:r>
+            <w:r>
+              <w:rPr>
+                <w:rFonts w:ascii="Arial" w:hAnsi="Arial" w:eastAsia="Arial" w:cs="Arial"/>
+                <w:noProof w:val="0"/>
+                <w:color w:val="000000" w:themeColor="text1" w:themeTint="FF" w:themeShade="FF"/>
+                <w:sz w:val="18"/>
+                <w:szCs w:val="18"/>
+                <w:lang w:val="it-IT"/>
               </w:rPr>
               <w:t>}</w:t>
             </w:r>
@@ -7520,7 +7698,7 @@
             <w:tcMar/>
             <w:vAlign w:val="center"/>
           </w:tcPr>
-          <w:p wp14:textId="53DDDB31">
+          <w:p wp14:textId="25D523F0">
             <w:pPr>
               <w:spacing w:before="220" w:beforeAutospacing="off" w:after="198" w:afterAutospacing="off" w:line="276" w:lineRule="auto"/>
               <w:jc w:val="center"/>
@@ -7532,7 +7710,7 @@
                 <w:color w:val="000000" w:themeColor="text1" w:themeTint="FF" w:themeShade="FF"/>
                 <w:sz w:val="18"/>
                 <w:szCs w:val="18"/>
-                <w:lang w:val="it"/>
+                <w:lang w:val="it-IT"/>
               </w:rPr>
               <w:t>{</w:t>
             </w:r>
@@ -7543,9 +7721,9 @@
                 <w:color w:val="000000" w:themeColor="text1" w:themeTint="FF" w:themeShade="FF"/>
                 <w:sz w:val="18"/>
                 <w:szCs w:val="18"/>
-                <w:lang w:val="it"/>
-              </w:rPr>
-              <w:t>dans_b</w:t>
+                <w:lang w:val="it-IT"/>
+              </w:rPr>
+              <w:t>dans_</w:t>
             </w:r>
             <w:r>
               <w:rPr>
@@ -7554,7 +7732,18 @@
                 <w:color w:val="000000" w:themeColor="text1" w:themeTint="FF" w:themeShade="FF"/>
                 <w:sz w:val="18"/>
                 <w:szCs w:val="18"/>
-                <w:lang w:val="it"/>
+                <w:lang w:val="it-IT"/>
+              </w:rPr>
+              <w:t>c</w:t>
+            </w:r>
+            <w:r>
+              <w:rPr>
+                <w:rFonts w:ascii="Arial" w:hAnsi="Arial" w:eastAsia="Arial" w:cs="Arial"/>
+                <w:noProof w:val="0"/>
+                <w:color w:val="000000" w:themeColor="text1" w:themeTint="FF" w:themeShade="FF"/>
+                <w:sz w:val="18"/>
+                <w:szCs w:val="18"/>
+                <w:lang w:val="it-IT"/>
               </w:rPr>
               <w:t>}</w:t>
             </w:r>
@@ -7572,7 +7761,7 @@
             <w:tcMar/>
             <w:vAlign w:val="center"/>
           </w:tcPr>
-          <w:p wp14:textId="3E3A0EF0">
+          <w:p wp14:textId="4A294002">
             <w:pPr>
               <w:spacing w:before="220" w:beforeAutospacing="off" w:after="198" w:afterAutospacing="off" w:line="276" w:lineRule="auto"/>
               <w:jc w:val="center"/>
@@ -7584,7 +7773,7 @@
                 <w:color w:val="000000" w:themeColor="text1" w:themeTint="FF" w:themeShade="FF"/>
                 <w:sz w:val="18"/>
                 <w:szCs w:val="18"/>
-                <w:lang w:val="it"/>
+                <w:lang w:val="it-IT"/>
               </w:rPr>
               <w:t>{</w:t>
             </w:r>
@@ -7595,9 +7784,9 @@
                 <w:color w:val="000000" w:themeColor="text1" w:themeTint="FF" w:themeShade="FF"/>
                 <w:sz w:val="18"/>
                 <w:szCs w:val="18"/>
-                <w:lang w:val="it"/>
-              </w:rPr>
-              <w:t>dans_c</w:t>
+                <w:lang w:val="it-IT"/>
+              </w:rPr>
+              <w:t>dans_</w:t>
             </w:r>
             <w:r>
               <w:rPr>
@@ -7606,7 +7795,18 @@
                 <w:color w:val="000000" w:themeColor="text1" w:themeTint="FF" w:themeShade="FF"/>
                 <w:sz w:val="18"/>
                 <w:szCs w:val="18"/>
-                <w:lang w:val="it"/>
+                <w:lang w:val="it-IT"/>
+              </w:rPr>
+              <w:t>b</w:t>
+            </w:r>
+            <w:r>
+              <w:rPr>
+                <w:rFonts w:ascii="Arial" w:hAnsi="Arial" w:eastAsia="Arial" w:cs="Arial"/>
+                <w:noProof w:val="0"/>
+                <w:color w:val="000000" w:themeColor="text1" w:themeTint="FF" w:themeShade="FF"/>
+                <w:sz w:val="18"/>
+                <w:szCs w:val="18"/>
+                <w:lang w:val="it-IT"/>
               </w:rPr>
               <w:t>}</w:t>
             </w:r>
@@ -7624,7 +7824,7 @@
             <w:tcMar/>
             <w:vAlign w:val="center"/>
           </w:tcPr>
-          <w:p wp14:textId="14211DBC">
+          <w:p wp14:textId="110B1766">
             <w:pPr>
               <w:spacing w:before="220" w:beforeAutospacing="off" w:after="198" w:afterAutospacing="off" w:line="276" w:lineRule="auto"/>
               <w:jc w:val="center"/>
@@ -7636,7 +7836,7 @@
                 <w:color w:val="000000" w:themeColor="text1" w:themeTint="FF" w:themeShade="FF"/>
                 <w:sz w:val="18"/>
                 <w:szCs w:val="18"/>
-                <w:lang w:val="it"/>
+                <w:lang w:val="it-IT"/>
               </w:rPr>
               <w:t>{</w:t>
             </w:r>
@@ -7647,9 +7847,9 @@
                 <w:color w:val="000000" w:themeColor="text1" w:themeTint="FF" w:themeShade="FF"/>
                 <w:sz w:val="18"/>
                 <w:szCs w:val="18"/>
-                <w:lang w:val="it"/>
-              </w:rPr>
-              <w:t>dans_d</w:t>
+                <w:lang w:val="it-IT"/>
+              </w:rPr>
+              <w:t>dans_</w:t>
             </w:r>
             <w:r>
               <w:rPr>
@@ -7658,7 +7858,18 @@
                 <w:color w:val="000000" w:themeColor="text1" w:themeTint="FF" w:themeShade="FF"/>
                 <w:sz w:val="18"/>
                 <w:szCs w:val="18"/>
-                <w:lang w:val="it"/>
+                <w:lang w:val="it-IT"/>
+              </w:rPr>
+              <w:t>a</w:t>
+            </w:r>
+            <w:r>
+              <w:rPr>
+                <w:rFonts w:ascii="Arial" w:hAnsi="Arial" w:eastAsia="Arial" w:cs="Arial"/>
+                <w:noProof w:val="0"/>
+                <w:color w:val="000000" w:themeColor="text1" w:themeTint="FF" w:themeShade="FF"/>
+                <w:sz w:val="18"/>
+                <w:szCs w:val="18"/>
+                <w:lang w:val="it-IT"/>
               </w:rPr>
               <w:t>}</w:t>
             </w:r>
@@ -7676,7 +7887,7 @@
             <w:tcMar/>
             <w:vAlign w:val="center"/>
           </w:tcPr>
-          <w:p wp14:textId="1D608FA5">
+          <w:p wp14:textId="54C14B16">
             <w:pPr>
               <w:spacing w:before="220" w:beforeAutospacing="off" w:after="198" w:afterAutospacing="off" w:line="276" w:lineRule="auto"/>
               <w:jc w:val="center"/>
@@ -7688,7 +7899,7 @@
                 <w:color w:val="000000" w:themeColor="text1" w:themeTint="FF" w:themeShade="FF"/>
                 <w:sz w:val="18"/>
                 <w:szCs w:val="18"/>
-                <w:lang w:val="it"/>
+                <w:lang w:val="it-IT"/>
               </w:rPr>
               <w:t>{</w:t>
             </w:r>
@@ -7699,9 +7910,9 @@
                 <w:color w:val="000000" w:themeColor="text1" w:themeTint="FF" w:themeShade="FF"/>
                 <w:sz w:val="18"/>
                 <w:szCs w:val="18"/>
-                <w:lang w:val="it"/>
-              </w:rPr>
-              <w:t>sans_a</w:t>
+                <w:lang w:val="it-IT"/>
+              </w:rPr>
+              <w:t>sans_</w:t>
             </w:r>
             <w:r>
               <w:rPr>
@@ -7710,7 +7921,18 @@
                 <w:color w:val="000000" w:themeColor="text1" w:themeTint="FF" w:themeShade="FF"/>
                 <w:sz w:val="18"/>
                 <w:szCs w:val="18"/>
-                <w:lang w:val="it"/>
+                <w:lang w:val="it-IT"/>
+              </w:rPr>
+              <w:t>d</w:t>
+            </w:r>
+            <w:r>
+              <w:rPr>
+                <w:rFonts w:ascii="Arial" w:hAnsi="Arial" w:eastAsia="Arial" w:cs="Arial"/>
+                <w:noProof w:val="0"/>
+                <w:color w:val="000000" w:themeColor="text1" w:themeTint="FF" w:themeShade="FF"/>
+                <w:sz w:val="18"/>
+                <w:szCs w:val="18"/>
+                <w:lang w:val="it-IT"/>
               </w:rPr>
               <w:t>}</w:t>
             </w:r>
@@ -7728,7 +7950,7 @@
             <w:tcMar/>
             <w:vAlign w:val="center"/>
           </w:tcPr>
-          <w:p wp14:textId="79A56F1C">
+          <w:p wp14:textId="7E0E790C">
             <w:pPr>
               <w:spacing w:before="220" w:beforeAutospacing="off" w:after="198" w:afterAutospacing="off" w:line="276" w:lineRule="auto"/>
               <w:jc w:val="center"/>
@@ -7740,7 +7962,7 @@
                 <w:color w:val="000000" w:themeColor="text1" w:themeTint="FF" w:themeShade="FF"/>
                 <w:sz w:val="18"/>
                 <w:szCs w:val="18"/>
-                <w:lang w:val="it"/>
+                <w:lang w:val="it-IT"/>
               </w:rPr>
               <w:t>{</w:t>
             </w:r>
@@ -7751,7 +7973,7 @@
                 <w:color w:val="000000" w:themeColor="text1" w:themeTint="FF" w:themeShade="FF"/>
                 <w:sz w:val="18"/>
                 <w:szCs w:val="18"/>
-                <w:lang w:val="it"/>
+                <w:lang w:val="it-IT"/>
               </w:rPr>
               <w:t>sans</w:t>
             </w:r>
@@ -7762,7 +7984,7 @@
                 <w:color w:val="000000" w:themeColor="text1" w:themeTint="FF" w:themeShade="FF"/>
                 <w:sz w:val="18"/>
                 <w:szCs w:val="18"/>
-                <w:lang w:val="it"/>
+                <w:lang w:val="it-IT"/>
               </w:rPr>
               <w:t>_</w:t>
             </w:r>
@@ -7773,9 +7995,9 @@
                 <w:color w:val="000000" w:themeColor="text1" w:themeTint="FF" w:themeShade="FF"/>
                 <w:sz w:val="18"/>
                 <w:szCs w:val="18"/>
-                <w:lang w:val="it"/>
-              </w:rPr>
-              <w:t>b</w:t>
+                <w:lang w:val="it-IT"/>
+              </w:rPr>
+              <w:t>c</w:t>
             </w:r>
             <w:r>
               <w:rPr>
@@ -7784,7 +8006,7 @@
                 <w:color w:val="000000" w:themeColor="text1" w:themeTint="FF" w:themeShade="FF"/>
                 <w:sz w:val="18"/>
                 <w:szCs w:val="18"/>
-                <w:lang w:val="it"/>
+                <w:lang w:val="it-IT"/>
               </w:rPr>
               <w:t>}</w:t>
             </w:r>
@@ -7802,7 +8024,7 @@
             <w:tcMar/>
             <w:vAlign w:val="center"/>
           </w:tcPr>
-          <w:p wp14:textId="2B4D702D">
+          <w:p wp14:textId="60E9AFE4">
             <w:pPr>
               <w:spacing w:before="220" w:beforeAutospacing="off" w:after="198" w:afterAutospacing="off" w:line="276" w:lineRule="auto"/>
               <w:jc w:val="center"/>
@@ -7814,7 +8036,7 @@
                 <w:color w:val="000000" w:themeColor="text1" w:themeTint="FF" w:themeShade="FF"/>
                 <w:sz w:val="18"/>
                 <w:szCs w:val="18"/>
-                <w:lang w:val="it"/>
+                <w:lang w:val="it-IT"/>
               </w:rPr>
               <w:t>{</w:t>
             </w:r>
@@ -7825,9 +8047,9 @@
                 <w:color w:val="000000" w:themeColor="text1" w:themeTint="FF" w:themeShade="FF"/>
                 <w:sz w:val="18"/>
                 <w:szCs w:val="18"/>
-                <w:lang w:val="it"/>
-              </w:rPr>
-              <w:t>sans_c</w:t>
+                <w:lang w:val="it-IT"/>
+              </w:rPr>
+              <w:t>sans_</w:t>
             </w:r>
             <w:r>
               <w:rPr>
@@ -7836,7 +8058,18 @@
                 <w:color w:val="000000" w:themeColor="text1" w:themeTint="FF" w:themeShade="FF"/>
                 <w:sz w:val="18"/>
                 <w:szCs w:val="18"/>
-                <w:lang w:val="it"/>
+                <w:lang w:val="it-IT"/>
+              </w:rPr>
+              <w:t>b</w:t>
+            </w:r>
+            <w:r>
+              <w:rPr>
+                <w:rFonts w:ascii="Arial" w:hAnsi="Arial" w:eastAsia="Arial" w:cs="Arial"/>
+                <w:noProof w:val="0"/>
+                <w:color w:val="000000" w:themeColor="text1" w:themeTint="FF" w:themeShade="FF"/>
+                <w:sz w:val="18"/>
+                <w:szCs w:val="18"/>
+                <w:lang w:val="it-IT"/>
               </w:rPr>
               <w:t>}</w:t>
             </w:r>
@@ -7855,7 +8088,7 @@
             <w:tcMar/>
             <w:vAlign w:val="center"/>
           </w:tcPr>
-          <w:p wp14:textId="5CFCF012">
+          <w:p wp14:textId="1456585C">
             <w:pPr>
               <w:pStyle w:val="Normale"/>
               <w:spacing w:before="220" w:beforeAutospacing="off" w:after="198" w:afterAutospacing="off" w:line="276" w:lineRule="auto"/>
@@ -7868,7 +8101,7 @@
                 <w:color w:val="000000" w:themeColor="text1" w:themeTint="FF" w:themeShade="FF"/>
                 <w:sz w:val="18"/>
                 <w:szCs w:val="18"/>
-                <w:lang w:val="it"/>
+                <w:lang w:val="it-IT"/>
               </w:rPr>
               <w:t>{</w:t>
             </w:r>
@@ -7879,9 +8112,9 @@
                 <w:color w:val="000000" w:themeColor="text1" w:themeTint="FF" w:themeShade="FF"/>
                 <w:sz w:val="18"/>
                 <w:szCs w:val="18"/>
-                <w:lang w:val="it"/>
-              </w:rPr>
-              <w:t>sans_d</w:t>
+                <w:lang w:val="it-IT"/>
+              </w:rPr>
+              <w:t>sans_</w:t>
             </w:r>
             <w:r>
               <w:rPr>
@@ -7890,7 +8123,18 @@
                 <w:color w:val="000000" w:themeColor="text1" w:themeTint="FF" w:themeShade="FF"/>
                 <w:sz w:val="18"/>
                 <w:szCs w:val="18"/>
-                <w:lang w:val="it"/>
+                <w:lang w:val="it-IT"/>
+              </w:rPr>
+              <w:t>a</w:t>
+            </w:r>
+            <w:r>
+              <w:rPr>
+                <w:rFonts w:ascii="Arial" w:hAnsi="Arial" w:eastAsia="Arial" w:cs="Arial"/>
+                <w:noProof w:val="0"/>
+                <w:color w:val="000000" w:themeColor="text1" w:themeTint="FF" w:themeShade="FF"/>
+                <w:sz w:val="18"/>
+                <w:szCs w:val="18"/>
+                <w:lang w:val="it-IT"/>
               </w:rPr>
               <w:t>} {/griglia3}</w:t>
             </w:r>
@@ -8368,7 +8612,7 @@
                 <w:color w:val="000000" w:themeColor="text1" w:themeTint="FF" w:themeShade="FF"/>
                 <w:sz w:val="18"/>
                 <w:szCs w:val="18"/>
-                <w:lang w:val="it"/>
+                <w:lang w:val="it-IT"/>
               </w:rPr>
               <w:t>{#griglia</w:t>
             </w:r>
@@ -8379,7 +8623,7 @@
                 <w:color w:val="000000" w:themeColor="text1" w:themeTint="FF" w:themeShade="FF"/>
                 <w:sz w:val="18"/>
                 <w:szCs w:val="18"/>
-                <w:lang w:val="it"/>
+                <w:lang w:val="it-IT"/>
               </w:rPr>
               <w:t>4}{</w:t>
             </w:r>
@@ -8390,7 +8634,7 @@
                 <w:color w:val="000000" w:themeColor="text1" w:themeTint="FF" w:themeShade="FF"/>
                 <w:sz w:val="18"/>
                 <w:szCs w:val="18"/>
-                <w:lang w:val="it"/>
+                <w:lang w:val="it-IT"/>
               </w:rPr>
               <w:t>question}</w:t>
             </w:r>
@@ -8408,7 +8652,7 @@
             <w:tcMar/>
             <w:vAlign w:val="center"/>
           </w:tcPr>
-          <w:p wp14:textId="4DE376A1">
+          <w:p wp14:textId="2C534189">
             <w:pPr>
               <w:spacing w:before="220" w:beforeAutospacing="off" w:after="198" w:afterAutospacing="off" w:line="276" w:lineRule="auto"/>
               <w:jc w:val="center"/>
@@ -8420,7 +8664,7 @@
                 <w:color w:val="000000" w:themeColor="text1" w:themeTint="FF" w:themeShade="FF"/>
                 <w:sz w:val="18"/>
                 <w:szCs w:val="18"/>
-                <w:lang w:val="it"/>
+                <w:lang w:val="it-IT"/>
               </w:rPr>
               <w:t>{</w:t>
             </w:r>
@@ -8431,9 +8675,9 @@
                 <w:color w:val="000000" w:themeColor="text1" w:themeTint="FF" w:themeShade="FF"/>
                 <w:sz w:val="18"/>
                 <w:szCs w:val="18"/>
-                <w:lang w:val="it"/>
-              </w:rPr>
-              <w:t>dans_a</w:t>
+                <w:lang w:val="it-IT"/>
+              </w:rPr>
+              <w:t>dans_</w:t>
             </w:r>
             <w:r>
               <w:rPr>
@@ -8442,7 +8686,18 @@
                 <w:color w:val="000000" w:themeColor="text1" w:themeTint="FF" w:themeShade="FF"/>
                 <w:sz w:val="18"/>
                 <w:szCs w:val="18"/>
-                <w:lang w:val="it"/>
+                <w:lang w:val="it-IT"/>
+              </w:rPr>
+              <w:t>d</w:t>
+            </w:r>
+            <w:r>
+              <w:rPr>
+                <w:rFonts w:ascii="Arial" w:hAnsi="Arial" w:eastAsia="Arial" w:cs="Arial"/>
+                <w:noProof w:val="0"/>
+                <w:color w:val="000000" w:themeColor="text1" w:themeTint="FF" w:themeShade="FF"/>
+                <w:sz w:val="18"/>
+                <w:szCs w:val="18"/>
+                <w:lang w:val="it-IT"/>
               </w:rPr>
               <w:t>}</w:t>
             </w:r>
@@ -8460,7 +8715,7 @@
             <w:tcMar/>
             <w:vAlign w:val="center"/>
           </w:tcPr>
-          <w:p wp14:textId="1DC506B7">
+          <w:p wp14:textId="43A7F5F6">
             <w:pPr>
               <w:spacing w:before="220" w:beforeAutospacing="off" w:after="198" w:afterAutospacing="off" w:line="276" w:lineRule="auto"/>
               <w:jc w:val="center"/>
@@ -8472,7 +8727,7 @@
                 <w:color w:val="000000" w:themeColor="text1" w:themeTint="FF" w:themeShade="FF"/>
                 <w:sz w:val="18"/>
                 <w:szCs w:val="18"/>
-                <w:lang w:val="it"/>
+                <w:lang w:val="it-IT"/>
               </w:rPr>
               <w:t>{</w:t>
             </w:r>
@@ -8483,9 +8738,9 @@
                 <w:color w:val="000000" w:themeColor="text1" w:themeTint="FF" w:themeShade="FF"/>
                 <w:sz w:val="18"/>
                 <w:szCs w:val="18"/>
-                <w:lang w:val="it"/>
-              </w:rPr>
-              <w:t>dans_b</w:t>
+                <w:lang w:val="it-IT"/>
+              </w:rPr>
+              <w:t>dans_</w:t>
             </w:r>
             <w:r>
               <w:rPr>
@@ -8494,7 +8749,18 @@
                 <w:color w:val="000000" w:themeColor="text1" w:themeTint="FF" w:themeShade="FF"/>
                 <w:sz w:val="18"/>
                 <w:szCs w:val="18"/>
-                <w:lang w:val="it"/>
+                <w:lang w:val="it-IT"/>
+              </w:rPr>
+              <w:t>c</w:t>
+            </w:r>
+            <w:r>
+              <w:rPr>
+                <w:rFonts w:ascii="Arial" w:hAnsi="Arial" w:eastAsia="Arial" w:cs="Arial"/>
+                <w:noProof w:val="0"/>
+                <w:color w:val="000000" w:themeColor="text1" w:themeTint="FF" w:themeShade="FF"/>
+                <w:sz w:val="18"/>
+                <w:szCs w:val="18"/>
+                <w:lang w:val="it-IT"/>
               </w:rPr>
               <w:t>}</w:t>
             </w:r>
@@ -8512,7 +8778,7 @@
             <w:tcMar/>
             <w:vAlign w:val="center"/>
           </w:tcPr>
-          <w:p wp14:textId="596BC37C">
+          <w:p wp14:textId="101363DB">
             <w:pPr>
               <w:spacing w:before="220" w:beforeAutospacing="off" w:after="198" w:afterAutospacing="off" w:line="276" w:lineRule="auto"/>
               <w:jc w:val="center"/>
@@ -8524,7 +8790,7 @@
                 <w:color w:val="000000" w:themeColor="text1" w:themeTint="FF" w:themeShade="FF"/>
                 <w:sz w:val="18"/>
                 <w:szCs w:val="18"/>
-                <w:lang w:val="it"/>
+                <w:lang w:val="it-IT"/>
               </w:rPr>
               <w:t>{</w:t>
             </w:r>
@@ -8535,9 +8801,9 @@
                 <w:color w:val="000000" w:themeColor="text1" w:themeTint="FF" w:themeShade="FF"/>
                 <w:sz w:val="18"/>
                 <w:szCs w:val="18"/>
-                <w:lang w:val="it"/>
-              </w:rPr>
-              <w:t>dans_c</w:t>
+                <w:lang w:val="it-IT"/>
+              </w:rPr>
+              <w:t>dans_</w:t>
             </w:r>
             <w:r>
               <w:rPr>
@@ -8546,7 +8812,18 @@
                 <w:color w:val="000000" w:themeColor="text1" w:themeTint="FF" w:themeShade="FF"/>
                 <w:sz w:val="18"/>
                 <w:szCs w:val="18"/>
-                <w:lang w:val="it"/>
+                <w:lang w:val="it-IT"/>
+              </w:rPr>
+              <w:t>b</w:t>
+            </w:r>
+            <w:r>
+              <w:rPr>
+                <w:rFonts w:ascii="Arial" w:hAnsi="Arial" w:eastAsia="Arial" w:cs="Arial"/>
+                <w:noProof w:val="0"/>
+                <w:color w:val="000000" w:themeColor="text1" w:themeTint="FF" w:themeShade="FF"/>
+                <w:sz w:val="18"/>
+                <w:szCs w:val="18"/>
+                <w:lang w:val="it-IT"/>
               </w:rPr>
               <w:t>}</w:t>
             </w:r>
@@ -8564,7 +8841,7 @@
             <w:tcMar/>
             <w:vAlign w:val="center"/>
           </w:tcPr>
-          <w:p wp14:textId="70C96B8B">
+          <w:p wp14:textId="4D2FA319">
             <w:pPr>
               <w:spacing w:before="220" w:beforeAutospacing="off" w:after="198" w:afterAutospacing="off" w:line="276" w:lineRule="auto"/>
               <w:jc w:val="center"/>
@@ -8576,7 +8853,7 @@
                 <w:color w:val="000000" w:themeColor="text1" w:themeTint="FF" w:themeShade="FF"/>
                 <w:sz w:val="18"/>
                 <w:szCs w:val="18"/>
-                <w:lang w:val="it"/>
+                <w:lang w:val="it-IT"/>
               </w:rPr>
               <w:t>{</w:t>
             </w:r>
@@ -8587,9 +8864,9 @@
                 <w:color w:val="000000" w:themeColor="text1" w:themeTint="FF" w:themeShade="FF"/>
                 <w:sz w:val="18"/>
                 <w:szCs w:val="18"/>
-                <w:lang w:val="it"/>
-              </w:rPr>
-              <w:t>dans_d</w:t>
+                <w:lang w:val="it-IT"/>
+              </w:rPr>
+              <w:t>dans_</w:t>
             </w:r>
             <w:r>
               <w:rPr>
@@ -8598,7 +8875,18 @@
                 <w:color w:val="000000" w:themeColor="text1" w:themeTint="FF" w:themeShade="FF"/>
                 <w:sz w:val="18"/>
                 <w:szCs w:val="18"/>
-                <w:lang w:val="it"/>
+                <w:lang w:val="it-IT"/>
+              </w:rPr>
+              <w:t>a</w:t>
+            </w:r>
+            <w:r>
+              <w:rPr>
+                <w:rFonts w:ascii="Arial" w:hAnsi="Arial" w:eastAsia="Arial" w:cs="Arial"/>
+                <w:noProof w:val="0"/>
+                <w:color w:val="000000" w:themeColor="text1" w:themeTint="FF" w:themeShade="FF"/>
+                <w:sz w:val="18"/>
+                <w:szCs w:val="18"/>
+                <w:lang w:val="it-IT"/>
               </w:rPr>
               <w:t>}</w:t>
             </w:r>
@@ -8616,7 +8904,7 @@
             <w:tcMar/>
             <w:vAlign w:val="center"/>
           </w:tcPr>
-          <w:p wp14:textId="196C3EC1">
+          <w:p wp14:textId="13F8CEA2">
             <w:pPr>
               <w:spacing w:before="220" w:beforeAutospacing="off" w:after="198" w:afterAutospacing="off" w:line="276" w:lineRule="auto"/>
               <w:jc w:val="center"/>
@@ -8628,7 +8916,7 @@
                 <w:color w:val="000000" w:themeColor="text1" w:themeTint="FF" w:themeShade="FF"/>
                 <w:sz w:val="18"/>
                 <w:szCs w:val="18"/>
-                <w:lang w:val="it"/>
+                <w:lang w:val="it-IT"/>
               </w:rPr>
               <w:t>{</w:t>
             </w:r>
@@ -8639,9 +8927,9 @@
                 <w:color w:val="000000" w:themeColor="text1" w:themeTint="FF" w:themeShade="FF"/>
                 <w:sz w:val="18"/>
                 <w:szCs w:val="18"/>
-                <w:lang w:val="it"/>
-              </w:rPr>
-              <w:t>sans_a</w:t>
+                <w:lang w:val="it-IT"/>
+              </w:rPr>
+              <w:t>sans_</w:t>
             </w:r>
             <w:r>
               <w:rPr>
@@ -8650,7 +8938,18 @@
                 <w:color w:val="000000" w:themeColor="text1" w:themeTint="FF" w:themeShade="FF"/>
                 <w:sz w:val="18"/>
                 <w:szCs w:val="18"/>
-                <w:lang w:val="it"/>
+                <w:lang w:val="it-IT"/>
+              </w:rPr>
+              <w:t>d</w:t>
+            </w:r>
+            <w:r>
+              <w:rPr>
+                <w:rFonts w:ascii="Arial" w:hAnsi="Arial" w:eastAsia="Arial" w:cs="Arial"/>
+                <w:noProof w:val="0"/>
+                <w:color w:val="000000" w:themeColor="text1" w:themeTint="FF" w:themeShade="FF"/>
+                <w:sz w:val="18"/>
+                <w:szCs w:val="18"/>
+                <w:lang w:val="it-IT"/>
               </w:rPr>
               <w:t>}</w:t>
             </w:r>
@@ -8668,7 +8967,7 @@
             <w:tcMar/>
             <w:vAlign w:val="center"/>
           </w:tcPr>
-          <w:p wp14:textId="4B9D939F">
+          <w:p wp14:textId="20869729">
             <w:pPr>
               <w:spacing w:before="220" w:beforeAutospacing="off" w:after="198" w:afterAutospacing="off" w:line="276" w:lineRule="auto"/>
               <w:jc w:val="center"/>
@@ -8680,7 +8979,7 @@
                 <w:color w:val="000000" w:themeColor="text1" w:themeTint="FF" w:themeShade="FF"/>
                 <w:sz w:val="18"/>
                 <w:szCs w:val="18"/>
-                <w:lang w:val="it"/>
+                <w:lang w:val="it-IT"/>
               </w:rPr>
               <w:t>{</w:t>
             </w:r>
@@ -8691,9 +8990,9 @@
                 <w:color w:val="000000" w:themeColor="text1" w:themeTint="FF" w:themeShade="FF"/>
                 <w:sz w:val="18"/>
                 <w:szCs w:val="18"/>
-                <w:lang w:val="it"/>
-              </w:rPr>
-              <w:t>sans_b</w:t>
+                <w:lang w:val="it-IT"/>
+              </w:rPr>
+              <w:t>sans_</w:t>
             </w:r>
             <w:r>
               <w:rPr>
@@ -8702,7 +9001,18 @@
                 <w:color w:val="000000" w:themeColor="text1" w:themeTint="FF" w:themeShade="FF"/>
                 <w:sz w:val="18"/>
                 <w:szCs w:val="18"/>
-                <w:lang w:val="it"/>
+                <w:lang w:val="it-IT"/>
+              </w:rPr>
+              <w:t>c</w:t>
+            </w:r>
+            <w:r>
+              <w:rPr>
+                <w:rFonts w:ascii="Arial" w:hAnsi="Arial" w:eastAsia="Arial" w:cs="Arial"/>
+                <w:noProof w:val="0"/>
+                <w:color w:val="000000" w:themeColor="text1" w:themeTint="FF" w:themeShade="FF"/>
+                <w:sz w:val="18"/>
+                <w:szCs w:val="18"/>
+                <w:lang w:val="it-IT"/>
               </w:rPr>
               <w:t>}</w:t>
             </w:r>
@@ -8720,7 +9030,7 @@
             <w:tcMar/>
             <w:vAlign w:val="center"/>
           </w:tcPr>
-          <w:p wp14:textId="61AE1093">
+          <w:p wp14:textId="7F84C61B">
             <w:pPr>
               <w:spacing w:before="220" w:beforeAutospacing="off" w:after="198" w:afterAutospacing="off" w:line="276" w:lineRule="auto"/>
               <w:jc w:val="center"/>
@@ -8732,7 +9042,7 @@
                 <w:color w:val="000000" w:themeColor="text1" w:themeTint="FF" w:themeShade="FF"/>
                 <w:sz w:val="18"/>
                 <w:szCs w:val="18"/>
-                <w:lang w:val="it"/>
+                <w:lang w:val="it-IT"/>
               </w:rPr>
               <w:t>{</w:t>
             </w:r>
@@ -8743,9 +9053,9 @@
                 <w:color w:val="000000" w:themeColor="text1" w:themeTint="FF" w:themeShade="FF"/>
                 <w:sz w:val="18"/>
                 <w:szCs w:val="18"/>
-                <w:lang w:val="it"/>
-              </w:rPr>
-              <w:t>sans_c</w:t>
+                <w:lang w:val="it-IT"/>
+              </w:rPr>
+              <w:t>sans_</w:t>
             </w:r>
             <w:r>
               <w:rPr>
@@ -8754,7 +9064,18 @@
                 <w:color w:val="000000" w:themeColor="text1" w:themeTint="FF" w:themeShade="FF"/>
                 <w:sz w:val="18"/>
                 <w:szCs w:val="18"/>
-                <w:lang w:val="it"/>
+                <w:lang w:val="it-IT"/>
+              </w:rPr>
+              <w:t>b</w:t>
+            </w:r>
+            <w:r>
+              <w:rPr>
+                <w:rFonts w:ascii="Arial" w:hAnsi="Arial" w:eastAsia="Arial" w:cs="Arial"/>
+                <w:noProof w:val="0"/>
+                <w:color w:val="000000" w:themeColor="text1" w:themeTint="FF" w:themeShade="FF"/>
+                <w:sz w:val="18"/>
+                <w:szCs w:val="18"/>
+                <w:lang w:val="it-IT"/>
               </w:rPr>
               <w:t>}</w:t>
             </w:r>
@@ -8773,7 +9094,7 @@
             <w:tcMar/>
             <w:vAlign w:val="center"/>
           </w:tcPr>
-          <w:p wp14:textId="59F4C45A">
+          <w:p wp14:textId="6C297D29">
             <w:pPr>
               <w:pStyle w:val="Normale"/>
               <w:spacing w:before="220" w:beforeAutospacing="off" w:after="198" w:afterAutospacing="off" w:line="276" w:lineRule="auto"/>
@@ -8786,7 +9107,7 @@
                 <w:color w:val="000000" w:themeColor="text1" w:themeTint="FF" w:themeShade="FF"/>
                 <w:sz w:val="18"/>
                 <w:szCs w:val="18"/>
-                <w:lang w:val="it"/>
+                <w:lang w:val="it-IT"/>
               </w:rPr>
               <w:t>{</w:t>
             </w:r>
@@ -8797,9 +9118,9 @@
                 <w:color w:val="000000" w:themeColor="text1" w:themeTint="FF" w:themeShade="FF"/>
                 <w:sz w:val="18"/>
                 <w:szCs w:val="18"/>
-                <w:lang w:val="it"/>
-              </w:rPr>
-              <w:t>sans_d</w:t>
+                <w:lang w:val="it-IT"/>
+              </w:rPr>
+              <w:t>sans_</w:t>
             </w:r>
             <w:r>
               <w:rPr>
@@ -8808,7 +9129,18 @@
                 <w:color w:val="000000" w:themeColor="text1" w:themeTint="FF" w:themeShade="FF"/>
                 <w:sz w:val="18"/>
                 <w:szCs w:val="18"/>
-                <w:lang w:val="it"/>
+                <w:lang w:val="it-IT"/>
+              </w:rPr>
+              <w:t>a</w:t>
+            </w:r>
+            <w:r>
+              <w:rPr>
+                <w:rFonts w:ascii="Arial" w:hAnsi="Arial" w:eastAsia="Arial" w:cs="Arial"/>
+                <w:noProof w:val="0"/>
+                <w:color w:val="000000" w:themeColor="text1" w:themeTint="FF" w:themeShade="FF"/>
+                <w:sz w:val="18"/>
+                <w:szCs w:val="18"/>
+                <w:lang w:val="it-IT"/>
               </w:rPr>
               <w:t>} {/griglia4}</w:t>
             </w:r>
@@ -8882,7 +9214,7 @@
                 <w:color w:val="000000" w:themeColor="text1" w:themeTint="FF" w:themeShade="FF"/>
                 <w:sz w:val="18"/>
                 <w:szCs w:val="18"/>
-                <w:lang w:val="it"/>
+                <w:lang w:val="it-IT"/>
               </w:rPr>
               <w:t>{#griglia5}{question}</w:t>
             </w:r>
@@ -8915,7 +9247,7 @@
                 <w:color w:val="000000" w:themeColor="text1" w:themeTint="FF" w:themeShade="FF"/>
                 <w:sz w:val="18"/>
                 <w:szCs w:val="18"/>
-                <w:lang w:val="it"/>
+                <w:lang w:val="it-IT"/>
               </w:rPr>
               <w:t>{</w:t>
             </w:r>
@@ -8928,7 +9260,7 @@
                 <w:color w:val="000000" w:themeColor="text1" w:themeTint="FF" w:themeShade="FF"/>
                 <w:sz w:val="18"/>
                 <w:szCs w:val="18"/>
-                <w:lang w:val="it"/>
+                <w:lang w:val="it-IT"/>
               </w:rPr>
               <w:t>dans</w:t>
             </w:r>
@@ -8941,7 +9273,7 @@
                 <w:color w:val="000000" w:themeColor="text1" w:themeTint="FF" w:themeShade="FF"/>
                 <w:sz w:val="18"/>
                 <w:szCs w:val="18"/>
-                <w:lang w:val="it"/>
+                <w:lang w:val="it-IT"/>
               </w:rPr>
               <w:t>}{/griglia5}</w:t>
             </w:r>
@@ -9161,12 +9493,14 @@
               <w:rPr>
                 <w:sz w:val="24"/>
                 <w:szCs w:val="24"/>
-              </w:rPr>
-            </w:pPr>
-            <w:r>
-              <w:rPr>
-                <w:sz w:val="24"/>
-                <w:szCs w:val="24"/>
+                <w:lang w:val="it-IT"/>
+              </w:rPr>
+            </w:pPr>
+            <w:r>
+              <w:rPr>
+                <w:sz w:val="24"/>
+                <w:szCs w:val="24"/>
+                <w:lang w:val="it-IT"/>
               </w:rPr>
               <w:t>_</w:t>
             </w:r>
@@ -9179,7 +9513,7 @@
                 <w:color w:val="000000" w:themeColor="text1" w:themeTint="FF" w:themeShade="FF"/>
                 <w:sz w:val="24"/>
                 <w:szCs w:val="24"/>
-                <w:lang w:val="it"/>
+                <w:lang w:val="it-IT"/>
               </w:rPr>
               <w:t>{griglia_c2_1_disc}</w:t>
             </w:r>
@@ -9187,6 +9521,7 @@
               <w:rPr>
                 <w:sz w:val="24"/>
                 <w:szCs w:val="24"/>
+                <w:lang w:val="it-IT"/>
               </w:rPr>
               <w:t xml:space="preserve">_   con </w:t>
             </w:r>
@@ -9194,6 +9529,7 @@
               <w:rPr>
                 <w:sz w:val="24"/>
                 <w:szCs w:val="24"/>
+                <w:lang w:val="it-IT"/>
               </w:rPr>
               <w:t>cadenza:  _</w:t>
             </w:r>
@@ -9206,7 +9542,7 @@
                 <w:color w:val="000000" w:themeColor="text1" w:themeTint="FF" w:themeShade="FF"/>
                 <w:sz w:val="24"/>
                 <w:szCs w:val="24"/>
-                <w:lang w:val="it"/>
+                <w:lang w:val="it-IT"/>
               </w:rPr>
               <w:t>{griglia_c2_1_</w:t>
             </w:r>
@@ -9219,7 +9555,7 @@
                 <w:color w:val="000000" w:themeColor="text1" w:themeTint="FF" w:themeShade="FF"/>
                 <w:sz w:val="24"/>
                 <w:szCs w:val="24"/>
-                <w:lang w:val="it"/>
+                <w:lang w:val="it-IT"/>
               </w:rPr>
               <w:t>cad}</w:t>
             </w:r>
@@ -9227,6 +9563,7 @@
               <w:rPr>
                 <w:sz w:val="24"/>
                 <w:szCs w:val="24"/>
+                <w:lang w:val="it-IT"/>
               </w:rPr>
               <w:t>_</w:t>
             </w:r>
@@ -9234,6 +9571,7 @@
               <w:rPr>
                 <w:sz w:val="24"/>
                 <w:szCs w:val="24"/>
+                <w:lang w:val="it-IT"/>
               </w:rPr>
               <w:t xml:space="preserve"> </w:t>
             </w:r>
@@ -9247,12 +9585,14 @@
               <w:rPr>
                 <w:sz w:val="24"/>
                 <w:szCs w:val="24"/>
-              </w:rPr>
-            </w:pPr>
-            <w:r>
-              <w:rPr>
-                <w:sz w:val="24"/>
-                <w:szCs w:val="24"/>
+                <w:lang w:val="it-IT"/>
+              </w:rPr>
+            </w:pPr>
+            <w:r>
+              <w:rPr>
+                <w:sz w:val="24"/>
+                <w:szCs w:val="24"/>
+                <w:lang w:val="it-IT"/>
               </w:rPr>
               <w:t>_</w:t>
             </w:r>
@@ -9265,7 +9605,7 @@
                 <w:color w:val="000000" w:themeColor="text1" w:themeTint="FF" w:themeShade="FF"/>
                 <w:sz w:val="24"/>
                 <w:szCs w:val="24"/>
-                <w:lang w:val="it"/>
+                <w:lang w:val="it-IT"/>
               </w:rPr>
               <w:t>{griglia_c2_2_</w:t>
             </w:r>
@@ -9278,7 +9618,7 @@
                 <w:color w:val="000000" w:themeColor="text1" w:themeTint="FF" w:themeShade="FF"/>
                 <w:sz w:val="24"/>
                 <w:szCs w:val="24"/>
-                <w:lang w:val="it"/>
+                <w:lang w:val="it-IT"/>
               </w:rPr>
               <w:t>disc}</w:t>
             </w:r>
@@ -9286,6 +9626,7 @@
               <w:rPr>
                 <w:sz w:val="24"/>
                 <w:szCs w:val="24"/>
+                <w:lang w:val="it-IT"/>
               </w:rPr>
               <w:t>_</w:t>
             </w:r>
@@ -9293,6 +9634,7 @@
               <w:rPr>
                 <w:sz w:val="24"/>
                 <w:szCs w:val="24"/>
+                <w:lang w:val="it-IT"/>
               </w:rPr>
               <w:t xml:space="preserve">   con </w:t>
             </w:r>
@@ -9300,6 +9642,7 @@
               <w:rPr>
                 <w:sz w:val="24"/>
                 <w:szCs w:val="24"/>
+                <w:lang w:val="it-IT"/>
               </w:rPr>
               <w:t>cadenza:  _</w:t>
             </w:r>
@@ -9312,7 +9655,7 @@
                 <w:color w:val="000000" w:themeColor="text1" w:themeTint="FF" w:themeShade="FF"/>
                 <w:sz w:val="24"/>
                 <w:szCs w:val="24"/>
-                <w:lang w:val="it"/>
+                <w:lang w:val="it-IT"/>
               </w:rPr>
               <w:t>{griglia_c2_2_cad}</w:t>
             </w:r>
@@ -9320,6 +9663,7 @@
               <w:rPr>
                 <w:sz w:val="24"/>
                 <w:szCs w:val="24"/>
+                <w:lang w:val="it-IT"/>
               </w:rPr>
               <w:t xml:space="preserve">_  </w:t>
             </w:r>
@@ -9333,12 +9677,14 @@
               <w:rPr>
                 <w:sz w:val="24"/>
                 <w:szCs w:val="24"/>
-              </w:rPr>
-            </w:pPr>
-            <w:r>
-              <w:rPr>
-                <w:sz w:val="24"/>
-                <w:szCs w:val="24"/>
+                <w:lang w:val="it-IT"/>
+              </w:rPr>
+            </w:pPr>
+            <w:r>
+              <w:rPr>
+                <w:sz w:val="24"/>
+                <w:szCs w:val="24"/>
+                <w:lang w:val="it-IT"/>
               </w:rPr>
               <w:t>_</w:t>
             </w:r>
@@ -9351,7 +9697,7 @@
                 <w:color w:val="000000" w:themeColor="text1" w:themeTint="FF" w:themeShade="FF"/>
                 <w:sz w:val="24"/>
                 <w:szCs w:val="24"/>
-                <w:lang w:val="it"/>
+                <w:lang w:val="it-IT"/>
               </w:rPr>
               <w:t xml:space="preserve"> {griglia_c2_3_disc}</w:t>
             </w:r>
@@ -9359,6 +9705,7 @@
               <w:rPr>
                 <w:sz w:val="24"/>
                 <w:szCs w:val="24"/>
+                <w:lang w:val="it-IT"/>
               </w:rPr>
               <w:t xml:space="preserve">_ </w:t>
             </w:r>
@@ -9366,6 +9713,7 @@
               <w:rPr>
                 <w:sz w:val="24"/>
                 <w:szCs w:val="24"/>
+                <w:lang w:val="it-IT"/>
               </w:rPr>
               <w:t xml:space="preserve"> </w:t>
             </w:r>
@@ -9373,6 +9721,7 @@
               <w:rPr>
                 <w:sz w:val="24"/>
                 <w:szCs w:val="24"/>
+                <w:lang w:val="it-IT"/>
               </w:rPr>
               <w:t xml:space="preserve">con </w:t>
             </w:r>
@@ -9380,6 +9729,7 @@
               <w:rPr>
                 <w:sz w:val="24"/>
                 <w:szCs w:val="24"/>
+                <w:lang w:val="it-IT"/>
               </w:rPr>
               <w:t>c</w:t>
             </w:r>
@@ -9387,6 +9737,7 @@
               <w:rPr>
                 <w:sz w:val="24"/>
                 <w:szCs w:val="24"/>
+                <w:lang w:val="it-IT"/>
               </w:rPr>
               <w:t>adenza:  _</w:t>
             </w:r>
@@ -9399,7 +9750,7 @@
                 <w:color w:val="000000" w:themeColor="text1" w:themeTint="FF" w:themeShade="FF"/>
                 <w:sz w:val="24"/>
                 <w:szCs w:val="24"/>
-                <w:lang w:val="it"/>
+                <w:lang w:val="it-IT"/>
               </w:rPr>
               <w:t>{griglia_c2_3_</w:t>
             </w:r>
@@ -9412,7 +9763,7 @@
                 <w:color w:val="000000" w:themeColor="text1" w:themeTint="FF" w:themeShade="FF"/>
                 <w:sz w:val="24"/>
                 <w:szCs w:val="24"/>
-                <w:lang w:val="it"/>
+                <w:lang w:val="it-IT"/>
               </w:rPr>
               <w:t>c</w:t>
             </w:r>
@@ -9425,7 +9776,7 @@
                 <w:color w:val="000000" w:themeColor="text1" w:themeTint="FF" w:themeShade="FF"/>
                 <w:sz w:val="24"/>
                 <w:szCs w:val="24"/>
-                <w:lang w:val="it"/>
+                <w:lang w:val="it-IT"/>
               </w:rPr>
               <w:t>ad}</w:t>
             </w:r>
@@ -9433,6 +9784,7 @@
               <w:rPr>
                 <w:sz w:val="24"/>
                 <w:szCs w:val="24"/>
+                <w:lang w:val="it-IT"/>
               </w:rPr>
               <w:t>_</w:t>
             </w:r>
@@ -9440,6 +9792,7 @@
               <w:rPr>
                 <w:sz w:val="24"/>
                 <w:szCs w:val="24"/>
+                <w:lang w:val="it-IT"/>
               </w:rPr>
               <w:t xml:space="preserve"> </w:t>
             </w:r>
@@ -9447,6 +9800,7 @@
               <w:rPr>
                 <w:sz w:val="24"/>
                 <w:szCs w:val="24"/>
+                <w:lang w:val="it-IT"/>
               </w:rPr>
               <w:t xml:space="preserve"> </w:t>
             </w:r>
@@ -9460,12 +9814,14 @@
               <w:rPr>
                 <w:sz w:val="24"/>
                 <w:szCs w:val="24"/>
-              </w:rPr>
-            </w:pPr>
-            <w:r>
-              <w:rPr>
-                <w:sz w:val="24"/>
-                <w:szCs w:val="24"/>
+                <w:lang w:val="it-IT"/>
+              </w:rPr>
+            </w:pPr>
+            <w:r>
+              <w:rPr>
+                <w:sz w:val="24"/>
+                <w:szCs w:val="24"/>
+                <w:lang w:val="it-IT"/>
               </w:rPr>
               <w:t>_</w:t>
             </w:r>
@@ -9478,7 +9834,7 @@
                 <w:color w:val="000000" w:themeColor="text1" w:themeTint="FF" w:themeShade="FF"/>
                 <w:sz w:val="24"/>
                 <w:szCs w:val="24"/>
-                <w:lang w:val="it"/>
+                <w:lang w:val="it-IT"/>
               </w:rPr>
               <w:t xml:space="preserve"> {griglia_c2_4_</w:t>
             </w:r>
@@ -9491,7 +9847,7 @@
                 <w:color w:val="000000" w:themeColor="text1" w:themeTint="FF" w:themeShade="FF"/>
                 <w:sz w:val="24"/>
                 <w:szCs w:val="24"/>
-                <w:lang w:val="it"/>
+                <w:lang w:val="it-IT"/>
               </w:rPr>
               <w:t>disc}</w:t>
             </w:r>
@@ -9499,6 +9855,7 @@
               <w:rPr>
                 <w:sz w:val="24"/>
                 <w:szCs w:val="24"/>
+                <w:lang w:val="it-IT"/>
               </w:rPr>
               <w:t>_</w:t>
             </w:r>
@@ -9506,6 +9863,7 @@
               <w:rPr>
                 <w:sz w:val="24"/>
                 <w:szCs w:val="24"/>
+                <w:lang w:val="it-IT"/>
               </w:rPr>
               <w:t xml:space="preserve">   con </w:t>
             </w:r>
@@ -9513,6 +9871,7 @@
               <w:rPr>
                 <w:sz w:val="24"/>
                 <w:szCs w:val="24"/>
+                <w:lang w:val="it-IT"/>
               </w:rPr>
               <w:t>cadenza:  _</w:t>
             </w:r>
@@ -9525,7 +9884,7 @@
                 <w:color w:val="000000" w:themeColor="text1" w:themeTint="FF" w:themeShade="FF"/>
                 <w:sz w:val="24"/>
                 <w:szCs w:val="24"/>
-                <w:lang w:val="it"/>
+                <w:lang w:val="it-IT"/>
               </w:rPr>
               <w:t>{griglia_c2_4_</w:t>
             </w:r>
@@ -9538,7 +9897,7 @@
                 <w:color w:val="000000" w:themeColor="text1" w:themeTint="FF" w:themeShade="FF"/>
                 <w:sz w:val="24"/>
                 <w:szCs w:val="24"/>
-                <w:lang w:val="it"/>
+                <w:lang w:val="it-IT"/>
               </w:rPr>
               <w:t>cad}</w:t>
             </w:r>
@@ -9546,6 +9905,7 @@
               <w:rPr>
                 <w:sz w:val="24"/>
                 <w:szCs w:val="24"/>
+                <w:lang w:val="it-IT"/>
               </w:rPr>
               <w:t>_</w:t>
             </w:r>
@@ -9553,6 +9913,7 @@
               <w:rPr>
                 <w:sz w:val="24"/>
                 <w:szCs w:val="24"/>
+                <w:lang w:val="it-IT"/>
               </w:rPr>
               <w:t xml:space="preserve">  </w:t>
             </w:r>
@@ -10105,12 +10466,14 @@
               <w:rPr>
                 <w:sz w:val="24"/>
                 <w:szCs w:val="24"/>
-              </w:rPr>
-            </w:pPr>
-            <w:r>
-              <w:rPr>
-                <w:sz w:val="24"/>
-                <w:szCs w:val="24"/>
+                <w:lang w:val="it-IT"/>
+              </w:rPr>
+            </w:pPr>
+            <w:r>
+              <w:rPr>
+                <w:sz w:val="24"/>
+                <w:szCs w:val="24"/>
+                <w:lang w:val="it-IT"/>
               </w:rPr>
               <w:t xml:space="preserve">strumenti informatici (pc, videoscrittura con correttore </w:t>
             </w:r>
@@ -10118,6 +10481,7 @@
               <w:rPr>
                 <w:sz w:val="24"/>
                 <w:szCs w:val="24"/>
+                <w:lang w:val="it-IT"/>
               </w:rPr>
               <w:t>ortografico,…</w:t>
             </w:r>
@@ -10125,6 +10489,7 @@
               <w:rPr>
                 <w:sz w:val="24"/>
                 <w:szCs w:val="24"/>
+                <w:lang w:val="it-IT"/>
               </w:rPr>
               <w:t>)</w:t>
             </w:r>
@@ -10628,12 +10993,14 @@
               <w:rPr>
                 <w:sz w:val="24"/>
                 <w:szCs w:val="24"/>
-              </w:rPr>
-            </w:pPr>
-            <w:r>
-              <w:rPr>
-                <w:sz w:val="24"/>
-                <w:szCs w:val="24"/>
+                <w:lang w:val="it-IT"/>
+              </w:rPr>
+            </w:pPr>
+            <w:r>
+              <w:rPr>
+                <w:sz w:val="24"/>
+                <w:szCs w:val="24"/>
+                <w:lang w:val="it-IT"/>
               </w:rPr>
               <w:t xml:space="preserve">ogni risorsa didattica informatizzata che gli insegnanti predisporranno </w:t>
             </w:r>
@@ -10641,6 +11008,7 @@
               <w:rPr>
                 <w:sz w:val="24"/>
                 <w:szCs w:val="24"/>
+                <w:lang w:val="it-IT"/>
               </w:rPr>
               <w:t>appositamente  …</w:t>
             </w:r>
@@ -10651,7 +11019,7 @@
                 <w:noProof w:val="0"/>
                 <w:sz w:val="24"/>
                 <w:szCs w:val="24"/>
-                <w:lang w:val="it"/>
+                <w:lang w:val="it-IT"/>
               </w:rPr>
               <w:t>{griglia_c2_17</w:t>
             </w:r>
@@ -10662,7 +11030,7 @@
                 <w:noProof w:val="0"/>
                 <w:sz w:val="24"/>
                 <w:szCs w:val="24"/>
-                <w:lang w:val="it"/>
+                <w:lang w:val="it-IT"/>
               </w:rPr>
               <w:t>}</w:t>
             </w:r>
@@ -10670,6 +11038,7 @@
               <w:rPr>
                 <w:sz w:val="24"/>
                 <w:szCs w:val="24"/>
+                <w:lang w:val="it-IT"/>
               </w:rPr>
               <w:t>..</w:t>
             </w:r>
@@ -10728,12 +11097,14 @@
               <w:rPr>
                 <w:sz w:val="24"/>
                 <w:szCs w:val="24"/>
-              </w:rPr>
-            </w:pPr>
-            <w:r>
-              <w:rPr>
-                <w:sz w:val="24"/>
-                <w:szCs w:val="24"/>
+                <w:lang w:val="it-IT"/>
+              </w:rPr>
+            </w:pPr>
+            <w:r>
+              <w:rPr>
+                <w:sz w:val="24"/>
+                <w:szCs w:val="24"/>
+                <w:lang w:val="it-IT"/>
               </w:rPr>
               <w:t>altro ...</w:t>
             </w:r>
@@ -10744,7 +11115,7 @@
                 <w:noProof w:val="0"/>
                 <w:sz w:val="24"/>
                 <w:szCs w:val="24"/>
-                <w:lang w:val="it"/>
+                <w:lang w:val="it-IT"/>
               </w:rPr>
               <w:t xml:space="preserve"> {griglia_c2_</w:t>
             </w:r>
@@ -10755,7 +11126,7 @@
                 <w:noProof w:val="0"/>
                 <w:sz w:val="24"/>
                 <w:szCs w:val="24"/>
-                <w:lang w:val="it"/>
+                <w:lang w:val="it-IT"/>
               </w:rPr>
               <w:t>18}</w:t>
             </w:r>
@@ -10763,6 +11134,7 @@
               <w:rPr>
                 <w:sz w:val="24"/>
                 <w:szCs w:val="24"/>
+                <w:lang w:val="it-IT"/>
               </w:rPr>
               <w:t>...</w:t>
             </w:r>
@@ -10841,13 +11213,15 @@
           <w:color w:val="548DD4"/>
           <w:sz w:val="24"/>
           <w:szCs w:val="24"/>
-        </w:rPr>
-      </w:pPr>
-      <w:r>
-        <w:rPr>
-          <w:color w:val="548DD4"/>
-          <w:sz w:val="24"/>
-          <w:szCs w:val="24"/>
+          <w:lang w:val="it-IT"/>
+        </w:rPr>
+      </w:pPr>
+      <w:r>
+        <w:rPr>
+          <w:color w:val="548DD4" w:themeColor="text2" w:themeTint="99" w:themeShade="FF"/>
+          <w:sz w:val="24"/>
+          <w:szCs w:val="24"/>
+          <w:lang w:val="it-IT"/>
         </w:rPr>
         <w:t>NB: In caso di esame di stato, gli strumenti adottati dovranno essere indicati nella riunione preliminare per l’esame conclusivo del primo ciclo e nel documento del 15 maggio della scuola secondaria di II grado (DPR 323/1998; DM 5669 del 12/07/2011; artt 6-18 OM. n. 13 del 2013) in cui il Consiglio di Classe dovrà indicare modalità, tempi e sistema valutativo previsti.</w:t>
       </w:r>
@@ -10927,40 +11301,45 @@
       <w:pPr>
         <w:spacing w:line="240" w:lineRule="auto"/>
         <w:rPr>
-          <w:color w:val="548DD4" w:themeColor="text2" w:themeTint="99" w:themeShade="FF"/>
-          <w:sz w:val="24"/>
-          <w:szCs w:val="24"/>
-        </w:rPr>
-      </w:pPr>
-      <w:r>
-        <w:rPr>
-          <w:color w:val="548DD4" w:themeColor="text2" w:themeTint="99" w:themeShade="FF"/>
-          <w:sz w:val="24"/>
-          <w:szCs w:val="24"/>
+          <w:color w:val="1F487C" w:themeColor="text2" w:themeTint="99" w:themeShade="FF"/>
+          <w:sz w:val="24"/>
+          <w:szCs w:val="24"/>
+          <w:lang w:val="it-IT"/>
+        </w:rPr>
+      </w:pPr>
+      <w:r>
+        <w:rPr>
+          <w:color w:val="1F487C"/>
+          <w:sz w:val="24"/>
+          <w:szCs w:val="24"/>
+          <w:lang w:val="it-IT"/>
         </w:rPr>
         <w:t xml:space="preserve">FIRMA DEL DOCENTE: </w:t>
       </w:r>
       <w:r>
         <w:rPr>
-          <w:color w:val="548DD4" w:themeColor="text2" w:themeTint="99" w:themeShade="FF"/>
-          <w:sz w:val="24"/>
-          <w:szCs w:val="24"/>
+          <w:color w:val="1F487C"/>
+          <w:sz w:val="24"/>
+          <w:szCs w:val="24"/>
+          <w:lang w:val="it-IT"/>
         </w:rPr>
         <w:t>{</w:t>
       </w:r>
       <w:r>
         <w:rPr>
-          <w:color w:val="548DD4" w:themeColor="text2" w:themeTint="99" w:themeShade="FF"/>
-          <w:sz w:val="24"/>
-          <w:szCs w:val="24"/>
+          <w:color w:val="1F487C"/>
+          <w:sz w:val="24"/>
+          <w:szCs w:val="24"/>
+          <w:lang w:val="it-IT"/>
         </w:rPr>
         <w:t>prefix</w:t>
       </w:r>
       <w:r>
         <w:rPr>
-          <w:color w:val="548DD4" w:themeColor="text2" w:themeTint="99" w:themeShade="FF"/>
-          <w:sz w:val="24"/>
-          <w:szCs w:val="24"/>
+          <w:color w:val="1F487C"/>
+          <w:sz w:val="24"/>
+          <w:szCs w:val="24"/>
+          <w:lang w:val="it-IT"/>
         </w:rPr>
         <w:t>} {docente}</w:t>
       </w:r>
@@ -10982,6 +11361,7 @@
         <w:rPr>
           <w:sz w:val="24"/>
           <w:szCs w:val="24"/>
+          <w:lang w:val="it-IT"/>
         </w:rPr>
       </w:pPr>
       <w:r>
@@ -10991,6 +11371,7 @@
           <w:sz w:val="28"/>
           <w:szCs w:val="28"/>
           <w:u w:val="single"/>
+          <w:lang w:val="it-IT"/>
         </w:rPr>
         <w:t>MISURE DISPENSATIVE :</w:t>
       </w:r>
@@ -11137,7 +11518,7 @@
           <w:noProof w:val="0"/>
           <w:sz w:val="24"/>
           <w:szCs w:val="24"/>
-          <w:lang w:val="it"/>
+          <w:lang w:val="it-IT"/>
         </w:rPr>
       </w:pPr>
       <w:r>
@@ -11145,7 +11526,7 @@
           <w:noProof w:val="0"/>
           <w:sz w:val="24"/>
           <w:szCs w:val="24"/>
-          <w:lang w:val="it"/>
+          <w:lang w:val="it-IT"/>
         </w:rPr>
         <w:t>{/</w:t>
       </w:r>
@@ -11154,7 +11535,7 @@
           <w:noProof w:val="0"/>
           <w:sz w:val="24"/>
           <w:szCs w:val="24"/>
-          <w:lang w:val="it"/>
+          <w:lang w:val="it-IT"/>
         </w:rPr>
         <w:t>dispensative_yes</w:t>
       </w:r>
@@ -11163,7 +11544,7 @@
           <w:noProof w:val="0"/>
           <w:sz w:val="24"/>
           <w:szCs w:val="24"/>
-          <w:lang w:val="it"/>
+          <w:lang w:val="it-IT"/>
         </w:rPr>
         <w:t>}</w:t>
       </w:r>
@@ -11234,7 +11615,7 @@
           <w:noProof w:val="0"/>
           <w:sz w:val="24"/>
           <w:szCs w:val="24"/>
-          <w:lang w:val="it"/>
+          <w:lang w:val="it-IT"/>
         </w:rPr>
       </w:pPr>
       <w:r>
@@ -11242,7 +11623,7 @@
           <w:noProof w:val="0"/>
           <w:sz w:val="24"/>
           <w:szCs w:val="24"/>
-          <w:lang w:val="it"/>
+          <w:lang w:val="it-IT"/>
         </w:rPr>
         <w:t>{/</w:t>
       </w:r>
@@ -11251,7 +11632,7 @@
           <w:noProof w:val="0"/>
           <w:sz w:val="24"/>
           <w:szCs w:val="24"/>
-          <w:lang w:val="it"/>
+          <w:lang w:val="it-IT"/>
         </w:rPr>
         <w:t>dispensative_no</w:t>
       </w:r>
@@ -11260,7 +11641,7 @@
           <w:noProof w:val="0"/>
           <w:sz w:val="24"/>
           <w:szCs w:val="24"/>
-          <w:lang w:val="it"/>
+          <w:lang w:val="it-IT"/>
         </w:rPr>
         <w:t>}</w:t>
       </w:r>
@@ -11282,12 +11663,14 @@
         <w:rPr>
           <w:sz w:val="24"/>
           <w:szCs w:val="24"/>
-        </w:rPr>
-      </w:pPr>
-      <w:r>
-        <w:rPr>
-          <w:sz w:val="24"/>
-          <w:szCs w:val="24"/>
+          <w:lang w:val="it-IT"/>
+        </w:rPr>
+      </w:pPr>
+      <w:r>
+        <w:rPr>
+          <w:sz w:val="24"/>
+          <w:szCs w:val="24"/>
+          <w:lang w:val="it-IT"/>
         </w:rPr>
         <w:t>ALTRO: {altro_dispensative}</w:t>
       </w:r>
@@ -11466,7 +11849,7 @@
           <w:noProof w:val="0"/>
           <w:sz w:val="24"/>
           <w:szCs w:val="24"/>
-          <w:lang w:val="it"/>
+          <w:lang w:val="it-IT"/>
         </w:rPr>
       </w:pPr>
       <w:r>
@@ -11474,7 +11857,7 @@
           <w:noProof w:val="0"/>
           <w:sz w:val="24"/>
           <w:szCs w:val="24"/>
-          <w:lang w:val="it"/>
+          <w:lang w:val="it-IT"/>
         </w:rPr>
         <w:t>{/</w:t>
       </w:r>
@@ -11483,7 +11866,7 @@
           <w:noProof w:val="0"/>
           <w:sz w:val="24"/>
           <w:szCs w:val="24"/>
-          <w:lang w:val="it"/>
+          <w:lang w:val="it-IT"/>
         </w:rPr>
         <w:t>compensative_yes</w:t>
       </w:r>
@@ -11492,7 +11875,7 @@
           <w:noProof w:val="0"/>
           <w:sz w:val="24"/>
           <w:szCs w:val="24"/>
-          <w:lang w:val="it"/>
+          <w:lang w:val="it-IT"/>
         </w:rPr>
         <w:t>}</w:t>
       </w:r>
@@ -11581,7 +11964,7 @@
           <w:noProof w:val="0"/>
           <w:sz w:val="24"/>
           <w:szCs w:val="24"/>
-          <w:lang w:val="it"/>
+          <w:lang w:val="it-IT"/>
         </w:rPr>
       </w:pPr>
       <w:r>
@@ -11589,7 +11972,7 @@
           <w:noProof w:val="0"/>
           <w:sz w:val="24"/>
           <w:szCs w:val="24"/>
-          <w:lang w:val="it"/>
+          <w:lang w:val="it-IT"/>
         </w:rPr>
         <w:t>{/</w:t>
       </w:r>
@@ -11598,7 +11981,7 @@
           <w:noProof w:val="0"/>
           <w:sz w:val="24"/>
           <w:szCs w:val="24"/>
-          <w:lang w:val="it"/>
+          <w:lang w:val="it-IT"/>
         </w:rPr>
         <w:t>compensative_no</w:t>
       </w:r>
@@ -11607,7 +11990,7 @@
           <w:noProof w:val="0"/>
           <w:sz w:val="24"/>
           <w:szCs w:val="24"/>
-          <w:lang w:val="it"/>
+          <w:lang w:val="it-IT"/>
         </w:rPr>
         <w:t>}</w:t>
       </w:r>
@@ -11633,12 +12016,14 @@
         <w:rPr>
           <w:sz w:val="24"/>
           <w:szCs w:val="24"/>
-        </w:rPr>
-      </w:pPr>
-      <w:r>
-        <w:rPr>
-          <w:sz w:val="24"/>
-          <w:szCs w:val="24"/>
+          <w:lang w:val="it-IT"/>
+        </w:rPr>
+      </w:pPr>
+      <w:r>
+        <w:rPr>
+          <w:sz w:val="24"/>
+          <w:szCs w:val="24"/>
+          <w:lang w:val="it-IT"/>
         </w:rPr>
         <w:t xml:space="preserve"> </w:t>
       </w:r>
@@ -11646,6 +12031,7 @@
         <w:rPr>
           <w:sz w:val="24"/>
           <w:szCs w:val="24"/>
+          <w:lang w:val="it-IT"/>
         </w:rPr>
         <w:t>ALTRO: {altro</w:t>
       </w:r>
@@ -11653,6 +12039,7 @@
         <w:rPr>
           <w:sz w:val="24"/>
           <w:szCs w:val="24"/>
+          <w:lang w:val="it-IT"/>
         </w:rPr>
         <w:t>_compensative</w:t>
       </w:r>
@@ -11660,6 +12047,7 @@
         <w:rPr>
           <w:sz w:val="24"/>
           <w:szCs w:val="24"/>
+          <w:lang w:val="it-IT"/>
         </w:rPr>
         <w:t>}</w:t>
       </w:r>
@@ -11830,7 +12218,7 @@
           <w:noProof w:val="0"/>
           <w:sz w:val="24"/>
           <w:szCs w:val="24"/>
-          <w:lang w:val="it"/>
+          <w:lang w:val="it-IT"/>
         </w:rPr>
       </w:pPr>
       <w:r>
@@ -11838,7 +12226,7 @@
           <w:noProof w:val="0"/>
           <w:sz w:val="24"/>
           <w:szCs w:val="24"/>
-          <w:lang w:val="it"/>
+          <w:lang w:val="it-IT"/>
         </w:rPr>
         <w:t>{/</w:t>
       </w:r>
@@ -11847,7 +12235,7 @@
           <w:noProof w:val="0"/>
           <w:sz w:val="24"/>
           <w:szCs w:val="24"/>
-          <w:lang w:val="it"/>
+          <w:lang w:val="it-IT"/>
         </w:rPr>
         <w:t>valutative_yes</w:t>
       </w:r>
@@ -11856,7 +12244,7 @@
           <w:noProof w:val="0"/>
           <w:sz w:val="24"/>
           <w:szCs w:val="24"/>
-          <w:lang w:val="it"/>
+          <w:lang w:val="it-IT"/>
         </w:rPr>
         <w:t>}</w:t>
       </w:r>
@@ -11927,7 +12315,7 @@
           <w:noProof w:val="0"/>
           <w:sz w:val="24"/>
           <w:szCs w:val="24"/>
-          <w:lang w:val="it"/>
+          <w:lang w:val="it-IT"/>
         </w:rPr>
       </w:pPr>
       <w:r>
@@ -11935,7 +12323,7 @@
           <w:noProof w:val="0"/>
           <w:sz w:val="24"/>
           <w:szCs w:val="24"/>
-          <w:lang w:val="it"/>
+          <w:lang w:val="it-IT"/>
         </w:rPr>
         <w:t>{/</w:t>
       </w:r>
@@ -11944,7 +12332,7 @@
           <w:noProof w:val="0"/>
           <w:sz w:val="24"/>
           <w:szCs w:val="24"/>
-          <w:lang w:val="it"/>
+          <w:lang w:val="it-IT"/>
         </w:rPr>
         <w:t>valutative_no</w:t>
       </w:r>
@@ -11953,7 +12341,7 @@
           <w:noProof w:val="0"/>
           <w:sz w:val="24"/>
           <w:szCs w:val="24"/>
-          <w:lang w:val="it"/>
+          <w:lang w:val="it-IT"/>
         </w:rPr>
         <w:t>}</w:t>
       </w:r>
@@ -11984,12 +12372,14 @@
         <w:rPr>
           <w:sz w:val="24"/>
           <w:szCs w:val="24"/>
-        </w:rPr>
-      </w:pPr>
-      <w:r>
-        <w:rPr>
-          <w:sz w:val="24"/>
-          <w:szCs w:val="24"/>
+          <w:lang w:val="it-IT"/>
+        </w:rPr>
+      </w:pPr>
+      <w:r>
+        <w:rPr>
+          <w:sz w:val="24"/>
+          <w:szCs w:val="24"/>
+          <w:lang w:val="it-IT"/>
         </w:rPr>
         <w:t>ALTRO</w:t>
       </w:r>
@@ -11997,6 +12387,7 @@
         <w:rPr>
           <w:sz w:val="24"/>
           <w:szCs w:val="24"/>
+          <w:lang w:val="it-IT"/>
         </w:rPr>
         <w:t>: {altro</w:t>
       </w:r>
@@ -12004,6 +12395,7 @@
         <w:rPr>
           <w:sz w:val="24"/>
           <w:szCs w:val="24"/>
+          <w:lang w:val="it-IT"/>
         </w:rPr>
         <w:t>_valutative</w:t>
       </w:r>
@@ -12011,6 +12403,7 @@
         <w:rPr>
           <w:sz w:val="24"/>
           <w:szCs w:val="24"/>
+          <w:lang w:val="it-IT"/>
         </w:rPr>
         <w:t>}</w:t>
       </w:r>
@@ -12057,6 +12450,7 @@
         <w:rPr>
           <w:sz w:val="24"/>
           <w:szCs w:val="24"/>
+          <w:lang w:val="it-IT"/>
         </w:rPr>
       </w:pPr>
       <w:r>
@@ -12066,6 +12460,7 @@
           <w:sz w:val="28"/>
           <w:szCs w:val="28"/>
           <w:u w:val="single"/>
+          <w:lang w:val="it-IT"/>
         </w:rPr>
         <w:t xml:space="preserve">OBIETTIVI DISCIPLINARI PERSONALIZZATI   (CONOSCENZE/COMPETENZE): </w:t>
       </w:r>
@@ -12991,12 +13386,14 @@
         <w:rPr>
           <w:sz w:val="24"/>
           <w:szCs w:val="24"/>
-        </w:rPr>
-      </w:pPr>
-      <w:r>
-        <w:rPr>
-          <w:sz w:val="24"/>
-          <w:szCs w:val="24"/>
+          <w:lang w:val="it-IT"/>
+        </w:rPr>
+      </w:pPr>
+      <w:r>
+        <w:rPr>
+          <w:sz w:val="24"/>
+          <w:szCs w:val="24"/>
+          <w:lang w:val="it-IT"/>
         </w:rPr>
         <w:t xml:space="preserve">Potenziare le strategie logico-visive (forme di schematizzazione e organizzazione anticipata della conoscenza e, in particolare, i diagrammi, le linee del tempo, le illustrazioni significative e le </w:t>
       </w:r>
@@ -13004,6 +13401,7 @@
         <w:rPr>
           <w:sz w:val="24"/>
           <w:szCs w:val="24"/>
+          <w:lang w:val="it-IT"/>
         </w:rPr>
         <w:t>flashcard</w:t>
       </w:r>
@@ -13011,6 +13409,7 @@
         <w:rPr>
           <w:sz w:val="24"/>
           <w:szCs w:val="24"/>
+          <w:lang w:val="it-IT"/>
         </w:rPr>
         <w:t xml:space="preserve"> delle regole)</w:t>
       </w:r>
@@ -13028,12 +13427,14 @@
         <w:rPr>
           <w:sz w:val="24"/>
           <w:szCs w:val="24"/>
-        </w:rPr>
-      </w:pPr>
-      <w:r>
-        <w:rPr>
-          <w:sz w:val="24"/>
-          <w:szCs w:val="24"/>
+          <w:lang w:val="it-IT"/>
+        </w:rPr>
+      </w:pPr>
+      <w:r>
+        <w:rPr>
+          <w:sz w:val="24"/>
+          <w:szCs w:val="24"/>
+          <w:lang w:val="it-IT"/>
         </w:rPr>
         <w:t xml:space="preserve">Sviluppare la METACOGNIZIONE (consapevolezza </w:t>
       </w:r>
@@ -13041,6 +13442,7 @@
         <w:rPr>
           <w:sz w:val="24"/>
           <w:szCs w:val="24"/>
+          <w:lang w:val="it-IT"/>
         </w:rPr>
         <w:t>i rispetto</w:t>
       </w:r>
@@ -13048,6 +13450,7 @@
         <w:rPr>
           <w:sz w:val="24"/>
           <w:szCs w:val="24"/>
+          <w:lang w:val="it-IT"/>
         </w:rPr>
         <w:t xml:space="preserve"> ai propri processi </w:t>
       </w:r>
@@ -13055,6 +13458,7 @@
         <w:rPr>
           <w:sz w:val="24"/>
           <w:szCs w:val="24"/>
+          <w:lang w:val="it-IT"/>
         </w:rPr>
         <w:t>cognitivI</w:t>
       </w:r>
@@ -13062,6 +13466,7 @@
         <w:rPr>
           <w:sz w:val="24"/>
           <w:szCs w:val="24"/>
+          <w:lang w:val="it-IT"/>
         </w:rPr>
         <w:t xml:space="preserve"> e stili di apprendimento)</w:t>
       </w:r>
@@ -13106,18 +13511,22 @@
         <w:spacing w:line="360" w:lineRule="auto"/>
         <w:jc w:val="both"/>
         <w:rPr>
-          <w:b/>
+          <w:b w:val="1"/>
+          <w:bCs w:val="1"/>
           <w:sz w:val="28"/>
           <w:szCs w:val="28"/>
           <w:u w:val="single"/>
-        </w:rPr>
-      </w:pPr>
-      <w:r>
-        <w:rPr>
-          <w:b/>
+          <w:lang w:val="it-IT"/>
+        </w:rPr>
+      </w:pPr>
+      <w:r>
+        <w:rPr>
+          <w:b w:val="1"/>
+          <w:bCs w:val="1"/>
           <w:sz w:val="28"/>
           <w:szCs w:val="28"/>
           <w:u w:val="single"/>
+          <w:lang w:val="it-IT"/>
         </w:rPr>
         <w:t>STRATEGIE DA ADOTTARE IN CLASSE :</w:t>
       </w:r>
@@ -13156,12 +13565,14 @@
         <w:rPr>
           <w:sz w:val="24"/>
           <w:szCs w:val="24"/>
-        </w:rPr>
-      </w:pPr>
-      <w:r>
-        <w:rPr>
-          <w:sz w:val="24"/>
-          <w:szCs w:val="24"/>
+          <w:lang w:val="it-IT"/>
+        </w:rPr>
+      </w:pPr>
+      <w:r>
+        <w:rPr>
+          <w:sz w:val="24"/>
+          <w:szCs w:val="24"/>
+          <w:lang w:val="it-IT"/>
         </w:rPr>
         <w:t>fare brevi pause nelle spiegazioni per dare la possibilità di recuperare le risorse attentive , ridurre lo sforzo,  migliorare la comprensione e la memorizzazione</w:t>
       </w:r>
@@ -13198,12 +13609,14 @@
         <w:rPr>
           <w:sz w:val="24"/>
           <w:szCs w:val="24"/>
-        </w:rPr>
-      </w:pPr>
-      <w:r>
-        <w:rPr>
-          <w:sz w:val="24"/>
-          <w:szCs w:val="24"/>
+          <w:lang w:val="it-IT"/>
+        </w:rPr>
+      </w:pPr>
+      <w:r>
+        <w:rPr>
+          <w:sz w:val="24"/>
+          <w:szCs w:val="24"/>
+          <w:lang w:val="it-IT"/>
         </w:rPr>
         <w:t>disporre il banco non troppo distante dalla cattedra e , comunque lontano da fonti di distrazione</w:t>
       </w:r>
@@ -13405,12 +13818,14 @@
         <w:rPr>
           <w:sz w:val="24"/>
           <w:szCs w:val="24"/>
-        </w:rPr>
-      </w:pPr>
-      <w:r>
-        <w:rPr>
-          <w:sz w:val="24"/>
-          <w:szCs w:val="24"/>
+          <w:lang w:val="it-IT"/>
+        </w:rPr>
+      </w:pPr>
+      <w:r>
+        <w:rPr>
+          <w:sz w:val="24"/>
+          <w:szCs w:val="24"/>
+          <w:lang w:val="it-IT"/>
         </w:rPr>
         <w:t>Qualora si evidenziasse  un'incapacità nell'utilizzo degli strumenti compensativi la scuola inviterà la famiglia a rivolgersi a degli  specialisti per effettuare un potenziamento del metodo di studio.</w:t>
       </w:r>

</xml_diff>

<commit_message>
- fix#543: Tabelle documento PDP generato (#546)
- ora l'ordine delle risposte è riportato correttamente nelle tabelle del documento finale
</commit_message>
<xml_diff>
--- a/server_static/pdp_templates/pdp_template.docx
+++ b/server_static/pdp_templates/pdp_template.docx
@@ -105,12 +105,13 @@
           <w:tcPr>
             <w:tcW w:w="8250" w:type="dxa"/>
             <w:tcBorders>
-              <w:top w:val="single" w:color="000000" w:sz="4" w:space="0"/>
-              <w:left w:val="single" w:color="000000" w:sz="4" w:space="0"/>
-              <w:bottom w:val="single" w:color="000000" w:sz="4" w:space="0"/>
-              <w:right w:val="single" w:color="000000" w:sz="4" w:space="0"/>
+              <w:top w:val="single" w:color="000000" w:themeColor="text1" w:sz="4" w:space="0"/>
+              <w:left w:val="single" w:color="000000" w:themeColor="text1" w:sz="4" w:space="0"/>
+              <w:bottom w:val="single" w:color="000000" w:themeColor="text1" w:sz="4" w:space="0"/>
+              <w:right w:val="single" w:color="000000" w:themeColor="text1" w:sz="4" w:space="0"/>
             </w:tcBorders>
             <w:shd w:val="clear" w:color="auto" w:fill="auto"/>
+            <w:tcMar/>
             <w:vAlign w:val="center"/>
           </w:tcPr>
           <w:p wp14:textId="77777777">
@@ -170,13 +171,16 @@
               <w:rPr>
                 <w:sz w:val="24"/>
                 <w:szCs w:val="24"/>
-              </w:rPr>
-            </w:pPr>
-            <w:r>
-              <w:rPr>
-                <w:b/>
-                <w:sz w:val="24"/>
-                <w:szCs w:val="24"/>
+                <w:lang w:val="it-IT"/>
+              </w:rPr>
+            </w:pPr>
+            <w:r>
+              <w:rPr>
+                <w:b w:val="1"/>
+                <w:bCs w:val="1"/>
+                <w:sz w:val="24"/>
+                <w:szCs w:val="24"/>
+                <w:lang w:val="it-IT"/>
               </w:rPr>
               <w:t>(Aggiornamento a.s. 2019-2020)</w:t>
             </w:r>
@@ -465,51 +469,55 @@
         <w:ind w:firstLine="708"/>
         <w:jc w:val="both"/>
         <w:rPr>
+          <w:b w:val="1"/>
+          <w:bCs w:val="1"/>
+          <w:sz w:val="28"/>
+          <w:szCs w:val="28"/>
+          <w:lang w:val="it-IT"/>
+        </w:rPr>
+      </w:pPr>
+      <w:r>
+        <w:rPr>
+          <w:b w:val="1"/>
+          <w:bCs w:val="1"/>
+          <w:sz w:val="28"/>
+          <w:szCs w:val="28"/>
+          <w:lang w:val="it-IT"/>
+        </w:rPr>
+        <w:t>Referente DSA/BES dr.ssa E. Planera</w:t>
+      </w:r>
+    </w:p>
+    <w:p xmlns:wp14="http://schemas.microsoft.com/office/word/2010/wordml" wp14:textId="77777777">
+      <w:pPr>
+        <w:widowControl w:val="0"/>
+        <w:spacing w:line="360" w:lineRule="auto"/>
+        <w:jc w:val="both"/>
+        <w:rPr>
+          <w:b/>
+          <w:sz w:val="24"/>
+          <w:szCs w:val="24"/>
+        </w:rPr>
+      </w:pPr>
+      <w:r>
+        <w:br w:type="page"/>
+      </w:r>
+    </w:p>
+    <w:p xmlns:wp14="http://schemas.microsoft.com/office/word/2010/wordml" wp14:textId="77777777">
+      <w:pPr>
+        <w:spacing w:line="360" w:lineRule="auto"/>
+        <w:rPr>
+          <w:sz w:val="24"/>
+          <w:szCs w:val="24"/>
+        </w:rPr>
+      </w:pPr>
+      <w:bookmarkStart w:name="_j9gvjg83yefz" w:colFirst="0" w:colLast="0" w:id="0"/>
+      <w:bookmarkEnd w:id="0"/>
+      <w:r>
+        <w:rPr>
           <w:b/>
           <w:sz w:val="28"/>
           <w:szCs w:val="28"/>
         </w:rPr>
-      </w:pPr>
-      <w:r>
-        <w:rPr>
-          <w:b/>
-          <w:sz w:val="28"/>
-          <w:szCs w:val="28"/>
-        </w:rPr>
-        <w:t>Referente DSA/BES dr.ssa E. Planera</w:t>
-      </w:r>
-    </w:p>
-    <w:p xmlns:wp14="http://schemas.microsoft.com/office/word/2010/wordml" wp14:textId="77777777">
-      <w:pPr>
-        <w:widowControl w:val="0"/>
-        <w:spacing w:line="360" w:lineRule="auto"/>
-        <w:jc w:val="both"/>
-        <w:rPr>
-          <w:b/>
-          <w:sz w:val="24"/>
-          <w:szCs w:val="24"/>
-        </w:rPr>
-      </w:pPr>
-      <w:r>
-        <w:br w:type="page"/>
-      </w:r>
-    </w:p>
-    <w:p xmlns:wp14="http://schemas.microsoft.com/office/word/2010/wordml" wp14:textId="77777777">
-      <w:pPr>
-        <w:spacing w:line="360" w:lineRule="auto"/>
-        <w:rPr>
-          <w:sz w:val="24"/>
-          <w:szCs w:val="24"/>
-        </w:rPr>
-      </w:pPr>
-      <w:bookmarkStart w:name="_j9gvjg83yefz" w:colFirst="0" w:colLast="0" w:id="0"/>
-      <w:bookmarkEnd w:id="0"/>
-      <w:r>
-        <w:rPr>
-          <w:b/>
-          <w:sz w:val="28"/>
-          <w:szCs w:val="28"/>
-        </w:rPr>
         <w:t>SEZIONE A</w:t>
       </w:r>
     </w:p>
@@ -564,12 +572,14 @@
         <w:rPr>
           <w:sz w:val="24"/>
           <w:szCs w:val="24"/>
-        </w:rPr>
-      </w:pPr>
-      <w:r>
-        <w:rPr>
-          <w:sz w:val="24"/>
-          <w:szCs w:val="24"/>
+          <w:lang w:val="it-IT"/>
+        </w:rPr>
+      </w:pPr>
+      <w:r>
+        <w:rPr>
+          <w:sz w:val="24"/>
+          <w:szCs w:val="24"/>
+          <w:lang w:val="it-IT"/>
         </w:rPr>
         <w:t xml:space="preserve">Luogo di nascita: </w:t>
       </w:r>
@@ -577,6 +587,7 @@
         <w:rPr>
           <w:sz w:val="24"/>
           <w:szCs w:val="24"/>
+          <w:lang w:val="it-IT"/>
         </w:rPr>
         <w:t>{</w:t>
       </w:r>
@@ -584,6 +595,7 @@
         <w:rPr>
           <w:sz w:val="24"/>
           <w:szCs w:val="24"/>
+          <w:lang w:val="it-IT"/>
         </w:rPr>
         <w:t>nato_a</w:t>
       </w:r>
@@ -591,6 +603,7 @@
         <w:rPr>
           <w:sz w:val="24"/>
           <w:szCs w:val="24"/>
+          <w:lang w:val="it-IT"/>
         </w:rPr>
         <w:t>}</w:t>
       </w:r>
@@ -601,6 +614,7 @@
         <w:rPr>
           <w:sz w:val="24"/>
           <w:szCs w:val="24"/>
+          <w:lang w:val="it-IT"/>
         </w:rPr>
         <w:t>Data</w:t>
       </w:r>
@@ -608,6 +622,7 @@
         <w:rPr>
           <w:sz w:val="24"/>
           <w:szCs w:val="24"/>
+          <w:lang w:val="it-IT"/>
         </w:rPr>
         <w:t xml:space="preserve"> {nato_il}</w:t>
       </w:r>
@@ -719,13 +734,16 @@
         <w:rPr>
           <w:sz w:val="24"/>
           <w:szCs w:val="24"/>
-        </w:rPr>
-      </w:pPr>
-      <w:r>
-        <w:rPr>
-          <w:b/>
-          <w:sz w:val="24"/>
-          <w:szCs w:val="24"/>
+          <w:lang w:val="it-IT"/>
+        </w:rPr>
+      </w:pPr>
+      <w:r>
+        <w:rPr>
+          <w:b w:val="1"/>
+          <w:bCs w:val="1"/>
+          <w:sz w:val="24"/>
+          <w:szCs w:val="24"/>
+          <w:lang w:val="it-IT"/>
         </w:rPr>
         <w:t xml:space="preserve">SERVIZIO SANITARIO </w:t>
       </w:r>
@@ -733,6 +751,7 @@
         <w:rPr>
           <w:sz w:val="24"/>
           <w:szCs w:val="24"/>
+          <w:lang w:val="it-IT"/>
         </w:rPr>
         <w:t>- Diagnosi / Relazione multi professionale:</w:t>
       </w:r>
@@ -796,13 +815,16 @@
         <w:rPr>
           <w:sz w:val="24"/>
           <w:szCs w:val="24"/>
-        </w:rPr>
-      </w:pPr>
-      <w:r>
-        <w:rPr>
-          <w:b/>
-          <w:sz w:val="24"/>
-          <w:szCs w:val="24"/>
+          <w:lang w:val="it-IT"/>
+        </w:rPr>
+      </w:pPr>
+      <w:r>
+        <w:rPr>
+          <w:b w:val="1"/>
+          <w:bCs w:val="1"/>
+          <w:sz w:val="24"/>
+          <w:szCs w:val="24"/>
+          <w:lang w:val="it-IT"/>
         </w:rPr>
         <w:t>Codice ICD10</w:t>
       </w:r>
@@ -810,6 +832,7 @@
         <w:rPr>
           <w:sz w:val="24"/>
           <w:szCs w:val="24"/>
+          <w:lang w:val="it-IT"/>
         </w:rPr>
         <w:t>:___________________________________</w:t>
       </w:r>
@@ -1048,12 +1071,14 @@
         <w:rPr>
           <w:sz w:val="24"/>
           <w:szCs w:val="24"/>
-        </w:rPr>
-      </w:pPr>
-      <w:r>
-        <w:rPr>
-          <w:sz w:val="24"/>
-          <w:szCs w:val="24"/>
+          <w:lang w:val="it-IT"/>
+        </w:rPr>
+      </w:pPr>
+      <w:r>
+        <w:rPr>
+          <w:sz w:val="24"/>
+          <w:szCs w:val="24"/>
+          <w:lang w:val="it-IT"/>
         </w:rPr>
         <w:t xml:space="preserve">Io sono </w:t>
       </w:r>
@@ -1071,7 +1096,7 @@
           <w:sz w:val="24"/>
           <w:szCs w:val="24"/>
           <w:u w:val="none"/>
-          <w:lang w:val="it"/>
+          <w:lang w:val="it-IT"/>
         </w:rPr>
         <w:t>{</w:t>
       </w:r>
@@ -1089,7 +1114,7 @@
           <w:sz w:val="24"/>
           <w:szCs w:val="24"/>
           <w:u w:val="none"/>
-          <w:lang w:val="it"/>
+          <w:lang w:val="it-IT"/>
         </w:rPr>
         <w:t>mipresento_nome</w:t>
       </w:r>
@@ -1107,7 +1132,7 @@
           <w:sz w:val="24"/>
           <w:szCs w:val="24"/>
           <w:u w:val="none"/>
-          <w:lang w:val="it"/>
+          <w:lang w:val="it-IT"/>
         </w:rPr>
         <w:t>}</w:t>
       </w:r>
@@ -1125,7 +1150,7 @@
           <w:sz w:val="24"/>
           <w:szCs w:val="24"/>
           <w:u w:val="none"/>
-          <w:lang w:val="it"/>
+          <w:lang w:val="it-IT"/>
         </w:rPr>
         <w:t xml:space="preserve"> </w:t>
       </w:r>
@@ -1133,6 +1158,7 @@
         <w:rPr>
           <w:sz w:val="24"/>
           <w:szCs w:val="24"/>
+          <w:lang w:val="it-IT"/>
         </w:rPr>
         <w:t xml:space="preserve">ho </w:t>
       </w:r>
@@ -1150,7 +1176,7 @@
           <w:sz w:val="24"/>
           <w:szCs w:val="24"/>
           <w:u w:val="none"/>
-          <w:lang w:val="it"/>
+          <w:lang w:val="it-IT"/>
         </w:rPr>
         <w:t>{</w:t>
       </w:r>
@@ -1168,7 +1194,7 @@
           <w:sz w:val="24"/>
           <w:szCs w:val="24"/>
           <w:u w:val="none"/>
-          <w:lang w:val="it"/>
+          <w:lang w:val="it-IT"/>
         </w:rPr>
         <w:t>mipresento_anni</w:t>
       </w:r>
@@ -1186,7 +1212,7 @@
           <w:sz w:val="24"/>
           <w:szCs w:val="24"/>
           <w:u w:val="none"/>
-          <w:lang w:val="it"/>
+          <w:lang w:val="it-IT"/>
         </w:rPr>
         <w:t xml:space="preserve">} </w:t>
       </w:r>
@@ -1194,6 +1220,7 @@
         <w:rPr>
           <w:sz w:val="24"/>
           <w:szCs w:val="24"/>
+          <w:lang w:val="it-IT"/>
         </w:rPr>
         <w:t>anni e frequento la classe</w:t>
       </w:r>
@@ -1201,6 +1228,7 @@
         <w:rPr>
           <w:sz w:val="24"/>
           <w:szCs w:val="24"/>
+          <w:lang w:val="it-IT"/>
         </w:rPr>
         <w:t xml:space="preserve"> </w:t>
       </w:r>
@@ -1218,7 +1246,7 @@
           <w:sz w:val="24"/>
           <w:szCs w:val="24"/>
           <w:u w:val="none"/>
-          <w:lang w:val="it"/>
+          <w:lang w:val="it-IT"/>
         </w:rPr>
         <w:t>{</w:t>
       </w:r>
@@ -1236,7 +1264,7 @@
           <w:sz w:val="24"/>
           <w:szCs w:val="24"/>
           <w:u w:val="none"/>
-          <w:lang w:val="it"/>
+          <w:lang w:val="it-IT"/>
         </w:rPr>
         <w:t>mipresento_classe</w:t>
       </w:r>
@@ -1254,7 +1282,7 @@
           <w:sz w:val="24"/>
           <w:szCs w:val="24"/>
           <w:u w:val="none"/>
-          <w:lang w:val="it"/>
+          <w:lang w:val="it-IT"/>
         </w:rPr>
         <w:t>}</w:t>
       </w:r>
@@ -1262,6 +1290,7 @@
         <w:rPr>
           <w:sz w:val="24"/>
           <w:szCs w:val="24"/>
+          <w:lang w:val="it-IT"/>
         </w:rPr>
         <w:t xml:space="preserve"> </w:t>
       </w:r>
@@ -1650,12 +1679,14 @@
         <w:rPr>
           <w:sz w:val="24"/>
           <w:szCs w:val="24"/>
-        </w:rPr>
-      </w:pPr>
-      <w:r>
-        <w:rPr>
-          <w:sz w:val="24"/>
-          <w:szCs w:val="24"/>
+          <w:lang w:val="it-IT"/>
+        </w:rPr>
+      </w:pPr>
+      <w:r>
+        <w:rPr>
+          <w:sz w:val="24"/>
+          <w:szCs w:val="24"/>
+          <w:lang w:val="it-IT"/>
         </w:rPr>
         <w:t>Bisogni :</w:t>
       </w:r>
@@ -1663,6 +1694,7 @@
         <w:rPr>
           <w:sz w:val="24"/>
           <w:szCs w:val="24"/>
+          <w:lang w:val="it-IT"/>
         </w:rPr>
         <w:t xml:space="preserve"> che cosa chiedo ai miei </w:t>
       </w:r>
@@ -1670,6 +1702,7 @@
         <w:rPr>
           <w:sz w:val="24"/>
           <w:szCs w:val="24"/>
+          <w:lang w:val="it-IT"/>
         </w:rPr>
         <w:t>insegnanti?</w:t>
       </w:r>
@@ -1948,12 +1981,14 @@
               <w:rPr>
                 <w:sz w:val="24"/>
                 <w:szCs w:val="24"/>
-              </w:rPr>
-            </w:pPr>
-            <w:r>
-              <w:rPr>
-                <w:sz w:val="24"/>
-                <w:szCs w:val="24"/>
+                <w:lang w:val="it-IT"/>
+              </w:rPr>
+            </w:pPr>
+            <w:r>
+              <w:rPr>
+                <w:sz w:val="24"/>
+                <w:szCs w:val="24"/>
+                <w:lang w:val="it-IT"/>
               </w:rPr>
               <w:t>{</w:t>
             </w:r>
@@ -1962,7 +1997,7 @@
                 <w:noProof w:val="0"/>
                 <w:sz w:val="24"/>
                 <w:szCs w:val="24"/>
-                <w:lang w:val="it"/>
+                <w:lang w:val="it-IT"/>
               </w:rPr>
               <w:t>brano_velocita</w:t>
             </w:r>
@@ -1970,6 +2005,7 @@
               <w:rPr>
                 <w:sz w:val="24"/>
                 <w:szCs w:val="24"/>
+                <w:lang w:val="it-IT"/>
               </w:rPr>
               <w:t>}</w:t>
             </w:r>
@@ -2003,12 +2039,14 @@
               <w:rPr>
                 <w:sz w:val="24"/>
                 <w:szCs w:val="24"/>
-              </w:rPr>
-            </w:pPr>
-            <w:r>
-              <w:rPr>
-                <w:sz w:val="24"/>
-                <w:szCs w:val="24"/>
+                <w:lang w:val="it-IT"/>
+              </w:rPr>
+            </w:pPr>
+            <w:r>
+              <w:rPr>
+                <w:sz w:val="24"/>
+                <w:szCs w:val="24"/>
+                <w:lang w:val="it-IT"/>
               </w:rPr>
               <w:t>{</w:t>
             </w:r>
@@ -2017,7 +2055,7 @@
                 <w:noProof w:val="0"/>
                 <w:sz w:val="24"/>
                 <w:szCs w:val="24"/>
-                <w:lang w:val="it"/>
+                <w:lang w:val="it-IT"/>
               </w:rPr>
               <w:t>brano_correttezza</w:t>
             </w:r>
@@ -2025,6 +2063,7 @@
               <w:rPr>
                 <w:sz w:val="24"/>
                 <w:szCs w:val="24"/>
+                <w:lang w:val="it-IT"/>
               </w:rPr>
               <w:t>}</w:t>
             </w:r>
@@ -2103,12 +2142,14 @@
               <w:rPr>
                 <w:sz w:val="24"/>
                 <w:szCs w:val="24"/>
-              </w:rPr>
-            </w:pPr>
-            <w:r>
-              <w:rPr>
-                <w:sz w:val="24"/>
-                <w:szCs w:val="24"/>
+                <w:lang w:val="it-IT"/>
+              </w:rPr>
+            </w:pPr>
+            <w:r>
+              <w:rPr>
+                <w:sz w:val="24"/>
+                <w:szCs w:val="24"/>
+                <w:lang w:val="it-IT"/>
               </w:rPr>
               <w:t>{</w:t>
             </w:r>
@@ -2117,7 +2158,7 @@
                 <w:noProof w:val="0"/>
                 <w:sz w:val="24"/>
                 <w:szCs w:val="24"/>
-                <w:lang w:val="it"/>
+                <w:lang w:val="it-IT"/>
               </w:rPr>
               <w:t>parole_velocita</w:t>
             </w:r>
@@ -2125,6 +2166,7 @@
               <w:rPr>
                 <w:sz w:val="24"/>
                 <w:szCs w:val="24"/>
+                <w:lang w:val="it-IT"/>
               </w:rPr>
               <w:t>}</w:t>
             </w:r>
@@ -2158,12 +2200,14 @@
               <w:rPr>
                 <w:sz w:val="24"/>
                 <w:szCs w:val="24"/>
-              </w:rPr>
-            </w:pPr>
-            <w:r>
-              <w:rPr>
-                <w:sz w:val="24"/>
-                <w:szCs w:val="24"/>
+                <w:lang w:val="it-IT"/>
+              </w:rPr>
+            </w:pPr>
+            <w:r>
+              <w:rPr>
+                <w:sz w:val="24"/>
+                <w:szCs w:val="24"/>
+                <w:lang w:val="it-IT"/>
               </w:rPr>
               <w:t>{</w:t>
             </w:r>
@@ -2172,7 +2216,7 @@
                 <w:noProof w:val="0"/>
                 <w:sz w:val="24"/>
                 <w:szCs w:val="24"/>
-                <w:lang w:val="it"/>
+                <w:lang w:val="it-IT"/>
               </w:rPr>
               <w:t>parole_correttezza</w:t>
             </w:r>
@@ -2180,6 +2224,7 @@
               <w:rPr>
                 <w:sz w:val="24"/>
                 <w:szCs w:val="24"/>
+                <w:lang w:val="it-IT"/>
               </w:rPr>
               <w:t>}</w:t>
             </w:r>
@@ -2258,12 +2303,14 @@
               <w:rPr>
                 <w:sz w:val="24"/>
                 <w:szCs w:val="24"/>
-              </w:rPr>
-            </w:pPr>
-            <w:r>
-              <w:rPr>
-                <w:sz w:val="24"/>
-                <w:szCs w:val="24"/>
+                <w:lang w:val="it-IT"/>
+              </w:rPr>
+            </w:pPr>
+            <w:r>
+              <w:rPr>
+                <w:sz w:val="24"/>
+                <w:szCs w:val="24"/>
+                <w:lang w:val="it-IT"/>
               </w:rPr>
               <w:t>{</w:t>
             </w:r>
@@ -2272,7 +2319,7 @@
                 <w:noProof w:val="0"/>
                 <w:sz w:val="24"/>
                 <w:szCs w:val="24"/>
-                <w:lang w:val="it"/>
+                <w:lang w:val="it-IT"/>
               </w:rPr>
               <w:t>notparole_velocita</w:t>
             </w:r>
@@ -2280,6 +2327,7 @@
               <w:rPr>
                 <w:sz w:val="24"/>
                 <w:szCs w:val="24"/>
+                <w:lang w:val="it-IT"/>
               </w:rPr>
               <w:t>}</w:t>
             </w:r>
@@ -2313,12 +2361,14 @@
               <w:rPr>
                 <w:sz w:val="24"/>
                 <w:szCs w:val="24"/>
-              </w:rPr>
-            </w:pPr>
-            <w:r>
-              <w:rPr>
-                <w:sz w:val="24"/>
-                <w:szCs w:val="24"/>
+                <w:lang w:val="it-IT"/>
+              </w:rPr>
+            </w:pPr>
+            <w:r>
+              <w:rPr>
+                <w:sz w:val="24"/>
+                <w:szCs w:val="24"/>
+                <w:lang w:val="it-IT"/>
               </w:rPr>
               <w:t>{</w:t>
             </w:r>
@@ -2327,7 +2377,7 @@
                 <w:noProof w:val="0"/>
                 <w:sz w:val="24"/>
                 <w:szCs w:val="24"/>
-                <w:lang w:val="it"/>
+                <w:lang w:val="it-IT"/>
               </w:rPr>
               <w:t>notparole_correttezza</w:t>
             </w:r>
@@ -2335,6 +2385,7 @@
               <w:rPr>
                 <w:sz w:val="24"/>
                 <w:szCs w:val="24"/>
+                <w:lang w:val="it-IT"/>
               </w:rPr>
               <w:t>}</w:t>
             </w:r>
@@ -2491,12 +2542,14 @@
               <w:rPr>
                 <w:sz w:val="24"/>
                 <w:szCs w:val="24"/>
-              </w:rPr>
-            </w:pPr>
-            <w:r>
-              <w:rPr>
-                <w:sz w:val="24"/>
-                <w:szCs w:val="24"/>
+                <w:lang w:val="it-IT"/>
+              </w:rPr>
+            </w:pPr>
+            <w:r>
+              <w:rPr>
+                <w:sz w:val="24"/>
+                <w:szCs w:val="24"/>
+                <w:lang w:val="it-IT"/>
               </w:rPr>
               <w:t>{brano_cronaca}</w:t>
             </w:r>
@@ -2552,12 +2605,14 @@
               <w:rPr>
                 <w:sz w:val="24"/>
                 <w:szCs w:val="24"/>
-              </w:rPr>
-            </w:pPr>
-            <w:r>
-              <w:rPr>
-                <w:sz w:val="24"/>
-                <w:szCs w:val="24"/>
+                <w:lang w:val="it-IT"/>
+              </w:rPr>
+            </w:pPr>
+            <w:r>
+              <w:rPr>
+                <w:sz w:val="24"/>
+                <w:szCs w:val="24"/>
+                <w:lang w:val="it-IT"/>
               </w:rPr>
               <w:t>{</w:t>
             </w:r>
@@ -2565,6 +2620,7 @@
               <w:rPr>
                 <w:sz w:val="24"/>
                 <w:szCs w:val="24"/>
+                <w:lang w:val="it-IT"/>
               </w:rPr>
               <w:t>brano_informativo</w:t>
             </w:r>
@@ -2572,6 +2628,7 @@
               <w:rPr>
                 <w:sz w:val="24"/>
                 <w:szCs w:val="24"/>
+                <w:lang w:val="it-IT"/>
               </w:rPr>
               <w:t>}</w:t>
             </w:r>
@@ -2627,12 +2684,14 @@
               <w:rPr>
                 <w:sz w:val="24"/>
                 <w:szCs w:val="24"/>
-              </w:rPr>
-            </w:pPr>
-            <w:r>
-              <w:rPr>
-                <w:sz w:val="24"/>
-                <w:szCs w:val="24"/>
+                <w:lang w:val="it-IT"/>
+              </w:rPr>
+            </w:pPr>
+            <w:r>
+              <w:rPr>
+                <w:sz w:val="24"/>
+                <w:szCs w:val="24"/>
+                <w:lang w:val="it-IT"/>
               </w:rPr>
               <w:t>{brano_totale}</w:t>
             </w:r>
@@ -2792,12 +2851,14 @@
               <w:rPr>
                 <w:sz w:val="24"/>
                 <w:szCs w:val="24"/>
-              </w:rPr>
-            </w:pPr>
-            <w:r>
-              <w:rPr>
-                <w:sz w:val="24"/>
-                <w:szCs w:val="24"/>
+                <w:lang w:val="it-IT"/>
+              </w:rPr>
+            </w:pPr>
+            <w:r>
+              <w:rPr>
+                <w:sz w:val="24"/>
+                <w:szCs w:val="24"/>
+                <w:lang w:val="it-IT"/>
               </w:rPr>
               <w:t>{</w:t>
             </w:r>
@@ -2805,6 +2866,7 @@
               <w:rPr>
                 <w:sz w:val="24"/>
                 <w:szCs w:val="24"/>
+                <w:lang w:val="it-IT"/>
               </w:rPr>
               <w:t>dettato_brano</w:t>
             </w:r>
@@ -2812,6 +2874,7 @@
               <w:rPr>
                 <w:sz w:val="24"/>
                 <w:szCs w:val="24"/>
+                <w:lang w:val="it-IT"/>
               </w:rPr>
               <w:t>}</w:t>
             </w:r>
@@ -2923,7 +2986,7 @@
                 <w:sz w:val="24"/>
                 <w:szCs w:val="24"/>
                 <w:u w:val="none"/>
-                <w:lang w:val="it"/>
+                <w:lang w:val="it-IT"/>
               </w:rPr>
             </w:pPr>
             <w:r>
@@ -2940,7 +3003,7 @@
                 <w:sz w:val="24"/>
                 <w:szCs w:val="24"/>
                 <w:u w:val="none"/>
-                <w:lang w:val="it"/>
+                <w:lang w:val="it-IT"/>
               </w:rPr>
               <w:t>LISTA DI PAROLE</w:t>
             </w:r>
@@ -2954,7 +3017,7 @@
                 <w:color w:val="auto"/>
                 <w:sz w:val="24"/>
                 <w:szCs w:val="24"/>
-                <w:lang w:val="it" w:eastAsia="ja-JP" w:bidi="ar-SA"/>
+                <w:lang w:val="it-IT" w:eastAsia="ja-JP" w:bidi="ar-SA"/>
               </w:rPr>
               <w:t>{</w:t>
             </w:r>
@@ -2965,7 +3028,7 @@
                 <w:color w:val="auto"/>
                 <w:sz w:val="24"/>
                 <w:szCs w:val="24"/>
-                <w:lang w:val="it" w:eastAsia="ja-JP" w:bidi="ar-SA"/>
+                <w:lang w:val="it-IT" w:eastAsia="ja-JP" w:bidi="ar-SA"/>
               </w:rPr>
               <w:t>lista_parole</w:t>
             </w:r>
@@ -2976,7 +3039,7 @@
                 <w:color w:val="auto"/>
                 <w:sz w:val="24"/>
                 <w:szCs w:val="24"/>
-                <w:lang w:val="it" w:eastAsia="ja-JP" w:bidi="ar-SA"/>
+                <w:lang w:val="it-IT" w:eastAsia="ja-JP" w:bidi="ar-SA"/>
               </w:rPr>
               <w:t>}</w:t>
             </w:r>
@@ -3040,7 +3103,7 @@
                 <w:color w:val="auto"/>
                 <w:sz w:val="24"/>
                 <w:szCs w:val="24"/>
-                <w:lang w:val="it" w:eastAsia="ja-JP" w:bidi="ar-SA"/>
+                <w:lang w:val="it-IT" w:eastAsia="ja-JP" w:bidi="ar-SA"/>
               </w:rPr>
             </w:pPr>
             <w:r>
@@ -3050,7 +3113,7 @@
                 <w:color w:val="auto"/>
                 <w:sz w:val="24"/>
                 <w:szCs w:val="24"/>
-                <w:lang w:val="it" w:eastAsia="ja-JP" w:bidi="ar-SA"/>
+                <w:lang w:val="it-IT" w:eastAsia="ja-JP" w:bidi="ar-SA"/>
               </w:rPr>
               <w:t>{</w:t>
             </w:r>
@@ -3061,7 +3124,7 @@
                 <w:color w:val="auto"/>
                 <w:sz w:val="24"/>
                 <w:szCs w:val="24"/>
-                <w:lang w:val="it" w:eastAsia="ja-JP" w:bidi="ar-SA"/>
+                <w:lang w:val="it-IT" w:eastAsia="ja-JP" w:bidi="ar-SA"/>
               </w:rPr>
               <w:t>lista_notparole</w:t>
             </w:r>
@@ -3072,7 +3135,7 @@
                 <w:color w:val="auto"/>
                 <w:sz w:val="24"/>
                 <w:szCs w:val="24"/>
-                <w:lang w:val="it" w:eastAsia="ja-JP" w:bidi="ar-SA"/>
+                <w:lang w:val="it-IT" w:eastAsia="ja-JP" w:bidi="ar-SA"/>
               </w:rPr>
               <w:t>}</w:t>
             </w:r>
@@ -3112,12 +3175,14 @@
               <w:rPr>
                 <w:sz w:val="24"/>
                 <w:szCs w:val="24"/>
-              </w:rPr>
-            </w:pPr>
-            <w:r>
-              <w:rPr>
-                <w:sz w:val="24"/>
-                <w:szCs w:val="24"/>
+                <w:lang w:val="it-IT"/>
+              </w:rPr>
+            </w:pPr>
+            <w:r>
+              <w:rPr>
+                <w:sz w:val="24"/>
+                <w:szCs w:val="24"/>
+                <w:lang w:val="it-IT"/>
               </w:rPr>
               <w:t>{</w:t>
             </w:r>
@@ -3126,7 +3191,7 @@
                 <w:noProof w:val="0"/>
                 <w:sz w:val="24"/>
                 <w:szCs w:val="24"/>
-                <w:lang w:val="it"/>
+                <w:lang w:val="it-IT"/>
               </w:rPr>
               <w:t>scrittura_altro</w:t>
             </w:r>
@@ -3134,6 +3199,7 @@
               <w:rPr>
                 <w:sz w:val="24"/>
                 <w:szCs w:val="24"/>
+                <w:lang w:val="it-IT"/>
               </w:rPr>
               <w:t>}</w:t>
             </w:r>
@@ -3275,6 +3341,7 @@
                 <w:sz w:val="24"/>
                 <w:szCs w:val="24"/>
                 <w:u w:val="none"/>
+                <w:lang w:val="it-IT"/>
               </w:rPr>
             </w:pPr>
             <w:r>
@@ -3290,6 +3357,7 @@
                 <w:sz w:val="24"/>
                 <w:szCs w:val="24"/>
                 <w:u w:val="none"/>
+                <w:lang w:val="it-IT"/>
               </w:rPr>
               <w:t>lele</w:t>
             </w:r>
@@ -3306,6 +3374,7 @@
                 <w:sz w:val="24"/>
                 <w:szCs w:val="24"/>
                 <w:u w:val="none"/>
+                <w:lang w:val="it-IT"/>
               </w:rPr>
               <w:t>:</w:t>
             </w:r>
@@ -3327,6 +3396,7 @@
                 <w:sz w:val="24"/>
                 <w:szCs w:val="24"/>
                 <w:u w:val="none"/>
+                <w:lang w:val="it-IT"/>
               </w:rPr>
             </w:pPr>
             <w:r>
@@ -3335,7 +3405,7 @@
                 <w:color w:val="auto"/>
                 <w:sz w:val="24"/>
                 <w:szCs w:val="24"/>
-                <w:lang w:eastAsia="ja-JP" w:bidi="ar-SA"/>
+                <w:lang w:val="it-IT" w:eastAsia="ja-JP" w:bidi="ar-SA"/>
               </w:rPr>
               <w:t>{</w:t>
             </w:r>
@@ -3346,7 +3416,7 @@
                 <w:color w:val="auto"/>
                 <w:sz w:val="24"/>
                 <w:szCs w:val="24"/>
-                <w:lang w:val="it" w:eastAsia="ja-JP" w:bidi="ar-SA"/>
+                <w:lang w:val="it-IT" w:eastAsia="ja-JP" w:bidi="ar-SA"/>
               </w:rPr>
               <w:t>grafia_lele</w:t>
             </w:r>
@@ -3356,7 +3426,7 @@
                 <w:color w:val="auto"/>
                 <w:sz w:val="24"/>
                 <w:szCs w:val="24"/>
-                <w:lang w:eastAsia="ja-JP" w:bidi="ar-SA"/>
+                <w:lang w:val="it-IT" w:eastAsia="ja-JP" w:bidi="ar-SA"/>
               </w:rPr>
               <w:t>}</w:t>
             </w:r>
@@ -3432,6 +3502,7 @@
                 <w:sz w:val="24"/>
                 <w:szCs w:val="24"/>
                 <w:u w:val="none"/>
+                <w:lang w:val="it-IT"/>
               </w:rPr>
             </w:pPr>
             <w:r>
@@ -3440,7 +3511,7 @@
                 <w:color w:val="auto"/>
                 <w:sz w:val="24"/>
                 <w:szCs w:val="24"/>
-                <w:lang w:eastAsia="ja-JP" w:bidi="ar-SA"/>
+                <w:lang w:val="it-IT" w:eastAsia="ja-JP" w:bidi="ar-SA"/>
               </w:rPr>
               <w:t>{</w:t>
             </w:r>
@@ -3451,7 +3522,7 @@
                 <w:color w:val="auto"/>
                 <w:sz w:val="24"/>
                 <w:szCs w:val="24"/>
-                <w:lang w:val="it" w:eastAsia="ja-JP" w:bidi="ar-SA"/>
+                <w:lang w:val="it-IT" w:eastAsia="ja-JP" w:bidi="ar-SA"/>
               </w:rPr>
               <w:t>grafia_uno</w:t>
             </w:r>
@@ -3461,7 +3532,7 @@
                 <w:color w:val="auto"/>
                 <w:sz w:val="24"/>
                 <w:szCs w:val="24"/>
-                <w:lang w:eastAsia="ja-JP" w:bidi="ar-SA"/>
+                <w:lang w:val="it-IT" w:eastAsia="ja-JP" w:bidi="ar-SA"/>
               </w:rPr>
               <w:t>}</w:t>
             </w:r>
@@ -3553,6 +3624,7 @@
                 <w:sz w:val="24"/>
                 <w:szCs w:val="24"/>
                 <w:u w:val="none"/>
+                <w:lang w:val="it-IT"/>
               </w:rPr>
             </w:pPr>
             <w:r>
@@ -3561,7 +3633,7 @@
                 <w:color w:val="auto"/>
                 <w:sz w:val="24"/>
                 <w:szCs w:val="24"/>
-                <w:lang w:eastAsia="ja-JP" w:bidi="ar-SA"/>
+                <w:lang w:val="it-IT" w:eastAsia="ja-JP" w:bidi="ar-SA"/>
               </w:rPr>
               <w:t>{</w:t>
             </w:r>
@@ -3571,7 +3643,7 @@
                 <w:color w:val="auto"/>
                 <w:sz w:val="24"/>
                 <w:szCs w:val="24"/>
-                <w:lang w:eastAsia="ja-JP" w:bidi="ar-SA"/>
+                <w:lang w:val="it-IT" w:eastAsia="ja-JP" w:bidi="ar-SA"/>
               </w:rPr>
               <w:t>g</w:t>
             </w:r>
@@ -3581,7 +3653,7 @@
                 <w:color w:val="auto"/>
                 <w:sz w:val="24"/>
                 <w:szCs w:val="24"/>
-                <w:lang w:eastAsia="ja-JP" w:bidi="ar-SA"/>
+                <w:lang w:val="it-IT" w:eastAsia="ja-JP" w:bidi="ar-SA"/>
               </w:rPr>
               <w:t>rafia_numer</w:t>
             </w:r>
@@ -3591,7 +3663,7 @@
                 <w:color w:val="auto"/>
                 <w:sz w:val="24"/>
                 <w:szCs w:val="24"/>
-                <w:lang w:eastAsia="ja-JP" w:bidi="ar-SA"/>
+                <w:lang w:val="it-IT" w:eastAsia="ja-JP" w:bidi="ar-SA"/>
               </w:rPr>
               <w:t>i</w:t>
             </w:r>
@@ -3601,7 +3673,7 @@
                 <w:color w:val="auto"/>
                 <w:sz w:val="24"/>
                 <w:szCs w:val="24"/>
-                <w:lang w:eastAsia="ja-JP" w:bidi="ar-SA"/>
+                <w:lang w:val="it-IT" w:eastAsia="ja-JP" w:bidi="ar-SA"/>
               </w:rPr>
               <w:t>}</w:t>
             </w:r>
@@ -3641,12 +3713,14 @@
               <w:rPr>
                 <w:sz w:val="24"/>
                 <w:szCs w:val="24"/>
-              </w:rPr>
-            </w:pPr>
-            <w:r>
-              <w:rPr>
-                <w:sz w:val="24"/>
-                <w:szCs w:val="24"/>
+                <w:lang w:val="it-IT"/>
+              </w:rPr>
+            </w:pPr>
+            <w:r>
+              <w:rPr>
+                <w:sz w:val="24"/>
+                <w:szCs w:val="24"/>
+                <w:lang w:val="it-IT"/>
               </w:rPr>
               <w:t>{</w:t>
             </w:r>
@@ -3655,7 +3729,7 @@
                 <w:noProof w:val="0"/>
                 <w:sz w:val="24"/>
                 <w:szCs w:val="24"/>
-                <w:lang w:val="it"/>
+                <w:lang w:val="it-IT"/>
               </w:rPr>
               <w:t>grafia_altro</w:t>
             </w:r>
@@ -3663,6 +3737,7 @@
               <w:rPr>
                 <w:sz w:val="24"/>
                 <w:szCs w:val="24"/>
+                <w:lang w:val="it-IT"/>
               </w:rPr>
               <w:t>}</w:t>
             </w:r>
@@ -3820,7 +3895,7 @@
                 <w:color w:val="auto"/>
                 <w:sz w:val="24"/>
                 <w:szCs w:val="24"/>
-                <w:lang w:eastAsia="ja-JP" w:bidi="ar-SA"/>
+                <w:lang w:val="it-IT" w:eastAsia="ja-JP" w:bidi="ar-SA"/>
               </w:rPr>
               <w:t>{</w:t>
             </w:r>
@@ -3831,12 +3906,14 @@
                 <w:color w:val="auto"/>
                 <w:sz w:val="24"/>
                 <w:szCs w:val="24"/>
-                <w:lang w:val="it" w:eastAsia="ja-JP" w:bidi="ar-SA"/>
+                <w:lang w:val="it-IT" w:eastAsia="ja-JP" w:bidi="ar-SA"/>
               </w:rPr>
               <w:t>calcolo_area_numero</w:t>
             </w:r>
             <w:r>
-              <w:rPr/>
+              <w:rPr>
+                <w:lang w:val="it-IT"/>
+              </w:rPr>
               <w:t>}</w:t>
             </w:r>
           </w:p>
@@ -3901,7 +3978,7 @@
                 <w:color w:val="auto"/>
                 <w:sz w:val="24"/>
                 <w:szCs w:val="24"/>
-                <w:lang w:eastAsia="ja-JP" w:bidi="ar-SA"/>
+                <w:lang w:val="it-IT" w:eastAsia="ja-JP" w:bidi="ar-SA"/>
               </w:rPr>
             </w:pPr>
             <w:r>
@@ -3910,7 +3987,7 @@
                 <w:color w:val="auto"/>
                 <w:sz w:val="24"/>
                 <w:szCs w:val="24"/>
-                <w:lang w:eastAsia="ja-JP" w:bidi="ar-SA"/>
+                <w:lang w:val="it-IT" w:eastAsia="ja-JP" w:bidi="ar-SA"/>
               </w:rPr>
               <w:t>{</w:t>
             </w:r>
@@ -3921,7 +3998,7 @@
                 <w:color w:val="auto"/>
                 <w:sz w:val="24"/>
                 <w:szCs w:val="24"/>
-                <w:lang w:val="it" w:eastAsia="ja-JP" w:bidi="ar-SA"/>
+                <w:lang w:val="it-IT" w:eastAsia="ja-JP" w:bidi="ar-SA"/>
               </w:rPr>
               <w:t>calcolo_conteggio</w:t>
             </w:r>
@@ -3931,7 +4008,7 @@
                 <w:color w:val="auto"/>
                 <w:sz w:val="24"/>
                 <w:szCs w:val="24"/>
-                <w:lang w:eastAsia="ja-JP" w:bidi="ar-SA"/>
+                <w:lang w:val="it-IT" w:eastAsia="ja-JP" w:bidi="ar-SA"/>
               </w:rPr>
               <w:t>}</w:t>
             </w:r>
@@ -3981,7 +4058,7 @@
                 <w:color w:val="auto"/>
                 <w:sz w:val="24"/>
                 <w:szCs w:val="24"/>
-                <w:lang w:eastAsia="ja-JP" w:bidi="ar-SA"/>
+                <w:lang w:val="it-IT" w:eastAsia="ja-JP" w:bidi="ar-SA"/>
               </w:rPr>
             </w:pPr>
             <w:r>
@@ -3990,7 +4067,7 @@
                 <w:color w:val="auto"/>
                 <w:sz w:val="24"/>
                 <w:szCs w:val="24"/>
-                <w:lang w:eastAsia="ja-JP" w:bidi="ar-SA"/>
+                <w:lang w:val="it-IT" w:eastAsia="ja-JP" w:bidi="ar-SA"/>
               </w:rPr>
               <w:t>{</w:t>
             </w:r>
@@ -4001,7 +4078,7 @@
                 <w:color w:val="auto"/>
                 <w:sz w:val="24"/>
                 <w:szCs w:val="24"/>
-                <w:lang w:val="it" w:eastAsia="ja-JP" w:bidi="ar-SA"/>
+                <w:lang w:val="it-IT" w:eastAsia="ja-JP" w:bidi="ar-SA"/>
               </w:rPr>
               <w:t>calcolo_lettura</w:t>
             </w:r>
@@ -4011,7 +4088,7 @@
                 <w:color w:val="auto"/>
                 <w:sz w:val="24"/>
                 <w:szCs w:val="24"/>
-                <w:lang w:eastAsia="ja-JP" w:bidi="ar-SA"/>
+                <w:lang w:val="it-IT" w:eastAsia="ja-JP" w:bidi="ar-SA"/>
               </w:rPr>
               <w:t>}</w:t>
             </w:r>
@@ -4061,7 +4138,7 @@
                 <w:color w:val="auto"/>
                 <w:sz w:val="24"/>
                 <w:szCs w:val="24"/>
-                <w:lang w:eastAsia="ja-JP" w:bidi="ar-SA"/>
+                <w:lang w:val="it-IT" w:eastAsia="ja-JP" w:bidi="ar-SA"/>
               </w:rPr>
             </w:pPr>
             <w:r>
@@ -4070,7 +4147,7 @@
                 <w:color w:val="auto"/>
                 <w:sz w:val="24"/>
                 <w:szCs w:val="24"/>
-                <w:lang w:eastAsia="ja-JP" w:bidi="ar-SA"/>
+                <w:lang w:val="it-IT" w:eastAsia="ja-JP" w:bidi="ar-SA"/>
               </w:rPr>
               <w:t>{</w:t>
             </w:r>
@@ -4081,7 +4158,7 @@
                 <w:color w:val="auto"/>
                 <w:sz w:val="24"/>
                 <w:szCs w:val="24"/>
-                <w:lang w:val="it" w:eastAsia="ja-JP" w:bidi="ar-SA"/>
+                <w:lang w:val="it-IT" w:eastAsia="ja-JP" w:bidi="ar-SA"/>
               </w:rPr>
               <w:t>calcolo_scrittura</w:t>
             </w:r>
@@ -4091,7 +4168,7 @@
                 <w:color w:val="auto"/>
                 <w:sz w:val="24"/>
                 <w:szCs w:val="24"/>
-                <w:lang w:eastAsia="ja-JP" w:bidi="ar-SA"/>
+                <w:lang w:val="it-IT" w:eastAsia="ja-JP" w:bidi="ar-SA"/>
               </w:rPr>
               <w:t>}</w:t>
             </w:r>
@@ -4147,7 +4224,7 @@
                 <w:color w:val="auto"/>
                 <w:sz w:val="24"/>
                 <w:szCs w:val="24"/>
-                <w:lang w:eastAsia="ja-JP" w:bidi="ar-SA"/>
+                <w:lang w:val="it-IT" w:eastAsia="ja-JP" w:bidi="ar-SA"/>
               </w:rPr>
               <w:t>{</w:t>
             </w:r>
@@ -4158,7 +4235,7 @@
                 <w:color w:val="auto"/>
                 <w:sz w:val="24"/>
                 <w:szCs w:val="24"/>
-                <w:lang w:val="it" w:eastAsia="ja-JP" w:bidi="ar-SA"/>
+                <w:lang w:val="it-IT" w:eastAsia="ja-JP" w:bidi="ar-SA"/>
               </w:rPr>
               <w:t>calcolo_area_calcolo</w:t>
             </w:r>
@@ -4168,7 +4245,7 @@
                 <w:color w:val="auto"/>
                 <w:sz w:val="24"/>
                 <w:szCs w:val="24"/>
-                <w:lang w:eastAsia="ja-JP" w:bidi="ar-SA"/>
+                <w:lang w:val="it-IT" w:eastAsia="ja-JP" w:bidi="ar-SA"/>
               </w:rPr>
               <w:t>}</w:t>
             </w:r>
@@ -4224,7 +4301,7 @@
                 <w:color w:val="auto"/>
                 <w:sz w:val="24"/>
                 <w:szCs w:val="24"/>
-                <w:lang w:eastAsia="ja-JP" w:bidi="ar-SA"/>
+                <w:lang w:val="it-IT" w:eastAsia="ja-JP" w:bidi="ar-SA"/>
               </w:rPr>
               <w:t>{</w:t>
             </w:r>
@@ -4235,7 +4312,7 @@
                 <w:color w:val="auto"/>
                 <w:sz w:val="24"/>
                 <w:szCs w:val="24"/>
-                <w:lang w:val="it" w:eastAsia="ja-JP" w:bidi="ar-SA"/>
+                <w:lang w:val="it-IT" w:eastAsia="ja-JP" w:bidi="ar-SA"/>
               </w:rPr>
               <w:t>calcolo_moltiplicazioni</w:t>
             </w:r>
@@ -4245,7 +4322,7 @@
                 <w:color w:val="auto"/>
                 <w:sz w:val="24"/>
                 <w:szCs w:val="24"/>
-                <w:lang w:eastAsia="ja-JP" w:bidi="ar-SA"/>
+                <w:lang w:val="it-IT" w:eastAsia="ja-JP" w:bidi="ar-SA"/>
               </w:rPr>
               <w:t>}</w:t>
             </w:r>
@@ -4306,7 +4383,7 @@
                 <w:color w:val="auto"/>
                 <w:sz w:val="24"/>
                 <w:szCs w:val="24"/>
-                <w:lang w:eastAsia="ja-JP" w:bidi="ar-SA"/>
+                <w:lang w:val="it-IT" w:eastAsia="ja-JP" w:bidi="ar-SA"/>
               </w:rPr>
             </w:pPr>
             <w:r>
@@ -4315,7 +4392,7 @@
                 <w:color w:val="auto"/>
                 <w:sz w:val="24"/>
                 <w:szCs w:val="24"/>
-                <w:lang w:eastAsia="ja-JP" w:bidi="ar-SA"/>
+                <w:lang w:val="it-IT" w:eastAsia="ja-JP" w:bidi="ar-SA"/>
               </w:rPr>
               <w:t>{</w:t>
             </w:r>
@@ -4326,7 +4403,7 @@
                 <w:color w:val="auto"/>
                 <w:sz w:val="24"/>
                 <w:szCs w:val="24"/>
-                <w:lang w:val="it" w:eastAsia="ja-JP" w:bidi="ar-SA"/>
+                <w:lang w:val="it-IT" w:eastAsia="ja-JP" w:bidi="ar-SA"/>
               </w:rPr>
               <w:t>calcolo_mente</w:t>
             </w:r>
@@ -4336,7 +4413,7 @@
                 <w:color w:val="auto"/>
                 <w:sz w:val="24"/>
                 <w:szCs w:val="24"/>
-                <w:lang w:eastAsia="ja-JP" w:bidi="ar-SA"/>
+                <w:lang w:val="it-IT" w:eastAsia="ja-JP" w:bidi="ar-SA"/>
               </w:rPr>
               <w:t>}</w:t>
             </w:r>
@@ -4386,7 +4463,7 @@
                 <w:color w:val="auto"/>
                 <w:sz w:val="24"/>
                 <w:szCs w:val="24"/>
-                <w:lang w:eastAsia="ja-JP" w:bidi="ar-SA"/>
+                <w:lang w:val="it-IT" w:eastAsia="ja-JP" w:bidi="ar-SA"/>
               </w:rPr>
             </w:pPr>
             <w:r>
@@ -4395,7 +4472,7 @@
                 <w:color w:val="auto"/>
                 <w:sz w:val="24"/>
                 <w:szCs w:val="24"/>
-                <w:lang w:eastAsia="ja-JP" w:bidi="ar-SA"/>
+                <w:lang w:val="it-IT" w:eastAsia="ja-JP" w:bidi="ar-SA"/>
               </w:rPr>
               <w:t>{</w:t>
             </w:r>
@@ -4406,7 +4483,7 @@
                 <w:color w:val="auto"/>
                 <w:sz w:val="24"/>
                 <w:szCs w:val="24"/>
-                <w:lang w:val="it" w:eastAsia="ja-JP" w:bidi="ar-SA"/>
+                <w:lang w:val="it-IT" w:eastAsia="ja-JP" w:bidi="ar-SA"/>
               </w:rPr>
               <w:t>calcolo_rapido</w:t>
             </w:r>
@@ -4416,7 +4493,7 @@
                 <w:color w:val="auto"/>
                 <w:sz w:val="24"/>
                 <w:szCs w:val="24"/>
-                <w:lang w:eastAsia="ja-JP" w:bidi="ar-SA"/>
+                <w:lang w:val="it-IT" w:eastAsia="ja-JP" w:bidi="ar-SA"/>
               </w:rPr>
               <w:t>}</w:t>
             </w:r>
@@ -4446,6 +4523,7 @@
                 <w:sz w:val="24"/>
                 <w:szCs w:val="24"/>
                 <w:u w:val="none"/>
+                <w:lang w:val="it-IT"/>
               </w:rPr>
               <w:t>Operazioni scritte</w:t>
             </w:r>
@@ -4462,6 +4540,7 @@
                 <w:sz w:val="24"/>
                 <w:szCs w:val="24"/>
                 <w:u w:val="none"/>
+                <w:lang w:val="it-IT"/>
               </w:rPr>
               <w:t xml:space="preserve"> </w:t>
             </w:r>
@@ -4471,7 +4550,7 @@
                 <w:color w:val="auto"/>
                 <w:sz w:val="24"/>
                 <w:szCs w:val="24"/>
-                <w:lang w:eastAsia="ja-JP" w:bidi="ar-SA"/>
+                <w:lang w:val="it-IT" w:eastAsia="ja-JP" w:bidi="ar-SA"/>
               </w:rPr>
               <w:t>{</w:t>
             </w:r>
@@ -4482,7 +4561,7 @@
                 <w:color w:val="auto"/>
                 <w:sz w:val="24"/>
                 <w:szCs w:val="24"/>
-                <w:lang w:val="it" w:eastAsia="ja-JP" w:bidi="ar-SA"/>
+                <w:lang w:val="it-IT" w:eastAsia="ja-JP" w:bidi="ar-SA"/>
               </w:rPr>
               <w:t>calcolo_scritte</w:t>
             </w:r>
@@ -4492,7 +4571,7 @@
                 <w:color w:val="auto"/>
                 <w:sz w:val="24"/>
                 <w:szCs w:val="24"/>
-                <w:lang w:eastAsia="ja-JP" w:bidi="ar-SA"/>
+                <w:lang w:val="it-IT" w:eastAsia="ja-JP" w:bidi="ar-SA"/>
               </w:rPr>
               <w:t>}</w:t>
             </w:r>
@@ -4553,7 +4632,7 @@
                 <w:color w:val="auto"/>
                 <w:sz w:val="24"/>
                 <w:szCs w:val="24"/>
-                <w:lang w:eastAsia="ja-JP" w:bidi="ar-SA"/>
+                <w:lang w:val="it-IT" w:eastAsia="ja-JP" w:bidi="ar-SA"/>
               </w:rPr>
             </w:pPr>
             <w:r>
@@ -4562,7 +4641,7 @@
                 <w:color w:val="auto"/>
                 <w:sz w:val="24"/>
                 <w:szCs w:val="24"/>
-                <w:lang w:eastAsia="ja-JP" w:bidi="ar-SA"/>
+                <w:lang w:val="it-IT" w:eastAsia="ja-JP" w:bidi="ar-SA"/>
               </w:rPr>
               <w:t>{</w:t>
             </w:r>
@@ -4573,7 +4652,7 @@
                 <w:color w:val="auto"/>
                 <w:sz w:val="24"/>
                 <w:szCs w:val="24"/>
-                <w:lang w:val="it" w:eastAsia="ja-JP" w:bidi="ar-SA"/>
+                <w:lang w:val="it-IT" w:eastAsia="ja-JP" w:bidi="ar-SA"/>
               </w:rPr>
               <w:t>senso_numero</w:t>
             </w:r>
@@ -4583,7 +4662,7 @@
                 <w:color w:val="auto"/>
                 <w:sz w:val="24"/>
                 <w:szCs w:val="24"/>
-                <w:lang w:eastAsia="ja-JP" w:bidi="ar-SA"/>
+                <w:lang w:val="it-IT" w:eastAsia="ja-JP" w:bidi="ar-SA"/>
               </w:rPr>
               <w:t>}</w:t>
             </w:r>
@@ -4633,7 +4712,7 @@
                 <w:color w:val="auto"/>
                 <w:sz w:val="24"/>
                 <w:szCs w:val="24"/>
-                <w:lang w:eastAsia="ja-JP" w:bidi="ar-SA"/>
+                <w:lang w:val="it-IT" w:eastAsia="ja-JP" w:bidi="ar-SA"/>
               </w:rPr>
             </w:pPr>
             <w:r>
@@ -4642,7 +4721,7 @@
                 <w:color w:val="auto"/>
                 <w:sz w:val="24"/>
                 <w:szCs w:val="24"/>
-                <w:lang w:eastAsia="ja-JP" w:bidi="ar-SA"/>
+                <w:lang w:val="it-IT" w:eastAsia="ja-JP" w:bidi="ar-SA"/>
               </w:rPr>
               <w:t>{</w:t>
             </w:r>
@@ -4653,7 +4732,7 @@
                 <w:color w:val="auto"/>
                 <w:sz w:val="24"/>
                 <w:szCs w:val="24"/>
-                <w:lang w:val="it" w:eastAsia="ja-JP" w:bidi="ar-SA"/>
+                <w:lang w:val="it-IT" w:eastAsia="ja-JP" w:bidi="ar-SA"/>
               </w:rPr>
               <w:t>senso_triplette</w:t>
             </w:r>
@@ -4663,7 +4742,7 @@
                 <w:color w:val="auto"/>
                 <w:sz w:val="24"/>
                 <w:szCs w:val="24"/>
-                <w:lang w:eastAsia="ja-JP" w:bidi="ar-SA"/>
+                <w:lang w:val="it-IT" w:eastAsia="ja-JP" w:bidi="ar-SA"/>
               </w:rPr>
               <w:t>}</w:t>
             </w:r>
@@ -4713,7 +4792,7 @@
                 <w:color w:val="auto"/>
                 <w:sz w:val="24"/>
                 <w:szCs w:val="24"/>
-                <w:lang w:eastAsia="ja-JP" w:bidi="ar-SA"/>
+                <w:lang w:val="it-IT" w:eastAsia="ja-JP" w:bidi="ar-SA"/>
               </w:rPr>
             </w:pPr>
             <w:r>
@@ -4722,7 +4801,7 @@
                 <w:color w:val="auto"/>
                 <w:sz w:val="24"/>
                 <w:szCs w:val="24"/>
-                <w:lang w:eastAsia="ja-JP" w:bidi="ar-SA"/>
+                <w:lang w:val="it-IT" w:eastAsia="ja-JP" w:bidi="ar-SA"/>
               </w:rPr>
               <w:t>{</w:t>
             </w:r>
@@ -4733,7 +4812,7 @@
                 <w:color w:val="auto"/>
                 <w:sz w:val="24"/>
                 <w:szCs w:val="24"/>
-                <w:lang w:val="it" w:eastAsia="ja-JP" w:bidi="ar-SA"/>
+                <w:lang w:val="it-IT" w:eastAsia="ja-JP" w:bidi="ar-SA"/>
               </w:rPr>
               <w:t>senso_inserzioni</w:t>
             </w:r>
@@ -4743,7 +4822,7 @@
                 <w:color w:val="auto"/>
                 <w:sz w:val="24"/>
                 <w:szCs w:val="24"/>
-                <w:lang w:eastAsia="ja-JP" w:bidi="ar-SA"/>
+                <w:lang w:val="it-IT" w:eastAsia="ja-JP" w:bidi="ar-SA"/>
               </w:rPr>
               <w:t>}</w:t>
             </w:r>
@@ -4793,7 +4872,7 @@
                 <w:color w:val="auto"/>
                 <w:sz w:val="24"/>
                 <w:szCs w:val="24"/>
-                <w:lang w:eastAsia="ja-JP" w:bidi="ar-SA"/>
+                <w:lang w:val="it-IT" w:eastAsia="ja-JP" w:bidi="ar-SA"/>
               </w:rPr>
             </w:pPr>
             <w:r>
@@ -4802,7 +4881,7 @@
                 <w:color w:val="auto"/>
                 <w:sz w:val="24"/>
                 <w:szCs w:val="24"/>
-                <w:lang w:eastAsia="ja-JP" w:bidi="ar-SA"/>
+                <w:lang w:val="it-IT" w:eastAsia="ja-JP" w:bidi="ar-SA"/>
               </w:rPr>
               <w:t>{</w:t>
             </w:r>
@@ -4813,7 +4892,7 @@
                 <w:color w:val="auto"/>
                 <w:sz w:val="24"/>
                 <w:szCs w:val="24"/>
-                <w:lang w:val="it" w:eastAsia="ja-JP" w:bidi="ar-SA"/>
+                <w:lang w:val="it-IT" w:eastAsia="ja-JP" w:bidi="ar-SA"/>
               </w:rPr>
               <w:t>senso_approssimativo</w:t>
             </w:r>
@@ -4823,7 +4902,7 @@
                 <w:color w:val="auto"/>
                 <w:sz w:val="24"/>
                 <w:szCs w:val="24"/>
-                <w:lang w:eastAsia="ja-JP" w:bidi="ar-SA"/>
+                <w:lang w:val="it-IT" w:eastAsia="ja-JP" w:bidi="ar-SA"/>
               </w:rPr>
               <w:t>}</w:t>
             </w:r>
@@ -5062,7 +5141,7 @@
                 <w:color w:val="auto"/>
                 <w:sz w:val="24"/>
                 <w:szCs w:val="24"/>
-                <w:lang w:eastAsia="ja-JP" w:bidi="ar-SA"/>
+                <w:lang w:val="it-IT" w:eastAsia="ja-JP" w:bidi="ar-SA"/>
               </w:rPr>
             </w:pPr>
             <w:r>
@@ -5071,7 +5150,7 @@
                 <w:color w:val="auto"/>
                 <w:sz w:val="24"/>
                 <w:szCs w:val="24"/>
-                <w:lang w:eastAsia="ja-JP" w:bidi="ar-SA"/>
+                <w:lang w:val="it-IT" w:eastAsia="ja-JP" w:bidi="ar-SA"/>
               </w:rPr>
               <w:t>{</w:t>
             </w:r>
@@ -5082,7 +5161,7 @@
                 <w:color w:val="auto"/>
                 <w:sz w:val="24"/>
                 <w:szCs w:val="24"/>
-                <w:lang w:val="it" w:eastAsia="ja-JP" w:bidi="ar-SA"/>
+                <w:lang w:val="it-IT" w:eastAsia="ja-JP" w:bidi="ar-SA"/>
               </w:rPr>
               <w:t>altro_linguistica</w:t>
             </w:r>
@@ -5092,7 +5171,7 @@
                 <w:color w:val="auto"/>
                 <w:sz w:val="24"/>
                 <w:szCs w:val="24"/>
-                <w:lang w:eastAsia="ja-JP" w:bidi="ar-SA"/>
+                <w:lang w:val="it-IT" w:eastAsia="ja-JP" w:bidi="ar-SA"/>
               </w:rPr>
               <w:t>}</w:t>
             </w:r>
@@ -5149,7 +5228,7 @@
                 <w:color w:val="auto"/>
                 <w:sz w:val="24"/>
                 <w:szCs w:val="24"/>
-                <w:lang w:val="it" w:eastAsia="ja-JP" w:bidi="ar-SA"/>
+                <w:lang w:val="it-IT" w:eastAsia="ja-JP" w:bidi="ar-SA"/>
               </w:rPr>
             </w:pPr>
             <w:r>
@@ -5158,7 +5237,7 @@
                 <w:color w:val="auto"/>
                 <w:sz w:val="24"/>
                 <w:szCs w:val="24"/>
-                <w:lang w:eastAsia="ja-JP" w:bidi="ar-SA"/>
+                <w:lang w:val="it-IT" w:eastAsia="ja-JP" w:bidi="ar-SA"/>
               </w:rPr>
               <w:t>{</w:t>
             </w:r>
@@ -5169,7 +5248,7 @@
                 <w:color w:val="auto"/>
                 <w:sz w:val="24"/>
                 <w:szCs w:val="24"/>
-                <w:lang w:val="it" w:eastAsia="ja-JP" w:bidi="ar-SA"/>
+                <w:lang w:val="it-IT" w:eastAsia="ja-JP" w:bidi="ar-SA"/>
               </w:rPr>
               <w:t>altro_memoria</w:t>
             </w:r>
@@ -5180,7 +5259,7 @@
                 <w:color w:val="auto"/>
                 <w:sz w:val="24"/>
                 <w:szCs w:val="24"/>
-                <w:lang w:val="it" w:eastAsia="ja-JP" w:bidi="ar-SA"/>
+                <w:lang w:val="it-IT" w:eastAsia="ja-JP" w:bidi="ar-SA"/>
               </w:rPr>
               <w:t>}</w:t>
             </w:r>
@@ -5237,7 +5316,7 @@
                 <w:color w:val="auto"/>
                 <w:sz w:val="24"/>
                 <w:szCs w:val="24"/>
-                <w:lang w:val="it" w:eastAsia="ja-JP" w:bidi="ar-SA"/>
+                <w:lang w:val="it-IT" w:eastAsia="ja-JP" w:bidi="ar-SA"/>
               </w:rPr>
             </w:pPr>
             <w:r>
@@ -5246,7 +5325,7 @@
                 <w:color w:val="auto"/>
                 <w:sz w:val="24"/>
                 <w:szCs w:val="24"/>
-                <w:lang w:eastAsia="ja-JP" w:bidi="ar-SA"/>
+                <w:lang w:val="it-IT" w:eastAsia="ja-JP" w:bidi="ar-SA"/>
               </w:rPr>
               <w:t>{</w:t>
             </w:r>
@@ -5257,7 +5336,7 @@
                 <w:color w:val="auto"/>
                 <w:sz w:val="24"/>
                 <w:szCs w:val="24"/>
-                <w:lang w:val="it" w:eastAsia="ja-JP" w:bidi="ar-SA"/>
+                <w:lang w:val="it-IT" w:eastAsia="ja-JP" w:bidi="ar-SA"/>
               </w:rPr>
               <w:t>altro_</w:t>
             </w:r>
@@ -5268,7 +5347,7 @@
                 <w:color w:val="auto"/>
                 <w:sz w:val="24"/>
                 <w:szCs w:val="24"/>
-                <w:lang w:val="it" w:eastAsia="ja-JP" w:bidi="ar-SA"/>
+                <w:lang w:val="it-IT" w:eastAsia="ja-JP" w:bidi="ar-SA"/>
               </w:rPr>
               <w:t>attenzione</w:t>
             </w:r>
@@ -5279,7 +5358,7 @@
                 <w:color w:val="auto"/>
                 <w:sz w:val="24"/>
                 <w:szCs w:val="24"/>
-                <w:lang w:val="it" w:eastAsia="ja-JP" w:bidi="ar-SA"/>
+                <w:lang w:val="it-IT" w:eastAsia="ja-JP" w:bidi="ar-SA"/>
               </w:rPr>
               <w:t>}</w:t>
             </w:r>
@@ -5335,7 +5414,7 @@
                 <w:color w:val="auto"/>
                 <w:sz w:val="24"/>
                 <w:szCs w:val="24"/>
-                <w:lang w:eastAsia="ja-JP" w:bidi="ar-SA"/>
+                <w:lang w:val="it-IT" w:eastAsia="ja-JP" w:bidi="ar-SA"/>
               </w:rPr>
             </w:pPr>
             <w:r>
@@ -5344,7 +5423,7 @@
                 <w:color w:val="auto"/>
                 <w:sz w:val="24"/>
                 <w:szCs w:val="24"/>
-                <w:lang w:eastAsia="ja-JP" w:bidi="ar-SA"/>
+                <w:lang w:val="it-IT" w:eastAsia="ja-JP" w:bidi="ar-SA"/>
               </w:rPr>
               <w:t>{</w:t>
             </w:r>
@@ -5355,7 +5434,7 @@
                 <w:color w:val="auto"/>
                 <w:sz w:val="24"/>
                 <w:szCs w:val="24"/>
-                <w:lang w:val="it" w:eastAsia="ja-JP" w:bidi="ar-SA"/>
+                <w:lang w:val="it-IT" w:eastAsia="ja-JP" w:bidi="ar-SA"/>
               </w:rPr>
               <w:t>altro_elaborazione</w:t>
             </w:r>
@@ -5365,7 +5444,7 @@
                 <w:color w:val="auto"/>
                 <w:sz w:val="24"/>
                 <w:szCs w:val="24"/>
-                <w:lang w:eastAsia="ja-JP" w:bidi="ar-SA"/>
+                <w:lang w:val="it-IT" w:eastAsia="ja-JP" w:bidi="ar-SA"/>
               </w:rPr>
               <w:t>}</w:t>
             </w:r>
@@ -5421,7 +5500,7 @@
                 <w:color w:val="auto"/>
                 <w:sz w:val="24"/>
                 <w:szCs w:val="24"/>
-                <w:lang w:eastAsia="ja-JP" w:bidi="ar-SA"/>
+                <w:lang w:val="it-IT" w:eastAsia="ja-JP" w:bidi="ar-SA"/>
               </w:rPr>
             </w:pPr>
             <w:r>
@@ -5430,7 +5509,7 @@
                 <w:color w:val="auto"/>
                 <w:sz w:val="24"/>
                 <w:szCs w:val="24"/>
-                <w:lang w:eastAsia="ja-JP" w:bidi="ar-SA"/>
+                <w:lang w:val="it-IT" w:eastAsia="ja-JP" w:bidi="ar-SA"/>
               </w:rPr>
               <w:t>{</w:t>
             </w:r>
@@ -5441,7 +5520,7 @@
                 <w:color w:val="auto"/>
                 <w:sz w:val="24"/>
                 <w:szCs w:val="24"/>
-                <w:lang w:val="it" w:eastAsia="ja-JP" w:bidi="ar-SA"/>
+                <w:lang w:val="it-IT" w:eastAsia="ja-JP" w:bidi="ar-SA"/>
               </w:rPr>
               <w:t>altro_forza</w:t>
             </w:r>
@@ -5451,7 +5530,7 @@
                 <w:color w:val="auto"/>
                 <w:sz w:val="24"/>
                 <w:szCs w:val="24"/>
-                <w:lang w:eastAsia="ja-JP" w:bidi="ar-SA"/>
+                <w:lang w:val="it-IT" w:eastAsia="ja-JP" w:bidi="ar-SA"/>
               </w:rPr>
               <w:t>}</w:t>
             </w:r>
@@ -5754,7 +5833,7 @@
                 <w:color w:val="000000" w:themeColor="text1" w:themeTint="FF" w:themeShade="FF"/>
                 <w:sz w:val="24"/>
                 <w:szCs w:val="24"/>
-                <w:lang w:val="it"/>
+                <w:lang w:val="it-IT"/>
               </w:rPr>
               <w:t>{#griglia</w:t>
             </w:r>
@@ -5765,7 +5844,7 @@
                 <w:color w:val="000000" w:themeColor="text1" w:themeTint="FF" w:themeShade="FF"/>
                 <w:sz w:val="24"/>
                 <w:szCs w:val="24"/>
-                <w:lang w:val="it"/>
+                <w:lang w:val="it-IT"/>
               </w:rPr>
               <w:t>1}{</w:t>
             </w:r>
@@ -5776,7 +5855,7 @@
                 <w:color w:val="000000" w:themeColor="text1" w:themeTint="FF" w:themeShade="FF"/>
                 <w:sz w:val="24"/>
                 <w:szCs w:val="24"/>
-                <w:lang w:val="it"/>
+                <w:lang w:val="it-IT"/>
               </w:rPr>
               <w:t>question}</w:t>
             </w:r>
@@ -5804,17 +5883,17 @@
                 <w:color w:val="000000" w:themeColor="text1" w:themeTint="FF" w:themeShade="FF"/>
                 <w:sz w:val="24"/>
                 <w:szCs w:val="24"/>
-                <w:lang w:val="it"/>
-              </w:rPr>
-            </w:pPr>
-            <w:r>
-              <w:rPr>
-                <w:rFonts w:ascii="Arial" w:hAnsi="Arial" w:eastAsia="Arial" w:cs="Arial"/>
-                <w:noProof w:val="0"/>
-                <w:color w:val="000000" w:themeColor="text1" w:themeTint="FF" w:themeShade="FF"/>
-                <w:sz w:val="24"/>
-                <w:szCs w:val="24"/>
-                <w:lang w:val="it"/>
+                <w:lang w:val="it-IT"/>
+              </w:rPr>
+            </w:pPr>
+            <w:r>
+              <w:rPr>
+                <w:rFonts w:ascii="Arial" w:hAnsi="Arial" w:eastAsia="Arial" w:cs="Arial"/>
+                <w:noProof w:val="0"/>
+                <w:color w:val="000000" w:themeColor="text1" w:themeTint="FF" w:themeShade="FF"/>
+                <w:sz w:val="24"/>
+                <w:szCs w:val="24"/>
+                <w:lang w:val="it-IT"/>
               </w:rPr>
               <w:t>{</w:t>
             </w:r>
@@ -5825,7 +5904,7 @@
                 <w:color w:val="000000" w:themeColor="text1" w:themeTint="FF" w:themeShade="FF"/>
                 <w:sz w:val="24"/>
                 <w:szCs w:val="24"/>
-                <w:lang w:val="it"/>
+                <w:lang w:val="it-IT"/>
               </w:rPr>
               <w:t>dans_a</w:t>
             </w:r>
@@ -5836,7 +5915,7 @@
                 <w:color w:val="000000" w:themeColor="text1" w:themeTint="FF" w:themeShade="FF"/>
                 <w:sz w:val="24"/>
                 <w:szCs w:val="24"/>
-                <w:lang w:val="it"/>
+                <w:lang w:val="it-IT"/>
               </w:rPr>
               <w:t>}</w:t>
             </w:r>
@@ -5866,7 +5945,7 @@
                 <w:color w:val="000000" w:themeColor="text1" w:themeTint="FF" w:themeShade="FF"/>
                 <w:sz w:val="24"/>
                 <w:szCs w:val="24"/>
-                <w:lang w:val="it"/>
+                <w:lang w:val="it-IT"/>
               </w:rPr>
               <w:t>{</w:t>
             </w:r>
@@ -5877,7 +5956,7 @@
                 <w:color w:val="000000" w:themeColor="text1" w:themeTint="FF" w:themeShade="FF"/>
                 <w:sz w:val="24"/>
                 <w:szCs w:val="24"/>
-                <w:lang w:val="it"/>
+                <w:lang w:val="it-IT"/>
               </w:rPr>
               <w:t>dans_b</w:t>
             </w:r>
@@ -5888,7 +5967,7 @@
                 <w:color w:val="000000" w:themeColor="text1" w:themeTint="FF" w:themeShade="FF"/>
                 <w:sz w:val="24"/>
                 <w:szCs w:val="24"/>
-                <w:lang w:val="it"/>
+                <w:lang w:val="it-IT"/>
               </w:rPr>
               <w:t>}</w:t>
             </w:r>
@@ -5918,7 +5997,7 @@
                 <w:color w:val="000000" w:themeColor="text1" w:themeTint="FF" w:themeShade="FF"/>
                 <w:sz w:val="24"/>
                 <w:szCs w:val="24"/>
-                <w:lang w:val="it"/>
+                <w:lang w:val="it-IT"/>
               </w:rPr>
               <w:t>{</w:t>
             </w:r>
@@ -5929,7 +6008,7 @@
                 <w:color w:val="000000" w:themeColor="text1" w:themeTint="FF" w:themeShade="FF"/>
                 <w:sz w:val="24"/>
                 <w:szCs w:val="24"/>
-                <w:lang w:val="it"/>
+                <w:lang w:val="it-IT"/>
               </w:rPr>
               <w:t>dans</w:t>
             </w:r>
@@ -5940,7 +6019,7 @@
                 <w:color w:val="000000" w:themeColor="text1" w:themeTint="FF" w:themeShade="FF"/>
                 <w:sz w:val="24"/>
                 <w:szCs w:val="24"/>
-                <w:lang w:val="it"/>
+                <w:lang w:val="it-IT"/>
               </w:rPr>
               <w:t>_c</w:t>
             </w:r>
@@ -5951,7 +6030,7 @@
                 <w:color w:val="000000" w:themeColor="text1" w:themeTint="FF" w:themeShade="FF"/>
                 <w:sz w:val="24"/>
                 <w:szCs w:val="24"/>
-                <w:lang w:val="it"/>
+                <w:lang w:val="it-IT"/>
               </w:rPr>
               <w:t>}</w:t>
             </w:r>
@@ -5982,7 +6061,7 @@
                 <w:color w:val="000000" w:themeColor="text1" w:themeTint="FF" w:themeShade="FF"/>
                 <w:sz w:val="24"/>
                 <w:szCs w:val="24"/>
-                <w:lang w:val="it"/>
+                <w:lang w:val="it-IT"/>
               </w:rPr>
               <w:t>{</w:t>
             </w:r>
@@ -5993,7 +6072,7 @@
                 <w:color w:val="000000" w:themeColor="text1" w:themeTint="FF" w:themeShade="FF"/>
                 <w:sz w:val="24"/>
                 <w:szCs w:val="24"/>
-                <w:lang w:val="it"/>
+                <w:lang w:val="it-IT"/>
               </w:rPr>
               <w:t>dans_d</w:t>
             </w:r>
@@ -6004,7 +6083,7 @@
                 <w:color w:val="000000" w:themeColor="text1" w:themeTint="FF" w:themeShade="FF"/>
                 <w:sz w:val="24"/>
                 <w:szCs w:val="24"/>
-                <w:lang w:val="it"/>
+                <w:lang w:val="it-IT"/>
               </w:rPr>
               <w:t>}{/griglia1}</w:t>
             </w:r>
@@ -6549,7 +6628,7 @@
                 <w:color w:val="000000" w:themeColor="text1" w:themeTint="FF" w:themeShade="FF"/>
                 <w:sz w:val="18"/>
                 <w:szCs w:val="18"/>
-                <w:lang w:val="it"/>
+                <w:lang w:val="it-IT"/>
               </w:rPr>
               <w:t>{#griglia2}{question}</w:t>
             </w:r>
@@ -6567,7 +6646,7 @@
             <w:tcMar/>
             <w:vAlign w:val="center"/>
           </w:tcPr>
-          <w:p wp14:textId="416C1006">
+          <w:p wp14:textId="7E96B6BD">
             <w:pPr>
               <w:spacing w:before="220" w:beforeAutospacing="off" w:after="198" w:afterAutospacing="off" w:line="276" w:lineRule="auto"/>
               <w:jc w:val="center"/>
@@ -6579,7 +6658,7 @@
                 <w:color w:val="000000" w:themeColor="text1" w:themeTint="FF" w:themeShade="FF"/>
                 <w:sz w:val="18"/>
                 <w:szCs w:val="18"/>
-                <w:lang w:val="it"/>
+                <w:lang w:val="it-IT"/>
               </w:rPr>
               <w:t>{</w:t>
             </w:r>
@@ -6590,9 +6669,9 @@
                 <w:color w:val="000000" w:themeColor="text1" w:themeTint="FF" w:themeShade="FF"/>
                 <w:sz w:val="18"/>
                 <w:szCs w:val="18"/>
-                <w:lang w:val="it"/>
-              </w:rPr>
-              <w:t>dans_a</w:t>
+                <w:lang w:val="it-IT"/>
+              </w:rPr>
+              <w:t>dans_</w:t>
             </w:r>
             <w:r>
               <w:rPr>
@@ -6601,7 +6680,18 @@
                 <w:color w:val="000000" w:themeColor="text1" w:themeTint="FF" w:themeShade="FF"/>
                 <w:sz w:val="18"/>
                 <w:szCs w:val="18"/>
-                <w:lang w:val="it"/>
+                <w:lang w:val="it-IT"/>
+              </w:rPr>
+              <w:t>d</w:t>
+            </w:r>
+            <w:r>
+              <w:rPr>
+                <w:rFonts w:ascii="Arial" w:hAnsi="Arial" w:eastAsia="Arial" w:cs="Arial"/>
+                <w:noProof w:val="0"/>
+                <w:color w:val="000000" w:themeColor="text1" w:themeTint="FF" w:themeShade="FF"/>
+                <w:sz w:val="18"/>
+                <w:szCs w:val="18"/>
+                <w:lang w:val="it-IT"/>
               </w:rPr>
               <w:t>}</w:t>
             </w:r>
@@ -6619,7 +6709,7 @@
             <w:tcMar/>
             <w:vAlign w:val="center"/>
           </w:tcPr>
-          <w:p wp14:textId="0CEC1F82">
+          <w:p wp14:textId="55115E8C">
             <w:pPr>
               <w:spacing w:before="220" w:beforeAutospacing="off" w:after="198" w:afterAutospacing="off" w:line="276" w:lineRule="auto"/>
               <w:jc w:val="center"/>
@@ -6631,7 +6721,7 @@
                 <w:color w:val="000000" w:themeColor="text1" w:themeTint="FF" w:themeShade="FF"/>
                 <w:sz w:val="18"/>
                 <w:szCs w:val="18"/>
-                <w:lang w:val="it"/>
+                <w:lang w:val="it-IT"/>
               </w:rPr>
               <w:t>{</w:t>
             </w:r>
@@ -6642,9 +6732,9 @@
                 <w:color w:val="000000" w:themeColor="text1" w:themeTint="FF" w:themeShade="FF"/>
                 <w:sz w:val="18"/>
                 <w:szCs w:val="18"/>
-                <w:lang w:val="it"/>
-              </w:rPr>
-              <w:t>dans_b</w:t>
+                <w:lang w:val="it-IT"/>
+              </w:rPr>
+              <w:t>dans_</w:t>
             </w:r>
             <w:r>
               <w:rPr>
@@ -6653,7 +6743,18 @@
                 <w:color w:val="000000" w:themeColor="text1" w:themeTint="FF" w:themeShade="FF"/>
                 <w:sz w:val="18"/>
                 <w:szCs w:val="18"/>
-                <w:lang w:val="it"/>
+                <w:lang w:val="it-IT"/>
+              </w:rPr>
+              <w:t>c</w:t>
+            </w:r>
+            <w:r>
+              <w:rPr>
+                <w:rFonts w:ascii="Arial" w:hAnsi="Arial" w:eastAsia="Arial" w:cs="Arial"/>
+                <w:noProof w:val="0"/>
+                <w:color w:val="000000" w:themeColor="text1" w:themeTint="FF" w:themeShade="FF"/>
+                <w:sz w:val="18"/>
+                <w:szCs w:val="18"/>
+                <w:lang w:val="it-IT"/>
               </w:rPr>
               <w:t>}</w:t>
             </w:r>
@@ -6671,7 +6772,7 @@
             <w:tcMar/>
             <w:vAlign w:val="center"/>
           </w:tcPr>
-          <w:p wp14:textId="0C520AA2">
+          <w:p wp14:textId="7863FCFA">
             <w:pPr>
               <w:spacing w:before="220" w:beforeAutospacing="off" w:after="198" w:afterAutospacing="off" w:line="276" w:lineRule="auto"/>
               <w:jc w:val="center"/>
@@ -6683,7 +6784,7 @@
                 <w:color w:val="000000" w:themeColor="text1" w:themeTint="FF" w:themeShade="FF"/>
                 <w:sz w:val="18"/>
                 <w:szCs w:val="18"/>
-                <w:lang w:val="it"/>
+                <w:lang w:val="it-IT"/>
               </w:rPr>
               <w:t>{</w:t>
             </w:r>
@@ -6694,9 +6795,9 @@
                 <w:color w:val="000000" w:themeColor="text1" w:themeTint="FF" w:themeShade="FF"/>
                 <w:sz w:val="18"/>
                 <w:szCs w:val="18"/>
-                <w:lang w:val="it"/>
-              </w:rPr>
-              <w:t>dans_c</w:t>
+                <w:lang w:val="it-IT"/>
+              </w:rPr>
+              <w:t>dans_</w:t>
             </w:r>
             <w:r>
               <w:rPr>
@@ -6705,7 +6806,18 @@
                 <w:color w:val="000000" w:themeColor="text1" w:themeTint="FF" w:themeShade="FF"/>
                 <w:sz w:val="18"/>
                 <w:szCs w:val="18"/>
-                <w:lang w:val="it"/>
+                <w:lang w:val="it-IT"/>
+              </w:rPr>
+              <w:t>b</w:t>
+            </w:r>
+            <w:r>
+              <w:rPr>
+                <w:rFonts w:ascii="Arial" w:hAnsi="Arial" w:eastAsia="Arial" w:cs="Arial"/>
+                <w:noProof w:val="0"/>
+                <w:color w:val="000000" w:themeColor="text1" w:themeTint="FF" w:themeShade="FF"/>
+                <w:sz w:val="18"/>
+                <w:szCs w:val="18"/>
+                <w:lang w:val="it-IT"/>
               </w:rPr>
               <w:t>}</w:t>
             </w:r>
@@ -6723,7 +6835,7 @@
             <w:tcMar/>
             <w:vAlign w:val="center"/>
           </w:tcPr>
-          <w:p wp14:textId="7AD5F104">
+          <w:p wp14:textId="0A08FB9A">
             <w:pPr>
               <w:spacing w:before="220" w:beforeAutospacing="off" w:after="198" w:afterAutospacing="off" w:line="276" w:lineRule="auto"/>
               <w:jc w:val="center"/>
@@ -6735,7 +6847,7 @@
                 <w:color w:val="000000" w:themeColor="text1" w:themeTint="FF" w:themeShade="FF"/>
                 <w:sz w:val="18"/>
                 <w:szCs w:val="18"/>
-                <w:lang w:val="it"/>
+                <w:lang w:val="it-IT"/>
               </w:rPr>
               <w:t>{</w:t>
             </w:r>
@@ -6746,9 +6858,9 @@
                 <w:color w:val="000000" w:themeColor="text1" w:themeTint="FF" w:themeShade="FF"/>
                 <w:sz w:val="18"/>
                 <w:szCs w:val="18"/>
-                <w:lang w:val="it"/>
-              </w:rPr>
-              <w:t>dans_d</w:t>
+                <w:lang w:val="it-IT"/>
+              </w:rPr>
+              <w:t>dans_</w:t>
             </w:r>
             <w:r>
               <w:rPr>
@@ -6757,7 +6869,18 @@
                 <w:color w:val="000000" w:themeColor="text1" w:themeTint="FF" w:themeShade="FF"/>
                 <w:sz w:val="18"/>
                 <w:szCs w:val="18"/>
-                <w:lang w:val="it"/>
+                <w:lang w:val="it-IT"/>
+              </w:rPr>
+              <w:t>a</w:t>
+            </w:r>
+            <w:r>
+              <w:rPr>
+                <w:rFonts w:ascii="Arial" w:hAnsi="Arial" w:eastAsia="Arial" w:cs="Arial"/>
+                <w:noProof w:val="0"/>
+                <w:color w:val="000000" w:themeColor="text1" w:themeTint="FF" w:themeShade="FF"/>
+                <w:sz w:val="18"/>
+                <w:szCs w:val="18"/>
+                <w:lang w:val="it-IT"/>
               </w:rPr>
               <w:t>}</w:t>
             </w:r>
@@ -6775,7 +6898,7 @@
             <w:tcMar/>
             <w:vAlign w:val="center"/>
           </w:tcPr>
-          <w:p wp14:textId="6F2D7B0B">
+          <w:p wp14:textId="2391340F">
             <w:pPr>
               <w:spacing w:before="220" w:beforeAutospacing="off" w:after="198" w:afterAutospacing="off" w:line="276" w:lineRule="auto"/>
               <w:jc w:val="center"/>
@@ -6787,7 +6910,7 @@
                 <w:color w:val="000000" w:themeColor="text1" w:themeTint="FF" w:themeShade="FF"/>
                 <w:sz w:val="18"/>
                 <w:szCs w:val="18"/>
-                <w:lang w:val="it"/>
+                <w:lang w:val="it-IT"/>
               </w:rPr>
               <w:t>{</w:t>
             </w:r>
@@ -6798,9 +6921,9 @@
                 <w:color w:val="000000" w:themeColor="text1" w:themeTint="FF" w:themeShade="FF"/>
                 <w:sz w:val="18"/>
                 <w:szCs w:val="18"/>
-                <w:lang w:val="it"/>
-              </w:rPr>
-              <w:t>sans_a</w:t>
+                <w:lang w:val="it-IT"/>
+              </w:rPr>
+              <w:t>sans_</w:t>
             </w:r>
             <w:r>
               <w:rPr>
@@ -6809,7 +6932,18 @@
                 <w:color w:val="000000" w:themeColor="text1" w:themeTint="FF" w:themeShade="FF"/>
                 <w:sz w:val="18"/>
                 <w:szCs w:val="18"/>
-                <w:lang w:val="it"/>
+                <w:lang w:val="it-IT"/>
+              </w:rPr>
+              <w:t>d</w:t>
+            </w:r>
+            <w:r>
+              <w:rPr>
+                <w:rFonts w:ascii="Arial" w:hAnsi="Arial" w:eastAsia="Arial" w:cs="Arial"/>
+                <w:noProof w:val="0"/>
+                <w:color w:val="000000" w:themeColor="text1" w:themeTint="FF" w:themeShade="FF"/>
+                <w:sz w:val="18"/>
+                <w:szCs w:val="18"/>
+                <w:lang w:val="it-IT"/>
               </w:rPr>
               <w:t>}</w:t>
             </w:r>
@@ -6827,7 +6961,7 @@
             <w:tcMar/>
             <w:vAlign w:val="center"/>
           </w:tcPr>
-          <w:p wp14:textId="670AC99F">
+          <w:p wp14:textId="6E3833DD">
             <w:pPr>
               <w:spacing w:before="220" w:beforeAutospacing="off" w:after="198" w:afterAutospacing="off" w:line="276" w:lineRule="auto"/>
               <w:jc w:val="center"/>
@@ -6839,7 +6973,7 @@
                 <w:color w:val="000000" w:themeColor="text1" w:themeTint="FF" w:themeShade="FF"/>
                 <w:sz w:val="18"/>
                 <w:szCs w:val="18"/>
-                <w:lang w:val="it"/>
+                <w:lang w:val="it-IT"/>
               </w:rPr>
               <w:t>{</w:t>
             </w:r>
@@ -6850,9 +6984,9 @@
                 <w:color w:val="000000" w:themeColor="text1" w:themeTint="FF" w:themeShade="FF"/>
                 <w:sz w:val="18"/>
                 <w:szCs w:val="18"/>
-                <w:lang w:val="it"/>
-              </w:rPr>
-              <w:t>sans_b</w:t>
+                <w:lang w:val="it-IT"/>
+              </w:rPr>
+              <w:t>sans_</w:t>
             </w:r>
             <w:r>
               <w:rPr>
@@ -6861,7 +6995,18 @@
                 <w:color w:val="000000" w:themeColor="text1" w:themeTint="FF" w:themeShade="FF"/>
                 <w:sz w:val="18"/>
                 <w:szCs w:val="18"/>
-                <w:lang w:val="it"/>
+                <w:lang w:val="it-IT"/>
+              </w:rPr>
+              <w:t>c</w:t>
+            </w:r>
+            <w:r>
+              <w:rPr>
+                <w:rFonts w:ascii="Arial" w:hAnsi="Arial" w:eastAsia="Arial" w:cs="Arial"/>
+                <w:noProof w:val="0"/>
+                <w:color w:val="000000" w:themeColor="text1" w:themeTint="FF" w:themeShade="FF"/>
+                <w:sz w:val="18"/>
+                <w:szCs w:val="18"/>
+                <w:lang w:val="it-IT"/>
               </w:rPr>
               <w:t>}</w:t>
             </w:r>
@@ -6879,7 +7024,7 @@
             <w:tcMar/>
             <w:vAlign w:val="center"/>
           </w:tcPr>
-          <w:p wp14:textId="187B8725">
+          <w:p wp14:textId="5DA515F0">
             <w:pPr>
               <w:spacing w:before="220" w:beforeAutospacing="off" w:after="198" w:afterAutospacing="off" w:line="276" w:lineRule="auto"/>
               <w:jc w:val="center"/>
@@ -6891,7 +7036,7 @@
                 <w:color w:val="000000" w:themeColor="text1" w:themeTint="FF" w:themeShade="FF"/>
                 <w:sz w:val="18"/>
                 <w:szCs w:val="18"/>
-                <w:lang w:val="it"/>
+                <w:lang w:val="it-IT"/>
               </w:rPr>
               <w:t>{</w:t>
             </w:r>
@@ -6902,9 +7047,9 @@
                 <w:color w:val="000000" w:themeColor="text1" w:themeTint="FF" w:themeShade="FF"/>
                 <w:sz w:val="18"/>
                 <w:szCs w:val="18"/>
-                <w:lang w:val="it"/>
-              </w:rPr>
-              <w:t>sans_c</w:t>
+                <w:lang w:val="it-IT"/>
+              </w:rPr>
+              <w:t>sans_</w:t>
             </w:r>
             <w:r>
               <w:rPr>
@@ -6913,7 +7058,18 @@
                 <w:color w:val="000000" w:themeColor="text1" w:themeTint="FF" w:themeShade="FF"/>
                 <w:sz w:val="18"/>
                 <w:szCs w:val="18"/>
-                <w:lang w:val="it"/>
+                <w:lang w:val="it-IT"/>
+              </w:rPr>
+              <w:t>b</w:t>
+            </w:r>
+            <w:r>
+              <w:rPr>
+                <w:rFonts w:ascii="Arial" w:hAnsi="Arial" w:eastAsia="Arial" w:cs="Arial"/>
+                <w:noProof w:val="0"/>
+                <w:color w:val="000000" w:themeColor="text1" w:themeTint="FF" w:themeShade="FF"/>
+                <w:sz w:val="18"/>
+                <w:szCs w:val="18"/>
+                <w:lang w:val="it-IT"/>
               </w:rPr>
               <w:t>}</w:t>
             </w:r>
@@ -6932,7 +7088,7 @@
             <w:tcMar/>
             <w:vAlign w:val="center"/>
           </w:tcPr>
-          <w:p wp14:textId="5403797A">
+          <w:p wp14:textId="255FEA11">
             <w:pPr>
               <w:pStyle w:val="Normale"/>
               <w:spacing w:before="220" w:beforeAutospacing="off" w:after="198" w:afterAutospacing="off" w:line="276" w:lineRule="auto"/>
@@ -6945,7 +7101,7 @@
                 <w:color w:val="000000" w:themeColor="text1" w:themeTint="FF" w:themeShade="FF"/>
                 <w:sz w:val="18"/>
                 <w:szCs w:val="18"/>
-                <w:lang w:val="it"/>
+                <w:lang w:val="it-IT"/>
               </w:rPr>
               <w:t>{</w:t>
             </w:r>
@@ -6956,9 +7112,9 @@
                 <w:color w:val="000000" w:themeColor="text1" w:themeTint="FF" w:themeShade="FF"/>
                 <w:sz w:val="18"/>
                 <w:szCs w:val="18"/>
-                <w:lang w:val="it"/>
-              </w:rPr>
-              <w:t>sans_d</w:t>
+                <w:lang w:val="it-IT"/>
+              </w:rPr>
+              <w:t>sans_</w:t>
             </w:r>
             <w:r>
               <w:rPr>
@@ -6967,7 +7123,18 @@
                 <w:color w:val="000000" w:themeColor="text1" w:themeTint="FF" w:themeShade="FF"/>
                 <w:sz w:val="18"/>
                 <w:szCs w:val="18"/>
-                <w:lang w:val="it"/>
+                <w:lang w:val="it-IT"/>
+              </w:rPr>
+              <w:t>a</w:t>
+            </w:r>
+            <w:r>
+              <w:rPr>
+                <w:rFonts w:ascii="Arial" w:hAnsi="Arial" w:eastAsia="Arial" w:cs="Arial"/>
+                <w:noProof w:val="0"/>
+                <w:color w:val="000000" w:themeColor="text1" w:themeTint="FF" w:themeShade="FF"/>
+                <w:sz w:val="18"/>
+                <w:szCs w:val="18"/>
+                <w:lang w:val="it-IT"/>
               </w:rPr>
               <w:t>} {/griglia2}</w:t>
             </w:r>
@@ -7418,7 +7585,7 @@
                 <w:color w:val="000000" w:themeColor="text1" w:themeTint="FF" w:themeShade="FF"/>
                 <w:sz w:val="18"/>
                 <w:szCs w:val="18"/>
-                <w:lang w:val="it"/>
+                <w:lang w:val="it-IT"/>
               </w:rPr>
               <w:t>{#griglia</w:t>
             </w:r>
@@ -7429,7 +7596,7 @@
                 <w:color w:val="000000" w:themeColor="text1" w:themeTint="FF" w:themeShade="FF"/>
                 <w:sz w:val="18"/>
                 <w:szCs w:val="18"/>
-                <w:lang w:val="it"/>
+                <w:lang w:val="it-IT"/>
               </w:rPr>
               <w:t>3}{</w:t>
             </w:r>
@@ -7440,7 +7607,7 @@
                 <w:color w:val="000000" w:themeColor="text1" w:themeTint="FF" w:themeShade="FF"/>
                 <w:sz w:val="18"/>
                 <w:szCs w:val="18"/>
-                <w:lang w:val="it"/>
+                <w:lang w:val="it-IT"/>
               </w:rPr>
               <w:t>question}</w:t>
             </w:r>
@@ -7468,7 +7635,7 @@
             <w:tcMar/>
             <w:vAlign w:val="center"/>
           </w:tcPr>
-          <w:p wp14:textId="4316D75C">
+          <w:p wp14:textId="543C28B1">
             <w:pPr>
               <w:spacing w:before="220" w:beforeAutospacing="off" w:after="198" w:afterAutospacing="off" w:line="276" w:lineRule="auto"/>
               <w:jc w:val="center"/>
@@ -7480,7 +7647,7 @@
                 <w:color w:val="000000" w:themeColor="text1" w:themeTint="FF" w:themeShade="FF"/>
                 <w:sz w:val="18"/>
                 <w:szCs w:val="18"/>
-                <w:lang w:val="it"/>
+                <w:lang w:val="it-IT"/>
               </w:rPr>
               <w:t>{</w:t>
             </w:r>
@@ -7491,9 +7658,9 @@
                 <w:color w:val="000000" w:themeColor="text1" w:themeTint="FF" w:themeShade="FF"/>
                 <w:sz w:val="18"/>
                 <w:szCs w:val="18"/>
-                <w:lang w:val="it"/>
-              </w:rPr>
-              <w:t>dans_a</w:t>
+                <w:lang w:val="it-IT"/>
+              </w:rPr>
+              <w:t>dans_</w:t>
             </w:r>
             <w:r>
               <w:rPr>
@@ -7502,7 +7669,18 @@
                 <w:color w:val="000000" w:themeColor="text1" w:themeTint="FF" w:themeShade="FF"/>
                 <w:sz w:val="18"/>
                 <w:szCs w:val="18"/>
-                <w:lang w:val="it"/>
+                <w:lang w:val="it-IT"/>
+              </w:rPr>
+              <w:t>d</w:t>
+            </w:r>
+            <w:r>
+              <w:rPr>
+                <w:rFonts w:ascii="Arial" w:hAnsi="Arial" w:eastAsia="Arial" w:cs="Arial"/>
+                <w:noProof w:val="0"/>
+                <w:color w:val="000000" w:themeColor="text1" w:themeTint="FF" w:themeShade="FF"/>
+                <w:sz w:val="18"/>
+                <w:szCs w:val="18"/>
+                <w:lang w:val="it-IT"/>
               </w:rPr>
               <w:t>}</w:t>
             </w:r>
@@ -7520,7 +7698,7 @@
             <w:tcMar/>
             <w:vAlign w:val="center"/>
           </w:tcPr>
-          <w:p wp14:textId="53DDDB31">
+          <w:p wp14:textId="25D523F0">
             <w:pPr>
               <w:spacing w:before="220" w:beforeAutospacing="off" w:after="198" w:afterAutospacing="off" w:line="276" w:lineRule="auto"/>
               <w:jc w:val="center"/>
@@ -7532,7 +7710,7 @@
                 <w:color w:val="000000" w:themeColor="text1" w:themeTint="FF" w:themeShade="FF"/>
                 <w:sz w:val="18"/>
                 <w:szCs w:val="18"/>
-                <w:lang w:val="it"/>
+                <w:lang w:val="it-IT"/>
               </w:rPr>
               <w:t>{</w:t>
             </w:r>
@@ -7543,9 +7721,9 @@
                 <w:color w:val="000000" w:themeColor="text1" w:themeTint="FF" w:themeShade="FF"/>
                 <w:sz w:val="18"/>
                 <w:szCs w:val="18"/>
-                <w:lang w:val="it"/>
-              </w:rPr>
-              <w:t>dans_b</w:t>
+                <w:lang w:val="it-IT"/>
+              </w:rPr>
+              <w:t>dans_</w:t>
             </w:r>
             <w:r>
               <w:rPr>
@@ -7554,7 +7732,18 @@
                 <w:color w:val="000000" w:themeColor="text1" w:themeTint="FF" w:themeShade="FF"/>
                 <w:sz w:val="18"/>
                 <w:szCs w:val="18"/>
-                <w:lang w:val="it"/>
+                <w:lang w:val="it-IT"/>
+              </w:rPr>
+              <w:t>c</w:t>
+            </w:r>
+            <w:r>
+              <w:rPr>
+                <w:rFonts w:ascii="Arial" w:hAnsi="Arial" w:eastAsia="Arial" w:cs="Arial"/>
+                <w:noProof w:val="0"/>
+                <w:color w:val="000000" w:themeColor="text1" w:themeTint="FF" w:themeShade="FF"/>
+                <w:sz w:val="18"/>
+                <w:szCs w:val="18"/>
+                <w:lang w:val="it-IT"/>
               </w:rPr>
               <w:t>}</w:t>
             </w:r>
@@ -7572,7 +7761,7 @@
             <w:tcMar/>
             <w:vAlign w:val="center"/>
           </w:tcPr>
-          <w:p wp14:textId="3E3A0EF0">
+          <w:p wp14:textId="4A294002">
             <w:pPr>
               <w:spacing w:before="220" w:beforeAutospacing="off" w:after="198" w:afterAutospacing="off" w:line="276" w:lineRule="auto"/>
               <w:jc w:val="center"/>
@@ -7584,7 +7773,7 @@
                 <w:color w:val="000000" w:themeColor="text1" w:themeTint="FF" w:themeShade="FF"/>
                 <w:sz w:val="18"/>
                 <w:szCs w:val="18"/>
-                <w:lang w:val="it"/>
+                <w:lang w:val="it-IT"/>
               </w:rPr>
               <w:t>{</w:t>
             </w:r>
@@ -7595,9 +7784,9 @@
                 <w:color w:val="000000" w:themeColor="text1" w:themeTint="FF" w:themeShade="FF"/>
                 <w:sz w:val="18"/>
                 <w:szCs w:val="18"/>
-                <w:lang w:val="it"/>
-              </w:rPr>
-              <w:t>dans_c</w:t>
+                <w:lang w:val="it-IT"/>
+              </w:rPr>
+              <w:t>dans_</w:t>
             </w:r>
             <w:r>
               <w:rPr>
@@ -7606,7 +7795,18 @@
                 <w:color w:val="000000" w:themeColor="text1" w:themeTint="FF" w:themeShade="FF"/>
                 <w:sz w:val="18"/>
                 <w:szCs w:val="18"/>
-                <w:lang w:val="it"/>
+                <w:lang w:val="it-IT"/>
+              </w:rPr>
+              <w:t>b</w:t>
+            </w:r>
+            <w:r>
+              <w:rPr>
+                <w:rFonts w:ascii="Arial" w:hAnsi="Arial" w:eastAsia="Arial" w:cs="Arial"/>
+                <w:noProof w:val="0"/>
+                <w:color w:val="000000" w:themeColor="text1" w:themeTint="FF" w:themeShade="FF"/>
+                <w:sz w:val="18"/>
+                <w:szCs w:val="18"/>
+                <w:lang w:val="it-IT"/>
               </w:rPr>
               <w:t>}</w:t>
             </w:r>
@@ -7624,7 +7824,7 @@
             <w:tcMar/>
             <w:vAlign w:val="center"/>
           </w:tcPr>
-          <w:p wp14:textId="14211DBC">
+          <w:p wp14:textId="110B1766">
             <w:pPr>
               <w:spacing w:before="220" w:beforeAutospacing="off" w:after="198" w:afterAutospacing="off" w:line="276" w:lineRule="auto"/>
               <w:jc w:val="center"/>
@@ -7636,7 +7836,7 @@
                 <w:color w:val="000000" w:themeColor="text1" w:themeTint="FF" w:themeShade="FF"/>
                 <w:sz w:val="18"/>
                 <w:szCs w:val="18"/>
-                <w:lang w:val="it"/>
+                <w:lang w:val="it-IT"/>
               </w:rPr>
               <w:t>{</w:t>
             </w:r>
@@ -7647,9 +7847,9 @@
                 <w:color w:val="000000" w:themeColor="text1" w:themeTint="FF" w:themeShade="FF"/>
                 <w:sz w:val="18"/>
                 <w:szCs w:val="18"/>
-                <w:lang w:val="it"/>
-              </w:rPr>
-              <w:t>dans_d</w:t>
+                <w:lang w:val="it-IT"/>
+              </w:rPr>
+              <w:t>dans_</w:t>
             </w:r>
             <w:r>
               <w:rPr>
@@ -7658,7 +7858,18 @@
                 <w:color w:val="000000" w:themeColor="text1" w:themeTint="FF" w:themeShade="FF"/>
                 <w:sz w:val="18"/>
                 <w:szCs w:val="18"/>
-                <w:lang w:val="it"/>
+                <w:lang w:val="it-IT"/>
+              </w:rPr>
+              <w:t>a</w:t>
+            </w:r>
+            <w:r>
+              <w:rPr>
+                <w:rFonts w:ascii="Arial" w:hAnsi="Arial" w:eastAsia="Arial" w:cs="Arial"/>
+                <w:noProof w:val="0"/>
+                <w:color w:val="000000" w:themeColor="text1" w:themeTint="FF" w:themeShade="FF"/>
+                <w:sz w:val="18"/>
+                <w:szCs w:val="18"/>
+                <w:lang w:val="it-IT"/>
               </w:rPr>
               <w:t>}</w:t>
             </w:r>
@@ -7676,7 +7887,7 @@
             <w:tcMar/>
             <w:vAlign w:val="center"/>
           </w:tcPr>
-          <w:p wp14:textId="1D608FA5">
+          <w:p wp14:textId="54C14B16">
             <w:pPr>
               <w:spacing w:before="220" w:beforeAutospacing="off" w:after="198" w:afterAutospacing="off" w:line="276" w:lineRule="auto"/>
               <w:jc w:val="center"/>
@@ -7688,7 +7899,7 @@
                 <w:color w:val="000000" w:themeColor="text1" w:themeTint="FF" w:themeShade="FF"/>
                 <w:sz w:val="18"/>
                 <w:szCs w:val="18"/>
-                <w:lang w:val="it"/>
+                <w:lang w:val="it-IT"/>
               </w:rPr>
               <w:t>{</w:t>
             </w:r>
@@ -7699,9 +7910,9 @@
                 <w:color w:val="000000" w:themeColor="text1" w:themeTint="FF" w:themeShade="FF"/>
                 <w:sz w:val="18"/>
                 <w:szCs w:val="18"/>
-                <w:lang w:val="it"/>
-              </w:rPr>
-              <w:t>sans_a</w:t>
+                <w:lang w:val="it-IT"/>
+              </w:rPr>
+              <w:t>sans_</w:t>
             </w:r>
             <w:r>
               <w:rPr>
@@ -7710,7 +7921,18 @@
                 <w:color w:val="000000" w:themeColor="text1" w:themeTint="FF" w:themeShade="FF"/>
                 <w:sz w:val="18"/>
                 <w:szCs w:val="18"/>
-                <w:lang w:val="it"/>
+                <w:lang w:val="it-IT"/>
+              </w:rPr>
+              <w:t>d</w:t>
+            </w:r>
+            <w:r>
+              <w:rPr>
+                <w:rFonts w:ascii="Arial" w:hAnsi="Arial" w:eastAsia="Arial" w:cs="Arial"/>
+                <w:noProof w:val="0"/>
+                <w:color w:val="000000" w:themeColor="text1" w:themeTint="FF" w:themeShade="FF"/>
+                <w:sz w:val="18"/>
+                <w:szCs w:val="18"/>
+                <w:lang w:val="it-IT"/>
               </w:rPr>
               <w:t>}</w:t>
             </w:r>
@@ -7728,7 +7950,7 @@
             <w:tcMar/>
             <w:vAlign w:val="center"/>
           </w:tcPr>
-          <w:p wp14:textId="79A56F1C">
+          <w:p wp14:textId="7E0E790C">
             <w:pPr>
               <w:spacing w:before="220" w:beforeAutospacing="off" w:after="198" w:afterAutospacing="off" w:line="276" w:lineRule="auto"/>
               <w:jc w:val="center"/>
@@ -7740,7 +7962,7 @@
                 <w:color w:val="000000" w:themeColor="text1" w:themeTint="FF" w:themeShade="FF"/>
                 <w:sz w:val="18"/>
                 <w:szCs w:val="18"/>
-                <w:lang w:val="it"/>
+                <w:lang w:val="it-IT"/>
               </w:rPr>
               <w:t>{</w:t>
             </w:r>
@@ -7751,7 +7973,7 @@
                 <w:color w:val="000000" w:themeColor="text1" w:themeTint="FF" w:themeShade="FF"/>
                 <w:sz w:val="18"/>
                 <w:szCs w:val="18"/>
-                <w:lang w:val="it"/>
+                <w:lang w:val="it-IT"/>
               </w:rPr>
               <w:t>sans</w:t>
             </w:r>
@@ -7762,7 +7984,7 @@
                 <w:color w:val="000000" w:themeColor="text1" w:themeTint="FF" w:themeShade="FF"/>
                 <w:sz w:val="18"/>
                 <w:szCs w:val="18"/>
-                <w:lang w:val="it"/>
+                <w:lang w:val="it-IT"/>
               </w:rPr>
               <w:t>_</w:t>
             </w:r>
@@ -7773,9 +7995,9 @@
                 <w:color w:val="000000" w:themeColor="text1" w:themeTint="FF" w:themeShade="FF"/>
                 <w:sz w:val="18"/>
                 <w:szCs w:val="18"/>
-                <w:lang w:val="it"/>
-              </w:rPr>
-              <w:t>b</w:t>
+                <w:lang w:val="it-IT"/>
+              </w:rPr>
+              <w:t>c</w:t>
             </w:r>
             <w:r>
               <w:rPr>
@@ -7784,7 +8006,7 @@
                 <w:color w:val="000000" w:themeColor="text1" w:themeTint="FF" w:themeShade="FF"/>
                 <w:sz w:val="18"/>
                 <w:szCs w:val="18"/>
-                <w:lang w:val="it"/>
+                <w:lang w:val="it-IT"/>
               </w:rPr>
               <w:t>}</w:t>
             </w:r>
@@ -7802,7 +8024,7 @@
             <w:tcMar/>
             <w:vAlign w:val="center"/>
           </w:tcPr>
-          <w:p wp14:textId="2B4D702D">
+          <w:p wp14:textId="60E9AFE4">
             <w:pPr>
               <w:spacing w:before="220" w:beforeAutospacing="off" w:after="198" w:afterAutospacing="off" w:line="276" w:lineRule="auto"/>
               <w:jc w:val="center"/>
@@ -7814,7 +8036,7 @@
                 <w:color w:val="000000" w:themeColor="text1" w:themeTint="FF" w:themeShade="FF"/>
                 <w:sz w:val="18"/>
                 <w:szCs w:val="18"/>
-                <w:lang w:val="it"/>
+                <w:lang w:val="it-IT"/>
               </w:rPr>
               <w:t>{</w:t>
             </w:r>
@@ -7825,9 +8047,9 @@
                 <w:color w:val="000000" w:themeColor="text1" w:themeTint="FF" w:themeShade="FF"/>
                 <w:sz w:val="18"/>
                 <w:szCs w:val="18"/>
-                <w:lang w:val="it"/>
-              </w:rPr>
-              <w:t>sans_c</w:t>
+                <w:lang w:val="it-IT"/>
+              </w:rPr>
+              <w:t>sans_</w:t>
             </w:r>
             <w:r>
               <w:rPr>
@@ -7836,7 +8058,18 @@
                 <w:color w:val="000000" w:themeColor="text1" w:themeTint="FF" w:themeShade="FF"/>
                 <w:sz w:val="18"/>
                 <w:szCs w:val="18"/>
-                <w:lang w:val="it"/>
+                <w:lang w:val="it-IT"/>
+              </w:rPr>
+              <w:t>b</w:t>
+            </w:r>
+            <w:r>
+              <w:rPr>
+                <w:rFonts w:ascii="Arial" w:hAnsi="Arial" w:eastAsia="Arial" w:cs="Arial"/>
+                <w:noProof w:val="0"/>
+                <w:color w:val="000000" w:themeColor="text1" w:themeTint="FF" w:themeShade="FF"/>
+                <w:sz w:val="18"/>
+                <w:szCs w:val="18"/>
+                <w:lang w:val="it-IT"/>
               </w:rPr>
               <w:t>}</w:t>
             </w:r>
@@ -7855,7 +8088,7 @@
             <w:tcMar/>
             <w:vAlign w:val="center"/>
           </w:tcPr>
-          <w:p wp14:textId="5CFCF012">
+          <w:p wp14:textId="1456585C">
             <w:pPr>
               <w:pStyle w:val="Normale"/>
               <w:spacing w:before="220" w:beforeAutospacing="off" w:after="198" w:afterAutospacing="off" w:line="276" w:lineRule="auto"/>
@@ -7868,7 +8101,7 @@
                 <w:color w:val="000000" w:themeColor="text1" w:themeTint="FF" w:themeShade="FF"/>
                 <w:sz w:val="18"/>
                 <w:szCs w:val="18"/>
-                <w:lang w:val="it"/>
+                <w:lang w:val="it-IT"/>
               </w:rPr>
               <w:t>{</w:t>
             </w:r>
@@ -7879,9 +8112,9 @@
                 <w:color w:val="000000" w:themeColor="text1" w:themeTint="FF" w:themeShade="FF"/>
                 <w:sz w:val="18"/>
                 <w:szCs w:val="18"/>
-                <w:lang w:val="it"/>
-              </w:rPr>
-              <w:t>sans_d</w:t>
+                <w:lang w:val="it-IT"/>
+              </w:rPr>
+              <w:t>sans_</w:t>
             </w:r>
             <w:r>
               <w:rPr>
@@ -7890,7 +8123,18 @@
                 <w:color w:val="000000" w:themeColor="text1" w:themeTint="FF" w:themeShade="FF"/>
                 <w:sz w:val="18"/>
                 <w:szCs w:val="18"/>
-                <w:lang w:val="it"/>
+                <w:lang w:val="it-IT"/>
+              </w:rPr>
+              <w:t>a</w:t>
+            </w:r>
+            <w:r>
+              <w:rPr>
+                <w:rFonts w:ascii="Arial" w:hAnsi="Arial" w:eastAsia="Arial" w:cs="Arial"/>
+                <w:noProof w:val="0"/>
+                <w:color w:val="000000" w:themeColor="text1" w:themeTint="FF" w:themeShade="FF"/>
+                <w:sz w:val="18"/>
+                <w:szCs w:val="18"/>
+                <w:lang w:val="it-IT"/>
               </w:rPr>
               <w:t>} {/griglia3}</w:t>
             </w:r>
@@ -8368,7 +8612,7 @@
                 <w:color w:val="000000" w:themeColor="text1" w:themeTint="FF" w:themeShade="FF"/>
                 <w:sz w:val="18"/>
                 <w:szCs w:val="18"/>
-                <w:lang w:val="it"/>
+                <w:lang w:val="it-IT"/>
               </w:rPr>
               <w:t>{#griglia</w:t>
             </w:r>
@@ -8379,7 +8623,7 @@
                 <w:color w:val="000000" w:themeColor="text1" w:themeTint="FF" w:themeShade="FF"/>
                 <w:sz w:val="18"/>
                 <w:szCs w:val="18"/>
-                <w:lang w:val="it"/>
+                <w:lang w:val="it-IT"/>
               </w:rPr>
               <w:t>4}{</w:t>
             </w:r>
@@ -8390,7 +8634,7 @@
                 <w:color w:val="000000" w:themeColor="text1" w:themeTint="FF" w:themeShade="FF"/>
                 <w:sz w:val="18"/>
                 <w:szCs w:val="18"/>
-                <w:lang w:val="it"/>
+                <w:lang w:val="it-IT"/>
               </w:rPr>
               <w:t>question}</w:t>
             </w:r>
@@ -8408,7 +8652,7 @@
             <w:tcMar/>
             <w:vAlign w:val="center"/>
           </w:tcPr>
-          <w:p wp14:textId="4DE376A1">
+          <w:p wp14:textId="2C534189">
             <w:pPr>
               <w:spacing w:before="220" w:beforeAutospacing="off" w:after="198" w:afterAutospacing="off" w:line="276" w:lineRule="auto"/>
               <w:jc w:val="center"/>
@@ -8420,7 +8664,7 @@
                 <w:color w:val="000000" w:themeColor="text1" w:themeTint="FF" w:themeShade="FF"/>
                 <w:sz w:val="18"/>
                 <w:szCs w:val="18"/>
-                <w:lang w:val="it"/>
+                <w:lang w:val="it-IT"/>
               </w:rPr>
               <w:t>{</w:t>
             </w:r>
@@ -8431,9 +8675,9 @@
                 <w:color w:val="000000" w:themeColor="text1" w:themeTint="FF" w:themeShade="FF"/>
                 <w:sz w:val="18"/>
                 <w:szCs w:val="18"/>
-                <w:lang w:val="it"/>
-              </w:rPr>
-              <w:t>dans_a</w:t>
+                <w:lang w:val="it-IT"/>
+              </w:rPr>
+              <w:t>dans_</w:t>
             </w:r>
             <w:r>
               <w:rPr>
@@ -8442,7 +8686,18 @@
                 <w:color w:val="000000" w:themeColor="text1" w:themeTint="FF" w:themeShade="FF"/>
                 <w:sz w:val="18"/>
                 <w:szCs w:val="18"/>
-                <w:lang w:val="it"/>
+                <w:lang w:val="it-IT"/>
+              </w:rPr>
+              <w:t>d</w:t>
+            </w:r>
+            <w:r>
+              <w:rPr>
+                <w:rFonts w:ascii="Arial" w:hAnsi="Arial" w:eastAsia="Arial" w:cs="Arial"/>
+                <w:noProof w:val="0"/>
+                <w:color w:val="000000" w:themeColor="text1" w:themeTint="FF" w:themeShade="FF"/>
+                <w:sz w:val="18"/>
+                <w:szCs w:val="18"/>
+                <w:lang w:val="it-IT"/>
               </w:rPr>
               <w:t>}</w:t>
             </w:r>
@@ -8460,7 +8715,7 @@
             <w:tcMar/>
             <w:vAlign w:val="center"/>
           </w:tcPr>
-          <w:p wp14:textId="1DC506B7">
+          <w:p wp14:textId="43A7F5F6">
             <w:pPr>
               <w:spacing w:before="220" w:beforeAutospacing="off" w:after="198" w:afterAutospacing="off" w:line="276" w:lineRule="auto"/>
               <w:jc w:val="center"/>
@@ -8472,7 +8727,7 @@
                 <w:color w:val="000000" w:themeColor="text1" w:themeTint="FF" w:themeShade="FF"/>
                 <w:sz w:val="18"/>
                 <w:szCs w:val="18"/>
-                <w:lang w:val="it"/>
+                <w:lang w:val="it-IT"/>
               </w:rPr>
               <w:t>{</w:t>
             </w:r>
@@ -8483,9 +8738,9 @@
                 <w:color w:val="000000" w:themeColor="text1" w:themeTint="FF" w:themeShade="FF"/>
                 <w:sz w:val="18"/>
                 <w:szCs w:val="18"/>
-                <w:lang w:val="it"/>
-              </w:rPr>
-              <w:t>dans_b</w:t>
+                <w:lang w:val="it-IT"/>
+              </w:rPr>
+              <w:t>dans_</w:t>
             </w:r>
             <w:r>
               <w:rPr>
@@ -8494,7 +8749,18 @@
                 <w:color w:val="000000" w:themeColor="text1" w:themeTint="FF" w:themeShade="FF"/>
                 <w:sz w:val="18"/>
                 <w:szCs w:val="18"/>
-                <w:lang w:val="it"/>
+                <w:lang w:val="it-IT"/>
+              </w:rPr>
+              <w:t>c</w:t>
+            </w:r>
+            <w:r>
+              <w:rPr>
+                <w:rFonts w:ascii="Arial" w:hAnsi="Arial" w:eastAsia="Arial" w:cs="Arial"/>
+                <w:noProof w:val="0"/>
+                <w:color w:val="000000" w:themeColor="text1" w:themeTint="FF" w:themeShade="FF"/>
+                <w:sz w:val="18"/>
+                <w:szCs w:val="18"/>
+                <w:lang w:val="it-IT"/>
               </w:rPr>
               <w:t>}</w:t>
             </w:r>
@@ -8512,7 +8778,7 @@
             <w:tcMar/>
             <w:vAlign w:val="center"/>
           </w:tcPr>
-          <w:p wp14:textId="596BC37C">
+          <w:p wp14:textId="101363DB">
             <w:pPr>
               <w:spacing w:before="220" w:beforeAutospacing="off" w:after="198" w:afterAutospacing="off" w:line="276" w:lineRule="auto"/>
               <w:jc w:val="center"/>
@@ -8524,7 +8790,7 @@
                 <w:color w:val="000000" w:themeColor="text1" w:themeTint="FF" w:themeShade="FF"/>
                 <w:sz w:val="18"/>
                 <w:szCs w:val="18"/>
-                <w:lang w:val="it"/>
+                <w:lang w:val="it-IT"/>
               </w:rPr>
               <w:t>{</w:t>
             </w:r>
@@ -8535,9 +8801,9 @@
                 <w:color w:val="000000" w:themeColor="text1" w:themeTint="FF" w:themeShade="FF"/>
                 <w:sz w:val="18"/>
                 <w:szCs w:val="18"/>
-                <w:lang w:val="it"/>
-              </w:rPr>
-              <w:t>dans_c</w:t>
+                <w:lang w:val="it-IT"/>
+              </w:rPr>
+              <w:t>dans_</w:t>
             </w:r>
             <w:r>
               <w:rPr>
@@ -8546,7 +8812,18 @@
                 <w:color w:val="000000" w:themeColor="text1" w:themeTint="FF" w:themeShade="FF"/>
                 <w:sz w:val="18"/>
                 <w:szCs w:val="18"/>
-                <w:lang w:val="it"/>
+                <w:lang w:val="it-IT"/>
+              </w:rPr>
+              <w:t>b</w:t>
+            </w:r>
+            <w:r>
+              <w:rPr>
+                <w:rFonts w:ascii="Arial" w:hAnsi="Arial" w:eastAsia="Arial" w:cs="Arial"/>
+                <w:noProof w:val="0"/>
+                <w:color w:val="000000" w:themeColor="text1" w:themeTint="FF" w:themeShade="FF"/>
+                <w:sz w:val="18"/>
+                <w:szCs w:val="18"/>
+                <w:lang w:val="it-IT"/>
               </w:rPr>
               <w:t>}</w:t>
             </w:r>
@@ -8564,7 +8841,7 @@
             <w:tcMar/>
             <w:vAlign w:val="center"/>
           </w:tcPr>
-          <w:p wp14:textId="70C96B8B">
+          <w:p wp14:textId="4D2FA319">
             <w:pPr>
               <w:spacing w:before="220" w:beforeAutospacing="off" w:after="198" w:afterAutospacing="off" w:line="276" w:lineRule="auto"/>
               <w:jc w:val="center"/>
@@ -8576,7 +8853,7 @@
                 <w:color w:val="000000" w:themeColor="text1" w:themeTint="FF" w:themeShade="FF"/>
                 <w:sz w:val="18"/>
                 <w:szCs w:val="18"/>
-                <w:lang w:val="it"/>
+                <w:lang w:val="it-IT"/>
               </w:rPr>
               <w:t>{</w:t>
             </w:r>
@@ -8587,9 +8864,9 @@
                 <w:color w:val="000000" w:themeColor="text1" w:themeTint="FF" w:themeShade="FF"/>
                 <w:sz w:val="18"/>
                 <w:szCs w:val="18"/>
-                <w:lang w:val="it"/>
-              </w:rPr>
-              <w:t>dans_d</w:t>
+                <w:lang w:val="it-IT"/>
+              </w:rPr>
+              <w:t>dans_</w:t>
             </w:r>
             <w:r>
               <w:rPr>
@@ -8598,7 +8875,18 @@
                 <w:color w:val="000000" w:themeColor="text1" w:themeTint="FF" w:themeShade="FF"/>
                 <w:sz w:val="18"/>
                 <w:szCs w:val="18"/>
-                <w:lang w:val="it"/>
+                <w:lang w:val="it-IT"/>
+              </w:rPr>
+              <w:t>a</w:t>
+            </w:r>
+            <w:r>
+              <w:rPr>
+                <w:rFonts w:ascii="Arial" w:hAnsi="Arial" w:eastAsia="Arial" w:cs="Arial"/>
+                <w:noProof w:val="0"/>
+                <w:color w:val="000000" w:themeColor="text1" w:themeTint="FF" w:themeShade="FF"/>
+                <w:sz w:val="18"/>
+                <w:szCs w:val="18"/>
+                <w:lang w:val="it-IT"/>
               </w:rPr>
               <w:t>}</w:t>
             </w:r>
@@ -8616,7 +8904,7 @@
             <w:tcMar/>
             <w:vAlign w:val="center"/>
           </w:tcPr>
-          <w:p wp14:textId="196C3EC1">
+          <w:p wp14:textId="13F8CEA2">
             <w:pPr>
               <w:spacing w:before="220" w:beforeAutospacing="off" w:after="198" w:afterAutospacing="off" w:line="276" w:lineRule="auto"/>
               <w:jc w:val="center"/>
@@ -8628,7 +8916,7 @@
                 <w:color w:val="000000" w:themeColor="text1" w:themeTint="FF" w:themeShade="FF"/>
                 <w:sz w:val="18"/>
                 <w:szCs w:val="18"/>
-                <w:lang w:val="it"/>
+                <w:lang w:val="it-IT"/>
               </w:rPr>
               <w:t>{</w:t>
             </w:r>
@@ -8639,9 +8927,9 @@
                 <w:color w:val="000000" w:themeColor="text1" w:themeTint="FF" w:themeShade="FF"/>
                 <w:sz w:val="18"/>
                 <w:szCs w:val="18"/>
-                <w:lang w:val="it"/>
-              </w:rPr>
-              <w:t>sans_a</w:t>
+                <w:lang w:val="it-IT"/>
+              </w:rPr>
+              <w:t>sans_</w:t>
             </w:r>
             <w:r>
               <w:rPr>
@@ -8650,7 +8938,18 @@
                 <w:color w:val="000000" w:themeColor="text1" w:themeTint="FF" w:themeShade="FF"/>
                 <w:sz w:val="18"/>
                 <w:szCs w:val="18"/>
-                <w:lang w:val="it"/>
+                <w:lang w:val="it-IT"/>
+              </w:rPr>
+              <w:t>d</w:t>
+            </w:r>
+            <w:r>
+              <w:rPr>
+                <w:rFonts w:ascii="Arial" w:hAnsi="Arial" w:eastAsia="Arial" w:cs="Arial"/>
+                <w:noProof w:val="0"/>
+                <w:color w:val="000000" w:themeColor="text1" w:themeTint="FF" w:themeShade="FF"/>
+                <w:sz w:val="18"/>
+                <w:szCs w:val="18"/>
+                <w:lang w:val="it-IT"/>
               </w:rPr>
               <w:t>}</w:t>
             </w:r>
@@ -8668,7 +8967,7 @@
             <w:tcMar/>
             <w:vAlign w:val="center"/>
           </w:tcPr>
-          <w:p wp14:textId="4B9D939F">
+          <w:p wp14:textId="20869729">
             <w:pPr>
               <w:spacing w:before="220" w:beforeAutospacing="off" w:after="198" w:afterAutospacing="off" w:line="276" w:lineRule="auto"/>
               <w:jc w:val="center"/>
@@ -8680,7 +8979,7 @@
                 <w:color w:val="000000" w:themeColor="text1" w:themeTint="FF" w:themeShade="FF"/>
                 <w:sz w:val="18"/>
                 <w:szCs w:val="18"/>
-                <w:lang w:val="it"/>
+                <w:lang w:val="it-IT"/>
               </w:rPr>
               <w:t>{</w:t>
             </w:r>
@@ -8691,9 +8990,9 @@
                 <w:color w:val="000000" w:themeColor="text1" w:themeTint="FF" w:themeShade="FF"/>
                 <w:sz w:val="18"/>
                 <w:szCs w:val="18"/>
-                <w:lang w:val="it"/>
-              </w:rPr>
-              <w:t>sans_b</w:t>
+                <w:lang w:val="it-IT"/>
+              </w:rPr>
+              <w:t>sans_</w:t>
             </w:r>
             <w:r>
               <w:rPr>
@@ -8702,7 +9001,18 @@
                 <w:color w:val="000000" w:themeColor="text1" w:themeTint="FF" w:themeShade="FF"/>
                 <w:sz w:val="18"/>
                 <w:szCs w:val="18"/>
-                <w:lang w:val="it"/>
+                <w:lang w:val="it-IT"/>
+              </w:rPr>
+              <w:t>c</w:t>
+            </w:r>
+            <w:r>
+              <w:rPr>
+                <w:rFonts w:ascii="Arial" w:hAnsi="Arial" w:eastAsia="Arial" w:cs="Arial"/>
+                <w:noProof w:val="0"/>
+                <w:color w:val="000000" w:themeColor="text1" w:themeTint="FF" w:themeShade="FF"/>
+                <w:sz w:val="18"/>
+                <w:szCs w:val="18"/>
+                <w:lang w:val="it-IT"/>
               </w:rPr>
               <w:t>}</w:t>
             </w:r>
@@ -8720,7 +9030,7 @@
             <w:tcMar/>
             <w:vAlign w:val="center"/>
           </w:tcPr>
-          <w:p wp14:textId="61AE1093">
+          <w:p wp14:textId="7F84C61B">
             <w:pPr>
               <w:spacing w:before="220" w:beforeAutospacing="off" w:after="198" w:afterAutospacing="off" w:line="276" w:lineRule="auto"/>
               <w:jc w:val="center"/>
@@ -8732,7 +9042,7 @@
                 <w:color w:val="000000" w:themeColor="text1" w:themeTint="FF" w:themeShade="FF"/>
                 <w:sz w:val="18"/>
                 <w:szCs w:val="18"/>
-                <w:lang w:val="it"/>
+                <w:lang w:val="it-IT"/>
               </w:rPr>
               <w:t>{</w:t>
             </w:r>
@@ -8743,9 +9053,9 @@
                 <w:color w:val="000000" w:themeColor="text1" w:themeTint="FF" w:themeShade="FF"/>
                 <w:sz w:val="18"/>
                 <w:szCs w:val="18"/>
-                <w:lang w:val="it"/>
-              </w:rPr>
-              <w:t>sans_c</w:t>
+                <w:lang w:val="it-IT"/>
+              </w:rPr>
+              <w:t>sans_</w:t>
             </w:r>
             <w:r>
               <w:rPr>
@@ -8754,7 +9064,18 @@
                 <w:color w:val="000000" w:themeColor="text1" w:themeTint="FF" w:themeShade="FF"/>
                 <w:sz w:val="18"/>
                 <w:szCs w:val="18"/>
-                <w:lang w:val="it"/>
+                <w:lang w:val="it-IT"/>
+              </w:rPr>
+              <w:t>b</w:t>
+            </w:r>
+            <w:r>
+              <w:rPr>
+                <w:rFonts w:ascii="Arial" w:hAnsi="Arial" w:eastAsia="Arial" w:cs="Arial"/>
+                <w:noProof w:val="0"/>
+                <w:color w:val="000000" w:themeColor="text1" w:themeTint="FF" w:themeShade="FF"/>
+                <w:sz w:val="18"/>
+                <w:szCs w:val="18"/>
+                <w:lang w:val="it-IT"/>
               </w:rPr>
               <w:t>}</w:t>
             </w:r>
@@ -8773,7 +9094,7 @@
             <w:tcMar/>
             <w:vAlign w:val="center"/>
           </w:tcPr>
-          <w:p wp14:textId="59F4C45A">
+          <w:p wp14:textId="6C297D29">
             <w:pPr>
               <w:pStyle w:val="Normale"/>
               <w:spacing w:before="220" w:beforeAutospacing="off" w:after="198" w:afterAutospacing="off" w:line="276" w:lineRule="auto"/>
@@ -8786,7 +9107,7 @@
                 <w:color w:val="000000" w:themeColor="text1" w:themeTint="FF" w:themeShade="FF"/>
                 <w:sz w:val="18"/>
                 <w:szCs w:val="18"/>
-                <w:lang w:val="it"/>
+                <w:lang w:val="it-IT"/>
               </w:rPr>
               <w:t>{</w:t>
             </w:r>
@@ -8797,9 +9118,9 @@
                 <w:color w:val="000000" w:themeColor="text1" w:themeTint="FF" w:themeShade="FF"/>
                 <w:sz w:val="18"/>
                 <w:szCs w:val="18"/>
-                <w:lang w:val="it"/>
-              </w:rPr>
-              <w:t>sans_d</w:t>
+                <w:lang w:val="it-IT"/>
+              </w:rPr>
+              <w:t>sans_</w:t>
             </w:r>
             <w:r>
               <w:rPr>
@@ -8808,7 +9129,18 @@
                 <w:color w:val="000000" w:themeColor="text1" w:themeTint="FF" w:themeShade="FF"/>
                 <w:sz w:val="18"/>
                 <w:szCs w:val="18"/>
-                <w:lang w:val="it"/>
+                <w:lang w:val="it-IT"/>
+              </w:rPr>
+              <w:t>a</w:t>
+            </w:r>
+            <w:r>
+              <w:rPr>
+                <w:rFonts w:ascii="Arial" w:hAnsi="Arial" w:eastAsia="Arial" w:cs="Arial"/>
+                <w:noProof w:val="0"/>
+                <w:color w:val="000000" w:themeColor="text1" w:themeTint="FF" w:themeShade="FF"/>
+                <w:sz w:val="18"/>
+                <w:szCs w:val="18"/>
+                <w:lang w:val="it-IT"/>
               </w:rPr>
               <w:t>} {/griglia4}</w:t>
             </w:r>
@@ -8882,7 +9214,7 @@
                 <w:color w:val="000000" w:themeColor="text1" w:themeTint="FF" w:themeShade="FF"/>
                 <w:sz w:val="18"/>
                 <w:szCs w:val="18"/>
-                <w:lang w:val="it"/>
+                <w:lang w:val="it-IT"/>
               </w:rPr>
               <w:t>{#griglia5}{question}</w:t>
             </w:r>
@@ -8915,7 +9247,7 @@
                 <w:color w:val="000000" w:themeColor="text1" w:themeTint="FF" w:themeShade="FF"/>
                 <w:sz w:val="18"/>
                 <w:szCs w:val="18"/>
-                <w:lang w:val="it"/>
+                <w:lang w:val="it-IT"/>
               </w:rPr>
               <w:t>{</w:t>
             </w:r>
@@ -8928,7 +9260,7 @@
                 <w:color w:val="000000" w:themeColor="text1" w:themeTint="FF" w:themeShade="FF"/>
                 <w:sz w:val="18"/>
                 <w:szCs w:val="18"/>
-                <w:lang w:val="it"/>
+                <w:lang w:val="it-IT"/>
               </w:rPr>
               <w:t>dans</w:t>
             </w:r>
@@ -8941,7 +9273,7 @@
                 <w:color w:val="000000" w:themeColor="text1" w:themeTint="FF" w:themeShade="FF"/>
                 <w:sz w:val="18"/>
                 <w:szCs w:val="18"/>
-                <w:lang w:val="it"/>
+                <w:lang w:val="it-IT"/>
               </w:rPr>
               <w:t>}{/griglia5}</w:t>
             </w:r>
@@ -9161,12 +9493,14 @@
               <w:rPr>
                 <w:sz w:val="24"/>
                 <w:szCs w:val="24"/>
-              </w:rPr>
-            </w:pPr>
-            <w:r>
-              <w:rPr>
-                <w:sz w:val="24"/>
-                <w:szCs w:val="24"/>
+                <w:lang w:val="it-IT"/>
+              </w:rPr>
+            </w:pPr>
+            <w:r>
+              <w:rPr>
+                <w:sz w:val="24"/>
+                <w:szCs w:val="24"/>
+                <w:lang w:val="it-IT"/>
               </w:rPr>
               <w:t>_</w:t>
             </w:r>
@@ -9179,7 +9513,7 @@
                 <w:color w:val="000000" w:themeColor="text1" w:themeTint="FF" w:themeShade="FF"/>
                 <w:sz w:val="24"/>
                 <w:szCs w:val="24"/>
-                <w:lang w:val="it"/>
+                <w:lang w:val="it-IT"/>
               </w:rPr>
               <w:t>{griglia_c2_1_disc}</w:t>
             </w:r>
@@ -9187,6 +9521,7 @@
               <w:rPr>
                 <w:sz w:val="24"/>
                 <w:szCs w:val="24"/>
+                <w:lang w:val="it-IT"/>
               </w:rPr>
               <w:t xml:space="preserve">_   con </w:t>
             </w:r>
@@ -9194,6 +9529,7 @@
               <w:rPr>
                 <w:sz w:val="24"/>
                 <w:szCs w:val="24"/>
+                <w:lang w:val="it-IT"/>
               </w:rPr>
               <w:t>cadenza:  _</w:t>
             </w:r>
@@ -9206,7 +9542,7 @@
                 <w:color w:val="000000" w:themeColor="text1" w:themeTint="FF" w:themeShade="FF"/>
                 <w:sz w:val="24"/>
                 <w:szCs w:val="24"/>
-                <w:lang w:val="it"/>
+                <w:lang w:val="it-IT"/>
               </w:rPr>
               <w:t>{griglia_c2_1_</w:t>
             </w:r>
@@ -9219,7 +9555,7 @@
                 <w:color w:val="000000" w:themeColor="text1" w:themeTint="FF" w:themeShade="FF"/>
                 <w:sz w:val="24"/>
                 <w:szCs w:val="24"/>
-                <w:lang w:val="it"/>
+                <w:lang w:val="it-IT"/>
               </w:rPr>
               <w:t>cad}</w:t>
             </w:r>
@@ -9227,6 +9563,7 @@
               <w:rPr>
                 <w:sz w:val="24"/>
                 <w:szCs w:val="24"/>
+                <w:lang w:val="it-IT"/>
               </w:rPr>
               <w:t>_</w:t>
             </w:r>
@@ -9234,6 +9571,7 @@
               <w:rPr>
                 <w:sz w:val="24"/>
                 <w:szCs w:val="24"/>
+                <w:lang w:val="it-IT"/>
               </w:rPr>
               <w:t xml:space="preserve"> </w:t>
             </w:r>
@@ -9247,12 +9585,14 @@
               <w:rPr>
                 <w:sz w:val="24"/>
                 <w:szCs w:val="24"/>
-              </w:rPr>
-            </w:pPr>
-            <w:r>
-              <w:rPr>
-                <w:sz w:val="24"/>
-                <w:szCs w:val="24"/>
+                <w:lang w:val="it-IT"/>
+              </w:rPr>
+            </w:pPr>
+            <w:r>
+              <w:rPr>
+                <w:sz w:val="24"/>
+                <w:szCs w:val="24"/>
+                <w:lang w:val="it-IT"/>
               </w:rPr>
               <w:t>_</w:t>
             </w:r>
@@ -9265,7 +9605,7 @@
                 <w:color w:val="000000" w:themeColor="text1" w:themeTint="FF" w:themeShade="FF"/>
                 <w:sz w:val="24"/>
                 <w:szCs w:val="24"/>
-                <w:lang w:val="it"/>
+                <w:lang w:val="it-IT"/>
               </w:rPr>
               <w:t>{griglia_c2_2_</w:t>
             </w:r>
@@ -9278,7 +9618,7 @@
                 <w:color w:val="000000" w:themeColor="text1" w:themeTint="FF" w:themeShade="FF"/>
                 <w:sz w:val="24"/>
                 <w:szCs w:val="24"/>
-                <w:lang w:val="it"/>
+                <w:lang w:val="it-IT"/>
               </w:rPr>
               <w:t>disc}</w:t>
             </w:r>
@@ -9286,6 +9626,7 @@
               <w:rPr>
                 <w:sz w:val="24"/>
                 <w:szCs w:val="24"/>
+                <w:lang w:val="it-IT"/>
               </w:rPr>
               <w:t>_</w:t>
             </w:r>
@@ -9293,6 +9634,7 @@
               <w:rPr>
                 <w:sz w:val="24"/>
                 <w:szCs w:val="24"/>
+                <w:lang w:val="it-IT"/>
               </w:rPr>
               <w:t xml:space="preserve">   con </w:t>
             </w:r>
@@ -9300,6 +9642,7 @@
               <w:rPr>
                 <w:sz w:val="24"/>
                 <w:szCs w:val="24"/>
+                <w:lang w:val="it-IT"/>
               </w:rPr>
               <w:t>cadenza:  _</w:t>
             </w:r>
@@ -9312,7 +9655,7 @@
                 <w:color w:val="000000" w:themeColor="text1" w:themeTint="FF" w:themeShade="FF"/>
                 <w:sz w:val="24"/>
                 <w:szCs w:val="24"/>
-                <w:lang w:val="it"/>
+                <w:lang w:val="it-IT"/>
               </w:rPr>
               <w:t>{griglia_c2_2_cad}</w:t>
             </w:r>
@@ -9320,6 +9663,7 @@
               <w:rPr>
                 <w:sz w:val="24"/>
                 <w:szCs w:val="24"/>
+                <w:lang w:val="it-IT"/>
               </w:rPr>
               <w:t xml:space="preserve">_  </w:t>
             </w:r>
@@ -9333,12 +9677,14 @@
               <w:rPr>
                 <w:sz w:val="24"/>
                 <w:szCs w:val="24"/>
-              </w:rPr>
-            </w:pPr>
-            <w:r>
-              <w:rPr>
-                <w:sz w:val="24"/>
-                <w:szCs w:val="24"/>
+                <w:lang w:val="it-IT"/>
+              </w:rPr>
+            </w:pPr>
+            <w:r>
+              <w:rPr>
+                <w:sz w:val="24"/>
+                <w:szCs w:val="24"/>
+                <w:lang w:val="it-IT"/>
               </w:rPr>
               <w:t>_</w:t>
             </w:r>
@@ -9351,7 +9697,7 @@
                 <w:color w:val="000000" w:themeColor="text1" w:themeTint="FF" w:themeShade="FF"/>
                 <w:sz w:val="24"/>
                 <w:szCs w:val="24"/>
-                <w:lang w:val="it"/>
+                <w:lang w:val="it-IT"/>
               </w:rPr>
               <w:t xml:space="preserve"> {griglia_c2_3_disc}</w:t>
             </w:r>
@@ -9359,6 +9705,7 @@
               <w:rPr>
                 <w:sz w:val="24"/>
                 <w:szCs w:val="24"/>
+                <w:lang w:val="it-IT"/>
               </w:rPr>
               <w:t xml:space="preserve">_ </w:t>
             </w:r>
@@ -9366,6 +9713,7 @@
               <w:rPr>
                 <w:sz w:val="24"/>
                 <w:szCs w:val="24"/>
+                <w:lang w:val="it-IT"/>
               </w:rPr>
               <w:t xml:space="preserve"> </w:t>
             </w:r>
@@ -9373,6 +9721,7 @@
               <w:rPr>
                 <w:sz w:val="24"/>
                 <w:szCs w:val="24"/>
+                <w:lang w:val="it-IT"/>
               </w:rPr>
               <w:t xml:space="preserve">con </w:t>
             </w:r>
@@ -9380,6 +9729,7 @@
               <w:rPr>
                 <w:sz w:val="24"/>
                 <w:szCs w:val="24"/>
+                <w:lang w:val="it-IT"/>
               </w:rPr>
               <w:t>c</w:t>
             </w:r>
@@ -9387,6 +9737,7 @@
               <w:rPr>
                 <w:sz w:val="24"/>
                 <w:szCs w:val="24"/>
+                <w:lang w:val="it-IT"/>
               </w:rPr>
               <w:t>adenza:  _</w:t>
             </w:r>
@@ -9399,7 +9750,7 @@
                 <w:color w:val="000000" w:themeColor="text1" w:themeTint="FF" w:themeShade="FF"/>
                 <w:sz w:val="24"/>
                 <w:szCs w:val="24"/>
-                <w:lang w:val="it"/>
+                <w:lang w:val="it-IT"/>
               </w:rPr>
               <w:t>{griglia_c2_3_</w:t>
             </w:r>
@@ -9412,7 +9763,7 @@
                 <w:color w:val="000000" w:themeColor="text1" w:themeTint="FF" w:themeShade="FF"/>
                 <w:sz w:val="24"/>
                 <w:szCs w:val="24"/>
-                <w:lang w:val="it"/>
+                <w:lang w:val="it-IT"/>
               </w:rPr>
               <w:t>c</w:t>
             </w:r>
@@ -9425,7 +9776,7 @@
                 <w:color w:val="000000" w:themeColor="text1" w:themeTint="FF" w:themeShade="FF"/>
                 <w:sz w:val="24"/>
                 <w:szCs w:val="24"/>
-                <w:lang w:val="it"/>
+                <w:lang w:val="it-IT"/>
               </w:rPr>
               <w:t>ad}</w:t>
             </w:r>
@@ -9433,6 +9784,7 @@
               <w:rPr>
                 <w:sz w:val="24"/>
                 <w:szCs w:val="24"/>
+                <w:lang w:val="it-IT"/>
               </w:rPr>
               <w:t>_</w:t>
             </w:r>
@@ -9440,6 +9792,7 @@
               <w:rPr>
                 <w:sz w:val="24"/>
                 <w:szCs w:val="24"/>
+                <w:lang w:val="it-IT"/>
               </w:rPr>
               <w:t xml:space="preserve"> </w:t>
             </w:r>
@@ -9447,6 +9800,7 @@
               <w:rPr>
                 <w:sz w:val="24"/>
                 <w:szCs w:val="24"/>
+                <w:lang w:val="it-IT"/>
               </w:rPr>
               <w:t xml:space="preserve"> </w:t>
             </w:r>
@@ -9460,12 +9814,14 @@
               <w:rPr>
                 <w:sz w:val="24"/>
                 <w:szCs w:val="24"/>
-              </w:rPr>
-            </w:pPr>
-            <w:r>
-              <w:rPr>
-                <w:sz w:val="24"/>
-                <w:szCs w:val="24"/>
+                <w:lang w:val="it-IT"/>
+              </w:rPr>
+            </w:pPr>
+            <w:r>
+              <w:rPr>
+                <w:sz w:val="24"/>
+                <w:szCs w:val="24"/>
+                <w:lang w:val="it-IT"/>
               </w:rPr>
               <w:t>_</w:t>
             </w:r>
@@ -9478,7 +9834,7 @@
                 <w:color w:val="000000" w:themeColor="text1" w:themeTint="FF" w:themeShade="FF"/>
                 <w:sz w:val="24"/>
                 <w:szCs w:val="24"/>
-                <w:lang w:val="it"/>
+                <w:lang w:val="it-IT"/>
               </w:rPr>
               <w:t xml:space="preserve"> {griglia_c2_4_</w:t>
             </w:r>
@@ -9491,7 +9847,7 @@
                 <w:color w:val="000000" w:themeColor="text1" w:themeTint="FF" w:themeShade="FF"/>
                 <w:sz w:val="24"/>
                 <w:szCs w:val="24"/>
-                <w:lang w:val="it"/>
+                <w:lang w:val="it-IT"/>
               </w:rPr>
               <w:t>disc}</w:t>
             </w:r>
@@ -9499,6 +9855,7 @@
               <w:rPr>
                 <w:sz w:val="24"/>
                 <w:szCs w:val="24"/>
+                <w:lang w:val="it-IT"/>
               </w:rPr>
               <w:t>_</w:t>
             </w:r>
@@ -9506,6 +9863,7 @@
               <w:rPr>
                 <w:sz w:val="24"/>
                 <w:szCs w:val="24"/>
+                <w:lang w:val="it-IT"/>
               </w:rPr>
               <w:t xml:space="preserve">   con </w:t>
             </w:r>
@@ -9513,6 +9871,7 @@
               <w:rPr>
                 <w:sz w:val="24"/>
                 <w:szCs w:val="24"/>
+                <w:lang w:val="it-IT"/>
               </w:rPr>
               <w:t>cadenza:  _</w:t>
             </w:r>
@@ -9525,7 +9884,7 @@
                 <w:color w:val="000000" w:themeColor="text1" w:themeTint="FF" w:themeShade="FF"/>
                 <w:sz w:val="24"/>
                 <w:szCs w:val="24"/>
-                <w:lang w:val="it"/>
+                <w:lang w:val="it-IT"/>
               </w:rPr>
               <w:t>{griglia_c2_4_</w:t>
             </w:r>
@@ -9538,7 +9897,7 @@
                 <w:color w:val="000000" w:themeColor="text1" w:themeTint="FF" w:themeShade="FF"/>
                 <w:sz w:val="24"/>
                 <w:szCs w:val="24"/>
-                <w:lang w:val="it"/>
+                <w:lang w:val="it-IT"/>
               </w:rPr>
               <w:t>cad}</w:t>
             </w:r>
@@ -9546,6 +9905,7 @@
               <w:rPr>
                 <w:sz w:val="24"/>
                 <w:szCs w:val="24"/>
+                <w:lang w:val="it-IT"/>
               </w:rPr>
               <w:t>_</w:t>
             </w:r>
@@ -9553,6 +9913,7 @@
               <w:rPr>
                 <w:sz w:val="24"/>
                 <w:szCs w:val="24"/>
+                <w:lang w:val="it-IT"/>
               </w:rPr>
               <w:t xml:space="preserve">  </w:t>
             </w:r>
@@ -10105,12 +10466,14 @@
               <w:rPr>
                 <w:sz w:val="24"/>
                 <w:szCs w:val="24"/>
-              </w:rPr>
-            </w:pPr>
-            <w:r>
-              <w:rPr>
-                <w:sz w:val="24"/>
-                <w:szCs w:val="24"/>
+                <w:lang w:val="it-IT"/>
+              </w:rPr>
+            </w:pPr>
+            <w:r>
+              <w:rPr>
+                <w:sz w:val="24"/>
+                <w:szCs w:val="24"/>
+                <w:lang w:val="it-IT"/>
               </w:rPr>
               <w:t xml:space="preserve">strumenti informatici (pc, videoscrittura con correttore </w:t>
             </w:r>
@@ -10118,6 +10481,7 @@
               <w:rPr>
                 <w:sz w:val="24"/>
                 <w:szCs w:val="24"/>
+                <w:lang w:val="it-IT"/>
               </w:rPr>
               <w:t>ortografico,…</w:t>
             </w:r>
@@ -10125,6 +10489,7 @@
               <w:rPr>
                 <w:sz w:val="24"/>
                 <w:szCs w:val="24"/>
+                <w:lang w:val="it-IT"/>
               </w:rPr>
               <w:t>)</w:t>
             </w:r>
@@ -10628,12 +10993,14 @@
               <w:rPr>
                 <w:sz w:val="24"/>
                 <w:szCs w:val="24"/>
-              </w:rPr>
-            </w:pPr>
-            <w:r>
-              <w:rPr>
-                <w:sz w:val="24"/>
-                <w:szCs w:val="24"/>
+                <w:lang w:val="it-IT"/>
+              </w:rPr>
+            </w:pPr>
+            <w:r>
+              <w:rPr>
+                <w:sz w:val="24"/>
+                <w:szCs w:val="24"/>
+                <w:lang w:val="it-IT"/>
               </w:rPr>
               <w:t xml:space="preserve">ogni risorsa didattica informatizzata che gli insegnanti predisporranno </w:t>
             </w:r>
@@ -10641,6 +11008,7 @@
               <w:rPr>
                 <w:sz w:val="24"/>
                 <w:szCs w:val="24"/>
+                <w:lang w:val="it-IT"/>
               </w:rPr>
               <w:t>appositamente  …</w:t>
             </w:r>
@@ -10651,7 +11019,7 @@
                 <w:noProof w:val="0"/>
                 <w:sz w:val="24"/>
                 <w:szCs w:val="24"/>
-                <w:lang w:val="it"/>
+                <w:lang w:val="it-IT"/>
               </w:rPr>
               <w:t>{griglia_c2_17</w:t>
             </w:r>
@@ -10662,7 +11030,7 @@
                 <w:noProof w:val="0"/>
                 <w:sz w:val="24"/>
                 <w:szCs w:val="24"/>
-                <w:lang w:val="it"/>
+                <w:lang w:val="it-IT"/>
               </w:rPr>
               <w:t>}</w:t>
             </w:r>
@@ -10670,6 +11038,7 @@
               <w:rPr>
                 <w:sz w:val="24"/>
                 <w:szCs w:val="24"/>
+                <w:lang w:val="it-IT"/>
               </w:rPr>
               <w:t>..</w:t>
             </w:r>
@@ -10728,12 +11097,14 @@
               <w:rPr>
                 <w:sz w:val="24"/>
                 <w:szCs w:val="24"/>
-              </w:rPr>
-            </w:pPr>
-            <w:r>
-              <w:rPr>
-                <w:sz w:val="24"/>
-                <w:szCs w:val="24"/>
+                <w:lang w:val="it-IT"/>
+              </w:rPr>
+            </w:pPr>
+            <w:r>
+              <w:rPr>
+                <w:sz w:val="24"/>
+                <w:szCs w:val="24"/>
+                <w:lang w:val="it-IT"/>
               </w:rPr>
               <w:t>altro ...</w:t>
             </w:r>
@@ -10744,7 +11115,7 @@
                 <w:noProof w:val="0"/>
                 <w:sz w:val="24"/>
                 <w:szCs w:val="24"/>
-                <w:lang w:val="it"/>
+                <w:lang w:val="it-IT"/>
               </w:rPr>
               <w:t xml:space="preserve"> {griglia_c2_</w:t>
             </w:r>
@@ -10755,7 +11126,7 @@
                 <w:noProof w:val="0"/>
                 <w:sz w:val="24"/>
                 <w:szCs w:val="24"/>
-                <w:lang w:val="it"/>
+                <w:lang w:val="it-IT"/>
               </w:rPr>
               <w:t>18}</w:t>
             </w:r>
@@ -10763,6 +11134,7 @@
               <w:rPr>
                 <w:sz w:val="24"/>
                 <w:szCs w:val="24"/>
+                <w:lang w:val="it-IT"/>
               </w:rPr>
               <w:t>...</w:t>
             </w:r>
@@ -10841,13 +11213,15 @@
           <w:color w:val="548DD4"/>
           <w:sz w:val="24"/>
           <w:szCs w:val="24"/>
-        </w:rPr>
-      </w:pPr>
-      <w:r>
-        <w:rPr>
-          <w:color w:val="548DD4"/>
-          <w:sz w:val="24"/>
-          <w:szCs w:val="24"/>
+          <w:lang w:val="it-IT"/>
+        </w:rPr>
+      </w:pPr>
+      <w:r>
+        <w:rPr>
+          <w:color w:val="548DD4" w:themeColor="text2" w:themeTint="99" w:themeShade="FF"/>
+          <w:sz w:val="24"/>
+          <w:szCs w:val="24"/>
+          <w:lang w:val="it-IT"/>
         </w:rPr>
         <w:t>NB: In caso di esame di stato, gli strumenti adottati dovranno essere indicati nella riunione preliminare per l’esame conclusivo del primo ciclo e nel documento del 15 maggio della scuola secondaria di II grado (DPR 323/1998; DM 5669 del 12/07/2011; artt 6-18 OM. n. 13 del 2013) in cui il Consiglio di Classe dovrà indicare modalità, tempi e sistema valutativo previsti.</w:t>
       </w:r>
@@ -10927,40 +11301,45 @@
       <w:pPr>
         <w:spacing w:line="240" w:lineRule="auto"/>
         <w:rPr>
-          <w:color w:val="548DD4" w:themeColor="text2" w:themeTint="99" w:themeShade="FF"/>
-          <w:sz w:val="24"/>
-          <w:szCs w:val="24"/>
-        </w:rPr>
-      </w:pPr>
-      <w:r>
-        <w:rPr>
-          <w:color w:val="548DD4" w:themeColor="text2" w:themeTint="99" w:themeShade="FF"/>
-          <w:sz w:val="24"/>
-          <w:szCs w:val="24"/>
+          <w:color w:val="1F487C" w:themeColor="text2" w:themeTint="99" w:themeShade="FF"/>
+          <w:sz w:val="24"/>
+          <w:szCs w:val="24"/>
+          <w:lang w:val="it-IT"/>
+        </w:rPr>
+      </w:pPr>
+      <w:r>
+        <w:rPr>
+          <w:color w:val="1F487C"/>
+          <w:sz w:val="24"/>
+          <w:szCs w:val="24"/>
+          <w:lang w:val="it-IT"/>
         </w:rPr>
         <w:t xml:space="preserve">FIRMA DEL DOCENTE: </w:t>
       </w:r>
       <w:r>
         <w:rPr>
-          <w:color w:val="548DD4" w:themeColor="text2" w:themeTint="99" w:themeShade="FF"/>
-          <w:sz w:val="24"/>
-          <w:szCs w:val="24"/>
+          <w:color w:val="1F487C"/>
+          <w:sz w:val="24"/>
+          <w:szCs w:val="24"/>
+          <w:lang w:val="it-IT"/>
         </w:rPr>
         <w:t>{</w:t>
       </w:r>
       <w:r>
         <w:rPr>
-          <w:color w:val="548DD4" w:themeColor="text2" w:themeTint="99" w:themeShade="FF"/>
-          <w:sz w:val="24"/>
-          <w:szCs w:val="24"/>
+          <w:color w:val="1F487C"/>
+          <w:sz w:val="24"/>
+          <w:szCs w:val="24"/>
+          <w:lang w:val="it-IT"/>
         </w:rPr>
         <w:t>prefix</w:t>
       </w:r>
       <w:r>
         <w:rPr>
-          <w:color w:val="548DD4" w:themeColor="text2" w:themeTint="99" w:themeShade="FF"/>
-          <w:sz w:val="24"/>
-          <w:szCs w:val="24"/>
+          <w:color w:val="1F487C"/>
+          <w:sz w:val="24"/>
+          <w:szCs w:val="24"/>
+          <w:lang w:val="it-IT"/>
         </w:rPr>
         <w:t>} {docente}</w:t>
       </w:r>
@@ -10982,6 +11361,7 @@
         <w:rPr>
           <w:sz w:val="24"/>
           <w:szCs w:val="24"/>
+          <w:lang w:val="it-IT"/>
         </w:rPr>
       </w:pPr>
       <w:r>
@@ -10991,6 +11371,7 @@
           <w:sz w:val="28"/>
           <w:szCs w:val="28"/>
           <w:u w:val="single"/>
+          <w:lang w:val="it-IT"/>
         </w:rPr>
         <w:t>MISURE DISPENSATIVE :</w:t>
       </w:r>
@@ -11137,7 +11518,7 @@
           <w:noProof w:val="0"/>
           <w:sz w:val="24"/>
           <w:szCs w:val="24"/>
-          <w:lang w:val="it"/>
+          <w:lang w:val="it-IT"/>
         </w:rPr>
       </w:pPr>
       <w:r>
@@ -11145,7 +11526,7 @@
           <w:noProof w:val="0"/>
           <w:sz w:val="24"/>
           <w:szCs w:val="24"/>
-          <w:lang w:val="it"/>
+          <w:lang w:val="it-IT"/>
         </w:rPr>
         <w:t>{/</w:t>
       </w:r>
@@ -11154,7 +11535,7 @@
           <w:noProof w:val="0"/>
           <w:sz w:val="24"/>
           <w:szCs w:val="24"/>
-          <w:lang w:val="it"/>
+          <w:lang w:val="it-IT"/>
         </w:rPr>
         <w:t>dispensative_yes</w:t>
       </w:r>
@@ -11163,7 +11544,7 @@
           <w:noProof w:val="0"/>
           <w:sz w:val="24"/>
           <w:szCs w:val="24"/>
-          <w:lang w:val="it"/>
+          <w:lang w:val="it-IT"/>
         </w:rPr>
         <w:t>}</w:t>
       </w:r>
@@ -11234,7 +11615,7 @@
           <w:noProof w:val="0"/>
           <w:sz w:val="24"/>
           <w:szCs w:val="24"/>
-          <w:lang w:val="it"/>
+          <w:lang w:val="it-IT"/>
         </w:rPr>
       </w:pPr>
       <w:r>
@@ -11242,7 +11623,7 @@
           <w:noProof w:val="0"/>
           <w:sz w:val="24"/>
           <w:szCs w:val="24"/>
-          <w:lang w:val="it"/>
+          <w:lang w:val="it-IT"/>
         </w:rPr>
         <w:t>{/</w:t>
       </w:r>
@@ -11251,7 +11632,7 @@
           <w:noProof w:val="0"/>
           <w:sz w:val="24"/>
           <w:szCs w:val="24"/>
-          <w:lang w:val="it"/>
+          <w:lang w:val="it-IT"/>
         </w:rPr>
         <w:t>dispensative_no</w:t>
       </w:r>
@@ -11260,7 +11641,7 @@
           <w:noProof w:val="0"/>
           <w:sz w:val="24"/>
           <w:szCs w:val="24"/>
-          <w:lang w:val="it"/>
+          <w:lang w:val="it-IT"/>
         </w:rPr>
         <w:t>}</w:t>
       </w:r>
@@ -11282,12 +11663,14 @@
         <w:rPr>
           <w:sz w:val="24"/>
           <w:szCs w:val="24"/>
-        </w:rPr>
-      </w:pPr>
-      <w:r>
-        <w:rPr>
-          <w:sz w:val="24"/>
-          <w:szCs w:val="24"/>
+          <w:lang w:val="it-IT"/>
+        </w:rPr>
+      </w:pPr>
+      <w:r>
+        <w:rPr>
+          <w:sz w:val="24"/>
+          <w:szCs w:val="24"/>
+          <w:lang w:val="it-IT"/>
         </w:rPr>
         <w:t>ALTRO: {altro_dispensative}</w:t>
       </w:r>
@@ -11466,7 +11849,7 @@
           <w:noProof w:val="0"/>
           <w:sz w:val="24"/>
           <w:szCs w:val="24"/>
-          <w:lang w:val="it"/>
+          <w:lang w:val="it-IT"/>
         </w:rPr>
       </w:pPr>
       <w:r>
@@ -11474,7 +11857,7 @@
           <w:noProof w:val="0"/>
           <w:sz w:val="24"/>
           <w:szCs w:val="24"/>
-          <w:lang w:val="it"/>
+          <w:lang w:val="it-IT"/>
         </w:rPr>
         <w:t>{/</w:t>
       </w:r>
@@ -11483,7 +11866,7 @@
           <w:noProof w:val="0"/>
           <w:sz w:val="24"/>
           <w:szCs w:val="24"/>
-          <w:lang w:val="it"/>
+          <w:lang w:val="it-IT"/>
         </w:rPr>
         <w:t>compensative_yes</w:t>
       </w:r>
@@ -11492,7 +11875,7 @@
           <w:noProof w:val="0"/>
           <w:sz w:val="24"/>
           <w:szCs w:val="24"/>
-          <w:lang w:val="it"/>
+          <w:lang w:val="it-IT"/>
         </w:rPr>
         <w:t>}</w:t>
       </w:r>
@@ -11581,7 +11964,7 @@
           <w:noProof w:val="0"/>
           <w:sz w:val="24"/>
           <w:szCs w:val="24"/>
-          <w:lang w:val="it"/>
+          <w:lang w:val="it-IT"/>
         </w:rPr>
       </w:pPr>
       <w:r>
@@ -11589,7 +11972,7 @@
           <w:noProof w:val="0"/>
           <w:sz w:val="24"/>
           <w:szCs w:val="24"/>
-          <w:lang w:val="it"/>
+          <w:lang w:val="it-IT"/>
         </w:rPr>
         <w:t>{/</w:t>
       </w:r>
@@ -11598,7 +11981,7 @@
           <w:noProof w:val="0"/>
           <w:sz w:val="24"/>
           <w:szCs w:val="24"/>
-          <w:lang w:val="it"/>
+          <w:lang w:val="it-IT"/>
         </w:rPr>
         <w:t>compensative_no</w:t>
       </w:r>
@@ -11607,7 +11990,7 @@
           <w:noProof w:val="0"/>
           <w:sz w:val="24"/>
           <w:szCs w:val="24"/>
-          <w:lang w:val="it"/>
+          <w:lang w:val="it-IT"/>
         </w:rPr>
         <w:t>}</w:t>
       </w:r>
@@ -11633,12 +12016,14 @@
         <w:rPr>
           <w:sz w:val="24"/>
           <w:szCs w:val="24"/>
-        </w:rPr>
-      </w:pPr>
-      <w:r>
-        <w:rPr>
-          <w:sz w:val="24"/>
-          <w:szCs w:val="24"/>
+          <w:lang w:val="it-IT"/>
+        </w:rPr>
+      </w:pPr>
+      <w:r>
+        <w:rPr>
+          <w:sz w:val="24"/>
+          <w:szCs w:val="24"/>
+          <w:lang w:val="it-IT"/>
         </w:rPr>
         <w:t xml:space="preserve"> </w:t>
       </w:r>
@@ -11646,6 +12031,7 @@
         <w:rPr>
           <w:sz w:val="24"/>
           <w:szCs w:val="24"/>
+          <w:lang w:val="it-IT"/>
         </w:rPr>
         <w:t>ALTRO: {altro</w:t>
       </w:r>
@@ -11653,6 +12039,7 @@
         <w:rPr>
           <w:sz w:val="24"/>
           <w:szCs w:val="24"/>
+          <w:lang w:val="it-IT"/>
         </w:rPr>
         <w:t>_compensative</w:t>
       </w:r>
@@ -11660,6 +12047,7 @@
         <w:rPr>
           <w:sz w:val="24"/>
           <w:szCs w:val="24"/>
+          <w:lang w:val="it-IT"/>
         </w:rPr>
         <w:t>}</w:t>
       </w:r>
@@ -11830,7 +12218,7 @@
           <w:noProof w:val="0"/>
           <w:sz w:val="24"/>
           <w:szCs w:val="24"/>
-          <w:lang w:val="it"/>
+          <w:lang w:val="it-IT"/>
         </w:rPr>
       </w:pPr>
       <w:r>
@@ -11838,7 +12226,7 @@
           <w:noProof w:val="0"/>
           <w:sz w:val="24"/>
           <w:szCs w:val="24"/>
-          <w:lang w:val="it"/>
+          <w:lang w:val="it-IT"/>
         </w:rPr>
         <w:t>{/</w:t>
       </w:r>
@@ -11847,7 +12235,7 @@
           <w:noProof w:val="0"/>
           <w:sz w:val="24"/>
           <w:szCs w:val="24"/>
-          <w:lang w:val="it"/>
+          <w:lang w:val="it-IT"/>
         </w:rPr>
         <w:t>valutative_yes</w:t>
       </w:r>
@@ -11856,7 +12244,7 @@
           <w:noProof w:val="0"/>
           <w:sz w:val="24"/>
           <w:szCs w:val="24"/>
-          <w:lang w:val="it"/>
+          <w:lang w:val="it-IT"/>
         </w:rPr>
         <w:t>}</w:t>
       </w:r>
@@ -11927,7 +12315,7 @@
           <w:noProof w:val="0"/>
           <w:sz w:val="24"/>
           <w:szCs w:val="24"/>
-          <w:lang w:val="it"/>
+          <w:lang w:val="it-IT"/>
         </w:rPr>
       </w:pPr>
       <w:r>
@@ -11935,7 +12323,7 @@
           <w:noProof w:val="0"/>
           <w:sz w:val="24"/>
           <w:szCs w:val="24"/>
-          <w:lang w:val="it"/>
+          <w:lang w:val="it-IT"/>
         </w:rPr>
         <w:t>{/</w:t>
       </w:r>
@@ -11944,7 +12332,7 @@
           <w:noProof w:val="0"/>
           <w:sz w:val="24"/>
           <w:szCs w:val="24"/>
-          <w:lang w:val="it"/>
+          <w:lang w:val="it-IT"/>
         </w:rPr>
         <w:t>valutative_no</w:t>
       </w:r>
@@ -11953,7 +12341,7 @@
           <w:noProof w:val="0"/>
           <w:sz w:val="24"/>
           <w:szCs w:val="24"/>
-          <w:lang w:val="it"/>
+          <w:lang w:val="it-IT"/>
         </w:rPr>
         <w:t>}</w:t>
       </w:r>
@@ -11984,12 +12372,14 @@
         <w:rPr>
           <w:sz w:val="24"/>
           <w:szCs w:val="24"/>
-        </w:rPr>
-      </w:pPr>
-      <w:r>
-        <w:rPr>
-          <w:sz w:val="24"/>
-          <w:szCs w:val="24"/>
+          <w:lang w:val="it-IT"/>
+        </w:rPr>
+      </w:pPr>
+      <w:r>
+        <w:rPr>
+          <w:sz w:val="24"/>
+          <w:szCs w:val="24"/>
+          <w:lang w:val="it-IT"/>
         </w:rPr>
         <w:t>ALTRO</w:t>
       </w:r>
@@ -11997,6 +12387,7 @@
         <w:rPr>
           <w:sz w:val="24"/>
           <w:szCs w:val="24"/>
+          <w:lang w:val="it-IT"/>
         </w:rPr>
         <w:t>: {altro</w:t>
       </w:r>
@@ -12004,6 +12395,7 @@
         <w:rPr>
           <w:sz w:val="24"/>
           <w:szCs w:val="24"/>
+          <w:lang w:val="it-IT"/>
         </w:rPr>
         <w:t>_valutative</w:t>
       </w:r>
@@ -12011,6 +12403,7 @@
         <w:rPr>
           <w:sz w:val="24"/>
           <w:szCs w:val="24"/>
+          <w:lang w:val="it-IT"/>
         </w:rPr>
         <w:t>}</w:t>
       </w:r>
@@ -12057,6 +12450,7 @@
         <w:rPr>
           <w:sz w:val="24"/>
           <w:szCs w:val="24"/>
+          <w:lang w:val="it-IT"/>
         </w:rPr>
       </w:pPr>
       <w:r>
@@ -12066,6 +12460,7 @@
           <w:sz w:val="28"/>
           <w:szCs w:val="28"/>
           <w:u w:val="single"/>
+          <w:lang w:val="it-IT"/>
         </w:rPr>
         <w:t xml:space="preserve">OBIETTIVI DISCIPLINARI PERSONALIZZATI   (CONOSCENZE/COMPETENZE): </w:t>
       </w:r>
@@ -12991,12 +13386,14 @@
         <w:rPr>
           <w:sz w:val="24"/>
           <w:szCs w:val="24"/>
-        </w:rPr>
-      </w:pPr>
-      <w:r>
-        <w:rPr>
-          <w:sz w:val="24"/>
-          <w:szCs w:val="24"/>
+          <w:lang w:val="it-IT"/>
+        </w:rPr>
+      </w:pPr>
+      <w:r>
+        <w:rPr>
+          <w:sz w:val="24"/>
+          <w:szCs w:val="24"/>
+          <w:lang w:val="it-IT"/>
         </w:rPr>
         <w:t xml:space="preserve">Potenziare le strategie logico-visive (forme di schematizzazione e organizzazione anticipata della conoscenza e, in particolare, i diagrammi, le linee del tempo, le illustrazioni significative e le </w:t>
       </w:r>
@@ -13004,6 +13401,7 @@
         <w:rPr>
           <w:sz w:val="24"/>
           <w:szCs w:val="24"/>
+          <w:lang w:val="it-IT"/>
         </w:rPr>
         <w:t>flashcard</w:t>
       </w:r>
@@ -13011,6 +13409,7 @@
         <w:rPr>
           <w:sz w:val="24"/>
           <w:szCs w:val="24"/>
+          <w:lang w:val="it-IT"/>
         </w:rPr>
         <w:t xml:space="preserve"> delle regole)</w:t>
       </w:r>
@@ -13028,12 +13427,14 @@
         <w:rPr>
           <w:sz w:val="24"/>
           <w:szCs w:val="24"/>
-        </w:rPr>
-      </w:pPr>
-      <w:r>
-        <w:rPr>
-          <w:sz w:val="24"/>
-          <w:szCs w:val="24"/>
+          <w:lang w:val="it-IT"/>
+        </w:rPr>
+      </w:pPr>
+      <w:r>
+        <w:rPr>
+          <w:sz w:val="24"/>
+          <w:szCs w:val="24"/>
+          <w:lang w:val="it-IT"/>
         </w:rPr>
         <w:t xml:space="preserve">Sviluppare la METACOGNIZIONE (consapevolezza </w:t>
       </w:r>
@@ -13041,6 +13442,7 @@
         <w:rPr>
           <w:sz w:val="24"/>
           <w:szCs w:val="24"/>
+          <w:lang w:val="it-IT"/>
         </w:rPr>
         <w:t>i rispetto</w:t>
       </w:r>
@@ -13048,6 +13450,7 @@
         <w:rPr>
           <w:sz w:val="24"/>
           <w:szCs w:val="24"/>
+          <w:lang w:val="it-IT"/>
         </w:rPr>
         <w:t xml:space="preserve"> ai propri processi </w:t>
       </w:r>
@@ -13055,6 +13458,7 @@
         <w:rPr>
           <w:sz w:val="24"/>
           <w:szCs w:val="24"/>
+          <w:lang w:val="it-IT"/>
         </w:rPr>
         <w:t>cognitivI</w:t>
       </w:r>
@@ -13062,6 +13466,7 @@
         <w:rPr>
           <w:sz w:val="24"/>
           <w:szCs w:val="24"/>
+          <w:lang w:val="it-IT"/>
         </w:rPr>
         <w:t xml:space="preserve"> e stili di apprendimento)</w:t>
       </w:r>
@@ -13106,18 +13511,22 @@
         <w:spacing w:line="360" w:lineRule="auto"/>
         <w:jc w:val="both"/>
         <w:rPr>
-          <w:b/>
+          <w:b w:val="1"/>
+          <w:bCs w:val="1"/>
           <w:sz w:val="28"/>
           <w:szCs w:val="28"/>
           <w:u w:val="single"/>
-        </w:rPr>
-      </w:pPr>
-      <w:r>
-        <w:rPr>
-          <w:b/>
+          <w:lang w:val="it-IT"/>
+        </w:rPr>
+      </w:pPr>
+      <w:r>
+        <w:rPr>
+          <w:b w:val="1"/>
+          <w:bCs w:val="1"/>
           <w:sz w:val="28"/>
           <w:szCs w:val="28"/>
           <w:u w:val="single"/>
+          <w:lang w:val="it-IT"/>
         </w:rPr>
         <w:t>STRATEGIE DA ADOTTARE IN CLASSE :</w:t>
       </w:r>
@@ -13156,12 +13565,14 @@
         <w:rPr>
           <w:sz w:val="24"/>
           <w:szCs w:val="24"/>
-        </w:rPr>
-      </w:pPr>
-      <w:r>
-        <w:rPr>
-          <w:sz w:val="24"/>
-          <w:szCs w:val="24"/>
+          <w:lang w:val="it-IT"/>
+        </w:rPr>
+      </w:pPr>
+      <w:r>
+        <w:rPr>
+          <w:sz w:val="24"/>
+          <w:szCs w:val="24"/>
+          <w:lang w:val="it-IT"/>
         </w:rPr>
         <w:t>fare brevi pause nelle spiegazioni per dare la possibilità di recuperare le risorse attentive , ridurre lo sforzo,  migliorare la comprensione e la memorizzazione</w:t>
       </w:r>
@@ -13198,12 +13609,14 @@
         <w:rPr>
           <w:sz w:val="24"/>
           <w:szCs w:val="24"/>
-        </w:rPr>
-      </w:pPr>
-      <w:r>
-        <w:rPr>
-          <w:sz w:val="24"/>
-          <w:szCs w:val="24"/>
+          <w:lang w:val="it-IT"/>
+        </w:rPr>
+      </w:pPr>
+      <w:r>
+        <w:rPr>
+          <w:sz w:val="24"/>
+          <w:szCs w:val="24"/>
+          <w:lang w:val="it-IT"/>
         </w:rPr>
         <w:t>disporre il banco non troppo distante dalla cattedra e , comunque lontano da fonti di distrazione</w:t>
       </w:r>
@@ -13405,12 +13818,14 @@
         <w:rPr>
           <w:sz w:val="24"/>
           <w:szCs w:val="24"/>
-        </w:rPr>
-      </w:pPr>
-      <w:r>
-        <w:rPr>
-          <w:sz w:val="24"/>
-          <w:szCs w:val="24"/>
+          <w:lang w:val="it-IT"/>
+        </w:rPr>
+      </w:pPr>
+      <w:r>
+        <w:rPr>
+          <w:sz w:val="24"/>
+          <w:szCs w:val="24"/>
+          <w:lang w:val="it-IT"/>
         </w:rPr>
         <w:t>Qualora si evidenziasse  un'incapacità nell'utilizzo degli strumenti compensativi la scuola inviterà la famiglia a rivolgersi a degli  specialisti per effettuare un potenziamento del metodo di studio.</w:t>
       </w:r>

</xml_diff>

<commit_message>
-fix#563: Sezione D - Strategie Didattiche - aggiunto strategie didattiche e di classe per ogni materia del pdp - aggiornato pdp template - aggiornato pdp docente - aggiornato script creazione pdp
</commit_message>
<xml_diff>
--- a/server_static/pdp_templates/pdp_template.docx
+++ b/server_static/pdp_templates/pdp_template.docx
@@ -11687,7 +11687,7 @@
         </w:rPr>
       </w:pPr>
     </w:p>
-    <w:p xmlns:wp14="http://schemas.microsoft.com/office/word/2010/wordml" wp14:textId="47291EC4">
+    <w:p xmlns:wp14="http://schemas.microsoft.com/office/word/2010/wordml" wp14:textId="778FFCD9">
       <w:pPr>
         <w:pStyle w:val="Normale"/>
         <w:spacing w:line="360" w:lineRule="auto"/>
@@ -11706,7 +11706,37 @@
           <w:szCs w:val="28"/>
           <w:u w:val="single"/>
         </w:rPr>
-        <w:t>STRUMENTI COMPENSATIVI:</w:t>
+        <w:t>MISURE</w:t>
+      </w:r>
+      <w:r>
+        <w:rPr>
+          <w:b w:val="1"/>
+          <w:bCs w:val="1"/>
+          <w:sz w:val="28"/>
+          <w:szCs w:val="28"/>
+          <w:u w:val="single"/>
+        </w:rPr>
+        <w:t xml:space="preserve"> COMPENSATIV</w:t>
+      </w:r>
+      <w:r>
+        <w:rPr>
+          <w:b w:val="1"/>
+          <w:bCs w:val="1"/>
+          <w:sz w:val="28"/>
+          <w:szCs w:val="28"/>
+          <w:u w:val="single"/>
+        </w:rPr>
+        <w:t>E</w:t>
+      </w:r>
+      <w:r>
+        <w:rPr>
+          <w:b w:val="1"/>
+          <w:bCs w:val="1"/>
+          <w:sz w:val="28"/>
+          <w:szCs w:val="28"/>
+          <w:u w:val="single"/>
+        </w:rPr>
+        <w:t>:</w:t>
       </w:r>
     </w:p>
     <w:p>
@@ -12431,6 +12461,797 @@
         <w:ind w:left="425" w:right="0" w:hanging="425"/>
         <w:jc w:val="both"/>
         <w:rPr>
+          <w:b w:val="1"/>
+          <w:bCs w:val="1"/>
+          <w:sz w:val="28"/>
+          <w:szCs w:val="28"/>
+          <w:u w:val="single"/>
+        </w:rPr>
+      </w:pPr>
+      <w:r>
+        <w:rPr>
+          <w:b w:val="1"/>
+          <w:bCs w:val="1"/>
+          <w:sz w:val="28"/>
+          <w:szCs w:val="28"/>
+          <w:u w:val="single"/>
+        </w:rPr>
+        <w:t>STRATEGIE DIDATTICHE INCLUSIVE:</w:t>
+      </w:r>
+    </w:p>
+    <w:p>
+      <w:pPr>
+        <w:pStyle w:val="Normale"/>
+        <w:suppressLineNumbers w:val="0"/>
+        <w:bidi w:val="0"/>
+        <w:spacing w:before="0" w:beforeAutospacing="off" w:after="0" w:afterAutospacing="off" w:line="360" w:lineRule="auto"/>
+        <w:ind w:left="425" w:right="0" w:hanging="425"/>
+        <w:jc w:val="both"/>
+        <w:rPr>
+          <w:noProof w:val="0"/>
+          <w:sz w:val="24"/>
+          <w:szCs w:val="24"/>
+          <w:lang w:val="it"/>
+        </w:rPr>
+      </w:pPr>
+    </w:p>
+    <w:p>
+      <w:pPr>
+        <w:pStyle w:val="Normale"/>
+        <w:suppressLineNumbers w:val="0"/>
+        <w:bidi w:val="0"/>
+        <w:spacing w:before="0" w:beforeAutospacing="off" w:after="0" w:afterAutospacing="off" w:line="360" w:lineRule="auto"/>
+        <w:ind w:left="425" w:right="0" w:hanging="425"/>
+        <w:jc w:val="both"/>
+        <w:rPr>
+          <w:noProof w:val="0"/>
+          <w:sz w:val="24"/>
+          <w:szCs w:val="24"/>
+          <w:lang w:val="it"/>
+        </w:rPr>
+      </w:pPr>
+      <w:r>
+        <w:rPr>
+          <w:noProof w:val="0"/>
+          <w:sz w:val="24"/>
+          <w:szCs w:val="24"/>
+          <w:lang w:val="it"/>
+        </w:rPr>
+        <w:t>{#strategie_didattiche_yes}</w:t>
+      </w:r>
+    </w:p>
+    <w:p>
+      <w:pPr>
+        <w:pStyle w:val="Normale"/>
+        <w:suppressLineNumbers w:val="0"/>
+        <w:bidi w:val="0"/>
+        <w:spacing w:before="0" w:beforeAutospacing="off" w:after="0" w:afterAutospacing="off" w:line="360" w:lineRule="auto"/>
+        <w:ind w:left="425" w:right="0" w:hanging="425"/>
+        <w:jc w:val="both"/>
+        <w:rPr>
+          <w:noProof w:val="0"/>
+          <w:sz w:val="24"/>
+          <w:szCs w:val="24"/>
+          <w:lang w:val="it"/>
+        </w:rPr>
+      </w:pPr>
+      <w:r>
+        <w:rPr>
+          <w:noProof w:val="0"/>
+          <w:sz w:val="24"/>
+          <w:szCs w:val="24"/>
+          <w:lang w:val="it"/>
+        </w:rPr>
+        <w:t>{#strategie_didattiche}</w:t>
+      </w:r>
+    </w:p>
+    <w:p>
+      <w:pPr>
+        <w:pStyle w:val="ListParagraph"/>
+        <w:numPr>
+          <w:ilvl w:val="0"/>
+          <w:numId w:val="30"/>
+        </w:numPr>
+        <w:suppressLineNumbers w:val="0"/>
+        <w:bidi w:val="0"/>
+        <w:spacing w:before="0" w:beforeAutospacing="off" w:after="0" w:afterAutospacing="off" w:line="360" w:lineRule="auto"/>
+        <w:ind w:right="0"/>
+        <w:jc w:val="both"/>
+        <w:rPr>
+          <w:noProof w:val="0"/>
+          <w:sz w:val="24"/>
+          <w:szCs w:val="24"/>
+          <w:lang w:val="it"/>
+        </w:rPr>
+      </w:pPr>
+      <w:r>
+        <w:rPr>
+          <w:noProof w:val="0"/>
+          <w:sz w:val="24"/>
+          <w:szCs w:val="24"/>
+          <w:lang w:val="it"/>
+        </w:rPr>
+        <w:t>{text}</w:t>
+      </w:r>
+    </w:p>
+    <w:p>
+      <w:pPr>
+        <w:pStyle w:val="Normale"/>
+        <w:suppressLineNumbers w:val="0"/>
+        <w:bidi w:val="0"/>
+        <w:spacing w:before="0" w:beforeAutospacing="off" w:after="0" w:afterAutospacing="off" w:line="360" w:lineRule="auto"/>
+        <w:ind w:left="425" w:right="0" w:hanging="425"/>
+        <w:jc w:val="both"/>
+        <w:rPr>
+          <w:noProof w:val="0"/>
+          <w:sz w:val="24"/>
+          <w:szCs w:val="24"/>
+          <w:lang w:val="it-IT"/>
+        </w:rPr>
+      </w:pPr>
+      <w:r>
+        <w:rPr>
+          <w:noProof w:val="0"/>
+          <w:sz w:val="24"/>
+          <w:szCs w:val="24"/>
+          <w:lang w:val="it-IT"/>
+        </w:rPr>
+        <w:t>{/strategie_didattiche}</w:t>
+      </w:r>
+    </w:p>
+    <w:p>
+      <w:pPr>
+        <w:pStyle w:val="Normale"/>
+        <w:suppressLineNumbers w:val="0"/>
+        <w:bidi w:val="0"/>
+        <w:spacing w:before="0" w:beforeAutospacing="off" w:after="0" w:afterAutospacing="off" w:line="360" w:lineRule="auto"/>
+        <w:ind w:left="425" w:right="0" w:hanging="425"/>
+        <w:jc w:val="both"/>
+        <w:rPr>
+          <w:noProof w:val="0"/>
+          <w:sz w:val="24"/>
+          <w:szCs w:val="24"/>
+          <w:lang w:val="it-IT"/>
+        </w:rPr>
+      </w:pPr>
+      <w:r>
+        <w:rPr>
+          <w:noProof w:val="0"/>
+          <w:sz w:val="24"/>
+          <w:szCs w:val="24"/>
+          <w:lang w:val="it-IT"/>
+        </w:rPr>
+        <w:t>{/</w:t>
+      </w:r>
+      <w:r>
+        <w:rPr>
+          <w:noProof w:val="0"/>
+          <w:sz w:val="24"/>
+          <w:szCs w:val="24"/>
+          <w:lang w:val="it"/>
+        </w:rPr>
+        <w:t>strategie_didattiche_</w:t>
+      </w:r>
+      <w:r>
+        <w:rPr>
+          <w:noProof w:val="0"/>
+          <w:sz w:val="24"/>
+          <w:szCs w:val="24"/>
+          <w:lang w:val="it"/>
+        </w:rPr>
+        <w:t>yes</w:t>
+      </w:r>
+      <w:r>
+        <w:rPr>
+          <w:noProof w:val="0"/>
+          <w:sz w:val="24"/>
+          <w:szCs w:val="24"/>
+          <w:lang w:val="it-IT"/>
+        </w:rPr>
+        <w:t>}</w:t>
+      </w:r>
+    </w:p>
+    <w:p>
+      <w:pPr>
+        <w:pStyle w:val="Normale"/>
+        <w:suppressLineNumbers w:val="0"/>
+        <w:bidi w:val="0"/>
+        <w:spacing w:before="0" w:beforeAutospacing="off" w:after="0" w:afterAutospacing="off" w:line="360" w:lineRule="auto"/>
+        <w:ind w:left="425" w:right="0" w:hanging="425"/>
+        <w:jc w:val="both"/>
+        <w:rPr>
+          <w:noProof w:val="0"/>
+          <w:sz w:val="24"/>
+          <w:szCs w:val="24"/>
+          <w:lang w:val="it-IT"/>
+        </w:rPr>
+      </w:pPr>
+      <w:r>
+        <w:rPr>
+          <w:noProof w:val="0"/>
+          <w:sz w:val="24"/>
+          <w:szCs w:val="24"/>
+          <w:lang w:val="it-IT"/>
+        </w:rPr>
+        <w:t>{#</w:t>
+      </w:r>
+      <w:r>
+        <w:rPr>
+          <w:noProof w:val="0"/>
+          <w:sz w:val="24"/>
+          <w:szCs w:val="24"/>
+          <w:lang w:val="it-IT"/>
+        </w:rPr>
+        <w:t>strategie_didattiche</w:t>
+      </w:r>
+      <w:r>
+        <w:rPr>
+          <w:noProof w:val="0"/>
+          <w:sz w:val="24"/>
+          <w:szCs w:val="24"/>
+          <w:lang w:val="it-IT"/>
+        </w:rPr>
+        <w:t>_no}</w:t>
+      </w:r>
+    </w:p>
+    <w:p>
+      <w:pPr>
+        <w:pStyle w:val="ListParagraph"/>
+        <w:numPr>
+          <w:ilvl w:val="0"/>
+          <w:numId w:val="29"/>
+        </w:numPr>
+        <w:suppressLineNumbers w:val="0"/>
+        <w:bidi w:val="0"/>
+        <w:spacing w:before="0" w:beforeAutospacing="off" w:after="0" w:afterAutospacing="off" w:line="360" w:lineRule="auto"/>
+        <w:ind w:right="0"/>
+        <w:jc w:val="both"/>
+        <w:rPr>
+          <w:noProof w:val="0"/>
+          <w:sz w:val="24"/>
+          <w:szCs w:val="24"/>
+          <w:lang w:val="it"/>
+        </w:rPr>
+      </w:pPr>
+      <w:r>
+        <w:rPr>
+          <w:noProof w:val="0"/>
+          <w:sz w:val="24"/>
+          <w:szCs w:val="24"/>
+          <w:lang w:val="it"/>
+        </w:rPr>
+        <w:t>Non sono previst</w:t>
+      </w:r>
+      <w:r>
+        <w:rPr>
+          <w:noProof w:val="0"/>
+          <w:sz w:val="24"/>
+          <w:szCs w:val="24"/>
+          <w:lang w:val="it"/>
+        </w:rPr>
+        <w:t>e</w:t>
+      </w:r>
+      <w:r>
+        <w:rPr>
+          <w:noProof w:val="0"/>
+          <w:sz w:val="24"/>
+          <w:szCs w:val="24"/>
+          <w:lang w:val="it"/>
+        </w:rPr>
+        <w:t xml:space="preserve"> </w:t>
+      </w:r>
+      <w:r>
+        <w:rPr>
+          <w:noProof w:val="0"/>
+          <w:sz w:val="24"/>
+          <w:szCs w:val="24"/>
+          <w:lang w:val="it"/>
+        </w:rPr>
+        <w:t>specifiche strategie didattiche</w:t>
+      </w:r>
+    </w:p>
+    <w:p>
+      <w:pPr>
+        <w:pStyle w:val="Normale"/>
+        <w:suppressLineNumbers w:val="0"/>
+        <w:bidi w:val="0"/>
+        <w:spacing w:before="0" w:beforeAutospacing="off" w:after="0" w:afterAutospacing="off" w:line="360" w:lineRule="auto"/>
+        <w:ind w:left="425" w:right="0" w:hanging="425"/>
+        <w:jc w:val="both"/>
+        <w:rPr>
+          <w:noProof w:val="0"/>
+          <w:sz w:val="24"/>
+          <w:szCs w:val="24"/>
+          <w:lang w:val="it-IT"/>
+        </w:rPr>
+      </w:pPr>
+      <w:r>
+        <w:rPr>
+          <w:noProof w:val="0"/>
+          <w:sz w:val="24"/>
+          <w:szCs w:val="24"/>
+          <w:lang w:val="it-IT"/>
+        </w:rPr>
+        <w:t>{/</w:t>
+      </w:r>
+      <w:r>
+        <w:rPr>
+          <w:noProof w:val="0"/>
+          <w:sz w:val="24"/>
+          <w:szCs w:val="24"/>
+          <w:lang w:val="it"/>
+        </w:rPr>
+        <w:t>strategie_didattiche</w:t>
+      </w:r>
+      <w:r>
+        <w:rPr>
+          <w:noProof w:val="0"/>
+          <w:sz w:val="24"/>
+          <w:szCs w:val="24"/>
+          <w:lang w:val="it-IT"/>
+        </w:rPr>
+        <w:t>_no}</w:t>
+      </w:r>
+    </w:p>
+    <w:p>
+      <w:pPr>
+        <w:pStyle w:val="Normale"/>
+        <w:suppressLineNumbers w:val="0"/>
+        <w:bidi w:val="0"/>
+        <w:spacing w:before="0" w:beforeAutospacing="off" w:after="0" w:afterAutospacing="off" w:line="360" w:lineRule="auto"/>
+        <w:ind w:left="425" w:right="0" w:hanging="425"/>
+        <w:jc w:val="both"/>
+        <w:rPr>
+          <w:b w:val="1"/>
+          <w:bCs w:val="1"/>
+          <w:sz w:val="28"/>
+          <w:szCs w:val="28"/>
+          <w:u w:val="single"/>
+        </w:rPr>
+      </w:pPr>
+    </w:p>
+    <w:p>
+      <w:pPr>
+        <w:pStyle w:val="Normale"/>
+        <w:suppressLineNumbers w:val="0"/>
+        <w:bidi w:val="0"/>
+        <w:spacing w:before="0" w:beforeAutospacing="off" w:after="0" w:afterAutospacing="off" w:line="360" w:lineRule="auto"/>
+        <w:ind w:left="425" w:right="0" w:hanging="425"/>
+        <w:jc w:val="both"/>
+        <w:rPr>
+          <w:b w:val="1"/>
+          <w:bCs w:val="1"/>
+          <w:sz w:val="28"/>
+          <w:szCs w:val="28"/>
+          <w:u w:val="single"/>
+          <w:lang w:val="it-IT"/>
+        </w:rPr>
+      </w:pPr>
+      <w:r>
+        <w:rPr>
+          <w:b w:val="1"/>
+          <w:bCs w:val="1"/>
+          <w:sz w:val="28"/>
+          <w:szCs w:val="28"/>
+          <w:u w:val="single"/>
+          <w:lang w:val="it-IT"/>
+        </w:rPr>
+        <w:t>STRATEGIE DA ADOTTARE IN CLASSE:</w:t>
+      </w:r>
+    </w:p>
+    <w:p>
+      <w:pPr>
+        <w:pStyle w:val="Normale"/>
+        <w:suppressLineNumbers w:val="0"/>
+        <w:bidi w:val="0"/>
+        <w:spacing w:before="0" w:beforeAutospacing="off" w:after="0" w:afterAutospacing="off" w:line="360" w:lineRule="auto"/>
+        <w:ind w:left="425" w:right="0" w:hanging="425"/>
+        <w:jc w:val="both"/>
+        <w:rPr>
+          <w:noProof w:val="0"/>
+          <w:sz w:val="24"/>
+          <w:szCs w:val="24"/>
+          <w:lang w:val="it"/>
+        </w:rPr>
+      </w:pPr>
+    </w:p>
+    <w:p>
+      <w:pPr>
+        <w:pStyle w:val="Normale"/>
+        <w:suppressLineNumbers w:val="0"/>
+        <w:bidi w:val="0"/>
+        <w:spacing w:before="0" w:beforeAutospacing="off" w:after="0" w:afterAutospacing="off" w:line="360" w:lineRule="auto"/>
+        <w:ind w:left="425" w:right="0" w:hanging="425"/>
+        <w:jc w:val="both"/>
+        <w:rPr>
+          <w:noProof w:val="0"/>
+          <w:sz w:val="24"/>
+          <w:szCs w:val="24"/>
+          <w:lang w:val="it"/>
+        </w:rPr>
+      </w:pPr>
+      <w:r>
+        <w:rPr>
+          <w:noProof w:val="0"/>
+          <w:sz w:val="24"/>
+          <w:szCs w:val="24"/>
+          <w:lang w:val="it"/>
+        </w:rPr>
+        <w:t>{#strategie_</w:t>
+      </w:r>
+      <w:r>
+        <w:rPr>
+          <w:noProof w:val="0"/>
+          <w:sz w:val="24"/>
+          <w:szCs w:val="24"/>
+          <w:lang w:val="it"/>
+        </w:rPr>
+        <w:t>class</w:t>
+      </w:r>
+      <w:r>
+        <w:rPr>
+          <w:noProof w:val="0"/>
+          <w:sz w:val="24"/>
+          <w:szCs w:val="24"/>
+          <w:lang w:val="it"/>
+        </w:rPr>
+        <w:t>e_yes}</w:t>
+      </w:r>
+    </w:p>
+    <w:p>
+      <w:pPr>
+        <w:pStyle w:val="Normale"/>
+        <w:suppressLineNumbers w:val="0"/>
+        <w:bidi w:val="0"/>
+        <w:spacing w:before="0" w:beforeAutospacing="off" w:after="0" w:afterAutospacing="off" w:line="360" w:lineRule="auto"/>
+        <w:ind w:left="425" w:right="0" w:hanging="425"/>
+        <w:jc w:val="both"/>
+        <w:rPr>
+          <w:noProof w:val="0"/>
+          <w:sz w:val="24"/>
+          <w:szCs w:val="24"/>
+          <w:lang w:val="it"/>
+        </w:rPr>
+      </w:pPr>
+      <w:r>
+        <w:rPr>
+          <w:noProof w:val="0"/>
+          <w:sz w:val="24"/>
+          <w:szCs w:val="24"/>
+          <w:lang w:val="it"/>
+        </w:rPr>
+        <w:t>{#strategie_</w:t>
+      </w:r>
+      <w:r>
+        <w:rPr>
+          <w:noProof w:val="0"/>
+          <w:sz w:val="24"/>
+          <w:szCs w:val="24"/>
+          <w:lang w:val="it"/>
+        </w:rPr>
+        <w:t>classe</w:t>
+      </w:r>
+      <w:r>
+        <w:rPr>
+          <w:noProof w:val="0"/>
+          <w:sz w:val="24"/>
+          <w:szCs w:val="24"/>
+          <w:lang w:val="it"/>
+        </w:rPr>
+        <w:t>}</w:t>
+      </w:r>
+    </w:p>
+    <w:p>
+      <w:pPr>
+        <w:pStyle w:val="ListParagraph"/>
+        <w:numPr>
+          <w:ilvl w:val="0"/>
+          <w:numId w:val="30"/>
+        </w:numPr>
+        <w:suppressLineNumbers w:val="0"/>
+        <w:bidi w:val="0"/>
+        <w:spacing w:before="0" w:beforeAutospacing="off" w:after="0" w:afterAutospacing="off" w:line="360" w:lineRule="auto"/>
+        <w:ind w:right="0"/>
+        <w:jc w:val="both"/>
+        <w:rPr>
+          <w:noProof w:val="0"/>
+          <w:sz w:val="24"/>
+          <w:szCs w:val="24"/>
+          <w:lang w:val="it"/>
+        </w:rPr>
+      </w:pPr>
+      <w:r>
+        <w:rPr>
+          <w:noProof w:val="0"/>
+          <w:sz w:val="24"/>
+          <w:szCs w:val="24"/>
+          <w:lang w:val="it"/>
+        </w:rPr>
+        <w:t>{text}</w:t>
+      </w:r>
+    </w:p>
+    <w:p>
+      <w:pPr>
+        <w:pStyle w:val="Normale"/>
+        <w:suppressLineNumbers w:val="0"/>
+        <w:bidi w:val="0"/>
+        <w:spacing w:before="0" w:beforeAutospacing="off" w:after="0" w:afterAutospacing="off" w:line="360" w:lineRule="auto"/>
+        <w:ind w:left="425" w:right="0" w:hanging="425"/>
+        <w:jc w:val="both"/>
+        <w:rPr>
+          <w:noProof w:val="0"/>
+          <w:sz w:val="24"/>
+          <w:szCs w:val="24"/>
+          <w:lang w:val="it-IT"/>
+        </w:rPr>
+      </w:pPr>
+      <w:r>
+        <w:rPr>
+          <w:noProof w:val="0"/>
+          <w:sz w:val="24"/>
+          <w:szCs w:val="24"/>
+          <w:lang w:val="it-IT"/>
+        </w:rPr>
+        <w:t>{/</w:t>
+      </w:r>
+      <w:r>
+        <w:rPr>
+          <w:noProof w:val="0"/>
+          <w:sz w:val="24"/>
+          <w:szCs w:val="24"/>
+          <w:lang w:val="it-IT"/>
+        </w:rPr>
+        <w:t>strategie_</w:t>
+      </w:r>
+      <w:r>
+        <w:rPr>
+          <w:noProof w:val="0"/>
+          <w:sz w:val="24"/>
+          <w:szCs w:val="24"/>
+          <w:lang w:val="it-IT"/>
+        </w:rPr>
+        <w:t>classe</w:t>
+      </w:r>
+      <w:r>
+        <w:rPr>
+          <w:noProof w:val="0"/>
+          <w:sz w:val="24"/>
+          <w:szCs w:val="24"/>
+          <w:lang w:val="it-IT"/>
+        </w:rPr>
+        <w:t>}</w:t>
+      </w:r>
+    </w:p>
+    <w:p>
+      <w:pPr>
+        <w:pStyle w:val="Normale"/>
+        <w:suppressLineNumbers w:val="0"/>
+        <w:bidi w:val="0"/>
+        <w:spacing w:before="0" w:beforeAutospacing="off" w:after="0" w:afterAutospacing="off" w:line="360" w:lineRule="auto"/>
+        <w:ind w:left="425" w:right="0" w:hanging="425"/>
+        <w:jc w:val="both"/>
+        <w:rPr>
+          <w:noProof w:val="0"/>
+          <w:sz w:val="24"/>
+          <w:szCs w:val="24"/>
+          <w:lang w:val="it-IT"/>
+        </w:rPr>
+      </w:pPr>
+      <w:r>
+        <w:rPr>
+          <w:noProof w:val="0"/>
+          <w:sz w:val="24"/>
+          <w:szCs w:val="24"/>
+          <w:lang w:val="it-IT"/>
+        </w:rPr>
+        <w:t>{/</w:t>
+      </w:r>
+      <w:r>
+        <w:rPr>
+          <w:noProof w:val="0"/>
+          <w:sz w:val="24"/>
+          <w:szCs w:val="24"/>
+          <w:lang w:val="it"/>
+        </w:rPr>
+        <w:t>strategie_</w:t>
+      </w:r>
+      <w:r>
+        <w:rPr>
+          <w:noProof w:val="0"/>
+          <w:sz w:val="24"/>
+          <w:szCs w:val="24"/>
+          <w:lang w:val="it"/>
+        </w:rPr>
+        <w:t>classe</w:t>
+      </w:r>
+      <w:r>
+        <w:rPr>
+          <w:noProof w:val="0"/>
+          <w:sz w:val="24"/>
+          <w:szCs w:val="24"/>
+          <w:lang w:val="it"/>
+        </w:rPr>
+        <w:t>_yes</w:t>
+      </w:r>
+      <w:r>
+        <w:rPr>
+          <w:noProof w:val="0"/>
+          <w:sz w:val="24"/>
+          <w:szCs w:val="24"/>
+          <w:lang w:val="it-IT"/>
+        </w:rPr>
+        <w:t>}</w:t>
+      </w:r>
+    </w:p>
+    <w:p>
+      <w:pPr>
+        <w:pStyle w:val="Normale"/>
+        <w:suppressLineNumbers w:val="0"/>
+        <w:bidi w:val="0"/>
+        <w:spacing w:before="0" w:beforeAutospacing="off" w:after="0" w:afterAutospacing="off" w:line="360" w:lineRule="auto"/>
+        <w:ind w:left="425" w:right="0" w:hanging="425"/>
+        <w:jc w:val="both"/>
+        <w:rPr>
+          <w:noProof w:val="0"/>
+          <w:sz w:val="24"/>
+          <w:szCs w:val="24"/>
+          <w:lang w:val="it-IT"/>
+        </w:rPr>
+      </w:pPr>
+      <w:r>
+        <w:rPr>
+          <w:noProof w:val="0"/>
+          <w:sz w:val="24"/>
+          <w:szCs w:val="24"/>
+          <w:lang w:val="it-IT"/>
+        </w:rPr>
+        <w:t>{#</w:t>
+      </w:r>
+      <w:r>
+        <w:rPr>
+          <w:noProof w:val="0"/>
+          <w:sz w:val="24"/>
+          <w:szCs w:val="24"/>
+          <w:lang w:val="it-IT"/>
+        </w:rPr>
+        <w:t>strategie_classe</w:t>
+      </w:r>
+      <w:r>
+        <w:rPr>
+          <w:noProof w:val="0"/>
+          <w:sz w:val="24"/>
+          <w:szCs w:val="24"/>
+          <w:lang w:val="it-IT"/>
+        </w:rPr>
+        <w:t>_no}</w:t>
+      </w:r>
+    </w:p>
+    <w:p>
+      <w:pPr>
+        <w:pStyle w:val="ListParagraph"/>
+        <w:numPr>
+          <w:ilvl w:val="0"/>
+          <w:numId w:val="29"/>
+        </w:numPr>
+        <w:suppressLineNumbers w:val="0"/>
+        <w:bidi w:val="0"/>
+        <w:spacing w:before="0" w:beforeAutospacing="off" w:after="0" w:afterAutospacing="off" w:line="360" w:lineRule="auto"/>
+        <w:ind w:right="0"/>
+        <w:jc w:val="both"/>
+        <w:rPr>
+          <w:noProof w:val="0"/>
+          <w:sz w:val="24"/>
+          <w:szCs w:val="24"/>
+          <w:lang w:val="it"/>
+        </w:rPr>
+      </w:pPr>
+      <w:r>
+        <w:rPr>
+          <w:noProof w:val="0"/>
+          <w:sz w:val="24"/>
+          <w:szCs w:val="24"/>
+          <w:lang w:val="it"/>
+        </w:rPr>
+        <w:t>Non sono previste specifiche strategie d</w:t>
+      </w:r>
+      <w:r>
+        <w:rPr>
+          <w:noProof w:val="0"/>
+          <w:sz w:val="24"/>
+          <w:szCs w:val="24"/>
+          <w:lang w:val="it"/>
+        </w:rPr>
+        <w:t>a adottare in classe</w:t>
+      </w:r>
+    </w:p>
+    <w:p>
+      <w:pPr>
+        <w:pStyle w:val="Normale"/>
+        <w:suppressLineNumbers w:val="0"/>
+        <w:bidi w:val="0"/>
+        <w:spacing w:before="0" w:beforeAutospacing="off" w:after="0" w:afterAutospacing="off" w:line="360" w:lineRule="auto"/>
+        <w:ind w:left="425" w:right="0" w:hanging="425"/>
+        <w:jc w:val="both"/>
+        <w:rPr>
+          <w:noProof w:val="0"/>
+          <w:sz w:val="24"/>
+          <w:szCs w:val="24"/>
+          <w:lang w:val="it-IT"/>
+        </w:rPr>
+      </w:pPr>
+      <w:r>
+        <w:rPr>
+          <w:noProof w:val="0"/>
+          <w:sz w:val="24"/>
+          <w:szCs w:val="24"/>
+          <w:lang w:val="it-IT"/>
+        </w:rPr>
+        <w:t>{/</w:t>
+      </w:r>
+      <w:r>
+        <w:rPr>
+          <w:noProof w:val="0"/>
+          <w:sz w:val="24"/>
+          <w:szCs w:val="24"/>
+          <w:lang w:val="it"/>
+        </w:rPr>
+        <w:t>strategie_</w:t>
+      </w:r>
+      <w:r>
+        <w:rPr>
+          <w:noProof w:val="0"/>
+          <w:sz w:val="24"/>
+          <w:szCs w:val="24"/>
+          <w:lang w:val="it"/>
+        </w:rPr>
+        <w:t>classe</w:t>
+      </w:r>
+      <w:r>
+        <w:rPr>
+          <w:noProof w:val="0"/>
+          <w:sz w:val="24"/>
+          <w:szCs w:val="24"/>
+          <w:lang w:val="it-IT"/>
+        </w:rPr>
+        <w:t>_no</w:t>
+      </w:r>
+      <w:r>
+        <w:rPr>
+          <w:noProof w:val="0"/>
+          <w:sz w:val="24"/>
+          <w:szCs w:val="24"/>
+          <w:lang w:val="it-IT"/>
+        </w:rPr>
+        <w:t>}</w:t>
+      </w:r>
+    </w:p>
+    <w:p>
+      <w:pPr>
+        <w:pStyle w:val="Normale"/>
+        <w:suppressLineNumbers w:val="0"/>
+        <w:bidi w:val="0"/>
+        <w:spacing w:before="0" w:beforeAutospacing="off" w:after="0" w:afterAutospacing="off" w:line="360" w:lineRule="auto"/>
+        <w:ind w:left="425" w:right="0" w:hanging="425"/>
+        <w:jc w:val="both"/>
+        <w:rPr>
+          <w:b w:val="1"/>
+          <w:bCs w:val="1"/>
+          <w:sz w:val="28"/>
+          <w:szCs w:val="28"/>
+          <w:u w:val="single"/>
+          <w:lang w:val="it-IT"/>
+        </w:rPr>
+      </w:pPr>
+    </w:p>
+    <w:p>
+      <w:pPr>
+        <w:pStyle w:val="Normale"/>
+        <w:suppressLineNumbers w:val="0"/>
+        <w:bidi w:val="0"/>
+        <w:spacing w:before="0" w:beforeAutospacing="off" w:after="0" w:afterAutospacing="off" w:line="360" w:lineRule="auto"/>
+        <w:ind w:left="425" w:right="0" w:hanging="425"/>
+        <w:jc w:val="both"/>
+        <w:rPr>
           <w:noProof w:val="0"/>
           <w:sz w:val="24"/>
           <w:szCs w:val="24"/>
@@ -13301,345 +14122,6 @@
           <w:lang w:val="it"/>
         </w:rPr>
         <w:t>}</w:t>
-      </w:r>
-    </w:p>
-    <w:p>
-      <w:r>
-        <w:br w:type="page"/>
-      </w:r>
-    </w:p>
-    <w:p xmlns:wp14="http://schemas.microsoft.com/office/word/2010/wordml" wp14:textId="77777777">
-      <w:pPr>
-        <w:spacing w:line="360" w:lineRule="auto"/>
-        <w:jc w:val="both"/>
-        <w:rPr>
-          <w:sz w:val="24"/>
-          <w:szCs w:val="24"/>
-        </w:rPr>
-      </w:pPr>
-      <w:r>
-        <w:rPr>
-          <w:b/>
-          <w:sz w:val="28"/>
-          <w:szCs w:val="28"/>
-          <w:u w:val="single"/>
-        </w:rPr>
-        <w:t>STRATEGIE DIDATTICHE INCLUSIVE:</w:t>
-      </w:r>
-    </w:p>
-    <w:p xmlns:wp14="http://schemas.microsoft.com/office/word/2010/wordml" wp14:textId="77777777">
-      <w:pPr>
-        <w:pStyle w:val="ListParagraph"/>
-        <w:numPr>
-          <w:ilvl w:val="0"/>
-          <w:numId w:val="31"/>
-        </w:numPr>
-        <w:spacing w:line="360" w:lineRule="auto"/>
-        <w:ind/>
-        <w:jc w:val="both"/>
-        <w:rPr>
-          <w:sz w:val="24"/>
-          <w:szCs w:val="24"/>
-        </w:rPr>
-      </w:pPr>
-      <w:r>
-        <w:rPr>
-          <w:sz w:val="24"/>
-          <w:szCs w:val="24"/>
-        </w:rPr>
-        <w:t>Incentivare e lavorare su collaborazione, cooperazione e clima di classe.</w:t>
-      </w:r>
-    </w:p>
-    <w:p xmlns:wp14="http://schemas.microsoft.com/office/word/2010/wordml" wp14:textId="77777777">
-      <w:pPr>
-        <w:pStyle w:val="ListParagraph"/>
-        <w:numPr>
-          <w:ilvl w:val="0"/>
-          <w:numId w:val="31"/>
-        </w:numPr>
-        <w:spacing w:line="360" w:lineRule="auto"/>
-        <w:ind/>
-        <w:jc w:val="both"/>
-        <w:rPr>
-          <w:sz w:val="24"/>
-          <w:szCs w:val="24"/>
-        </w:rPr>
-      </w:pPr>
-      <w:r>
-        <w:rPr>
-          <w:sz w:val="24"/>
-          <w:szCs w:val="24"/>
-        </w:rPr>
-        <w:t>Adattare i propri stili di comunicazione, le forme di lezione e gli spazi di apprendimento</w:t>
-      </w:r>
-    </w:p>
-    <w:p xmlns:wp14="http://schemas.microsoft.com/office/word/2010/wordml" wp14:textId="77777777">
-      <w:pPr>
-        <w:pStyle w:val="ListParagraph"/>
-        <w:numPr>
-          <w:ilvl w:val="0"/>
-          <w:numId w:val="31"/>
-        </w:numPr>
-        <w:spacing w:line="360" w:lineRule="auto"/>
-        <w:ind/>
-        <w:jc w:val="both"/>
-        <w:rPr>
-          <w:sz w:val="24"/>
-          <w:szCs w:val="24"/>
-          <w:lang w:val="it-IT"/>
-        </w:rPr>
-      </w:pPr>
-      <w:r>
-        <w:rPr>
-          <w:sz w:val="24"/>
-          <w:szCs w:val="24"/>
-          <w:lang w:val="it-IT"/>
-        </w:rPr>
-        <w:t xml:space="preserve">Potenziare le strategie logico-visive (forme di schematizzazione e organizzazione anticipata della conoscenza e, in particolare, i diagrammi, le linee del tempo, le illustrazioni significative e le </w:t>
-      </w:r>
-      <w:r>
-        <w:rPr>
-          <w:sz w:val="24"/>
-          <w:szCs w:val="24"/>
-          <w:lang w:val="it-IT"/>
-        </w:rPr>
-        <w:t>flashcard</w:t>
-      </w:r>
-      <w:r>
-        <w:rPr>
-          <w:sz w:val="24"/>
-          <w:szCs w:val="24"/>
-          <w:lang w:val="it-IT"/>
-        </w:rPr>
-        <w:t xml:space="preserve"> delle regole)</w:t>
-      </w:r>
-    </w:p>
-    <w:p xmlns:wp14="http://schemas.microsoft.com/office/word/2010/wordml" wp14:textId="77777777">
-      <w:pPr>
-        <w:pStyle w:val="ListParagraph"/>
-        <w:numPr>
-          <w:ilvl w:val="0"/>
-          <w:numId w:val="31"/>
-        </w:numPr>
-        <w:spacing w:line="360" w:lineRule="auto"/>
-        <w:ind/>
-        <w:jc w:val="both"/>
-        <w:rPr>
-          <w:sz w:val="24"/>
-          <w:szCs w:val="24"/>
-          <w:lang w:val="it-IT"/>
-        </w:rPr>
-      </w:pPr>
-      <w:r>
-        <w:rPr>
-          <w:sz w:val="24"/>
-          <w:szCs w:val="24"/>
-          <w:lang w:val="it-IT"/>
-        </w:rPr>
-        <w:t xml:space="preserve">Sviluppare la METACOGNIZIONE (consapevolezza </w:t>
-      </w:r>
-      <w:r>
-        <w:rPr>
-          <w:sz w:val="24"/>
-          <w:szCs w:val="24"/>
-          <w:lang w:val="it-IT"/>
-        </w:rPr>
-        <w:t>i rispetto</w:t>
-      </w:r>
-      <w:r>
-        <w:rPr>
-          <w:sz w:val="24"/>
-          <w:szCs w:val="24"/>
-          <w:lang w:val="it-IT"/>
-        </w:rPr>
-        <w:t xml:space="preserve"> ai propri processi </w:t>
-      </w:r>
-      <w:r>
-        <w:rPr>
-          <w:sz w:val="24"/>
-          <w:szCs w:val="24"/>
-          <w:lang w:val="it-IT"/>
-        </w:rPr>
-        <w:t>cognitivI</w:t>
-      </w:r>
-      <w:r>
-        <w:rPr>
-          <w:sz w:val="24"/>
-          <w:szCs w:val="24"/>
-          <w:lang w:val="it-IT"/>
-        </w:rPr>
-        <w:t xml:space="preserve"> e stili di apprendimento)</w:t>
-      </w:r>
-    </w:p>
-    <w:p xmlns:wp14="http://schemas.microsoft.com/office/word/2010/wordml" wp14:textId="77777777">
-      <w:pPr>
-        <w:pStyle w:val="ListParagraph"/>
-        <w:numPr>
-          <w:ilvl w:val="0"/>
-          <w:numId w:val="31"/>
-        </w:numPr>
-        <w:spacing w:line="360" w:lineRule="auto"/>
-        <w:ind/>
-        <w:jc w:val="both"/>
-        <w:rPr>
-          <w:sz w:val="24"/>
-          <w:szCs w:val="24"/>
-        </w:rPr>
-      </w:pPr>
-      <w:r>
-        <w:rPr>
-          <w:sz w:val="24"/>
-          <w:szCs w:val="24"/>
-        </w:rPr>
-        <w:t>Cooperative learning</w:t>
-      </w:r>
-    </w:p>
-    <w:p>
-      <w:pPr>
-        <w:pStyle w:val="Normale"/>
-        <w:spacing w:line="360" w:lineRule="auto"/>
-        <w:ind w:left="0"/>
-        <w:jc w:val="both"/>
-        <w:rPr>
-          <w:sz w:val="24"/>
-          <w:szCs w:val="24"/>
-        </w:rPr>
-      </w:pPr>
-    </w:p>
-    <w:p xmlns:wp14="http://schemas.microsoft.com/office/word/2010/wordml" wp14:textId="77777777">
-      <w:pPr>
-        <w:spacing w:line="360" w:lineRule="auto"/>
-        <w:jc w:val="both"/>
-        <w:rPr>
-          <w:b w:val="1"/>
-          <w:bCs w:val="1"/>
-          <w:sz w:val="28"/>
-          <w:szCs w:val="28"/>
-          <w:u w:val="single"/>
-          <w:lang w:val="it-IT"/>
-        </w:rPr>
-      </w:pPr>
-      <w:r>
-        <w:rPr>
-          <w:b w:val="1"/>
-          <w:bCs w:val="1"/>
-          <w:sz w:val="28"/>
-          <w:szCs w:val="28"/>
-          <w:u w:val="single"/>
-          <w:lang w:val="it-IT"/>
-        </w:rPr>
-        <w:t>STRATEGIE DA ADOTTARE IN CLASSE :</w:t>
-      </w:r>
-    </w:p>
-    <w:p xmlns:wp14="http://schemas.microsoft.com/office/word/2010/wordml" wp14:textId="77777777">
-      <w:pPr>
-        <w:numPr>
-          <w:ilvl w:val="0"/>
-          <w:numId w:val="2"/>
-        </w:numPr>
-        <w:spacing w:line="360" w:lineRule="auto"/>
-        <w:jc w:val="both"/>
-        <w:rPr>
-          <w:sz w:val="24"/>
-          <w:szCs w:val="24"/>
-          <w:highlight w:val="cyan"/>
-        </w:rPr>
-      </w:pPr>
-      <w:r>
-        <w:rPr>
-          <w:sz w:val="24"/>
-          <w:szCs w:val="24"/>
-          <w:highlight w:val="cyan"/>
-        </w:rPr>
-        <w:t>concedere la possibilità di uscire dalla classe per scaricare la tensione accumulata</w:t>
-      </w:r>
-    </w:p>
-    <w:p xmlns:wp14="http://schemas.microsoft.com/office/word/2010/wordml" wp14:textId="77777777">
-      <w:pPr>
-        <w:numPr>
-          <w:ilvl w:val="0"/>
-          <w:numId w:val="2"/>
-        </w:numPr>
-        <w:spacing w:line="360" w:lineRule="auto"/>
-        <w:jc w:val="both"/>
-        <w:rPr>
-          <w:sz w:val="24"/>
-          <w:szCs w:val="24"/>
-          <w:lang w:val="it-IT"/>
-        </w:rPr>
-      </w:pPr>
-      <w:r>
-        <w:rPr>
-          <w:sz w:val="24"/>
-          <w:szCs w:val="24"/>
-          <w:lang w:val="it-IT"/>
-        </w:rPr>
-        <w:t>fare brevi pause nelle spiegazioni per dare la possibilità di recuperare le risorse attentive , ridurre lo sforzo,  migliorare la comprensione e la memorizzazione</w:t>
-      </w:r>
-    </w:p>
-    <w:p xmlns:wp14="http://schemas.microsoft.com/office/word/2010/wordml" wp14:textId="77777777">
-      <w:pPr>
-        <w:numPr>
-          <w:ilvl w:val="0"/>
-          <w:numId w:val="2"/>
-        </w:numPr>
-        <w:spacing w:line="360" w:lineRule="auto"/>
-        <w:jc w:val="both"/>
-        <w:rPr>
-          <w:sz w:val="24"/>
-          <w:szCs w:val="24"/>
-        </w:rPr>
-      </w:pPr>
-      <w:r>
-        <w:rPr>
-          <w:sz w:val="24"/>
-          <w:szCs w:val="24"/>
-        </w:rPr>
-        <w:t>rendere l’alunno parte attiva della lezione</w:t>
-      </w:r>
-    </w:p>
-    <w:p xmlns:wp14="http://schemas.microsoft.com/office/word/2010/wordml" wp14:textId="77777777">
-      <w:pPr>
-        <w:numPr>
-          <w:ilvl w:val="0"/>
-          <w:numId w:val="2"/>
-        </w:numPr>
-        <w:spacing w:line="360" w:lineRule="auto"/>
-        <w:jc w:val="both"/>
-        <w:rPr>
-          <w:sz w:val="24"/>
-          <w:szCs w:val="24"/>
-          <w:lang w:val="it-IT"/>
-        </w:rPr>
-      </w:pPr>
-      <w:r>
-        <w:rPr>
-          <w:sz w:val="24"/>
-          <w:szCs w:val="24"/>
-          <w:lang w:val="it-IT"/>
-        </w:rPr>
-        <w:t>disporre il banco non troppo distante dalla cattedra e , comunque lontano da fonti di distrazione</w:t>
-      </w:r>
-    </w:p>
-    <w:p xmlns:wp14="http://schemas.microsoft.com/office/word/2010/wordml" wp14:textId="77777777">
-      <w:pPr>
-        <w:numPr>
-          <w:ilvl w:val="0"/>
-          <w:numId w:val="2"/>
-        </w:numPr>
-        <w:spacing w:line="360" w:lineRule="auto"/>
-        <w:jc w:val="both"/>
-        <w:rPr>
-          <w:sz w:val="24"/>
-          <w:szCs w:val="24"/>
-        </w:rPr>
-      </w:pPr>
-      <w:r>
-        <w:rPr>
-          <w:sz w:val="24"/>
-          <w:szCs w:val="24"/>
-        </w:rPr>
-        <w:t>strutturare le attività proposte secondo tempistiche e step ben chiari ed esplicitati, in modo da favorire nel ragazzo una maggiore comprensione di quanto richiesto</w:t>
       </w:r>
     </w:p>
     <w:p>

</xml_diff>

<commit_message>
-fix#563: Sezione D - Strategie Didattiche (#570)
- aggiunto strategie didattiche e di classe per ogni materia del pdp
- aggiornato pdp template
- aggiornato pdp docente
- aggiornato script creazione pdp
</commit_message>
<xml_diff>
--- a/server_static/pdp_templates/pdp_template.docx
+++ b/server_static/pdp_templates/pdp_template.docx
@@ -11687,7 +11687,7 @@
         </w:rPr>
       </w:pPr>
     </w:p>
-    <w:p xmlns:wp14="http://schemas.microsoft.com/office/word/2010/wordml" wp14:textId="47291EC4">
+    <w:p xmlns:wp14="http://schemas.microsoft.com/office/word/2010/wordml" wp14:textId="778FFCD9">
       <w:pPr>
         <w:pStyle w:val="Normale"/>
         <w:spacing w:line="360" w:lineRule="auto"/>
@@ -11706,7 +11706,37 @@
           <w:szCs w:val="28"/>
           <w:u w:val="single"/>
         </w:rPr>
-        <w:t>STRUMENTI COMPENSATIVI:</w:t>
+        <w:t>MISURE</w:t>
+      </w:r>
+      <w:r>
+        <w:rPr>
+          <w:b w:val="1"/>
+          <w:bCs w:val="1"/>
+          <w:sz w:val="28"/>
+          <w:szCs w:val="28"/>
+          <w:u w:val="single"/>
+        </w:rPr>
+        <w:t xml:space="preserve"> COMPENSATIV</w:t>
+      </w:r>
+      <w:r>
+        <w:rPr>
+          <w:b w:val="1"/>
+          <w:bCs w:val="1"/>
+          <w:sz w:val="28"/>
+          <w:szCs w:val="28"/>
+          <w:u w:val="single"/>
+        </w:rPr>
+        <w:t>E</w:t>
+      </w:r>
+      <w:r>
+        <w:rPr>
+          <w:b w:val="1"/>
+          <w:bCs w:val="1"/>
+          <w:sz w:val="28"/>
+          <w:szCs w:val="28"/>
+          <w:u w:val="single"/>
+        </w:rPr>
+        <w:t>:</w:t>
       </w:r>
     </w:p>
     <w:p>
@@ -12431,6 +12461,797 @@
         <w:ind w:left="425" w:right="0" w:hanging="425"/>
         <w:jc w:val="both"/>
         <w:rPr>
+          <w:b w:val="1"/>
+          <w:bCs w:val="1"/>
+          <w:sz w:val="28"/>
+          <w:szCs w:val="28"/>
+          <w:u w:val="single"/>
+        </w:rPr>
+      </w:pPr>
+      <w:r>
+        <w:rPr>
+          <w:b w:val="1"/>
+          <w:bCs w:val="1"/>
+          <w:sz w:val="28"/>
+          <w:szCs w:val="28"/>
+          <w:u w:val="single"/>
+        </w:rPr>
+        <w:t>STRATEGIE DIDATTICHE INCLUSIVE:</w:t>
+      </w:r>
+    </w:p>
+    <w:p>
+      <w:pPr>
+        <w:pStyle w:val="Normale"/>
+        <w:suppressLineNumbers w:val="0"/>
+        <w:bidi w:val="0"/>
+        <w:spacing w:before="0" w:beforeAutospacing="off" w:after="0" w:afterAutospacing="off" w:line="360" w:lineRule="auto"/>
+        <w:ind w:left="425" w:right="0" w:hanging="425"/>
+        <w:jc w:val="both"/>
+        <w:rPr>
+          <w:noProof w:val="0"/>
+          <w:sz w:val="24"/>
+          <w:szCs w:val="24"/>
+          <w:lang w:val="it"/>
+        </w:rPr>
+      </w:pPr>
+    </w:p>
+    <w:p>
+      <w:pPr>
+        <w:pStyle w:val="Normale"/>
+        <w:suppressLineNumbers w:val="0"/>
+        <w:bidi w:val="0"/>
+        <w:spacing w:before="0" w:beforeAutospacing="off" w:after="0" w:afterAutospacing="off" w:line="360" w:lineRule="auto"/>
+        <w:ind w:left="425" w:right="0" w:hanging="425"/>
+        <w:jc w:val="both"/>
+        <w:rPr>
+          <w:noProof w:val="0"/>
+          <w:sz w:val="24"/>
+          <w:szCs w:val="24"/>
+          <w:lang w:val="it"/>
+        </w:rPr>
+      </w:pPr>
+      <w:r>
+        <w:rPr>
+          <w:noProof w:val="0"/>
+          <w:sz w:val="24"/>
+          <w:szCs w:val="24"/>
+          <w:lang w:val="it"/>
+        </w:rPr>
+        <w:t>{#strategie_didattiche_yes}</w:t>
+      </w:r>
+    </w:p>
+    <w:p>
+      <w:pPr>
+        <w:pStyle w:val="Normale"/>
+        <w:suppressLineNumbers w:val="0"/>
+        <w:bidi w:val="0"/>
+        <w:spacing w:before="0" w:beforeAutospacing="off" w:after="0" w:afterAutospacing="off" w:line="360" w:lineRule="auto"/>
+        <w:ind w:left="425" w:right="0" w:hanging="425"/>
+        <w:jc w:val="both"/>
+        <w:rPr>
+          <w:noProof w:val="0"/>
+          <w:sz w:val="24"/>
+          <w:szCs w:val="24"/>
+          <w:lang w:val="it"/>
+        </w:rPr>
+      </w:pPr>
+      <w:r>
+        <w:rPr>
+          <w:noProof w:val="0"/>
+          <w:sz w:val="24"/>
+          <w:szCs w:val="24"/>
+          <w:lang w:val="it"/>
+        </w:rPr>
+        <w:t>{#strategie_didattiche}</w:t>
+      </w:r>
+    </w:p>
+    <w:p>
+      <w:pPr>
+        <w:pStyle w:val="ListParagraph"/>
+        <w:numPr>
+          <w:ilvl w:val="0"/>
+          <w:numId w:val="30"/>
+        </w:numPr>
+        <w:suppressLineNumbers w:val="0"/>
+        <w:bidi w:val="0"/>
+        <w:spacing w:before="0" w:beforeAutospacing="off" w:after="0" w:afterAutospacing="off" w:line="360" w:lineRule="auto"/>
+        <w:ind w:right="0"/>
+        <w:jc w:val="both"/>
+        <w:rPr>
+          <w:noProof w:val="0"/>
+          <w:sz w:val="24"/>
+          <w:szCs w:val="24"/>
+          <w:lang w:val="it"/>
+        </w:rPr>
+      </w:pPr>
+      <w:r>
+        <w:rPr>
+          <w:noProof w:val="0"/>
+          <w:sz w:val="24"/>
+          <w:szCs w:val="24"/>
+          <w:lang w:val="it"/>
+        </w:rPr>
+        <w:t>{text}</w:t>
+      </w:r>
+    </w:p>
+    <w:p>
+      <w:pPr>
+        <w:pStyle w:val="Normale"/>
+        <w:suppressLineNumbers w:val="0"/>
+        <w:bidi w:val="0"/>
+        <w:spacing w:before="0" w:beforeAutospacing="off" w:after="0" w:afterAutospacing="off" w:line="360" w:lineRule="auto"/>
+        <w:ind w:left="425" w:right="0" w:hanging="425"/>
+        <w:jc w:val="both"/>
+        <w:rPr>
+          <w:noProof w:val="0"/>
+          <w:sz w:val="24"/>
+          <w:szCs w:val="24"/>
+          <w:lang w:val="it-IT"/>
+        </w:rPr>
+      </w:pPr>
+      <w:r>
+        <w:rPr>
+          <w:noProof w:val="0"/>
+          <w:sz w:val="24"/>
+          <w:szCs w:val="24"/>
+          <w:lang w:val="it-IT"/>
+        </w:rPr>
+        <w:t>{/strategie_didattiche}</w:t>
+      </w:r>
+    </w:p>
+    <w:p>
+      <w:pPr>
+        <w:pStyle w:val="Normale"/>
+        <w:suppressLineNumbers w:val="0"/>
+        <w:bidi w:val="0"/>
+        <w:spacing w:before="0" w:beforeAutospacing="off" w:after="0" w:afterAutospacing="off" w:line="360" w:lineRule="auto"/>
+        <w:ind w:left="425" w:right="0" w:hanging="425"/>
+        <w:jc w:val="both"/>
+        <w:rPr>
+          <w:noProof w:val="0"/>
+          <w:sz w:val="24"/>
+          <w:szCs w:val="24"/>
+          <w:lang w:val="it-IT"/>
+        </w:rPr>
+      </w:pPr>
+      <w:r>
+        <w:rPr>
+          <w:noProof w:val="0"/>
+          <w:sz w:val="24"/>
+          <w:szCs w:val="24"/>
+          <w:lang w:val="it-IT"/>
+        </w:rPr>
+        <w:t>{/</w:t>
+      </w:r>
+      <w:r>
+        <w:rPr>
+          <w:noProof w:val="0"/>
+          <w:sz w:val="24"/>
+          <w:szCs w:val="24"/>
+          <w:lang w:val="it"/>
+        </w:rPr>
+        <w:t>strategie_didattiche_</w:t>
+      </w:r>
+      <w:r>
+        <w:rPr>
+          <w:noProof w:val="0"/>
+          <w:sz w:val="24"/>
+          <w:szCs w:val="24"/>
+          <w:lang w:val="it"/>
+        </w:rPr>
+        <w:t>yes</w:t>
+      </w:r>
+      <w:r>
+        <w:rPr>
+          <w:noProof w:val="0"/>
+          <w:sz w:val="24"/>
+          <w:szCs w:val="24"/>
+          <w:lang w:val="it-IT"/>
+        </w:rPr>
+        <w:t>}</w:t>
+      </w:r>
+    </w:p>
+    <w:p>
+      <w:pPr>
+        <w:pStyle w:val="Normale"/>
+        <w:suppressLineNumbers w:val="0"/>
+        <w:bidi w:val="0"/>
+        <w:spacing w:before="0" w:beforeAutospacing="off" w:after="0" w:afterAutospacing="off" w:line="360" w:lineRule="auto"/>
+        <w:ind w:left="425" w:right="0" w:hanging="425"/>
+        <w:jc w:val="both"/>
+        <w:rPr>
+          <w:noProof w:val="0"/>
+          <w:sz w:val="24"/>
+          <w:szCs w:val="24"/>
+          <w:lang w:val="it-IT"/>
+        </w:rPr>
+      </w:pPr>
+      <w:r>
+        <w:rPr>
+          <w:noProof w:val="0"/>
+          <w:sz w:val="24"/>
+          <w:szCs w:val="24"/>
+          <w:lang w:val="it-IT"/>
+        </w:rPr>
+        <w:t>{#</w:t>
+      </w:r>
+      <w:r>
+        <w:rPr>
+          <w:noProof w:val="0"/>
+          <w:sz w:val="24"/>
+          <w:szCs w:val="24"/>
+          <w:lang w:val="it-IT"/>
+        </w:rPr>
+        <w:t>strategie_didattiche</w:t>
+      </w:r>
+      <w:r>
+        <w:rPr>
+          <w:noProof w:val="0"/>
+          <w:sz w:val="24"/>
+          <w:szCs w:val="24"/>
+          <w:lang w:val="it-IT"/>
+        </w:rPr>
+        <w:t>_no}</w:t>
+      </w:r>
+    </w:p>
+    <w:p>
+      <w:pPr>
+        <w:pStyle w:val="ListParagraph"/>
+        <w:numPr>
+          <w:ilvl w:val="0"/>
+          <w:numId w:val="29"/>
+        </w:numPr>
+        <w:suppressLineNumbers w:val="0"/>
+        <w:bidi w:val="0"/>
+        <w:spacing w:before="0" w:beforeAutospacing="off" w:after="0" w:afterAutospacing="off" w:line="360" w:lineRule="auto"/>
+        <w:ind w:right="0"/>
+        <w:jc w:val="both"/>
+        <w:rPr>
+          <w:noProof w:val="0"/>
+          <w:sz w:val="24"/>
+          <w:szCs w:val="24"/>
+          <w:lang w:val="it"/>
+        </w:rPr>
+      </w:pPr>
+      <w:r>
+        <w:rPr>
+          <w:noProof w:val="0"/>
+          <w:sz w:val="24"/>
+          <w:szCs w:val="24"/>
+          <w:lang w:val="it"/>
+        </w:rPr>
+        <w:t>Non sono previst</w:t>
+      </w:r>
+      <w:r>
+        <w:rPr>
+          <w:noProof w:val="0"/>
+          <w:sz w:val="24"/>
+          <w:szCs w:val="24"/>
+          <w:lang w:val="it"/>
+        </w:rPr>
+        <w:t>e</w:t>
+      </w:r>
+      <w:r>
+        <w:rPr>
+          <w:noProof w:val="0"/>
+          <w:sz w:val="24"/>
+          <w:szCs w:val="24"/>
+          <w:lang w:val="it"/>
+        </w:rPr>
+        <w:t xml:space="preserve"> </w:t>
+      </w:r>
+      <w:r>
+        <w:rPr>
+          <w:noProof w:val="0"/>
+          <w:sz w:val="24"/>
+          <w:szCs w:val="24"/>
+          <w:lang w:val="it"/>
+        </w:rPr>
+        <w:t>specifiche strategie didattiche</w:t>
+      </w:r>
+    </w:p>
+    <w:p>
+      <w:pPr>
+        <w:pStyle w:val="Normale"/>
+        <w:suppressLineNumbers w:val="0"/>
+        <w:bidi w:val="0"/>
+        <w:spacing w:before="0" w:beforeAutospacing="off" w:after="0" w:afterAutospacing="off" w:line="360" w:lineRule="auto"/>
+        <w:ind w:left="425" w:right="0" w:hanging="425"/>
+        <w:jc w:val="both"/>
+        <w:rPr>
+          <w:noProof w:val="0"/>
+          <w:sz w:val="24"/>
+          <w:szCs w:val="24"/>
+          <w:lang w:val="it-IT"/>
+        </w:rPr>
+      </w:pPr>
+      <w:r>
+        <w:rPr>
+          <w:noProof w:val="0"/>
+          <w:sz w:val="24"/>
+          <w:szCs w:val="24"/>
+          <w:lang w:val="it-IT"/>
+        </w:rPr>
+        <w:t>{/</w:t>
+      </w:r>
+      <w:r>
+        <w:rPr>
+          <w:noProof w:val="0"/>
+          <w:sz w:val="24"/>
+          <w:szCs w:val="24"/>
+          <w:lang w:val="it"/>
+        </w:rPr>
+        <w:t>strategie_didattiche</w:t>
+      </w:r>
+      <w:r>
+        <w:rPr>
+          <w:noProof w:val="0"/>
+          <w:sz w:val="24"/>
+          <w:szCs w:val="24"/>
+          <w:lang w:val="it-IT"/>
+        </w:rPr>
+        <w:t>_no}</w:t>
+      </w:r>
+    </w:p>
+    <w:p>
+      <w:pPr>
+        <w:pStyle w:val="Normale"/>
+        <w:suppressLineNumbers w:val="0"/>
+        <w:bidi w:val="0"/>
+        <w:spacing w:before="0" w:beforeAutospacing="off" w:after="0" w:afterAutospacing="off" w:line="360" w:lineRule="auto"/>
+        <w:ind w:left="425" w:right="0" w:hanging="425"/>
+        <w:jc w:val="both"/>
+        <w:rPr>
+          <w:b w:val="1"/>
+          <w:bCs w:val="1"/>
+          <w:sz w:val="28"/>
+          <w:szCs w:val="28"/>
+          <w:u w:val="single"/>
+        </w:rPr>
+      </w:pPr>
+    </w:p>
+    <w:p>
+      <w:pPr>
+        <w:pStyle w:val="Normale"/>
+        <w:suppressLineNumbers w:val="0"/>
+        <w:bidi w:val="0"/>
+        <w:spacing w:before="0" w:beforeAutospacing="off" w:after="0" w:afterAutospacing="off" w:line="360" w:lineRule="auto"/>
+        <w:ind w:left="425" w:right="0" w:hanging="425"/>
+        <w:jc w:val="both"/>
+        <w:rPr>
+          <w:b w:val="1"/>
+          <w:bCs w:val="1"/>
+          <w:sz w:val="28"/>
+          <w:szCs w:val="28"/>
+          <w:u w:val="single"/>
+          <w:lang w:val="it-IT"/>
+        </w:rPr>
+      </w:pPr>
+      <w:r>
+        <w:rPr>
+          <w:b w:val="1"/>
+          <w:bCs w:val="1"/>
+          <w:sz w:val="28"/>
+          <w:szCs w:val="28"/>
+          <w:u w:val="single"/>
+          <w:lang w:val="it-IT"/>
+        </w:rPr>
+        <w:t>STRATEGIE DA ADOTTARE IN CLASSE:</w:t>
+      </w:r>
+    </w:p>
+    <w:p>
+      <w:pPr>
+        <w:pStyle w:val="Normale"/>
+        <w:suppressLineNumbers w:val="0"/>
+        <w:bidi w:val="0"/>
+        <w:spacing w:before="0" w:beforeAutospacing="off" w:after="0" w:afterAutospacing="off" w:line="360" w:lineRule="auto"/>
+        <w:ind w:left="425" w:right="0" w:hanging="425"/>
+        <w:jc w:val="both"/>
+        <w:rPr>
+          <w:noProof w:val="0"/>
+          <w:sz w:val="24"/>
+          <w:szCs w:val="24"/>
+          <w:lang w:val="it"/>
+        </w:rPr>
+      </w:pPr>
+    </w:p>
+    <w:p>
+      <w:pPr>
+        <w:pStyle w:val="Normale"/>
+        <w:suppressLineNumbers w:val="0"/>
+        <w:bidi w:val="0"/>
+        <w:spacing w:before="0" w:beforeAutospacing="off" w:after="0" w:afterAutospacing="off" w:line="360" w:lineRule="auto"/>
+        <w:ind w:left="425" w:right="0" w:hanging="425"/>
+        <w:jc w:val="both"/>
+        <w:rPr>
+          <w:noProof w:val="0"/>
+          <w:sz w:val="24"/>
+          <w:szCs w:val="24"/>
+          <w:lang w:val="it"/>
+        </w:rPr>
+      </w:pPr>
+      <w:r>
+        <w:rPr>
+          <w:noProof w:val="0"/>
+          <w:sz w:val="24"/>
+          <w:szCs w:val="24"/>
+          <w:lang w:val="it"/>
+        </w:rPr>
+        <w:t>{#strategie_</w:t>
+      </w:r>
+      <w:r>
+        <w:rPr>
+          <w:noProof w:val="0"/>
+          <w:sz w:val="24"/>
+          <w:szCs w:val="24"/>
+          <w:lang w:val="it"/>
+        </w:rPr>
+        <w:t>class</w:t>
+      </w:r>
+      <w:r>
+        <w:rPr>
+          <w:noProof w:val="0"/>
+          <w:sz w:val="24"/>
+          <w:szCs w:val="24"/>
+          <w:lang w:val="it"/>
+        </w:rPr>
+        <w:t>e_yes}</w:t>
+      </w:r>
+    </w:p>
+    <w:p>
+      <w:pPr>
+        <w:pStyle w:val="Normale"/>
+        <w:suppressLineNumbers w:val="0"/>
+        <w:bidi w:val="0"/>
+        <w:spacing w:before="0" w:beforeAutospacing="off" w:after="0" w:afterAutospacing="off" w:line="360" w:lineRule="auto"/>
+        <w:ind w:left="425" w:right="0" w:hanging="425"/>
+        <w:jc w:val="both"/>
+        <w:rPr>
+          <w:noProof w:val="0"/>
+          <w:sz w:val="24"/>
+          <w:szCs w:val="24"/>
+          <w:lang w:val="it"/>
+        </w:rPr>
+      </w:pPr>
+      <w:r>
+        <w:rPr>
+          <w:noProof w:val="0"/>
+          <w:sz w:val="24"/>
+          <w:szCs w:val="24"/>
+          <w:lang w:val="it"/>
+        </w:rPr>
+        <w:t>{#strategie_</w:t>
+      </w:r>
+      <w:r>
+        <w:rPr>
+          <w:noProof w:val="0"/>
+          <w:sz w:val="24"/>
+          <w:szCs w:val="24"/>
+          <w:lang w:val="it"/>
+        </w:rPr>
+        <w:t>classe</w:t>
+      </w:r>
+      <w:r>
+        <w:rPr>
+          <w:noProof w:val="0"/>
+          <w:sz w:val="24"/>
+          <w:szCs w:val="24"/>
+          <w:lang w:val="it"/>
+        </w:rPr>
+        <w:t>}</w:t>
+      </w:r>
+    </w:p>
+    <w:p>
+      <w:pPr>
+        <w:pStyle w:val="ListParagraph"/>
+        <w:numPr>
+          <w:ilvl w:val="0"/>
+          <w:numId w:val="30"/>
+        </w:numPr>
+        <w:suppressLineNumbers w:val="0"/>
+        <w:bidi w:val="0"/>
+        <w:spacing w:before="0" w:beforeAutospacing="off" w:after="0" w:afterAutospacing="off" w:line="360" w:lineRule="auto"/>
+        <w:ind w:right="0"/>
+        <w:jc w:val="both"/>
+        <w:rPr>
+          <w:noProof w:val="0"/>
+          <w:sz w:val="24"/>
+          <w:szCs w:val="24"/>
+          <w:lang w:val="it"/>
+        </w:rPr>
+      </w:pPr>
+      <w:r>
+        <w:rPr>
+          <w:noProof w:val="0"/>
+          <w:sz w:val="24"/>
+          <w:szCs w:val="24"/>
+          <w:lang w:val="it"/>
+        </w:rPr>
+        <w:t>{text}</w:t>
+      </w:r>
+    </w:p>
+    <w:p>
+      <w:pPr>
+        <w:pStyle w:val="Normale"/>
+        <w:suppressLineNumbers w:val="0"/>
+        <w:bidi w:val="0"/>
+        <w:spacing w:before="0" w:beforeAutospacing="off" w:after="0" w:afterAutospacing="off" w:line="360" w:lineRule="auto"/>
+        <w:ind w:left="425" w:right="0" w:hanging="425"/>
+        <w:jc w:val="both"/>
+        <w:rPr>
+          <w:noProof w:val="0"/>
+          <w:sz w:val="24"/>
+          <w:szCs w:val="24"/>
+          <w:lang w:val="it-IT"/>
+        </w:rPr>
+      </w:pPr>
+      <w:r>
+        <w:rPr>
+          <w:noProof w:val="0"/>
+          <w:sz w:val="24"/>
+          <w:szCs w:val="24"/>
+          <w:lang w:val="it-IT"/>
+        </w:rPr>
+        <w:t>{/</w:t>
+      </w:r>
+      <w:r>
+        <w:rPr>
+          <w:noProof w:val="0"/>
+          <w:sz w:val="24"/>
+          <w:szCs w:val="24"/>
+          <w:lang w:val="it-IT"/>
+        </w:rPr>
+        <w:t>strategie_</w:t>
+      </w:r>
+      <w:r>
+        <w:rPr>
+          <w:noProof w:val="0"/>
+          <w:sz w:val="24"/>
+          <w:szCs w:val="24"/>
+          <w:lang w:val="it-IT"/>
+        </w:rPr>
+        <w:t>classe</w:t>
+      </w:r>
+      <w:r>
+        <w:rPr>
+          <w:noProof w:val="0"/>
+          <w:sz w:val="24"/>
+          <w:szCs w:val="24"/>
+          <w:lang w:val="it-IT"/>
+        </w:rPr>
+        <w:t>}</w:t>
+      </w:r>
+    </w:p>
+    <w:p>
+      <w:pPr>
+        <w:pStyle w:val="Normale"/>
+        <w:suppressLineNumbers w:val="0"/>
+        <w:bidi w:val="0"/>
+        <w:spacing w:before="0" w:beforeAutospacing="off" w:after="0" w:afterAutospacing="off" w:line="360" w:lineRule="auto"/>
+        <w:ind w:left="425" w:right="0" w:hanging="425"/>
+        <w:jc w:val="both"/>
+        <w:rPr>
+          <w:noProof w:val="0"/>
+          <w:sz w:val="24"/>
+          <w:szCs w:val="24"/>
+          <w:lang w:val="it-IT"/>
+        </w:rPr>
+      </w:pPr>
+      <w:r>
+        <w:rPr>
+          <w:noProof w:val="0"/>
+          <w:sz w:val="24"/>
+          <w:szCs w:val="24"/>
+          <w:lang w:val="it-IT"/>
+        </w:rPr>
+        <w:t>{/</w:t>
+      </w:r>
+      <w:r>
+        <w:rPr>
+          <w:noProof w:val="0"/>
+          <w:sz w:val="24"/>
+          <w:szCs w:val="24"/>
+          <w:lang w:val="it"/>
+        </w:rPr>
+        <w:t>strategie_</w:t>
+      </w:r>
+      <w:r>
+        <w:rPr>
+          <w:noProof w:val="0"/>
+          <w:sz w:val="24"/>
+          <w:szCs w:val="24"/>
+          <w:lang w:val="it"/>
+        </w:rPr>
+        <w:t>classe</w:t>
+      </w:r>
+      <w:r>
+        <w:rPr>
+          <w:noProof w:val="0"/>
+          <w:sz w:val="24"/>
+          <w:szCs w:val="24"/>
+          <w:lang w:val="it"/>
+        </w:rPr>
+        <w:t>_yes</w:t>
+      </w:r>
+      <w:r>
+        <w:rPr>
+          <w:noProof w:val="0"/>
+          <w:sz w:val="24"/>
+          <w:szCs w:val="24"/>
+          <w:lang w:val="it-IT"/>
+        </w:rPr>
+        <w:t>}</w:t>
+      </w:r>
+    </w:p>
+    <w:p>
+      <w:pPr>
+        <w:pStyle w:val="Normale"/>
+        <w:suppressLineNumbers w:val="0"/>
+        <w:bidi w:val="0"/>
+        <w:spacing w:before="0" w:beforeAutospacing="off" w:after="0" w:afterAutospacing="off" w:line="360" w:lineRule="auto"/>
+        <w:ind w:left="425" w:right="0" w:hanging="425"/>
+        <w:jc w:val="both"/>
+        <w:rPr>
+          <w:noProof w:val="0"/>
+          <w:sz w:val="24"/>
+          <w:szCs w:val="24"/>
+          <w:lang w:val="it-IT"/>
+        </w:rPr>
+      </w:pPr>
+      <w:r>
+        <w:rPr>
+          <w:noProof w:val="0"/>
+          <w:sz w:val="24"/>
+          <w:szCs w:val="24"/>
+          <w:lang w:val="it-IT"/>
+        </w:rPr>
+        <w:t>{#</w:t>
+      </w:r>
+      <w:r>
+        <w:rPr>
+          <w:noProof w:val="0"/>
+          <w:sz w:val="24"/>
+          <w:szCs w:val="24"/>
+          <w:lang w:val="it-IT"/>
+        </w:rPr>
+        <w:t>strategie_classe</w:t>
+      </w:r>
+      <w:r>
+        <w:rPr>
+          <w:noProof w:val="0"/>
+          <w:sz w:val="24"/>
+          <w:szCs w:val="24"/>
+          <w:lang w:val="it-IT"/>
+        </w:rPr>
+        <w:t>_no}</w:t>
+      </w:r>
+    </w:p>
+    <w:p>
+      <w:pPr>
+        <w:pStyle w:val="ListParagraph"/>
+        <w:numPr>
+          <w:ilvl w:val="0"/>
+          <w:numId w:val="29"/>
+        </w:numPr>
+        <w:suppressLineNumbers w:val="0"/>
+        <w:bidi w:val="0"/>
+        <w:spacing w:before="0" w:beforeAutospacing="off" w:after="0" w:afterAutospacing="off" w:line="360" w:lineRule="auto"/>
+        <w:ind w:right="0"/>
+        <w:jc w:val="both"/>
+        <w:rPr>
+          <w:noProof w:val="0"/>
+          <w:sz w:val="24"/>
+          <w:szCs w:val="24"/>
+          <w:lang w:val="it"/>
+        </w:rPr>
+      </w:pPr>
+      <w:r>
+        <w:rPr>
+          <w:noProof w:val="0"/>
+          <w:sz w:val="24"/>
+          <w:szCs w:val="24"/>
+          <w:lang w:val="it"/>
+        </w:rPr>
+        <w:t>Non sono previste specifiche strategie d</w:t>
+      </w:r>
+      <w:r>
+        <w:rPr>
+          <w:noProof w:val="0"/>
+          <w:sz w:val="24"/>
+          <w:szCs w:val="24"/>
+          <w:lang w:val="it"/>
+        </w:rPr>
+        <w:t>a adottare in classe</w:t>
+      </w:r>
+    </w:p>
+    <w:p>
+      <w:pPr>
+        <w:pStyle w:val="Normale"/>
+        <w:suppressLineNumbers w:val="0"/>
+        <w:bidi w:val="0"/>
+        <w:spacing w:before="0" w:beforeAutospacing="off" w:after="0" w:afterAutospacing="off" w:line="360" w:lineRule="auto"/>
+        <w:ind w:left="425" w:right="0" w:hanging="425"/>
+        <w:jc w:val="both"/>
+        <w:rPr>
+          <w:noProof w:val="0"/>
+          <w:sz w:val="24"/>
+          <w:szCs w:val="24"/>
+          <w:lang w:val="it-IT"/>
+        </w:rPr>
+      </w:pPr>
+      <w:r>
+        <w:rPr>
+          <w:noProof w:val="0"/>
+          <w:sz w:val="24"/>
+          <w:szCs w:val="24"/>
+          <w:lang w:val="it-IT"/>
+        </w:rPr>
+        <w:t>{/</w:t>
+      </w:r>
+      <w:r>
+        <w:rPr>
+          <w:noProof w:val="0"/>
+          <w:sz w:val="24"/>
+          <w:szCs w:val="24"/>
+          <w:lang w:val="it"/>
+        </w:rPr>
+        <w:t>strategie_</w:t>
+      </w:r>
+      <w:r>
+        <w:rPr>
+          <w:noProof w:val="0"/>
+          <w:sz w:val="24"/>
+          <w:szCs w:val="24"/>
+          <w:lang w:val="it"/>
+        </w:rPr>
+        <w:t>classe</w:t>
+      </w:r>
+      <w:r>
+        <w:rPr>
+          <w:noProof w:val="0"/>
+          <w:sz w:val="24"/>
+          <w:szCs w:val="24"/>
+          <w:lang w:val="it-IT"/>
+        </w:rPr>
+        <w:t>_no</w:t>
+      </w:r>
+      <w:r>
+        <w:rPr>
+          <w:noProof w:val="0"/>
+          <w:sz w:val="24"/>
+          <w:szCs w:val="24"/>
+          <w:lang w:val="it-IT"/>
+        </w:rPr>
+        <w:t>}</w:t>
+      </w:r>
+    </w:p>
+    <w:p>
+      <w:pPr>
+        <w:pStyle w:val="Normale"/>
+        <w:suppressLineNumbers w:val="0"/>
+        <w:bidi w:val="0"/>
+        <w:spacing w:before="0" w:beforeAutospacing="off" w:after="0" w:afterAutospacing="off" w:line="360" w:lineRule="auto"/>
+        <w:ind w:left="425" w:right="0" w:hanging="425"/>
+        <w:jc w:val="both"/>
+        <w:rPr>
+          <w:b w:val="1"/>
+          <w:bCs w:val="1"/>
+          <w:sz w:val="28"/>
+          <w:szCs w:val="28"/>
+          <w:u w:val="single"/>
+          <w:lang w:val="it-IT"/>
+        </w:rPr>
+      </w:pPr>
+    </w:p>
+    <w:p>
+      <w:pPr>
+        <w:pStyle w:val="Normale"/>
+        <w:suppressLineNumbers w:val="0"/>
+        <w:bidi w:val="0"/>
+        <w:spacing w:before="0" w:beforeAutospacing="off" w:after="0" w:afterAutospacing="off" w:line="360" w:lineRule="auto"/>
+        <w:ind w:left="425" w:right="0" w:hanging="425"/>
+        <w:jc w:val="both"/>
+        <w:rPr>
           <w:noProof w:val="0"/>
           <w:sz w:val="24"/>
           <w:szCs w:val="24"/>
@@ -13301,345 +14122,6 @@
           <w:lang w:val="it"/>
         </w:rPr>
         <w:t>}</w:t>
-      </w:r>
-    </w:p>
-    <w:p>
-      <w:r>
-        <w:br w:type="page"/>
-      </w:r>
-    </w:p>
-    <w:p xmlns:wp14="http://schemas.microsoft.com/office/word/2010/wordml" wp14:textId="77777777">
-      <w:pPr>
-        <w:spacing w:line="360" w:lineRule="auto"/>
-        <w:jc w:val="both"/>
-        <w:rPr>
-          <w:sz w:val="24"/>
-          <w:szCs w:val="24"/>
-        </w:rPr>
-      </w:pPr>
-      <w:r>
-        <w:rPr>
-          <w:b/>
-          <w:sz w:val="28"/>
-          <w:szCs w:val="28"/>
-          <w:u w:val="single"/>
-        </w:rPr>
-        <w:t>STRATEGIE DIDATTICHE INCLUSIVE:</w:t>
-      </w:r>
-    </w:p>
-    <w:p xmlns:wp14="http://schemas.microsoft.com/office/word/2010/wordml" wp14:textId="77777777">
-      <w:pPr>
-        <w:pStyle w:val="ListParagraph"/>
-        <w:numPr>
-          <w:ilvl w:val="0"/>
-          <w:numId w:val="31"/>
-        </w:numPr>
-        <w:spacing w:line="360" w:lineRule="auto"/>
-        <w:ind/>
-        <w:jc w:val="both"/>
-        <w:rPr>
-          <w:sz w:val="24"/>
-          <w:szCs w:val="24"/>
-        </w:rPr>
-      </w:pPr>
-      <w:r>
-        <w:rPr>
-          <w:sz w:val="24"/>
-          <w:szCs w:val="24"/>
-        </w:rPr>
-        <w:t>Incentivare e lavorare su collaborazione, cooperazione e clima di classe.</w:t>
-      </w:r>
-    </w:p>
-    <w:p xmlns:wp14="http://schemas.microsoft.com/office/word/2010/wordml" wp14:textId="77777777">
-      <w:pPr>
-        <w:pStyle w:val="ListParagraph"/>
-        <w:numPr>
-          <w:ilvl w:val="0"/>
-          <w:numId w:val="31"/>
-        </w:numPr>
-        <w:spacing w:line="360" w:lineRule="auto"/>
-        <w:ind/>
-        <w:jc w:val="both"/>
-        <w:rPr>
-          <w:sz w:val="24"/>
-          <w:szCs w:val="24"/>
-        </w:rPr>
-      </w:pPr>
-      <w:r>
-        <w:rPr>
-          <w:sz w:val="24"/>
-          <w:szCs w:val="24"/>
-        </w:rPr>
-        <w:t>Adattare i propri stili di comunicazione, le forme di lezione e gli spazi di apprendimento</w:t>
-      </w:r>
-    </w:p>
-    <w:p xmlns:wp14="http://schemas.microsoft.com/office/word/2010/wordml" wp14:textId="77777777">
-      <w:pPr>
-        <w:pStyle w:val="ListParagraph"/>
-        <w:numPr>
-          <w:ilvl w:val="0"/>
-          <w:numId w:val="31"/>
-        </w:numPr>
-        <w:spacing w:line="360" w:lineRule="auto"/>
-        <w:ind/>
-        <w:jc w:val="both"/>
-        <w:rPr>
-          <w:sz w:val="24"/>
-          <w:szCs w:val="24"/>
-          <w:lang w:val="it-IT"/>
-        </w:rPr>
-      </w:pPr>
-      <w:r>
-        <w:rPr>
-          <w:sz w:val="24"/>
-          <w:szCs w:val="24"/>
-          <w:lang w:val="it-IT"/>
-        </w:rPr>
-        <w:t xml:space="preserve">Potenziare le strategie logico-visive (forme di schematizzazione e organizzazione anticipata della conoscenza e, in particolare, i diagrammi, le linee del tempo, le illustrazioni significative e le </w:t>
-      </w:r>
-      <w:r>
-        <w:rPr>
-          <w:sz w:val="24"/>
-          <w:szCs w:val="24"/>
-          <w:lang w:val="it-IT"/>
-        </w:rPr>
-        <w:t>flashcard</w:t>
-      </w:r>
-      <w:r>
-        <w:rPr>
-          <w:sz w:val="24"/>
-          <w:szCs w:val="24"/>
-          <w:lang w:val="it-IT"/>
-        </w:rPr>
-        <w:t xml:space="preserve"> delle regole)</w:t>
-      </w:r>
-    </w:p>
-    <w:p xmlns:wp14="http://schemas.microsoft.com/office/word/2010/wordml" wp14:textId="77777777">
-      <w:pPr>
-        <w:pStyle w:val="ListParagraph"/>
-        <w:numPr>
-          <w:ilvl w:val="0"/>
-          <w:numId w:val="31"/>
-        </w:numPr>
-        <w:spacing w:line="360" w:lineRule="auto"/>
-        <w:ind/>
-        <w:jc w:val="both"/>
-        <w:rPr>
-          <w:sz w:val="24"/>
-          <w:szCs w:val="24"/>
-          <w:lang w:val="it-IT"/>
-        </w:rPr>
-      </w:pPr>
-      <w:r>
-        <w:rPr>
-          <w:sz w:val="24"/>
-          <w:szCs w:val="24"/>
-          <w:lang w:val="it-IT"/>
-        </w:rPr>
-        <w:t xml:space="preserve">Sviluppare la METACOGNIZIONE (consapevolezza </w:t>
-      </w:r>
-      <w:r>
-        <w:rPr>
-          <w:sz w:val="24"/>
-          <w:szCs w:val="24"/>
-          <w:lang w:val="it-IT"/>
-        </w:rPr>
-        <w:t>i rispetto</w:t>
-      </w:r>
-      <w:r>
-        <w:rPr>
-          <w:sz w:val="24"/>
-          <w:szCs w:val="24"/>
-          <w:lang w:val="it-IT"/>
-        </w:rPr>
-        <w:t xml:space="preserve"> ai propri processi </w:t>
-      </w:r>
-      <w:r>
-        <w:rPr>
-          <w:sz w:val="24"/>
-          <w:szCs w:val="24"/>
-          <w:lang w:val="it-IT"/>
-        </w:rPr>
-        <w:t>cognitivI</w:t>
-      </w:r>
-      <w:r>
-        <w:rPr>
-          <w:sz w:val="24"/>
-          <w:szCs w:val="24"/>
-          <w:lang w:val="it-IT"/>
-        </w:rPr>
-        <w:t xml:space="preserve"> e stili di apprendimento)</w:t>
-      </w:r>
-    </w:p>
-    <w:p xmlns:wp14="http://schemas.microsoft.com/office/word/2010/wordml" wp14:textId="77777777">
-      <w:pPr>
-        <w:pStyle w:val="ListParagraph"/>
-        <w:numPr>
-          <w:ilvl w:val="0"/>
-          <w:numId w:val="31"/>
-        </w:numPr>
-        <w:spacing w:line="360" w:lineRule="auto"/>
-        <w:ind/>
-        <w:jc w:val="both"/>
-        <w:rPr>
-          <w:sz w:val="24"/>
-          <w:szCs w:val="24"/>
-        </w:rPr>
-      </w:pPr>
-      <w:r>
-        <w:rPr>
-          <w:sz w:val="24"/>
-          <w:szCs w:val="24"/>
-        </w:rPr>
-        <w:t>Cooperative learning</w:t>
-      </w:r>
-    </w:p>
-    <w:p>
-      <w:pPr>
-        <w:pStyle w:val="Normale"/>
-        <w:spacing w:line="360" w:lineRule="auto"/>
-        <w:ind w:left="0"/>
-        <w:jc w:val="both"/>
-        <w:rPr>
-          <w:sz w:val="24"/>
-          <w:szCs w:val="24"/>
-        </w:rPr>
-      </w:pPr>
-    </w:p>
-    <w:p xmlns:wp14="http://schemas.microsoft.com/office/word/2010/wordml" wp14:textId="77777777">
-      <w:pPr>
-        <w:spacing w:line="360" w:lineRule="auto"/>
-        <w:jc w:val="both"/>
-        <w:rPr>
-          <w:b w:val="1"/>
-          <w:bCs w:val="1"/>
-          <w:sz w:val="28"/>
-          <w:szCs w:val="28"/>
-          <w:u w:val="single"/>
-          <w:lang w:val="it-IT"/>
-        </w:rPr>
-      </w:pPr>
-      <w:r>
-        <w:rPr>
-          <w:b w:val="1"/>
-          <w:bCs w:val="1"/>
-          <w:sz w:val="28"/>
-          <w:szCs w:val="28"/>
-          <w:u w:val="single"/>
-          <w:lang w:val="it-IT"/>
-        </w:rPr>
-        <w:t>STRATEGIE DA ADOTTARE IN CLASSE :</w:t>
-      </w:r>
-    </w:p>
-    <w:p xmlns:wp14="http://schemas.microsoft.com/office/word/2010/wordml" wp14:textId="77777777">
-      <w:pPr>
-        <w:numPr>
-          <w:ilvl w:val="0"/>
-          <w:numId w:val="2"/>
-        </w:numPr>
-        <w:spacing w:line="360" w:lineRule="auto"/>
-        <w:jc w:val="both"/>
-        <w:rPr>
-          <w:sz w:val="24"/>
-          <w:szCs w:val="24"/>
-          <w:highlight w:val="cyan"/>
-        </w:rPr>
-      </w:pPr>
-      <w:r>
-        <w:rPr>
-          <w:sz w:val="24"/>
-          <w:szCs w:val="24"/>
-          <w:highlight w:val="cyan"/>
-        </w:rPr>
-        <w:t>concedere la possibilità di uscire dalla classe per scaricare la tensione accumulata</w:t>
-      </w:r>
-    </w:p>
-    <w:p xmlns:wp14="http://schemas.microsoft.com/office/word/2010/wordml" wp14:textId="77777777">
-      <w:pPr>
-        <w:numPr>
-          <w:ilvl w:val="0"/>
-          <w:numId w:val="2"/>
-        </w:numPr>
-        <w:spacing w:line="360" w:lineRule="auto"/>
-        <w:jc w:val="both"/>
-        <w:rPr>
-          <w:sz w:val="24"/>
-          <w:szCs w:val="24"/>
-          <w:lang w:val="it-IT"/>
-        </w:rPr>
-      </w:pPr>
-      <w:r>
-        <w:rPr>
-          <w:sz w:val="24"/>
-          <w:szCs w:val="24"/>
-          <w:lang w:val="it-IT"/>
-        </w:rPr>
-        <w:t>fare brevi pause nelle spiegazioni per dare la possibilità di recuperare le risorse attentive , ridurre lo sforzo,  migliorare la comprensione e la memorizzazione</w:t>
-      </w:r>
-    </w:p>
-    <w:p xmlns:wp14="http://schemas.microsoft.com/office/word/2010/wordml" wp14:textId="77777777">
-      <w:pPr>
-        <w:numPr>
-          <w:ilvl w:val="0"/>
-          <w:numId w:val="2"/>
-        </w:numPr>
-        <w:spacing w:line="360" w:lineRule="auto"/>
-        <w:jc w:val="both"/>
-        <w:rPr>
-          <w:sz w:val="24"/>
-          <w:szCs w:val="24"/>
-        </w:rPr>
-      </w:pPr>
-      <w:r>
-        <w:rPr>
-          <w:sz w:val="24"/>
-          <w:szCs w:val="24"/>
-        </w:rPr>
-        <w:t>rendere l’alunno parte attiva della lezione</w:t>
-      </w:r>
-    </w:p>
-    <w:p xmlns:wp14="http://schemas.microsoft.com/office/word/2010/wordml" wp14:textId="77777777">
-      <w:pPr>
-        <w:numPr>
-          <w:ilvl w:val="0"/>
-          <w:numId w:val="2"/>
-        </w:numPr>
-        <w:spacing w:line="360" w:lineRule="auto"/>
-        <w:jc w:val="both"/>
-        <w:rPr>
-          <w:sz w:val="24"/>
-          <w:szCs w:val="24"/>
-          <w:lang w:val="it-IT"/>
-        </w:rPr>
-      </w:pPr>
-      <w:r>
-        <w:rPr>
-          <w:sz w:val="24"/>
-          <w:szCs w:val="24"/>
-          <w:lang w:val="it-IT"/>
-        </w:rPr>
-        <w:t>disporre il banco non troppo distante dalla cattedra e , comunque lontano da fonti di distrazione</w:t>
-      </w:r>
-    </w:p>
-    <w:p xmlns:wp14="http://schemas.microsoft.com/office/word/2010/wordml" wp14:textId="77777777">
-      <w:pPr>
-        <w:numPr>
-          <w:ilvl w:val="0"/>
-          <w:numId w:val="2"/>
-        </w:numPr>
-        <w:spacing w:line="360" w:lineRule="auto"/>
-        <w:jc w:val="both"/>
-        <w:rPr>
-          <w:sz w:val="24"/>
-          <w:szCs w:val="24"/>
-        </w:rPr>
-      </w:pPr>
-      <w:r>
-        <w:rPr>
-          <w:sz w:val="24"/>
-          <w:szCs w:val="24"/>
-        </w:rPr>
-        <w:t>strutturare le attività proposte secondo tempistiche e step ben chiari ed esplicitati, in modo da favorire nel ragazzo una maggiore comprensione di quanto richiesto</w:t>
       </w:r>
     </w:p>
     <w:p>

</xml_diff>

<commit_message>
aggiornato template PDP per sezione A
</commit_message>
<xml_diff>
--- a/server_static/pdp_templates/pdp_template.docx
+++ b/server_static/pdp_templates/pdp_template.docx
@@ -627,7 +627,7 @@
         <w:t xml:space="preserve"> {nato_il}</w:t>
       </w:r>
     </w:p>
-    <w:p xmlns:wp14="http://schemas.microsoft.com/office/word/2010/wordml" wp14:textId="77777777">
+    <w:p xmlns:wp14="http://schemas.microsoft.com/office/word/2010/wordml" wp14:textId="21C13456">
       <w:pPr>
         <w:widowControl w:val="0"/>
         <w:spacing w:line="360" w:lineRule="auto"/>
@@ -635,34 +635,87 @@
         <w:rPr>
           <w:sz w:val="24"/>
           <w:szCs w:val="24"/>
-        </w:rPr>
-      </w:pPr>
-      <w:r>
-        <w:rPr>
-          <w:sz w:val="24"/>
-          <w:szCs w:val="24"/>
-        </w:rPr>
-        <w:t>Lingua madre: _________________________________________________</w:t>
-      </w:r>
-    </w:p>
-    <w:p xmlns:wp14="http://schemas.microsoft.com/office/word/2010/wordml" wp14:textId="77777777">
+          <w:lang w:val="it-IT"/>
+        </w:rPr>
+      </w:pPr>
+      <w:r>
+        <w:rPr>
+          <w:sz w:val="24"/>
+          <w:szCs w:val="24"/>
+          <w:lang w:val="it-IT"/>
+        </w:rPr>
+        <w:t>Lingua madre: __</w:t>
+      </w:r>
+      <w:r>
+        <w:rPr>
+          <w:sz w:val="24"/>
+          <w:szCs w:val="24"/>
+          <w:lang w:val="it-IT"/>
+        </w:rPr>
+        <w:t>{</w:t>
+      </w:r>
+      <w:r>
+        <w:rPr>
+          <w:sz w:val="24"/>
+          <w:szCs w:val="24"/>
+          <w:lang w:val="it-IT"/>
+        </w:rPr>
+        <w:t>lingua_madre</w:t>
+      </w:r>
+      <w:r>
+        <w:rPr>
+          <w:sz w:val="24"/>
+          <w:szCs w:val="24"/>
+          <w:lang w:val="it-IT"/>
+        </w:rPr>
+        <w:t>}</w:t>
+      </w:r>
+      <w:r>
+        <w:rPr>
+          <w:sz w:val="24"/>
+          <w:szCs w:val="24"/>
+          <w:lang w:val="it-IT"/>
+        </w:rPr>
+        <w:t>___________________________________</w:t>
+      </w:r>
+    </w:p>
+    <w:p xmlns:wp14="http://schemas.microsoft.com/office/word/2010/wordml" wp14:textId="562E6F7F">
       <w:pPr>
         <w:widowControl w:val="0"/>
         <w:spacing w:line="360" w:lineRule="auto"/>
         <w:ind w:left="284" w:right="284"/>
         <w:rPr>
-          <w:b/>
+          <w:b w:val="1"/>
+          <w:bCs w:val="1"/>
           <w:sz w:val="24"/>
           <w:szCs w:val="24"/>
           <w:u w:val="single"/>
-        </w:rPr>
-      </w:pPr>
-      <w:r>
-        <w:rPr>
-          <w:sz w:val="24"/>
-          <w:szCs w:val="24"/>
-        </w:rPr>
-        <w:t>Eventuale bilinguismo: ___________________________________________</w:t>
+          <w:lang w:val="it-IT"/>
+        </w:rPr>
+      </w:pPr>
+      <w:r>
+        <w:rPr>
+          <w:sz w:val="24"/>
+          <w:szCs w:val="24"/>
+          <w:lang w:val="it-IT"/>
+        </w:rPr>
+        <w:t>Eventuale bilinguismo: ___</w:t>
+      </w:r>
+      <w:r>
+        <w:rPr>
+          <w:sz w:val="24"/>
+          <w:szCs w:val="24"/>
+          <w:lang w:val="it-IT"/>
+        </w:rPr>
+        <w:t>{bilingue}</w:t>
+      </w:r>
+      <w:r>
+        <w:rPr>
+          <w:sz w:val="24"/>
+          <w:szCs w:val="24"/>
+          <w:lang w:val="it-IT"/>
+        </w:rPr>
+        <w:t>________________________________</w:t>
       </w:r>
     </w:p>
     <w:p xmlns:wp14="http://schemas.microsoft.com/office/word/2010/wordml" wp14:textId="77777777">
@@ -806,7 +859,7 @@
         </w:rPr>
       </w:pPr>
     </w:p>
-    <w:p xmlns:wp14="http://schemas.microsoft.com/office/word/2010/wordml" wp14:textId="77777777">
+    <w:p xmlns:wp14="http://schemas.microsoft.com/office/word/2010/wordml" wp14:textId="66AFDC54">
       <w:pPr>
         <w:widowControl w:val="0"/>
         <w:spacing w:before="120" w:line="360" w:lineRule="auto"/>
@@ -826,18 +879,100 @@
           <w:szCs w:val="24"/>
           <w:lang w:val="it-IT"/>
         </w:rPr>
-        <w:t>Codice ICD10</w:t>
-      </w:r>
-      <w:r>
-        <w:rPr>
-          <w:sz w:val="24"/>
-          <w:szCs w:val="24"/>
-          <w:lang w:val="it-IT"/>
-        </w:rPr>
-        <w:t>:___________________________________</w:t>
-      </w:r>
-    </w:p>
-    <w:p xmlns:wp14="http://schemas.microsoft.com/office/word/2010/wordml" wp14:textId="77777777">
+        <w:t>Codice ICD</w:t>
+      </w:r>
+      <w:r>
+        <w:rPr>
+          <w:b w:val="1"/>
+          <w:bCs w:val="1"/>
+          <w:sz w:val="24"/>
+          <w:szCs w:val="24"/>
+          <w:lang w:val="it-IT"/>
+        </w:rPr>
+        <w:t>10</w:t>
+      </w:r>
+      <w:r>
+        <w:rPr>
+          <w:sz w:val="24"/>
+          <w:szCs w:val="24"/>
+          <w:lang w:val="it-IT"/>
+        </w:rPr>
+        <w:t>:_</w:t>
+      </w:r>
+      <w:r>
+        <w:rPr>
+          <w:sz w:val="24"/>
+          <w:szCs w:val="24"/>
+          <w:lang w:val="it-IT"/>
+        </w:rPr>
+        <w:t>__</w:t>
+      </w:r>
+      <w:r>
+        <w:rPr>
+          <w:sz w:val="24"/>
+          <w:szCs w:val="24"/>
+          <w:lang w:val="it-IT"/>
+        </w:rPr>
+        <w:t>{</w:t>
+      </w:r>
+      <w:r>
+        <w:rPr>
+          <w:sz w:val="24"/>
+          <w:szCs w:val="24"/>
+          <w:lang w:val="it-IT"/>
+        </w:rPr>
+        <w:t>relazione_</w:t>
+      </w:r>
+      <w:r>
+        <w:rPr>
+          <w:sz w:val="24"/>
+          <w:szCs w:val="24"/>
+          <w:lang w:val="it-IT"/>
+        </w:rPr>
+        <w:t>ssn_</w:t>
+      </w:r>
+      <w:r>
+        <w:rPr>
+          <w:sz w:val="24"/>
+          <w:szCs w:val="24"/>
+          <w:lang w:val="it-IT"/>
+        </w:rPr>
+        <w:t>icd1</w:t>
+      </w:r>
+      <w:r>
+        <w:rPr>
+          <w:sz w:val="24"/>
+          <w:szCs w:val="24"/>
+          <w:lang w:val="it-IT"/>
+        </w:rPr>
+        <w:t>0</w:t>
+      </w:r>
+      <w:r>
+        <w:rPr>
+          <w:sz w:val="24"/>
+          <w:szCs w:val="24"/>
+          <w:lang w:val="it-IT"/>
+        </w:rPr>
+        <w:t>}</w:t>
+      </w:r>
+      <w:r>
+        <w:rPr>
+          <w:sz w:val="24"/>
+          <w:szCs w:val="24"/>
+          <w:lang w:val="it-IT"/>
+        </w:rPr>
+        <w:t>__</w:t>
+      </w:r>
+      <w:r>
+        <w:rPr>
+          <w:sz w:val="24"/>
+          <w:szCs w:val="24"/>
+          <w:lang w:val="it-IT"/>
+        </w:rPr>
+        <w:t>_________________________</w:t>
+      </w:r>
+    </w:p>
+    <w:p xmlns:wp14="http://schemas.microsoft.com/office/word/2010/wordml" wp14:textId="529B81CB">
       <w:pPr>
         <w:widowControl w:val="0"/>
         <w:spacing w:line="360" w:lineRule="auto"/>
@@ -845,17 +980,123 @@
         <w:rPr>
           <w:sz w:val="24"/>
           <w:szCs w:val="24"/>
-        </w:rPr>
-      </w:pPr>
-      <w:r>
-        <w:rPr>
-          <w:sz w:val="24"/>
-          <w:szCs w:val="24"/>
-        </w:rPr>
-        <w:t>Redatta da: ________________________________in data ___ /___ / ____</w:t>
-      </w:r>
-    </w:p>
-    <w:p xmlns:wp14="http://schemas.microsoft.com/office/word/2010/wordml" wp14:textId="77777777">
+          <w:lang w:val="it-IT"/>
+        </w:rPr>
+      </w:pPr>
+      <w:r>
+        <w:rPr>
+          <w:sz w:val="24"/>
+          <w:szCs w:val="24"/>
+          <w:lang w:val="it-IT"/>
+        </w:rPr>
+        <w:t>Redatta da: _</w:t>
+      </w:r>
+      <w:r>
+        <w:rPr>
+          <w:sz w:val="24"/>
+          <w:szCs w:val="24"/>
+          <w:lang w:val="it-IT"/>
+        </w:rPr>
+        <w:t>{</w:t>
+      </w:r>
+      <w:r>
+        <w:rPr>
+          <w:sz w:val="24"/>
+          <w:szCs w:val="24"/>
+          <w:lang w:val="it-IT"/>
+        </w:rPr>
+        <w:t>relazione_</w:t>
+      </w:r>
+      <w:r>
+        <w:rPr>
+          <w:sz w:val="24"/>
+          <w:szCs w:val="24"/>
+          <w:lang w:val="it-IT"/>
+        </w:rPr>
+        <w:t>ssn</w:t>
+      </w:r>
+      <w:r>
+        <w:rPr>
+          <w:sz w:val="24"/>
+          <w:szCs w:val="24"/>
+          <w:lang w:val="it-IT"/>
+        </w:rPr>
+        <w:t>_redattore</w:t>
+      </w:r>
+      <w:r>
+        <w:rPr>
+          <w:sz w:val="24"/>
+          <w:szCs w:val="24"/>
+          <w:lang w:val="it-IT"/>
+        </w:rPr>
+        <w:t>}</w:t>
+      </w:r>
+      <w:r>
+        <w:rPr>
+          <w:sz w:val="24"/>
+          <w:szCs w:val="24"/>
+          <w:lang w:val="it-IT"/>
+        </w:rPr>
+        <w:t>_______in data __</w:t>
+      </w:r>
+      <w:r>
+        <w:rPr>
+          <w:sz w:val="24"/>
+          <w:szCs w:val="24"/>
+          <w:lang w:val="it-IT"/>
+        </w:rPr>
+        <w:t>{</w:t>
+      </w:r>
+      <w:r>
+        <w:rPr>
+          <w:sz w:val="24"/>
+          <w:szCs w:val="24"/>
+          <w:lang w:val="it-IT"/>
+        </w:rPr>
+        <w:t>relazione_</w:t>
+      </w:r>
+      <w:r>
+        <w:rPr>
+          <w:sz w:val="24"/>
+          <w:szCs w:val="24"/>
+          <w:lang w:val="it-IT"/>
+        </w:rPr>
+        <w:t>ssn</w:t>
+      </w:r>
+      <w:r>
+        <w:rPr>
+          <w:sz w:val="24"/>
+          <w:szCs w:val="24"/>
+          <w:lang w:val="it-IT"/>
+        </w:rPr>
+        <w:t>_data</w:t>
+      </w:r>
+      <w:r>
+        <w:rPr>
+          <w:sz w:val="24"/>
+          <w:szCs w:val="24"/>
+          <w:lang w:val="it-IT"/>
+        </w:rPr>
+        <w:t>}</w:t>
+      </w:r>
+      <w:r>
+        <w:rPr>
+          <w:sz w:val="24"/>
+          <w:szCs w:val="24"/>
+          <w:lang w:val="it-IT"/>
+        </w:rPr>
+        <w:t>_</w:t>
+      </w:r>
+      <w:r>
+        <w:rPr>
+          <w:sz w:val="24"/>
+          <w:szCs w:val="24"/>
+          <w:lang w:val="it-IT"/>
+        </w:rPr>
+        <w:t>__</w:t>
+      </w:r>
+    </w:p>
+    <w:p xmlns:wp14="http://schemas.microsoft.com/office/word/2010/wordml" wp14:textId="285344C0">
       <w:pPr>
         <w:widowControl w:val="0"/>
         <w:spacing w:line="360" w:lineRule="auto"/>
@@ -863,17 +1104,83 @@
         <w:rPr>
           <w:sz w:val="24"/>
           <w:szCs w:val="24"/>
-        </w:rPr>
-      </w:pPr>
-      <w:r>
-        <w:rPr>
-          <w:sz w:val="24"/>
-          <w:szCs w:val="24"/>
-        </w:rPr>
-        <w:t>Aggiornamenti diagnostici: _________________________________________</w:t>
-      </w:r>
-    </w:p>
-    <w:p xmlns:wp14="http://schemas.microsoft.com/office/word/2010/wordml" wp14:textId="77777777">
+          <w:lang w:val="it-IT"/>
+        </w:rPr>
+      </w:pPr>
+      <w:r>
+        <w:rPr>
+          <w:sz w:val="24"/>
+          <w:szCs w:val="24"/>
+          <w:lang w:val="it-IT"/>
+        </w:rPr>
+        <w:t>Aggiornamenti diagnostici: __</w:t>
+      </w:r>
+      <w:r>
+        <w:rPr>
+          <w:sz w:val="24"/>
+          <w:szCs w:val="24"/>
+          <w:lang w:val="it-IT"/>
+        </w:rPr>
+        <w:t>{</w:t>
+      </w:r>
+      <w:r>
+        <w:rPr>
+          <w:sz w:val="24"/>
+          <w:szCs w:val="24"/>
+          <w:lang w:val="it-IT"/>
+        </w:rPr>
+        <w:t>relazione_</w:t>
+      </w:r>
+      <w:r>
+        <w:rPr>
+          <w:sz w:val="24"/>
+          <w:szCs w:val="24"/>
+          <w:lang w:val="it-IT"/>
+        </w:rPr>
+        <w:t>ssn</w:t>
+      </w:r>
+      <w:r>
+        <w:rPr>
+          <w:sz w:val="24"/>
+          <w:szCs w:val="24"/>
+          <w:lang w:val="it-IT"/>
+        </w:rPr>
+        <w:t>_aggiornamenti</w:t>
+      </w:r>
+      <w:r>
+        <w:rPr>
+          <w:sz w:val="24"/>
+          <w:szCs w:val="24"/>
+          <w:lang w:val="it-IT"/>
+        </w:rPr>
+        <w:t>}</w:t>
+      </w:r>
+      <w:r>
+        <w:rPr>
+          <w:sz w:val="24"/>
+          <w:szCs w:val="24"/>
+          <w:lang w:val="it-IT"/>
+        </w:rPr>
+        <w:t>_____</w:t>
+      </w:r>
+      <w:r>
+        <w:rPr>
+          <w:sz w:val="24"/>
+          <w:szCs w:val="24"/>
+          <w:lang w:val="it-IT"/>
+        </w:rPr>
+        <w:t>_</w:t>
+      </w:r>
+      <w:r>
+        <w:rPr>
+          <w:sz w:val="24"/>
+          <w:szCs w:val="24"/>
+          <w:lang w:val="it-IT"/>
+        </w:rPr>
+        <w:t>___________</w:t>
+      </w:r>
+    </w:p>
+    <w:p xmlns:wp14="http://schemas.microsoft.com/office/word/2010/wordml" wp14:textId="53121EF5">
       <w:pPr>
         <w:widowControl w:val="0"/>
         <w:spacing w:line="360" w:lineRule="auto"/>
@@ -881,33 +1188,148 @@
         <w:rPr>
           <w:sz w:val="24"/>
           <w:szCs w:val="24"/>
-        </w:rPr>
-      </w:pPr>
-      <w:r>
-        <w:rPr>
-          <w:sz w:val="24"/>
-          <w:szCs w:val="24"/>
-        </w:rPr>
-        <w:t>Altre relazioni cliniche: ____________________________________________</w:t>
-      </w:r>
-    </w:p>
-    <w:p xmlns:wp14="http://schemas.microsoft.com/office/word/2010/wordml" wp14:textId="77777777">
+          <w:lang w:val="it-IT"/>
+        </w:rPr>
+      </w:pPr>
+      <w:r>
+        <w:rPr>
+          <w:sz w:val="24"/>
+          <w:szCs w:val="24"/>
+          <w:lang w:val="it-IT"/>
+        </w:rPr>
+        <w:t>Altre relazioni cliniche: __</w:t>
+      </w:r>
+      <w:r>
+        <w:rPr>
+          <w:sz w:val="24"/>
+          <w:szCs w:val="24"/>
+          <w:lang w:val="it-IT"/>
+        </w:rPr>
+        <w:t>{</w:t>
+      </w:r>
+      <w:r>
+        <w:rPr>
+          <w:sz w:val="24"/>
+          <w:szCs w:val="24"/>
+          <w:lang w:val="it-IT"/>
+        </w:rPr>
+        <w:t>relazione_</w:t>
+      </w:r>
+      <w:r>
+        <w:rPr>
+          <w:sz w:val="24"/>
+          <w:szCs w:val="24"/>
+          <w:lang w:val="it-IT"/>
+        </w:rPr>
+        <w:t>ssn</w:t>
+      </w:r>
+      <w:r>
+        <w:rPr>
+          <w:sz w:val="24"/>
+          <w:szCs w:val="24"/>
+          <w:lang w:val="it-IT"/>
+        </w:rPr>
+        <w:t>_altre</w:t>
+      </w:r>
+      <w:r>
+        <w:rPr>
+          <w:sz w:val="24"/>
+          <w:szCs w:val="24"/>
+          <w:lang w:val="it-IT"/>
+        </w:rPr>
+        <w:t>}</w:t>
+      </w:r>
+      <w:r>
+        <w:rPr>
+          <w:sz w:val="24"/>
+          <w:szCs w:val="24"/>
+          <w:lang w:val="it-IT"/>
+        </w:rPr>
+        <w:t>________________</w:t>
+      </w:r>
+      <w:r>
+        <w:rPr>
+          <w:sz w:val="24"/>
+          <w:szCs w:val="24"/>
+          <w:lang w:val="it-IT"/>
+        </w:rPr>
+        <w:t>_</w:t>
+      </w:r>
+      <w:r>
+        <w:rPr>
+          <w:sz w:val="24"/>
+          <w:szCs w:val="24"/>
+          <w:lang w:val="it-IT"/>
+        </w:rPr>
+        <w:t>___________</w:t>
+      </w:r>
+    </w:p>
+    <w:p xmlns:wp14="http://schemas.microsoft.com/office/word/2010/wordml" wp14:textId="6AB5E3D0">
       <w:pPr>
         <w:widowControl w:val="0"/>
         <w:spacing w:line="360" w:lineRule="auto"/>
         <w:ind w:left="284" w:right="284"/>
         <w:rPr>
-          <w:i/>
-          <w:sz w:val="24"/>
-          <w:szCs w:val="24"/>
-        </w:rPr>
-      </w:pPr>
-      <w:r>
-        <w:rPr>
-          <w:sz w:val="24"/>
-          <w:szCs w:val="24"/>
-        </w:rPr>
-        <w:t>Interventi riabilitativi: ____________________________________________</w:t>
+          <w:sz w:val="24"/>
+          <w:szCs w:val="24"/>
+          <w:lang w:val="it-IT"/>
+        </w:rPr>
+      </w:pPr>
+      <w:r>
+        <w:rPr>
+          <w:sz w:val="24"/>
+          <w:szCs w:val="24"/>
+          <w:lang w:val="it-IT"/>
+        </w:rPr>
+        <w:t>Interventi riabilitativi: _</w:t>
+      </w:r>
+      <w:r>
+        <w:rPr>
+          <w:sz w:val="24"/>
+          <w:szCs w:val="24"/>
+          <w:lang w:val="it-IT"/>
+        </w:rPr>
+        <w:t>{relazione_</w:t>
+      </w:r>
+      <w:r>
+        <w:rPr>
+          <w:sz w:val="24"/>
+          <w:szCs w:val="24"/>
+          <w:lang w:val="it-IT"/>
+        </w:rPr>
+        <w:t>ssn</w:t>
+      </w:r>
+      <w:r>
+        <w:rPr>
+          <w:sz w:val="24"/>
+          <w:szCs w:val="24"/>
+          <w:lang w:val="it-IT"/>
+        </w:rPr>
+        <w:t>_interventi}</w:t>
+      </w:r>
+      <w:r>
+        <w:rPr>
+          <w:sz w:val="24"/>
+          <w:szCs w:val="24"/>
+          <w:lang w:val="it-IT"/>
+        </w:rPr>
+        <w:t>_______________</w:t>
+      </w:r>
+      <w:r>
+        <w:rPr>
+          <w:sz w:val="24"/>
+          <w:szCs w:val="24"/>
+          <w:lang w:val="it-IT"/>
+        </w:rPr>
+        <w:t>______</w:t>
+      </w:r>
+      <w:r>
+        <w:rPr>
+          <w:sz w:val="24"/>
+          <w:szCs w:val="24"/>
+          <w:lang w:val="it-IT"/>
+        </w:rPr>
+        <w:t>______</w:t>
       </w:r>
     </w:p>
     <w:p xmlns:wp14="http://schemas.microsoft.com/office/word/2010/wordml" wp14:textId="77777777">
@@ -963,8 +1385,9 @@
         <w:t xml:space="preserve">Documentazione presentata alla scuola ___________________________ </w:t>
       </w:r>
     </w:p>
-    <w:p xmlns:wp14="http://schemas.microsoft.com/office/word/2010/wordml" wp14:textId="77777777">
-      <w:pPr>
+    <w:p xmlns:wp14="http://schemas.microsoft.com/office/word/2010/wordml" wp14:textId="487FAB5B">
+      <w:pPr>
+        <w:pStyle w:val="Normale"/>
         <w:widowControl w:val="0"/>
         <w:spacing w:line="360" w:lineRule="auto"/>
         <w:ind w:left="284" w:right="284"/>
@@ -978,7 +1401,90 @@
           <w:sz w:val="24"/>
           <w:szCs w:val="24"/>
         </w:rPr>
-        <w:t>Redatta da: ________________________________   in data ___ /___ / ____</w:t>
+        <w:t>Redatta da: _</w:t>
+      </w:r>
+      <w:r>
+        <w:rPr>
+          <w:sz w:val="24"/>
+          <w:szCs w:val="24"/>
+        </w:rPr>
+        <w:t>_</w:t>
+      </w:r>
+      <w:r>
+        <w:rPr>
+          <w:sz w:val="24"/>
+          <w:szCs w:val="24"/>
+          <w:lang w:val="it-IT"/>
+        </w:rPr>
+        <w:t>{</w:t>
+      </w:r>
+      <w:r>
+        <w:rPr>
+          <w:sz w:val="24"/>
+          <w:szCs w:val="24"/>
+          <w:lang w:val="it-IT"/>
+        </w:rPr>
+        <w:t>relazione_altro_redattore</w:t>
+      </w:r>
+      <w:r>
+        <w:rPr>
+          <w:sz w:val="24"/>
+          <w:szCs w:val="24"/>
+          <w:lang w:val="it-IT"/>
+        </w:rPr>
+        <w:t>}</w:t>
+      </w:r>
+      <w:r>
+        <w:rPr>
+          <w:sz w:val="24"/>
+          <w:szCs w:val="24"/>
+        </w:rPr>
+        <w:t xml:space="preserve"> </w:t>
+      </w:r>
+      <w:r>
+        <w:rPr>
+          <w:sz w:val="24"/>
+          <w:szCs w:val="24"/>
+        </w:rPr>
+        <w:t>____   in data __</w:t>
+      </w:r>
+      <w:r>
+        <w:rPr>
+          <w:sz w:val="24"/>
+          <w:szCs w:val="24"/>
+          <w:lang w:val="it-IT"/>
+        </w:rPr>
+        <w:t xml:space="preserve"> {</w:t>
+      </w:r>
+      <w:r>
+        <w:rPr>
+          <w:sz w:val="24"/>
+          <w:szCs w:val="24"/>
+          <w:lang w:val="it-IT"/>
+        </w:rPr>
+        <w:t>relazione_altro_data</w:t>
+      </w:r>
+      <w:r>
+        <w:rPr>
+          <w:sz w:val="24"/>
+          <w:szCs w:val="24"/>
+          <w:lang w:val="it-IT"/>
+        </w:rPr>
+        <w:t>}</w:t>
+      </w:r>
+      <w:r>
+        <w:rPr>
+          <w:sz w:val="24"/>
+          <w:szCs w:val="24"/>
+        </w:rPr>
+        <w:t xml:space="preserve"> </w:t>
+      </w:r>
+      <w:r>
+        <w:rPr>
+          <w:sz w:val="24"/>
+          <w:szCs w:val="24"/>
+        </w:rPr>
+        <w:t>_</w:t>
       </w:r>
     </w:p>
     <w:p xmlns:wp14="http://schemas.microsoft.com/office/word/2010/wordml" wp14:textId="77777777">

</xml_diff>

<commit_message>
- fix#574: PDP Modifica template Diagnosi
</commit_message>
<xml_diff>
--- a/server_static/pdp_templates/pdp_template.docx
+++ b/server_static/pdp_templates/pdp_template.docx
@@ -2904,14 +2904,15 @@
         </w:trPr>
         <w:tc>
           <w:tcPr>
-            <w:tcW w:w="3085" w:type="dxa"/>
+            <w:tcW w:w="9270" w:type="dxa"/>
+            <w:gridSpan w:val="3"/>
             <w:tcBorders>
               <w:top w:val="single" w:color="000000" w:themeColor="text1" w:sz="4"/>
               <w:left w:val="single" w:color="000000" w:themeColor="text1" w:sz="4"/>
               <w:bottom w:val="single" w:color="000000" w:themeColor="text1" w:sz="4"/>
               <w:right w:val="single" w:color="000000" w:themeColor="text1" w:sz="4"/>
             </w:tcBorders>
-            <w:shd w:val="clear" w:color="auto" w:fill="DDDDDD"/>
+            <w:shd w:val="clear" w:color="auto" w:fill="FFFFFF" w:themeFill="background1"/>
             <w:tcMar>
               <w:top w:w="55" w:type="dxa"/>
               <w:left w:w="55" w:type="dxa"/>
@@ -2922,284 +2923,13 @@
           </w:tcPr>
           <w:p>
             <w:pPr>
-              <w:spacing w:before="0" w:beforeAutospacing="off" w:after="0" w:afterAutospacing="off"/>
-              <w:ind w:left="-55" w:right="0"/>
-            </w:pPr>
-          </w:p>
-        </w:tc>
-        <w:tc>
-          <w:tcPr>
-            <w:tcW w:w="3085" w:type="dxa"/>
-            <w:tcBorders>
-              <w:top w:val="single" w:color="000000" w:themeColor="text1" w:sz="4"/>
-              <w:left w:val="single" w:color="000000" w:themeColor="text1" w:sz="4"/>
-              <w:bottom w:val="single" w:color="000000" w:themeColor="text1" w:sz="4"/>
-              <w:right w:val="single" w:color="000000" w:themeColor="text1" w:sz="4"/>
-            </w:tcBorders>
-            <w:shd w:val="clear" w:color="auto" w:fill="DDDDDD"/>
-            <w:tcMar>
-              <w:top w:w="55" w:type="dxa"/>
-              <w:left w:w="55" w:type="dxa"/>
-              <w:bottom w:w="55" w:type="dxa"/>
-              <w:right w:w="55" w:type="dxa"/>
-            </w:tcMar>
-            <w:vAlign w:val="top"/>
-          </w:tcPr>
-          <w:p>
-            <w:pPr>
-              <w:spacing w:before="0" w:beforeAutospacing="off" w:after="0" w:afterAutospacing="off"/>
-              <w:ind w:left="-55" w:right="0"/>
-              <w:jc w:val="center"/>
-            </w:pPr>
-            <w:r>
-              <w:rPr>
-                <w:rFonts w:ascii="Arial" w:hAnsi="Arial" w:eastAsia="Arial" w:cs="Arial"/>
-                <w:b w:val="0"/>
-                <w:bCs w:val="0"/>
-                <w:i w:val="0"/>
-                <w:iCs w:val="0"/>
-                <w:strike w:val="0"/>
-                <w:dstrike w:val="0"/>
-                <w:color w:val="000000" w:themeColor="text1" w:themeTint="FF" w:themeShade="FF"/>
-                <w:sz w:val="24"/>
-                <w:szCs w:val="24"/>
-                <w:u w:val="none"/>
-              </w:rPr>
-              <w:t>COMPRENSIONE</w:t>
-            </w:r>
-          </w:p>
-        </w:tc>
-        <w:tc>
-          <w:tcPr>
-            <w:tcW w:w="3100" w:type="dxa"/>
-            <w:tcBorders>
-              <w:top w:val="single" w:color="000000" w:themeColor="text1" w:sz="4"/>
-              <w:left w:val="single" w:color="000000" w:themeColor="text1" w:sz="4"/>
-              <w:bottom w:val="single" w:color="000000" w:themeColor="text1" w:sz="4"/>
-              <w:right w:val="single" w:color="000000" w:themeColor="text1" w:sz="4"/>
-            </w:tcBorders>
-            <w:shd w:val="clear" w:color="auto" w:fill="DDDDDD"/>
-            <w:tcMar>
-              <w:top w:w="55" w:type="dxa"/>
-              <w:left w:w="55" w:type="dxa"/>
-              <w:bottom w:w="55" w:type="dxa"/>
-              <w:right w:w="55" w:type="dxa"/>
-            </w:tcMar>
-            <w:vAlign w:val="top"/>
-          </w:tcPr>
-          <w:p>
-            <w:pPr>
-              <w:spacing w:before="0" w:beforeAutospacing="off" w:after="0" w:afterAutospacing="off"/>
-              <w:ind w:left="-55" w:right="0"/>
-            </w:pPr>
-          </w:p>
-        </w:tc>
-      </w:tr>
-      <w:tr>
-        <w:trPr>
-          <w:trHeight w:val="300"/>
-        </w:trPr>
-        <w:tc>
-          <w:tcPr>
-            <w:tcW w:w="3085" w:type="dxa"/>
-            <w:tcBorders>
-              <w:top w:val="single" w:color="000000" w:themeColor="text1" w:sz="4"/>
-              <w:left w:val="single" w:color="000000" w:themeColor="text1" w:sz="4"/>
-              <w:bottom w:val="single" w:color="000000" w:themeColor="text1" w:sz="4"/>
-              <w:right w:val="single" w:color="000000" w:themeColor="text1" w:sz="4"/>
-            </w:tcBorders>
-            <w:tcMar>
-              <w:top w:w="55" w:type="dxa"/>
-              <w:left w:w="55" w:type="dxa"/>
-              <w:bottom w:w="55" w:type="dxa"/>
-              <w:right w:w="55" w:type="dxa"/>
-            </w:tcMar>
-            <w:vAlign w:val="top"/>
-          </w:tcPr>
-          <w:p>
-            <w:pPr>
-              <w:spacing w:before="0" w:beforeAutospacing="off" w:after="0" w:afterAutospacing="off"/>
-              <w:ind w:left="-55" w:right="0"/>
-            </w:pPr>
-            <w:r>
-              <w:rPr>
-                <w:rFonts w:ascii="Arial" w:hAnsi="Arial" w:eastAsia="Arial" w:cs="Arial"/>
-                <w:b w:val="0"/>
-                <w:bCs w:val="0"/>
-                <w:i w:val="0"/>
-                <w:iCs w:val="0"/>
-                <w:strike w:val="0"/>
-                <w:dstrike w:val="0"/>
-                <w:color w:val="000000" w:themeColor="text1" w:themeTint="FF" w:themeShade="FF"/>
-                <w:sz w:val="24"/>
-                <w:szCs w:val="24"/>
-                <w:u w:val="none"/>
-              </w:rPr>
-              <w:t>BRANO DI CRONACA</w:t>
-            </w:r>
-          </w:p>
-          <w:p>
-            <w:pPr>
               <w:pStyle w:val="Normale"/>
-              <w:suppressLineNumbers w:val="0"/>
-              <w:bidi w:val="0"/>
-              <w:spacing w:before="0" w:beforeAutospacing="off" w:after="0" w:afterAutospacing="off"/>
-              <w:ind w:left="-55" w:right="0"/>
-              <w:rPr>
-                <w:sz w:val="24"/>
-                <w:szCs w:val="24"/>
-                <w:lang w:val="it-IT"/>
-              </w:rPr>
-            </w:pPr>
-            <w:r>
-              <w:rPr>
-                <w:sz w:val="24"/>
-                <w:szCs w:val="24"/>
-                <w:lang w:val="it-IT"/>
-              </w:rPr>
-              <w:t>{brano_cronaca}</w:t>
-            </w:r>
-          </w:p>
-        </w:tc>
-        <w:tc>
-          <w:tcPr>
-            <w:tcW w:w="3085" w:type="dxa"/>
-            <w:tcBorders>
-              <w:top w:val="single" w:color="000000" w:themeColor="text1" w:sz="4"/>
-              <w:left w:val="single" w:color="000000" w:themeColor="text1" w:sz="4"/>
-              <w:bottom w:val="single" w:color="000000" w:themeColor="text1" w:sz="4"/>
-              <w:right w:val="single" w:color="000000" w:themeColor="text1" w:sz="4"/>
-            </w:tcBorders>
-            <w:tcMar>
-              <w:top w:w="55" w:type="dxa"/>
-              <w:left w:w="55" w:type="dxa"/>
-              <w:bottom w:w="55" w:type="dxa"/>
-              <w:right w:w="55" w:type="dxa"/>
-            </w:tcMar>
-            <w:vAlign w:val="top"/>
-          </w:tcPr>
-          <w:p>
-            <w:pPr>
-              <w:spacing w:before="0" w:beforeAutospacing="off" w:after="0" w:afterAutospacing="off"/>
-              <w:ind w:left="-55" w:right="0"/>
-            </w:pPr>
-            <w:r>
-              <w:rPr>
-                <w:rFonts w:ascii="Arial" w:hAnsi="Arial" w:eastAsia="Arial" w:cs="Arial"/>
-                <w:b w:val="0"/>
-                <w:bCs w:val="0"/>
-                <w:i w:val="0"/>
-                <w:iCs w:val="0"/>
-                <w:strike w:val="0"/>
-                <w:dstrike w:val="0"/>
-                <w:color w:val="000000" w:themeColor="text1" w:themeTint="FF" w:themeShade="FF"/>
-                <w:sz w:val="24"/>
-                <w:szCs w:val="24"/>
-                <w:u w:val="none"/>
-              </w:rPr>
-              <w:t>BRANO INFORMATIVO</w:t>
-            </w:r>
-          </w:p>
-          <w:p>
-            <w:pPr>
-              <w:pStyle w:val="Normale"/>
-              <w:suppressLineNumbers w:val="0"/>
-              <w:bidi w:val="0"/>
-              <w:spacing w:before="0" w:beforeAutospacing="off" w:after="0" w:afterAutospacing="off" w:line="240" w:lineRule="auto"/>
-              <w:ind w:left="0" w:right="0"/>
-              <w:jc w:val="left"/>
-              <w:rPr>
-                <w:sz w:val="24"/>
-                <w:szCs w:val="24"/>
-                <w:lang w:val="it-IT"/>
-              </w:rPr>
-            </w:pPr>
-            <w:r>
-              <w:rPr>
-                <w:sz w:val="24"/>
-                <w:szCs w:val="24"/>
-                <w:lang w:val="it-IT"/>
-              </w:rPr>
-              <w:t>{</w:t>
-            </w:r>
-            <w:r>
-              <w:rPr>
-                <w:sz w:val="24"/>
-                <w:szCs w:val="24"/>
-                <w:lang w:val="it-IT"/>
-              </w:rPr>
-              <w:t>brano_informativo</w:t>
-            </w:r>
-            <w:r>
-              <w:rPr>
-                <w:sz w:val="24"/>
-                <w:szCs w:val="24"/>
-                <w:lang w:val="it-IT"/>
-              </w:rPr>
-              <w:t>}</w:t>
-            </w:r>
-          </w:p>
-        </w:tc>
-        <w:tc>
-          <w:tcPr>
-            <w:tcW w:w="3100" w:type="dxa"/>
-            <w:tcBorders>
-              <w:top w:val="single" w:color="000000" w:themeColor="text1" w:sz="4"/>
-              <w:left w:val="single" w:color="000000" w:themeColor="text1" w:sz="4"/>
-              <w:bottom w:val="single" w:color="000000" w:themeColor="text1" w:sz="4"/>
-              <w:right w:val="single" w:color="000000" w:themeColor="text1" w:sz="4"/>
-            </w:tcBorders>
-            <w:tcMar>
-              <w:top w:w="55" w:type="dxa"/>
-              <w:left w:w="55" w:type="dxa"/>
-              <w:bottom w:w="55" w:type="dxa"/>
-              <w:right w:w="55" w:type="dxa"/>
-            </w:tcMar>
-            <w:vAlign w:val="top"/>
-          </w:tcPr>
-          <w:p>
-            <w:pPr>
-              <w:spacing w:before="0" w:beforeAutospacing="off" w:after="0" w:afterAutospacing="off"/>
-              <w:ind w:left="-55" w:right="0"/>
-            </w:pPr>
-            <w:r>
-              <w:rPr>
-                <w:rFonts w:ascii="Arial" w:hAnsi="Arial" w:eastAsia="Arial" w:cs="Arial"/>
-                <w:b w:val="0"/>
-                <w:bCs w:val="0"/>
-                <w:i w:val="0"/>
-                <w:iCs w:val="0"/>
-                <w:strike w:val="0"/>
-                <w:dstrike w:val="0"/>
-                <w:color w:val="000000" w:themeColor="text1" w:themeTint="FF" w:themeShade="FF"/>
-                <w:sz w:val="24"/>
-                <w:szCs w:val="24"/>
-                <w:u w:val="none"/>
-              </w:rPr>
-              <w:t>TOTALE</w:t>
-            </w:r>
-          </w:p>
-          <w:p>
-            <w:pPr>
-              <w:pStyle w:val="Normale"/>
-              <w:suppressLineNumbers w:val="0"/>
-              <w:bidi w:val="0"/>
-              <w:spacing w:before="0" w:beforeAutospacing="off" w:after="0" w:afterAutospacing="off" w:line="240" w:lineRule="auto"/>
-              <w:ind w:left="0" w:right="0"/>
-              <w:jc w:val="left"/>
-              <w:rPr>
-                <w:sz w:val="24"/>
-                <w:szCs w:val="24"/>
-                <w:lang w:val="it-IT"/>
-              </w:rPr>
-            </w:pPr>
-            <w:r>
-              <w:rPr>
-                <w:sz w:val="24"/>
-                <w:szCs w:val="24"/>
-                <w:lang w:val="it-IT"/>
-              </w:rPr>
-              <w:t>{brano_totale}</w:t>
+            </w:pPr>
+            <w:r>
+              <w:rPr>
+                <w:lang w:val="it-IT"/>
+              </w:rPr>
+              <w:t>{lettura_altro}</w:t>
             </w:r>
           </w:p>
         </w:tc>
@@ -3271,6 +3001,312 @@
                 <w:szCs w:val="24"/>
                 <w:u w:val="none"/>
               </w:rPr>
+              <w:t>COMPRENSIONE</w:t>
+            </w:r>
+          </w:p>
+        </w:tc>
+        <w:tc>
+          <w:tcPr>
+            <w:tcW w:w="3100" w:type="dxa"/>
+            <w:tcBorders>
+              <w:top w:val="single" w:color="000000" w:themeColor="text1" w:sz="4"/>
+              <w:left w:val="single" w:color="000000" w:themeColor="text1" w:sz="4"/>
+              <w:bottom w:val="single" w:color="000000" w:themeColor="text1" w:sz="4"/>
+              <w:right w:val="single" w:color="000000" w:themeColor="text1" w:sz="4"/>
+            </w:tcBorders>
+            <w:shd w:val="clear" w:color="auto" w:fill="DDDDDD"/>
+            <w:tcMar>
+              <w:top w:w="55" w:type="dxa"/>
+              <w:left w:w="55" w:type="dxa"/>
+              <w:bottom w:w="55" w:type="dxa"/>
+              <w:right w:w="55" w:type="dxa"/>
+            </w:tcMar>
+            <w:vAlign w:val="top"/>
+          </w:tcPr>
+          <w:p>
+            <w:pPr>
+              <w:spacing w:before="0" w:beforeAutospacing="off" w:after="0" w:afterAutospacing="off"/>
+              <w:ind w:left="-55" w:right="0"/>
+            </w:pPr>
+          </w:p>
+        </w:tc>
+      </w:tr>
+      <w:tr>
+        <w:trPr>
+          <w:trHeight w:val="300"/>
+        </w:trPr>
+        <w:tc>
+          <w:tcPr>
+            <w:tcW w:w="3085" w:type="dxa"/>
+            <w:tcBorders>
+              <w:top w:val="single" w:color="000000" w:themeColor="text1" w:sz="4"/>
+              <w:left w:val="single" w:color="000000" w:themeColor="text1" w:sz="4"/>
+              <w:bottom w:val="single" w:color="000000" w:themeColor="text1" w:sz="4"/>
+              <w:right w:val="single" w:color="000000" w:themeColor="text1" w:sz="4"/>
+            </w:tcBorders>
+            <w:tcMar>
+              <w:top w:w="55" w:type="dxa"/>
+              <w:left w:w="55" w:type="dxa"/>
+              <w:bottom w:w="55" w:type="dxa"/>
+              <w:right w:w="55" w:type="dxa"/>
+            </w:tcMar>
+            <w:vAlign w:val="top"/>
+          </w:tcPr>
+          <w:p>
+            <w:pPr>
+              <w:spacing w:before="0" w:beforeAutospacing="off" w:after="0" w:afterAutospacing="off"/>
+              <w:ind w:left="-55" w:right="0"/>
+            </w:pPr>
+            <w:r>
+              <w:rPr>
+                <w:rFonts w:ascii="Arial" w:hAnsi="Arial" w:eastAsia="Arial" w:cs="Arial"/>
+                <w:b w:val="0"/>
+                <w:bCs w:val="0"/>
+                <w:i w:val="0"/>
+                <w:iCs w:val="0"/>
+                <w:strike w:val="0"/>
+                <w:dstrike w:val="0"/>
+                <w:color w:val="000000" w:themeColor="text1" w:themeTint="FF" w:themeShade="FF"/>
+                <w:sz w:val="24"/>
+                <w:szCs w:val="24"/>
+                <w:u w:val="none"/>
+              </w:rPr>
+              <w:t>BRANO DI CRONACA</w:t>
+            </w:r>
+          </w:p>
+          <w:p>
+            <w:pPr>
+              <w:pStyle w:val="Normale"/>
+              <w:suppressLineNumbers w:val="0"/>
+              <w:bidi w:val="0"/>
+              <w:spacing w:before="0" w:beforeAutospacing="off" w:after="0" w:afterAutospacing="off"/>
+              <w:ind w:left="-55" w:right="0"/>
+              <w:rPr>
+                <w:sz w:val="24"/>
+                <w:szCs w:val="24"/>
+                <w:lang w:val="it-IT"/>
+              </w:rPr>
+            </w:pPr>
+            <w:r>
+              <w:rPr>
+                <w:sz w:val="24"/>
+                <w:szCs w:val="24"/>
+                <w:lang w:val="it-IT"/>
+              </w:rPr>
+              <w:t>{brano_cronaca}</w:t>
+            </w:r>
+          </w:p>
+        </w:tc>
+        <w:tc>
+          <w:tcPr>
+            <w:tcW w:w="3085" w:type="dxa"/>
+            <w:tcBorders>
+              <w:top w:val="single" w:color="000000" w:themeColor="text1" w:sz="4"/>
+              <w:left w:val="single" w:color="000000" w:themeColor="text1" w:sz="4"/>
+              <w:bottom w:val="single" w:color="000000" w:themeColor="text1" w:sz="4"/>
+              <w:right w:val="single" w:color="000000" w:themeColor="text1" w:sz="4"/>
+            </w:tcBorders>
+            <w:tcMar>
+              <w:top w:w="55" w:type="dxa"/>
+              <w:left w:w="55" w:type="dxa"/>
+              <w:bottom w:w="55" w:type="dxa"/>
+              <w:right w:w="55" w:type="dxa"/>
+            </w:tcMar>
+            <w:vAlign w:val="top"/>
+          </w:tcPr>
+          <w:p>
+            <w:pPr>
+              <w:spacing w:before="0" w:beforeAutospacing="off" w:after="0" w:afterAutospacing="off"/>
+              <w:ind w:left="-55" w:right="0"/>
+            </w:pPr>
+            <w:r>
+              <w:rPr>
+                <w:rFonts w:ascii="Arial" w:hAnsi="Arial" w:eastAsia="Arial" w:cs="Arial"/>
+                <w:b w:val="0"/>
+                <w:bCs w:val="0"/>
+                <w:i w:val="0"/>
+                <w:iCs w:val="0"/>
+                <w:strike w:val="0"/>
+                <w:dstrike w:val="0"/>
+                <w:color w:val="000000" w:themeColor="text1" w:themeTint="FF" w:themeShade="FF"/>
+                <w:sz w:val="24"/>
+                <w:szCs w:val="24"/>
+                <w:u w:val="none"/>
+              </w:rPr>
+              <w:t>BRANO INFORMATIVO</w:t>
+            </w:r>
+          </w:p>
+          <w:p>
+            <w:pPr>
+              <w:pStyle w:val="Normale"/>
+              <w:suppressLineNumbers w:val="0"/>
+              <w:bidi w:val="0"/>
+              <w:spacing w:before="0" w:beforeAutospacing="off" w:after="0" w:afterAutospacing="off" w:line="240" w:lineRule="auto"/>
+              <w:ind w:left="0" w:right="0"/>
+              <w:jc w:val="left"/>
+              <w:rPr>
+                <w:sz w:val="24"/>
+                <w:szCs w:val="24"/>
+                <w:lang w:val="it-IT"/>
+              </w:rPr>
+            </w:pPr>
+            <w:r>
+              <w:rPr>
+                <w:sz w:val="24"/>
+                <w:szCs w:val="24"/>
+                <w:lang w:val="it-IT"/>
+              </w:rPr>
+              <w:t>{</w:t>
+            </w:r>
+            <w:r>
+              <w:rPr>
+                <w:sz w:val="24"/>
+                <w:szCs w:val="24"/>
+                <w:lang w:val="it-IT"/>
+              </w:rPr>
+              <w:t>brano_informativo</w:t>
+            </w:r>
+            <w:r>
+              <w:rPr>
+                <w:sz w:val="24"/>
+                <w:szCs w:val="24"/>
+                <w:lang w:val="it-IT"/>
+              </w:rPr>
+              <w:t>}</w:t>
+            </w:r>
+          </w:p>
+        </w:tc>
+        <w:tc>
+          <w:tcPr>
+            <w:tcW w:w="3100" w:type="dxa"/>
+            <w:tcBorders>
+              <w:top w:val="single" w:color="000000" w:themeColor="text1" w:sz="4"/>
+              <w:left w:val="single" w:color="000000" w:themeColor="text1" w:sz="4"/>
+              <w:bottom w:val="single" w:color="000000" w:themeColor="text1" w:sz="4"/>
+              <w:right w:val="single" w:color="000000" w:themeColor="text1" w:sz="4"/>
+            </w:tcBorders>
+            <w:tcMar>
+              <w:top w:w="55" w:type="dxa"/>
+              <w:left w:w="55" w:type="dxa"/>
+              <w:bottom w:w="55" w:type="dxa"/>
+              <w:right w:w="55" w:type="dxa"/>
+            </w:tcMar>
+            <w:vAlign w:val="top"/>
+          </w:tcPr>
+          <w:p>
+            <w:pPr>
+              <w:spacing w:before="0" w:beforeAutospacing="off" w:after="0" w:afterAutospacing="off"/>
+              <w:ind w:left="-55" w:right="0"/>
+            </w:pPr>
+            <w:r>
+              <w:rPr>
+                <w:rFonts w:ascii="Arial" w:hAnsi="Arial" w:eastAsia="Arial" w:cs="Arial"/>
+                <w:b w:val="0"/>
+                <w:bCs w:val="0"/>
+                <w:i w:val="0"/>
+                <w:iCs w:val="0"/>
+                <w:strike w:val="0"/>
+                <w:dstrike w:val="0"/>
+                <w:color w:val="000000" w:themeColor="text1" w:themeTint="FF" w:themeShade="FF"/>
+                <w:sz w:val="24"/>
+                <w:szCs w:val="24"/>
+                <w:u w:val="none"/>
+              </w:rPr>
+              <w:t>TOTALE</w:t>
+            </w:r>
+          </w:p>
+          <w:p>
+            <w:pPr>
+              <w:pStyle w:val="Normale"/>
+              <w:suppressLineNumbers w:val="0"/>
+              <w:bidi w:val="0"/>
+              <w:spacing w:before="0" w:beforeAutospacing="off" w:after="0" w:afterAutospacing="off" w:line="240" w:lineRule="auto"/>
+              <w:ind w:left="0" w:right="0"/>
+              <w:jc w:val="left"/>
+              <w:rPr>
+                <w:sz w:val="24"/>
+                <w:szCs w:val="24"/>
+                <w:lang w:val="it-IT"/>
+              </w:rPr>
+            </w:pPr>
+            <w:r>
+              <w:rPr>
+                <w:sz w:val="24"/>
+                <w:szCs w:val="24"/>
+                <w:lang w:val="it-IT"/>
+              </w:rPr>
+              <w:t>{brano_totale}</w:t>
+            </w:r>
+          </w:p>
+        </w:tc>
+      </w:tr>
+      <w:tr>
+        <w:trPr>
+          <w:trHeight w:val="300"/>
+        </w:trPr>
+        <w:tc>
+          <w:tcPr>
+            <w:tcW w:w="3085" w:type="dxa"/>
+            <w:tcBorders>
+              <w:top w:val="single" w:color="000000" w:themeColor="text1" w:sz="4"/>
+              <w:left w:val="single" w:color="000000" w:themeColor="text1" w:sz="4"/>
+              <w:bottom w:val="single" w:color="000000" w:themeColor="text1" w:sz="4"/>
+              <w:right w:val="single" w:color="000000" w:themeColor="text1" w:sz="4"/>
+            </w:tcBorders>
+            <w:shd w:val="clear" w:color="auto" w:fill="DDDDDD"/>
+            <w:tcMar>
+              <w:top w:w="55" w:type="dxa"/>
+              <w:left w:w="55" w:type="dxa"/>
+              <w:bottom w:w="55" w:type="dxa"/>
+              <w:right w:w="55" w:type="dxa"/>
+            </w:tcMar>
+            <w:vAlign w:val="top"/>
+          </w:tcPr>
+          <w:p>
+            <w:pPr>
+              <w:spacing w:before="0" w:beforeAutospacing="off" w:after="0" w:afterAutospacing="off"/>
+              <w:ind w:left="-55" w:right="0"/>
+            </w:pPr>
+          </w:p>
+        </w:tc>
+        <w:tc>
+          <w:tcPr>
+            <w:tcW w:w="3085" w:type="dxa"/>
+            <w:tcBorders>
+              <w:top w:val="single" w:color="000000" w:themeColor="text1" w:sz="4"/>
+              <w:left w:val="single" w:color="000000" w:themeColor="text1" w:sz="4"/>
+              <w:bottom w:val="single" w:color="000000" w:themeColor="text1" w:sz="4"/>
+              <w:right w:val="single" w:color="000000" w:themeColor="text1" w:sz="4"/>
+            </w:tcBorders>
+            <w:shd w:val="clear" w:color="auto" w:fill="DDDDDD"/>
+            <w:tcMar>
+              <w:top w:w="55" w:type="dxa"/>
+              <w:left w:w="55" w:type="dxa"/>
+              <w:bottom w:w="55" w:type="dxa"/>
+              <w:right w:w="55" w:type="dxa"/>
+            </w:tcMar>
+            <w:vAlign w:val="top"/>
+          </w:tcPr>
+          <w:p>
+            <w:pPr>
+              <w:spacing w:before="0" w:beforeAutospacing="off" w:after="0" w:afterAutospacing="off"/>
+              <w:ind w:left="-55" w:right="0"/>
+              <w:jc w:val="center"/>
+            </w:pPr>
+            <w:r>
+              <w:rPr>
+                <w:rFonts w:ascii="Arial" w:hAnsi="Arial" w:eastAsia="Arial" w:cs="Arial"/>
+                <w:b w:val="0"/>
+                <w:bCs w:val="0"/>
+                <w:i w:val="0"/>
+                <w:iCs w:val="0"/>
+                <w:strike w:val="0"/>
+                <w:dstrike w:val="0"/>
+                <w:color w:val="000000" w:themeColor="text1" w:themeTint="FF" w:themeShade="FF"/>
+                <w:sz w:val="24"/>
+                <w:szCs w:val="24"/>
+                <w:u w:val="none"/>
+              </w:rPr>
               <w:t>SCRITTURA</w:t>
             </w:r>
           </w:p>
@@ -4432,6 +4468,34 @@
           </w:p>
           <w:p>
             <w:pPr>
+              <w:pStyle w:val="Normale"/>
+              <w:shd w:val="clear" w:color="auto" w:fill="FFFFFF" w:themeFill="background1"/>
+              <w:spacing w:before="0" w:beforeAutospacing="off" w:after="0" w:afterAutospacing="off" w:line="330" w:lineRule="exact"/>
+            </w:pPr>
+          </w:p>
+          <w:p>
+            <w:pPr>
+              <w:pStyle w:val="Normale"/>
+              <w:shd w:val="clear" w:color="auto" w:fill="FFFFFF" w:themeFill="background1"/>
+              <w:spacing w:before="0" w:beforeAutospacing="off" w:after="0" w:afterAutospacing="off" w:line="330" w:lineRule="exact"/>
+            </w:pPr>
+          </w:p>
+          <w:p>
+            <w:pPr>
+              <w:pStyle w:val="Normale"/>
+              <w:shd w:val="clear" w:color="auto" w:fill="FFFFFF" w:themeFill="background1"/>
+              <w:spacing w:before="0" w:beforeAutospacing="off" w:after="0" w:afterAutospacing="off" w:line="330" w:lineRule="exact"/>
+            </w:pPr>
+          </w:p>
+          <w:p>
+            <w:pPr>
+              <w:pStyle w:val="Normale"/>
+              <w:shd w:val="clear" w:color="auto" w:fill="FFFFFF" w:themeFill="background1"/>
+              <w:spacing w:before="0" w:beforeAutospacing="off" w:after="0" w:afterAutospacing="off" w:line="330" w:lineRule="exact"/>
+            </w:pPr>
+          </w:p>
+          <w:p>
+            <w:pPr>
               <w:spacing w:before="0" w:beforeAutospacing="off" w:after="0" w:afterAutospacing="off"/>
               <w:ind w:left="-55" w:right="0"/>
               <w:rPr>
@@ -4608,6 +4672,13 @@
           </w:p>
           <w:p>
             <w:pPr>
+              <w:pStyle w:val="Normale"/>
+              <w:shd w:val="clear" w:color="auto" w:fill="FFFFFF" w:themeFill="background1"/>
+              <w:spacing w:before="0" w:beforeAutospacing="off" w:after="0" w:afterAutospacing="off" w:line="330" w:lineRule="exact"/>
+            </w:pPr>
+          </w:p>
+          <w:p>
+            <w:pPr>
               <w:spacing w:before="0" w:beforeAutospacing="off" w:after="0" w:afterAutospacing="off"/>
               <w:ind w:left="-55" w:right="0"/>
               <w:rPr>
@@ -4678,6 +4749,104 @@
               </w:rPr>
               <w:t>}</w:t>
             </w:r>
+          </w:p>
+          <w:p>
+            <w:pPr>
+              <w:spacing w:before="0" w:beforeAutospacing="off" w:after="0" w:afterAutospacing="off"/>
+              <w:ind w:left="-55" w:right="0"/>
+              <w:rPr>
+                <w:rFonts w:ascii="Arial" w:hAnsi="Arial" w:eastAsia="Arial" w:cs="Arial"/>
+                <w:color w:val="auto"/>
+                <w:sz w:val="24"/>
+                <w:szCs w:val="24"/>
+                <w:lang w:val="it-IT" w:eastAsia="ja-JP" w:bidi="ar-SA"/>
+              </w:rPr>
+            </w:pPr>
+          </w:p>
+          <w:p>
+            <w:pPr>
+              <w:spacing w:before="0" w:beforeAutospacing="off" w:after="0" w:afterAutospacing="off"/>
+              <w:ind w:left="-55" w:right="0"/>
+            </w:pPr>
+            <w:r>
+              <w:rPr>
+                <w:rFonts w:ascii="Arial" w:hAnsi="Arial" w:eastAsia="Arial" w:cs="Arial"/>
+                <w:b w:val="0"/>
+                <w:bCs w:val="0"/>
+                <w:i w:val="0"/>
+                <w:iCs w:val="0"/>
+                <w:strike w:val="0"/>
+                <w:dstrike w:val="0"/>
+                <w:color w:val="000000" w:themeColor="text1" w:themeTint="FF" w:themeShade="FF"/>
+                <w:sz w:val="24"/>
+                <w:szCs w:val="24"/>
+                <w:u w:val="none"/>
+                <w:lang w:val="it-IT"/>
+              </w:rPr>
+              <w:t xml:space="preserve">Fatti numerici </w:t>
+            </w:r>
+          </w:p>
+          <w:p>
+            <w:pPr>
+              <w:spacing w:before="0" w:beforeAutospacing="off" w:after="0" w:afterAutospacing="off"/>
+              <w:ind w:left="-55" w:right="0"/>
+            </w:pPr>
+            <w:r>
+              <w:rPr>
+                <w:rFonts w:ascii="Arial" w:hAnsi="Arial" w:eastAsia="Arial" w:cs="Arial"/>
+                <w:color w:val="auto"/>
+                <w:sz w:val="24"/>
+                <w:szCs w:val="24"/>
+                <w:lang w:val="it-IT" w:eastAsia="ja-JP" w:bidi="ar-SA"/>
+              </w:rPr>
+              <w:t>{</w:t>
+            </w:r>
+            <w:r>
+              <w:rPr>
+                <w:rFonts w:ascii="Arial" w:hAnsi="Arial" w:eastAsia="Arial" w:cs="Arial"/>
+                <w:color w:val="auto"/>
+                <w:sz w:val="24"/>
+                <w:szCs w:val="24"/>
+                <w:lang w:val="it-IT" w:eastAsia="ja-JP" w:bidi="ar-SA"/>
+              </w:rPr>
+              <w:t>calcolo_fatti</w:t>
+            </w:r>
+            <w:r>
+              <w:rPr>
+                <w:rFonts w:ascii="Arial" w:hAnsi="Arial" w:eastAsia="Arial" w:cs="Arial"/>
+                <w:color w:val="auto"/>
+                <w:sz w:val="24"/>
+                <w:szCs w:val="24"/>
+                <w:lang w:val="it-IT" w:eastAsia="ja-JP" w:bidi="ar-SA"/>
+              </w:rPr>
+              <w:t>}</w:t>
+            </w:r>
+          </w:p>
+          <w:p>
+            <w:pPr>
+              <w:spacing w:before="0" w:beforeAutospacing="off" w:after="0" w:afterAutospacing="off"/>
+              <w:ind w:left="-55" w:right="0"/>
+              <w:rPr>
+                <w:rFonts w:ascii="Arial" w:hAnsi="Arial" w:eastAsia="Arial" w:cs="Arial"/>
+                <w:color w:val="auto"/>
+                <w:sz w:val="24"/>
+                <w:szCs w:val="24"/>
+                <w:lang w:val="it-IT" w:eastAsia="ja-JP" w:bidi="ar-SA"/>
+              </w:rPr>
+            </w:pPr>
+          </w:p>
+          <w:p>
+            <w:pPr>
+              <w:spacing w:before="0" w:beforeAutospacing="off" w:after="0" w:afterAutospacing="off"/>
+              <w:ind w:left="-55" w:right="0"/>
+              <w:rPr>
+                <w:rFonts w:ascii="Arial" w:hAnsi="Arial" w:eastAsia="Arial" w:cs="Arial"/>
+                <w:color w:val="auto"/>
+                <w:sz w:val="24"/>
+                <w:szCs w:val="24"/>
+                <w:lang w:val="it-IT" w:eastAsia="ja-JP" w:bidi="ar-SA"/>
+              </w:rPr>
+            </w:pPr>
           </w:p>
         </w:tc>
         <w:tc>
@@ -4776,6 +4945,78 @@
           </w:p>
           <w:p>
             <w:pPr>
+              <w:pStyle w:val="Normale"/>
+              <w:suppressLineNumbers w:val="0"/>
+              <w:shd w:val="clear" w:color="auto" w:fill="FFFFFF" w:themeFill="background1"/>
+              <w:bidi w:val="0"/>
+              <w:spacing w:before="0" w:beforeAutospacing="off" w:after="0" w:afterAutospacing="off" w:line="330" w:lineRule="exact"/>
+              <w:ind w:left="0" w:right="0"/>
+              <w:jc w:val="left"/>
+              <w:rPr>
+                <w:rFonts w:ascii="Arial" w:hAnsi="Arial" w:eastAsia="Arial" w:cs="Arial"/>
+                <w:color w:val="auto"/>
+                <w:sz w:val="24"/>
+                <w:szCs w:val="24"/>
+                <w:lang w:eastAsia="ja-JP" w:bidi="ar-SA"/>
+              </w:rPr>
+            </w:pPr>
+          </w:p>
+          <w:p>
+            <w:pPr>
+              <w:pStyle w:val="Normale"/>
+              <w:suppressLineNumbers w:val="0"/>
+              <w:shd w:val="clear" w:color="auto" w:fill="FFFFFF" w:themeFill="background1"/>
+              <w:bidi w:val="0"/>
+              <w:spacing w:before="0" w:beforeAutospacing="off" w:after="0" w:afterAutospacing="off" w:line="330" w:lineRule="exact"/>
+              <w:ind w:left="0" w:right="0"/>
+              <w:jc w:val="left"/>
+              <w:rPr>
+                <w:rFonts w:ascii="Arial" w:hAnsi="Arial" w:eastAsia="Arial" w:cs="Arial"/>
+                <w:color w:val="auto"/>
+                <w:sz w:val="24"/>
+                <w:szCs w:val="24"/>
+                <w:lang w:eastAsia="ja-JP" w:bidi="ar-SA"/>
+              </w:rPr>
+            </w:pPr>
+          </w:p>
+          <w:p>
+            <w:pPr>
+              <w:pStyle w:val="Normale"/>
+              <w:suppressLineNumbers w:val="0"/>
+              <w:shd w:val="clear" w:color="auto" w:fill="FFFFFF" w:themeFill="background1"/>
+              <w:bidi w:val="0"/>
+              <w:spacing w:before="0" w:beforeAutospacing="off" w:after="0" w:afterAutospacing="off" w:line="330" w:lineRule="exact"/>
+              <w:ind w:left="0" w:right="0"/>
+              <w:jc w:val="left"/>
+              <w:rPr>
+                <w:rFonts w:ascii="Arial" w:hAnsi="Arial" w:eastAsia="Arial" w:cs="Arial"/>
+                <w:color w:val="auto"/>
+                <w:sz w:val="24"/>
+                <w:szCs w:val="24"/>
+                <w:lang w:eastAsia="ja-JP" w:bidi="ar-SA"/>
+              </w:rPr>
+            </w:pPr>
+          </w:p>
+          <w:p>
+            <w:pPr>
+              <w:pStyle w:val="Normale"/>
+              <w:suppressLineNumbers w:val="0"/>
+              <w:shd w:val="clear" w:color="auto" w:fill="FFFFFF" w:themeFill="background1"/>
+              <w:bidi w:val="0"/>
+              <w:spacing w:before="0" w:beforeAutospacing="off" w:after="0" w:afterAutospacing="off" w:line="330" w:lineRule="exact"/>
+              <w:ind w:left="0" w:right="0"/>
+              <w:jc w:val="left"/>
+              <w:rPr>
+                <w:rFonts w:ascii="Arial" w:hAnsi="Arial" w:eastAsia="Arial" w:cs="Arial"/>
+                <w:color w:val="auto"/>
+                <w:sz w:val="24"/>
+                <w:szCs w:val="24"/>
+                <w:lang w:eastAsia="ja-JP" w:bidi="ar-SA"/>
+              </w:rPr>
+            </w:pPr>
+          </w:p>
+          <w:p>
+            <w:pPr>
               <w:spacing w:before="0" w:beforeAutospacing="off" w:after="0" w:afterAutospacing="off"/>
               <w:ind w:left="-55" w:right="0"/>
             </w:pPr>
@@ -4933,6 +5174,13 @@
           </w:p>
           <w:p>
             <w:pPr>
+              <w:pStyle w:val="Normale"/>
+              <w:shd w:val="clear" w:color="auto" w:fill="FFFFFF" w:themeFill="background1"/>
+              <w:spacing w:before="0" w:beforeAutospacing="off" w:after="0" w:afterAutospacing="off" w:line="330" w:lineRule="exact"/>
+            </w:pPr>
+          </w:p>
+          <w:p>
+            <w:pPr>
               <w:spacing w:before="0" w:beforeAutospacing="off" w:after="0" w:afterAutospacing="off"/>
               <w:ind w:left="-55" w:right="0"/>
               <w:rPr>
@@ -5033,23 +5281,12 @@
               </w:rPr>
               <w:t>Operazioni scritte</w:t>
             </w:r>
-            <w:r>
-              <w:rPr>
-                <w:rFonts w:ascii="Arial" w:hAnsi="Arial" w:eastAsia="Arial" w:cs="Arial"/>
-                <w:b w:val="0"/>
-                <w:bCs w:val="0"/>
-                <w:i w:val="0"/>
-                <w:iCs w:val="0"/>
-                <w:strike w:val="0"/>
-                <w:dstrike w:val="0"/>
-                <w:color w:val="000000" w:themeColor="text1" w:themeTint="FF" w:themeShade="FF"/>
-                <w:sz w:val="24"/>
-                <w:szCs w:val="24"/>
-                <w:u w:val="none"/>
-                <w:lang w:val="it-IT"/>
-              </w:rPr>
-              <w:t xml:space="preserve"> </w:t>
-            </w:r>
+          </w:p>
+          <w:p>
+            <w:pPr>
+              <w:spacing w:before="0" w:beforeAutospacing="off" w:after="0" w:afterAutospacing="off"/>
+              <w:ind w:left="-55" w:right="0"/>
+            </w:pPr>
             <w:r>
               <w:rPr>
                 <w:rFonts w:ascii="Arial" w:hAnsi="Arial" w:eastAsia="Arial" w:cs="Arial"/>
@@ -5081,6 +5318,20 @@
               </w:rPr>
               <w:t>}</w:t>
             </w:r>
+          </w:p>
+          <w:p>
+            <w:pPr>
+              <w:pStyle w:val="Normale"/>
+              <w:spacing w:before="0" w:beforeAutospacing="off" w:after="0" w:afterAutospacing="off"/>
+              <w:ind w:left="-55" w:right="0"/>
+              <w:rPr>
+                <w:rFonts w:ascii="Arial" w:hAnsi="Arial" w:eastAsia="Arial" w:cs="Arial"/>
+                <w:color w:val="auto"/>
+                <w:sz w:val="24"/>
+                <w:szCs w:val="24"/>
+                <w:lang w:val="it-IT" w:eastAsia="ja-JP" w:bidi="ar-SA"/>
+              </w:rPr>
+            </w:pPr>
           </w:p>
         </w:tc>
         <w:tc>
@@ -5182,6 +5433,56 @@
           </w:p>
           <w:p>
             <w:pPr>
+              <w:pStyle w:val="Normale"/>
+              <w:shd w:val="clear" w:color="auto" w:fill="FFFFFF" w:themeFill="background1"/>
+              <w:spacing w:before="0" w:beforeAutospacing="off" w:after="0" w:afterAutospacing="off" w:line="330" w:lineRule="exact"/>
+            </w:pPr>
+            <w:r>
+              <w:rPr/>
+              <w:t>TOTALE</w:t>
+            </w:r>
+          </w:p>
+          <w:p>
+            <w:pPr>
+              <w:pStyle w:val="Normale"/>
+              <w:shd w:val="clear" w:color="auto" w:fill="FFFFFF" w:themeFill="background1"/>
+              <w:spacing w:before="0" w:beforeAutospacing="off" w:after="0" w:afterAutospacing="off" w:line="330" w:lineRule="exact"/>
+            </w:pPr>
+            <w:r>
+              <w:rPr>
+                <w:lang w:val="it-IT"/>
+              </w:rPr>
+              <w:t>{</w:t>
+            </w:r>
+            <w:r>
+              <w:rPr>
+                <w:lang w:val="it-IT"/>
+              </w:rPr>
+              <w:t>senso_totale</w:t>
+            </w:r>
+            <w:r>
+              <w:rPr>
+                <w:lang w:val="it-IT"/>
+              </w:rPr>
+              <w:t>}</w:t>
+            </w:r>
+          </w:p>
+          <w:p>
+            <w:pPr>
+              <w:pStyle w:val="Normale"/>
+              <w:shd w:val="clear" w:color="auto" w:fill="FFFFFF" w:themeFill="background1"/>
+              <w:spacing w:before="0" w:beforeAutospacing="off" w:after="0" w:afterAutospacing="off" w:line="330" w:lineRule="exact"/>
+            </w:pPr>
+          </w:p>
+          <w:p>
+            <w:pPr>
+              <w:pStyle w:val="Normale"/>
+              <w:shd w:val="clear" w:color="auto" w:fill="FFFFFF" w:themeFill="background1"/>
+              <w:spacing w:before="0" w:beforeAutospacing="off" w:after="0" w:afterAutospacing="off" w:line="330" w:lineRule="exact"/>
+            </w:pPr>
+          </w:p>
+          <w:p>
+            <w:pPr>
               <w:spacing w:before="0" w:beforeAutospacing="off" w:after="0" w:afterAutospacing="off"/>
               <w:ind w:left="-55" w:right="0"/>
               <w:rPr>
@@ -5342,6 +5643,13 @@
           </w:p>
           <w:p>
             <w:pPr>
+              <w:pStyle w:val="Normale"/>
+              <w:shd w:val="clear" w:color="auto" w:fill="FFFFFF" w:themeFill="background1"/>
+              <w:spacing w:before="0" w:beforeAutospacing="off" w:after="0" w:afterAutospacing="off" w:line="330" w:lineRule="exact"/>
+            </w:pPr>
+          </w:p>
+          <w:p>
+            <w:pPr>
               <w:spacing w:before="0" w:beforeAutospacing="off" w:after="0" w:afterAutospacing="off"/>
               <w:ind w:left="-55" w:right="0"/>
               <w:rPr>
@@ -5409,6 +5717,167 @@
                 <w:sz w:val="24"/>
                 <w:szCs w:val="24"/>
                 <w:lang w:val="it-IT" w:eastAsia="ja-JP" w:bidi="ar-SA"/>
+              </w:rPr>
+              <w:t>}</w:t>
+            </w:r>
+          </w:p>
+          <w:p>
+            <w:pPr>
+              <w:spacing w:before="0" w:beforeAutospacing="off" w:after="0" w:afterAutospacing="off"/>
+              <w:ind w:left="-55" w:right="0"/>
+              <w:rPr>
+                <w:rFonts w:ascii="Arial" w:hAnsi="Arial" w:eastAsia="Arial" w:cs="Arial"/>
+                <w:color w:val="auto"/>
+                <w:sz w:val="24"/>
+                <w:szCs w:val="24"/>
+                <w:lang w:val="it-IT" w:eastAsia="ja-JP" w:bidi="ar-SA"/>
+              </w:rPr>
+            </w:pPr>
+          </w:p>
+          <w:p>
+            <w:pPr>
+              <w:spacing w:before="0" w:beforeAutospacing="off" w:after="0" w:afterAutospacing="off"/>
+              <w:ind w:left="-55" w:right="0"/>
+            </w:pPr>
+            <w:r>
+              <w:rPr>
+                <w:rFonts w:ascii="Arial" w:hAnsi="Arial" w:eastAsia="Arial" w:cs="Arial"/>
+                <w:b w:val="0"/>
+                <w:bCs w:val="0"/>
+                <w:i w:val="0"/>
+                <w:iCs w:val="0"/>
+                <w:strike w:val="0"/>
+                <w:dstrike w:val="0"/>
+                <w:color w:val="000000" w:themeColor="text1" w:themeTint="FF" w:themeShade="FF"/>
+                <w:sz w:val="24"/>
+                <w:szCs w:val="24"/>
+                <w:u w:val="none"/>
+                <w:lang w:val="it-IT"/>
+              </w:rPr>
+              <w:t>Problemi aritmetici</w:t>
+            </w:r>
+          </w:p>
+          <w:p>
+            <w:pPr>
+              <w:spacing w:before="0" w:beforeAutospacing="off" w:after="0" w:afterAutospacing="off"/>
+              <w:ind w:left="-55" w:right="0"/>
+            </w:pPr>
+            <w:r>
+              <w:rPr>
+                <w:rFonts w:ascii="Arial" w:hAnsi="Arial" w:eastAsia="Arial" w:cs="Arial"/>
+                <w:color w:val="auto"/>
+                <w:sz w:val="24"/>
+                <w:szCs w:val="24"/>
+                <w:lang w:val="it-IT" w:eastAsia="ja-JP" w:bidi="ar-SA"/>
+              </w:rPr>
+              <w:t>{</w:t>
+            </w:r>
+            <w:r>
+              <w:rPr>
+                <w:rFonts w:ascii="Arial" w:hAnsi="Arial" w:eastAsia="Arial" w:cs="Arial"/>
+                <w:color w:val="auto"/>
+                <w:sz w:val="24"/>
+                <w:szCs w:val="24"/>
+                <w:lang w:val="it-IT" w:eastAsia="ja-JP" w:bidi="ar-SA"/>
+              </w:rPr>
+              <w:t>calcolo_aritmetici</w:t>
+            </w:r>
+            <w:r>
+              <w:rPr>
+                <w:rFonts w:ascii="Arial" w:hAnsi="Arial" w:eastAsia="Arial" w:cs="Arial"/>
+                <w:color w:val="auto"/>
+                <w:sz w:val="24"/>
+                <w:szCs w:val="24"/>
+                <w:lang w:val="it-IT" w:eastAsia="ja-JP" w:bidi="ar-SA"/>
+              </w:rPr>
+              <w:t>}</w:t>
+            </w:r>
+          </w:p>
+          <w:p>
+            <w:pPr>
+              <w:spacing w:before="0" w:beforeAutospacing="off" w:after="0" w:afterAutospacing="off"/>
+              <w:ind w:left="-55" w:right="0"/>
+              <w:rPr>
+                <w:rFonts w:ascii="Arial" w:hAnsi="Arial" w:eastAsia="Arial" w:cs="Arial"/>
+                <w:color w:val="auto"/>
+                <w:sz w:val="24"/>
+                <w:szCs w:val="24"/>
+                <w:lang w:val="it-IT" w:eastAsia="ja-JP" w:bidi="ar-SA"/>
+              </w:rPr>
+            </w:pPr>
+          </w:p>
+          <w:p>
+            <w:pPr>
+              <w:spacing w:before="0" w:beforeAutospacing="off" w:after="0" w:afterAutospacing="off"/>
+              <w:ind w:left="-55" w:right="0"/>
+              <w:rPr>
+                <w:rFonts w:ascii="Arial" w:hAnsi="Arial" w:eastAsia="Arial" w:cs="Arial"/>
+                <w:color w:val="auto"/>
+                <w:sz w:val="24"/>
+                <w:szCs w:val="24"/>
+                <w:lang w:val="it-IT" w:eastAsia="ja-JP" w:bidi="ar-SA"/>
+              </w:rPr>
+            </w:pPr>
+          </w:p>
+        </w:tc>
+      </w:tr>
+      <w:tr>
+        <w:trPr>
+          <w:trHeight w:val="300"/>
+        </w:trPr>
+        <w:tc>
+          <w:tcPr>
+            <w:tcW w:w="9270" w:type="dxa"/>
+            <w:gridSpan w:val="3"/>
+            <w:tcBorders>
+              <w:top w:val="single" w:color="000000" w:themeColor="text1" w:sz="4"/>
+              <w:left w:val="single" w:color="000000" w:themeColor="text1" w:sz="4"/>
+              <w:bottom w:val="single" w:color="000000" w:themeColor="text1" w:sz="4"/>
+              <w:right w:val="single" w:color="000000" w:themeColor="text1" w:sz="4"/>
+            </w:tcBorders>
+            <w:tcMar>
+              <w:top w:w="55" w:type="dxa"/>
+              <w:left w:w="55" w:type="dxa"/>
+              <w:bottom w:w="55" w:type="dxa"/>
+              <w:right w:w="55" w:type="dxa"/>
+            </w:tcMar>
+            <w:vAlign w:val="top"/>
+          </w:tcPr>
+          <w:p>
+            <w:pPr>
+              <w:pStyle w:val="Normale"/>
+              <w:suppressLineNumbers w:val="0"/>
+              <w:bidi w:val="0"/>
+              <w:spacing w:before="0" w:beforeAutospacing="off" w:after="0" w:afterAutospacing="off" w:line="240" w:lineRule="auto"/>
+              <w:ind w:left="0" w:right="0"/>
+              <w:jc w:val="left"/>
+              <w:rPr>
+                <w:sz w:val="24"/>
+                <w:szCs w:val="24"/>
+                <w:lang w:val="it-IT"/>
+              </w:rPr>
+            </w:pPr>
+            <w:r>
+              <w:rPr>
+                <w:sz w:val="24"/>
+                <w:szCs w:val="24"/>
+                <w:lang w:val="it-IT"/>
+              </w:rPr>
+              <w:t>{</w:t>
+            </w:r>
+            <w:r>
+              <w:rPr>
+                <w:sz w:val="24"/>
+                <w:szCs w:val="24"/>
+                <w:lang w:val="it-IT"/>
+              </w:rPr>
+              <w:t>calcolo_altro</w:t>
+            </w:r>
+            <w:r>
+              <w:rPr>
+                <w:sz w:val="24"/>
+                <w:szCs w:val="24"/>
+                <w:lang w:val="it-IT"/>
               </w:rPr>
               <w:t>}</w:t>
             </w:r>
@@ -5515,7 +5984,11 @@
             </w:pPr>
             <w:r>
               <w:rPr/>
-              <w:t>Legenda:</w:t>
+              <w:t>Lege</w:t>
+            </w:r>
+            <w:r>
+              <w:rPr/>
+              <w:t>nda:</w:t>
             </w:r>
           </w:p>
           <w:p>

</xml_diff>

<commit_message>
- fix#574: PDP Modifica template Diagnosi (#576)
</commit_message>
<xml_diff>
--- a/server_static/pdp_templates/pdp_template.docx
+++ b/server_static/pdp_templates/pdp_template.docx
@@ -2904,14 +2904,15 @@
         </w:trPr>
         <w:tc>
           <w:tcPr>
-            <w:tcW w:w="3085" w:type="dxa"/>
+            <w:tcW w:w="9270" w:type="dxa"/>
+            <w:gridSpan w:val="3"/>
             <w:tcBorders>
               <w:top w:val="single" w:color="000000" w:themeColor="text1" w:sz="4"/>
               <w:left w:val="single" w:color="000000" w:themeColor="text1" w:sz="4"/>
               <w:bottom w:val="single" w:color="000000" w:themeColor="text1" w:sz="4"/>
               <w:right w:val="single" w:color="000000" w:themeColor="text1" w:sz="4"/>
             </w:tcBorders>
-            <w:shd w:val="clear" w:color="auto" w:fill="DDDDDD"/>
+            <w:shd w:val="clear" w:color="auto" w:fill="FFFFFF" w:themeFill="background1"/>
             <w:tcMar>
               <w:top w:w="55" w:type="dxa"/>
               <w:left w:w="55" w:type="dxa"/>
@@ -2922,284 +2923,13 @@
           </w:tcPr>
           <w:p>
             <w:pPr>
-              <w:spacing w:before="0" w:beforeAutospacing="off" w:after="0" w:afterAutospacing="off"/>
-              <w:ind w:left="-55" w:right="0"/>
-            </w:pPr>
-          </w:p>
-        </w:tc>
-        <w:tc>
-          <w:tcPr>
-            <w:tcW w:w="3085" w:type="dxa"/>
-            <w:tcBorders>
-              <w:top w:val="single" w:color="000000" w:themeColor="text1" w:sz="4"/>
-              <w:left w:val="single" w:color="000000" w:themeColor="text1" w:sz="4"/>
-              <w:bottom w:val="single" w:color="000000" w:themeColor="text1" w:sz="4"/>
-              <w:right w:val="single" w:color="000000" w:themeColor="text1" w:sz="4"/>
-            </w:tcBorders>
-            <w:shd w:val="clear" w:color="auto" w:fill="DDDDDD"/>
-            <w:tcMar>
-              <w:top w:w="55" w:type="dxa"/>
-              <w:left w:w="55" w:type="dxa"/>
-              <w:bottom w:w="55" w:type="dxa"/>
-              <w:right w:w="55" w:type="dxa"/>
-            </w:tcMar>
-            <w:vAlign w:val="top"/>
-          </w:tcPr>
-          <w:p>
-            <w:pPr>
-              <w:spacing w:before="0" w:beforeAutospacing="off" w:after="0" w:afterAutospacing="off"/>
-              <w:ind w:left="-55" w:right="0"/>
-              <w:jc w:val="center"/>
-            </w:pPr>
-            <w:r>
-              <w:rPr>
-                <w:rFonts w:ascii="Arial" w:hAnsi="Arial" w:eastAsia="Arial" w:cs="Arial"/>
-                <w:b w:val="0"/>
-                <w:bCs w:val="0"/>
-                <w:i w:val="0"/>
-                <w:iCs w:val="0"/>
-                <w:strike w:val="0"/>
-                <w:dstrike w:val="0"/>
-                <w:color w:val="000000" w:themeColor="text1" w:themeTint="FF" w:themeShade="FF"/>
-                <w:sz w:val="24"/>
-                <w:szCs w:val="24"/>
-                <w:u w:val="none"/>
-              </w:rPr>
-              <w:t>COMPRENSIONE</w:t>
-            </w:r>
-          </w:p>
-        </w:tc>
-        <w:tc>
-          <w:tcPr>
-            <w:tcW w:w="3100" w:type="dxa"/>
-            <w:tcBorders>
-              <w:top w:val="single" w:color="000000" w:themeColor="text1" w:sz="4"/>
-              <w:left w:val="single" w:color="000000" w:themeColor="text1" w:sz="4"/>
-              <w:bottom w:val="single" w:color="000000" w:themeColor="text1" w:sz="4"/>
-              <w:right w:val="single" w:color="000000" w:themeColor="text1" w:sz="4"/>
-            </w:tcBorders>
-            <w:shd w:val="clear" w:color="auto" w:fill="DDDDDD"/>
-            <w:tcMar>
-              <w:top w:w="55" w:type="dxa"/>
-              <w:left w:w="55" w:type="dxa"/>
-              <w:bottom w:w="55" w:type="dxa"/>
-              <w:right w:w="55" w:type="dxa"/>
-            </w:tcMar>
-            <w:vAlign w:val="top"/>
-          </w:tcPr>
-          <w:p>
-            <w:pPr>
-              <w:spacing w:before="0" w:beforeAutospacing="off" w:after="0" w:afterAutospacing="off"/>
-              <w:ind w:left="-55" w:right="0"/>
-            </w:pPr>
-          </w:p>
-        </w:tc>
-      </w:tr>
-      <w:tr>
-        <w:trPr>
-          <w:trHeight w:val="300"/>
-        </w:trPr>
-        <w:tc>
-          <w:tcPr>
-            <w:tcW w:w="3085" w:type="dxa"/>
-            <w:tcBorders>
-              <w:top w:val="single" w:color="000000" w:themeColor="text1" w:sz="4"/>
-              <w:left w:val="single" w:color="000000" w:themeColor="text1" w:sz="4"/>
-              <w:bottom w:val="single" w:color="000000" w:themeColor="text1" w:sz="4"/>
-              <w:right w:val="single" w:color="000000" w:themeColor="text1" w:sz="4"/>
-            </w:tcBorders>
-            <w:tcMar>
-              <w:top w:w="55" w:type="dxa"/>
-              <w:left w:w="55" w:type="dxa"/>
-              <w:bottom w:w="55" w:type="dxa"/>
-              <w:right w:w="55" w:type="dxa"/>
-            </w:tcMar>
-            <w:vAlign w:val="top"/>
-          </w:tcPr>
-          <w:p>
-            <w:pPr>
-              <w:spacing w:before="0" w:beforeAutospacing="off" w:after="0" w:afterAutospacing="off"/>
-              <w:ind w:left="-55" w:right="0"/>
-            </w:pPr>
-            <w:r>
-              <w:rPr>
-                <w:rFonts w:ascii="Arial" w:hAnsi="Arial" w:eastAsia="Arial" w:cs="Arial"/>
-                <w:b w:val="0"/>
-                <w:bCs w:val="0"/>
-                <w:i w:val="0"/>
-                <w:iCs w:val="0"/>
-                <w:strike w:val="0"/>
-                <w:dstrike w:val="0"/>
-                <w:color w:val="000000" w:themeColor="text1" w:themeTint="FF" w:themeShade="FF"/>
-                <w:sz w:val="24"/>
-                <w:szCs w:val="24"/>
-                <w:u w:val="none"/>
-              </w:rPr>
-              <w:t>BRANO DI CRONACA</w:t>
-            </w:r>
-          </w:p>
-          <w:p>
-            <w:pPr>
               <w:pStyle w:val="Normale"/>
-              <w:suppressLineNumbers w:val="0"/>
-              <w:bidi w:val="0"/>
-              <w:spacing w:before="0" w:beforeAutospacing="off" w:after="0" w:afterAutospacing="off"/>
-              <w:ind w:left="-55" w:right="0"/>
-              <w:rPr>
-                <w:sz w:val="24"/>
-                <w:szCs w:val="24"/>
-                <w:lang w:val="it-IT"/>
-              </w:rPr>
-            </w:pPr>
-            <w:r>
-              <w:rPr>
-                <w:sz w:val="24"/>
-                <w:szCs w:val="24"/>
-                <w:lang w:val="it-IT"/>
-              </w:rPr>
-              <w:t>{brano_cronaca}</w:t>
-            </w:r>
-          </w:p>
-        </w:tc>
-        <w:tc>
-          <w:tcPr>
-            <w:tcW w:w="3085" w:type="dxa"/>
-            <w:tcBorders>
-              <w:top w:val="single" w:color="000000" w:themeColor="text1" w:sz="4"/>
-              <w:left w:val="single" w:color="000000" w:themeColor="text1" w:sz="4"/>
-              <w:bottom w:val="single" w:color="000000" w:themeColor="text1" w:sz="4"/>
-              <w:right w:val="single" w:color="000000" w:themeColor="text1" w:sz="4"/>
-            </w:tcBorders>
-            <w:tcMar>
-              <w:top w:w="55" w:type="dxa"/>
-              <w:left w:w="55" w:type="dxa"/>
-              <w:bottom w:w="55" w:type="dxa"/>
-              <w:right w:w="55" w:type="dxa"/>
-            </w:tcMar>
-            <w:vAlign w:val="top"/>
-          </w:tcPr>
-          <w:p>
-            <w:pPr>
-              <w:spacing w:before="0" w:beforeAutospacing="off" w:after="0" w:afterAutospacing="off"/>
-              <w:ind w:left="-55" w:right="0"/>
-            </w:pPr>
-            <w:r>
-              <w:rPr>
-                <w:rFonts w:ascii="Arial" w:hAnsi="Arial" w:eastAsia="Arial" w:cs="Arial"/>
-                <w:b w:val="0"/>
-                <w:bCs w:val="0"/>
-                <w:i w:val="0"/>
-                <w:iCs w:val="0"/>
-                <w:strike w:val="0"/>
-                <w:dstrike w:val="0"/>
-                <w:color w:val="000000" w:themeColor="text1" w:themeTint="FF" w:themeShade="FF"/>
-                <w:sz w:val="24"/>
-                <w:szCs w:val="24"/>
-                <w:u w:val="none"/>
-              </w:rPr>
-              <w:t>BRANO INFORMATIVO</w:t>
-            </w:r>
-          </w:p>
-          <w:p>
-            <w:pPr>
-              <w:pStyle w:val="Normale"/>
-              <w:suppressLineNumbers w:val="0"/>
-              <w:bidi w:val="0"/>
-              <w:spacing w:before="0" w:beforeAutospacing="off" w:after="0" w:afterAutospacing="off" w:line="240" w:lineRule="auto"/>
-              <w:ind w:left="0" w:right="0"/>
-              <w:jc w:val="left"/>
-              <w:rPr>
-                <w:sz w:val="24"/>
-                <w:szCs w:val="24"/>
-                <w:lang w:val="it-IT"/>
-              </w:rPr>
-            </w:pPr>
-            <w:r>
-              <w:rPr>
-                <w:sz w:val="24"/>
-                <w:szCs w:val="24"/>
-                <w:lang w:val="it-IT"/>
-              </w:rPr>
-              <w:t>{</w:t>
-            </w:r>
-            <w:r>
-              <w:rPr>
-                <w:sz w:val="24"/>
-                <w:szCs w:val="24"/>
-                <w:lang w:val="it-IT"/>
-              </w:rPr>
-              <w:t>brano_informativo</w:t>
-            </w:r>
-            <w:r>
-              <w:rPr>
-                <w:sz w:val="24"/>
-                <w:szCs w:val="24"/>
-                <w:lang w:val="it-IT"/>
-              </w:rPr>
-              <w:t>}</w:t>
-            </w:r>
-          </w:p>
-        </w:tc>
-        <w:tc>
-          <w:tcPr>
-            <w:tcW w:w="3100" w:type="dxa"/>
-            <w:tcBorders>
-              <w:top w:val="single" w:color="000000" w:themeColor="text1" w:sz="4"/>
-              <w:left w:val="single" w:color="000000" w:themeColor="text1" w:sz="4"/>
-              <w:bottom w:val="single" w:color="000000" w:themeColor="text1" w:sz="4"/>
-              <w:right w:val="single" w:color="000000" w:themeColor="text1" w:sz="4"/>
-            </w:tcBorders>
-            <w:tcMar>
-              <w:top w:w="55" w:type="dxa"/>
-              <w:left w:w="55" w:type="dxa"/>
-              <w:bottom w:w="55" w:type="dxa"/>
-              <w:right w:w="55" w:type="dxa"/>
-            </w:tcMar>
-            <w:vAlign w:val="top"/>
-          </w:tcPr>
-          <w:p>
-            <w:pPr>
-              <w:spacing w:before="0" w:beforeAutospacing="off" w:after="0" w:afterAutospacing="off"/>
-              <w:ind w:left="-55" w:right="0"/>
-            </w:pPr>
-            <w:r>
-              <w:rPr>
-                <w:rFonts w:ascii="Arial" w:hAnsi="Arial" w:eastAsia="Arial" w:cs="Arial"/>
-                <w:b w:val="0"/>
-                <w:bCs w:val="0"/>
-                <w:i w:val="0"/>
-                <w:iCs w:val="0"/>
-                <w:strike w:val="0"/>
-                <w:dstrike w:val="0"/>
-                <w:color w:val="000000" w:themeColor="text1" w:themeTint="FF" w:themeShade="FF"/>
-                <w:sz w:val="24"/>
-                <w:szCs w:val="24"/>
-                <w:u w:val="none"/>
-              </w:rPr>
-              <w:t>TOTALE</w:t>
-            </w:r>
-          </w:p>
-          <w:p>
-            <w:pPr>
-              <w:pStyle w:val="Normale"/>
-              <w:suppressLineNumbers w:val="0"/>
-              <w:bidi w:val="0"/>
-              <w:spacing w:before="0" w:beforeAutospacing="off" w:after="0" w:afterAutospacing="off" w:line="240" w:lineRule="auto"/>
-              <w:ind w:left="0" w:right="0"/>
-              <w:jc w:val="left"/>
-              <w:rPr>
-                <w:sz w:val="24"/>
-                <w:szCs w:val="24"/>
-                <w:lang w:val="it-IT"/>
-              </w:rPr>
-            </w:pPr>
-            <w:r>
-              <w:rPr>
-                <w:sz w:val="24"/>
-                <w:szCs w:val="24"/>
-                <w:lang w:val="it-IT"/>
-              </w:rPr>
-              <w:t>{brano_totale}</w:t>
+            </w:pPr>
+            <w:r>
+              <w:rPr>
+                <w:lang w:val="it-IT"/>
+              </w:rPr>
+              <w:t>{lettura_altro}</w:t>
             </w:r>
           </w:p>
         </w:tc>
@@ -3271,6 +3001,312 @@
                 <w:szCs w:val="24"/>
                 <w:u w:val="none"/>
               </w:rPr>
+              <w:t>COMPRENSIONE</w:t>
+            </w:r>
+          </w:p>
+        </w:tc>
+        <w:tc>
+          <w:tcPr>
+            <w:tcW w:w="3100" w:type="dxa"/>
+            <w:tcBorders>
+              <w:top w:val="single" w:color="000000" w:themeColor="text1" w:sz="4"/>
+              <w:left w:val="single" w:color="000000" w:themeColor="text1" w:sz="4"/>
+              <w:bottom w:val="single" w:color="000000" w:themeColor="text1" w:sz="4"/>
+              <w:right w:val="single" w:color="000000" w:themeColor="text1" w:sz="4"/>
+            </w:tcBorders>
+            <w:shd w:val="clear" w:color="auto" w:fill="DDDDDD"/>
+            <w:tcMar>
+              <w:top w:w="55" w:type="dxa"/>
+              <w:left w:w="55" w:type="dxa"/>
+              <w:bottom w:w="55" w:type="dxa"/>
+              <w:right w:w="55" w:type="dxa"/>
+            </w:tcMar>
+            <w:vAlign w:val="top"/>
+          </w:tcPr>
+          <w:p>
+            <w:pPr>
+              <w:spacing w:before="0" w:beforeAutospacing="off" w:after="0" w:afterAutospacing="off"/>
+              <w:ind w:left="-55" w:right="0"/>
+            </w:pPr>
+          </w:p>
+        </w:tc>
+      </w:tr>
+      <w:tr>
+        <w:trPr>
+          <w:trHeight w:val="300"/>
+        </w:trPr>
+        <w:tc>
+          <w:tcPr>
+            <w:tcW w:w="3085" w:type="dxa"/>
+            <w:tcBorders>
+              <w:top w:val="single" w:color="000000" w:themeColor="text1" w:sz="4"/>
+              <w:left w:val="single" w:color="000000" w:themeColor="text1" w:sz="4"/>
+              <w:bottom w:val="single" w:color="000000" w:themeColor="text1" w:sz="4"/>
+              <w:right w:val="single" w:color="000000" w:themeColor="text1" w:sz="4"/>
+            </w:tcBorders>
+            <w:tcMar>
+              <w:top w:w="55" w:type="dxa"/>
+              <w:left w:w="55" w:type="dxa"/>
+              <w:bottom w:w="55" w:type="dxa"/>
+              <w:right w:w="55" w:type="dxa"/>
+            </w:tcMar>
+            <w:vAlign w:val="top"/>
+          </w:tcPr>
+          <w:p>
+            <w:pPr>
+              <w:spacing w:before="0" w:beforeAutospacing="off" w:after="0" w:afterAutospacing="off"/>
+              <w:ind w:left="-55" w:right="0"/>
+            </w:pPr>
+            <w:r>
+              <w:rPr>
+                <w:rFonts w:ascii="Arial" w:hAnsi="Arial" w:eastAsia="Arial" w:cs="Arial"/>
+                <w:b w:val="0"/>
+                <w:bCs w:val="0"/>
+                <w:i w:val="0"/>
+                <w:iCs w:val="0"/>
+                <w:strike w:val="0"/>
+                <w:dstrike w:val="0"/>
+                <w:color w:val="000000" w:themeColor="text1" w:themeTint="FF" w:themeShade="FF"/>
+                <w:sz w:val="24"/>
+                <w:szCs w:val="24"/>
+                <w:u w:val="none"/>
+              </w:rPr>
+              <w:t>BRANO DI CRONACA</w:t>
+            </w:r>
+          </w:p>
+          <w:p>
+            <w:pPr>
+              <w:pStyle w:val="Normale"/>
+              <w:suppressLineNumbers w:val="0"/>
+              <w:bidi w:val="0"/>
+              <w:spacing w:before="0" w:beforeAutospacing="off" w:after="0" w:afterAutospacing="off"/>
+              <w:ind w:left="-55" w:right="0"/>
+              <w:rPr>
+                <w:sz w:val="24"/>
+                <w:szCs w:val="24"/>
+                <w:lang w:val="it-IT"/>
+              </w:rPr>
+            </w:pPr>
+            <w:r>
+              <w:rPr>
+                <w:sz w:val="24"/>
+                <w:szCs w:val="24"/>
+                <w:lang w:val="it-IT"/>
+              </w:rPr>
+              <w:t>{brano_cronaca}</w:t>
+            </w:r>
+          </w:p>
+        </w:tc>
+        <w:tc>
+          <w:tcPr>
+            <w:tcW w:w="3085" w:type="dxa"/>
+            <w:tcBorders>
+              <w:top w:val="single" w:color="000000" w:themeColor="text1" w:sz="4"/>
+              <w:left w:val="single" w:color="000000" w:themeColor="text1" w:sz="4"/>
+              <w:bottom w:val="single" w:color="000000" w:themeColor="text1" w:sz="4"/>
+              <w:right w:val="single" w:color="000000" w:themeColor="text1" w:sz="4"/>
+            </w:tcBorders>
+            <w:tcMar>
+              <w:top w:w="55" w:type="dxa"/>
+              <w:left w:w="55" w:type="dxa"/>
+              <w:bottom w:w="55" w:type="dxa"/>
+              <w:right w:w="55" w:type="dxa"/>
+            </w:tcMar>
+            <w:vAlign w:val="top"/>
+          </w:tcPr>
+          <w:p>
+            <w:pPr>
+              <w:spacing w:before="0" w:beforeAutospacing="off" w:after="0" w:afterAutospacing="off"/>
+              <w:ind w:left="-55" w:right="0"/>
+            </w:pPr>
+            <w:r>
+              <w:rPr>
+                <w:rFonts w:ascii="Arial" w:hAnsi="Arial" w:eastAsia="Arial" w:cs="Arial"/>
+                <w:b w:val="0"/>
+                <w:bCs w:val="0"/>
+                <w:i w:val="0"/>
+                <w:iCs w:val="0"/>
+                <w:strike w:val="0"/>
+                <w:dstrike w:val="0"/>
+                <w:color w:val="000000" w:themeColor="text1" w:themeTint="FF" w:themeShade="FF"/>
+                <w:sz w:val="24"/>
+                <w:szCs w:val="24"/>
+                <w:u w:val="none"/>
+              </w:rPr>
+              <w:t>BRANO INFORMATIVO</w:t>
+            </w:r>
+          </w:p>
+          <w:p>
+            <w:pPr>
+              <w:pStyle w:val="Normale"/>
+              <w:suppressLineNumbers w:val="0"/>
+              <w:bidi w:val="0"/>
+              <w:spacing w:before="0" w:beforeAutospacing="off" w:after="0" w:afterAutospacing="off" w:line="240" w:lineRule="auto"/>
+              <w:ind w:left="0" w:right="0"/>
+              <w:jc w:val="left"/>
+              <w:rPr>
+                <w:sz w:val="24"/>
+                <w:szCs w:val="24"/>
+                <w:lang w:val="it-IT"/>
+              </w:rPr>
+            </w:pPr>
+            <w:r>
+              <w:rPr>
+                <w:sz w:val="24"/>
+                <w:szCs w:val="24"/>
+                <w:lang w:val="it-IT"/>
+              </w:rPr>
+              <w:t>{</w:t>
+            </w:r>
+            <w:r>
+              <w:rPr>
+                <w:sz w:val="24"/>
+                <w:szCs w:val="24"/>
+                <w:lang w:val="it-IT"/>
+              </w:rPr>
+              <w:t>brano_informativo</w:t>
+            </w:r>
+            <w:r>
+              <w:rPr>
+                <w:sz w:val="24"/>
+                <w:szCs w:val="24"/>
+                <w:lang w:val="it-IT"/>
+              </w:rPr>
+              <w:t>}</w:t>
+            </w:r>
+          </w:p>
+        </w:tc>
+        <w:tc>
+          <w:tcPr>
+            <w:tcW w:w="3100" w:type="dxa"/>
+            <w:tcBorders>
+              <w:top w:val="single" w:color="000000" w:themeColor="text1" w:sz="4"/>
+              <w:left w:val="single" w:color="000000" w:themeColor="text1" w:sz="4"/>
+              <w:bottom w:val="single" w:color="000000" w:themeColor="text1" w:sz="4"/>
+              <w:right w:val="single" w:color="000000" w:themeColor="text1" w:sz="4"/>
+            </w:tcBorders>
+            <w:tcMar>
+              <w:top w:w="55" w:type="dxa"/>
+              <w:left w:w="55" w:type="dxa"/>
+              <w:bottom w:w="55" w:type="dxa"/>
+              <w:right w:w="55" w:type="dxa"/>
+            </w:tcMar>
+            <w:vAlign w:val="top"/>
+          </w:tcPr>
+          <w:p>
+            <w:pPr>
+              <w:spacing w:before="0" w:beforeAutospacing="off" w:after="0" w:afterAutospacing="off"/>
+              <w:ind w:left="-55" w:right="0"/>
+            </w:pPr>
+            <w:r>
+              <w:rPr>
+                <w:rFonts w:ascii="Arial" w:hAnsi="Arial" w:eastAsia="Arial" w:cs="Arial"/>
+                <w:b w:val="0"/>
+                <w:bCs w:val="0"/>
+                <w:i w:val="0"/>
+                <w:iCs w:val="0"/>
+                <w:strike w:val="0"/>
+                <w:dstrike w:val="0"/>
+                <w:color w:val="000000" w:themeColor="text1" w:themeTint="FF" w:themeShade="FF"/>
+                <w:sz w:val="24"/>
+                <w:szCs w:val="24"/>
+                <w:u w:val="none"/>
+              </w:rPr>
+              <w:t>TOTALE</w:t>
+            </w:r>
+          </w:p>
+          <w:p>
+            <w:pPr>
+              <w:pStyle w:val="Normale"/>
+              <w:suppressLineNumbers w:val="0"/>
+              <w:bidi w:val="0"/>
+              <w:spacing w:before="0" w:beforeAutospacing="off" w:after="0" w:afterAutospacing="off" w:line="240" w:lineRule="auto"/>
+              <w:ind w:left="0" w:right="0"/>
+              <w:jc w:val="left"/>
+              <w:rPr>
+                <w:sz w:val="24"/>
+                <w:szCs w:val="24"/>
+                <w:lang w:val="it-IT"/>
+              </w:rPr>
+            </w:pPr>
+            <w:r>
+              <w:rPr>
+                <w:sz w:val="24"/>
+                <w:szCs w:val="24"/>
+                <w:lang w:val="it-IT"/>
+              </w:rPr>
+              <w:t>{brano_totale}</w:t>
+            </w:r>
+          </w:p>
+        </w:tc>
+      </w:tr>
+      <w:tr>
+        <w:trPr>
+          <w:trHeight w:val="300"/>
+        </w:trPr>
+        <w:tc>
+          <w:tcPr>
+            <w:tcW w:w="3085" w:type="dxa"/>
+            <w:tcBorders>
+              <w:top w:val="single" w:color="000000" w:themeColor="text1" w:sz="4"/>
+              <w:left w:val="single" w:color="000000" w:themeColor="text1" w:sz="4"/>
+              <w:bottom w:val="single" w:color="000000" w:themeColor="text1" w:sz="4"/>
+              <w:right w:val="single" w:color="000000" w:themeColor="text1" w:sz="4"/>
+            </w:tcBorders>
+            <w:shd w:val="clear" w:color="auto" w:fill="DDDDDD"/>
+            <w:tcMar>
+              <w:top w:w="55" w:type="dxa"/>
+              <w:left w:w="55" w:type="dxa"/>
+              <w:bottom w:w="55" w:type="dxa"/>
+              <w:right w:w="55" w:type="dxa"/>
+            </w:tcMar>
+            <w:vAlign w:val="top"/>
+          </w:tcPr>
+          <w:p>
+            <w:pPr>
+              <w:spacing w:before="0" w:beforeAutospacing="off" w:after="0" w:afterAutospacing="off"/>
+              <w:ind w:left="-55" w:right="0"/>
+            </w:pPr>
+          </w:p>
+        </w:tc>
+        <w:tc>
+          <w:tcPr>
+            <w:tcW w:w="3085" w:type="dxa"/>
+            <w:tcBorders>
+              <w:top w:val="single" w:color="000000" w:themeColor="text1" w:sz="4"/>
+              <w:left w:val="single" w:color="000000" w:themeColor="text1" w:sz="4"/>
+              <w:bottom w:val="single" w:color="000000" w:themeColor="text1" w:sz="4"/>
+              <w:right w:val="single" w:color="000000" w:themeColor="text1" w:sz="4"/>
+            </w:tcBorders>
+            <w:shd w:val="clear" w:color="auto" w:fill="DDDDDD"/>
+            <w:tcMar>
+              <w:top w:w="55" w:type="dxa"/>
+              <w:left w:w="55" w:type="dxa"/>
+              <w:bottom w:w="55" w:type="dxa"/>
+              <w:right w:w="55" w:type="dxa"/>
+            </w:tcMar>
+            <w:vAlign w:val="top"/>
+          </w:tcPr>
+          <w:p>
+            <w:pPr>
+              <w:spacing w:before="0" w:beforeAutospacing="off" w:after="0" w:afterAutospacing="off"/>
+              <w:ind w:left="-55" w:right="0"/>
+              <w:jc w:val="center"/>
+            </w:pPr>
+            <w:r>
+              <w:rPr>
+                <w:rFonts w:ascii="Arial" w:hAnsi="Arial" w:eastAsia="Arial" w:cs="Arial"/>
+                <w:b w:val="0"/>
+                <w:bCs w:val="0"/>
+                <w:i w:val="0"/>
+                <w:iCs w:val="0"/>
+                <w:strike w:val="0"/>
+                <w:dstrike w:val="0"/>
+                <w:color w:val="000000" w:themeColor="text1" w:themeTint="FF" w:themeShade="FF"/>
+                <w:sz w:val="24"/>
+                <w:szCs w:val="24"/>
+                <w:u w:val="none"/>
+              </w:rPr>
               <w:t>SCRITTURA</w:t>
             </w:r>
           </w:p>
@@ -4432,6 +4468,34 @@
           </w:p>
           <w:p>
             <w:pPr>
+              <w:pStyle w:val="Normale"/>
+              <w:shd w:val="clear" w:color="auto" w:fill="FFFFFF" w:themeFill="background1"/>
+              <w:spacing w:before="0" w:beforeAutospacing="off" w:after="0" w:afterAutospacing="off" w:line="330" w:lineRule="exact"/>
+            </w:pPr>
+          </w:p>
+          <w:p>
+            <w:pPr>
+              <w:pStyle w:val="Normale"/>
+              <w:shd w:val="clear" w:color="auto" w:fill="FFFFFF" w:themeFill="background1"/>
+              <w:spacing w:before="0" w:beforeAutospacing="off" w:after="0" w:afterAutospacing="off" w:line="330" w:lineRule="exact"/>
+            </w:pPr>
+          </w:p>
+          <w:p>
+            <w:pPr>
+              <w:pStyle w:val="Normale"/>
+              <w:shd w:val="clear" w:color="auto" w:fill="FFFFFF" w:themeFill="background1"/>
+              <w:spacing w:before="0" w:beforeAutospacing="off" w:after="0" w:afterAutospacing="off" w:line="330" w:lineRule="exact"/>
+            </w:pPr>
+          </w:p>
+          <w:p>
+            <w:pPr>
+              <w:pStyle w:val="Normale"/>
+              <w:shd w:val="clear" w:color="auto" w:fill="FFFFFF" w:themeFill="background1"/>
+              <w:spacing w:before="0" w:beforeAutospacing="off" w:after="0" w:afterAutospacing="off" w:line="330" w:lineRule="exact"/>
+            </w:pPr>
+          </w:p>
+          <w:p>
+            <w:pPr>
               <w:spacing w:before="0" w:beforeAutospacing="off" w:after="0" w:afterAutospacing="off"/>
               <w:ind w:left="-55" w:right="0"/>
               <w:rPr>
@@ -4608,6 +4672,13 @@
           </w:p>
           <w:p>
             <w:pPr>
+              <w:pStyle w:val="Normale"/>
+              <w:shd w:val="clear" w:color="auto" w:fill="FFFFFF" w:themeFill="background1"/>
+              <w:spacing w:before="0" w:beforeAutospacing="off" w:after="0" w:afterAutospacing="off" w:line="330" w:lineRule="exact"/>
+            </w:pPr>
+          </w:p>
+          <w:p>
+            <w:pPr>
               <w:spacing w:before="0" w:beforeAutospacing="off" w:after="0" w:afterAutospacing="off"/>
               <w:ind w:left="-55" w:right="0"/>
               <w:rPr>
@@ -4678,6 +4749,104 @@
               </w:rPr>
               <w:t>}</w:t>
             </w:r>
+          </w:p>
+          <w:p>
+            <w:pPr>
+              <w:spacing w:before="0" w:beforeAutospacing="off" w:after="0" w:afterAutospacing="off"/>
+              <w:ind w:left="-55" w:right="0"/>
+              <w:rPr>
+                <w:rFonts w:ascii="Arial" w:hAnsi="Arial" w:eastAsia="Arial" w:cs="Arial"/>
+                <w:color w:val="auto"/>
+                <w:sz w:val="24"/>
+                <w:szCs w:val="24"/>
+                <w:lang w:val="it-IT" w:eastAsia="ja-JP" w:bidi="ar-SA"/>
+              </w:rPr>
+            </w:pPr>
+          </w:p>
+          <w:p>
+            <w:pPr>
+              <w:spacing w:before="0" w:beforeAutospacing="off" w:after="0" w:afterAutospacing="off"/>
+              <w:ind w:left="-55" w:right="0"/>
+            </w:pPr>
+            <w:r>
+              <w:rPr>
+                <w:rFonts w:ascii="Arial" w:hAnsi="Arial" w:eastAsia="Arial" w:cs="Arial"/>
+                <w:b w:val="0"/>
+                <w:bCs w:val="0"/>
+                <w:i w:val="0"/>
+                <w:iCs w:val="0"/>
+                <w:strike w:val="0"/>
+                <w:dstrike w:val="0"/>
+                <w:color w:val="000000" w:themeColor="text1" w:themeTint="FF" w:themeShade="FF"/>
+                <w:sz w:val="24"/>
+                <w:szCs w:val="24"/>
+                <w:u w:val="none"/>
+                <w:lang w:val="it-IT"/>
+              </w:rPr>
+              <w:t xml:space="preserve">Fatti numerici </w:t>
+            </w:r>
+          </w:p>
+          <w:p>
+            <w:pPr>
+              <w:spacing w:before="0" w:beforeAutospacing="off" w:after="0" w:afterAutospacing="off"/>
+              <w:ind w:left="-55" w:right="0"/>
+            </w:pPr>
+            <w:r>
+              <w:rPr>
+                <w:rFonts w:ascii="Arial" w:hAnsi="Arial" w:eastAsia="Arial" w:cs="Arial"/>
+                <w:color w:val="auto"/>
+                <w:sz w:val="24"/>
+                <w:szCs w:val="24"/>
+                <w:lang w:val="it-IT" w:eastAsia="ja-JP" w:bidi="ar-SA"/>
+              </w:rPr>
+              <w:t>{</w:t>
+            </w:r>
+            <w:r>
+              <w:rPr>
+                <w:rFonts w:ascii="Arial" w:hAnsi="Arial" w:eastAsia="Arial" w:cs="Arial"/>
+                <w:color w:val="auto"/>
+                <w:sz w:val="24"/>
+                <w:szCs w:val="24"/>
+                <w:lang w:val="it-IT" w:eastAsia="ja-JP" w:bidi="ar-SA"/>
+              </w:rPr>
+              <w:t>calcolo_fatti</w:t>
+            </w:r>
+            <w:r>
+              <w:rPr>
+                <w:rFonts w:ascii="Arial" w:hAnsi="Arial" w:eastAsia="Arial" w:cs="Arial"/>
+                <w:color w:val="auto"/>
+                <w:sz w:val="24"/>
+                <w:szCs w:val="24"/>
+                <w:lang w:val="it-IT" w:eastAsia="ja-JP" w:bidi="ar-SA"/>
+              </w:rPr>
+              <w:t>}</w:t>
+            </w:r>
+          </w:p>
+          <w:p>
+            <w:pPr>
+              <w:spacing w:before="0" w:beforeAutospacing="off" w:after="0" w:afterAutospacing="off"/>
+              <w:ind w:left="-55" w:right="0"/>
+              <w:rPr>
+                <w:rFonts w:ascii="Arial" w:hAnsi="Arial" w:eastAsia="Arial" w:cs="Arial"/>
+                <w:color w:val="auto"/>
+                <w:sz w:val="24"/>
+                <w:szCs w:val="24"/>
+                <w:lang w:val="it-IT" w:eastAsia="ja-JP" w:bidi="ar-SA"/>
+              </w:rPr>
+            </w:pPr>
+          </w:p>
+          <w:p>
+            <w:pPr>
+              <w:spacing w:before="0" w:beforeAutospacing="off" w:after="0" w:afterAutospacing="off"/>
+              <w:ind w:left="-55" w:right="0"/>
+              <w:rPr>
+                <w:rFonts w:ascii="Arial" w:hAnsi="Arial" w:eastAsia="Arial" w:cs="Arial"/>
+                <w:color w:val="auto"/>
+                <w:sz w:val="24"/>
+                <w:szCs w:val="24"/>
+                <w:lang w:val="it-IT" w:eastAsia="ja-JP" w:bidi="ar-SA"/>
+              </w:rPr>
+            </w:pPr>
           </w:p>
         </w:tc>
         <w:tc>
@@ -4776,6 +4945,78 @@
           </w:p>
           <w:p>
             <w:pPr>
+              <w:pStyle w:val="Normale"/>
+              <w:suppressLineNumbers w:val="0"/>
+              <w:shd w:val="clear" w:color="auto" w:fill="FFFFFF" w:themeFill="background1"/>
+              <w:bidi w:val="0"/>
+              <w:spacing w:before="0" w:beforeAutospacing="off" w:after="0" w:afterAutospacing="off" w:line="330" w:lineRule="exact"/>
+              <w:ind w:left="0" w:right="0"/>
+              <w:jc w:val="left"/>
+              <w:rPr>
+                <w:rFonts w:ascii="Arial" w:hAnsi="Arial" w:eastAsia="Arial" w:cs="Arial"/>
+                <w:color w:val="auto"/>
+                <w:sz w:val="24"/>
+                <w:szCs w:val="24"/>
+                <w:lang w:eastAsia="ja-JP" w:bidi="ar-SA"/>
+              </w:rPr>
+            </w:pPr>
+          </w:p>
+          <w:p>
+            <w:pPr>
+              <w:pStyle w:val="Normale"/>
+              <w:suppressLineNumbers w:val="0"/>
+              <w:shd w:val="clear" w:color="auto" w:fill="FFFFFF" w:themeFill="background1"/>
+              <w:bidi w:val="0"/>
+              <w:spacing w:before="0" w:beforeAutospacing="off" w:after="0" w:afterAutospacing="off" w:line="330" w:lineRule="exact"/>
+              <w:ind w:left="0" w:right="0"/>
+              <w:jc w:val="left"/>
+              <w:rPr>
+                <w:rFonts w:ascii="Arial" w:hAnsi="Arial" w:eastAsia="Arial" w:cs="Arial"/>
+                <w:color w:val="auto"/>
+                <w:sz w:val="24"/>
+                <w:szCs w:val="24"/>
+                <w:lang w:eastAsia="ja-JP" w:bidi="ar-SA"/>
+              </w:rPr>
+            </w:pPr>
+          </w:p>
+          <w:p>
+            <w:pPr>
+              <w:pStyle w:val="Normale"/>
+              <w:suppressLineNumbers w:val="0"/>
+              <w:shd w:val="clear" w:color="auto" w:fill="FFFFFF" w:themeFill="background1"/>
+              <w:bidi w:val="0"/>
+              <w:spacing w:before="0" w:beforeAutospacing="off" w:after="0" w:afterAutospacing="off" w:line="330" w:lineRule="exact"/>
+              <w:ind w:left="0" w:right="0"/>
+              <w:jc w:val="left"/>
+              <w:rPr>
+                <w:rFonts w:ascii="Arial" w:hAnsi="Arial" w:eastAsia="Arial" w:cs="Arial"/>
+                <w:color w:val="auto"/>
+                <w:sz w:val="24"/>
+                <w:szCs w:val="24"/>
+                <w:lang w:eastAsia="ja-JP" w:bidi="ar-SA"/>
+              </w:rPr>
+            </w:pPr>
+          </w:p>
+          <w:p>
+            <w:pPr>
+              <w:pStyle w:val="Normale"/>
+              <w:suppressLineNumbers w:val="0"/>
+              <w:shd w:val="clear" w:color="auto" w:fill="FFFFFF" w:themeFill="background1"/>
+              <w:bidi w:val="0"/>
+              <w:spacing w:before="0" w:beforeAutospacing="off" w:after="0" w:afterAutospacing="off" w:line="330" w:lineRule="exact"/>
+              <w:ind w:left="0" w:right="0"/>
+              <w:jc w:val="left"/>
+              <w:rPr>
+                <w:rFonts w:ascii="Arial" w:hAnsi="Arial" w:eastAsia="Arial" w:cs="Arial"/>
+                <w:color w:val="auto"/>
+                <w:sz w:val="24"/>
+                <w:szCs w:val="24"/>
+                <w:lang w:eastAsia="ja-JP" w:bidi="ar-SA"/>
+              </w:rPr>
+            </w:pPr>
+          </w:p>
+          <w:p>
+            <w:pPr>
               <w:spacing w:before="0" w:beforeAutospacing="off" w:after="0" w:afterAutospacing="off"/>
               <w:ind w:left="-55" w:right="0"/>
             </w:pPr>
@@ -4933,6 +5174,13 @@
           </w:p>
           <w:p>
             <w:pPr>
+              <w:pStyle w:val="Normale"/>
+              <w:shd w:val="clear" w:color="auto" w:fill="FFFFFF" w:themeFill="background1"/>
+              <w:spacing w:before="0" w:beforeAutospacing="off" w:after="0" w:afterAutospacing="off" w:line="330" w:lineRule="exact"/>
+            </w:pPr>
+          </w:p>
+          <w:p>
+            <w:pPr>
               <w:spacing w:before="0" w:beforeAutospacing="off" w:after="0" w:afterAutospacing="off"/>
               <w:ind w:left="-55" w:right="0"/>
               <w:rPr>
@@ -5033,23 +5281,12 @@
               </w:rPr>
               <w:t>Operazioni scritte</w:t>
             </w:r>
-            <w:r>
-              <w:rPr>
-                <w:rFonts w:ascii="Arial" w:hAnsi="Arial" w:eastAsia="Arial" w:cs="Arial"/>
-                <w:b w:val="0"/>
-                <w:bCs w:val="0"/>
-                <w:i w:val="0"/>
-                <w:iCs w:val="0"/>
-                <w:strike w:val="0"/>
-                <w:dstrike w:val="0"/>
-                <w:color w:val="000000" w:themeColor="text1" w:themeTint="FF" w:themeShade="FF"/>
-                <w:sz w:val="24"/>
-                <w:szCs w:val="24"/>
-                <w:u w:val="none"/>
-                <w:lang w:val="it-IT"/>
-              </w:rPr>
-              <w:t xml:space="preserve"> </w:t>
-            </w:r>
+          </w:p>
+          <w:p>
+            <w:pPr>
+              <w:spacing w:before="0" w:beforeAutospacing="off" w:after="0" w:afterAutospacing="off"/>
+              <w:ind w:left="-55" w:right="0"/>
+            </w:pPr>
             <w:r>
               <w:rPr>
                 <w:rFonts w:ascii="Arial" w:hAnsi="Arial" w:eastAsia="Arial" w:cs="Arial"/>
@@ -5081,6 +5318,20 @@
               </w:rPr>
               <w:t>}</w:t>
             </w:r>
+          </w:p>
+          <w:p>
+            <w:pPr>
+              <w:pStyle w:val="Normale"/>
+              <w:spacing w:before="0" w:beforeAutospacing="off" w:after="0" w:afterAutospacing="off"/>
+              <w:ind w:left="-55" w:right="0"/>
+              <w:rPr>
+                <w:rFonts w:ascii="Arial" w:hAnsi="Arial" w:eastAsia="Arial" w:cs="Arial"/>
+                <w:color w:val="auto"/>
+                <w:sz w:val="24"/>
+                <w:szCs w:val="24"/>
+                <w:lang w:val="it-IT" w:eastAsia="ja-JP" w:bidi="ar-SA"/>
+              </w:rPr>
+            </w:pPr>
           </w:p>
         </w:tc>
         <w:tc>
@@ -5182,6 +5433,56 @@
           </w:p>
           <w:p>
             <w:pPr>
+              <w:pStyle w:val="Normale"/>
+              <w:shd w:val="clear" w:color="auto" w:fill="FFFFFF" w:themeFill="background1"/>
+              <w:spacing w:before="0" w:beforeAutospacing="off" w:after="0" w:afterAutospacing="off" w:line="330" w:lineRule="exact"/>
+            </w:pPr>
+            <w:r>
+              <w:rPr/>
+              <w:t>TOTALE</w:t>
+            </w:r>
+          </w:p>
+          <w:p>
+            <w:pPr>
+              <w:pStyle w:val="Normale"/>
+              <w:shd w:val="clear" w:color="auto" w:fill="FFFFFF" w:themeFill="background1"/>
+              <w:spacing w:before="0" w:beforeAutospacing="off" w:after="0" w:afterAutospacing="off" w:line="330" w:lineRule="exact"/>
+            </w:pPr>
+            <w:r>
+              <w:rPr>
+                <w:lang w:val="it-IT"/>
+              </w:rPr>
+              <w:t>{</w:t>
+            </w:r>
+            <w:r>
+              <w:rPr>
+                <w:lang w:val="it-IT"/>
+              </w:rPr>
+              <w:t>senso_totale</w:t>
+            </w:r>
+            <w:r>
+              <w:rPr>
+                <w:lang w:val="it-IT"/>
+              </w:rPr>
+              <w:t>}</w:t>
+            </w:r>
+          </w:p>
+          <w:p>
+            <w:pPr>
+              <w:pStyle w:val="Normale"/>
+              <w:shd w:val="clear" w:color="auto" w:fill="FFFFFF" w:themeFill="background1"/>
+              <w:spacing w:before="0" w:beforeAutospacing="off" w:after="0" w:afterAutospacing="off" w:line="330" w:lineRule="exact"/>
+            </w:pPr>
+          </w:p>
+          <w:p>
+            <w:pPr>
+              <w:pStyle w:val="Normale"/>
+              <w:shd w:val="clear" w:color="auto" w:fill="FFFFFF" w:themeFill="background1"/>
+              <w:spacing w:before="0" w:beforeAutospacing="off" w:after="0" w:afterAutospacing="off" w:line="330" w:lineRule="exact"/>
+            </w:pPr>
+          </w:p>
+          <w:p>
+            <w:pPr>
               <w:spacing w:before="0" w:beforeAutospacing="off" w:after="0" w:afterAutospacing="off"/>
               <w:ind w:left="-55" w:right="0"/>
               <w:rPr>
@@ -5342,6 +5643,13 @@
           </w:p>
           <w:p>
             <w:pPr>
+              <w:pStyle w:val="Normale"/>
+              <w:shd w:val="clear" w:color="auto" w:fill="FFFFFF" w:themeFill="background1"/>
+              <w:spacing w:before="0" w:beforeAutospacing="off" w:after="0" w:afterAutospacing="off" w:line="330" w:lineRule="exact"/>
+            </w:pPr>
+          </w:p>
+          <w:p>
+            <w:pPr>
               <w:spacing w:before="0" w:beforeAutospacing="off" w:after="0" w:afterAutospacing="off"/>
               <w:ind w:left="-55" w:right="0"/>
               <w:rPr>
@@ -5409,6 +5717,167 @@
                 <w:sz w:val="24"/>
                 <w:szCs w:val="24"/>
                 <w:lang w:val="it-IT" w:eastAsia="ja-JP" w:bidi="ar-SA"/>
+              </w:rPr>
+              <w:t>}</w:t>
+            </w:r>
+          </w:p>
+          <w:p>
+            <w:pPr>
+              <w:spacing w:before="0" w:beforeAutospacing="off" w:after="0" w:afterAutospacing="off"/>
+              <w:ind w:left="-55" w:right="0"/>
+              <w:rPr>
+                <w:rFonts w:ascii="Arial" w:hAnsi="Arial" w:eastAsia="Arial" w:cs="Arial"/>
+                <w:color w:val="auto"/>
+                <w:sz w:val="24"/>
+                <w:szCs w:val="24"/>
+                <w:lang w:val="it-IT" w:eastAsia="ja-JP" w:bidi="ar-SA"/>
+              </w:rPr>
+            </w:pPr>
+          </w:p>
+          <w:p>
+            <w:pPr>
+              <w:spacing w:before="0" w:beforeAutospacing="off" w:after="0" w:afterAutospacing="off"/>
+              <w:ind w:left="-55" w:right="0"/>
+            </w:pPr>
+            <w:r>
+              <w:rPr>
+                <w:rFonts w:ascii="Arial" w:hAnsi="Arial" w:eastAsia="Arial" w:cs="Arial"/>
+                <w:b w:val="0"/>
+                <w:bCs w:val="0"/>
+                <w:i w:val="0"/>
+                <w:iCs w:val="0"/>
+                <w:strike w:val="0"/>
+                <w:dstrike w:val="0"/>
+                <w:color w:val="000000" w:themeColor="text1" w:themeTint="FF" w:themeShade="FF"/>
+                <w:sz w:val="24"/>
+                <w:szCs w:val="24"/>
+                <w:u w:val="none"/>
+                <w:lang w:val="it-IT"/>
+              </w:rPr>
+              <w:t>Problemi aritmetici</w:t>
+            </w:r>
+          </w:p>
+          <w:p>
+            <w:pPr>
+              <w:spacing w:before="0" w:beforeAutospacing="off" w:after="0" w:afterAutospacing="off"/>
+              <w:ind w:left="-55" w:right="0"/>
+            </w:pPr>
+            <w:r>
+              <w:rPr>
+                <w:rFonts w:ascii="Arial" w:hAnsi="Arial" w:eastAsia="Arial" w:cs="Arial"/>
+                <w:color w:val="auto"/>
+                <w:sz w:val="24"/>
+                <w:szCs w:val="24"/>
+                <w:lang w:val="it-IT" w:eastAsia="ja-JP" w:bidi="ar-SA"/>
+              </w:rPr>
+              <w:t>{</w:t>
+            </w:r>
+            <w:r>
+              <w:rPr>
+                <w:rFonts w:ascii="Arial" w:hAnsi="Arial" w:eastAsia="Arial" w:cs="Arial"/>
+                <w:color w:val="auto"/>
+                <w:sz w:val="24"/>
+                <w:szCs w:val="24"/>
+                <w:lang w:val="it-IT" w:eastAsia="ja-JP" w:bidi="ar-SA"/>
+              </w:rPr>
+              <w:t>calcolo_aritmetici</w:t>
+            </w:r>
+            <w:r>
+              <w:rPr>
+                <w:rFonts w:ascii="Arial" w:hAnsi="Arial" w:eastAsia="Arial" w:cs="Arial"/>
+                <w:color w:val="auto"/>
+                <w:sz w:val="24"/>
+                <w:szCs w:val="24"/>
+                <w:lang w:val="it-IT" w:eastAsia="ja-JP" w:bidi="ar-SA"/>
+              </w:rPr>
+              <w:t>}</w:t>
+            </w:r>
+          </w:p>
+          <w:p>
+            <w:pPr>
+              <w:spacing w:before="0" w:beforeAutospacing="off" w:after="0" w:afterAutospacing="off"/>
+              <w:ind w:left="-55" w:right="0"/>
+              <w:rPr>
+                <w:rFonts w:ascii="Arial" w:hAnsi="Arial" w:eastAsia="Arial" w:cs="Arial"/>
+                <w:color w:val="auto"/>
+                <w:sz w:val="24"/>
+                <w:szCs w:val="24"/>
+                <w:lang w:val="it-IT" w:eastAsia="ja-JP" w:bidi="ar-SA"/>
+              </w:rPr>
+            </w:pPr>
+          </w:p>
+          <w:p>
+            <w:pPr>
+              <w:spacing w:before="0" w:beforeAutospacing="off" w:after="0" w:afterAutospacing="off"/>
+              <w:ind w:left="-55" w:right="0"/>
+              <w:rPr>
+                <w:rFonts w:ascii="Arial" w:hAnsi="Arial" w:eastAsia="Arial" w:cs="Arial"/>
+                <w:color w:val="auto"/>
+                <w:sz w:val="24"/>
+                <w:szCs w:val="24"/>
+                <w:lang w:val="it-IT" w:eastAsia="ja-JP" w:bidi="ar-SA"/>
+              </w:rPr>
+            </w:pPr>
+          </w:p>
+        </w:tc>
+      </w:tr>
+      <w:tr>
+        <w:trPr>
+          <w:trHeight w:val="300"/>
+        </w:trPr>
+        <w:tc>
+          <w:tcPr>
+            <w:tcW w:w="9270" w:type="dxa"/>
+            <w:gridSpan w:val="3"/>
+            <w:tcBorders>
+              <w:top w:val="single" w:color="000000" w:themeColor="text1" w:sz="4"/>
+              <w:left w:val="single" w:color="000000" w:themeColor="text1" w:sz="4"/>
+              <w:bottom w:val="single" w:color="000000" w:themeColor="text1" w:sz="4"/>
+              <w:right w:val="single" w:color="000000" w:themeColor="text1" w:sz="4"/>
+            </w:tcBorders>
+            <w:tcMar>
+              <w:top w:w="55" w:type="dxa"/>
+              <w:left w:w="55" w:type="dxa"/>
+              <w:bottom w:w="55" w:type="dxa"/>
+              <w:right w:w="55" w:type="dxa"/>
+            </w:tcMar>
+            <w:vAlign w:val="top"/>
+          </w:tcPr>
+          <w:p>
+            <w:pPr>
+              <w:pStyle w:val="Normale"/>
+              <w:suppressLineNumbers w:val="0"/>
+              <w:bidi w:val="0"/>
+              <w:spacing w:before="0" w:beforeAutospacing="off" w:after="0" w:afterAutospacing="off" w:line="240" w:lineRule="auto"/>
+              <w:ind w:left="0" w:right="0"/>
+              <w:jc w:val="left"/>
+              <w:rPr>
+                <w:sz w:val="24"/>
+                <w:szCs w:val="24"/>
+                <w:lang w:val="it-IT"/>
+              </w:rPr>
+            </w:pPr>
+            <w:r>
+              <w:rPr>
+                <w:sz w:val="24"/>
+                <w:szCs w:val="24"/>
+                <w:lang w:val="it-IT"/>
+              </w:rPr>
+              <w:t>{</w:t>
+            </w:r>
+            <w:r>
+              <w:rPr>
+                <w:sz w:val="24"/>
+                <w:szCs w:val="24"/>
+                <w:lang w:val="it-IT"/>
+              </w:rPr>
+              <w:t>calcolo_altro</w:t>
+            </w:r>
+            <w:r>
+              <w:rPr>
+                <w:sz w:val="24"/>
+                <w:szCs w:val="24"/>
+                <w:lang w:val="it-IT"/>
               </w:rPr>
               <w:t>}</w:t>
             </w:r>
@@ -5515,7 +5984,11 @@
             </w:pPr>
             <w:r>
               <w:rPr/>
-              <w:t>Legenda:</w:t>
+              <w:t>Lege</w:t>
+            </w:r>
+            <w:r>
+              <w:rPr/>
+              <w:t>nda:</w:t>
             </w:r>
           </w:p>
           <w:p>

</xml_diff>

<commit_message>
- fix#583: PDP aggiornamento sezione A
</commit_message>
<xml_diff>
--- a/server_static/pdp_templates/pdp_template.docx
+++ b/server_static/pdp_templates/pdp_template.docx
@@ -627,7 +627,7 @@
         <w:t xml:space="preserve"> {nato_il}</w:t>
       </w:r>
     </w:p>
-    <w:p xmlns:wp14="http://schemas.microsoft.com/office/word/2010/wordml" wp14:textId="21C13456">
+    <w:p xmlns:wp14="http://schemas.microsoft.com/office/word/2010/wordml" wp14:textId="4BA4BA76">
       <w:pPr>
         <w:widowControl w:val="0"/>
         <w:spacing w:line="360" w:lineRule="auto"/>
@@ -644,7 +644,15 @@
           <w:szCs w:val="24"/>
           <w:lang w:val="it-IT"/>
         </w:rPr>
-        <w:t>Lingua madre: __</w:t>
+        <w:t xml:space="preserve">Lingua madre: </w:t>
+      </w:r>
+      <w:r>
+        <w:rPr>
+          <w:sz w:val="24"/>
+          <w:szCs w:val="24"/>
+          <w:lang w:val="it-IT"/>
+        </w:rPr>
+        <w:t xml:space="preserve"> </w:t>
       </w:r>
       <w:r>
         <w:rPr>
@@ -670,36 +678,33 @@
         </w:rPr>
         <w:t>}</w:t>
       </w:r>
-      <w:r>
-        <w:rPr>
-          <w:sz w:val="24"/>
-          <w:szCs w:val="24"/>
-          <w:lang w:val="it-IT"/>
-        </w:rPr>
-        <w:t>___________________________________</w:t>
-      </w:r>
-    </w:p>
-    <w:p xmlns:wp14="http://schemas.microsoft.com/office/word/2010/wordml" wp14:textId="562E6F7F">
+    </w:p>
+    <w:p xmlns:wp14="http://schemas.microsoft.com/office/word/2010/wordml" wp14:textId="3AE48BD8">
       <w:pPr>
         <w:widowControl w:val="0"/>
         <w:spacing w:line="360" w:lineRule="auto"/>
         <w:ind w:left="284" w:right="284"/>
         <w:rPr>
-          <w:b w:val="1"/>
-          <w:bCs w:val="1"/>
-          <w:sz w:val="24"/>
-          <w:szCs w:val="24"/>
-          <w:u w:val="single"/>
-          <w:lang w:val="it-IT"/>
-        </w:rPr>
-      </w:pPr>
-      <w:r>
-        <w:rPr>
-          <w:sz w:val="24"/>
-          <w:szCs w:val="24"/>
-          <w:lang w:val="it-IT"/>
-        </w:rPr>
-        <w:t>Eventuale bilinguismo: ___</w:t>
+          <w:sz w:val="24"/>
+          <w:szCs w:val="24"/>
+          <w:lang w:val="it-IT"/>
+        </w:rPr>
+      </w:pPr>
+      <w:r>
+        <w:rPr>
+          <w:sz w:val="24"/>
+          <w:szCs w:val="24"/>
+          <w:lang w:val="it-IT"/>
+        </w:rPr>
+        <w:t xml:space="preserve">Eventuale bilinguismo: </w:t>
+      </w:r>
+      <w:r>
+        <w:rPr>
+          <w:sz w:val="24"/>
+          <w:szCs w:val="24"/>
+          <w:lang w:val="it-IT"/>
+        </w:rPr>
+        <w:t xml:space="preserve"> </w:t>
       </w:r>
       <w:r>
         <w:rPr>
@@ -708,14 +713,6 @@
           <w:lang w:val="it-IT"/>
         </w:rPr>
         <w:t>{bilingue}</w:t>
-      </w:r>
-      <w:r>
-        <w:rPr>
-          <w:sz w:val="24"/>
-          <w:szCs w:val="24"/>
-          <w:lang w:val="it-IT"/>
-        </w:rPr>
-        <w:t>________________________________</w:t>
       </w:r>
     </w:p>
     <w:p xmlns:wp14="http://schemas.microsoft.com/office/word/2010/wordml" wp14:textId="77777777">
@@ -859,7 +856,7 @@
         </w:rPr>
       </w:pPr>
     </w:p>
-    <w:p xmlns:wp14="http://schemas.microsoft.com/office/word/2010/wordml" wp14:textId="66AFDC54">
+    <w:p xmlns:wp14="http://schemas.microsoft.com/office/word/2010/wordml" wp14:textId="22E15BD3">
       <w:pPr>
         <w:widowControl w:val="0"/>
         <w:spacing w:before="120" w:line="360" w:lineRule="auto"/>
@@ -897,15 +894,15 @@
           <w:szCs w:val="24"/>
           <w:lang w:val="it-IT"/>
         </w:rPr>
-        <w:t>:_</w:t>
-      </w:r>
-      <w:r>
-        <w:rPr>
-          <w:sz w:val="24"/>
-          <w:szCs w:val="24"/>
-          <w:lang w:val="it-IT"/>
-        </w:rPr>
-        <w:t>__</w:t>
+        <w:t>:</w:t>
+      </w:r>
+      <w:r>
+        <w:rPr>
+          <w:sz w:val="24"/>
+          <w:szCs w:val="24"/>
+          <w:lang w:val="it-IT"/>
+        </w:rPr>
+        <w:t xml:space="preserve"> </w:t>
       </w:r>
       <w:r>
         <w:rPr>
@@ -937,7 +934,15 @@
           <w:szCs w:val="24"/>
           <w:lang w:val="it-IT"/>
         </w:rPr>
-        <w:t>icd1</w:t>
+        <w:t>icd</w:t>
+      </w:r>
+      <w:r>
+        <w:rPr>
+          <w:sz w:val="24"/>
+          <w:szCs w:val="24"/>
+          <w:lang w:val="it-IT"/>
+        </w:rPr>
+        <w:t>1</w:t>
       </w:r>
       <w:r>
         <w:rPr>
@@ -955,24 +960,8 @@
         </w:rPr>
         <w:t>}</w:t>
       </w:r>
-      <w:r>
-        <w:rPr>
-          <w:sz w:val="24"/>
-          <w:szCs w:val="24"/>
-          <w:lang w:val="it-IT"/>
-        </w:rPr>
-        <w:t>__</w:t>
-      </w:r>
-      <w:r>
-        <w:rPr>
-          <w:sz w:val="24"/>
-          <w:szCs w:val="24"/>
-          <w:lang w:val="it-IT"/>
-        </w:rPr>
-        <w:t>_________________________</w:t>
-      </w:r>
-    </w:p>
-    <w:p xmlns:wp14="http://schemas.microsoft.com/office/word/2010/wordml" wp14:textId="529B81CB">
+    </w:p>
+    <w:p xmlns:wp14="http://schemas.microsoft.com/office/word/2010/wordml" wp14:textId="21231729">
       <w:pPr>
         <w:widowControl w:val="0"/>
         <w:spacing w:line="360" w:lineRule="auto"/>
@@ -989,7 +978,7 @@
           <w:szCs w:val="24"/>
           <w:lang w:val="it-IT"/>
         </w:rPr>
-        <w:t>Redatta da: _</w:t>
+        <w:t xml:space="preserve">Redatta da: </w:t>
       </w:r>
       <w:r>
         <w:rPr>
@@ -1037,7 +1026,15 @@
           <w:szCs w:val="24"/>
           <w:lang w:val="it-IT"/>
         </w:rPr>
-        <w:t>_______in data __</w:t>
+        <w:t xml:space="preserve">  </w:t>
+      </w:r>
+      <w:r>
+        <w:rPr>
+          <w:sz w:val="24"/>
+          <w:szCs w:val="24"/>
+          <w:lang w:val="it-IT"/>
+        </w:rPr>
+        <w:t xml:space="preserve">in data </w:t>
       </w:r>
       <w:r>
         <w:rPr>
@@ -1079,24 +1076,8 @@
         </w:rPr>
         <w:t>}</w:t>
       </w:r>
-      <w:r>
-        <w:rPr>
-          <w:sz w:val="24"/>
-          <w:szCs w:val="24"/>
-          <w:lang w:val="it-IT"/>
-        </w:rPr>
-        <w:t>_</w:t>
-      </w:r>
-      <w:r>
-        <w:rPr>
-          <w:sz w:val="24"/>
-          <w:szCs w:val="24"/>
-          <w:lang w:val="it-IT"/>
-        </w:rPr>
-        <w:t>__</w:t>
-      </w:r>
-    </w:p>
-    <w:p xmlns:wp14="http://schemas.microsoft.com/office/word/2010/wordml" wp14:textId="285344C0">
+    </w:p>
+    <w:p xmlns:wp14="http://schemas.microsoft.com/office/word/2010/wordml" wp14:textId="36F60B16">
       <w:pPr>
         <w:widowControl w:val="0"/>
         <w:spacing w:line="360" w:lineRule="auto"/>
@@ -1113,7 +1094,15 @@
           <w:szCs w:val="24"/>
           <w:lang w:val="it-IT"/>
         </w:rPr>
-        <w:t>Aggiornamenti diagnostici: __</w:t>
+        <w:t>Aggiornamenti diagnostici:</w:t>
+      </w:r>
+      <w:r>
+        <w:rPr>
+          <w:sz w:val="24"/>
+          <w:szCs w:val="24"/>
+          <w:lang w:val="it-IT"/>
+        </w:rPr>
+        <w:t xml:space="preserve"> </w:t>
       </w:r>
       <w:r>
         <w:rPr>
@@ -1155,32 +1144,8 @@
         </w:rPr>
         <w:t>}</w:t>
       </w:r>
-      <w:r>
-        <w:rPr>
-          <w:sz w:val="24"/>
-          <w:szCs w:val="24"/>
-          <w:lang w:val="it-IT"/>
-        </w:rPr>
-        <w:t>_____</w:t>
-      </w:r>
-      <w:r>
-        <w:rPr>
-          <w:sz w:val="24"/>
-          <w:szCs w:val="24"/>
-          <w:lang w:val="it-IT"/>
-        </w:rPr>
-        <w:t>_</w:t>
-      </w:r>
-      <w:r>
-        <w:rPr>
-          <w:sz w:val="24"/>
-          <w:szCs w:val="24"/>
-          <w:lang w:val="it-IT"/>
-        </w:rPr>
-        <w:t>___________</w:t>
-      </w:r>
-    </w:p>
-    <w:p xmlns:wp14="http://schemas.microsoft.com/office/word/2010/wordml" wp14:textId="53121EF5">
+    </w:p>
+    <w:p xmlns:wp14="http://schemas.microsoft.com/office/word/2010/wordml" wp14:textId="1B7B55E6">
       <w:pPr>
         <w:widowControl w:val="0"/>
         <w:spacing w:line="360" w:lineRule="auto"/>
@@ -1197,7 +1162,7 @@
           <w:szCs w:val="24"/>
           <w:lang w:val="it-IT"/>
         </w:rPr>
-        <w:t>Altre relazioni cliniche: __</w:t>
+        <w:t xml:space="preserve">Altre relazioni cliniche: </w:t>
       </w:r>
       <w:r>
         <w:rPr>
@@ -1239,32 +1204,8 @@
         </w:rPr>
         <w:t>}</w:t>
       </w:r>
-      <w:r>
-        <w:rPr>
-          <w:sz w:val="24"/>
-          <w:szCs w:val="24"/>
-          <w:lang w:val="it-IT"/>
-        </w:rPr>
-        <w:t>________________</w:t>
-      </w:r>
-      <w:r>
-        <w:rPr>
-          <w:sz w:val="24"/>
-          <w:szCs w:val="24"/>
-          <w:lang w:val="it-IT"/>
-        </w:rPr>
-        <w:t>_</w:t>
-      </w:r>
-      <w:r>
-        <w:rPr>
-          <w:sz w:val="24"/>
-          <w:szCs w:val="24"/>
-          <w:lang w:val="it-IT"/>
-        </w:rPr>
-        <w:t>___________</w:t>
-      </w:r>
-    </w:p>
-    <w:p xmlns:wp14="http://schemas.microsoft.com/office/word/2010/wordml" wp14:textId="6AB5E3D0">
+    </w:p>
+    <w:p xmlns:wp14="http://schemas.microsoft.com/office/word/2010/wordml" wp14:textId="510A1FA7">
       <w:pPr>
         <w:widowControl w:val="0"/>
         <w:spacing w:line="360" w:lineRule="auto"/>
@@ -1281,7 +1222,7 @@
           <w:szCs w:val="24"/>
           <w:lang w:val="it-IT"/>
         </w:rPr>
-        <w:t>Interventi riabilitativi: _</w:t>
+        <w:t xml:space="preserve">Interventi riabilitativi: </w:t>
       </w:r>
       <w:r>
         <w:rPr>
@@ -1306,30 +1247,6 @@
           <w:lang w:val="it-IT"/>
         </w:rPr>
         <w:t>_interventi}</w:t>
-      </w:r>
-      <w:r>
-        <w:rPr>
-          <w:sz w:val="24"/>
-          <w:szCs w:val="24"/>
-          <w:lang w:val="it-IT"/>
-        </w:rPr>
-        <w:t>_______________</w:t>
-      </w:r>
-      <w:r>
-        <w:rPr>
-          <w:sz w:val="24"/>
-          <w:szCs w:val="24"/>
-          <w:lang w:val="it-IT"/>
-        </w:rPr>
-        <w:t>______</w:t>
-      </w:r>
-      <w:r>
-        <w:rPr>
-          <w:sz w:val="24"/>
-          <w:szCs w:val="24"/>
-          <w:lang w:val="it-IT"/>
-        </w:rPr>
-        <w:t>______</w:t>
       </w:r>
     </w:p>
     <w:p xmlns:wp14="http://schemas.microsoft.com/office/word/2010/wordml" wp14:textId="77777777">
@@ -1385,7 +1302,7 @@
         <w:t xml:space="preserve">Documentazione presentata alla scuola ___________________________ </w:t>
       </w:r>
     </w:p>
-    <w:p xmlns:wp14="http://schemas.microsoft.com/office/word/2010/wordml" wp14:textId="487FAB5B">
+    <w:p xmlns:wp14="http://schemas.microsoft.com/office/word/2010/wordml" wp14:textId="3D84F2D4">
       <w:pPr>
         <w:pStyle w:val="Normale"/>
         <w:widowControl w:val="0"/>
@@ -1401,14 +1318,7 @@
           <w:sz w:val="24"/>
           <w:szCs w:val="24"/>
         </w:rPr>
-        <w:t>Redatta da: _</w:t>
-      </w:r>
-      <w:r>
-        <w:rPr>
-          <w:sz w:val="24"/>
-          <w:szCs w:val="24"/>
-        </w:rPr>
-        <w:t>_</w:t>
+        <w:t xml:space="preserve">Redatta da: </w:t>
       </w:r>
       <w:r>
         <w:rPr>
@@ -1432,12 +1342,21 @@
           <w:szCs w:val="24"/>
           <w:lang w:val="it-IT"/>
         </w:rPr>
+        <w:t>1</w:t>
+      </w:r>
+      <w:r>
+        <w:rPr>
+          <w:sz w:val="24"/>
+          <w:szCs w:val="24"/>
+          <w:lang w:val="it-IT"/>
+        </w:rPr>
         <w:t>}</w:t>
       </w:r>
       <w:r>
         <w:rPr>
           <w:sz w:val="24"/>
           <w:szCs w:val="24"/>
+          <w:lang w:val="it-IT"/>
         </w:rPr>
         <w:t xml:space="preserve"> </w:t>
       </w:r>
@@ -1445,16 +1364,32 @@
         <w:rPr>
           <w:sz w:val="24"/>
           <w:szCs w:val="24"/>
-        </w:rPr>
-        <w:t>____   in data __</w:t>
-      </w:r>
-      <w:r>
-        <w:rPr>
-          <w:sz w:val="24"/>
-          <w:szCs w:val="24"/>
-          <w:lang w:val="it-IT"/>
-        </w:rPr>
-        <w:t xml:space="preserve"> {</w:t>
+          <w:lang w:val="it-IT"/>
+        </w:rPr>
+        <w:t xml:space="preserve"> </w:t>
+      </w:r>
+      <w:r>
+        <w:rPr>
+          <w:sz w:val="24"/>
+          <w:szCs w:val="24"/>
+          <w:lang w:val="it-IT"/>
+        </w:rPr>
+        <w:t xml:space="preserve"> </w:t>
+      </w:r>
+      <w:r>
+        <w:rPr>
+          <w:sz w:val="24"/>
+          <w:szCs w:val="24"/>
+        </w:rPr>
+        <w:t xml:space="preserve">in data </w:t>
+      </w:r>
+      <w:r>
+        <w:rPr>
+          <w:sz w:val="24"/>
+          <w:szCs w:val="24"/>
+          <w:lang w:val="it-IT"/>
+        </w:rPr>
+        <w:t>{</w:t>
       </w:r>
       <w:r>
         <w:rPr>
@@ -1470,6 +1405,14 @@
           <w:szCs w:val="24"/>
           <w:lang w:val="it-IT"/>
         </w:rPr>
+        <w:t>1</w:t>
+      </w:r>
+      <w:r>
+        <w:rPr>
+          <w:sz w:val="24"/>
+          <w:szCs w:val="24"/>
+          <w:lang w:val="it-IT"/>
+        </w:rPr>
         <w:t>}</w:t>
       </w:r>
       <w:r>
@@ -1479,20 +1422,444 @@
         </w:rPr>
         <w:t xml:space="preserve"> </w:t>
       </w:r>
-      <w:r>
-        <w:rPr>
-          <w:sz w:val="24"/>
-          <w:szCs w:val="24"/>
-        </w:rPr>
-        <w:t>_</w:t>
-      </w:r>
-    </w:p>
-    <w:p xmlns:wp14="http://schemas.microsoft.com/office/word/2010/wordml" wp14:textId="77777777">
-      <w:pPr>
+    </w:p>
+    <w:p>
+      <w:pPr>
+        <w:pStyle w:val="Normale"/>
         <w:widowControl w:val="0"/>
         <w:spacing w:line="360" w:lineRule="auto"/>
         <w:ind w:left="284" w:right="284"/>
         <w:rPr>
+          <w:sz w:val="24"/>
+          <w:szCs w:val="24"/>
+        </w:rPr>
+      </w:pPr>
+      <w:r>
+        <w:rPr>
+          <w:sz w:val="24"/>
+          <w:szCs w:val="24"/>
+        </w:rPr>
+        <w:t xml:space="preserve">Redatta da: </w:t>
+      </w:r>
+      <w:r>
+        <w:rPr>
+          <w:sz w:val="24"/>
+          <w:szCs w:val="24"/>
+          <w:lang w:val="it-IT"/>
+        </w:rPr>
+        <w:t>{relazione_altro_redattore</w:t>
+      </w:r>
+      <w:r>
+        <w:rPr>
+          <w:sz w:val="24"/>
+          <w:szCs w:val="24"/>
+          <w:lang w:val="it-IT"/>
+        </w:rPr>
+        <w:t>2</w:t>
+      </w:r>
+      <w:r>
+        <w:rPr>
+          <w:sz w:val="24"/>
+          <w:szCs w:val="24"/>
+          <w:lang w:val="it-IT"/>
+        </w:rPr>
+        <w:t>}</w:t>
+      </w:r>
+      <w:r>
+        <w:rPr>
+          <w:sz w:val="24"/>
+          <w:szCs w:val="24"/>
+          <w:lang w:val="it-IT"/>
+        </w:rPr>
+        <w:t xml:space="preserve"> </w:t>
+      </w:r>
+      <w:r>
+        <w:rPr>
+          <w:sz w:val="24"/>
+          <w:szCs w:val="24"/>
+          <w:lang w:val="it-IT"/>
+        </w:rPr>
+        <w:t xml:space="preserve"> </w:t>
+      </w:r>
+      <w:r>
+        <w:rPr>
+          <w:sz w:val="24"/>
+          <w:szCs w:val="24"/>
+          <w:lang w:val="it-IT"/>
+        </w:rPr>
+        <w:t xml:space="preserve"> </w:t>
+      </w:r>
+      <w:r>
+        <w:rPr>
+          <w:sz w:val="24"/>
+          <w:szCs w:val="24"/>
+        </w:rPr>
+        <w:t xml:space="preserve">in data </w:t>
+      </w:r>
+      <w:r>
+        <w:rPr>
+          <w:sz w:val="24"/>
+          <w:szCs w:val="24"/>
+          <w:lang w:val="it-IT"/>
+        </w:rPr>
+        <w:t>{relazione_altro_data</w:t>
+      </w:r>
+      <w:r>
+        <w:rPr>
+          <w:sz w:val="24"/>
+          <w:szCs w:val="24"/>
+          <w:lang w:val="it-IT"/>
+        </w:rPr>
+        <w:t>2</w:t>
+      </w:r>
+      <w:r>
+        <w:rPr>
+          <w:sz w:val="24"/>
+          <w:szCs w:val="24"/>
+          <w:lang w:val="it-IT"/>
+        </w:rPr>
+        <w:t>}</w:t>
+      </w:r>
+      <w:r>
+        <w:rPr>
+          <w:sz w:val="24"/>
+          <w:szCs w:val="24"/>
+        </w:rPr>
+        <w:t xml:space="preserve"> </w:t>
+      </w:r>
+    </w:p>
+    <w:p>
+      <w:pPr>
+        <w:pStyle w:val="Normale"/>
+        <w:widowControl w:val="0"/>
+        <w:spacing w:line="360" w:lineRule="auto"/>
+        <w:ind w:left="284" w:right="284"/>
+        <w:rPr>
+          <w:sz w:val="24"/>
+          <w:szCs w:val="24"/>
+        </w:rPr>
+      </w:pPr>
+      <w:r>
+        <w:rPr>
+          <w:sz w:val="24"/>
+          <w:szCs w:val="24"/>
+        </w:rPr>
+        <w:t xml:space="preserve">Redatta da: </w:t>
+      </w:r>
+      <w:r>
+        <w:rPr>
+          <w:sz w:val="24"/>
+          <w:szCs w:val="24"/>
+          <w:lang w:val="it-IT"/>
+        </w:rPr>
+        <w:t>{relazione_altro_redattore</w:t>
+      </w:r>
+      <w:r>
+        <w:rPr>
+          <w:sz w:val="24"/>
+          <w:szCs w:val="24"/>
+          <w:lang w:val="it-IT"/>
+        </w:rPr>
+        <w:t>3</w:t>
+      </w:r>
+      <w:r>
+        <w:rPr>
+          <w:sz w:val="24"/>
+          <w:szCs w:val="24"/>
+          <w:lang w:val="it-IT"/>
+        </w:rPr>
+        <w:t>}</w:t>
+      </w:r>
+      <w:r>
+        <w:rPr>
+          <w:sz w:val="24"/>
+          <w:szCs w:val="24"/>
+        </w:rPr>
+        <w:t xml:space="preserve"> </w:t>
+      </w:r>
+      <w:r>
+        <w:rPr>
+          <w:sz w:val="24"/>
+          <w:szCs w:val="24"/>
+        </w:rPr>
+        <w:t xml:space="preserve"> </w:t>
+      </w:r>
+      <w:r>
+        <w:rPr>
+          <w:sz w:val="24"/>
+          <w:szCs w:val="24"/>
+        </w:rPr>
+        <w:t xml:space="preserve"> </w:t>
+      </w:r>
+      <w:r>
+        <w:rPr>
+          <w:sz w:val="24"/>
+          <w:szCs w:val="24"/>
+        </w:rPr>
+        <w:t xml:space="preserve">in data </w:t>
+      </w:r>
+      <w:r>
+        <w:rPr>
+          <w:sz w:val="24"/>
+          <w:szCs w:val="24"/>
+          <w:lang w:val="it-IT"/>
+        </w:rPr>
+        <w:t>{relazione_altro_data</w:t>
+      </w:r>
+      <w:r>
+        <w:rPr>
+          <w:sz w:val="24"/>
+          <w:szCs w:val="24"/>
+          <w:lang w:val="it-IT"/>
+        </w:rPr>
+        <w:t>3</w:t>
+      </w:r>
+      <w:r>
+        <w:rPr>
+          <w:sz w:val="24"/>
+          <w:szCs w:val="24"/>
+          <w:lang w:val="it-IT"/>
+        </w:rPr>
+        <w:t>}</w:t>
+      </w:r>
+      <w:r>
+        <w:rPr>
+          <w:sz w:val="24"/>
+          <w:szCs w:val="24"/>
+        </w:rPr>
+        <w:t xml:space="preserve"> </w:t>
+      </w:r>
+    </w:p>
+    <w:p>
+      <w:pPr>
+        <w:pStyle w:val="Normale"/>
+        <w:widowControl w:val="0"/>
+        <w:spacing w:line="360" w:lineRule="auto"/>
+        <w:ind w:left="284" w:right="284"/>
+        <w:rPr>
+          <w:sz w:val="24"/>
+          <w:szCs w:val="24"/>
+        </w:rPr>
+      </w:pPr>
+      <w:r>
+        <w:rPr>
+          <w:sz w:val="24"/>
+          <w:szCs w:val="24"/>
+        </w:rPr>
+        <w:t xml:space="preserve">Redatta da: </w:t>
+      </w:r>
+      <w:r>
+        <w:rPr>
+          <w:sz w:val="24"/>
+          <w:szCs w:val="24"/>
+          <w:lang w:val="it-IT"/>
+        </w:rPr>
+        <w:t>{relazione_altro_redattore</w:t>
+      </w:r>
+      <w:r>
+        <w:rPr>
+          <w:sz w:val="24"/>
+          <w:szCs w:val="24"/>
+          <w:lang w:val="it-IT"/>
+        </w:rPr>
+        <w:t>4</w:t>
+      </w:r>
+      <w:r>
+        <w:rPr>
+          <w:sz w:val="24"/>
+          <w:szCs w:val="24"/>
+          <w:lang w:val="it-IT"/>
+        </w:rPr>
+        <w:t>}</w:t>
+      </w:r>
+      <w:r>
+        <w:rPr>
+          <w:sz w:val="24"/>
+          <w:szCs w:val="24"/>
+        </w:rPr>
+        <w:t xml:space="preserve"> </w:t>
+      </w:r>
+      <w:r>
+        <w:rPr>
+          <w:sz w:val="24"/>
+          <w:szCs w:val="24"/>
+        </w:rPr>
+        <w:t xml:space="preserve"> </w:t>
+      </w:r>
+      <w:r>
+        <w:rPr>
+          <w:sz w:val="24"/>
+          <w:szCs w:val="24"/>
+        </w:rPr>
+        <w:t xml:space="preserve"> </w:t>
+      </w:r>
+      <w:r>
+        <w:rPr>
+          <w:sz w:val="24"/>
+          <w:szCs w:val="24"/>
+        </w:rPr>
+        <w:t xml:space="preserve">in data </w:t>
+      </w:r>
+      <w:r>
+        <w:rPr>
+          <w:sz w:val="24"/>
+          <w:szCs w:val="24"/>
+          <w:lang w:val="it-IT"/>
+        </w:rPr>
+        <w:t>{</w:t>
+      </w:r>
+      <w:r>
+        <w:rPr>
+          <w:sz w:val="24"/>
+          <w:szCs w:val="24"/>
+          <w:lang w:val="it-IT"/>
+        </w:rPr>
+        <w:t>relazione_altro_data</w:t>
+      </w:r>
+      <w:r>
+        <w:rPr>
+          <w:sz w:val="24"/>
+          <w:szCs w:val="24"/>
+          <w:lang w:val="it-IT"/>
+        </w:rPr>
+        <w:t>4</w:t>
+      </w:r>
+      <w:r>
+        <w:rPr>
+          <w:sz w:val="24"/>
+          <w:szCs w:val="24"/>
+          <w:lang w:val="it-IT"/>
+        </w:rPr>
+        <w:t>}</w:t>
+      </w:r>
+      <w:r>
+        <w:rPr>
+          <w:sz w:val="24"/>
+          <w:szCs w:val="24"/>
+        </w:rPr>
+        <w:t xml:space="preserve"> </w:t>
+      </w:r>
+    </w:p>
+    <w:p>
+      <w:pPr>
+        <w:pStyle w:val="Normale"/>
+        <w:widowControl w:val="0"/>
+        <w:spacing w:line="360" w:lineRule="auto"/>
+        <w:ind w:left="284" w:right="284"/>
+        <w:rPr>
+          <w:sz w:val="24"/>
+          <w:szCs w:val="24"/>
+        </w:rPr>
+      </w:pPr>
+      <w:r>
+        <w:rPr>
+          <w:sz w:val="24"/>
+          <w:szCs w:val="24"/>
+        </w:rPr>
+        <w:t xml:space="preserve">Redatta da: </w:t>
+      </w:r>
+      <w:r>
+        <w:rPr>
+          <w:sz w:val="24"/>
+          <w:szCs w:val="24"/>
+          <w:lang w:val="it-IT"/>
+        </w:rPr>
+        <w:t>{relazione_altro_redattore</w:t>
+      </w:r>
+      <w:r>
+        <w:rPr>
+          <w:sz w:val="24"/>
+          <w:szCs w:val="24"/>
+          <w:lang w:val="it-IT"/>
+        </w:rPr>
+        <w:t>5</w:t>
+      </w:r>
+      <w:r>
+        <w:rPr>
+          <w:sz w:val="24"/>
+          <w:szCs w:val="24"/>
+          <w:lang w:val="it-IT"/>
+        </w:rPr>
+        <w:t>}</w:t>
+      </w:r>
+      <w:r>
+        <w:rPr>
+          <w:sz w:val="24"/>
+          <w:szCs w:val="24"/>
+        </w:rPr>
+        <w:t xml:space="preserve"> </w:t>
+      </w:r>
+      <w:r>
+        <w:rPr>
+          <w:sz w:val="24"/>
+          <w:szCs w:val="24"/>
+        </w:rPr>
+        <w:t xml:space="preserve">  </w:t>
+      </w:r>
+      <w:r>
+        <w:rPr>
+          <w:sz w:val="24"/>
+          <w:szCs w:val="24"/>
+        </w:rPr>
+        <w:t xml:space="preserve">in data </w:t>
+      </w:r>
+      <w:r>
+        <w:rPr>
+          <w:sz w:val="24"/>
+          <w:szCs w:val="24"/>
+          <w:lang w:val="it-IT"/>
+        </w:rPr>
+        <w:t>{</w:t>
+      </w:r>
+      <w:r>
+        <w:rPr>
+          <w:sz w:val="24"/>
+          <w:szCs w:val="24"/>
+          <w:lang w:val="it-IT"/>
+        </w:rPr>
+        <w:t>relazione_altro_data</w:t>
+      </w:r>
+      <w:r>
+        <w:rPr>
+          <w:sz w:val="24"/>
+          <w:szCs w:val="24"/>
+          <w:lang w:val="it-IT"/>
+        </w:rPr>
+        <w:t>5</w:t>
+      </w:r>
+      <w:r>
+        <w:rPr>
+          <w:sz w:val="24"/>
+          <w:szCs w:val="24"/>
+          <w:lang w:val="it-IT"/>
+        </w:rPr>
+        <w:t>}</w:t>
+      </w:r>
+      <w:r>
+        <w:rPr>
+          <w:sz w:val="24"/>
+          <w:szCs w:val="24"/>
+        </w:rPr>
+        <w:t xml:space="preserve"> </w:t>
+      </w:r>
+    </w:p>
+    <w:p>
+      <w:pPr>
+        <w:widowControl w:val="0"/>
+        <w:spacing w:line="360" w:lineRule="auto"/>
+        <w:ind w:left="284" w:right="284"/>
+        <w:rPr>
+          <w:sz w:val="24"/>
+          <w:szCs w:val="24"/>
+        </w:rPr>
+      </w:pPr>
+    </w:p>
+    <w:p xmlns:wp14="http://schemas.microsoft.com/office/word/2010/wordml" wp14:textId="77777777">
+      <w:pPr>
+        <w:widowControl w:val="0"/>
+        <w:spacing w:line="360" w:lineRule="auto"/>
+        <w:ind w:left="284" w:right="284"/>
+        <w:rPr>
           <w:b/>
           <w:sz w:val="24"/>
           <w:szCs w:val="24"/>
@@ -1530,21 +1897,20 @@
         </w:rPr>
       </w:pPr>
     </w:p>
-    <w:p xmlns:wp14="http://schemas.microsoft.com/office/word/2010/wordml" wp14:textId="77777777">
+    <w:p xmlns:wp14="http://schemas.microsoft.com/office/word/2010/wordml" wp14:textId="6B0D42C5">
       <w:pPr>
         <w:spacing w:after="200" w:line="480" w:lineRule="auto"/>
         <w:rPr>
-          <w:b/>
-          <w:sz w:val="24"/>
-          <w:szCs w:val="24"/>
-        </w:rPr>
-      </w:pPr>
-      <w:r>
-        <w:br w:type="page"/>
-      </w:r>
-      <w:r>
-        <w:rPr>
-          <w:b/>
+          <w:b w:val="1"/>
+          <w:bCs w:val="1"/>
+          <w:sz w:val="24"/>
+          <w:szCs w:val="24"/>
+        </w:rPr>
+      </w:pPr>
+      <w:r>
+        <w:rPr>
+          <w:b w:val="1"/>
+          <w:bCs w:val="1"/>
           <w:sz w:val="24"/>
           <w:szCs w:val="24"/>
         </w:rPr>

</xml_diff>

<commit_message>
- fix#583: PDP aggiornamento sezione A (#584)
</commit_message>
<xml_diff>
--- a/server_static/pdp_templates/pdp_template.docx
+++ b/server_static/pdp_templates/pdp_template.docx
@@ -627,7 +627,7 @@
         <w:t xml:space="preserve"> {nato_il}</w:t>
       </w:r>
     </w:p>
-    <w:p xmlns:wp14="http://schemas.microsoft.com/office/word/2010/wordml" wp14:textId="21C13456">
+    <w:p xmlns:wp14="http://schemas.microsoft.com/office/word/2010/wordml" wp14:textId="4BA4BA76">
       <w:pPr>
         <w:widowControl w:val="0"/>
         <w:spacing w:line="360" w:lineRule="auto"/>
@@ -644,7 +644,15 @@
           <w:szCs w:val="24"/>
           <w:lang w:val="it-IT"/>
         </w:rPr>
-        <w:t>Lingua madre: __</w:t>
+        <w:t xml:space="preserve">Lingua madre: </w:t>
+      </w:r>
+      <w:r>
+        <w:rPr>
+          <w:sz w:val="24"/>
+          <w:szCs w:val="24"/>
+          <w:lang w:val="it-IT"/>
+        </w:rPr>
+        <w:t xml:space="preserve"> </w:t>
       </w:r>
       <w:r>
         <w:rPr>
@@ -670,36 +678,33 @@
         </w:rPr>
         <w:t>}</w:t>
       </w:r>
-      <w:r>
-        <w:rPr>
-          <w:sz w:val="24"/>
-          <w:szCs w:val="24"/>
-          <w:lang w:val="it-IT"/>
-        </w:rPr>
-        <w:t>___________________________________</w:t>
-      </w:r>
-    </w:p>
-    <w:p xmlns:wp14="http://schemas.microsoft.com/office/word/2010/wordml" wp14:textId="562E6F7F">
+    </w:p>
+    <w:p xmlns:wp14="http://schemas.microsoft.com/office/word/2010/wordml" wp14:textId="3AE48BD8">
       <w:pPr>
         <w:widowControl w:val="0"/>
         <w:spacing w:line="360" w:lineRule="auto"/>
         <w:ind w:left="284" w:right="284"/>
         <w:rPr>
-          <w:b w:val="1"/>
-          <w:bCs w:val="1"/>
-          <w:sz w:val="24"/>
-          <w:szCs w:val="24"/>
-          <w:u w:val="single"/>
-          <w:lang w:val="it-IT"/>
-        </w:rPr>
-      </w:pPr>
-      <w:r>
-        <w:rPr>
-          <w:sz w:val="24"/>
-          <w:szCs w:val="24"/>
-          <w:lang w:val="it-IT"/>
-        </w:rPr>
-        <w:t>Eventuale bilinguismo: ___</w:t>
+          <w:sz w:val="24"/>
+          <w:szCs w:val="24"/>
+          <w:lang w:val="it-IT"/>
+        </w:rPr>
+      </w:pPr>
+      <w:r>
+        <w:rPr>
+          <w:sz w:val="24"/>
+          <w:szCs w:val="24"/>
+          <w:lang w:val="it-IT"/>
+        </w:rPr>
+        <w:t xml:space="preserve">Eventuale bilinguismo: </w:t>
+      </w:r>
+      <w:r>
+        <w:rPr>
+          <w:sz w:val="24"/>
+          <w:szCs w:val="24"/>
+          <w:lang w:val="it-IT"/>
+        </w:rPr>
+        <w:t xml:space="preserve"> </w:t>
       </w:r>
       <w:r>
         <w:rPr>
@@ -708,14 +713,6 @@
           <w:lang w:val="it-IT"/>
         </w:rPr>
         <w:t>{bilingue}</w:t>
-      </w:r>
-      <w:r>
-        <w:rPr>
-          <w:sz w:val="24"/>
-          <w:szCs w:val="24"/>
-          <w:lang w:val="it-IT"/>
-        </w:rPr>
-        <w:t>________________________________</w:t>
       </w:r>
     </w:p>
     <w:p xmlns:wp14="http://schemas.microsoft.com/office/word/2010/wordml" wp14:textId="77777777">
@@ -859,7 +856,7 @@
         </w:rPr>
       </w:pPr>
     </w:p>
-    <w:p xmlns:wp14="http://schemas.microsoft.com/office/word/2010/wordml" wp14:textId="66AFDC54">
+    <w:p xmlns:wp14="http://schemas.microsoft.com/office/word/2010/wordml" wp14:textId="22E15BD3">
       <w:pPr>
         <w:widowControl w:val="0"/>
         <w:spacing w:before="120" w:line="360" w:lineRule="auto"/>
@@ -897,15 +894,15 @@
           <w:szCs w:val="24"/>
           <w:lang w:val="it-IT"/>
         </w:rPr>
-        <w:t>:_</w:t>
-      </w:r>
-      <w:r>
-        <w:rPr>
-          <w:sz w:val="24"/>
-          <w:szCs w:val="24"/>
-          <w:lang w:val="it-IT"/>
-        </w:rPr>
-        <w:t>__</w:t>
+        <w:t>:</w:t>
+      </w:r>
+      <w:r>
+        <w:rPr>
+          <w:sz w:val="24"/>
+          <w:szCs w:val="24"/>
+          <w:lang w:val="it-IT"/>
+        </w:rPr>
+        <w:t xml:space="preserve"> </w:t>
       </w:r>
       <w:r>
         <w:rPr>
@@ -937,7 +934,15 @@
           <w:szCs w:val="24"/>
           <w:lang w:val="it-IT"/>
         </w:rPr>
-        <w:t>icd1</w:t>
+        <w:t>icd</w:t>
+      </w:r>
+      <w:r>
+        <w:rPr>
+          <w:sz w:val="24"/>
+          <w:szCs w:val="24"/>
+          <w:lang w:val="it-IT"/>
+        </w:rPr>
+        <w:t>1</w:t>
       </w:r>
       <w:r>
         <w:rPr>
@@ -955,24 +960,8 @@
         </w:rPr>
         <w:t>}</w:t>
       </w:r>
-      <w:r>
-        <w:rPr>
-          <w:sz w:val="24"/>
-          <w:szCs w:val="24"/>
-          <w:lang w:val="it-IT"/>
-        </w:rPr>
-        <w:t>__</w:t>
-      </w:r>
-      <w:r>
-        <w:rPr>
-          <w:sz w:val="24"/>
-          <w:szCs w:val="24"/>
-          <w:lang w:val="it-IT"/>
-        </w:rPr>
-        <w:t>_________________________</w:t>
-      </w:r>
-    </w:p>
-    <w:p xmlns:wp14="http://schemas.microsoft.com/office/word/2010/wordml" wp14:textId="529B81CB">
+    </w:p>
+    <w:p xmlns:wp14="http://schemas.microsoft.com/office/word/2010/wordml" wp14:textId="21231729">
       <w:pPr>
         <w:widowControl w:val="0"/>
         <w:spacing w:line="360" w:lineRule="auto"/>
@@ -989,7 +978,7 @@
           <w:szCs w:val="24"/>
           <w:lang w:val="it-IT"/>
         </w:rPr>
-        <w:t>Redatta da: _</w:t>
+        <w:t xml:space="preserve">Redatta da: </w:t>
       </w:r>
       <w:r>
         <w:rPr>
@@ -1037,7 +1026,15 @@
           <w:szCs w:val="24"/>
           <w:lang w:val="it-IT"/>
         </w:rPr>
-        <w:t>_______in data __</w:t>
+        <w:t xml:space="preserve">  </w:t>
+      </w:r>
+      <w:r>
+        <w:rPr>
+          <w:sz w:val="24"/>
+          <w:szCs w:val="24"/>
+          <w:lang w:val="it-IT"/>
+        </w:rPr>
+        <w:t xml:space="preserve">in data </w:t>
       </w:r>
       <w:r>
         <w:rPr>
@@ -1079,24 +1076,8 @@
         </w:rPr>
         <w:t>}</w:t>
       </w:r>
-      <w:r>
-        <w:rPr>
-          <w:sz w:val="24"/>
-          <w:szCs w:val="24"/>
-          <w:lang w:val="it-IT"/>
-        </w:rPr>
-        <w:t>_</w:t>
-      </w:r>
-      <w:r>
-        <w:rPr>
-          <w:sz w:val="24"/>
-          <w:szCs w:val="24"/>
-          <w:lang w:val="it-IT"/>
-        </w:rPr>
-        <w:t>__</w:t>
-      </w:r>
-    </w:p>
-    <w:p xmlns:wp14="http://schemas.microsoft.com/office/word/2010/wordml" wp14:textId="285344C0">
+    </w:p>
+    <w:p xmlns:wp14="http://schemas.microsoft.com/office/word/2010/wordml" wp14:textId="36F60B16">
       <w:pPr>
         <w:widowControl w:val="0"/>
         <w:spacing w:line="360" w:lineRule="auto"/>
@@ -1113,7 +1094,15 @@
           <w:szCs w:val="24"/>
           <w:lang w:val="it-IT"/>
         </w:rPr>
-        <w:t>Aggiornamenti diagnostici: __</w:t>
+        <w:t>Aggiornamenti diagnostici:</w:t>
+      </w:r>
+      <w:r>
+        <w:rPr>
+          <w:sz w:val="24"/>
+          <w:szCs w:val="24"/>
+          <w:lang w:val="it-IT"/>
+        </w:rPr>
+        <w:t xml:space="preserve"> </w:t>
       </w:r>
       <w:r>
         <w:rPr>
@@ -1155,32 +1144,8 @@
         </w:rPr>
         <w:t>}</w:t>
       </w:r>
-      <w:r>
-        <w:rPr>
-          <w:sz w:val="24"/>
-          <w:szCs w:val="24"/>
-          <w:lang w:val="it-IT"/>
-        </w:rPr>
-        <w:t>_____</w:t>
-      </w:r>
-      <w:r>
-        <w:rPr>
-          <w:sz w:val="24"/>
-          <w:szCs w:val="24"/>
-          <w:lang w:val="it-IT"/>
-        </w:rPr>
-        <w:t>_</w:t>
-      </w:r>
-      <w:r>
-        <w:rPr>
-          <w:sz w:val="24"/>
-          <w:szCs w:val="24"/>
-          <w:lang w:val="it-IT"/>
-        </w:rPr>
-        <w:t>___________</w:t>
-      </w:r>
-    </w:p>
-    <w:p xmlns:wp14="http://schemas.microsoft.com/office/word/2010/wordml" wp14:textId="53121EF5">
+    </w:p>
+    <w:p xmlns:wp14="http://schemas.microsoft.com/office/word/2010/wordml" wp14:textId="1B7B55E6">
       <w:pPr>
         <w:widowControl w:val="0"/>
         <w:spacing w:line="360" w:lineRule="auto"/>
@@ -1197,7 +1162,7 @@
           <w:szCs w:val="24"/>
           <w:lang w:val="it-IT"/>
         </w:rPr>
-        <w:t>Altre relazioni cliniche: __</w:t>
+        <w:t xml:space="preserve">Altre relazioni cliniche: </w:t>
       </w:r>
       <w:r>
         <w:rPr>
@@ -1239,32 +1204,8 @@
         </w:rPr>
         <w:t>}</w:t>
       </w:r>
-      <w:r>
-        <w:rPr>
-          <w:sz w:val="24"/>
-          <w:szCs w:val="24"/>
-          <w:lang w:val="it-IT"/>
-        </w:rPr>
-        <w:t>________________</w:t>
-      </w:r>
-      <w:r>
-        <w:rPr>
-          <w:sz w:val="24"/>
-          <w:szCs w:val="24"/>
-          <w:lang w:val="it-IT"/>
-        </w:rPr>
-        <w:t>_</w:t>
-      </w:r>
-      <w:r>
-        <w:rPr>
-          <w:sz w:val="24"/>
-          <w:szCs w:val="24"/>
-          <w:lang w:val="it-IT"/>
-        </w:rPr>
-        <w:t>___________</w:t>
-      </w:r>
-    </w:p>
-    <w:p xmlns:wp14="http://schemas.microsoft.com/office/word/2010/wordml" wp14:textId="6AB5E3D0">
+    </w:p>
+    <w:p xmlns:wp14="http://schemas.microsoft.com/office/word/2010/wordml" wp14:textId="510A1FA7">
       <w:pPr>
         <w:widowControl w:val="0"/>
         <w:spacing w:line="360" w:lineRule="auto"/>
@@ -1281,7 +1222,7 @@
           <w:szCs w:val="24"/>
           <w:lang w:val="it-IT"/>
         </w:rPr>
-        <w:t>Interventi riabilitativi: _</w:t>
+        <w:t xml:space="preserve">Interventi riabilitativi: </w:t>
       </w:r>
       <w:r>
         <w:rPr>
@@ -1306,30 +1247,6 @@
           <w:lang w:val="it-IT"/>
         </w:rPr>
         <w:t>_interventi}</w:t>
-      </w:r>
-      <w:r>
-        <w:rPr>
-          <w:sz w:val="24"/>
-          <w:szCs w:val="24"/>
-          <w:lang w:val="it-IT"/>
-        </w:rPr>
-        <w:t>_______________</w:t>
-      </w:r>
-      <w:r>
-        <w:rPr>
-          <w:sz w:val="24"/>
-          <w:szCs w:val="24"/>
-          <w:lang w:val="it-IT"/>
-        </w:rPr>
-        <w:t>______</w:t>
-      </w:r>
-      <w:r>
-        <w:rPr>
-          <w:sz w:val="24"/>
-          <w:szCs w:val="24"/>
-          <w:lang w:val="it-IT"/>
-        </w:rPr>
-        <w:t>______</w:t>
       </w:r>
     </w:p>
     <w:p xmlns:wp14="http://schemas.microsoft.com/office/word/2010/wordml" wp14:textId="77777777">
@@ -1385,7 +1302,7 @@
         <w:t xml:space="preserve">Documentazione presentata alla scuola ___________________________ </w:t>
       </w:r>
     </w:p>
-    <w:p xmlns:wp14="http://schemas.microsoft.com/office/word/2010/wordml" wp14:textId="487FAB5B">
+    <w:p xmlns:wp14="http://schemas.microsoft.com/office/word/2010/wordml" wp14:textId="3D84F2D4">
       <w:pPr>
         <w:pStyle w:val="Normale"/>
         <w:widowControl w:val="0"/>
@@ -1401,14 +1318,7 @@
           <w:sz w:val="24"/>
           <w:szCs w:val="24"/>
         </w:rPr>
-        <w:t>Redatta da: _</w:t>
-      </w:r>
-      <w:r>
-        <w:rPr>
-          <w:sz w:val="24"/>
-          <w:szCs w:val="24"/>
-        </w:rPr>
-        <w:t>_</w:t>
+        <w:t xml:space="preserve">Redatta da: </w:t>
       </w:r>
       <w:r>
         <w:rPr>
@@ -1432,12 +1342,21 @@
           <w:szCs w:val="24"/>
           <w:lang w:val="it-IT"/>
         </w:rPr>
+        <w:t>1</w:t>
+      </w:r>
+      <w:r>
+        <w:rPr>
+          <w:sz w:val="24"/>
+          <w:szCs w:val="24"/>
+          <w:lang w:val="it-IT"/>
+        </w:rPr>
         <w:t>}</w:t>
       </w:r>
       <w:r>
         <w:rPr>
           <w:sz w:val="24"/>
           <w:szCs w:val="24"/>
+          <w:lang w:val="it-IT"/>
         </w:rPr>
         <w:t xml:space="preserve"> </w:t>
       </w:r>
@@ -1445,16 +1364,32 @@
         <w:rPr>
           <w:sz w:val="24"/>
           <w:szCs w:val="24"/>
-        </w:rPr>
-        <w:t>____   in data __</w:t>
-      </w:r>
-      <w:r>
-        <w:rPr>
-          <w:sz w:val="24"/>
-          <w:szCs w:val="24"/>
-          <w:lang w:val="it-IT"/>
-        </w:rPr>
-        <w:t xml:space="preserve"> {</w:t>
+          <w:lang w:val="it-IT"/>
+        </w:rPr>
+        <w:t xml:space="preserve"> </w:t>
+      </w:r>
+      <w:r>
+        <w:rPr>
+          <w:sz w:val="24"/>
+          <w:szCs w:val="24"/>
+          <w:lang w:val="it-IT"/>
+        </w:rPr>
+        <w:t xml:space="preserve"> </w:t>
+      </w:r>
+      <w:r>
+        <w:rPr>
+          <w:sz w:val="24"/>
+          <w:szCs w:val="24"/>
+        </w:rPr>
+        <w:t xml:space="preserve">in data </w:t>
+      </w:r>
+      <w:r>
+        <w:rPr>
+          <w:sz w:val="24"/>
+          <w:szCs w:val="24"/>
+          <w:lang w:val="it-IT"/>
+        </w:rPr>
+        <w:t>{</w:t>
       </w:r>
       <w:r>
         <w:rPr>
@@ -1470,6 +1405,14 @@
           <w:szCs w:val="24"/>
           <w:lang w:val="it-IT"/>
         </w:rPr>
+        <w:t>1</w:t>
+      </w:r>
+      <w:r>
+        <w:rPr>
+          <w:sz w:val="24"/>
+          <w:szCs w:val="24"/>
+          <w:lang w:val="it-IT"/>
+        </w:rPr>
         <w:t>}</w:t>
       </w:r>
       <w:r>
@@ -1479,20 +1422,444 @@
         </w:rPr>
         <w:t xml:space="preserve"> </w:t>
       </w:r>
-      <w:r>
-        <w:rPr>
-          <w:sz w:val="24"/>
-          <w:szCs w:val="24"/>
-        </w:rPr>
-        <w:t>_</w:t>
-      </w:r>
-    </w:p>
-    <w:p xmlns:wp14="http://schemas.microsoft.com/office/word/2010/wordml" wp14:textId="77777777">
-      <w:pPr>
+    </w:p>
+    <w:p>
+      <w:pPr>
+        <w:pStyle w:val="Normale"/>
         <w:widowControl w:val="0"/>
         <w:spacing w:line="360" w:lineRule="auto"/>
         <w:ind w:left="284" w:right="284"/>
         <w:rPr>
+          <w:sz w:val="24"/>
+          <w:szCs w:val="24"/>
+        </w:rPr>
+      </w:pPr>
+      <w:r>
+        <w:rPr>
+          <w:sz w:val="24"/>
+          <w:szCs w:val="24"/>
+        </w:rPr>
+        <w:t xml:space="preserve">Redatta da: </w:t>
+      </w:r>
+      <w:r>
+        <w:rPr>
+          <w:sz w:val="24"/>
+          <w:szCs w:val="24"/>
+          <w:lang w:val="it-IT"/>
+        </w:rPr>
+        <w:t>{relazione_altro_redattore</w:t>
+      </w:r>
+      <w:r>
+        <w:rPr>
+          <w:sz w:val="24"/>
+          <w:szCs w:val="24"/>
+          <w:lang w:val="it-IT"/>
+        </w:rPr>
+        <w:t>2</w:t>
+      </w:r>
+      <w:r>
+        <w:rPr>
+          <w:sz w:val="24"/>
+          <w:szCs w:val="24"/>
+          <w:lang w:val="it-IT"/>
+        </w:rPr>
+        <w:t>}</w:t>
+      </w:r>
+      <w:r>
+        <w:rPr>
+          <w:sz w:val="24"/>
+          <w:szCs w:val="24"/>
+          <w:lang w:val="it-IT"/>
+        </w:rPr>
+        <w:t xml:space="preserve"> </w:t>
+      </w:r>
+      <w:r>
+        <w:rPr>
+          <w:sz w:val="24"/>
+          <w:szCs w:val="24"/>
+          <w:lang w:val="it-IT"/>
+        </w:rPr>
+        <w:t xml:space="preserve"> </w:t>
+      </w:r>
+      <w:r>
+        <w:rPr>
+          <w:sz w:val="24"/>
+          <w:szCs w:val="24"/>
+          <w:lang w:val="it-IT"/>
+        </w:rPr>
+        <w:t xml:space="preserve"> </w:t>
+      </w:r>
+      <w:r>
+        <w:rPr>
+          <w:sz w:val="24"/>
+          <w:szCs w:val="24"/>
+        </w:rPr>
+        <w:t xml:space="preserve">in data </w:t>
+      </w:r>
+      <w:r>
+        <w:rPr>
+          <w:sz w:val="24"/>
+          <w:szCs w:val="24"/>
+          <w:lang w:val="it-IT"/>
+        </w:rPr>
+        <w:t>{relazione_altro_data</w:t>
+      </w:r>
+      <w:r>
+        <w:rPr>
+          <w:sz w:val="24"/>
+          <w:szCs w:val="24"/>
+          <w:lang w:val="it-IT"/>
+        </w:rPr>
+        <w:t>2</w:t>
+      </w:r>
+      <w:r>
+        <w:rPr>
+          <w:sz w:val="24"/>
+          <w:szCs w:val="24"/>
+          <w:lang w:val="it-IT"/>
+        </w:rPr>
+        <w:t>}</w:t>
+      </w:r>
+      <w:r>
+        <w:rPr>
+          <w:sz w:val="24"/>
+          <w:szCs w:val="24"/>
+        </w:rPr>
+        <w:t xml:space="preserve"> </w:t>
+      </w:r>
+    </w:p>
+    <w:p>
+      <w:pPr>
+        <w:pStyle w:val="Normale"/>
+        <w:widowControl w:val="0"/>
+        <w:spacing w:line="360" w:lineRule="auto"/>
+        <w:ind w:left="284" w:right="284"/>
+        <w:rPr>
+          <w:sz w:val="24"/>
+          <w:szCs w:val="24"/>
+        </w:rPr>
+      </w:pPr>
+      <w:r>
+        <w:rPr>
+          <w:sz w:val="24"/>
+          <w:szCs w:val="24"/>
+        </w:rPr>
+        <w:t xml:space="preserve">Redatta da: </w:t>
+      </w:r>
+      <w:r>
+        <w:rPr>
+          <w:sz w:val="24"/>
+          <w:szCs w:val="24"/>
+          <w:lang w:val="it-IT"/>
+        </w:rPr>
+        <w:t>{relazione_altro_redattore</w:t>
+      </w:r>
+      <w:r>
+        <w:rPr>
+          <w:sz w:val="24"/>
+          <w:szCs w:val="24"/>
+          <w:lang w:val="it-IT"/>
+        </w:rPr>
+        <w:t>3</w:t>
+      </w:r>
+      <w:r>
+        <w:rPr>
+          <w:sz w:val="24"/>
+          <w:szCs w:val="24"/>
+          <w:lang w:val="it-IT"/>
+        </w:rPr>
+        <w:t>}</w:t>
+      </w:r>
+      <w:r>
+        <w:rPr>
+          <w:sz w:val="24"/>
+          <w:szCs w:val="24"/>
+        </w:rPr>
+        <w:t xml:space="preserve"> </w:t>
+      </w:r>
+      <w:r>
+        <w:rPr>
+          <w:sz w:val="24"/>
+          <w:szCs w:val="24"/>
+        </w:rPr>
+        <w:t xml:space="preserve"> </w:t>
+      </w:r>
+      <w:r>
+        <w:rPr>
+          <w:sz w:val="24"/>
+          <w:szCs w:val="24"/>
+        </w:rPr>
+        <w:t xml:space="preserve"> </w:t>
+      </w:r>
+      <w:r>
+        <w:rPr>
+          <w:sz w:val="24"/>
+          <w:szCs w:val="24"/>
+        </w:rPr>
+        <w:t xml:space="preserve">in data </w:t>
+      </w:r>
+      <w:r>
+        <w:rPr>
+          <w:sz w:val="24"/>
+          <w:szCs w:val="24"/>
+          <w:lang w:val="it-IT"/>
+        </w:rPr>
+        <w:t>{relazione_altro_data</w:t>
+      </w:r>
+      <w:r>
+        <w:rPr>
+          <w:sz w:val="24"/>
+          <w:szCs w:val="24"/>
+          <w:lang w:val="it-IT"/>
+        </w:rPr>
+        <w:t>3</w:t>
+      </w:r>
+      <w:r>
+        <w:rPr>
+          <w:sz w:val="24"/>
+          <w:szCs w:val="24"/>
+          <w:lang w:val="it-IT"/>
+        </w:rPr>
+        <w:t>}</w:t>
+      </w:r>
+      <w:r>
+        <w:rPr>
+          <w:sz w:val="24"/>
+          <w:szCs w:val="24"/>
+        </w:rPr>
+        <w:t xml:space="preserve"> </w:t>
+      </w:r>
+    </w:p>
+    <w:p>
+      <w:pPr>
+        <w:pStyle w:val="Normale"/>
+        <w:widowControl w:val="0"/>
+        <w:spacing w:line="360" w:lineRule="auto"/>
+        <w:ind w:left="284" w:right="284"/>
+        <w:rPr>
+          <w:sz w:val="24"/>
+          <w:szCs w:val="24"/>
+        </w:rPr>
+      </w:pPr>
+      <w:r>
+        <w:rPr>
+          <w:sz w:val="24"/>
+          <w:szCs w:val="24"/>
+        </w:rPr>
+        <w:t xml:space="preserve">Redatta da: </w:t>
+      </w:r>
+      <w:r>
+        <w:rPr>
+          <w:sz w:val="24"/>
+          <w:szCs w:val="24"/>
+          <w:lang w:val="it-IT"/>
+        </w:rPr>
+        <w:t>{relazione_altro_redattore</w:t>
+      </w:r>
+      <w:r>
+        <w:rPr>
+          <w:sz w:val="24"/>
+          <w:szCs w:val="24"/>
+          <w:lang w:val="it-IT"/>
+        </w:rPr>
+        <w:t>4</w:t>
+      </w:r>
+      <w:r>
+        <w:rPr>
+          <w:sz w:val="24"/>
+          <w:szCs w:val="24"/>
+          <w:lang w:val="it-IT"/>
+        </w:rPr>
+        <w:t>}</w:t>
+      </w:r>
+      <w:r>
+        <w:rPr>
+          <w:sz w:val="24"/>
+          <w:szCs w:val="24"/>
+        </w:rPr>
+        <w:t xml:space="preserve"> </w:t>
+      </w:r>
+      <w:r>
+        <w:rPr>
+          <w:sz w:val="24"/>
+          <w:szCs w:val="24"/>
+        </w:rPr>
+        <w:t xml:space="preserve"> </w:t>
+      </w:r>
+      <w:r>
+        <w:rPr>
+          <w:sz w:val="24"/>
+          <w:szCs w:val="24"/>
+        </w:rPr>
+        <w:t xml:space="preserve"> </w:t>
+      </w:r>
+      <w:r>
+        <w:rPr>
+          <w:sz w:val="24"/>
+          <w:szCs w:val="24"/>
+        </w:rPr>
+        <w:t xml:space="preserve">in data </w:t>
+      </w:r>
+      <w:r>
+        <w:rPr>
+          <w:sz w:val="24"/>
+          <w:szCs w:val="24"/>
+          <w:lang w:val="it-IT"/>
+        </w:rPr>
+        <w:t>{</w:t>
+      </w:r>
+      <w:r>
+        <w:rPr>
+          <w:sz w:val="24"/>
+          <w:szCs w:val="24"/>
+          <w:lang w:val="it-IT"/>
+        </w:rPr>
+        <w:t>relazione_altro_data</w:t>
+      </w:r>
+      <w:r>
+        <w:rPr>
+          <w:sz w:val="24"/>
+          <w:szCs w:val="24"/>
+          <w:lang w:val="it-IT"/>
+        </w:rPr>
+        <w:t>4</w:t>
+      </w:r>
+      <w:r>
+        <w:rPr>
+          <w:sz w:val="24"/>
+          <w:szCs w:val="24"/>
+          <w:lang w:val="it-IT"/>
+        </w:rPr>
+        <w:t>}</w:t>
+      </w:r>
+      <w:r>
+        <w:rPr>
+          <w:sz w:val="24"/>
+          <w:szCs w:val="24"/>
+        </w:rPr>
+        <w:t xml:space="preserve"> </w:t>
+      </w:r>
+    </w:p>
+    <w:p>
+      <w:pPr>
+        <w:pStyle w:val="Normale"/>
+        <w:widowControl w:val="0"/>
+        <w:spacing w:line="360" w:lineRule="auto"/>
+        <w:ind w:left="284" w:right="284"/>
+        <w:rPr>
+          <w:sz w:val="24"/>
+          <w:szCs w:val="24"/>
+        </w:rPr>
+      </w:pPr>
+      <w:r>
+        <w:rPr>
+          <w:sz w:val="24"/>
+          <w:szCs w:val="24"/>
+        </w:rPr>
+        <w:t xml:space="preserve">Redatta da: </w:t>
+      </w:r>
+      <w:r>
+        <w:rPr>
+          <w:sz w:val="24"/>
+          <w:szCs w:val="24"/>
+          <w:lang w:val="it-IT"/>
+        </w:rPr>
+        <w:t>{relazione_altro_redattore</w:t>
+      </w:r>
+      <w:r>
+        <w:rPr>
+          <w:sz w:val="24"/>
+          <w:szCs w:val="24"/>
+          <w:lang w:val="it-IT"/>
+        </w:rPr>
+        <w:t>5</w:t>
+      </w:r>
+      <w:r>
+        <w:rPr>
+          <w:sz w:val="24"/>
+          <w:szCs w:val="24"/>
+          <w:lang w:val="it-IT"/>
+        </w:rPr>
+        <w:t>}</w:t>
+      </w:r>
+      <w:r>
+        <w:rPr>
+          <w:sz w:val="24"/>
+          <w:szCs w:val="24"/>
+        </w:rPr>
+        <w:t xml:space="preserve"> </w:t>
+      </w:r>
+      <w:r>
+        <w:rPr>
+          <w:sz w:val="24"/>
+          <w:szCs w:val="24"/>
+        </w:rPr>
+        <w:t xml:space="preserve">  </w:t>
+      </w:r>
+      <w:r>
+        <w:rPr>
+          <w:sz w:val="24"/>
+          <w:szCs w:val="24"/>
+        </w:rPr>
+        <w:t xml:space="preserve">in data </w:t>
+      </w:r>
+      <w:r>
+        <w:rPr>
+          <w:sz w:val="24"/>
+          <w:szCs w:val="24"/>
+          <w:lang w:val="it-IT"/>
+        </w:rPr>
+        <w:t>{</w:t>
+      </w:r>
+      <w:r>
+        <w:rPr>
+          <w:sz w:val="24"/>
+          <w:szCs w:val="24"/>
+          <w:lang w:val="it-IT"/>
+        </w:rPr>
+        <w:t>relazione_altro_data</w:t>
+      </w:r>
+      <w:r>
+        <w:rPr>
+          <w:sz w:val="24"/>
+          <w:szCs w:val="24"/>
+          <w:lang w:val="it-IT"/>
+        </w:rPr>
+        <w:t>5</w:t>
+      </w:r>
+      <w:r>
+        <w:rPr>
+          <w:sz w:val="24"/>
+          <w:szCs w:val="24"/>
+          <w:lang w:val="it-IT"/>
+        </w:rPr>
+        <w:t>}</w:t>
+      </w:r>
+      <w:r>
+        <w:rPr>
+          <w:sz w:val="24"/>
+          <w:szCs w:val="24"/>
+        </w:rPr>
+        <w:t xml:space="preserve"> </w:t>
+      </w:r>
+    </w:p>
+    <w:p>
+      <w:pPr>
+        <w:widowControl w:val="0"/>
+        <w:spacing w:line="360" w:lineRule="auto"/>
+        <w:ind w:left="284" w:right="284"/>
+        <w:rPr>
+          <w:sz w:val="24"/>
+          <w:szCs w:val="24"/>
+        </w:rPr>
+      </w:pPr>
+    </w:p>
+    <w:p xmlns:wp14="http://schemas.microsoft.com/office/word/2010/wordml" wp14:textId="77777777">
+      <w:pPr>
+        <w:widowControl w:val="0"/>
+        <w:spacing w:line="360" w:lineRule="auto"/>
+        <w:ind w:left="284" w:right="284"/>
+        <w:rPr>
           <w:b/>
           <w:sz w:val="24"/>
           <w:szCs w:val="24"/>
@@ -1530,21 +1897,20 @@
         </w:rPr>
       </w:pPr>
     </w:p>
-    <w:p xmlns:wp14="http://schemas.microsoft.com/office/word/2010/wordml" wp14:textId="77777777">
+    <w:p xmlns:wp14="http://schemas.microsoft.com/office/word/2010/wordml" wp14:textId="6B0D42C5">
       <w:pPr>
         <w:spacing w:after="200" w:line="480" w:lineRule="auto"/>
         <w:rPr>
-          <w:b/>
-          <w:sz w:val="24"/>
-          <w:szCs w:val="24"/>
-        </w:rPr>
-      </w:pPr>
-      <w:r>
-        <w:br w:type="page"/>
-      </w:r>
-      <w:r>
-        <w:rPr>
-          <w:b/>
+          <w:b w:val="1"/>
+          <w:bCs w:val="1"/>
+          <w:sz w:val="24"/>
+          <w:szCs w:val="24"/>
+        </w:rPr>
+      </w:pPr>
+      <w:r>
+        <w:rPr>
+          <w:b w:val="1"/>
+          <w:bCs w:val="1"/>
           <w:sz w:val="24"/>
           <w:szCs w:val="24"/>
         </w:rPr>

</xml_diff>

<commit_message>
aggiornato PDP EMERGENZA docx
</commit_message>
<xml_diff>
--- a/server_static/pdp_templates/pdp_template.docx
+++ b/server_static/pdp_templates/pdp_template.docx
@@ -1,6 +1,6 @@
 
 <file path=word/document.xml><?xml version="1.0" encoding="utf-8"?>
-<w:document xmlns:wpc="http://schemas.microsoft.com/office/word/2010/wordprocessingCanvas" xmlns:cx="http://schemas.microsoft.com/office/drawing/2014/chartex" xmlns:cx1="http://schemas.microsoft.com/office/drawing/2015/9/8/chartex" xmlns:cx2="http://schemas.microsoft.com/office/drawing/2015/10/21/chartex" xmlns:cx3="http://schemas.microsoft.com/office/drawing/2016/5/9/chartex" xmlns:cx4="http://schemas.microsoft.com/office/drawing/2016/5/10/chartex" xmlns:cx5="http://schemas.microsoft.com/office/drawing/2016/5/11/chartex" xmlns:cx6="http://schemas.microsoft.com/office/drawing/2016/5/12/chartex" xmlns:cx7="http://schemas.microsoft.com/office/drawing/2016/5/13/chartex" xmlns:cx8="http://schemas.microsoft.com/office/drawing/2016/5/14/chartex" xmlns:mc="http://schemas.openxmlformats.org/markup-compatibility/2006" xmlns:aink="http://schemas.microsoft.com/office/drawing/2016/ink" xmlns:am3d="http://schemas.microsoft.com/office/drawing/2017/model3d" xmlns:o="urn:schemas-microsoft-com:office:office" xmlns:oel="http://schemas.microsoft.com/office/2019/extlst" xmlns:r="http://schemas.openxmlformats.org/officeDocument/2006/relationships" xmlns:m="http://schemas.openxmlformats.org/officeDocument/2006/math" xmlns:v="urn:schemas-microsoft-com:vml" xmlns:wp14="http://schemas.microsoft.com/office/word/2010/wordprocessingDrawing" xmlns:wp="http://schemas.openxmlformats.org/drawingml/2006/wordprocessingDrawing" xmlns:w10="urn:schemas-microsoft-com:office:word" xmlns:w="http://schemas.openxmlformats.org/wordprocessingml/2006/main" xmlns:w14="http://schemas.microsoft.com/office/word/2010/wordml" xmlns:w15="http://schemas.microsoft.com/office/word/2012/wordml" xmlns:w16cex="http://schemas.microsoft.com/office/word/2018/wordml/cex" xmlns:w16cid="http://schemas.microsoft.com/office/word/2016/wordml/cid" xmlns:w16="http://schemas.microsoft.com/office/word/2018/wordml" xmlns:w16sdtdh="http://schemas.microsoft.com/office/word/2020/wordml/sdtdatahash" xmlns:w16se="http://schemas.microsoft.com/office/word/2015/wordml/symex" xmlns:wpg="http://schemas.microsoft.com/office/word/2010/wordprocessingGroup" xmlns:wpi="http://schemas.microsoft.com/office/word/2010/wordprocessingInk" xmlns:wne="http://schemas.microsoft.com/office/word/2006/wordml" xmlns:wps="http://schemas.microsoft.com/office/word/2010/wordprocessingShape" xmlns:a="http://schemas.openxmlformats.org/drawingml/2006/main" xmlns:pic="http://schemas.openxmlformats.org/drawingml/2006/picture" mc:Ignorable="w14 w15 w16se w16cid w16 w16cex w16sdtdh wp14">
+<w:document xmlns:wpc="http://schemas.microsoft.com/office/word/2010/wordprocessingCanvas" xmlns:cx="http://schemas.microsoft.com/office/drawing/2014/chartex" xmlns:cx1="http://schemas.microsoft.com/office/drawing/2015/9/8/chartex" xmlns:cx2="http://schemas.microsoft.com/office/drawing/2015/10/21/chartex" xmlns:cx3="http://schemas.microsoft.com/office/drawing/2016/5/9/chartex" xmlns:cx4="http://schemas.microsoft.com/office/drawing/2016/5/10/chartex" xmlns:cx5="http://schemas.microsoft.com/office/drawing/2016/5/11/chartex" xmlns:cx6="http://schemas.microsoft.com/office/drawing/2016/5/12/chartex" xmlns:cx7="http://schemas.microsoft.com/office/drawing/2016/5/13/chartex" xmlns:cx8="http://schemas.microsoft.com/office/drawing/2016/5/14/chartex" xmlns:mc="http://schemas.openxmlformats.org/markup-compatibility/2006" xmlns:aink="http://schemas.microsoft.com/office/drawing/2016/ink" xmlns:am3d="http://schemas.microsoft.com/office/drawing/2017/model3d" xmlns:o="urn:schemas-microsoft-com:office:office" xmlns:oel="http://schemas.microsoft.com/office/2019/extlst" xmlns:r="http://schemas.openxmlformats.org/officeDocument/2006/relationships" xmlns:m="http://schemas.openxmlformats.org/officeDocument/2006/math" xmlns:v="urn:schemas-microsoft-com:vml" xmlns:wp14="http://schemas.microsoft.com/office/word/2010/wordprocessingDrawing" xmlns:wp="http://schemas.openxmlformats.org/drawingml/2006/wordprocessingDrawing" xmlns:w10="urn:schemas-microsoft-com:office:word" xmlns:w="http://schemas.openxmlformats.org/wordprocessingml/2006/main" xmlns:w14="http://schemas.microsoft.com/office/word/2010/wordml" xmlns:w15="http://schemas.microsoft.com/office/word/2012/wordml" xmlns:w16cex="http://schemas.microsoft.com/office/word/2018/wordml/cex" xmlns:w16cid="http://schemas.microsoft.com/office/word/2016/wordml/cid" xmlns:w16="http://schemas.microsoft.com/office/word/2018/wordml" xmlns:w16sdtdh="http://schemas.microsoft.com/office/word/2020/wordml/sdtdatahash" xmlns:w16se="http://schemas.microsoft.com/office/word/2015/wordml/symex" xmlns:wpg="http://schemas.microsoft.com/office/word/2010/wordprocessingGroup" xmlns:wpi="http://schemas.microsoft.com/office/word/2010/wordprocessingInk" xmlns:wne="http://schemas.microsoft.com/office/word/2006/wordml" xmlns:wps="http://schemas.microsoft.com/office/word/2010/wordprocessingShape" xmlns:a="http://schemas.openxmlformats.org/drawingml/2006/main" xmlns:pic="http://schemas.openxmlformats.org/drawingml/2006/picture" xmlns:a14="http://schemas.microsoft.com/office/drawing/2010/main" mc:Ignorable="w14 w15 w16se w16cid w16 w16cex w16sdtdh wp14">
   <w:body>
     <w:p xmlns:wp14="http://schemas.microsoft.com/office/word/2010/wordml" wp14:textId="77777777">
       <w:pPr>
@@ -271,39 +271,37 @@
               <w:t>(BES-Dir. Min. 27/12/2012; C.M. n. 8 del 6/03/2013)</w:t>
             </w:r>
           </w:p>
-          <w:p wp14:textId="77777777">
-            <w:pPr>
+          <w:p wp14:textId="4215A8A5">
+            <w:pPr>
+              <w:pStyle w:val="Normale"/>
               <w:spacing w:after="200"/>
               <w:ind w:left="360" w:right="-7"/>
               <w:jc w:val="center"/>
-              <w:rPr>
-                <w:b/>
-                <w:sz w:val="24"/>
-                <w:szCs w:val="24"/>
-              </w:rPr>
-            </w:pPr>
-            <w:r>
-              <w:rPr>
-                <w:noProof/>
-                <w:sz w:val="24"/>
-                <w:szCs w:val="24"/>
-              </w:rPr>
+            </w:pPr>
+            <w:r>
               <w:drawing>
-                <wp:inline xmlns:wp14="http://schemas.microsoft.com/office/word/2010/wordprocessingDrawing" distT="0" distB="0" distL="114300" distR="114300" wp14:anchorId="2EFA2F67" wp14:editId="7777777">
-                  <wp:extent cx="1322705" cy="1876425"/>
+                <wp:inline xmlns:wp14="http://schemas.microsoft.com/office/word/2010/wordprocessingDrawing" wp14:editId="08B6E3EB" wp14:anchorId="46B2346B">
+                  <wp:extent cx="1676095" cy="1772347"/>
                   <wp:effectExtent l="0" t="0" r="0" b="0"/>
-                  <wp:docPr id="2" name="image1.jpg"/>
-                  <wp:cNvGraphicFramePr/>
-                  <a:graphic xmlns:a="http://schemas.openxmlformats.org/drawingml/2006/main">
+                  <wp:docPr id="1405429379" name="" title=""/>
+                  <wp:cNvGraphicFramePr>
+                    <a:graphicFrameLocks noChangeAspect="1"/>
+                  </wp:cNvGraphicFramePr>
+                  <a:graphic>
                     <a:graphicData uri="http://schemas.openxmlformats.org/drawingml/2006/picture">
-                      <pic:pic xmlns:pic="http://schemas.openxmlformats.org/drawingml/2006/picture">
+                      <pic:pic>
                         <pic:nvPicPr>
-                          <pic:cNvPr id="0" name="image1.jpg"/>
-                          <pic:cNvPicPr preferRelativeResize="0"/>
+                          <pic:cNvPr id="0" name=""/>
+                          <pic:cNvPicPr/>
                         </pic:nvPicPr>
                         <pic:blipFill>
-                          <a:blip r:embed="rId6"/>
-                          <a:srcRect/>
+                          <a:blip r:embed="R16ca0c06460649d9">
+                            <a:extLst>
+                              <a:ext xmlns:a="http://schemas.openxmlformats.org/drawingml/2006/main" uri="{28A0092B-C50C-407E-A947-70E740481C1C}">
+                                <a14:useLocalDpi val="0"/>
+                              </a:ext>
+                            </a:extLst>
+                          </a:blip>
                           <a:stretch>
                             <a:fillRect/>
                           </a:stretch>
@@ -311,12 +309,11 @@
                         <pic:spPr>
                           <a:xfrm>
                             <a:off x="0" y="0"/>
-                            <a:ext cx="1322705" cy="1876425"/>
+                            <a:ext cx="1676095" cy="1772347"/>
                           </a:xfrm>
                           <a:prstGeom prst="rect">
                             <a:avLst/>
                           </a:prstGeom>
-                          <a:ln/>
                         </pic:spPr>
                       </pic:pic>
                     </a:graphicData>
@@ -345,7 +342,7 @@
               <w:t>Istituto Edoardo Agnelli</w:t>
             </w:r>
           </w:p>
-          <w:p wp14:textId="77777777">
+          <w:p wp14:textId="4C50B892">
             <w:pPr>
               <w:spacing w:after="200"/>
               <w:ind w:left="360" w:right="-7"/>
@@ -357,11 +354,39 @@
             </w:pPr>
             <w:r>
               <w:rPr>
-                <w:b/>
-                <w:sz w:val="24"/>
-                <w:szCs w:val="24"/>
-              </w:rPr>
-              <w:t xml:space="preserve"> A.S. 2023-2024</w:t>
+                <w:b w:val="1"/>
+                <w:bCs w:val="1"/>
+                <w:sz w:val="24"/>
+                <w:szCs w:val="24"/>
+              </w:rPr>
+              <w:t xml:space="preserve"> A.S. 202</w:t>
+            </w:r>
+            <w:r>
+              <w:rPr>
+                <w:b w:val="1"/>
+                <w:bCs w:val="1"/>
+                <w:sz w:val="24"/>
+                <w:szCs w:val="24"/>
+              </w:rPr>
+              <w:t>4</w:t>
+            </w:r>
+            <w:r>
+              <w:rPr>
+                <w:b w:val="1"/>
+                <w:bCs w:val="1"/>
+                <w:sz w:val="24"/>
+                <w:szCs w:val="24"/>
+              </w:rPr>
+              <w:t>-202</w:t>
+            </w:r>
+            <w:r>
+              <w:rPr>
+                <w:b w:val="1"/>
+                <w:bCs w:val="1"/>
+                <w:sz w:val="24"/>
+                <w:szCs w:val="24"/>
+              </w:rPr>
+              <w:t>5</w:t>
             </w:r>
           </w:p>
         </w:tc>
@@ -11357,75 +11382,29 @@
         <w:t>{materia}</w:t>
       </w:r>
     </w:p>
-    <w:p xmlns:wp14="http://schemas.microsoft.com/office/word/2010/wordml" wp14:textId="77777777">
+    <w:p xmlns:wp14="http://schemas.microsoft.com/office/word/2010/wordml" wp14:textId="573FC374">
       <w:pPr>
         <w:spacing w:line="240" w:lineRule="auto"/>
         <w:rPr>
-          <w:color w:val="548DD4"/>
-          <w:sz w:val="24"/>
-          <w:szCs w:val="24"/>
-        </w:rPr>
-      </w:pPr>
-      <w:r>
-        <w:rPr>
-          <w:color w:val="548DD4"/>
+          <w:color w:val="548DD4" w:themeColor="text2" w:themeTint="99" w:themeShade="FF"/>
+          <w:sz w:val="24"/>
+          <w:szCs w:val="24"/>
+        </w:rPr>
+      </w:pPr>
+      <w:r>
+        <w:rPr>
+          <w:color w:val="548DD4" w:themeColor="text2" w:themeTint="99" w:themeShade="FF"/>
           <w:sz w:val="24"/>
           <w:szCs w:val="24"/>
         </w:rPr>
         <w:t xml:space="preserve">          </w:t>
       </w:r>
     </w:p>
-    <w:p xmlns:wp14="http://schemas.microsoft.com/office/word/2010/wordml" wp14:textId="0F495CC5">
+    <w:p>
       <w:pPr>
         <w:spacing w:line="240" w:lineRule="auto"/>
         <w:rPr>
-          <w:color w:val="1F487C" w:themeColor="text2" w:themeTint="99" w:themeShade="FF"/>
-          <w:sz w:val="24"/>
-          <w:szCs w:val="24"/>
-          <w:lang w:val="it-IT"/>
-        </w:rPr>
-      </w:pPr>
-      <w:r>
-        <w:rPr>
-          <w:color w:val="1F487C"/>
-          <w:sz w:val="24"/>
-          <w:szCs w:val="24"/>
-          <w:lang w:val="it-IT"/>
-        </w:rPr>
-        <w:t xml:space="preserve">FIRMA DEL DOCENTE: </w:t>
-      </w:r>
-      <w:r>
-        <w:rPr>
-          <w:color w:val="1F487C"/>
-          <w:sz w:val="24"/>
-          <w:szCs w:val="24"/>
-          <w:lang w:val="it-IT"/>
-        </w:rPr>
-        <w:t>{</w:t>
-      </w:r>
-      <w:r>
-        <w:rPr>
-          <w:color w:val="1F487C"/>
-          <w:sz w:val="24"/>
-          <w:szCs w:val="24"/>
-          <w:lang w:val="it-IT"/>
-        </w:rPr>
-        <w:t>prefix</w:t>
-      </w:r>
-      <w:r>
-        <w:rPr>
-          <w:color w:val="1F487C"/>
-          <w:sz w:val="24"/>
-          <w:szCs w:val="24"/>
-          <w:lang w:val="it-IT"/>
-        </w:rPr>
-        <w:t>} {docente}</w:t>
-      </w:r>
-    </w:p>
-    <w:p xmlns:wp14="http://schemas.microsoft.com/office/word/2010/wordml" wp14:textId="77777777">
-      <w:pPr>
-        <w:spacing w:line="240" w:lineRule="auto"/>
-        <w:rPr>
+          <w:color w:val="548DD4" w:themeColor="text2" w:themeTint="99" w:themeShade="FF"/>
           <w:sz w:val="24"/>
           <w:szCs w:val="24"/>
         </w:rPr>

</xml_diff>

<commit_message>
- Aggiornamento anno scolastico in automatico in documento PDP
</commit_message>
<xml_diff>
--- a/server_static/pdp_templates/pdp_template.docx
+++ b/server_static/pdp_templates/pdp_template.docx
@@ -342,25 +342,18 @@
               <w:t>Istituto Edoardo Agnelli</w:t>
             </w:r>
           </w:p>
-          <w:p wp14:textId="4C50B892">
+          <w:p wp14:textId="4DF9737C">
             <w:pPr>
               <w:spacing w:after="200"/>
               <w:ind w:left="360" w:right="-7"/>
               <w:jc w:val="center"/>
               <w:rPr>
-                <w:sz w:val="24"/>
-                <w:szCs w:val="24"/>
-              </w:rPr>
-            </w:pPr>
-            <w:r>
-              <w:rPr>
                 <w:b w:val="1"/>
                 <w:bCs w:val="1"/>
                 <w:sz w:val="24"/>
                 <w:szCs w:val="24"/>
               </w:rPr>
-              <w:t xml:space="preserve"> A.S. 202</w:t>
-            </w:r>
+            </w:pPr>
             <w:r>
               <w:rPr>
                 <w:b w:val="1"/>
@@ -368,7 +361,7 @@
                 <w:sz w:val="24"/>
                 <w:szCs w:val="24"/>
               </w:rPr>
-              <w:t>4</w:t>
+              <w:t xml:space="preserve"> A.S. </w:t>
             </w:r>
             <w:r>
               <w:rPr>
@@ -377,16 +370,7 @@
                 <w:sz w:val="24"/>
                 <w:szCs w:val="24"/>
               </w:rPr>
-              <w:t>-202</w:t>
-            </w:r>
-            <w:r>
-              <w:rPr>
-                <w:b w:val="1"/>
-                <w:bCs w:val="1"/>
-                <w:sz w:val="24"/>
-                <w:szCs w:val="24"/>
-              </w:rPr>
-              <w:t>5</w:t>
+              <w:t>{as}</w:t>
             </w:r>
           </w:p>
         </w:tc>

</xml_diff>